<commit_message>
update hasing doc on Tue, Jan 02, 2024  12:39:39 AM
</commit_message>
<xml_diff>
--- a/Hashing/Hashing.docx
+++ b/Hashing/Hashing.docx
@@ -2298,22 +2298,50 @@
           <w:sz w:val="24"/>
           <w:szCs w:val="24"/>
         </w:rPr>
-        <w:t xml:space="preserve"> the desired sum by currsum – sum. If this value is removed from currsum then the desired sum can be obtained. </w:t>
-      </w:r>
-    </w:p>
-    <w:p>
-      <w:pPr>
-        <w:rPr>
-          <w:sz w:val="24"/>
-          <w:szCs w:val="24"/>
-        </w:rPr>
-      </w:pPr>
-      <w:r>
-        <w:rPr>
-          <w:sz w:val="24"/>
-          <w:szCs w:val="24"/>
-        </w:rPr>
-        <w:t xml:space="preserve">From the map, find the number of subarrays previously found having sum equal to currsum-sum. </w:t>
+        <w:t xml:space="preserve"> the desired sum by currsum – </w:t>
+      </w:r>
+      <w:r>
+        <w:rPr>
+          <w:sz w:val="24"/>
+          <w:szCs w:val="24"/>
+        </w:rPr>
+        <w:t>k</w:t>
+      </w:r>
+      <w:r>
+        <w:rPr>
+          <w:sz w:val="24"/>
+          <w:szCs w:val="24"/>
+        </w:rPr>
+        <w:t xml:space="preserve">. If this value is removed from currsum then the desired sum can be obtained. </w:t>
+      </w:r>
+    </w:p>
+    <w:p>
+      <w:pPr>
+        <w:rPr>
+          <w:sz w:val="24"/>
+          <w:szCs w:val="24"/>
+        </w:rPr>
+      </w:pPr>
+      <w:r>
+        <w:rPr>
+          <w:sz w:val="24"/>
+          <w:szCs w:val="24"/>
+        </w:rPr>
+        <w:t>From the map, find the number of subarrays previously found having sum equal to currsum-</w:t>
+      </w:r>
+      <w:r>
+        <w:rPr>
+          <w:sz w:val="24"/>
+          <w:szCs w:val="24"/>
+        </w:rPr>
+        <w:t>k</w:t>
+      </w:r>
+      <w:r>
+        <w:rPr>
+          <w:sz w:val="24"/>
+          <w:szCs w:val="24"/>
+        </w:rPr>
+        <w:t xml:space="preserve">. </w:t>
       </w:r>
     </w:p>
     <w:p>

</xml_diff>

<commit_message>
update hashing doc on Sun, Mar 03, 2024  10:33:11 PM
</commit_message>
<xml_diff>
--- a/Hashing/Hashing.docx
+++ b/Hashing/Hashing.docx
@@ -2616,6 +2616,125 @@
           <w:szCs w:val="24"/>
           <w:u w:val="single"/>
         </w:rPr>
+        <w:t xml:space="preserve">Brute Force Approach : </w:t>
+      </w:r>
+    </w:p>
+    <w:p>
+      <w:pPr>
+        <w:rPr>
+          <w:sz w:val="24"/>
+          <w:szCs w:val="24"/>
+        </w:rPr>
+      </w:pPr>
+      <w:r>
+        <w:rPr>
+          <w:sz w:val="24"/>
+          <w:szCs w:val="24"/>
+        </w:rPr>
+        <w:t>Run a</w:t>
+      </w:r>
+      <w:r>
+        <w:rPr>
+          <w:sz w:val="24"/>
+          <w:szCs w:val="24"/>
+        </w:rPr>
+        <w:t xml:space="preserve">n outer for loop for keeping track of positions , as it moves ahead and </w:t>
+      </w:r>
+      <w:r>
+        <w:rPr>
+          <w:sz w:val="24"/>
+          <w:szCs w:val="24"/>
+        </w:rPr>
+        <w:t>then run a nested for loop at each postion to find the no.of common elements till that po</w:t>
+      </w:r>
+      <w:r>
+        <w:rPr>
+          <w:sz w:val="24"/>
+          <w:szCs w:val="24"/>
+        </w:rPr>
+        <w:t>sition.</w:t>
+      </w:r>
+    </w:p>
+    <w:p>
+      <w:pPr>
+        <w:rPr>
+          <w:sz w:val="24"/>
+          <w:szCs w:val="24"/>
+        </w:rPr>
+      </w:pPr>
+      <w:r>
+        <w:rPr>
+          <w:sz w:val="24"/>
+          <w:szCs w:val="24"/>
+        </w:rPr>
+        <w:t>TC : O(n</w:t>
+      </w:r>
+      <w:r>
+        <w:rPr>
+          <w:sz w:val="24"/>
+          <w:szCs w:val="24"/>
+        </w:rPr>
+        <w:t>3</w:t>
+      </w:r>
+      <w:r>
+        <w:rPr>
+          <w:sz w:val="24"/>
+          <w:szCs w:val="24"/>
+        </w:rPr>
+        <w:t>)</w:t>
+      </w:r>
+    </w:p>
+    <w:p>
+      <w:pPr>
+        <w:rPr>
+          <w:sz w:val="24"/>
+          <w:szCs w:val="24"/>
+        </w:rPr>
+      </w:pPr>
+      <w:r>
+        <w:rPr>
+          <w:sz w:val="24"/>
+          <w:szCs w:val="24"/>
+        </w:rPr>
+        <w:t>SC : O(</w:t>
+      </w:r>
+      <w:r>
+        <w:rPr>
+          <w:sz w:val="24"/>
+          <w:szCs w:val="24"/>
+        </w:rPr>
+        <w:t>1</w:t>
+      </w:r>
+      <w:r>
+        <w:rPr>
+          <w:sz w:val="24"/>
+          <w:szCs w:val="24"/>
+        </w:rPr>
+        <w:t xml:space="preserve">) </w:t>
+      </w:r>
+    </w:p>
+    <w:p>
+      <w:pPr>
+        <w:rPr>
+          <w:sz w:val="24"/>
+          <w:szCs w:val="24"/>
+        </w:rPr>
+      </w:pPr>
+    </w:p>
+    <w:p>
+      <w:pPr>
+        <w:rPr>
+          <w:sz w:val="24"/>
+          <w:szCs w:val="24"/>
+          <w:u w:val="single"/>
+        </w:rPr>
+      </w:pPr>
+      <w:r>
+        <w:rPr>
+          <w:sz w:val="24"/>
+          <w:szCs w:val="24"/>
+          <w:u w:val="single"/>
+        </w:rPr>
         <w:t>Better Approach (Hashing)</w:t>
       </w:r>
     </w:p>
@@ -2738,6 +2857,7 @@
           <w:sz w:val="24"/>
           <w:szCs w:val="24"/>
         </w:rPr>
+        <w:lastRenderedPageBreak/>
         <w:t>Space complexity: O(n)</w:t>
       </w:r>
     </w:p>
@@ -2829,6 +2949,68 @@
           <w:szCs w:val="24"/>
         </w:rPr>
       </w:pPr>
+      <w:r>
+        <w:rPr>
+          <w:b/>
+          <w:bCs/>
+          <w:sz w:val="24"/>
+          <w:szCs w:val="24"/>
+        </w:rPr>
+        <w:t>Brute Force:</w:t>
+      </w:r>
+      <w:r>
+        <w:rPr>
+          <w:sz w:val="24"/>
+          <w:szCs w:val="24"/>
+        </w:rPr>
+        <w:t xml:space="preserve"> Run a nested for loop</w:t>
+      </w:r>
+    </w:p>
+    <w:p>
+      <w:pPr>
+        <w:rPr>
+          <w:sz w:val="24"/>
+          <w:szCs w:val="24"/>
+        </w:rPr>
+      </w:pPr>
+      <w:r>
+        <w:rPr>
+          <w:sz w:val="24"/>
+          <w:szCs w:val="24"/>
+        </w:rPr>
+        <w:t>Time Complexity: O(N^2) as we have two loops for traversal</w:t>
+      </w:r>
+    </w:p>
+    <w:p>
+      <w:pPr>
+        <w:rPr>
+          <w:sz w:val="24"/>
+          <w:szCs w:val="24"/>
+        </w:rPr>
+      </w:pPr>
+      <w:r>
+        <w:rPr>
+          <w:sz w:val="24"/>
+          <w:szCs w:val="24"/>
+        </w:rPr>
+        <w:t>Space Complexity: O (1) as we aren’t using any extra space.</w:t>
+      </w:r>
+    </w:p>
+    <w:p>
+      <w:pPr>
+        <w:rPr>
+          <w:sz w:val="24"/>
+          <w:szCs w:val="24"/>
+        </w:rPr>
+      </w:pPr>
+    </w:p>
+    <w:p>
+      <w:pPr>
+        <w:rPr>
+          <w:sz w:val="24"/>
+          <w:szCs w:val="24"/>
+        </w:rPr>
+      </w:pPr>
       <w:bookmarkStart w:id="0" w:name="_Toc125491528"/>
       <w:r>
         <w:rPr>
@@ -2858,8 +3040,682 @@
           <w:sz w:val="24"/>
           <w:szCs w:val="24"/>
         </w:rPr>
+        <w:t>we do not update the index of a sum if it’s seen again because we require the length of the longest subarray.</w:t>
+      </w:r>
+    </w:p>
+    <w:p>
+      <w:pPr>
+        <w:pStyle w:val="Heading1"/>
+        <w:rPr>
+          <w:sz w:val="24"/>
+          <w:szCs w:val="24"/>
+          <w:shd w:val="clear" w:color="auto" w:fill="FFFFFF"/>
+        </w:rPr>
+      </w:pPr>
+      <w:r>
+        <w:rPr>
+          <w:sz w:val="24"/>
+          <w:szCs w:val="24"/>
+          <w:shd w:val="clear" w:color="auto" w:fill="FFFFFF"/>
+        </w:rPr>
+        <w:t>Longest Palindrome by Concatenating Two Letter Words</w:t>
+      </w:r>
+    </w:p>
+    <w:p>
+      <w:pPr>
+        <w:rPr>
+          <w:sz w:val="24"/>
+          <w:szCs w:val="24"/>
+        </w:rPr>
+      </w:pPr>
+      <w:r>
+        <w:rPr>
+          <w:sz w:val="24"/>
+          <w:szCs w:val="24"/>
+        </w:rPr>
+        <w:t>You are given an array of strings words. Each element of words consists of two lowercase English letters.</w:t>
+      </w:r>
+    </w:p>
+    <w:p>
+      <w:pPr>
+        <w:rPr>
+          <w:sz w:val="24"/>
+          <w:szCs w:val="24"/>
+        </w:rPr>
+      </w:pPr>
+      <w:r>
+        <w:rPr>
+          <w:sz w:val="24"/>
+          <w:szCs w:val="24"/>
+        </w:rPr>
+        <w:t>Create the longest possible palindrome by selecting some elements from words and concatenating them in any order. Each element can be selected at most once.</w:t>
+      </w:r>
+    </w:p>
+    <w:p>
+      <w:pPr>
+        <w:rPr>
+          <w:sz w:val="24"/>
+          <w:szCs w:val="24"/>
+        </w:rPr>
+      </w:pPr>
+      <w:r>
+        <w:rPr>
+          <w:sz w:val="24"/>
+          <w:szCs w:val="24"/>
+        </w:rPr>
+        <w:t>Return the length of the longest palindrome that you can create. If it is impossible to create any palindrome, return 0.</w:t>
+      </w:r>
+    </w:p>
+    <w:p>
+      <w:pPr>
+        <w:rPr>
+          <w:sz w:val="24"/>
+          <w:szCs w:val="24"/>
+        </w:rPr>
+      </w:pPr>
+      <w:r>
+        <w:rPr>
+          <w:sz w:val="24"/>
+          <w:szCs w:val="24"/>
+        </w:rPr>
+        <w:t>A palindrome is a string that reads the same forward and backward.</w:t>
+      </w:r>
+    </w:p>
+    <w:p>
+      <w:pPr>
+        <w:rPr>
+          <w:sz w:val="24"/>
+          <w:szCs w:val="24"/>
+        </w:rPr>
+      </w:pPr>
+      <w:r>
+        <w:rPr>
+          <w:sz w:val="24"/>
+          <w:szCs w:val="24"/>
+        </w:rPr>
+        <w:t>Input: words = ["ab","ty","yt","lc","cl","ab"]</w:t>
+      </w:r>
+    </w:p>
+    <w:p>
+      <w:pPr>
+        <w:rPr>
+          <w:sz w:val="24"/>
+          <w:szCs w:val="24"/>
+        </w:rPr>
+      </w:pPr>
+      <w:r>
+        <w:rPr>
+          <w:sz w:val="24"/>
+          <w:szCs w:val="24"/>
+        </w:rPr>
+        <w:t>Output: 8</w:t>
+      </w:r>
+    </w:p>
+    <w:p>
+      <w:pPr>
+        <w:rPr>
+          <w:sz w:val="24"/>
+          <w:szCs w:val="24"/>
+        </w:rPr>
+      </w:pPr>
+      <w:r>
+        <w:rPr>
+          <w:sz w:val="24"/>
+          <w:szCs w:val="24"/>
+        </w:rPr>
+        <w:t>Explanation: One longest palindrome is "ty" + "lc" + "cl" + "yt" = "tylcclyt", of length 8.</w:t>
+      </w:r>
+    </w:p>
+    <w:p>
+      <w:pPr>
+        <w:rPr>
+          <w:sz w:val="24"/>
+          <w:szCs w:val="24"/>
+        </w:rPr>
+      </w:pPr>
+      <w:r>
+        <w:rPr>
+          <w:sz w:val="24"/>
+          <w:szCs w:val="24"/>
+        </w:rPr>
+        <w:t>Note that "lcyttycl" is another longest palindrome that can be created.</w:t>
+      </w:r>
+    </w:p>
+    <w:p>
+      <w:pPr>
+        <w:rPr>
+          <w:sz w:val="24"/>
+          <w:szCs w:val="24"/>
+          <w:u w:val="single"/>
+        </w:rPr>
+      </w:pPr>
+      <w:r>
+        <w:rPr>
+          <w:sz w:val="24"/>
+          <w:szCs w:val="24"/>
+          <w:u w:val="single"/>
+        </w:rPr>
+        <w:t xml:space="preserve">Brute Force </w:t>
+      </w:r>
+    </w:p>
+    <w:p>
+      <w:pPr>
+        <w:rPr>
+          <w:sz w:val="24"/>
+          <w:szCs w:val="24"/>
+        </w:rPr>
+      </w:pPr>
+      <w:r>
+        <w:rPr>
+          <w:sz w:val="24"/>
+          <w:szCs w:val="24"/>
+        </w:rPr>
+        <w:t xml:space="preserve">Run a nested loop </w:t>
+      </w:r>
+      <w:r>
+        <w:rPr>
+          <w:sz w:val="24"/>
+          <w:szCs w:val="24"/>
+        </w:rPr>
+        <w:t xml:space="preserve">and find every possible combination by concatinating </w:t>
+      </w:r>
+      <w:r>
+        <w:rPr>
+          <w:sz w:val="24"/>
+          <w:szCs w:val="24"/>
+        </w:rPr>
+        <w:t>and check if it is palindrome or not.</w:t>
+      </w:r>
+    </w:p>
+    <w:p>
+      <w:pPr>
+        <w:rPr>
+          <w:sz w:val="24"/>
+          <w:szCs w:val="24"/>
+        </w:rPr>
+      </w:pPr>
+      <w:r>
+        <w:rPr>
+          <w:sz w:val="24"/>
+          <w:szCs w:val="24"/>
+        </w:rPr>
+        <w:t>Time complexity : O(n^3)</w:t>
+      </w:r>
+    </w:p>
+    <w:p>
+      <w:pPr>
+        <w:rPr>
+          <w:sz w:val="24"/>
+          <w:szCs w:val="24"/>
+        </w:rPr>
+      </w:pPr>
+      <w:r>
+        <w:rPr>
+          <w:sz w:val="24"/>
+          <w:szCs w:val="24"/>
+        </w:rPr>
+        <w:t>Space complexity: O(1)</w:t>
+      </w:r>
+    </w:p>
+    <w:p>
+      <w:pPr>
+        <w:rPr>
+          <w:sz w:val="24"/>
+          <w:szCs w:val="24"/>
+          <w:u w:val="single"/>
+        </w:rPr>
+      </w:pPr>
+      <w:r>
+        <w:rPr>
+          <w:sz w:val="24"/>
+          <w:szCs w:val="24"/>
+          <w:u w:val="single"/>
+        </w:rPr>
+        <w:t xml:space="preserve">Better Approach </w:t>
+      </w:r>
+    </w:p>
+    <w:p>
+      <w:pPr>
+        <w:rPr>
+          <w:sz w:val="24"/>
+          <w:szCs w:val="24"/>
+        </w:rPr>
+      </w:pPr>
+      <w:r>
+        <w:rPr>
+          <w:sz w:val="24"/>
+          <w:szCs w:val="24"/>
+        </w:rPr>
         <w:lastRenderedPageBreak/>
-        <w:t>we do not update the index of a sum if it’s seen again because we require the length of the longest subarray.</w:t>
+        <w:t xml:space="preserve">The idea is form a palindrome of format L M R </w:t>
+      </w:r>
+      <w:r>
+        <w:rPr>
+          <w:sz w:val="24"/>
+          <w:szCs w:val="24"/>
+        </w:rPr>
+        <w:t xml:space="preserve">, </w:t>
+      </w:r>
+    </w:p>
+    <w:p>
+      <w:pPr>
+        <w:rPr>
+          <w:sz w:val="24"/>
+          <w:szCs w:val="24"/>
+        </w:rPr>
+      </w:pPr>
+      <w:r>
+        <w:rPr>
+          <w:sz w:val="24"/>
+          <w:szCs w:val="24"/>
+        </w:rPr>
+        <w:t xml:space="preserve">L -&gt; left, M -&gt; middle , R-&gt; right </w:t>
+      </w:r>
+    </w:p>
+    <w:p>
+      <w:pPr>
+        <w:rPr>
+          <w:sz w:val="24"/>
+          <w:szCs w:val="24"/>
+        </w:rPr>
+      </w:pPr>
+      <w:r>
+        <w:rPr>
+          <w:sz w:val="24"/>
+          <w:szCs w:val="24"/>
+        </w:rPr>
+        <w:t>Reversing L will give R , and M only consists of 1 character.</w:t>
+      </w:r>
+    </w:p>
+    <w:p>
+      <w:pPr>
+        <w:rPr>
+          <w:sz w:val="24"/>
+          <w:szCs w:val="24"/>
+        </w:rPr>
+      </w:pPr>
+      <w:r>
+        <w:rPr>
+          <w:sz w:val="24"/>
+          <w:szCs w:val="24"/>
+        </w:rPr>
+        <w:t>Construct a hash-map before hand with frequencies</w:t>
+      </w:r>
+      <w:r>
+        <w:rPr>
+          <w:sz w:val="24"/>
+          <w:szCs w:val="24"/>
+        </w:rPr>
+        <w:t xml:space="preserve"> </w:t>
+      </w:r>
+      <w:r>
+        <w:rPr>
+          <w:sz w:val="24"/>
+          <w:szCs w:val="24"/>
+        </w:rPr>
+        <w:t>(as there may be multiple occurences of the words like “ab” , “ab” etc )</w:t>
+      </w:r>
+    </w:p>
+    <w:p>
+      <w:pPr>
+        <w:rPr>
+          <w:sz w:val="24"/>
+          <w:szCs w:val="24"/>
+        </w:rPr>
+      </w:pPr>
+      <w:r>
+        <w:rPr>
+          <w:sz w:val="24"/>
+          <w:szCs w:val="24"/>
+        </w:rPr>
+        <w:t xml:space="preserve">For each word </w:t>
+      </w:r>
+      <w:r>
+        <w:rPr>
+          <w:sz w:val="24"/>
+          <w:szCs w:val="24"/>
+        </w:rPr>
+        <w:t xml:space="preserve">check </w:t>
+      </w:r>
+      <w:r>
+        <w:rPr>
+          <w:sz w:val="24"/>
+          <w:szCs w:val="24"/>
+        </w:rPr>
+        <w:t xml:space="preserve">, </w:t>
+      </w:r>
+    </w:p>
+    <w:p>
+      <w:pPr>
+        <w:rPr>
+          <w:sz w:val="24"/>
+          <w:szCs w:val="24"/>
+        </w:rPr>
+      </w:pPr>
+      <w:r>
+        <w:rPr>
+          <w:sz w:val="24"/>
+          <w:szCs w:val="24"/>
+        </w:rPr>
+        <w:t>I</w:t>
+      </w:r>
+      <w:r>
+        <w:rPr>
+          <w:sz w:val="24"/>
+          <w:szCs w:val="24"/>
+        </w:rPr>
+        <w:t>f it is</w:t>
+      </w:r>
+      <w:r>
+        <w:rPr>
+          <w:sz w:val="24"/>
+          <w:szCs w:val="24"/>
+        </w:rPr>
+        <w:t xml:space="preserve"> diffent characters </w:t>
+      </w:r>
+      <w:r>
+        <w:rPr>
+          <w:sz w:val="24"/>
+          <w:szCs w:val="24"/>
+        </w:rPr>
+        <w:t xml:space="preserve">“ab” </w:t>
+      </w:r>
+      <w:r>
+        <w:rPr>
+          <w:sz w:val="24"/>
+          <w:szCs w:val="24"/>
+        </w:rPr>
+        <w:t xml:space="preserve"> , then find the occurences of it’s reverse also “ba” and take the </w:t>
+      </w:r>
+      <w:r>
+        <w:rPr>
+          <w:sz w:val="24"/>
+          <w:szCs w:val="24"/>
+        </w:rPr>
+        <w:t xml:space="preserve">min(freq , freq_rev) , this is because we have to ensure that </w:t>
+      </w:r>
+      <w:r>
+        <w:rPr>
+          <w:sz w:val="24"/>
+          <w:szCs w:val="24"/>
+        </w:rPr>
+        <w:t>we are placing same amount of words and it’s reverse in L and R.</w:t>
+      </w:r>
+    </w:p>
+    <w:p>
+      <w:pPr>
+        <w:rPr>
+          <w:sz w:val="24"/>
+          <w:szCs w:val="24"/>
+        </w:rPr>
+      </w:pPr>
+      <w:r>
+        <w:rPr>
+          <w:sz w:val="24"/>
+          <w:szCs w:val="24"/>
+        </w:rPr>
+        <w:t>And remove both of them , otherwise they will again appear in the counts.</w:t>
+      </w:r>
+    </w:p>
+    <w:p>
+      <w:pPr>
+        <w:rPr>
+          <w:sz w:val="24"/>
+          <w:szCs w:val="24"/>
+        </w:rPr>
+      </w:pPr>
+      <w:r>
+        <w:rPr>
+          <w:sz w:val="24"/>
+          <w:szCs w:val="24"/>
+        </w:rPr>
+        <w:t xml:space="preserve">If it is same characters “gg” , </w:t>
+      </w:r>
+      <w:r>
+        <w:rPr>
+          <w:sz w:val="24"/>
+          <w:szCs w:val="24"/>
+        </w:rPr>
+        <w:t xml:space="preserve">we need to </w:t>
+      </w:r>
+      <w:r>
+        <w:rPr>
+          <w:sz w:val="24"/>
+          <w:szCs w:val="24"/>
+        </w:rPr>
+        <w:t xml:space="preserve">consider only 1 odd frequency of that kind and rest </w:t>
+      </w:r>
+      <w:r>
+        <w:rPr>
+          <w:sz w:val="24"/>
+          <w:szCs w:val="24"/>
+        </w:rPr>
+        <w:t>we should be considering even .</w:t>
+      </w:r>
+    </w:p>
+    <w:p>
+      <w:pPr>
+        <w:rPr>
+          <w:sz w:val="24"/>
+          <w:szCs w:val="24"/>
+        </w:rPr>
+      </w:pPr>
+      <w:r>
+        <w:rPr>
+          <w:sz w:val="24"/>
+          <w:szCs w:val="24"/>
+        </w:rPr>
+        <w:t xml:space="preserve">Let’s say we have </w:t>
+      </w:r>
+    </w:p>
+    <w:p>
+      <w:pPr>
+        <w:rPr>
+          <w:sz w:val="24"/>
+          <w:szCs w:val="24"/>
+        </w:rPr>
+      </w:pPr>
+      <w:r>
+        <w:rPr>
+          <w:sz w:val="24"/>
+          <w:szCs w:val="24"/>
+        </w:rPr>
+        <w:t>‘aa’  -&gt; 7</w:t>
+      </w:r>
+    </w:p>
+    <w:p>
+      <w:pPr>
+        <w:rPr>
+          <w:sz w:val="24"/>
+          <w:szCs w:val="24"/>
+        </w:rPr>
+      </w:pPr>
+      <w:r>
+        <w:rPr>
+          <w:sz w:val="24"/>
+          <w:szCs w:val="24"/>
+        </w:rPr>
+        <w:t>‘bb’  -&gt; 3</w:t>
+      </w:r>
+    </w:p>
+    <w:p>
+      <w:pPr>
+        <w:rPr>
+          <w:sz w:val="24"/>
+          <w:szCs w:val="24"/>
+        </w:rPr>
+      </w:pPr>
+      <w:r>
+        <w:rPr>
+          <w:sz w:val="24"/>
+          <w:szCs w:val="24"/>
+        </w:rPr>
+        <w:t xml:space="preserve">‘cc’  -&gt; </w:t>
+      </w:r>
+      <w:r>
+        <w:rPr>
+          <w:sz w:val="24"/>
+          <w:szCs w:val="24"/>
+        </w:rPr>
+        <w:t>5</w:t>
+      </w:r>
+    </w:p>
+    <w:p>
+      <w:pPr>
+        <w:rPr>
+          <w:sz w:val="24"/>
+          <w:szCs w:val="24"/>
+        </w:rPr>
+      </w:pPr>
+      <w:r>
+        <w:rPr>
+          <w:sz w:val="24"/>
+          <w:szCs w:val="24"/>
+        </w:rPr>
+        <w:t xml:space="preserve">Here , we should </w:t>
+      </w:r>
+      <w:r>
+        <w:rPr>
+          <w:sz w:val="24"/>
+          <w:szCs w:val="24"/>
+        </w:rPr>
+        <w:t xml:space="preserve">have </w:t>
+      </w:r>
+      <w:r>
+        <w:rPr>
+          <w:sz w:val="24"/>
+          <w:szCs w:val="24"/>
+        </w:rPr>
+        <w:t xml:space="preserve">any </w:t>
+      </w:r>
+      <w:r>
+        <w:rPr>
+          <w:sz w:val="24"/>
+          <w:szCs w:val="24"/>
+        </w:rPr>
+        <w:t xml:space="preserve">one </w:t>
+      </w:r>
+      <w:r>
+        <w:rPr>
+          <w:sz w:val="24"/>
+          <w:szCs w:val="24"/>
+        </w:rPr>
+        <w:t>of the odd occurences and remaining we need to take even only</w:t>
+      </w:r>
+      <w:r>
+        <w:rPr>
+          <w:sz w:val="24"/>
+          <w:szCs w:val="24"/>
+        </w:rPr>
+        <w:t xml:space="preserve"> , like ‘aa’ </w:t>
+      </w:r>
+      <w:r>
+        <w:rPr>
+          <w:sz w:val="24"/>
+          <w:szCs w:val="24"/>
+        </w:rPr>
+        <w:sym w:font="Wingdings" w:char="F0E0"/>
+      </w:r>
+      <w:r>
+        <w:rPr>
+          <w:sz w:val="24"/>
+          <w:szCs w:val="24"/>
+        </w:rPr>
+        <w:t xml:space="preserve"> 7 , ‘bb’ </w:t>
+      </w:r>
+      <w:r>
+        <w:rPr>
+          <w:sz w:val="24"/>
+          <w:szCs w:val="24"/>
+        </w:rPr>
+        <w:sym w:font="Wingdings" w:char="F0E0"/>
+      </w:r>
+      <w:r>
+        <w:rPr>
+          <w:sz w:val="24"/>
+          <w:szCs w:val="24"/>
+        </w:rPr>
+        <w:t xml:space="preserve"> 2 , ‘cc’ </w:t>
+      </w:r>
+      <w:r>
+        <w:rPr>
+          <w:sz w:val="24"/>
+          <w:szCs w:val="24"/>
+        </w:rPr>
+        <w:sym w:font="Wingdings" w:char="F0E0"/>
+      </w:r>
+      <w:r>
+        <w:rPr>
+          <w:sz w:val="24"/>
+          <w:szCs w:val="24"/>
+        </w:rPr>
+        <w:t xml:space="preserve"> 2</w:t>
+      </w:r>
+      <w:r>
+        <w:rPr>
+          <w:sz w:val="24"/>
+          <w:szCs w:val="24"/>
+        </w:rPr>
+        <w:t xml:space="preserve"> (does not matter which one we are taking odd , as all will add up into the length only)</w:t>
+      </w:r>
+      <w:r>
+        <w:rPr>
+          <w:sz w:val="24"/>
+          <w:szCs w:val="24"/>
+        </w:rPr>
+        <w:t>.</w:t>
+      </w:r>
+      <w:r>
+        <w:rPr>
+          <w:sz w:val="24"/>
+          <w:szCs w:val="24"/>
+        </w:rPr>
+        <w:t xml:space="preserve"> </w:t>
+      </w:r>
+    </w:p>
+    <w:p>
+      <w:pPr>
+        <w:rPr>
+          <w:sz w:val="24"/>
+          <w:szCs w:val="24"/>
+        </w:rPr>
+      </w:pPr>
+      <w:r>
+        <w:rPr>
+          <w:sz w:val="24"/>
+          <w:szCs w:val="24"/>
+        </w:rPr>
+        <w:t>Other wise we can not partition them to L and R properly.</w:t>
+      </w:r>
+    </w:p>
+    <w:p>
+      <w:pPr>
+        <w:rPr>
+          <w:sz w:val="24"/>
+          <w:szCs w:val="24"/>
+        </w:rPr>
+      </w:pPr>
+      <w:r>
+        <w:rPr>
+          <w:sz w:val="24"/>
+          <w:szCs w:val="24"/>
+        </w:rPr>
+        <w:t>Time complexity : O(n)</w:t>
+      </w:r>
+    </w:p>
+    <w:p>
+      <w:pPr>
+        <w:rPr>
+          <w:sz w:val="24"/>
+          <w:szCs w:val="24"/>
+        </w:rPr>
+      </w:pPr>
+      <w:r>
+        <w:rPr>
+          <w:sz w:val="24"/>
+          <w:szCs w:val="24"/>
+        </w:rPr>
+        <w:t>Space complexity: O(n)</w:t>
       </w:r>
     </w:p>
     <w:p>
@@ -2877,127 +3733,157 @@
           <w:szCs w:val="24"/>
           <w:shd w:val="clear" w:color="auto" w:fill="FFFFFF"/>
         </w:rPr>
-        <w:t>Longest Palindrome by Concatenating Two Letter Words</w:t>
-      </w:r>
-    </w:p>
-    <w:p>
-      <w:pPr>
-        <w:rPr>
-          <w:sz w:val="24"/>
-          <w:szCs w:val="24"/>
-        </w:rPr>
-      </w:pPr>
-      <w:r>
-        <w:rPr>
-          <w:sz w:val="24"/>
-          <w:szCs w:val="24"/>
-        </w:rPr>
-        <w:t>You are given an array of strings words. Each element of words consists of two lowercase English letters.</w:t>
-      </w:r>
-    </w:p>
-    <w:p>
-      <w:pPr>
-        <w:rPr>
-          <w:sz w:val="24"/>
-          <w:szCs w:val="24"/>
-        </w:rPr>
-      </w:pPr>
-      <w:r>
-        <w:rPr>
-          <w:sz w:val="24"/>
-          <w:szCs w:val="24"/>
-        </w:rPr>
-        <w:t>Create the longest possible palindrome by selecting some elements from words and concatenating them in any order. Each element can be selected at most once.</w:t>
-      </w:r>
-    </w:p>
-    <w:p>
-      <w:pPr>
-        <w:rPr>
-          <w:sz w:val="24"/>
-          <w:szCs w:val="24"/>
-        </w:rPr>
-      </w:pPr>
-      <w:r>
-        <w:rPr>
-          <w:sz w:val="24"/>
-          <w:szCs w:val="24"/>
-        </w:rPr>
-        <w:t>Return the length of the longest palindrome that you can create. If it is impossible to create any palindrome, return 0.</w:t>
-      </w:r>
-    </w:p>
-    <w:p>
-      <w:pPr>
-        <w:rPr>
-          <w:sz w:val="24"/>
-          <w:szCs w:val="24"/>
-        </w:rPr>
-      </w:pPr>
-      <w:r>
-        <w:rPr>
-          <w:sz w:val="24"/>
-          <w:szCs w:val="24"/>
-        </w:rPr>
-        <w:t>A palindrome is a string that reads the same forward and backward.</w:t>
-      </w:r>
-    </w:p>
-    <w:p>
-      <w:pPr>
-        <w:rPr>
-          <w:sz w:val="24"/>
-          <w:szCs w:val="24"/>
-        </w:rPr>
-      </w:pPr>
-      <w:r>
-        <w:rPr>
-          <w:sz w:val="24"/>
-          <w:szCs w:val="24"/>
-        </w:rPr>
-        <w:t>Input: words = ["ab","ty","yt","lc","cl","ab"]</w:t>
-      </w:r>
-    </w:p>
-    <w:p>
-      <w:pPr>
-        <w:rPr>
-          <w:sz w:val="24"/>
-          <w:szCs w:val="24"/>
-        </w:rPr>
-      </w:pPr>
-      <w:r>
-        <w:rPr>
-          <w:sz w:val="24"/>
-          <w:szCs w:val="24"/>
-        </w:rPr>
-        <w:t>Output: 8</w:t>
-      </w:r>
-    </w:p>
-    <w:p>
-      <w:pPr>
-        <w:rPr>
-          <w:sz w:val="24"/>
-          <w:szCs w:val="24"/>
-        </w:rPr>
-      </w:pPr>
-      <w:r>
-        <w:rPr>
-          <w:sz w:val="24"/>
-          <w:szCs w:val="24"/>
-        </w:rPr>
-        <w:t>Explanation: One longest palindrome is "ty" + "lc" + "cl" + "yt" = "tylcclyt", of length 8.</w:t>
-      </w:r>
-    </w:p>
-    <w:p>
-      <w:pPr>
-        <w:rPr>
-          <w:sz w:val="24"/>
-          <w:szCs w:val="24"/>
-        </w:rPr>
-      </w:pPr>
-      <w:r>
-        <w:rPr>
-          <w:sz w:val="24"/>
-          <w:szCs w:val="24"/>
-        </w:rPr>
-        <w:t>Note that "lcyttycl" is another longest palindrome that can be created.</w:t>
+        <w:t>Max Sum of a Pair With Equal Sum of Digits</w:t>
+      </w:r>
+    </w:p>
+    <w:p>
+      <w:pPr>
+        <w:rPr>
+          <w:sz w:val="24"/>
+          <w:szCs w:val="24"/>
+        </w:rPr>
+      </w:pPr>
+      <w:r>
+        <w:rPr>
+          <w:sz w:val="24"/>
+          <w:szCs w:val="24"/>
+        </w:rPr>
+        <w:t>Given an array A consisting of N integers, returns the maximum sum of two numbers whose digits add up to an equal sum.</w:t>
+      </w:r>
+    </w:p>
+    <w:p>
+      <w:pPr>
+        <w:rPr>
+          <w:sz w:val="24"/>
+          <w:szCs w:val="24"/>
+        </w:rPr>
+      </w:pPr>
+      <w:r>
+        <w:rPr>
+          <w:sz w:val="24"/>
+          <w:szCs w:val="24"/>
+        </w:rPr>
+        <w:t>if there are not two numbers whose digits have an equal sum, the function should return -1.</w:t>
+      </w:r>
+    </w:p>
+    <w:p>
+      <w:pPr>
+        <w:rPr>
+          <w:sz w:val="24"/>
+          <w:szCs w:val="24"/>
+        </w:rPr>
+      </w:pPr>
+      <w:r>
+        <w:rPr>
+          <w:sz w:val="24"/>
+          <w:szCs w:val="24"/>
+        </w:rPr>
+        <w:t>Constraints: N is integer within the range [1, 200000]</w:t>
+      </w:r>
+    </w:p>
+    <w:p>
+      <w:pPr>
+        <w:rPr>
+          <w:sz w:val="24"/>
+          <w:szCs w:val="24"/>
+        </w:rPr>
+      </w:pPr>
+      <w:r>
+        <w:rPr>
+          <w:sz w:val="24"/>
+          <w:szCs w:val="24"/>
+        </w:rPr>
+        <w:t>each element of array A is an integer within the range [1, 1000000000]</w:t>
+      </w:r>
+    </w:p>
+    <w:p>
+      <w:pPr>
+        <w:rPr>
+          <w:sz w:val="24"/>
+          <w:szCs w:val="24"/>
+        </w:rPr>
+      </w:pPr>
+      <w:r>
+        <w:rPr>
+          <w:sz w:val="24"/>
+          <w:szCs w:val="24"/>
+        </w:rPr>
+        <w:t>Example</w:t>
+      </w:r>
+      <w:r>
+        <w:rPr>
+          <w:sz w:val="24"/>
+          <w:szCs w:val="24"/>
+        </w:rPr>
+        <w:t xml:space="preserve"> </w:t>
+      </w:r>
+      <w:r>
+        <w:rPr>
+          <w:sz w:val="24"/>
+          <w:szCs w:val="24"/>
+        </w:rPr>
+        <w:t>:</w:t>
+      </w:r>
+    </w:p>
+    <w:p>
+      <w:pPr>
+        <w:rPr>
+          <w:sz w:val="24"/>
+          <w:szCs w:val="24"/>
+        </w:rPr>
+      </w:pPr>
+      <w:r>
+        <w:rPr>
+          <w:sz w:val="24"/>
+          <w:szCs w:val="24"/>
+        </w:rPr>
+        <w:t>Input:</w:t>
+      </w:r>
+    </w:p>
+    <w:p>
+      <w:pPr>
+        <w:rPr>
+          <w:sz w:val="24"/>
+          <w:szCs w:val="24"/>
+        </w:rPr>
+      </w:pPr>
+      <w:r>
+        <w:rPr>
+          <w:sz w:val="24"/>
+          <w:szCs w:val="24"/>
+        </w:rPr>
+        <w:lastRenderedPageBreak/>
+        <w:t>A = [51, 71, 17, 42]</w:t>
+      </w:r>
+    </w:p>
+    <w:p>
+      <w:pPr>
+        <w:rPr>
+          <w:sz w:val="24"/>
+          <w:szCs w:val="24"/>
+        </w:rPr>
+      </w:pPr>
+      <w:r>
+        <w:rPr>
+          <w:sz w:val="24"/>
+          <w:szCs w:val="24"/>
+        </w:rPr>
+        <w:t>Output: 93</w:t>
+      </w:r>
+    </w:p>
+    <w:p>
+      <w:pPr>
+        <w:rPr>
+          <w:sz w:val="24"/>
+          <w:szCs w:val="24"/>
+        </w:rPr>
+      </w:pPr>
+      <w:r>
+        <w:rPr>
+          <w:sz w:val="24"/>
+          <w:szCs w:val="24"/>
+        </w:rPr>
+        <w:t>Explanation: There are two pairs of numbers whose digits add up to an equal sum: (51, 42) and (17, 71), The first pair sums up to 93</w:t>
       </w:r>
     </w:p>
     <w:p>
@@ -3029,51 +3915,114 @@
           <w:sz w:val="24"/>
           <w:szCs w:val="24"/>
         </w:rPr>
-        <w:t xml:space="preserve">Run a nested loop </w:t>
-      </w:r>
-      <w:r>
-        <w:rPr>
-          <w:sz w:val="24"/>
-          <w:szCs w:val="24"/>
-        </w:rPr>
-        <w:t xml:space="preserve">and find every possible combination by concatinating </w:t>
-      </w:r>
-      <w:r>
-        <w:rPr>
-          <w:sz w:val="24"/>
-          <w:szCs w:val="24"/>
-        </w:rPr>
-        <w:t>and check if it is palindrome or not.</w:t>
-      </w:r>
-    </w:p>
-    <w:p>
-      <w:pPr>
-        <w:rPr>
-          <w:sz w:val="24"/>
-          <w:szCs w:val="24"/>
-        </w:rPr>
-      </w:pPr>
-      <w:r>
-        <w:rPr>
-          <w:sz w:val="24"/>
-          <w:szCs w:val="24"/>
-        </w:rPr>
-        <w:t>Time complexity : O(n^3)</w:t>
-      </w:r>
-    </w:p>
-    <w:p>
-      <w:pPr>
-        <w:rPr>
-          <w:sz w:val="24"/>
-          <w:szCs w:val="24"/>
-        </w:rPr>
-      </w:pPr>
-      <w:r>
-        <w:rPr>
-          <w:sz w:val="24"/>
-          <w:szCs w:val="24"/>
-        </w:rPr>
-        <w:t>Space complexity: O(1)</w:t>
+        <w:t xml:space="preserve">Run a nested loop for every pair of numbers </w:t>
+      </w:r>
+      <w:r>
+        <w:rPr>
+          <w:sz w:val="24"/>
+          <w:szCs w:val="24"/>
+        </w:rPr>
+        <w:t>.</w:t>
+      </w:r>
+    </w:p>
+    <w:p>
+      <w:pPr>
+        <w:rPr>
+          <w:sz w:val="24"/>
+          <w:szCs w:val="24"/>
+        </w:rPr>
+      </w:pPr>
+      <w:r>
+        <w:rPr>
+          <w:sz w:val="24"/>
+          <w:szCs w:val="24"/>
+        </w:rPr>
+        <w:t>Time complexity : O(n x n x 9 )</w:t>
+      </w:r>
+      <w:r>
+        <w:rPr>
+          <w:sz w:val="24"/>
+          <w:szCs w:val="24"/>
+        </w:rPr>
+        <w:t xml:space="preserve">   -</w:t>
+      </w:r>
+      <w:r>
+        <w:rPr>
+          <w:sz w:val="24"/>
+          <w:szCs w:val="24"/>
+        </w:rPr>
+        <w:sym w:font="Wingdings" w:char="F0E0"/>
+      </w:r>
+      <w:r>
+        <w:rPr>
+          <w:sz w:val="24"/>
+          <w:szCs w:val="24"/>
+        </w:rPr>
+        <w:t xml:space="preserve"> O(9 ) for calculating the digit sum as the max num given</w:t>
+      </w:r>
+      <w:r>
+        <w:rPr>
+          <w:sz w:val="24"/>
+          <w:szCs w:val="24"/>
+        </w:rPr>
+        <w:t xml:space="preserve"> limit </w:t>
+      </w:r>
+      <w:r>
+        <w:rPr>
+          <w:sz w:val="24"/>
+          <w:szCs w:val="24"/>
+        </w:rPr>
+        <w:t xml:space="preserve"> is 10^9.</w:t>
+      </w:r>
+      <w:r>
+        <w:rPr>
+          <w:sz w:val="24"/>
+          <w:szCs w:val="24"/>
+        </w:rPr>
+        <w:t xml:space="preserve"> </w:t>
+      </w:r>
+      <w:r>
+        <w:rPr>
+          <w:sz w:val="24"/>
+          <w:szCs w:val="24"/>
+        </w:rPr>
+        <w:sym w:font="Wingdings" w:char="F0E0"/>
+      </w:r>
+      <w:r>
+        <w:rPr>
+          <w:sz w:val="24"/>
+          <w:szCs w:val="24"/>
+        </w:rPr>
+        <w:t xml:space="preserve"> O(n^2)</w:t>
+      </w:r>
+    </w:p>
+    <w:p>
+      <w:pPr>
+        <w:rPr>
+          <w:sz w:val="24"/>
+          <w:szCs w:val="24"/>
+        </w:rPr>
+      </w:pPr>
+      <w:r>
+        <w:rPr>
+          <w:sz w:val="24"/>
+          <w:szCs w:val="24"/>
+        </w:rPr>
+        <w:t>Space complexity: O(</w:t>
+      </w:r>
+      <w:r>
+        <w:rPr>
+          <w:sz w:val="24"/>
+          <w:szCs w:val="24"/>
+        </w:rPr>
+        <w:t>1</w:t>
+      </w:r>
+      <w:r>
+        <w:rPr>
+          <w:sz w:val="24"/>
+          <w:szCs w:val="24"/>
+        </w:rPr>
+        <w:t>)</w:t>
       </w:r>
     </w:p>
     <w:p>
@@ -3090,74 +4039,29 @@
           <w:szCs w:val="24"/>
           <w:u w:val="single"/>
         </w:rPr>
-        <w:t xml:space="preserve">Better Approach </w:t>
-      </w:r>
-    </w:p>
-    <w:p>
-      <w:pPr>
-        <w:rPr>
-          <w:sz w:val="24"/>
-          <w:szCs w:val="24"/>
-        </w:rPr>
-      </w:pPr>
-      <w:r>
-        <w:rPr>
-          <w:sz w:val="24"/>
-          <w:szCs w:val="24"/>
-        </w:rPr>
-        <w:t xml:space="preserve">The idea is form a palindrome of format L M R </w:t>
-      </w:r>
-      <w:r>
-        <w:rPr>
-          <w:sz w:val="24"/>
-          <w:szCs w:val="24"/>
-        </w:rPr>
-        <w:t xml:space="preserve">, </w:t>
-      </w:r>
-    </w:p>
-    <w:p>
-      <w:pPr>
-        <w:rPr>
-          <w:sz w:val="24"/>
-          <w:szCs w:val="24"/>
-        </w:rPr>
-      </w:pPr>
-      <w:r>
-        <w:rPr>
-          <w:sz w:val="24"/>
-          <w:szCs w:val="24"/>
-        </w:rPr>
-        <w:t xml:space="preserve">L -&gt; left, M -&gt; middle , R-&gt; right </w:t>
-      </w:r>
-    </w:p>
-    <w:p>
-      <w:pPr>
-        <w:rPr>
-          <w:sz w:val="24"/>
-          <w:szCs w:val="24"/>
-        </w:rPr>
-      </w:pPr>
-      <w:r>
-        <w:rPr>
-          <w:sz w:val="24"/>
-          <w:szCs w:val="24"/>
-        </w:rPr>
-        <w:t>Reversing L will give R , and M only consists of 1 character.</w:t>
-      </w:r>
-    </w:p>
-    <w:p>
-      <w:pPr>
-        <w:rPr>
-          <w:sz w:val="24"/>
-          <w:szCs w:val="24"/>
-        </w:rPr>
-      </w:pPr>
-      <w:r>
-        <w:rPr>
-          <w:sz w:val="24"/>
-          <w:szCs w:val="24"/>
-        </w:rPr>
-        <w:t>Construct a hash-map before hand with frequencies</w:t>
+        <w:t xml:space="preserve">Best Approach </w:t>
+      </w:r>
+    </w:p>
+    <w:p>
+      <w:pPr>
+        <w:rPr>
+          <w:sz w:val="24"/>
+          <w:szCs w:val="24"/>
+        </w:rPr>
+      </w:pPr>
+      <w:r>
+        <w:rPr>
+          <w:sz w:val="24"/>
+          <w:szCs w:val="24"/>
+        </w:rPr>
+        <w:t xml:space="preserve">Why hash table ? : We can avoid the </w:t>
+      </w:r>
+      <w:r>
+        <w:rPr>
+          <w:sz w:val="24"/>
+          <w:szCs w:val="24"/>
+        </w:rPr>
+        <w:t xml:space="preserve">inner loop , </w:t>
       </w:r>
       <w:r>
         <w:rPr>
@@ -3171,108 +4075,286 @@
           <w:sz w:val="24"/>
           <w:szCs w:val="24"/>
         </w:rPr>
-        <w:t>(as there may be multiple occurences of the words like “ab” , “ab” etc )</w:t>
-      </w:r>
-    </w:p>
-    <w:p>
-      <w:pPr>
-        <w:rPr>
-          <w:sz w:val="24"/>
-          <w:szCs w:val="24"/>
-        </w:rPr>
-      </w:pPr>
-      <w:r>
-        <w:rPr>
-          <w:sz w:val="24"/>
-          <w:szCs w:val="24"/>
-        </w:rPr>
-        <w:t xml:space="preserve">For each word </w:t>
-      </w:r>
-      <w:r>
-        <w:rPr>
-          <w:sz w:val="24"/>
-          <w:szCs w:val="24"/>
-        </w:rPr>
-        <w:t xml:space="preserve">check </w:t>
-      </w:r>
-      <w:r>
-        <w:rPr>
-          <w:sz w:val="24"/>
-          <w:szCs w:val="24"/>
-        </w:rPr>
-        <w:t xml:space="preserve">, </w:t>
-      </w:r>
-    </w:p>
-    <w:p>
-      <w:pPr>
-        <w:rPr>
-          <w:sz w:val="24"/>
-          <w:szCs w:val="24"/>
-        </w:rPr>
-      </w:pPr>
-      <w:r>
-        <w:rPr>
-          <w:sz w:val="24"/>
-          <w:szCs w:val="24"/>
-        </w:rPr>
-        <w:t>I</w:t>
-      </w:r>
-      <w:r>
-        <w:rPr>
-          <w:sz w:val="24"/>
-          <w:szCs w:val="24"/>
-        </w:rPr>
-        <w:t>f it is</w:t>
-      </w:r>
-      <w:r>
-        <w:rPr>
-          <w:sz w:val="24"/>
-          <w:szCs w:val="24"/>
-        </w:rPr>
-        <w:t xml:space="preserve"> diffent characters </w:t>
-      </w:r>
-      <w:r>
-        <w:rPr>
-          <w:sz w:val="24"/>
-          <w:szCs w:val="24"/>
-        </w:rPr>
-        <w:t xml:space="preserve">“ab” </w:t>
-      </w:r>
-      <w:r>
-        <w:rPr>
-          <w:sz w:val="24"/>
-          <w:szCs w:val="24"/>
-        </w:rPr>
-        <w:t xml:space="preserve"> , then find the occurences of it’s reverse also “ba” and take the </w:t>
-      </w:r>
-      <w:r>
-        <w:rPr>
-          <w:sz w:val="24"/>
-          <w:szCs w:val="24"/>
-        </w:rPr>
-        <w:t xml:space="preserve">min(freq , freq_rev) , this is because we have to ensure that </w:t>
-      </w:r>
-      <w:r>
-        <w:rPr>
-          <w:sz w:val="24"/>
-          <w:szCs w:val="24"/>
-        </w:rPr>
-        <w:t>we are placing same amount of words and it’s reverse in L and R.</w:t>
-      </w:r>
-    </w:p>
-    <w:p>
-      <w:pPr>
-        <w:rPr>
-          <w:sz w:val="24"/>
-          <w:szCs w:val="24"/>
-        </w:rPr>
-      </w:pPr>
-      <w:r>
-        <w:rPr>
-          <w:sz w:val="24"/>
-          <w:szCs w:val="24"/>
-        </w:rPr>
-        <w:t>And remove both of them , otherwise they will again appear in the counts.</w:t>
+        <w:t xml:space="preserve">if we have some how stored the </w:t>
+      </w:r>
+      <w:r>
+        <w:rPr>
+          <w:sz w:val="24"/>
+          <w:szCs w:val="24"/>
+        </w:rPr>
+        <w:t>digit sum of previous visited nums.</w:t>
+      </w:r>
+    </w:p>
+    <w:p>
+      <w:pPr>
+        <w:rPr>
+          <w:sz w:val="24"/>
+          <w:szCs w:val="24"/>
+        </w:rPr>
+      </w:pPr>
+      <w:r>
+        <w:rPr>
+          <w:sz w:val="24"/>
+          <w:szCs w:val="24"/>
+        </w:rPr>
+        <w:t>Iterate through each number in the given array.</w:t>
+      </w:r>
+    </w:p>
+    <w:p>
+      <w:pPr>
+        <w:rPr>
+          <w:sz w:val="24"/>
+          <w:szCs w:val="24"/>
+        </w:rPr>
+      </w:pPr>
+      <w:r>
+        <w:rPr>
+          <w:sz w:val="24"/>
+          <w:szCs w:val="24"/>
+        </w:rPr>
+        <w:t>For each number, calculate the sum of its digits.</w:t>
+      </w:r>
+    </w:p>
+    <w:p>
+      <w:pPr>
+        <w:rPr>
+          <w:sz w:val="24"/>
+          <w:szCs w:val="24"/>
+        </w:rPr>
+      </w:pPr>
+      <w:r>
+        <w:rPr>
+          <w:sz w:val="24"/>
+          <w:szCs w:val="24"/>
+        </w:rPr>
+        <w:t>Check if the sum of digits exists as a key in the digitSums dictionary.</w:t>
+      </w:r>
+    </w:p>
+    <w:p>
+      <w:pPr>
+        <w:rPr>
+          <w:sz w:val="24"/>
+          <w:szCs w:val="24"/>
+        </w:rPr>
+      </w:pPr>
+      <w:r>
+        <w:rPr>
+          <w:sz w:val="24"/>
+          <w:szCs w:val="24"/>
+        </w:rPr>
+        <w:t>If the sum of digits does exist in the dictionary, update the maxSum variable with the maximum value between the current maxSum and the sum of the current number and the corresponding value in the digitSums hashtable.</w:t>
+      </w:r>
+    </w:p>
+    <w:p>
+      <w:pPr>
+        <w:rPr>
+          <w:sz w:val="24"/>
+          <w:szCs w:val="24"/>
+        </w:rPr>
+      </w:pPr>
+      <w:r>
+        <w:rPr>
+          <w:sz w:val="24"/>
+          <w:szCs w:val="24"/>
+        </w:rPr>
+        <w:t xml:space="preserve">We should update the key digitSum </w:t>
+      </w:r>
+      <w:r>
+        <w:rPr>
+          <w:sz w:val="24"/>
+          <w:szCs w:val="24"/>
+        </w:rPr>
+        <w:t>,</w:t>
+      </w:r>
+      <w:r>
+        <w:rPr>
+          <w:sz w:val="24"/>
+          <w:szCs w:val="24"/>
+        </w:rPr>
+        <w:t xml:space="preserve"> only</w:t>
+      </w:r>
+      <w:r>
+        <w:rPr>
+          <w:sz w:val="24"/>
+          <w:szCs w:val="24"/>
+        </w:rPr>
+        <w:t xml:space="preserve"> if the </w:t>
+      </w:r>
+      <w:r>
+        <w:rPr>
+          <w:sz w:val="24"/>
+          <w:szCs w:val="24"/>
+        </w:rPr>
+        <w:t xml:space="preserve">current num if greater than previous number with same </w:t>
+      </w:r>
+      <w:r>
+        <w:rPr>
+          <w:sz w:val="24"/>
+          <w:szCs w:val="24"/>
+        </w:rPr>
+        <w:t>digitSum.</w:t>
+      </w:r>
+      <w:r>
+        <w:rPr>
+          <w:sz w:val="24"/>
+          <w:szCs w:val="24"/>
+        </w:rPr>
+        <w:t>(as we are looking to maximize the sum)</w:t>
+      </w:r>
+    </w:p>
+    <w:p>
+      <w:pPr>
+        <w:rPr>
+          <w:sz w:val="24"/>
+          <w:szCs w:val="24"/>
+        </w:rPr>
+      </w:pPr>
+      <w:r>
+        <w:rPr>
+          <w:sz w:val="24"/>
+          <w:szCs w:val="24"/>
+        </w:rPr>
+        <w:t>If the sum of digits doesn't exist in the dictionary, add it as a new key with the value equal to the current number.</w:t>
+      </w:r>
+    </w:p>
+    <w:p>
+      <w:pPr>
+        <w:rPr>
+          <w:sz w:val="24"/>
+          <w:szCs w:val="24"/>
+        </w:rPr>
+      </w:pPr>
+      <w:r>
+        <w:rPr>
+          <w:sz w:val="24"/>
+          <w:szCs w:val="24"/>
+        </w:rPr>
+        <w:t xml:space="preserve">Time Complexity : </w:t>
+      </w:r>
+      <w:r>
+        <w:rPr>
+          <w:sz w:val="24"/>
+          <w:szCs w:val="24"/>
+        </w:rPr>
+        <w:t>O(N x 9 )</w:t>
+      </w:r>
+      <w:r>
+        <w:rPr>
+          <w:sz w:val="24"/>
+          <w:szCs w:val="24"/>
+        </w:rPr>
+        <w:t xml:space="preserve"> </w:t>
+      </w:r>
+      <w:r>
+        <w:rPr>
+          <w:sz w:val="24"/>
+          <w:szCs w:val="24"/>
+        </w:rPr>
+        <w:sym w:font="Wingdings" w:char="F0E0"/>
+      </w:r>
+      <w:r>
+        <w:rPr>
+          <w:sz w:val="24"/>
+          <w:szCs w:val="24"/>
+        </w:rPr>
+        <w:t xml:space="preserve"> O(N) as 9 is constant.</w:t>
+      </w:r>
+    </w:p>
+    <w:p>
+      <w:pPr>
+        <w:rPr>
+          <w:sz w:val="24"/>
+          <w:szCs w:val="24"/>
+        </w:rPr>
+      </w:pPr>
+      <w:r>
+        <w:rPr>
+          <w:sz w:val="24"/>
+          <w:szCs w:val="24"/>
+        </w:rPr>
+        <w:t>Space Complexity :- how many keys can there be at maximum in hashmap —&gt; only digitsum can be there as they key so the answer is O(maximum digitsum) == O(81)[practical manner] which is constant ; O(1) space complexity = constant space complexity</w:t>
+      </w:r>
+      <w:r>
+        <w:rPr>
+          <w:sz w:val="24"/>
+          <w:szCs w:val="24"/>
+        </w:rPr>
+        <w:t>.</w:t>
+      </w:r>
+    </w:p>
+    <w:p>
+      <w:pPr>
+        <w:pStyle w:val="Heading1"/>
+        <w:rPr>
+          <w:sz w:val="24"/>
+          <w:szCs w:val="24"/>
+        </w:rPr>
+      </w:pPr>
+      <w:r>
+        <w:rPr>
+          <w:sz w:val="24"/>
+          <w:szCs w:val="24"/>
+        </w:rPr>
+        <w:t>Find number of ‘t’ in ‘s’</w:t>
+      </w:r>
+      <w:r>
+        <w:rPr>
+          <w:sz w:val="24"/>
+          <w:szCs w:val="24"/>
+        </w:rPr>
+        <w:t xml:space="preserve"> </w:t>
+      </w:r>
+    </w:p>
+    <w:p>
+      <w:pPr>
+        <w:rPr>
+          <w:sz w:val="24"/>
+          <w:szCs w:val="24"/>
+        </w:rPr>
+      </w:pPr>
+      <w:r>
+        <w:rPr>
+          <w:sz w:val="24"/>
+          <w:szCs w:val="24"/>
+        </w:rPr>
+        <w:t xml:space="preserve">Given two strings ‘t’ and ‘s’ , find the number of </w:t>
+      </w:r>
+      <w:r>
+        <w:rPr>
+          <w:sz w:val="24"/>
+          <w:szCs w:val="24"/>
+        </w:rPr>
+        <w:t>occurences of ‘t’ in ‘s’.</w:t>
+      </w:r>
+    </w:p>
+    <w:p>
+      <w:pPr>
+        <w:rPr>
+          <w:sz w:val="24"/>
+          <w:szCs w:val="24"/>
+        </w:rPr>
+      </w:pPr>
+      <w:r>
+        <w:rPr>
+          <w:sz w:val="24"/>
+          <w:szCs w:val="24"/>
+        </w:rPr>
+        <w:t xml:space="preserve">Example : </w:t>
+      </w:r>
+    </w:p>
+    <w:p>
+      <w:pPr>
+        <w:rPr>
+          <w:sz w:val="24"/>
+          <w:szCs w:val="24"/>
+        </w:rPr>
+      </w:pPr>
+      <w:r>
+        <w:rPr>
+          <w:sz w:val="24"/>
+          <w:szCs w:val="24"/>
+        </w:rPr>
+        <w:t>s = mononom</w:t>
       </w:r>
     </w:p>
     <w:p>
@@ -3288,191 +4370,535 @@
           <w:szCs w:val="24"/>
         </w:rPr>
         <w:lastRenderedPageBreak/>
-        <w:t xml:space="preserve">If it is same characters “gg” , </w:t>
-      </w:r>
-      <w:r>
-        <w:rPr>
-          <w:sz w:val="24"/>
-          <w:szCs w:val="24"/>
-        </w:rPr>
-        <w:t xml:space="preserve">we need to </w:t>
-      </w:r>
-      <w:r>
-        <w:rPr>
-          <w:sz w:val="24"/>
-          <w:szCs w:val="24"/>
-        </w:rPr>
-        <w:t xml:space="preserve">consider only 1 odd frequency of that kind and rest </w:t>
-      </w:r>
-      <w:r>
-        <w:rPr>
-          <w:sz w:val="24"/>
-          <w:szCs w:val="24"/>
-        </w:rPr>
-        <w:t>we should be considering even .</w:t>
-      </w:r>
-    </w:p>
-    <w:p>
-      <w:pPr>
-        <w:rPr>
-          <w:sz w:val="24"/>
-          <w:szCs w:val="24"/>
-        </w:rPr>
-      </w:pPr>
-      <w:r>
-        <w:rPr>
-          <w:sz w:val="24"/>
-          <w:szCs w:val="24"/>
-        </w:rPr>
-        <w:t xml:space="preserve">Let’s say we have </w:t>
-      </w:r>
-    </w:p>
-    <w:p>
-      <w:pPr>
-        <w:rPr>
-          <w:sz w:val="24"/>
-          <w:szCs w:val="24"/>
-        </w:rPr>
-      </w:pPr>
-      <w:r>
-        <w:rPr>
-          <w:sz w:val="24"/>
-          <w:szCs w:val="24"/>
-        </w:rPr>
-        <w:t>‘aa’  -&gt; 7</w:t>
-      </w:r>
-    </w:p>
-    <w:p>
-      <w:pPr>
-        <w:rPr>
-          <w:sz w:val="24"/>
-          <w:szCs w:val="24"/>
-        </w:rPr>
-      </w:pPr>
-      <w:r>
-        <w:rPr>
-          <w:sz w:val="24"/>
-          <w:szCs w:val="24"/>
-        </w:rPr>
-        <w:t>‘bb’  -&gt; 3</w:t>
-      </w:r>
-    </w:p>
-    <w:p>
-      <w:pPr>
-        <w:rPr>
-          <w:sz w:val="24"/>
-          <w:szCs w:val="24"/>
-        </w:rPr>
-      </w:pPr>
-      <w:r>
-        <w:rPr>
-          <w:sz w:val="24"/>
-          <w:szCs w:val="24"/>
-        </w:rPr>
-        <w:t xml:space="preserve">‘cc’  -&gt; </w:t>
-      </w:r>
-      <w:r>
-        <w:rPr>
-          <w:sz w:val="24"/>
-          <w:szCs w:val="24"/>
-        </w:rPr>
-        <w:t>5</w:t>
-      </w:r>
-    </w:p>
-    <w:p>
-      <w:pPr>
-        <w:rPr>
-          <w:sz w:val="24"/>
-          <w:szCs w:val="24"/>
-        </w:rPr>
-      </w:pPr>
-      <w:r>
-        <w:rPr>
-          <w:sz w:val="24"/>
-          <w:szCs w:val="24"/>
-        </w:rPr>
-        <w:t xml:space="preserve">Here , we should </w:t>
-      </w:r>
-      <w:r>
-        <w:rPr>
-          <w:sz w:val="24"/>
-          <w:szCs w:val="24"/>
-        </w:rPr>
-        <w:t xml:space="preserve">have </w:t>
-      </w:r>
-      <w:r>
-        <w:rPr>
-          <w:sz w:val="24"/>
-          <w:szCs w:val="24"/>
-        </w:rPr>
-        <w:t xml:space="preserve">any </w:t>
-      </w:r>
-      <w:r>
-        <w:rPr>
-          <w:sz w:val="24"/>
-          <w:szCs w:val="24"/>
-        </w:rPr>
-        <w:t xml:space="preserve">one </w:t>
-      </w:r>
-      <w:r>
-        <w:rPr>
-          <w:sz w:val="24"/>
-          <w:szCs w:val="24"/>
-        </w:rPr>
-        <w:t>of the odd occurences and remaining we need to take even only</w:t>
-      </w:r>
-      <w:r>
-        <w:rPr>
-          <w:sz w:val="24"/>
-          <w:szCs w:val="24"/>
-        </w:rPr>
-        <w:t>.</w:t>
-      </w:r>
-    </w:p>
-    <w:p>
-      <w:pPr>
-        <w:rPr>
-          <w:sz w:val="24"/>
-          <w:szCs w:val="24"/>
-        </w:rPr>
-      </w:pPr>
-      <w:r>
-        <w:rPr>
-          <w:sz w:val="24"/>
-          <w:szCs w:val="24"/>
-        </w:rPr>
-        <w:t>Other wise we can not partition them to L and R properly.</w:t>
-      </w:r>
-    </w:p>
-    <w:p>
-      <w:pPr>
-        <w:rPr>
-          <w:sz w:val="24"/>
-          <w:szCs w:val="24"/>
-        </w:rPr>
-      </w:pPr>
-      <w:r>
-        <w:rPr>
-          <w:sz w:val="24"/>
-          <w:szCs w:val="24"/>
-        </w:rPr>
-        <w:t>Time complexity : O(n)</w:t>
-      </w:r>
-    </w:p>
-    <w:p>
-      <w:pPr>
-        <w:rPr>
-          <w:sz w:val="24"/>
-          <w:szCs w:val="24"/>
-        </w:rPr>
-      </w:pPr>
-      <w:r>
-        <w:rPr>
-          <w:sz w:val="24"/>
-          <w:szCs w:val="24"/>
-        </w:rPr>
-        <w:t>Space complexity: O(n)</w:t>
-      </w:r>
+        <w:t>t = mon</w:t>
+      </w:r>
+    </w:p>
+    <w:p>
+      <w:pPr>
+        <w:rPr>
+          <w:sz w:val="24"/>
+          <w:szCs w:val="24"/>
+        </w:rPr>
+      </w:pPr>
+      <w:r>
+        <w:rPr>
+          <w:sz w:val="24"/>
+          <w:szCs w:val="24"/>
+        </w:rPr>
+        <w:t>W</w:t>
+      </w:r>
+      <w:r>
+        <w:rPr>
+          <w:sz w:val="24"/>
+          <w:szCs w:val="24"/>
+        </w:rPr>
+        <w:t xml:space="preserve">e can see that 2 times we can see </w:t>
+      </w:r>
+      <w:r>
+        <w:rPr>
+          <w:sz w:val="24"/>
+          <w:szCs w:val="24"/>
+        </w:rPr>
+        <w:t>‘</w:t>
+      </w:r>
+      <w:r>
+        <w:rPr>
+          <w:sz w:val="24"/>
+          <w:szCs w:val="24"/>
+        </w:rPr>
+        <w:t>t</w:t>
+      </w:r>
+      <w:r>
+        <w:rPr>
+          <w:sz w:val="24"/>
+          <w:szCs w:val="24"/>
+        </w:rPr>
+        <w:t>’</w:t>
+      </w:r>
+      <w:r>
+        <w:rPr>
+          <w:sz w:val="24"/>
+          <w:szCs w:val="24"/>
+        </w:rPr>
+        <w:t xml:space="preserve"> in </w:t>
+      </w:r>
+      <w:r>
+        <w:rPr>
+          <w:sz w:val="24"/>
+          <w:szCs w:val="24"/>
+        </w:rPr>
+        <w:t>‘</w:t>
+      </w:r>
+      <w:r>
+        <w:rPr>
+          <w:sz w:val="24"/>
+          <w:szCs w:val="24"/>
+        </w:rPr>
+        <w:t>s</w:t>
+      </w:r>
+      <w:r>
+        <w:rPr>
+          <w:sz w:val="24"/>
+          <w:szCs w:val="24"/>
+        </w:rPr>
+        <w:t>’</w:t>
+      </w:r>
+    </w:p>
+    <w:p>
+      <w:pPr>
+        <w:rPr>
+          <w:sz w:val="24"/>
+          <w:szCs w:val="24"/>
+        </w:rPr>
+      </w:pPr>
+      <w:r>
+        <w:rPr>
+          <w:sz w:val="24"/>
+          <w:szCs w:val="24"/>
+        </w:rPr>
+        <w:t>1)</w:t>
+      </w:r>
+      <w:r>
+        <w:rPr>
+          <w:strike/>
+          <w:sz w:val="24"/>
+          <w:szCs w:val="24"/>
+        </w:rPr>
+        <w:t>mon</w:t>
+      </w:r>
+      <w:r>
+        <w:rPr>
+          <w:sz w:val="24"/>
+          <w:szCs w:val="24"/>
+        </w:rPr>
+        <w:t>onom   mon</w:t>
+      </w:r>
+    </w:p>
+    <w:p>
+      <w:pPr>
+        <w:rPr>
+          <w:sz w:val="24"/>
+          <w:szCs w:val="24"/>
+        </w:rPr>
+      </w:pPr>
+      <w:r>
+        <w:rPr>
+          <w:sz w:val="24"/>
+          <w:szCs w:val="24"/>
+        </w:rPr>
+        <w:t>2)</w:t>
+      </w:r>
+      <w:r>
+        <w:rPr>
+          <w:strike/>
+          <w:sz w:val="24"/>
+          <w:szCs w:val="24"/>
+        </w:rPr>
+        <w:t>mon</w:t>
+      </w:r>
+      <w:r>
+        <w:rPr>
+          <w:sz w:val="24"/>
+          <w:szCs w:val="24"/>
+        </w:rPr>
+        <w:t>o</w:t>
+      </w:r>
+      <w:r>
+        <w:rPr>
+          <w:strike/>
+          <w:sz w:val="24"/>
+          <w:szCs w:val="24"/>
+        </w:rPr>
+        <w:t>nom</w:t>
+      </w:r>
+      <w:r>
+        <w:rPr>
+          <w:sz w:val="24"/>
+          <w:szCs w:val="24"/>
+        </w:rPr>
+        <w:t xml:space="preserve">   mon</w:t>
+      </w:r>
+    </w:p>
+    <w:p>
+      <w:pPr>
+        <w:rPr>
+          <w:sz w:val="24"/>
+          <w:szCs w:val="24"/>
+          <w:u w:val="single"/>
+        </w:rPr>
+      </w:pPr>
+      <w:r>
+        <w:rPr>
+          <w:sz w:val="24"/>
+          <w:szCs w:val="24"/>
+          <w:u w:val="single"/>
+        </w:rPr>
+        <w:t xml:space="preserve">Brute Force </w:t>
+      </w:r>
+    </w:p>
+    <w:p>
+      <w:pPr>
+        <w:rPr>
+          <w:sz w:val="24"/>
+          <w:szCs w:val="24"/>
+        </w:rPr>
+      </w:pPr>
+      <w:r>
+        <w:rPr>
+          <w:sz w:val="24"/>
+          <w:szCs w:val="24"/>
+        </w:rPr>
+        <w:t xml:space="preserve">Start with an infinite loop </w:t>
+      </w:r>
+      <w:r>
+        <w:rPr>
+          <w:sz w:val="24"/>
+          <w:szCs w:val="24"/>
+        </w:rPr>
+        <w:t xml:space="preserve">to check </w:t>
+      </w:r>
+      <w:r>
+        <w:rPr>
+          <w:sz w:val="24"/>
+          <w:szCs w:val="24"/>
+        </w:rPr>
+        <w:t xml:space="preserve">cnt of string t in string s until we are getting string t in string s; </w:t>
+      </w:r>
+      <w:r>
+        <w:rPr>
+          <w:sz w:val="24"/>
+          <w:szCs w:val="24"/>
+        </w:rPr>
+        <w:t xml:space="preserve">and start removing the characters </w:t>
+      </w:r>
+      <w:r>
+        <w:rPr>
+          <w:sz w:val="24"/>
+          <w:szCs w:val="24"/>
+        </w:rPr>
+        <w:t xml:space="preserve">from s once matched to </w:t>
+      </w:r>
+      <w:r>
+        <w:rPr>
+          <w:sz w:val="24"/>
+          <w:szCs w:val="24"/>
+        </w:rPr>
+        <w:t>t.</w:t>
+      </w:r>
+    </w:p>
+    <w:p>
+      <w:pPr>
+        <w:rPr>
+          <w:sz w:val="24"/>
+          <w:szCs w:val="24"/>
+        </w:rPr>
+      </w:pPr>
+      <w:r>
+        <w:rPr>
+          <w:sz w:val="24"/>
+          <w:szCs w:val="24"/>
+        </w:rPr>
+        <w:t xml:space="preserve">if any char of t doesn’t present in s at any moment then we will break &amp; return the cnt; </w:t>
+      </w:r>
+    </w:p>
+    <w:p>
+      <w:pPr>
+        <w:rPr>
+          <w:sz w:val="24"/>
+          <w:szCs w:val="24"/>
+        </w:rPr>
+      </w:pPr>
+      <w:r>
+        <w:rPr>
+          <w:sz w:val="24"/>
+          <w:szCs w:val="24"/>
+        </w:rPr>
+        <w:t>if string s is empty at any moment then again we will break from the loop &amp; return the cnt.</w:t>
+      </w:r>
+    </w:p>
+    <w:p>
+      <w:pPr>
+        <w:rPr>
+          <w:sz w:val="24"/>
+          <w:szCs w:val="24"/>
+        </w:rPr>
+      </w:pPr>
+      <w:r>
+        <w:rPr>
+          <w:sz w:val="24"/>
+          <w:szCs w:val="24"/>
+        </w:rPr>
+        <w:t>Time Complexity : O(</w:t>
+      </w:r>
+      <w:r>
+        <w:rPr>
+          <w:sz w:val="24"/>
+          <w:szCs w:val="24"/>
+        </w:rPr>
+        <w:t>len(t</w:t>
+      </w:r>
+      <w:r>
+        <w:rPr>
+          <w:sz w:val="24"/>
+          <w:szCs w:val="24"/>
+        </w:rPr>
+        <w:t>)</w:t>
+      </w:r>
+      <w:r>
+        <w:rPr>
+          <w:sz w:val="24"/>
+          <w:szCs w:val="24"/>
+        </w:rPr>
+        <w:t>) x O(len(s)) x O( len(s) / len(t) )</w:t>
+      </w:r>
+    </w:p>
+    <w:p>
+      <w:pPr>
+        <w:rPr>
+          <w:sz w:val="24"/>
+          <w:szCs w:val="24"/>
+        </w:rPr>
+      </w:pPr>
+      <w:r>
+        <w:rPr>
+          <w:sz w:val="24"/>
+          <w:szCs w:val="24"/>
+        </w:rPr>
+        <w:t xml:space="preserve">Space Complexity : </w:t>
+      </w:r>
+      <w:r>
+        <w:rPr>
+          <w:sz w:val="24"/>
+          <w:szCs w:val="24"/>
+        </w:rPr>
+        <w:t>O(1)</w:t>
+      </w:r>
+    </w:p>
+    <w:p>
+      <w:pPr>
+        <w:rPr>
+          <w:sz w:val="24"/>
+          <w:szCs w:val="24"/>
+          <w:u w:val="single"/>
+        </w:rPr>
+      </w:pPr>
+      <w:r>
+        <w:rPr>
+          <w:sz w:val="24"/>
+          <w:szCs w:val="24"/>
+          <w:u w:val="single"/>
+        </w:rPr>
+        <w:t>Best Approach :</w:t>
+      </w:r>
+    </w:p>
+    <w:p>
+      <w:pPr>
+        <w:rPr>
+          <w:sz w:val="24"/>
+          <w:szCs w:val="24"/>
+        </w:rPr>
+      </w:pPr>
+      <w:r>
+        <w:rPr>
+          <w:sz w:val="24"/>
+          <w:szCs w:val="24"/>
+        </w:rPr>
+        <w:t xml:space="preserve">Cases :- </w:t>
+      </w:r>
+    </w:p>
+    <w:p>
+      <w:pPr>
+        <w:rPr>
+          <w:sz w:val="24"/>
+          <w:szCs w:val="24"/>
+        </w:rPr>
+      </w:pPr>
+      <w:r>
+        <w:rPr>
+          <w:sz w:val="24"/>
+          <w:szCs w:val="24"/>
+        </w:rPr>
+        <w:t xml:space="preserve">S = abcbacbbac  t = abc  </w:t>
+      </w:r>
+      <w:r>
+        <w:rPr>
+          <w:rFonts w:ascii="Arial" w:hAnsi="Arial" w:cs="Arial"/>
+          <w:sz w:val="24"/>
+          <w:szCs w:val="24"/>
+        </w:rPr>
+        <w:t>→</w:t>
+      </w:r>
+      <w:r>
+        <w:rPr>
+          <w:sz w:val="24"/>
+          <w:szCs w:val="24"/>
+        </w:rPr>
+        <w:t xml:space="preserve"> unique</w:t>
+      </w:r>
+    </w:p>
+    <w:p>
+      <w:pPr>
+        <w:rPr>
+          <w:sz w:val="24"/>
+          <w:szCs w:val="24"/>
+        </w:rPr>
+      </w:pPr>
+      <w:r>
+        <w:rPr>
+          <w:sz w:val="24"/>
+          <w:szCs w:val="24"/>
+        </w:rPr>
+        <w:t xml:space="preserve">S = abcbacbbac  t = abbc </w:t>
+      </w:r>
+      <w:r>
+        <w:rPr>
+          <w:rFonts w:ascii="Arial" w:hAnsi="Arial" w:cs="Arial"/>
+          <w:sz w:val="24"/>
+          <w:szCs w:val="24"/>
+        </w:rPr>
+        <w:t>→</w:t>
+      </w:r>
+      <w:r>
+        <w:rPr>
+          <w:sz w:val="24"/>
+          <w:szCs w:val="24"/>
+        </w:rPr>
+        <w:t xml:space="preserve"> duplicate</w:t>
+      </w:r>
+    </w:p>
+    <w:p>
+      <w:pPr>
+        <w:rPr>
+          <w:sz w:val="24"/>
+          <w:szCs w:val="24"/>
+        </w:rPr>
+      </w:pPr>
+      <w:r>
+        <w:rPr>
+          <w:sz w:val="24"/>
+          <w:szCs w:val="24"/>
+        </w:rPr>
+        <w:t xml:space="preserve">S = abcbacbbac  t = abcp </w:t>
+      </w:r>
+    </w:p>
+    <w:p>
+      <w:pPr>
+        <w:rPr>
+          <w:sz w:val="24"/>
+          <w:szCs w:val="24"/>
+        </w:rPr>
+      </w:pPr>
+      <w:r>
+        <w:rPr>
+          <w:sz w:val="24"/>
+          <w:szCs w:val="24"/>
+        </w:rPr>
+        <w:t xml:space="preserve">By analyzing the above 3 cases, the approach is </w:t>
+      </w:r>
+      <w:r>
+        <w:rPr>
+          <w:rFonts w:ascii="Arial" w:hAnsi="Arial" w:cs="Arial"/>
+          <w:sz w:val="24"/>
+          <w:szCs w:val="24"/>
+        </w:rPr>
+        <w:t>→</w:t>
+      </w:r>
+    </w:p>
+    <w:p>
+      <w:pPr>
+        <w:rPr>
+          <w:sz w:val="24"/>
+          <w:szCs w:val="24"/>
+        </w:rPr>
+      </w:pPr>
+      <w:r>
+        <w:rPr>
+          <w:sz w:val="24"/>
+          <w:szCs w:val="24"/>
+        </w:rPr>
+        <w:t xml:space="preserve">Take 2 hashmaps. One will store the cnt of char present in s &amp; another will store the cnt of char present in t. </w:t>
+      </w:r>
+    </w:p>
+    <w:p>
+      <w:pPr>
+        <w:rPr>
+          <w:sz w:val="24"/>
+          <w:szCs w:val="24"/>
+        </w:rPr>
+      </w:pPr>
+      <w:r>
+        <w:rPr>
+          <w:sz w:val="24"/>
+          <w:szCs w:val="24"/>
+        </w:rPr>
+        <w:t xml:space="preserve">Now traverse t </w:t>
+      </w:r>
+      <w:r>
+        <w:rPr>
+          <w:sz w:val="24"/>
+          <w:szCs w:val="24"/>
+        </w:rPr>
+        <w:t>and</w:t>
+      </w:r>
+      <w:r>
+        <w:rPr>
+          <w:sz w:val="24"/>
+          <w:szCs w:val="24"/>
+        </w:rPr>
+        <w:t xml:space="preserve"> ans = min(ans, mp1[t[i]] / mp2[t2[i]] )</w:t>
+      </w:r>
+    </w:p>
+    <w:p>
+      <w:pPr>
+        <w:rPr>
+          <w:sz w:val="24"/>
+          <w:szCs w:val="24"/>
+        </w:rPr>
+      </w:pPr>
+      <w:r>
+        <w:rPr>
+          <w:sz w:val="24"/>
+          <w:szCs w:val="24"/>
+        </w:rPr>
+        <w:t>Time Complexity : O(len(t) + len(s))</w:t>
+      </w:r>
+    </w:p>
+    <w:p>
+      <w:pPr>
+        <w:rPr>
+          <w:sz w:val="24"/>
+          <w:szCs w:val="24"/>
+        </w:rPr>
+      </w:pPr>
+      <w:r>
+        <w:rPr>
+          <w:sz w:val="24"/>
+          <w:szCs w:val="24"/>
+        </w:rPr>
+        <w:t>Space Complexity :</w:t>
+      </w:r>
+      <w:r>
+        <w:rPr>
+          <w:sz w:val="24"/>
+          <w:szCs w:val="24"/>
+        </w:rPr>
+        <w:t xml:space="preserve"> </w:t>
+      </w:r>
+      <w:r>
+        <w:rPr>
+          <w:sz w:val="24"/>
+          <w:szCs w:val="24"/>
+        </w:rPr>
+        <w:t>O(len(t) + len(s))</w:t>
+      </w:r>
+    </w:p>
+    <w:p>
+      <w:pPr>
+        <w:rPr>
+          <w:sz w:val="24"/>
+          <w:szCs w:val="24"/>
+        </w:rPr>
+      </w:pPr>
     </w:p>
     <w:p>
       <w:pPr>
@@ -3480,1234 +4906,53 @@
         <w:rPr>
           <w:sz w:val="24"/>
           <w:szCs w:val="24"/>
-          <w:shd w:val="clear" w:color="auto" w:fill="FFFFFF"/>
-        </w:rPr>
-      </w:pPr>
-      <w:r>
-        <w:rPr>
-          <w:sz w:val="24"/>
-          <w:szCs w:val="24"/>
-          <w:shd w:val="clear" w:color="auto" w:fill="FFFFFF"/>
-        </w:rPr>
-        <w:t>Max Sum of a Pair With Equal Sum of Digits</w:t>
-      </w:r>
-    </w:p>
-    <w:p>
-      <w:pPr>
-        <w:rPr>
-          <w:sz w:val="24"/>
-          <w:szCs w:val="24"/>
-        </w:rPr>
-      </w:pPr>
-      <w:r>
-        <w:rPr>
-          <w:sz w:val="24"/>
-          <w:szCs w:val="24"/>
-        </w:rPr>
-        <w:t>Given an array A consisting of N integers, returns the maximum sum of two numbers whose digits add up to an equal sum.</w:t>
-      </w:r>
-    </w:p>
-    <w:p>
-      <w:pPr>
-        <w:rPr>
-          <w:sz w:val="24"/>
-          <w:szCs w:val="24"/>
-        </w:rPr>
-      </w:pPr>
-      <w:r>
-        <w:rPr>
-          <w:sz w:val="24"/>
-          <w:szCs w:val="24"/>
-        </w:rPr>
-        <w:t>if there are not two numbers whose digits have an equal sum, the function should return -1.</w:t>
-      </w:r>
-    </w:p>
-    <w:p>
-      <w:pPr>
-        <w:rPr>
-          <w:sz w:val="24"/>
-          <w:szCs w:val="24"/>
-        </w:rPr>
-      </w:pPr>
-      <w:r>
-        <w:rPr>
-          <w:sz w:val="24"/>
-          <w:szCs w:val="24"/>
-        </w:rPr>
-        <w:t>Constraints: N is integer within the range [1, 200000]</w:t>
-      </w:r>
-    </w:p>
-    <w:p>
-      <w:pPr>
-        <w:rPr>
-          <w:sz w:val="24"/>
-          <w:szCs w:val="24"/>
-        </w:rPr>
-      </w:pPr>
-      <w:r>
-        <w:rPr>
-          <w:sz w:val="24"/>
-          <w:szCs w:val="24"/>
-        </w:rPr>
-        <w:t>each element of array A is an integer within the range [1, 1000000000]</w:t>
-      </w:r>
-    </w:p>
-    <w:p>
-      <w:pPr>
-        <w:rPr>
-          <w:sz w:val="24"/>
-          <w:szCs w:val="24"/>
-        </w:rPr>
-      </w:pPr>
-      <w:r>
-        <w:rPr>
-          <w:sz w:val="24"/>
-          <w:szCs w:val="24"/>
-        </w:rPr>
-        <w:t>Example</w:t>
-      </w:r>
-      <w:r>
-        <w:rPr>
-          <w:sz w:val="24"/>
-          <w:szCs w:val="24"/>
-        </w:rPr>
-        <w:t xml:space="preserve"> </w:t>
-      </w:r>
-      <w:r>
-        <w:rPr>
-          <w:sz w:val="24"/>
-          <w:szCs w:val="24"/>
-        </w:rPr>
-        <w:t>:</w:t>
-      </w:r>
-    </w:p>
-    <w:p>
-      <w:pPr>
-        <w:rPr>
-          <w:sz w:val="24"/>
-          <w:szCs w:val="24"/>
-        </w:rPr>
-      </w:pPr>
-      <w:r>
-        <w:rPr>
-          <w:sz w:val="24"/>
-          <w:szCs w:val="24"/>
-        </w:rPr>
-        <w:t>Input:</w:t>
-      </w:r>
-    </w:p>
-    <w:p>
-      <w:pPr>
-        <w:rPr>
-          <w:sz w:val="24"/>
-          <w:szCs w:val="24"/>
-        </w:rPr>
-      </w:pPr>
-      <w:r>
-        <w:rPr>
-          <w:sz w:val="24"/>
-          <w:szCs w:val="24"/>
-        </w:rPr>
-        <w:t>A = [51, 71, 17, 42]</w:t>
-      </w:r>
-    </w:p>
-    <w:p>
-      <w:pPr>
-        <w:rPr>
-          <w:sz w:val="24"/>
-          <w:szCs w:val="24"/>
-        </w:rPr>
-      </w:pPr>
-      <w:r>
-        <w:rPr>
-          <w:sz w:val="24"/>
-          <w:szCs w:val="24"/>
-        </w:rPr>
-        <w:t>Output: 93</w:t>
-      </w:r>
-    </w:p>
-    <w:p>
-      <w:pPr>
-        <w:rPr>
-          <w:sz w:val="24"/>
-          <w:szCs w:val="24"/>
-        </w:rPr>
-      </w:pPr>
-      <w:r>
-        <w:rPr>
-          <w:sz w:val="24"/>
-          <w:szCs w:val="24"/>
-        </w:rPr>
-        <w:t>Explanation: There are two pairs of numbers whose digits add up to an equal sum: (51, 42) and (17, 71), The first pair sums up to 93</w:t>
-      </w:r>
-    </w:p>
-    <w:p>
-      <w:pPr>
-        <w:rPr>
-          <w:sz w:val="24"/>
-          <w:szCs w:val="24"/>
-          <w:u w:val="single"/>
-        </w:rPr>
-      </w:pPr>
-      <w:r>
-        <w:rPr>
-          <w:sz w:val="24"/>
-          <w:szCs w:val="24"/>
-          <w:u w:val="single"/>
-        </w:rPr>
-        <w:t xml:space="preserve">Brute Force </w:t>
-      </w:r>
-    </w:p>
-    <w:p>
-      <w:pPr>
-        <w:rPr>
-          <w:sz w:val="24"/>
-          <w:szCs w:val="24"/>
-        </w:rPr>
-      </w:pPr>
-      <w:r>
-        <w:rPr>
-          <w:sz w:val="24"/>
-          <w:szCs w:val="24"/>
-        </w:rPr>
-        <w:t xml:space="preserve">Run a nested loop for every pair of numbers </w:t>
-      </w:r>
-      <w:r>
-        <w:rPr>
-          <w:sz w:val="24"/>
-          <w:szCs w:val="24"/>
-        </w:rPr>
-        <w:t>.</w:t>
-      </w:r>
-    </w:p>
-    <w:p>
-      <w:pPr>
-        <w:rPr>
-          <w:sz w:val="24"/>
-          <w:szCs w:val="24"/>
-        </w:rPr>
-      </w:pPr>
-      <w:r>
-        <w:rPr>
-          <w:sz w:val="24"/>
-          <w:szCs w:val="24"/>
-        </w:rPr>
-        <w:t>Time complexity : O(n x n x 9 )</w:t>
-      </w:r>
-      <w:r>
-        <w:rPr>
-          <w:sz w:val="24"/>
-          <w:szCs w:val="24"/>
-        </w:rPr>
-        <w:t xml:space="preserve">   -</w:t>
-      </w:r>
-      <w:r>
-        <w:rPr>
-          <w:sz w:val="24"/>
-          <w:szCs w:val="24"/>
-        </w:rPr>
-        <w:sym w:font="Wingdings" w:char="F0E0"/>
-      </w:r>
-      <w:r>
-        <w:rPr>
-          <w:sz w:val="24"/>
-          <w:szCs w:val="24"/>
-        </w:rPr>
-        <w:t xml:space="preserve"> O(9 ) for calculating the digit sum as the max num given</w:t>
-      </w:r>
-      <w:r>
-        <w:rPr>
-          <w:sz w:val="24"/>
-          <w:szCs w:val="24"/>
-        </w:rPr>
-        <w:t xml:space="preserve"> limit </w:t>
-      </w:r>
-      <w:r>
-        <w:rPr>
-          <w:sz w:val="24"/>
-          <w:szCs w:val="24"/>
-        </w:rPr>
-        <w:t xml:space="preserve"> is 10^9.</w:t>
-      </w:r>
-      <w:r>
-        <w:rPr>
-          <w:sz w:val="24"/>
-          <w:szCs w:val="24"/>
-        </w:rPr>
-        <w:t xml:space="preserve"> </w:t>
-      </w:r>
-      <w:r>
-        <w:rPr>
-          <w:sz w:val="24"/>
-          <w:szCs w:val="24"/>
-        </w:rPr>
-        <w:sym w:font="Wingdings" w:char="F0E0"/>
-      </w:r>
-      <w:r>
-        <w:rPr>
-          <w:sz w:val="24"/>
-          <w:szCs w:val="24"/>
-        </w:rPr>
-        <w:t xml:space="preserve"> O(n^2)</w:t>
-      </w:r>
-    </w:p>
-    <w:p>
-      <w:pPr>
-        <w:rPr>
-          <w:sz w:val="24"/>
-          <w:szCs w:val="24"/>
-        </w:rPr>
-      </w:pPr>
-      <w:r>
-        <w:rPr>
-          <w:sz w:val="24"/>
-          <w:szCs w:val="24"/>
-        </w:rPr>
-        <w:t>Space complexity: O(</w:t>
-      </w:r>
-      <w:r>
-        <w:rPr>
-          <w:sz w:val="24"/>
-          <w:szCs w:val="24"/>
-        </w:rPr>
-        <w:t>1</w:t>
-      </w:r>
-      <w:r>
-        <w:rPr>
-          <w:sz w:val="24"/>
-          <w:szCs w:val="24"/>
-        </w:rPr>
-        <w:t>)</w:t>
-      </w:r>
-    </w:p>
-    <w:p>
-      <w:pPr>
-        <w:rPr>
-          <w:sz w:val="24"/>
-          <w:szCs w:val="24"/>
-          <w:u w:val="single"/>
-        </w:rPr>
-      </w:pPr>
-      <w:r>
-        <w:rPr>
-          <w:sz w:val="24"/>
-          <w:szCs w:val="24"/>
-          <w:u w:val="single"/>
-        </w:rPr>
-        <w:t xml:space="preserve">Best Approach </w:t>
-      </w:r>
-    </w:p>
-    <w:p>
-      <w:pPr>
-        <w:rPr>
-          <w:sz w:val="24"/>
-          <w:szCs w:val="24"/>
-        </w:rPr>
-      </w:pPr>
-      <w:r>
-        <w:rPr>
-          <w:sz w:val="24"/>
-          <w:szCs w:val="24"/>
-        </w:rPr>
-        <w:t xml:space="preserve">Why hash table ? : We can avoid the </w:t>
-      </w:r>
-      <w:r>
-        <w:rPr>
-          <w:sz w:val="24"/>
-          <w:szCs w:val="24"/>
-        </w:rPr>
-        <w:t xml:space="preserve">inner loop , </w:t>
-      </w:r>
-      <w:r>
-        <w:rPr>
-          <w:sz w:val="24"/>
-          <w:szCs w:val="24"/>
-        </w:rPr>
-        <w:t xml:space="preserve"> </w:t>
-      </w:r>
-      <w:r>
-        <w:rPr>
-          <w:sz w:val="24"/>
-          <w:szCs w:val="24"/>
-        </w:rPr>
-        <w:t xml:space="preserve">if we have some how stored the </w:t>
-      </w:r>
-      <w:r>
-        <w:rPr>
-          <w:sz w:val="24"/>
-          <w:szCs w:val="24"/>
-        </w:rPr>
-        <w:t>digit sum of previous visited nums.</w:t>
-      </w:r>
-    </w:p>
-    <w:p>
-      <w:pPr>
-        <w:rPr>
-          <w:sz w:val="24"/>
-          <w:szCs w:val="24"/>
-        </w:rPr>
-      </w:pPr>
-      <w:r>
-        <w:rPr>
+        </w:rPr>
+      </w:pPr>
+      <w:r>
+        <w:rPr>
+          <w:sz w:val="24"/>
+          <w:szCs w:val="24"/>
+        </w:rPr>
+        <w:t>Good Binary Strings</w:t>
+      </w:r>
+    </w:p>
+    <w:p>
+      <w:pPr>
+        <w:rPr>
+          <w:sz w:val="24"/>
+          <w:szCs w:val="24"/>
+        </w:rPr>
+      </w:pPr>
+    </w:p>
+    <w:p>
+      <w:pPr>
+        <w:rPr>
+          <w:sz w:val="24"/>
+          <w:szCs w:val="24"/>
+        </w:rPr>
+      </w:pPr>
+      <w:r>
+        <w:rPr>
+          <w:sz w:val="24"/>
+          <w:szCs w:val="24"/>
+        </w:rPr>
+        <w:t>Approach (Observation based)</w:t>
+      </w:r>
+    </w:p>
+    <w:p>
+      <w:pPr>
+        <w:rPr>
+          <w:sz w:val="24"/>
+          <w:szCs w:val="24"/>
+        </w:rPr>
+      </w:pPr>
+      <w:r>
+        <w:rPr>
+          <w:noProof/>
           <w:sz w:val="24"/>
           <w:szCs w:val="24"/>
         </w:rPr>
         <w:lastRenderedPageBreak/>
-        <w:t>Iterate through each number in the given array.</w:t>
-      </w:r>
-    </w:p>
-    <w:p>
-      <w:pPr>
-        <w:rPr>
-          <w:sz w:val="24"/>
-          <w:szCs w:val="24"/>
-        </w:rPr>
-      </w:pPr>
-      <w:r>
-        <w:rPr>
-          <w:sz w:val="24"/>
-          <w:szCs w:val="24"/>
-        </w:rPr>
-        <w:t>For each number, calculate the sum of its digits.</w:t>
-      </w:r>
-    </w:p>
-    <w:p>
-      <w:pPr>
-        <w:rPr>
-          <w:sz w:val="24"/>
-          <w:szCs w:val="24"/>
-        </w:rPr>
-      </w:pPr>
-      <w:r>
-        <w:rPr>
-          <w:sz w:val="24"/>
-          <w:szCs w:val="24"/>
-        </w:rPr>
-        <w:t>Check if the sum of digits exists as a key in the digitSums dictionary.</w:t>
-      </w:r>
-    </w:p>
-    <w:p>
-      <w:pPr>
-        <w:rPr>
-          <w:sz w:val="24"/>
-          <w:szCs w:val="24"/>
-        </w:rPr>
-      </w:pPr>
-      <w:r>
-        <w:rPr>
-          <w:sz w:val="24"/>
-          <w:szCs w:val="24"/>
-        </w:rPr>
-        <w:t>If the sum of digits does exist in the dictionary, update the maxSum variable with the maximum value between the current maxSum and the sum of the current number and the corresponding value in the digitSums hashtable.</w:t>
-      </w:r>
-    </w:p>
-    <w:p>
-      <w:pPr>
-        <w:rPr>
-          <w:sz w:val="24"/>
-          <w:szCs w:val="24"/>
-        </w:rPr>
-      </w:pPr>
-      <w:r>
-        <w:rPr>
-          <w:sz w:val="24"/>
-          <w:szCs w:val="24"/>
-        </w:rPr>
-        <w:t xml:space="preserve">We should update the key digitSum </w:t>
-      </w:r>
-      <w:r>
-        <w:rPr>
-          <w:sz w:val="24"/>
-          <w:szCs w:val="24"/>
-        </w:rPr>
-        <w:t>,</w:t>
-      </w:r>
-      <w:r>
-        <w:rPr>
-          <w:sz w:val="24"/>
-          <w:szCs w:val="24"/>
-        </w:rPr>
-        <w:t xml:space="preserve"> only</w:t>
-      </w:r>
-      <w:r>
-        <w:rPr>
-          <w:sz w:val="24"/>
-          <w:szCs w:val="24"/>
-        </w:rPr>
-        <w:t xml:space="preserve"> if the </w:t>
-      </w:r>
-      <w:r>
-        <w:rPr>
-          <w:sz w:val="24"/>
-          <w:szCs w:val="24"/>
-        </w:rPr>
-        <w:t xml:space="preserve">current num if greater than previous number with same </w:t>
-      </w:r>
-      <w:r>
-        <w:rPr>
-          <w:sz w:val="24"/>
-          <w:szCs w:val="24"/>
-        </w:rPr>
-        <w:t>digitSum.</w:t>
-      </w:r>
-      <w:r>
-        <w:rPr>
-          <w:sz w:val="24"/>
-          <w:szCs w:val="24"/>
-        </w:rPr>
-        <w:t>(as we are looking to maximize the sum)</w:t>
-      </w:r>
-    </w:p>
-    <w:p>
-      <w:pPr>
-        <w:rPr>
-          <w:sz w:val="24"/>
-          <w:szCs w:val="24"/>
-        </w:rPr>
-      </w:pPr>
-      <w:r>
-        <w:rPr>
-          <w:sz w:val="24"/>
-          <w:szCs w:val="24"/>
-        </w:rPr>
-        <w:t>If the sum of digits doesn't exist in the dictionary, add it as a new key with the value equal to the current number.</w:t>
-      </w:r>
-    </w:p>
-    <w:p>
-      <w:pPr>
-        <w:rPr>
-          <w:sz w:val="24"/>
-          <w:szCs w:val="24"/>
-        </w:rPr>
-      </w:pPr>
-      <w:r>
-        <w:rPr>
-          <w:sz w:val="24"/>
-          <w:szCs w:val="24"/>
-        </w:rPr>
-        <w:t xml:space="preserve">Time Complexity : </w:t>
-      </w:r>
-      <w:r>
-        <w:rPr>
-          <w:sz w:val="24"/>
-          <w:szCs w:val="24"/>
-        </w:rPr>
-        <w:t>O(N x 9 )</w:t>
-      </w:r>
-      <w:r>
-        <w:rPr>
-          <w:sz w:val="24"/>
-          <w:szCs w:val="24"/>
-        </w:rPr>
-        <w:t xml:space="preserve"> </w:t>
-      </w:r>
-      <w:r>
-        <w:rPr>
-          <w:sz w:val="24"/>
-          <w:szCs w:val="24"/>
-        </w:rPr>
-        <w:sym w:font="Wingdings" w:char="F0E0"/>
-      </w:r>
-      <w:r>
-        <w:rPr>
-          <w:sz w:val="24"/>
-          <w:szCs w:val="24"/>
-        </w:rPr>
-        <w:t xml:space="preserve"> O(N) as 9 is constant.</w:t>
-      </w:r>
-    </w:p>
-    <w:p>
-      <w:pPr>
-        <w:rPr>
-          <w:sz w:val="24"/>
-          <w:szCs w:val="24"/>
-        </w:rPr>
-      </w:pPr>
-      <w:r>
-        <w:rPr>
-          <w:sz w:val="24"/>
-          <w:szCs w:val="24"/>
-        </w:rPr>
-        <w:t>Space Complexity :- how many keys can there be at maximum in hashmap —&gt; only digitsum can be there as they key so the answer is O(maximum digitsum) == O(81)[practical manner] which is constant ; O(1) space complexity = constant space complexity</w:t>
-      </w:r>
-      <w:r>
-        <w:rPr>
-          <w:sz w:val="24"/>
-          <w:szCs w:val="24"/>
-        </w:rPr>
-        <w:t>.</w:t>
-      </w:r>
-    </w:p>
-    <w:p>
-      <w:pPr>
-        <w:pStyle w:val="Heading1"/>
-        <w:rPr>
-          <w:sz w:val="24"/>
-          <w:szCs w:val="24"/>
-        </w:rPr>
-      </w:pPr>
-      <w:r>
-        <w:rPr>
-          <w:sz w:val="24"/>
-          <w:szCs w:val="24"/>
-        </w:rPr>
-        <w:t>Find number of ‘t’ in ‘s’</w:t>
-      </w:r>
-      <w:r>
-        <w:rPr>
-          <w:sz w:val="24"/>
-          <w:szCs w:val="24"/>
-        </w:rPr>
-        <w:t xml:space="preserve"> </w:t>
-      </w:r>
-    </w:p>
-    <w:p>
-      <w:pPr>
-        <w:rPr>
-          <w:sz w:val="24"/>
-          <w:szCs w:val="24"/>
-        </w:rPr>
-      </w:pPr>
-      <w:r>
-        <w:rPr>
-          <w:sz w:val="24"/>
-          <w:szCs w:val="24"/>
-        </w:rPr>
-        <w:t xml:space="preserve">Given two strings ‘t’ and ‘s’ , find the number of </w:t>
-      </w:r>
-      <w:r>
-        <w:rPr>
-          <w:sz w:val="24"/>
-          <w:szCs w:val="24"/>
-        </w:rPr>
-        <w:t>occurences of ‘t’ in ‘s’.</w:t>
-      </w:r>
-    </w:p>
-    <w:p>
-      <w:pPr>
-        <w:rPr>
-          <w:sz w:val="24"/>
-          <w:szCs w:val="24"/>
-        </w:rPr>
-      </w:pPr>
-      <w:r>
-        <w:rPr>
-          <w:sz w:val="24"/>
-          <w:szCs w:val="24"/>
-        </w:rPr>
-        <w:t xml:space="preserve">Example : </w:t>
-      </w:r>
-    </w:p>
-    <w:p>
-      <w:pPr>
-        <w:rPr>
-          <w:sz w:val="24"/>
-          <w:szCs w:val="24"/>
-        </w:rPr>
-      </w:pPr>
-      <w:r>
-        <w:rPr>
-          <w:sz w:val="24"/>
-          <w:szCs w:val="24"/>
-        </w:rPr>
-        <w:t>s = mononom</w:t>
-      </w:r>
-    </w:p>
-    <w:p>
-      <w:pPr>
-        <w:rPr>
-          <w:sz w:val="24"/>
-          <w:szCs w:val="24"/>
-        </w:rPr>
-      </w:pPr>
-      <w:r>
-        <w:rPr>
-          <w:sz w:val="24"/>
-          <w:szCs w:val="24"/>
-        </w:rPr>
-        <w:t>t = mon</w:t>
-      </w:r>
-    </w:p>
-    <w:p>
-      <w:pPr>
-        <w:rPr>
-          <w:sz w:val="24"/>
-          <w:szCs w:val="24"/>
-        </w:rPr>
-      </w:pPr>
-      <w:r>
-        <w:rPr>
-          <w:sz w:val="24"/>
-          <w:szCs w:val="24"/>
-        </w:rPr>
-        <w:t>W</w:t>
-      </w:r>
-      <w:r>
-        <w:rPr>
-          <w:sz w:val="24"/>
-          <w:szCs w:val="24"/>
-        </w:rPr>
-        <w:t xml:space="preserve">e can see that 2 times we can see </w:t>
-      </w:r>
-      <w:r>
-        <w:rPr>
-          <w:sz w:val="24"/>
-          <w:szCs w:val="24"/>
-        </w:rPr>
-        <w:t>‘</w:t>
-      </w:r>
-      <w:r>
-        <w:rPr>
-          <w:sz w:val="24"/>
-          <w:szCs w:val="24"/>
-        </w:rPr>
-        <w:t>t</w:t>
-      </w:r>
-      <w:r>
-        <w:rPr>
-          <w:sz w:val="24"/>
-          <w:szCs w:val="24"/>
-        </w:rPr>
-        <w:t>’</w:t>
-      </w:r>
-      <w:r>
-        <w:rPr>
-          <w:sz w:val="24"/>
-          <w:szCs w:val="24"/>
-        </w:rPr>
-        <w:t xml:space="preserve"> in </w:t>
-      </w:r>
-      <w:r>
-        <w:rPr>
-          <w:sz w:val="24"/>
-          <w:szCs w:val="24"/>
-        </w:rPr>
-        <w:t>‘</w:t>
-      </w:r>
-      <w:r>
-        <w:rPr>
-          <w:sz w:val="24"/>
-          <w:szCs w:val="24"/>
-        </w:rPr>
-        <w:t>s</w:t>
-      </w:r>
-      <w:r>
-        <w:rPr>
-          <w:sz w:val="24"/>
-          <w:szCs w:val="24"/>
-        </w:rPr>
-        <w:t>’</w:t>
-      </w:r>
-    </w:p>
-    <w:p>
-      <w:pPr>
-        <w:rPr>
-          <w:sz w:val="24"/>
-          <w:szCs w:val="24"/>
-        </w:rPr>
-      </w:pPr>
-      <w:r>
-        <w:rPr>
-          <w:sz w:val="24"/>
-          <w:szCs w:val="24"/>
-        </w:rPr>
-        <w:t>1)</w:t>
-      </w:r>
-      <w:r>
-        <w:rPr>
-          <w:strike/>
-          <w:sz w:val="24"/>
-          <w:szCs w:val="24"/>
-        </w:rPr>
-        <w:t>mon</w:t>
-      </w:r>
-      <w:r>
-        <w:rPr>
-          <w:sz w:val="24"/>
-          <w:szCs w:val="24"/>
-        </w:rPr>
-        <w:t>onom   mon</w:t>
-      </w:r>
-    </w:p>
-    <w:p>
-      <w:pPr>
-        <w:rPr>
-          <w:sz w:val="24"/>
-          <w:szCs w:val="24"/>
-        </w:rPr>
-      </w:pPr>
-      <w:r>
-        <w:rPr>
-          <w:sz w:val="24"/>
-          <w:szCs w:val="24"/>
-        </w:rPr>
-        <w:t>2)</w:t>
-      </w:r>
-      <w:r>
-        <w:rPr>
-          <w:strike/>
-          <w:sz w:val="24"/>
-          <w:szCs w:val="24"/>
-        </w:rPr>
-        <w:t>mon</w:t>
-      </w:r>
-      <w:r>
-        <w:rPr>
-          <w:sz w:val="24"/>
-          <w:szCs w:val="24"/>
-        </w:rPr>
-        <w:t>o</w:t>
-      </w:r>
-      <w:r>
-        <w:rPr>
-          <w:strike/>
-          <w:sz w:val="24"/>
-          <w:szCs w:val="24"/>
-        </w:rPr>
-        <w:t>nom</w:t>
-      </w:r>
-      <w:r>
-        <w:rPr>
-          <w:sz w:val="24"/>
-          <w:szCs w:val="24"/>
-        </w:rPr>
-        <w:t xml:space="preserve">   mon</w:t>
-      </w:r>
-    </w:p>
-    <w:p>
-      <w:pPr>
-        <w:rPr>
-          <w:sz w:val="24"/>
-          <w:szCs w:val="24"/>
-          <w:u w:val="single"/>
-        </w:rPr>
-      </w:pPr>
-      <w:r>
-        <w:rPr>
-          <w:sz w:val="24"/>
-          <w:szCs w:val="24"/>
-          <w:u w:val="single"/>
-        </w:rPr>
-        <w:t xml:space="preserve">Brute Force </w:t>
-      </w:r>
-    </w:p>
-    <w:p>
-      <w:pPr>
-        <w:rPr>
-          <w:sz w:val="24"/>
-          <w:szCs w:val="24"/>
-        </w:rPr>
-      </w:pPr>
-      <w:r>
-        <w:rPr>
-          <w:sz w:val="24"/>
-          <w:szCs w:val="24"/>
-        </w:rPr>
-        <w:t xml:space="preserve">Start with an infinite loop </w:t>
-      </w:r>
-      <w:r>
-        <w:rPr>
-          <w:sz w:val="24"/>
-          <w:szCs w:val="24"/>
-        </w:rPr>
-        <w:t xml:space="preserve">to check </w:t>
-      </w:r>
-      <w:r>
-        <w:rPr>
-          <w:sz w:val="24"/>
-          <w:szCs w:val="24"/>
-        </w:rPr>
-        <w:t xml:space="preserve">cnt of string t in string s until we are getting string t in string s; </w:t>
-      </w:r>
-      <w:r>
-        <w:rPr>
-          <w:sz w:val="24"/>
-          <w:szCs w:val="24"/>
-        </w:rPr>
-        <w:t xml:space="preserve">and start removing the characters </w:t>
-      </w:r>
-      <w:r>
-        <w:rPr>
-          <w:sz w:val="24"/>
-          <w:szCs w:val="24"/>
-        </w:rPr>
-        <w:t xml:space="preserve">from s once matched to </w:t>
-      </w:r>
-      <w:r>
-        <w:rPr>
-          <w:sz w:val="24"/>
-          <w:szCs w:val="24"/>
-        </w:rPr>
-        <w:t>t.</w:t>
-      </w:r>
-    </w:p>
-    <w:p>
-      <w:pPr>
-        <w:rPr>
-          <w:sz w:val="24"/>
-          <w:szCs w:val="24"/>
-        </w:rPr>
-      </w:pPr>
-      <w:r>
-        <w:rPr>
-          <w:sz w:val="24"/>
-          <w:szCs w:val="24"/>
-        </w:rPr>
-        <w:t xml:space="preserve">if any char of t doesn’t present in s at any moment then we will break &amp; return the cnt; </w:t>
-      </w:r>
-    </w:p>
-    <w:p>
-      <w:pPr>
-        <w:rPr>
-          <w:sz w:val="24"/>
-          <w:szCs w:val="24"/>
-        </w:rPr>
-      </w:pPr>
-      <w:r>
-        <w:rPr>
-          <w:sz w:val="24"/>
-          <w:szCs w:val="24"/>
-        </w:rPr>
-        <w:t>if string s is empty at any moment then again we will break from the loop &amp; return the cnt.</w:t>
-      </w:r>
-    </w:p>
-    <w:p>
-      <w:pPr>
-        <w:rPr>
-          <w:sz w:val="24"/>
-          <w:szCs w:val="24"/>
-        </w:rPr>
-      </w:pPr>
-      <w:r>
-        <w:rPr>
-          <w:sz w:val="24"/>
-          <w:szCs w:val="24"/>
-        </w:rPr>
-        <w:t>Time Complexity : O(</w:t>
-      </w:r>
-      <w:r>
-        <w:rPr>
-          <w:sz w:val="24"/>
-          <w:szCs w:val="24"/>
-        </w:rPr>
-        <w:t>len(t</w:t>
-      </w:r>
-      <w:r>
-        <w:rPr>
-          <w:sz w:val="24"/>
-          <w:szCs w:val="24"/>
-        </w:rPr>
-        <w:t>)</w:t>
-      </w:r>
-      <w:r>
-        <w:rPr>
-          <w:sz w:val="24"/>
-          <w:szCs w:val="24"/>
-        </w:rPr>
-        <w:t>) x O(len(s)) x O( len(s) / len(t) )</w:t>
-      </w:r>
-    </w:p>
-    <w:p>
-      <w:pPr>
-        <w:rPr>
-          <w:sz w:val="24"/>
-          <w:szCs w:val="24"/>
-        </w:rPr>
-      </w:pPr>
-      <w:r>
-        <w:rPr>
-          <w:sz w:val="24"/>
-          <w:szCs w:val="24"/>
-        </w:rPr>
-        <w:lastRenderedPageBreak/>
-        <w:t xml:space="preserve">Space Complexity : </w:t>
-      </w:r>
-      <w:r>
-        <w:rPr>
-          <w:sz w:val="24"/>
-          <w:szCs w:val="24"/>
-        </w:rPr>
-        <w:t>O(1)</w:t>
-      </w:r>
-    </w:p>
-    <w:p>
-      <w:pPr>
-        <w:rPr>
-          <w:sz w:val="24"/>
-          <w:szCs w:val="24"/>
-          <w:u w:val="single"/>
-        </w:rPr>
-      </w:pPr>
-      <w:r>
-        <w:rPr>
-          <w:sz w:val="24"/>
-          <w:szCs w:val="24"/>
-          <w:u w:val="single"/>
-        </w:rPr>
-        <w:t>Best Approach :</w:t>
-      </w:r>
-    </w:p>
-    <w:p>
-      <w:pPr>
-        <w:rPr>
-          <w:sz w:val="24"/>
-          <w:szCs w:val="24"/>
-        </w:rPr>
-      </w:pPr>
-      <w:r>
-        <w:rPr>
-          <w:sz w:val="24"/>
-          <w:szCs w:val="24"/>
-        </w:rPr>
-        <w:t xml:space="preserve">Cases :- </w:t>
-      </w:r>
-    </w:p>
-    <w:p>
-      <w:pPr>
-        <w:rPr>
-          <w:sz w:val="24"/>
-          <w:szCs w:val="24"/>
-        </w:rPr>
-      </w:pPr>
-      <w:r>
-        <w:rPr>
-          <w:sz w:val="24"/>
-          <w:szCs w:val="24"/>
-        </w:rPr>
-        <w:t xml:space="preserve">S = abcbacbbac  t = abc  </w:t>
-      </w:r>
-      <w:r>
-        <w:rPr>
-          <w:rFonts w:ascii="Arial" w:hAnsi="Arial" w:cs="Arial"/>
-          <w:sz w:val="24"/>
-          <w:szCs w:val="24"/>
-        </w:rPr>
-        <w:t>→</w:t>
-      </w:r>
-      <w:r>
-        <w:rPr>
-          <w:sz w:val="24"/>
-          <w:szCs w:val="24"/>
-        </w:rPr>
-        <w:t xml:space="preserve"> unique</w:t>
-      </w:r>
-    </w:p>
-    <w:p>
-      <w:pPr>
-        <w:rPr>
-          <w:sz w:val="24"/>
-          <w:szCs w:val="24"/>
-        </w:rPr>
-      </w:pPr>
-      <w:r>
-        <w:rPr>
-          <w:sz w:val="24"/>
-          <w:szCs w:val="24"/>
-        </w:rPr>
-        <w:t xml:space="preserve">S = abcbacbbac  t = abbc </w:t>
-      </w:r>
-      <w:r>
-        <w:rPr>
-          <w:rFonts w:ascii="Arial" w:hAnsi="Arial" w:cs="Arial"/>
-          <w:sz w:val="24"/>
-          <w:szCs w:val="24"/>
-        </w:rPr>
-        <w:t>→</w:t>
-      </w:r>
-      <w:r>
-        <w:rPr>
-          <w:sz w:val="24"/>
-          <w:szCs w:val="24"/>
-        </w:rPr>
-        <w:t xml:space="preserve"> duplicate</w:t>
-      </w:r>
-    </w:p>
-    <w:p>
-      <w:pPr>
-        <w:rPr>
-          <w:sz w:val="24"/>
-          <w:szCs w:val="24"/>
-        </w:rPr>
-      </w:pPr>
-      <w:r>
-        <w:rPr>
-          <w:sz w:val="24"/>
-          <w:szCs w:val="24"/>
-        </w:rPr>
-        <w:t xml:space="preserve">S = abcbacbbac  t = abcp </w:t>
-      </w:r>
-    </w:p>
-    <w:p>
-      <w:pPr>
-        <w:rPr>
-          <w:sz w:val="24"/>
-          <w:szCs w:val="24"/>
-        </w:rPr>
-      </w:pPr>
-      <w:r>
-        <w:rPr>
-          <w:sz w:val="24"/>
-          <w:szCs w:val="24"/>
-        </w:rPr>
-        <w:t xml:space="preserve">By analyzing the above 3 cases, the approach is </w:t>
-      </w:r>
-      <w:r>
-        <w:rPr>
-          <w:rFonts w:ascii="Arial" w:hAnsi="Arial" w:cs="Arial"/>
-          <w:sz w:val="24"/>
-          <w:szCs w:val="24"/>
-        </w:rPr>
-        <w:t>→</w:t>
-      </w:r>
-    </w:p>
-    <w:p>
-      <w:pPr>
-        <w:rPr>
-          <w:sz w:val="24"/>
-          <w:szCs w:val="24"/>
-        </w:rPr>
-      </w:pPr>
-      <w:r>
-        <w:rPr>
-          <w:sz w:val="24"/>
-          <w:szCs w:val="24"/>
-        </w:rPr>
-        <w:t xml:space="preserve">Take 2 hashmaps. One will store the cnt of char present in s &amp; another will store the cnt of char present in t. </w:t>
-      </w:r>
-    </w:p>
-    <w:p>
-      <w:pPr>
-        <w:rPr>
-          <w:sz w:val="24"/>
-          <w:szCs w:val="24"/>
-        </w:rPr>
-      </w:pPr>
-      <w:r>
-        <w:rPr>
-          <w:sz w:val="24"/>
-          <w:szCs w:val="24"/>
-        </w:rPr>
-        <w:t xml:space="preserve">Now traverse t </w:t>
-      </w:r>
-      <w:r>
-        <w:rPr>
-          <w:sz w:val="24"/>
-          <w:szCs w:val="24"/>
-        </w:rPr>
-        <w:t>and</w:t>
-      </w:r>
-      <w:r>
-        <w:rPr>
-          <w:sz w:val="24"/>
-          <w:szCs w:val="24"/>
-        </w:rPr>
-        <w:t xml:space="preserve"> ans = min(ans, mp1[t[i]] / mp2[t2[i]] )</w:t>
-      </w:r>
-    </w:p>
-    <w:p>
-      <w:pPr>
-        <w:rPr>
-          <w:sz w:val="24"/>
-          <w:szCs w:val="24"/>
-        </w:rPr>
-      </w:pPr>
-      <w:r>
-        <w:rPr>
-          <w:sz w:val="24"/>
-          <w:szCs w:val="24"/>
-        </w:rPr>
-        <w:t>Time Complexity : O(len(t) + len(s))</w:t>
-      </w:r>
-    </w:p>
-    <w:p>
-      <w:pPr>
-        <w:rPr>
-          <w:sz w:val="24"/>
-          <w:szCs w:val="24"/>
-        </w:rPr>
-      </w:pPr>
-      <w:r>
-        <w:rPr>
-          <w:sz w:val="24"/>
-          <w:szCs w:val="24"/>
-        </w:rPr>
-        <w:t>Space Complexity :</w:t>
-      </w:r>
-      <w:r>
-        <w:rPr>
-          <w:sz w:val="24"/>
-          <w:szCs w:val="24"/>
-        </w:rPr>
-        <w:t xml:space="preserve"> </w:t>
-      </w:r>
-      <w:r>
-        <w:rPr>
-          <w:sz w:val="24"/>
-          <w:szCs w:val="24"/>
-        </w:rPr>
-        <w:t>O(len(t) + len(s))</w:t>
-      </w:r>
-    </w:p>
-    <w:p>
-      <w:pPr>
-        <w:rPr>
-          <w:sz w:val="24"/>
-          <w:szCs w:val="24"/>
-        </w:rPr>
-      </w:pPr>
-    </w:p>
-    <w:p>
-      <w:pPr>
-        <w:pStyle w:val="Heading1"/>
-        <w:rPr>
-          <w:sz w:val="24"/>
-          <w:szCs w:val="24"/>
-        </w:rPr>
-      </w:pPr>
-      <w:r>
-        <w:rPr>
-          <w:sz w:val="24"/>
-          <w:szCs w:val="24"/>
-        </w:rPr>
-        <w:t>Good Binary Strings</w:t>
-      </w:r>
-    </w:p>
-    <w:p>
-      <w:pPr>
-        <w:rPr>
-          <w:sz w:val="24"/>
-          <w:szCs w:val="24"/>
-        </w:rPr>
-      </w:pPr>
-    </w:p>
-    <w:p>
-      <w:pPr>
-        <w:rPr>
-          <w:sz w:val="24"/>
-          <w:szCs w:val="24"/>
-        </w:rPr>
-      </w:pPr>
-      <w:r>
-        <w:rPr>
-          <w:sz w:val="24"/>
-          <w:szCs w:val="24"/>
-        </w:rPr>
-        <w:t>Approach (Observation based)</w:t>
-      </w:r>
-    </w:p>
-    <w:p>
-      <w:pPr>
-        <w:rPr>
-          <w:sz w:val="24"/>
-          <w:szCs w:val="24"/>
-        </w:rPr>
-      </w:pPr>
-      <w:r>
-        <w:rPr>
-          <w:noProof/>
-          <w:sz w:val="24"/>
-          <w:szCs w:val="24"/>
-        </w:rPr>
         <w:drawing>
           <wp:inline distT="0" distB="0" distL="0" distR="0" wp14:anchorId="33A05167" wp14:editId="3AC1E313">
             <wp:extent cx="5731510" cy="1670050"/>
@@ -4774,7 +5019,6 @@
           <w:sz w:val="24"/>
           <w:szCs w:val="24"/>
         </w:rPr>
-        <w:lastRenderedPageBreak/>
         <w:drawing>
           <wp:inline distT="0" distB="0" distL="0" distR="0" wp14:anchorId="75CA6FB3" wp14:editId="1B2DCDA7">
             <wp:extent cx="5731510" cy="2264410"/>
@@ -5077,7 +5321,6 @@
           <w:sz w:val="24"/>
           <w:szCs w:val="24"/>
         </w:rPr>
-        <w:lastRenderedPageBreak/>
         <w:t>All elements of nums were used, and each row of the 2D array contains distinct integers, so it is a valid answer.</w:t>
       </w:r>
     </w:p>
@@ -5512,191 +5755,369 @@
           <w:sz w:val="24"/>
           <w:szCs w:val="24"/>
         </w:rPr>
+        <w:t>We can create a map for each value , index of the array</w:t>
+      </w:r>
+      <w:r>
+        <w:rPr>
+          <w:sz w:val="24"/>
+          <w:szCs w:val="24"/>
+        </w:rPr>
+        <w:t>.</w:t>
+      </w:r>
+    </w:p>
+    <w:p>
+      <w:pPr>
+        <w:rPr>
+          <w:sz w:val="24"/>
+          <w:szCs w:val="24"/>
+        </w:rPr>
+      </w:pPr>
+      <w:r>
+        <w:rPr>
+          <w:sz w:val="24"/>
+          <w:szCs w:val="24"/>
+        </w:rPr>
+        <w:t>For a matrix row / col  to be filled , we need to find the maximum index in that particular row / column , so that it make sure that all the remaining indices in that row / col are visited (painted ) already .</w:t>
+      </w:r>
+    </w:p>
+    <w:p>
+      <w:pPr>
+        <w:rPr>
+          <w:sz w:val="24"/>
+          <w:szCs w:val="24"/>
+        </w:rPr>
+      </w:pPr>
+      <w:r>
+        <w:rPr>
+          <w:sz w:val="24"/>
+          <w:szCs w:val="24"/>
+        </w:rPr>
+        <w:t>Out of all such indices for every row / col , we need to find the minimum index which make sure that our answer is min possible.</w:t>
+      </w:r>
+    </w:p>
+    <w:p>
+      <w:pPr>
+        <w:rPr>
+          <w:sz w:val="24"/>
+          <w:szCs w:val="24"/>
+        </w:rPr>
+      </w:pPr>
+      <w:r>
+        <w:rPr>
+          <w:sz w:val="24"/>
+          <w:szCs w:val="24"/>
+        </w:rPr>
+        <w:t xml:space="preserve">Time Complexity : </w:t>
+      </w:r>
+      <w:r>
+        <w:rPr>
+          <w:sz w:val="24"/>
+          <w:szCs w:val="24"/>
+        </w:rPr>
+        <w:t xml:space="preserve">O(m x n ) </w:t>
+      </w:r>
+    </w:p>
+    <w:p>
+      <w:pPr>
+        <w:rPr>
+          <w:sz w:val="24"/>
+          <w:szCs w:val="24"/>
+        </w:rPr>
+      </w:pPr>
+      <w:r>
+        <w:rPr>
+          <w:sz w:val="24"/>
+          <w:szCs w:val="24"/>
+        </w:rPr>
+        <w:t xml:space="preserve">Space Complexity : </w:t>
+      </w:r>
+      <w:r>
+        <w:rPr>
+          <w:sz w:val="24"/>
+          <w:szCs w:val="24"/>
+        </w:rPr>
+        <w:t>O(m x n ) , those many number of keys present.</w:t>
+      </w:r>
+    </w:p>
+    <w:p>
+      <w:pPr>
+        <w:pStyle w:val="Heading1"/>
+        <w:rPr>
+          <w:sz w:val="24"/>
+          <w:szCs w:val="24"/>
+          <w:shd w:val="clear" w:color="auto" w:fill="FFFFFF"/>
+        </w:rPr>
+      </w:pPr>
+      <w:r>
+        <w:rPr>
+          <w:sz w:val="24"/>
+          <w:szCs w:val="24"/>
+          <w:shd w:val="clear" w:color="auto" w:fill="FFFFFF"/>
+        </w:rPr>
+        <w:t>Range Sum Query 2D – Immutable</w:t>
+      </w:r>
+    </w:p>
+    <w:p>
+      <w:pPr>
+        <w:rPr>
+          <w:sz w:val="24"/>
+          <w:szCs w:val="24"/>
+        </w:rPr>
+      </w:pPr>
+      <w:r>
+        <w:rPr>
+          <w:sz w:val="24"/>
+          <w:szCs w:val="24"/>
+        </w:rPr>
+        <w:t>Given a 2D matrix matrix, handle multiple queries of the following type:</w:t>
+      </w:r>
+    </w:p>
+    <w:p>
+      <w:pPr>
+        <w:rPr>
+          <w:sz w:val="24"/>
+          <w:szCs w:val="24"/>
+        </w:rPr>
+      </w:pPr>
+      <w:r>
+        <w:rPr>
+          <w:sz w:val="24"/>
+          <w:szCs w:val="24"/>
+        </w:rPr>
+        <w:t>Calculate the sum of the elements of matrix inside the rectangle defined by its upper left corner (row1, col1) and lower right corner (row2, col2).</w:t>
+      </w:r>
+    </w:p>
+    <w:p>
+      <w:pPr>
+        <w:rPr>
+          <w:sz w:val="24"/>
+          <w:szCs w:val="24"/>
+        </w:rPr>
+      </w:pPr>
+      <w:r>
+        <w:rPr>
+          <w:sz w:val="24"/>
+          <w:szCs w:val="24"/>
+        </w:rPr>
+        <w:t>Implement the NumMatrix class:</w:t>
+      </w:r>
+    </w:p>
+    <w:p>
+      <w:pPr>
+        <w:rPr>
+          <w:sz w:val="24"/>
+          <w:szCs w:val="24"/>
+        </w:rPr>
+      </w:pPr>
+      <w:r>
+        <w:rPr>
+          <w:sz w:val="24"/>
+          <w:szCs w:val="24"/>
+        </w:rPr>
+        <w:t>NumMatrix(int[][] matrix) Initializes the object with the integer matrix matrix.</w:t>
+      </w:r>
+    </w:p>
+    <w:p>
+      <w:pPr>
+        <w:rPr>
+          <w:sz w:val="24"/>
+          <w:szCs w:val="24"/>
+        </w:rPr>
+      </w:pPr>
+      <w:r>
+        <w:rPr>
+          <w:sz w:val="24"/>
+          <w:szCs w:val="24"/>
+        </w:rPr>
+        <w:t>int sumRegion(int row1, int col1, int row2, int col2) Returns the sum of the elements of matrix inside the rectangle defined by its upper left corner (row1, col1) and lower right corner (row2, col2).You must design an algorithm where sumRegion works on O(1) time complexity.</w:t>
+      </w:r>
+    </w:p>
+    <w:p>
+      <w:pPr>
+        <w:rPr>
+          <w:sz w:val="24"/>
+          <w:szCs w:val="24"/>
+        </w:rPr>
+      </w:pPr>
+    </w:p>
+    <w:p>
+      <w:pPr>
+        <w:rPr>
+          <w:sz w:val="24"/>
+          <w:szCs w:val="24"/>
+          <w:u w:val="single"/>
+        </w:rPr>
+      </w:pPr>
+      <w:r>
+        <w:rPr>
+          <w:sz w:val="24"/>
+          <w:szCs w:val="24"/>
+          <w:u w:val="single"/>
+        </w:rPr>
+        <w:t xml:space="preserve">Brute Force </w:t>
+      </w:r>
+    </w:p>
+    <w:p>
+      <w:pPr>
+        <w:rPr>
+          <w:sz w:val="24"/>
+          <w:szCs w:val="24"/>
+        </w:rPr>
+      </w:pPr>
+      <w:r>
+        <w:rPr>
+          <w:sz w:val="24"/>
+          <w:szCs w:val="24"/>
+        </w:rPr>
+        <w:t>Iterate through all sub matrix</w:t>
+      </w:r>
+      <w:r>
+        <w:rPr>
+          <w:sz w:val="24"/>
+          <w:szCs w:val="24"/>
+        </w:rPr>
+        <w:t xml:space="preserve"> . </w:t>
+      </w:r>
+    </w:p>
+    <w:p>
+      <w:pPr>
+        <w:rPr>
+          <w:sz w:val="24"/>
+          <w:szCs w:val="24"/>
+        </w:rPr>
+      </w:pPr>
+      <w:r>
+        <w:rPr>
+          <w:sz w:val="24"/>
+          <w:szCs w:val="24"/>
+        </w:rPr>
+        <w:t>TC : O(</w:t>
+      </w:r>
+      <w:r>
+        <w:rPr>
+          <w:sz w:val="24"/>
+          <w:szCs w:val="24"/>
+        </w:rPr>
+        <w:t>R</w:t>
+      </w:r>
+      <w:r>
+        <w:rPr>
+          <w:sz w:val="24"/>
+          <w:szCs w:val="24"/>
+        </w:rPr>
+        <w:t xml:space="preserve"> x </w:t>
+      </w:r>
+      <w:r>
+        <w:rPr>
+          <w:sz w:val="24"/>
+          <w:szCs w:val="24"/>
+        </w:rPr>
+        <w:t>C</w:t>
+      </w:r>
+      <w:r>
+        <w:rPr>
+          <w:sz w:val="24"/>
+          <w:szCs w:val="24"/>
+        </w:rPr>
+        <w:t>)</w:t>
+      </w:r>
+    </w:p>
+    <w:p>
+      <w:pPr>
+        <w:rPr>
+          <w:sz w:val="24"/>
+          <w:szCs w:val="24"/>
+          <w:u w:val="single"/>
+        </w:rPr>
+      </w:pPr>
+      <w:r>
+        <w:rPr>
+          <w:sz w:val="24"/>
+          <w:szCs w:val="24"/>
+          <w:u w:val="single"/>
+        </w:rPr>
+        <w:t xml:space="preserve">Optimal Approach </w:t>
+      </w:r>
+    </w:p>
+    <w:p>
+      <w:pPr>
+        <w:rPr>
+          <w:sz w:val="24"/>
+          <w:szCs w:val="24"/>
+        </w:rPr>
+      </w:pPr>
+      <w:r>
+        <w:rPr>
+          <w:sz w:val="24"/>
+          <w:szCs w:val="24"/>
+        </w:rPr>
         <w:lastRenderedPageBreak/>
-        <w:t>We can create a map for each value , index of the array</w:t>
-      </w:r>
-      <w:r>
-        <w:rPr>
-          <w:sz w:val="24"/>
-          <w:szCs w:val="24"/>
-        </w:rPr>
-        <w:t>.</w:t>
-      </w:r>
-    </w:p>
-    <w:p>
-      <w:pPr>
-        <w:rPr>
-          <w:sz w:val="24"/>
-          <w:szCs w:val="24"/>
-        </w:rPr>
-      </w:pPr>
-      <w:r>
-        <w:rPr>
-          <w:sz w:val="24"/>
-          <w:szCs w:val="24"/>
-        </w:rPr>
-        <w:t>For a matrix row / col  to be filled , we need to find the maximum index in that particular row / column , so that it make sure that all the remaining indices in that row / col are visited (painted ) already .</w:t>
-      </w:r>
-    </w:p>
-    <w:p>
-      <w:pPr>
-        <w:rPr>
-          <w:sz w:val="24"/>
-          <w:szCs w:val="24"/>
-        </w:rPr>
-      </w:pPr>
-      <w:r>
-        <w:rPr>
-          <w:sz w:val="24"/>
-          <w:szCs w:val="24"/>
-        </w:rPr>
-        <w:t>Out of all such indices for every row / col , we need to find the minimum index which make sure that our answer is min possible.</w:t>
-      </w:r>
-    </w:p>
-    <w:p>
-      <w:pPr>
-        <w:rPr>
-          <w:sz w:val="24"/>
-          <w:szCs w:val="24"/>
-        </w:rPr>
-      </w:pPr>
-      <w:r>
-        <w:rPr>
-          <w:sz w:val="24"/>
-          <w:szCs w:val="24"/>
-        </w:rPr>
-        <w:t xml:space="preserve">Time Complexity : </w:t>
-      </w:r>
-      <w:r>
-        <w:rPr>
-          <w:sz w:val="24"/>
-          <w:szCs w:val="24"/>
-        </w:rPr>
-        <w:t xml:space="preserve">O(m x n ) </w:t>
-      </w:r>
-    </w:p>
-    <w:p>
-      <w:pPr>
-        <w:rPr>
-          <w:sz w:val="24"/>
-          <w:szCs w:val="24"/>
-        </w:rPr>
-      </w:pPr>
-      <w:r>
-        <w:rPr>
-          <w:sz w:val="24"/>
-          <w:szCs w:val="24"/>
-        </w:rPr>
-        <w:t xml:space="preserve">Space Complexity : </w:t>
-      </w:r>
-      <w:r>
-        <w:rPr>
-          <w:sz w:val="24"/>
-          <w:szCs w:val="24"/>
-        </w:rPr>
-        <w:t>O(m x n ) , those many number of keys present.</w:t>
-      </w:r>
-    </w:p>
-    <w:p>
-      <w:pPr>
-        <w:pStyle w:val="Heading1"/>
-        <w:rPr>
-          <w:sz w:val="24"/>
-          <w:szCs w:val="24"/>
-          <w:shd w:val="clear" w:color="auto" w:fill="FFFFFF"/>
-        </w:rPr>
-      </w:pPr>
-      <w:r>
-        <w:rPr>
-          <w:sz w:val="24"/>
-          <w:szCs w:val="24"/>
-          <w:shd w:val="clear" w:color="auto" w:fill="FFFFFF"/>
-        </w:rPr>
-        <w:t>Range Sum Query 2D – Immutable</w:t>
-      </w:r>
-    </w:p>
-    <w:p>
-      <w:pPr>
-        <w:rPr>
-          <w:sz w:val="24"/>
-          <w:szCs w:val="24"/>
-        </w:rPr>
-      </w:pPr>
-      <w:r>
-        <w:rPr>
-          <w:sz w:val="24"/>
-          <w:szCs w:val="24"/>
-        </w:rPr>
-        <w:t>Given a 2D matrix matrix, handle multiple queries of the following type:</w:t>
-      </w:r>
-    </w:p>
-    <w:p>
-      <w:pPr>
-        <w:rPr>
-          <w:sz w:val="24"/>
-          <w:szCs w:val="24"/>
-        </w:rPr>
-      </w:pPr>
-      <w:r>
-        <w:rPr>
-          <w:sz w:val="24"/>
-          <w:szCs w:val="24"/>
-        </w:rPr>
-        <w:t>Calculate the sum of the elements of matrix inside the rectangle defined by its upper left corner (row1, col1) and lower right corner (row2, col2).</w:t>
-      </w:r>
-    </w:p>
-    <w:p>
-      <w:pPr>
-        <w:rPr>
-          <w:sz w:val="24"/>
-          <w:szCs w:val="24"/>
-        </w:rPr>
-      </w:pPr>
-      <w:r>
-        <w:rPr>
-          <w:sz w:val="24"/>
-          <w:szCs w:val="24"/>
-        </w:rPr>
-        <w:t>Implement the NumMatrix class:</w:t>
-      </w:r>
-    </w:p>
-    <w:p>
-      <w:pPr>
-        <w:rPr>
-          <w:sz w:val="24"/>
-          <w:szCs w:val="24"/>
-        </w:rPr>
-      </w:pPr>
-      <w:r>
-        <w:rPr>
-          <w:sz w:val="24"/>
-          <w:szCs w:val="24"/>
-        </w:rPr>
-        <w:t>NumMatrix(int[][] matrix) Initializes the object with the integer matrix matrix.</w:t>
-      </w:r>
-    </w:p>
-    <w:p>
-      <w:pPr>
-        <w:rPr>
-          <w:sz w:val="24"/>
-          <w:szCs w:val="24"/>
-        </w:rPr>
-      </w:pPr>
-      <w:r>
-        <w:rPr>
-          <w:sz w:val="24"/>
-          <w:szCs w:val="24"/>
-        </w:rPr>
-        <w:t>int sumRegion(int row1, int col1, int row2, int col2) Returns the sum of the elements of matrix inside the rectangle defined by its upper left corner (row1, col1) and lower right corner (row2, col2).You must design an algorithm where sumRegion works on O(1) time complexity.</w:t>
-      </w:r>
-    </w:p>
-    <w:p>
-      <w:pPr>
-        <w:rPr>
-          <w:sz w:val="24"/>
-          <w:szCs w:val="24"/>
-        </w:rPr>
-      </w:pPr>
+        <w:t xml:space="preserve">Build a preprocessing prefix sum of all </w:t>
+      </w:r>
+      <w:r>
+        <w:rPr>
+          <w:sz w:val="24"/>
+          <w:szCs w:val="24"/>
+        </w:rPr>
+        <w:t>the row</w:t>
+      </w:r>
+      <w:r>
+        <w:rPr>
+          <w:sz w:val="24"/>
+          <w:szCs w:val="24"/>
+        </w:rPr>
+        <w:t xml:space="preserve">s , so that now we just have to iterate through the all the </w:t>
+      </w:r>
+      <w:r>
+        <w:rPr>
+          <w:sz w:val="24"/>
+          <w:szCs w:val="24"/>
+        </w:rPr>
+        <w:t xml:space="preserve">last column of the rectangle </w:t>
+      </w:r>
+      <w:r>
+        <w:rPr>
+          <w:sz w:val="24"/>
+          <w:szCs w:val="24"/>
+        </w:rPr>
+        <w:t>to the sum of that particular row</w:t>
+      </w:r>
+    </w:p>
+    <w:p>
+      <w:pPr>
+        <w:rPr>
+          <w:sz w:val="24"/>
+          <w:szCs w:val="24"/>
+        </w:rPr>
+      </w:pPr>
+      <w:r>
+        <w:rPr>
+          <w:sz w:val="24"/>
+          <w:szCs w:val="24"/>
+        </w:rPr>
+        <w:t xml:space="preserve">T.C </w:t>
+      </w:r>
+      <w:r>
+        <w:rPr>
+          <w:sz w:val="24"/>
+          <w:szCs w:val="24"/>
+        </w:rPr>
+        <w:t>: O(R</w:t>
+      </w:r>
+      <w:r>
+        <w:rPr>
+          <w:sz w:val="24"/>
+          <w:szCs w:val="24"/>
+        </w:rPr>
+        <w:t xml:space="preserve"> </w:t>
+      </w:r>
+      <w:r>
+        <w:rPr>
+          <w:sz w:val="24"/>
+          <w:szCs w:val="24"/>
+        </w:rPr>
+        <w:t>)</w:t>
+      </w:r>
     </w:p>
     <w:p>
       <w:pPr>
@@ -5712,184 +6133,6 @@
           <w:szCs w:val="24"/>
           <w:u w:val="single"/>
         </w:rPr>
-        <w:t xml:space="preserve">Brute Force </w:t>
-      </w:r>
-    </w:p>
-    <w:p>
-      <w:pPr>
-        <w:rPr>
-          <w:sz w:val="24"/>
-          <w:szCs w:val="24"/>
-        </w:rPr>
-      </w:pPr>
-      <w:r>
-        <w:rPr>
-          <w:sz w:val="24"/>
-          <w:szCs w:val="24"/>
-        </w:rPr>
-        <w:t>Iterate through all sub matrix</w:t>
-      </w:r>
-      <w:r>
-        <w:rPr>
-          <w:sz w:val="24"/>
-          <w:szCs w:val="24"/>
-        </w:rPr>
-        <w:t xml:space="preserve"> . </w:t>
-      </w:r>
-    </w:p>
-    <w:p>
-      <w:pPr>
-        <w:rPr>
-          <w:sz w:val="24"/>
-          <w:szCs w:val="24"/>
-        </w:rPr>
-      </w:pPr>
-      <w:r>
-        <w:rPr>
-          <w:sz w:val="24"/>
-          <w:szCs w:val="24"/>
-        </w:rPr>
-        <w:t>TC : O(</w:t>
-      </w:r>
-      <w:r>
-        <w:rPr>
-          <w:sz w:val="24"/>
-          <w:szCs w:val="24"/>
-        </w:rPr>
-        <w:t>R</w:t>
-      </w:r>
-      <w:r>
-        <w:rPr>
-          <w:sz w:val="24"/>
-          <w:szCs w:val="24"/>
-        </w:rPr>
-        <w:t xml:space="preserve"> x </w:t>
-      </w:r>
-      <w:r>
-        <w:rPr>
-          <w:sz w:val="24"/>
-          <w:szCs w:val="24"/>
-        </w:rPr>
-        <w:t>C</w:t>
-      </w:r>
-      <w:r>
-        <w:rPr>
-          <w:sz w:val="24"/>
-          <w:szCs w:val="24"/>
-        </w:rPr>
-        <w:t>)</w:t>
-      </w:r>
-    </w:p>
-    <w:p>
-      <w:pPr>
-        <w:rPr>
-          <w:sz w:val="24"/>
-          <w:szCs w:val="24"/>
-          <w:u w:val="single"/>
-        </w:rPr>
-      </w:pPr>
-      <w:r>
-        <w:rPr>
-          <w:sz w:val="24"/>
-          <w:szCs w:val="24"/>
-          <w:u w:val="single"/>
-        </w:rPr>
-        <w:t xml:space="preserve">Optimal Approach </w:t>
-      </w:r>
-    </w:p>
-    <w:p>
-      <w:pPr>
-        <w:rPr>
-          <w:sz w:val="24"/>
-          <w:szCs w:val="24"/>
-        </w:rPr>
-      </w:pPr>
-      <w:r>
-        <w:rPr>
-          <w:sz w:val="24"/>
-          <w:szCs w:val="24"/>
-        </w:rPr>
-        <w:t xml:space="preserve">Build a preprocessing prefix sum of all </w:t>
-      </w:r>
-      <w:r>
-        <w:rPr>
-          <w:sz w:val="24"/>
-          <w:szCs w:val="24"/>
-        </w:rPr>
-        <w:t>the row</w:t>
-      </w:r>
-      <w:r>
-        <w:rPr>
-          <w:sz w:val="24"/>
-          <w:szCs w:val="24"/>
-        </w:rPr>
-        <w:t xml:space="preserve">s , so that now we just have to iterate through the all the </w:t>
-      </w:r>
-      <w:r>
-        <w:rPr>
-          <w:sz w:val="24"/>
-          <w:szCs w:val="24"/>
-        </w:rPr>
-        <w:t xml:space="preserve">last column of the rectangle </w:t>
-      </w:r>
-      <w:r>
-        <w:rPr>
-          <w:sz w:val="24"/>
-          <w:szCs w:val="24"/>
-        </w:rPr>
-        <w:t>to the sum of that particular row</w:t>
-      </w:r>
-    </w:p>
-    <w:p>
-      <w:pPr>
-        <w:rPr>
-          <w:sz w:val="24"/>
-          <w:szCs w:val="24"/>
-        </w:rPr>
-      </w:pPr>
-      <w:r>
-        <w:rPr>
-          <w:sz w:val="24"/>
-          <w:szCs w:val="24"/>
-        </w:rPr>
-        <w:t xml:space="preserve">T.C </w:t>
-      </w:r>
-      <w:r>
-        <w:rPr>
-          <w:sz w:val="24"/>
-          <w:szCs w:val="24"/>
-        </w:rPr>
-        <w:t>: O(R</w:t>
-      </w:r>
-      <w:r>
-        <w:rPr>
-          <w:sz w:val="24"/>
-          <w:szCs w:val="24"/>
-        </w:rPr>
-        <w:t xml:space="preserve"> </w:t>
-      </w:r>
-      <w:r>
-        <w:rPr>
-          <w:sz w:val="24"/>
-          <w:szCs w:val="24"/>
-        </w:rPr>
-        <w:t>)</w:t>
-      </w:r>
-    </w:p>
-    <w:p>
-      <w:pPr>
-        <w:rPr>
-          <w:sz w:val="24"/>
-          <w:szCs w:val="24"/>
-          <w:u w:val="single"/>
-        </w:rPr>
-      </w:pPr>
-      <w:r>
-        <w:rPr>
-          <w:sz w:val="24"/>
-          <w:szCs w:val="24"/>
-          <w:u w:val="single"/>
-        </w:rPr>
         <w:t xml:space="preserve">Best Approach </w:t>
       </w:r>
     </w:p>
@@ -5949,7 +6192,6 @@
           <w:sz w:val="24"/>
           <w:szCs w:val="24"/>
         </w:rPr>
-        <w:lastRenderedPageBreak/>
         <w:t>Area({0 , 0} {r ,c })</w:t>
       </w:r>
       <w:r>

</xml_diff>

<commit_message>
find no of T in S on Mon, Mar 04, 2024  05:55:06 PM
</commit_message>
<xml_diff>
--- a/Hashing/Hashing.docx
+++ b/Hashing/Hashing.docx
@@ -4312,6 +4312,31 @@
           <w:szCs w:val="24"/>
         </w:rPr>
       </w:pPr>
+      <w:hyperlink r:id="rId6" w:history="1">
+        <w:r>
+          <w:rPr>
+            <w:rStyle w:val="Hyperlink"/>
+            <w:sz w:val="24"/>
+            <w:szCs w:val="24"/>
+          </w:rPr>
+          <w:t>https://leetcode.com/discuss/interview-question/3114099/AMAZON-OA-(INTERN-2024)</w:t>
+        </w:r>
+      </w:hyperlink>
+      <w:r>
+        <w:rPr>
+          <w:sz w:val="24"/>
+          <w:szCs w:val="24"/>
+        </w:rPr>
+        <w:t xml:space="preserve"> </w:t>
+      </w:r>
+    </w:p>
+    <w:p>
+      <w:pPr>
+        <w:rPr>
+          <w:sz w:val="24"/>
+          <w:szCs w:val="24"/>
+        </w:rPr>
+      </w:pPr>
       <w:r>
         <w:rPr>
           <w:sz w:val="24"/>
@@ -4339,6 +4364,59 @@
           <w:sz w:val="24"/>
           <w:szCs w:val="24"/>
         </w:rPr>
+        <w:t xml:space="preserve">We would only match the characters </w:t>
+      </w:r>
+      <w:r>
+        <w:rPr>
+          <w:sz w:val="24"/>
+          <w:szCs w:val="24"/>
+        </w:rPr>
+        <w:t>of ‘t’ in ‘s’ , their order does matter.</w:t>
+      </w:r>
+    </w:p>
+    <w:p>
+      <w:pPr>
+        <w:rPr>
+          <w:sz w:val="24"/>
+          <w:szCs w:val="24"/>
+        </w:rPr>
+      </w:pPr>
+    </w:p>
+    <w:p>
+      <w:pPr>
+        <w:rPr>
+          <w:sz w:val="24"/>
+          <w:szCs w:val="24"/>
+        </w:rPr>
+      </w:pPr>
+      <w:r>
+        <w:rPr>
+          <w:sz w:val="24"/>
+          <w:szCs w:val="24"/>
+        </w:rPr>
+        <w:t>Once the complete ‘t’ is found in ‘s’ , we would need to remove those corresponding charaters in ‘s’ for further consideration.</w:t>
+      </w:r>
+    </w:p>
+    <w:p>
+      <w:pPr>
+        <w:rPr>
+          <w:sz w:val="24"/>
+          <w:szCs w:val="24"/>
+        </w:rPr>
+      </w:pPr>
+    </w:p>
+    <w:p>
+      <w:pPr>
+        <w:rPr>
+          <w:sz w:val="24"/>
+          <w:szCs w:val="24"/>
+        </w:rPr>
+      </w:pPr>
+      <w:r>
+        <w:rPr>
+          <w:sz w:val="24"/>
+          <w:szCs w:val="24"/>
+        </w:rPr>
         <w:t xml:space="preserve">Example : </w:t>
       </w:r>
     </w:p>
@@ -4369,484 +4447,662 @@
           <w:sz w:val="24"/>
           <w:szCs w:val="24"/>
         </w:rPr>
+        <w:t>t = mon</w:t>
+      </w:r>
+    </w:p>
+    <w:p>
+      <w:pPr>
+        <w:rPr>
+          <w:sz w:val="24"/>
+          <w:szCs w:val="24"/>
+        </w:rPr>
+      </w:pPr>
+      <w:r>
+        <w:rPr>
+          <w:sz w:val="24"/>
+          <w:szCs w:val="24"/>
+        </w:rPr>
+        <w:t>W</w:t>
+      </w:r>
+      <w:r>
+        <w:rPr>
+          <w:sz w:val="24"/>
+          <w:szCs w:val="24"/>
+        </w:rPr>
+        <w:t xml:space="preserve">e can see that 2 times we can see </w:t>
+      </w:r>
+      <w:r>
+        <w:rPr>
+          <w:sz w:val="24"/>
+          <w:szCs w:val="24"/>
+        </w:rPr>
+        <w:t>‘</w:t>
+      </w:r>
+      <w:r>
+        <w:rPr>
+          <w:sz w:val="24"/>
+          <w:szCs w:val="24"/>
+        </w:rPr>
+        <w:t>t</w:t>
+      </w:r>
+      <w:r>
+        <w:rPr>
+          <w:sz w:val="24"/>
+          <w:szCs w:val="24"/>
+        </w:rPr>
+        <w:t>’</w:t>
+      </w:r>
+      <w:r>
+        <w:rPr>
+          <w:sz w:val="24"/>
+          <w:szCs w:val="24"/>
+        </w:rPr>
+        <w:t xml:space="preserve"> in </w:t>
+      </w:r>
+      <w:r>
+        <w:rPr>
+          <w:sz w:val="24"/>
+          <w:szCs w:val="24"/>
+        </w:rPr>
+        <w:t>‘</w:t>
+      </w:r>
+      <w:r>
+        <w:rPr>
+          <w:sz w:val="24"/>
+          <w:szCs w:val="24"/>
+        </w:rPr>
+        <w:t>s</w:t>
+      </w:r>
+      <w:r>
+        <w:rPr>
+          <w:sz w:val="24"/>
+          <w:szCs w:val="24"/>
+        </w:rPr>
+        <w:t>’</w:t>
+      </w:r>
+    </w:p>
+    <w:p>
+      <w:pPr>
+        <w:rPr>
+          <w:sz w:val="24"/>
+          <w:szCs w:val="24"/>
+        </w:rPr>
+      </w:pPr>
+      <w:r>
+        <w:rPr>
+          <w:sz w:val="24"/>
+          <w:szCs w:val="24"/>
+        </w:rPr>
+        <w:t>1)</w:t>
+      </w:r>
+      <w:r>
+        <w:rPr>
+          <w:strike/>
+          <w:sz w:val="24"/>
+          <w:szCs w:val="24"/>
+        </w:rPr>
+        <w:t>mon</w:t>
+      </w:r>
+      <w:r>
+        <w:rPr>
+          <w:sz w:val="24"/>
+          <w:szCs w:val="24"/>
+        </w:rPr>
+        <w:t>onom   mon</w:t>
+      </w:r>
+    </w:p>
+    <w:p>
+      <w:pPr>
+        <w:rPr>
+          <w:sz w:val="24"/>
+          <w:szCs w:val="24"/>
+        </w:rPr>
+      </w:pPr>
+      <w:r>
+        <w:rPr>
+          <w:sz w:val="24"/>
+          <w:szCs w:val="24"/>
+        </w:rPr>
+        <w:t>2)</w:t>
+      </w:r>
+      <w:r>
+        <w:rPr>
+          <w:strike/>
+          <w:sz w:val="24"/>
+          <w:szCs w:val="24"/>
+        </w:rPr>
+        <w:t>mon</w:t>
+      </w:r>
+      <w:r>
+        <w:rPr>
+          <w:sz w:val="24"/>
+          <w:szCs w:val="24"/>
+        </w:rPr>
+        <w:t>o</w:t>
+      </w:r>
+      <w:r>
+        <w:rPr>
+          <w:strike/>
+          <w:sz w:val="24"/>
+          <w:szCs w:val="24"/>
+        </w:rPr>
+        <w:t>nom</w:t>
+      </w:r>
+      <w:r>
+        <w:rPr>
+          <w:sz w:val="24"/>
+          <w:szCs w:val="24"/>
+        </w:rPr>
+        <w:t xml:space="preserve">   mon</w:t>
+      </w:r>
+    </w:p>
+    <w:p>
+      <w:pPr>
+        <w:rPr>
+          <w:sz w:val="24"/>
+          <w:szCs w:val="24"/>
+        </w:rPr>
+      </w:pPr>
+    </w:p>
+    <w:p>
+      <w:pPr>
+        <w:rPr>
+          <w:sz w:val="24"/>
+          <w:szCs w:val="24"/>
+        </w:rPr>
+      </w:pPr>
+      <w:r>
+        <w:rPr>
+          <w:sz w:val="24"/>
+          <w:szCs w:val="24"/>
+        </w:rPr>
+        <w:t>S= ‘bcaacb’</w:t>
+      </w:r>
+    </w:p>
+    <w:p>
+      <w:pPr>
+        <w:rPr>
+          <w:sz w:val="24"/>
+          <w:szCs w:val="24"/>
+        </w:rPr>
+      </w:pPr>
+      <w:r>
+        <w:rPr>
+          <w:sz w:val="24"/>
+          <w:szCs w:val="24"/>
+        </w:rPr>
+        <w:t>T= ‘abc’</w:t>
+      </w:r>
+    </w:p>
+    <w:p>
+      <w:pPr>
+        <w:rPr>
+          <w:sz w:val="24"/>
+          <w:szCs w:val="24"/>
+        </w:rPr>
+      </w:pPr>
+      <w:r>
+        <w:rPr>
+          <w:sz w:val="24"/>
+          <w:szCs w:val="24"/>
+        </w:rPr>
+        <w:t xml:space="preserve">We can see that ‘abc’ is found 2 times </w:t>
+      </w:r>
+      <w:r>
+        <w:rPr>
+          <w:sz w:val="24"/>
+          <w:szCs w:val="24"/>
+        </w:rPr>
+        <w:t>i</w:t>
+      </w:r>
+      <w:r>
+        <w:rPr>
+          <w:sz w:val="24"/>
+          <w:szCs w:val="24"/>
+        </w:rPr>
+        <w:t xml:space="preserve">)’bca’ </w:t>
+      </w:r>
+      <w:r>
+        <w:rPr>
+          <w:sz w:val="24"/>
+          <w:szCs w:val="24"/>
+        </w:rPr>
+        <w:t>ii)’acb’</w:t>
+      </w:r>
+    </w:p>
+    <w:p>
+      <w:pPr>
+        <w:rPr>
+          <w:sz w:val="24"/>
+          <w:szCs w:val="24"/>
+          <w:u w:val="single"/>
+        </w:rPr>
+      </w:pPr>
+      <w:r>
+        <w:rPr>
+          <w:sz w:val="24"/>
+          <w:szCs w:val="24"/>
+          <w:u w:val="single"/>
+        </w:rPr>
+        <w:t xml:space="preserve">Brute Force </w:t>
+      </w:r>
+    </w:p>
+    <w:p>
+      <w:pPr>
+        <w:rPr>
+          <w:sz w:val="24"/>
+          <w:szCs w:val="24"/>
+        </w:rPr>
+      </w:pPr>
+      <w:r>
+        <w:rPr>
+          <w:sz w:val="24"/>
+          <w:szCs w:val="24"/>
+        </w:rPr>
+        <w:t xml:space="preserve">Start with an infinite loop </w:t>
+      </w:r>
+      <w:r>
+        <w:rPr>
+          <w:sz w:val="24"/>
+          <w:szCs w:val="24"/>
+        </w:rPr>
+        <w:t xml:space="preserve">to check </w:t>
+      </w:r>
+      <w:r>
+        <w:rPr>
+          <w:sz w:val="24"/>
+          <w:szCs w:val="24"/>
+        </w:rPr>
+        <w:t xml:space="preserve">cnt of string t in string s until we are getting string t in string s; </w:t>
+      </w:r>
+      <w:r>
+        <w:rPr>
+          <w:sz w:val="24"/>
+          <w:szCs w:val="24"/>
+        </w:rPr>
+        <w:t xml:space="preserve">and start removing the characters </w:t>
+      </w:r>
+      <w:r>
+        <w:rPr>
+          <w:sz w:val="24"/>
+          <w:szCs w:val="24"/>
+        </w:rPr>
+        <w:t xml:space="preserve">from s once matched to </w:t>
+      </w:r>
+      <w:r>
+        <w:rPr>
+          <w:sz w:val="24"/>
+          <w:szCs w:val="24"/>
+        </w:rPr>
+        <w:t>t.</w:t>
+      </w:r>
+    </w:p>
+    <w:p>
+      <w:pPr>
+        <w:rPr>
+          <w:sz w:val="24"/>
+          <w:szCs w:val="24"/>
+        </w:rPr>
+      </w:pPr>
+      <w:r>
+        <w:rPr>
+          <w:sz w:val="24"/>
+          <w:szCs w:val="24"/>
+        </w:rPr>
+        <w:t xml:space="preserve">if any char of t doesn’t present in s at any moment then we will break &amp; return the cnt; </w:t>
+      </w:r>
+    </w:p>
+    <w:p>
+      <w:pPr>
+        <w:rPr>
+          <w:sz w:val="24"/>
+          <w:szCs w:val="24"/>
+        </w:rPr>
+      </w:pPr>
+      <w:r>
+        <w:rPr>
+          <w:sz w:val="24"/>
+          <w:szCs w:val="24"/>
+        </w:rPr>
+        <w:t>if string s is empty at any moment then again we will break from the loop &amp; return the cnt.</w:t>
+      </w:r>
+    </w:p>
+    <w:p>
+      <w:pPr>
+        <w:rPr>
+          <w:sz w:val="24"/>
+          <w:szCs w:val="24"/>
+        </w:rPr>
+      </w:pPr>
+      <w:r>
+        <w:rPr>
+          <w:sz w:val="24"/>
+          <w:szCs w:val="24"/>
+        </w:rPr>
+        <w:t>Time Complexity : O(</w:t>
+      </w:r>
+      <w:r>
+        <w:rPr>
+          <w:sz w:val="24"/>
+          <w:szCs w:val="24"/>
+        </w:rPr>
+        <w:t>len(t</w:t>
+      </w:r>
+      <w:r>
+        <w:rPr>
+          <w:sz w:val="24"/>
+          <w:szCs w:val="24"/>
+        </w:rPr>
+        <w:t>)</w:t>
+      </w:r>
+      <w:r>
+        <w:rPr>
+          <w:sz w:val="24"/>
+          <w:szCs w:val="24"/>
+        </w:rPr>
+        <w:t>) x O(len(s)) x O( len(s) / len(t) )</w:t>
+      </w:r>
+    </w:p>
+    <w:p>
+      <w:pPr>
+        <w:rPr>
+          <w:sz w:val="24"/>
+          <w:szCs w:val="24"/>
+        </w:rPr>
+      </w:pPr>
+      <w:r>
+        <w:rPr>
+          <w:sz w:val="24"/>
+          <w:szCs w:val="24"/>
+        </w:rPr>
+        <w:t xml:space="preserve">Space Complexity : </w:t>
+      </w:r>
+      <w:r>
+        <w:rPr>
+          <w:sz w:val="24"/>
+          <w:szCs w:val="24"/>
+        </w:rPr>
+        <w:t>O(1)</w:t>
+      </w:r>
+    </w:p>
+    <w:p>
+      <w:pPr>
+        <w:rPr>
+          <w:sz w:val="24"/>
+          <w:szCs w:val="24"/>
+          <w:u w:val="single"/>
+        </w:rPr>
+      </w:pPr>
+      <w:r>
+        <w:rPr>
+          <w:sz w:val="24"/>
+          <w:szCs w:val="24"/>
+          <w:u w:val="single"/>
+        </w:rPr>
+        <w:t>Best Approach :</w:t>
+      </w:r>
+    </w:p>
+    <w:p>
+      <w:pPr>
+        <w:rPr>
+          <w:sz w:val="24"/>
+          <w:szCs w:val="24"/>
+        </w:rPr>
+      </w:pPr>
+    </w:p>
+    <w:p>
+      <w:pPr>
+        <w:rPr>
+          <w:sz w:val="24"/>
+          <w:szCs w:val="24"/>
+        </w:rPr>
+      </w:pPr>
+      <w:r>
+        <w:rPr>
+          <w:sz w:val="24"/>
+          <w:szCs w:val="24"/>
+        </w:rPr>
+        <w:t xml:space="preserve">Take 2 hashmaps. One will store the cnt of char present in </w:t>
+      </w:r>
+      <w:r>
+        <w:rPr>
+          <w:sz w:val="24"/>
+          <w:szCs w:val="24"/>
+        </w:rPr>
+        <w:t>‘</w:t>
+      </w:r>
+      <w:r>
+        <w:rPr>
+          <w:sz w:val="24"/>
+          <w:szCs w:val="24"/>
+        </w:rPr>
+        <w:t>s</w:t>
+      </w:r>
+      <w:r>
+        <w:rPr>
+          <w:sz w:val="24"/>
+          <w:szCs w:val="24"/>
+        </w:rPr>
+        <w:t>’</w:t>
+      </w:r>
+      <w:r>
+        <w:rPr>
+          <w:sz w:val="24"/>
+          <w:szCs w:val="24"/>
+        </w:rPr>
+        <w:t xml:space="preserve"> &amp; another will store the cnt of char present in </w:t>
+      </w:r>
+      <w:r>
+        <w:rPr>
+          <w:sz w:val="24"/>
+          <w:szCs w:val="24"/>
+        </w:rPr>
+        <w:t>‘</w:t>
+      </w:r>
+      <w:r>
+        <w:rPr>
+          <w:sz w:val="24"/>
+          <w:szCs w:val="24"/>
+        </w:rPr>
+        <w:t>t</w:t>
+      </w:r>
+      <w:r>
+        <w:rPr>
+          <w:sz w:val="24"/>
+          <w:szCs w:val="24"/>
+        </w:rPr>
+        <w:t>’</w:t>
+      </w:r>
+      <w:r>
+        <w:rPr>
+          <w:sz w:val="24"/>
+          <w:szCs w:val="24"/>
+        </w:rPr>
+        <w:t xml:space="preserve">. </w:t>
+      </w:r>
+    </w:p>
+    <w:p>
+      <w:pPr>
+        <w:rPr>
+          <w:sz w:val="24"/>
+          <w:szCs w:val="24"/>
+        </w:rPr>
+      </w:pPr>
+      <w:r>
+        <w:rPr>
+          <w:sz w:val="24"/>
+          <w:szCs w:val="24"/>
+        </w:rPr>
+        <w:t xml:space="preserve">Now traverse </w:t>
+      </w:r>
+      <w:r>
+        <w:rPr>
+          <w:sz w:val="24"/>
+          <w:szCs w:val="24"/>
+        </w:rPr>
+        <w:t>‘</w:t>
+      </w:r>
+      <w:r>
+        <w:rPr>
+          <w:sz w:val="24"/>
+          <w:szCs w:val="24"/>
+        </w:rPr>
+        <w:t>t</w:t>
+      </w:r>
+      <w:r>
+        <w:rPr>
+          <w:sz w:val="24"/>
+          <w:szCs w:val="24"/>
+        </w:rPr>
+        <w:t>’</w:t>
+      </w:r>
+      <w:r>
+        <w:rPr>
+          <w:sz w:val="24"/>
+          <w:szCs w:val="24"/>
+        </w:rPr>
+        <w:t xml:space="preserve"> (</w:t>
+      </w:r>
+      <w:r>
+        <w:rPr>
+          <w:sz w:val="24"/>
+          <w:szCs w:val="24"/>
+        </w:rPr>
+        <w:t xml:space="preserve"> </w:t>
+      </w:r>
+      <w:r>
+        <w:rPr>
+          <w:sz w:val="24"/>
+          <w:szCs w:val="24"/>
+        </w:rPr>
+        <w:t>or the 2</w:t>
+      </w:r>
+      <w:r>
+        <w:rPr>
+          <w:sz w:val="24"/>
+          <w:szCs w:val="24"/>
+          <w:vertAlign w:val="superscript"/>
+        </w:rPr>
+        <w:t>nd</w:t>
+      </w:r>
+      <w:r>
+        <w:rPr>
+          <w:sz w:val="24"/>
+          <w:szCs w:val="24"/>
+        </w:rPr>
+        <w:t xml:space="preserve"> HashMap</w:t>
+      </w:r>
+      <w:r>
+        <w:rPr>
+          <w:sz w:val="24"/>
+          <w:szCs w:val="24"/>
+        </w:rPr>
+        <w:t xml:space="preserve"> </w:t>
+      </w:r>
+      <w:r>
+        <w:rPr>
+          <w:sz w:val="24"/>
+          <w:szCs w:val="24"/>
+        </w:rPr>
+        <w:t>)</w:t>
+      </w:r>
+      <w:r>
+        <w:rPr>
+          <w:sz w:val="24"/>
+          <w:szCs w:val="24"/>
+        </w:rPr>
+        <w:t xml:space="preserve"> </w:t>
+      </w:r>
+      <w:r>
+        <w:rPr>
+          <w:sz w:val="24"/>
+          <w:szCs w:val="24"/>
+        </w:rPr>
+        <w:t>and</w:t>
+      </w:r>
+      <w:r>
+        <w:rPr>
+          <w:sz w:val="24"/>
+          <w:szCs w:val="24"/>
+        </w:rPr>
+        <w:t xml:space="preserve"> ans = min(ans, mp1[t[i]] / mp2[t2[i]] )</w:t>
+      </w:r>
+    </w:p>
+    <w:p>
+      <w:pPr>
+        <w:rPr>
+          <w:sz w:val="24"/>
+          <w:szCs w:val="24"/>
+        </w:rPr>
+      </w:pPr>
+      <w:r>
+        <w:rPr>
+          <w:sz w:val="24"/>
+          <w:szCs w:val="24"/>
+        </w:rPr>
         <w:lastRenderedPageBreak/>
-        <w:t>t = mon</w:t>
-      </w:r>
-    </w:p>
-    <w:p>
-      <w:pPr>
-        <w:rPr>
-          <w:sz w:val="24"/>
-          <w:szCs w:val="24"/>
-        </w:rPr>
-      </w:pPr>
-      <w:r>
-        <w:rPr>
-          <w:sz w:val="24"/>
-          <w:szCs w:val="24"/>
-        </w:rPr>
-        <w:t>W</w:t>
-      </w:r>
-      <w:r>
-        <w:rPr>
-          <w:sz w:val="24"/>
-          <w:szCs w:val="24"/>
-        </w:rPr>
-        <w:t xml:space="preserve">e can see that 2 times we can see </w:t>
-      </w:r>
-      <w:r>
-        <w:rPr>
-          <w:sz w:val="24"/>
-          <w:szCs w:val="24"/>
-        </w:rPr>
-        <w:t>‘</w:t>
-      </w:r>
-      <w:r>
-        <w:rPr>
-          <w:sz w:val="24"/>
-          <w:szCs w:val="24"/>
-        </w:rPr>
-        <w:t>t</w:t>
-      </w:r>
-      <w:r>
-        <w:rPr>
-          <w:sz w:val="24"/>
-          <w:szCs w:val="24"/>
-        </w:rPr>
-        <w:t>’</w:t>
-      </w:r>
-      <w:r>
-        <w:rPr>
-          <w:sz w:val="24"/>
-          <w:szCs w:val="24"/>
-        </w:rPr>
-        <w:t xml:space="preserve"> in </w:t>
-      </w:r>
-      <w:r>
-        <w:rPr>
-          <w:sz w:val="24"/>
-          <w:szCs w:val="24"/>
-        </w:rPr>
-        <w:t>‘</w:t>
-      </w:r>
-      <w:r>
-        <w:rPr>
-          <w:sz w:val="24"/>
-          <w:szCs w:val="24"/>
-        </w:rPr>
-        <w:t>s</w:t>
-      </w:r>
-      <w:r>
-        <w:rPr>
-          <w:sz w:val="24"/>
-          <w:szCs w:val="24"/>
-        </w:rPr>
-        <w:t>’</w:t>
-      </w:r>
-    </w:p>
-    <w:p>
-      <w:pPr>
-        <w:rPr>
-          <w:sz w:val="24"/>
-          <w:szCs w:val="24"/>
-        </w:rPr>
-      </w:pPr>
-      <w:r>
-        <w:rPr>
-          <w:sz w:val="24"/>
-          <w:szCs w:val="24"/>
-        </w:rPr>
-        <w:t>1)</w:t>
-      </w:r>
-      <w:r>
-        <w:rPr>
-          <w:strike/>
-          <w:sz w:val="24"/>
-          <w:szCs w:val="24"/>
-        </w:rPr>
-        <w:t>mon</w:t>
-      </w:r>
-      <w:r>
-        <w:rPr>
-          <w:sz w:val="24"/>
-          <w:szCs w:val="24"/>
-        </w:rPr>
-        <w:t>onom   mon</w:t>
-      </w:r>
-    </w:p>
-    <w:p>
-      <w:pPr>
-        <w:rPr>
-          <w:sz w:val="24"/>
-          <w:szCs w:val="24"/>
-        </w:rPr>
-      </w:pPr>
-      <w:r>
-        <w:rPr>
-          <w:sz w:val="24"/>
-          <w:szCs w:val="24"/>
-        </w:rPr>
-        <w:t>2)</w:t>
-      </w:r>
-      <w:r>
-        <w:rPr>
-          <w:strike/>
-          <w:sz w:val="24"/>
-          <w:szCs w:val="24"/>
-        </w:rPr>
-        <w:t>mon</w:t>
-      </w:r>
-      <w:r>
-        <w:rPr>
-          <w:sz w:val="24"/>
-          <w:szCs w:val="24"/>
-        </w:rPr>
-        <w:t>o</w:t>
-      </w:r>
-      <w:r>
-        <w:rPr>
-          <w:strike/>
-          <w:sz w:val="24"/>
-          <w:szCs w:val="24"/>
-        </w:rPr>
-        <w:t>nom</w:t>
-      </w:r>
-      <w:r>
-        <w:rPr>
-          <w:sz w:val="24"/>
-          <w:szCs w:val="24"/>
-        </w:rPr>
-        <w:t xml:space="preserve">   mon</w:t>
-      </w:r>
-    </w:p>
-    <w:p>
-      <w:pPr>
-        <w:rPr>
-          <w:sz w:val="24"/>
-          <w:szCs w:val="24"/>
-          <w:u w:val="single"/>
-        </w:rPr>
-      </w:pPr>
-      <w:r>
-        <w:rPr>
-          <w:sz w:val="24"/>
-          <w:szCs w:val="24"/>
-          <w:u w:val="single"/>
-        </w:rPr>
-        <w:t xml:space="preserve">Brute Force </w:t>
-      </w:r>
-    </w:p>
-    <w:p>
-      <w:pPr>
-        <w:rPr>
-          <w:sz w:val="24"/>
-          <w:szCs w:val="24"/>
-        </w:rPr>
-      </w:pPr>
-      <w:r>
-        <w:rPr>
-          <w:sz w:val="24"/>
-          <w:szCs w:val="24"/>
-        </w:rPr>
-        <w:t xml:space="preserve">Start with an infinite loop </w:t>
-      </w:r>
-      <w:r>
-        <w:rPr>
-          <w:sz w:val="24"/>
-          <w:szCs w:val="24"/>
-        </w:rPr>
-        <w:t xml:space="preserve">to check </w:t>
-      </w:r>
-      <w:r>
-        <w:rPr>
-          <w:sz w:val="24"/>
-          <w:szCs w:val="24"/>
-        </w:rPr>
-        <w:t xml:space="preserve">cnt of string t in string s until we are getting string t in string s; </w:t>
-      </w:r>
-      <w:r>
-        <w:rPr>
-          <w:sz w:val="24"/>
-          <w:szCs w:val="24"/>
-        </w:rPr>
-        <w:t xml:space="preserve">and start removing the characters </w:t>
-      </w:r>
-      <w:r>
-        <w:rPr>
-          <w:sz w:val="24"/>
-          <w:szCs w:val="24"/>
-        </w:rPr>
-        <w:t xml:space="preserve">from s once matched to </w:t>
-      </w:r>
-      <w:r>
-        <w:rPr>
-          <w:sz w:val="24"/>
-          <w:szCs w:val="24"/>
-        </w:rPr>
-        <w:t>t.</w:t>
-      </w:r>
-    </w:p>
-    <w:p>
-      <w:pPr>
-        <w:rPr>
-          <w:sz w:val="24"/>
-          <w:szCs w:val="24"/>
-        </w:rPr>
-      </w:pPr>
-      <w:r>
-        <w:rPr>
-          <w:sz w:val="24"/>
-          <w:szCs w:val="24"/>
-        </w:rPr>
-        <w:t xml:space="preserve">if any char of t doesn’t present in s at any moment then we will break &amp; return the cnt; </w:t>
-      </w:r>
-    </w:p>
-    <w:p>
-      <w:pPr>
-        <w:rPr>
-          <w:sz w:val="24"/>
-          <w:szCs w:val="24"/>
-        </w:rPr>
-      </w:pPr>
-      <w:r>
-        <w:rPr>
-          <w:sz w:val="24"/>
-          <w:szCs w:val="24"/>
-        </w:rPr>
-        <w:t>if string s is empty at any moment then again we will break from the loop &amp; return the cnt.</w:t>
-      </w:r>
-    </w:p>
-    <w:p>
-      <w:pPr>
-        <w:rPr>
-          <w:sz w:val="24"/>
-          <w:szCs w:val="24"/>
-        </w:rPr>
-      </w:pPr>
-      <w:r>
-        <w:rPr>
-          <w:sz w:val="24"/>
-          <w:szCs w:val="24"/>
-        </w:rPr>
-        <w:t>Time Complexity : O(</w:t>
-      </w:r>
-      <w:r>
-        <w:rPr>
-          <w:sz w:val="24"/>
-          <w:szCs w:val="24"/>
-        </w:rPr>
-        <w:t>len(t</w:t>
-      </w:r>
-      <w:r>
-        <w:rPr>
-          <w:sz w:val="24"/>
-          <w:szCs w:val="24"/>
-        </w:rPr>
-        <w:t>)</w:t>
-      </w:r>
-      <w:r>
-        <w:rPr>
-          <w:sz w:val="24"/>
-          <w:szCs w:val="24"/>
-        </w:rPr>
-        <w:t>) x O(len(s)) x O( len(s) / len(t) )</w:t>
-      </w:r>
-    </w:p>
-    <w:p>
-      <w:pPr>
-        <w:rPr>
-          <w:sz w:val="24"/>
-          <w:szCs w:val="24"/>
-        </w:rPr>
-      </w:pPr>
-      <w:r>
-        <w:rPr>
-          <w:sz w:val="24"/>
-          <w:szCs w:val="24"/>
-        </w:rPr>
-        <w:t xml:space="preserve">Space Complexity : </w:t>
-      </w:r>
-      <w:r>
-        <w:rPr>
-          <w:sz w:val="24"/>
-          <w:szCs w:val="24"/>
-        </w:rPr>
-        <w:t>O(1)</w:t>
-      </w:r>
-    </w:p>
-    <w:p>
-      <w:pPr>
-        <w:rPr>
-          <w:sz w:val="24"/>
-          <w:szCs w:val="24"/>
-          <w:u w:val="single"/>
-        </w:rPr>
-      </w:pPr>
-      <w:r>
-        <w:rPr>
-          <w:sz w:val="24"/>
-          <w:szCs w:val="24"/>
-          <w:u w:val="single"/>
-        </w:rPr>
-        <w:t>Best Approach :</w:t>
-      </w:r>
-    </w:p>
-    <w:p>
-      <w:pPr>
-        <w:rPr>
-          <w:sz w:val="24"/>
-          <w:szCs w:val="24"/>
-        </w:rPr>
-      </w:pPr>
-      <w:r>
-        <w:rPr>
-          <w:sz w:val="24"/>
-          <w:szCs w:val="24"/>
-        </w:rPr>
-        <w:t xml:space="preserve">Cases :- </w:t>
-      </w:r>
-    </w:p>
-    <w:p>
-      <w:pPr>
-        <w:rPr>
-          <w:sz w:val="24"/>
-          <w:szCs w:val="24"/>
-        </w:rPr>
-      </w:pPr>
-      <w:r>
-        <w:rPr>
-          <w:sz w:val="24"/>
-          <w:szCs w:val="24"/>
-        </w:rPr>
-        <w:t xml:space="preserve">S = abcbacbbac  t = abc  </w:t>
-      </w:r>
-      <w:r>
-        <w:rPr>
-          <w:rFonts w:ascii="Arial" w:hAnsi="Arial" w:cs="Arial"/>
-          <w:sz w:val="24"/>
-          <w:szCs w:val="24"/>
-        </w:rPr>
-        <w:t>→</w:t>
-      </w:r>
-      <w:r>
-        <w:rPr>
-          <w:sz w:val="24"/>
-          <w:szCs w:val="24"/>
-        </w:rPr>
-        <w:t xml:space="preserve"> unique</w:t>
-      </w:r>
-    </w:p>
-    <w:p>
-      <w:pPr>
-        <w:rPr>
-          <w:sz w:val="24"/>
-          <w:szCs w:val="24"/>
-        </w:rPr>
-      </w:pPr>
-      <w:r>
-        <w:rPr>
-          <w:sz w:val="24"/>
-          <w:szCs w:val="24"/>
-        </w:rPr>
-        <w:t xml:space="preserve">S = abcbacbbac  t = abbc </w:t>
-      </w:r>
-      <w:r>
-        <w:rPr>
-          <w:rFonts w:ascii="Arial" w:hAnsi="Arial" w:cs="Arial"/>
-          <w:sz w:val="24"/>
-          <w:szCs w:val="24"/>
-        </w:rPr>
-        <w:t>→</w:t>
-      </w:r>
-      <w:r>
-        <w:rPr>
-          <w:sz w:val="24"/>
-          <w:szCs w:val="24"/>
-        </w:rPr>
-        <w:t xml:space="preserve"> duplicate</w:t>
-      </w:r>
-    </w:p>
-    <w:p>
-      <w:pPr>
-        <w:rPr>
-          <w:sz w:val="24"/>
-          <w:szCs w:val="24"/>
-        </w:rPr>
-      </w:pPr>
-      <w:r>
-        <w:rPr>
-          <w:sz w:val="24"/>
-          <w:szCs w:val="24"/>
-        </w:rPr>
-        <w:t xml:space="preserve">S = abcbacbbac  t = abcp </w:t>
-      </w:r>
-    </w:p>
-    <w:p>
-      <w:pPr>
-        <w:rPr>
-          <w:sz w:val="24"/>
-          <w:szCs w:val="24"/>
-        </w:rPr>
-      </w:pPr>
-      <w:r>
-        <w:rPr>
-          <w:sz w:val="24"/>
-          <w:szCs w:val="24"/>
-        </w:rPr>
-        <w:t xml:space="preserve">By analyzing the above 3 cases, the approach is </w:t>
-      </w:r>
-      <w:r>
-        <w:rPr>
-          <w:rFonts w:ascii="Arial" w:hAnsi="Arial" w:cs="Arial"/>
-          <w:sz w:val="24"/>
-          <w:szCs w:val="24"/>
-        </w:rPr>
-        <w:t>→</w:t>
-      </w:r>
-    </w:p>
-    <w:p>
-      <w:pPr>
-        <w:rPr>
-          <w:sz w:val="24"/>
-          <w:szCs w:val="24"/>
-        </w:rPr>
-      </w:pPr>
-      <w:r>
-        <w:rPr>
-          <w:sz w:val="24"/>
-          <w:szCs w:val="24"/>
-        </w:rPr>
-        <w:t xml:space="preserve">Take 2 hashmaps. One will store the cnt of char present in s &amp; another will store the cnt of char present in t. </w:t>
-      </w:r>
-    </w:p>
-    <w:p>
-      <w:pPr>
-        <w:rPr>
-          <w:sz w:val="24"/>
-          <w:szCs w:val="24"/>
-        </w:rPr>
-      </w:pPr>
-      <w:r>
-        <w:rPr>
-          <w:sz w:val="24"/>
-          <w:szCs w:val="24"/>
-        </w:rPr>
-        <w:t xml:space="preserve">Now traverse t </w:t>
-      </w:r>
-      <w:r>
-        <w:rPr>
-          <w:sz w:val="24"/>
-          <w:szCs w:val="24"/>
-        </w:rPr>
-        <w:t>and</w:t>
-      </w:r>
-      <w:r>
-        <w:rPr>
-          <w:sz w:val="24"/>
-          <w:szCs w:val="24"/>
-        </w:rPr>
-        <w:t xml:space="preserve"> ans = min(ans, mp1[t[i]] / mp2[t2[i]] )</w:t>
-      </w:r>
+        <w:t>In essence , we are checking for each character in ‘t’ , how many times it has appeared in ‘s’ , and we need to take the minimum of such value as the whole of ‘t’ needs to be present in ‘s’.</w:t>
+      </w:r>
+    </w:p>
+    <w:p>
+      <w:pPr>
+        <w:rPr>
+          <w:sz w:val="24"/>
+          <w:szCs w:val="24"/>
+        </w:rPr>
+      </w:pPr>
+      <w:r>
+        <w:rPr>
+          <w:sz w:val="24"/>
+          <w:szCs w:val="24"/>
+        </w:rPr>
+        <w:t xml:space="preserve">Edge cases : </w:t>
+      </w:r>
+    </w:p>
+    <w:p>
+      <w:pPr>
+        <w:rPr>
+          <w:sz w:val="24"/>
+          <w:szCs w:val="24"/>
+        </w:rPr>
+      </w:pPr>
+      <w:r>
+        <w:rPr>
+          <w:sz w:val="24"/>
+          <w:szCs w:val="24"/>
+        </w:rPr>
+        <w:t xml:space="preserve">If ‘s’ is empty , we would have ans = 0 </w:t>
+      </w:r>
+    </w:p>
+    <w:p>
+      <w:pPr>
+        <w:rPr>
+          <w:sz w:val="24"/>
+          <w:szCs w:val="24"/>
+        </w:rPr>
+      </w:pPr>
+      <w:r>
+        <w:rPr>
+          <w:sz w:val="24"/>
+          <w:szCs w:val="24"/>
+        </w:rPr>
+        <w:t xml:space="preserve">If ‘t’ is empty , we would have ans = inf , </w:t>
+      </w:r>
+      <w:r>
+        <w:rPr>
+          <w:sz w:val="24"/>
+          <w:szCs w:val="24"/>
+        </w:rPr>
+        <w:t>( need to return -1 in such a cases)</w:t>
+      </w:r>
+    </w:p>
+    <w:p>
+      <w:pPr>
+        <w:rPr>
+          <w:sz w:val="24"/>
+          <w:szCs w:val="24"/>
+        </w:rPr>
+      </w:pPr>
     </w:p>
     <w:p>
       <w:pPr>
@@ -4952,7 +5208,6 @@
           <w:sz w:val="24"/>
           <w:szCs w:val="24"/>
         </w:rPr>
-        <w:lastRenderedPageBreak/>
         <w:drawing>
           <wp:inline distT="0" distB="0" distL="0" distR="0" wp14:anchorId="33A05167" wp14:editId="3AC1E313">
             <wp:extent cx="5731510" cy="1670050"/>
@@ -4969,7 +5224,7 @@
                     <pic:cNvPicPr/>
                   </pic:nvPicPr>
                   <pic:blipFill>
-                    <a:blip r:embed="rId6"/>
+                    <a:blip r:embed="rId7"/>
                     <a:stretch>
                       <a:fillRect/>
                     </a:stretch>
@@ -5035,7 +5290,7 @@
                     <pic:cNvPicPr/>
                   </pic:nvPicPr>
                   <pic:blipFill>
-                    <a:blip r:embed="rId7"/>
+                    <a:blip r:embed="rId8"/>
                     <a:stretch>
                       <a:fillRect/>
                     </a:stretch>
@@ -5500,6 +5755,7 @@
           <w:sz w:val="24"/>
           <w:szCs w:val="24"/>
         </w:rPr>
+        <w:lastRenderedPageBreak/>
         <w:t>You are given a 0-indexed integer array arr, and an m x n integer matrix mat. arr and mat both contain all the integers in the range [1, m * n].</w:t>
       </w:r>
     </w:p>
@@ -5564,7 +5820,7 @@
                     </pic:cNvPicPr>
                   </pic:nvPicPr>
                   <pic:blipFill>
-                    <a:blip r:embed="rId8">
+                    <a:blip r:embed="rId9">
                       <a:extLst>
                         <a:ext uri="{28A0092B-C50C-407E-A947-70E740481C1C}">
                           <a14:useLocalDpi xmlns:a14="http://schemas.microsoft.com/office/drawing/2010/main" val="0"/>
@@ -5899,6 +6155,7 @@
           <w:sz w:val="24"/>
           <w:szCs w:val="24"/>
         </w:rPr>
+        <w:lastRenderedPageBreak/>
         <w:t>Implement the NumMatrix class:</w:t>
       </w:r>
     </w:p>
@@ -6051,7 +6308,6 @@
           <w:sz w:val="24"/>
           <w:szCs w:val="24"/>
         </w:rPr>
-        <w:lastRenderedPageBreak/>
         <w:t xml:space="preserve">Build a preprocessing prefix sum of all </w:t>
       </w:r>
       <w:r>
@@ -6760,7 +7016,17 @@
           <w:sz w:val="24"/>
           <w:szCs w:val="24"/>
         </w:rPr>
-        <w:t>+1 is the bottom corner</w:t>
+        <w:t xml:space="preserve">+1 is the </w:t>
+      </w:r>
+      <w:r>
+        <w:rPr>
+          <w:i/>
+          <w:iCs/>
+          <w:sz w:val="24"/>
+          <w:szCs w:val="24"/>
+        </w:rPr>
+        <w:lastRenderedPageBreak/>
+        <w:t>bottom corner</w:t>
       </w:r>
       <w:r>
         <w:rPr>
@@ -8158,6 +8424,18 @@
       <w:szCs w:val="20"/>
     </w:rPr>
   </w:style>
+  <w:style w:type="character" w:styleId="UnresolvedMention">
+    <w:name w:val="Unresolved Mention"/>
+    <w:basedOn w:val="DefaultParagraphFont"/>
+    <w:uiPriority w:val="99"/>
+    <w:semiHidden/>
+    <w:unhideWhenUsed/>
+    <w:rsid w:val="00316A8A"/>
+    <w:rPr>
+      <w:color w:val="605E5C"/>
+      <w:shd w:val="clear" w:color="auto" w:fill="E1DFDD"/>
+    </w:rPr>
+  </w:style>
 </w:styles>
 </file>
 

</xml_diff>

<commit_message>
update hashing document on Sat, Mar 09, 2024  07:11:08 PM
</commit_message>
<xml_diff>
--- a/Hashing/Hashing.docx
+++ b/Hashing/Hashing.docx
@@ -5158,182 +5158,402 @@
     </w:p>
     <w:p>
       <w:pPr>
+        <w:rPr>
+          <w:sz w:val="24"/>
+          <w:szCs w:val="24"/>
+        </w:rPr>
+      </w:pPr>
+    </w:p>
+    <w:p>
+      <w:pPr>
+        <w:rPr>
+          <w:sz w:val="24"/>
+          <w:szCs w:val="24"/>
+        </w:rPr>
+      </w:pPr>
+    </w:p>
+    <w:p>
+      <w:pPr>
         <w:pStyle w:val="Heading1"/>
         <w:rPr>
           <w:sz w:val="24"/>
           <w:szCs w:val="24"/>
-        </w:rPr>
-      </w:pPr>
-      <w:r>
-        <w:rPr>
-          <w:sz w:val="24"/>
-          <w:szCs w:val="24"/>
-        </w:rPr>
-        <w:t>Good Binary Strings</w:t>
-      </w:r>
-    </w:p>
-    <w:p>
-      <w:pPr>
-        <w:rPr>
-          <w:sz w:val="24"/>
-          <w:szCs w:val="24"/>
-        </w:rPr>
-      </w:pPr>
-    </w:p>
-    <w:p>
-      <w:pPr>
-        <w:rPr>
-          <w:sz w:val="24"/>
-          <w:szCs w:val="24"/>
-        </w:rPr>
-      </w:pPr>
-      <w:r>
-        <w:rPr>
-          <w:sz w:val="24"/>
-          <w:szCs w:val="24"/>
-        </w:rPr>
-        <w:t>Approach (Observation based)</w:t>
-      </w:r>
-    </w:p>
-    <w:p>
-      <w:pPr>
-        <w:rPr>
-          <w:sz w:val="24"/>
-          <w:szCs w:val="24"/>
-        </w:rPr>
-      </w:pPr>
-      <w:r>
-        <w:rPr>
-          <w:noProof/>
-          <w:sz w:val="24"/>
-          <w:szCs w:val="24"/>
-        </w:rPr>
-        <w:drawing>
-          <wp:inline distT="0" distB="0" distL="0" distR="0" wp14:anchorId="33A05167" wp14:editId="3AC1E313">
-            <wp:extent cx="5731510" cy="1670050"/>
-            <wp:effectExtent l="0" t="0" r="2540" b="6350"/>
-            <wp:docPr id="1302925538" name="Picture 1"/>
-            <wp:cNvGraphicFramePr>
-              <a:graphicFrameLocks xmlns:a="http://schemas.openxmlformats.org/drawingml/2006/main" noChangeAspect="1"/>
-            </wp:cNvGraphicFramePr>
-            <a:graphic xmlns:a="http://schemas.openxmlformats.org/drawingml/2006/main">
-              <a:graphicData uri="http://schemas.openxmlformats.org/drawingml/2006/picture">
-                <pic:pic xmlns:pic="http://schemas.openxmlformats.org/drawingml/2006/picture">
-                  <pic:nvPicPr>
-                    <pic:cNvPr id="1302925538" name=""/>
-                    <pic:cNvPicPr/>
-                  </pic:nvPicPr>
-                  <pic:blipFill>
-                    <a:blip r:embed="rId7"/>
-                    <a:stretch>
-                      <a:fillRect/>
-                    </a:stretch>
-                  </pic:blipFill>
-                  <pic:spPr>
-                    <a:xfrm>
-                      <a:off x="0" y="0"/>
-                      <a:ext cx="5731510" cy="1670050"/>
-                    </a:xfrm>
-                    <a:prstGeom prst="rect">
-                      <a:avLst/>
-                    </a:prstGeom>
-                  </pic:spPr>
-                </pic:pic>
-              </a:graphicData>
-            </a:graphic>
-          </wp:inline>
-        </w:drawing>
-      </w:r>
-    </w:p>
-    <w:p>
-      <w:pPr>
-        <w:rPr>
-          <w:sz w:val="24"/>
-          <w:szCs w:val="24"/>
-        </w:rPr>
-      </w:pPr>
-    </w:p>
-    <w:p>
-      <w:pPr>
-        <w:rPr>
-          <w:sz w:val="24"/>
-          <w:szCs w:val="24"/>
-        </w:rPr>
-      </w:pPr>
-    </w:p>
-    <w:p>
-      <w:pPr>
-        <w:rPr>
-          <w:sz w:val="24"/>
-          <w:szCs w:val="24"/>
-        </w:rPr>
-      </w:pPr>
-      <w:r>
-        <w:rPr>
-          <w:noProof/>
-          <w:sz w:val="24"/>
-          <w:szCs w:val="24"/>
-        </w:rPr>
-        <w:drawing>
-          <wp:inline distT="0" distB="0" distL="0" distR="0" wp14:anchorId="75CA6FB3" wp14:editId="1B2DCDA7">
-            <wp:extent cx="5731510" cy="2264410"/>
-            <wp:effectExtent l="0" t="0" r="2540" b="2540"/>
-            <wp:docPr id="1249766251" name="Picture 1"/>
-            <wp:cNvGraphicFramePr>
-              <a:graphicFrameLocks xmlns:a="http://schemas.openxmlformats.org/drawingml/2006/main" noChangeAspect="1"/>
-            </wp:cNvGraphicFramePr>
-            <a:graphic xmlns:a="http://schemas.openxmlformats.org/drawingml/2006/main">
-              <a:graphicData uri="http://schemas.openxmlformats.org/drawingml/2006/picture">
-                <pic:pic xmlns:pic="http://schemas.openxmlformats.org/drawingml/2006/picture">
-                  <pic:nvPicPr>
-                    <pic:cNvPr id="1249766251" name=""/>
-                    <pic:cNvPicPr/>
-                  </pic:nvPicPr>
-                  <pic:blipFill>
-                    <a:blip r:embed="rId8"/>
-                    <a:stretch>
-                      <a:fillRect/>
-                    </a:stretch>
-                  </pic:blipFill>
-                  <pic:spPr>
-                    <a:xfrm>
-                      <a:off x="0" y="0"/>
-                      <a:ext cx="5731510" cy="2264410"/>
-                    </a:xfrm>
-                    <a:prstGeom prst="rect">
-                      <a:avLst/>
-                    </a:prstGeom>
-                  </pic:spPr>
-                </pic:pic>
-              </a:graphicData>
-            </a:graphic>
-          </wp:inline>
-        </w:drawing>
-      </w:r>
-    </w:p>
-    <w:p>
-      <w:pPr>
-        <w:rPr>
-          <w:sz w:val="24"/>
-          <w:szCs w:val="24"/>
-        </w:rPr>
-      </w:pPr>
-    </w:p>
-    <w:p>
-      <w:pPr>
-        <w:rPr>
-          <w:sz w:val="24"/>
-          <w:szCs w:val="24"/>
-        </w:rPr>
-      </w:pPr>
-    </w:p>
-    <w:p>
-      <w:pPr>
-        <w:rPr>
-          <w:sz w:val="24"/>
-          <w:szCs w:val="24"/>
-        </w:rPr>
-      </w:pPr>
+          <w:shd w:val="clear" w:color="auto" w:fill="FFFFFF"/>
+        </w:rPr>
+      </w:pPr>
+      <w:r>
+        <w:rPr>
+          <w:sz w:val="24"/>
+          <w:szCs w:val="24"/>
+          <w:shd w:val="clear" w:color="auto" w:fill="FFFFFF"/>
+        </w:rPr>
+        <w:t>Convert an Array Into a 2D Array With Conditions</w:t>
+      </w:r>
+    </w:p>
+    <w:p>
+      <w:pPr>
+        <w:rPr>
+          <w:sz w:val="24"/>
+          <w:szCs w:val="24"/>
+        </w:rPr>
+      </w:pPr>
+    </w:p>
+    <w:p>
+      <w:pPr>
+        <w:rPr>
+          <w:sz w:val="24"/>
+          <w:szCs w:val="24"/>
+        </w:rPr>
+      </w:pPr>
+      <w:r>
+        <w:rPr>
+          <w:sz w:val="24"/>
+          <w:szCs w:val="24"/>
+        </w:rPr>
+        <w:t>You are given an integer array nums. You need to create a 2D array from nums satisfying the following conditions:</w:t>
+      </w:r>
+    </w:p>
+    <w:p>
+      <w:pPr>
+        <w:rPr>
+          <w:sz w:val="24"/>
+          <w:szCs w:val="24"/>
+        </w:rPr>
+      </w:pPr>
+      <w:r>
+        <w:rPr>
+          <w:sz w:val="24"/>
+          <w:szCs w:val="24"/>
+        </w:rPr>
+        <w:t>The 2D array should contain only the elements of the array nums.</w:t>
+      </w:r>
+    </w:p>
+    <w:p>
+      <w:pPr>
+        <w:rPr>
+          <w:sz w:val="24"/>
+          <w:szCs w:val="24"/>
+        </w:rPr>
+      </w:pPr>
+      <w:r>
+        <w:rPr>
+          <w:sz w:val="24"/>
+          <w:szCs w:val="24"/>
+        </w:rPr>
+        <w:t>Each row in the 2D array contains distinct integers.</w:t>
+      </w:r>
+    </w:p>
+    <w:p>
+      <w:pPr>
+        <w:rPr>
+          <w:sz w:val="24"/>
+          <w:szCs w:val="24"/>
+        </w:rPr>
+      </w:pPr>
+      <w:r>
+        <w:rPr>
+          <w:sz w:val="24"/>
+          <w:szCs w:val="24"/>
+        </w:rPr>
+        <w:t>The number of rows in the 2D array should be minimal.</w:t>
+      </w:r>
+    </w:p>
+    <w:p>
+      <w:pPr>
+        <w:rPr>
+          <w:sz w:val="24"/>
+          <w:szCs w:val="24"/>
+        </w:rPr>
+      </w:pPr>
+      <w:r>
+        <w:rPr>
+          <w:sz w:val="24"/>
+          <w:szCs w:val="24"/>
+        </w:rPr>
+        <w:t>Return the resulting array. If there are multiple answers, return any of them.</w:t>
+      </w:r>
+    </w:p>
+    <w:p>
+      <w:pPr>
+        <w:rPr>
+          <w:sz w:val="24"/>
+          <w:szCs w:val="24"/>
+        </w:rPr>
+      </w:pPr>
+      <w:r>
+        <w:rPr>
+          <w:sz w:val="24"/>
+          <w:szCs w:val="24"/>
+        </w:rPr>
+        <w:t>Note that the 2D array can have a different number of elements on each row.</w:t>
+      </w:r>
+    </w:p>
+    <w:p>
+      <w:pPr>
+        <w:rPr>
+          <w:sz w:val="24"/>
+          <w:szCs w:val="24"/>
+        </w:rPr>
+      </w:pPr>
+      <w:r>
+        <w:rPr>
+          <w:sz w:val="24"/>
+          <w:szCs w:val="24"/>
+        </w:rPr>
+        <w:t>Example 1:</w:t>
+      </w:r>
+    </w:p>
+    <w:p>
+      <w:pPr>
+        <w:rPr>
+          <w:sz w:val="24"/>
+          <w:szCs w:val="24"/>
+        </w:rPr>
+      </w:pPr>
+    </w:p>
+    <w:p>
+      <w:pPr>
+        <w:rPr>
+          <w:sz w:val="24"/>
+          <w:szCs w:val="24"/>
+        </w:rPr>
+      </w:pPr>
+      <w:r>
+        <w:rPr>
+          <w:sz w:val="24"/>
+          <w:szCs w:val="24"/>
+        </w:rPr>
+        <w:t>Input: nums = [1,3,4,1,2,3,1]</w:t>
+      </w:r>
+    </w:p>
+    <w:p>
+      <w:pPr>
+        <w:rPr>
+          <w:sz w:val="24"/>
+          <w:szCs w:val="24"/>
+        </w:rPr>
+      </w:pPr>
+      <w:r>
+        <w:rPr>
+          <w:sz w:val="24"/>
+          <w:szCs w:val="24"/>
+        </w:rPr>
+        <w:t>Output: [[1,3,4,2],[1,3],[1]]</w:t>
+      </w:r>
+    </w:p>
+    <w:p>
+      <w:pPr>
+        <w:rPr>
+          <w:sz w:val="24"/>
+          <w:szCs w:val="24"/>
+        </w:rPr>
+      </w:pPr>
+      <w:r>
+        <w:rPr>
+          <w:sz w:val="24"/>
+          <w:szCs w:val="24"/>
+        </w:rPr>
+        <w:t>Explanation: We can create a 2D array that contains the following rows:</w:t>
+      </w:r>
+    </w:p>
+    <w:p>
+      <w:pPr>
+        <w:rPr>
+          <w:sz w:val="24"/>
+          <w:szCs w:val="24"/>
+        </w:rPr>
+      </w:pPr>
+      <w:r>
+        <w:rPr>
+          <w:sz w:val="24"/>
+          <w:szCs w:val="24"/>
+        </w:rPr>
+        <w:t>- 1,3,4,2</w:t>
+      </w:r>
+    </w:p>
+    <w:p>
+      <w:pPr>
+        <w:rPr>
+          <w:sz w:val="24"/>
+          <w:szCs w:val="24"/>
+        </w:rPr>
+      </w:pPr>
+      <w:r>
+        <w:rPr>
+          <w:sz w:val="24"/>
+          <w:szCs w:val="24"/>
+        </w:rPr>
+        <w:t>- 1,3</w:t>
+      </w:r>
+    </w:p>
+    <w:p>
+      <w:pPr>
+        <w:rPr>
+          <w:sz w:val="24"/>
+          <w:szCs w:val="24"/>
+        </w:rPr>
+      </w:pPr>
+      <w:r>
+        <w:rPr>
+          <w:sz w:val="24"/>
+          <w:szCs w:val="24"/>
+        </w:rPr>
+        <w:lastRenderedPageBreak/>
+        <w:t>- 1</w:t>
+      </w:r>
+    </w:p>
+    <w:p>
+      <w:pPr>
+        <w:rPr>
+          <w:sz w:val="24"/>
+          <w:szCs w:val="24"/>
+        </w:rPr>
+      </w:pPr>
+      <w:r>
+        <w:rPr>
+          <w:sz w:val="24"/>
+          <w:szCs w:val="24"/>
+        </w:rPr>
+        <w:t>All elements of nums were used, and each row of the 2D array contains distinct integers, so it is a valid answer.</w:t>
+      </w:r>
+    </w:p>
+    <w:p>
+      <w:pPr>
+        <w:rPr>
+          <w:sz w:val="24"/>
+          <w:szCs w:val="24"/>
+        </w:rPr>
+      </w:pPr>
+      <w:r>
+        <w:rPr>
+          <w:sz w:val="24"/>
+          <w:szCs w:val="24"/>
+        </w:rPr>
+        <w:t>It can be shown that we cannot have less than 3 rows in a valid array.</w:t>
+      </w:r>
+    </w:p>
+    <w:p>
+      <w:pPr>
+        <w:rPr>
+          <w:sz w:val="24"/>
+          <w:szCs w:val="24"/>
+        </w:rPr>
+      </w:pPr>
+      <w:r>
+        <w:rPr>
+          <w:sz w:val="24"/>
+          <w:szCs w:val="24"/>
+        </w:rPr>
+        <w:t xml:space="preserve">Hashing Approach : </w:t>
+      </w:r>
+    </w:p>
+    <w:p>
+      <w:pPr>
+        <w:rPr>
+          <w:sz w:val="24"/>
+          <w:szCs w:val="24"/>
+        </w:rPr>
+      </w:pPr>
+      <w:r>
+        <w:rPr>
+          <w:sz w:val="24"/>
+          <w:szCs w:val="24"/>
+        </w:rPr>
+        <w:t xml:space="preserve">Find the freq of every element in the array and start filling </w:t>
+      </w:r>
+      <w:r>
+        <w:rPr>
+          <w:sz w:val="24"/>
+          <w:szCs w:val="24"/>
+        </w:rPr>
+        <w:t xml:space="preserve">the rows </w:t>
+      </w:r>
+      <w:r>
+        <w:rPr>
+          <w:sz w:val="24"/>
+          <w:szCs w:val="24"/>
+        </w:rPr>
+        <w:t xml:space="preserve">, until the frequency dried out </w:t>
+      </w:r>
+      <w:r>
+        <w:rPr>
+          <w:sz w:val="24"/>
+          <w:szCs w:val="24"/>
+        </w:rPr>
+        <w:t>for each element.</w:t>
+      </w:r>
+    </w:p>
+    <w:p>
+      <w:pPr>
+        <w:rPr>
+          <w:sz w:val="24"/>
+          <w:szCs w:val="24"/>
+        </w:rPr>
+      </w:pPr>
+      <w:r>
+        <w:rPr>
+          <w:sz w:val="24"/>
+          <w:szCs w:val="24"/>
+        </w:rPr>
+        <w:t xml:space="preserve">Time Complexity : O(Size of the map x </w:t>
+      </w:r>
+      <w:r>
+        <w:rPr>
+          <w:sz w:val="24"/>
+          <w:szCs w:val="24"/>
+        </w:rPr>
+        <w:t xml:space="preserve">highest freq </w:t>
+      </w:r>
+      <w:r>
+        <w:rPr>
+          <w:sz w:val="24"/>
+          <w:szCs w:val="24"/>
+        </w:rPr>
+        <w:t>)</w:t>
+      </w:r>
+    </w:p>
+    <w:p>
+      <w:pPr>
+        <w:rPr>
+          <w:sz w:val="24"/>
+          <w:szCs w:val="24"/>
+        </w:rPr>
+      </w:pPr>
+      <w:r>
+        <w:rPr>
+          <w:sz w:val="24"/>
+          <w:szCs w:val="24"/>
+        </w:rPr>
+        <w:t xml:space="preserve">Space Complexity : </w:t>
+      </w:r>
+      <w:r>
+        <w:rPr>
+          <w:sz w:val="24"/>
+          <w:szCs w:val="24"/>
+        </w:rPr>
+        <w:t>O(</w:t>
+      </w:r>
+      <w:r>
+        <w:rPr>
+          <w:sz w:val="24"/>
+          <w:szCs w:val="24"/>
+        </w:rPr>
+        <w:t>N</w:t>
+      </w:r>
+      <w:r>
+        <w:rPr>
+          <w:sz w:val="24"/>
+          <w:szCs w:val="24"/>
+        </w:rPr>
+        <w:t>)</w:t>
+      </w:r>
+      <w:r>
+        <w:rPr>
+          <w:sz w:val="24"/>
+          <w:szCs w:val="24"/>
+        </w:rPr>
+        <w:t xml:space="preserve"> , at worst case all the elements in the given array are unique.</w:t>
+      </w:r>
     </w:p>
     <w:p>
       <w:pPr>
@@ -5350,388 +5570,6 @@
           <w:szCs w:val="24"/>
           <w:shd w:val="clear" w:color="auto" w:fill="FFFFFF"/>
         </w:rPr>
-        <w:t>Convert an Array Into a 2D Array With Conditions</w:t>
-      </w:r>
-    </w:p>
-    <w:p>
-      <w:pPr>
-        <w:rPr>
-          <w:sz w:val="24"/>
-          <w:szCs w:val="24"/>
-        </w:rPr>
-      </w:pPr>
-    </w:p>
-    <w:p>
-      <w:pPr>
-        <w:rPr>
-          <w:sz w:val="24"/>
-          <w:szCs w:val="24"/>
-        </w:rPr>
-      </w:pPr>
-      <w:r>
-        <w:rPr>
-          <w:sz w:val="24"/>
-          <w:szCs w:val="24"/>
-        </w:rPr>
-        <w:t>You are given an integer array nums. You need to create a 2D array from nums satisfying the following conditions:</w:t>
-      </w:r>
-    </w:p>
-    <w:p>
-      <w:pPr>
-        <w:rPr>
-          <w:sz w:val="24"/>
-          <w:szCs w:val="24"/>
-        </w:rPr>
-      </w:pPr>
-      <w:r>
-        <w:rPr>
-          <w:sz w:val="24"/>
-          <w:szCs w:val="24"/>
-        </w:rPr>
-        <w:t>The 2D array should contain only the elements of the array nums.</w:t>
-      </w:r>
-    </w:p>
-    <w:p>
-      <w:pPr>
-        <w:rPr>
-          <w:sz w:val="24"/>
-          <w:szCs w:val="24"/>
-        </w:rPr>
-      </w:pPr>
-      <w:r>
-        <w:rPr>
-          <w:sz w:val="24"/>
-          <w:szCs w:val="24"/>
-        </w:rPr>
-        <w:t>Each row in the 2D array contains distinct integers.</w:t>
-      </w:r>
-    </w:p>
-    <w:p>
-      <w:pPr>
-        <w:rPr>
-          <w:sz w:val="24"/>
-          <w:szCs w:val="24"/>
-        </w:rPr>
-      </w:pPr>
-      <w:r>
-        <w:rPr>
-          <w:sz w:val="24"/>
-          <w:szCs w:val="24"/>
-        </w:rPr>
-        <w:t>The number of rows in the 2D array should be minimal.</w:t>
-      </w:r>
-    </w:p>
-    <w:p>
-      <w:pPr>
-        <w:rPr>
-          <w:sz w:val="24"/>
-          <w:szCs w:val="24"/>
-        </w:rPr>
-      </w:pPr>
-      <w:r>
-        <w:rPr>
-          <w:sz w:val="24"/>
-          <w:szCs w:val="24"/>
-        </w:rPr>
-        <w:t>Return the resulting array. If there are multiple answers, return any of them.</w:t>
-      </w:r>
-    </w:p>
-    <w:p>
-      <w:pPr>
-        <w:rPr>
-          <w:sz w:val="24"/>
-          <w:szCs w:val="24"/>
-        </w:rPr>
-      </w:pPr>
-      <w:r>
-        <w:rPr>
-          <w:sz w:val="24"/>
-          <w:szCs w:val="24"/>
-        </w:rPr>
-        <w:t>Note that the 2D array can have a different number of elements on each row.</w:t>
-      </w:r>
-    </w:p>
-    <w:p>
-      <w:pPr>
-        <w:rPr>
-          <w:sz w:val="24"/>
-          <w:szCs w:val="24"/>
-        </w:rPr>
-      </w:pPr>
-      <w:r>
-        <w:rPr>
-          <w:sz w:val="24"/>
-          <w:szCs w:val="24"/>
-        </w:rPr>
-        <w:t>Example 1:</w:t>
-      </w:r>
-    </w:p>
-    <w:p>
-      <w:pPr>
-        <w:rPr>
-          <w:sz w:val="24"/>
-          <w:szCs w:val="24"/>
-        </w:rPr>
-      </w:pPr>
-    </w:p>
-    <w:p>
-      <w:pPr>
-        <w:rPr>
-          <w:sz w:val="24"/>
-          <w:szCs w:val="24"/>
-        </w:rPr>
-      </w:pPr>
-      <w:r>
-        <w:rPr>
-          <w:sz w:val="24"/>
-          <w:szCs w:val="24"/>
-        </w:rPr>
-        <w:t>Input: nums = [1,3,4,1,2,3,1]</w:t>
-      </w:r>
-    </w:p>
-    <w:p>
-      <w:pPr>
-        <w:rPr>
-          <w:sz w:val="24"/>
-          <w:szCs w:val="24"/>
-        </w:rPr>
-      </w:pPr>
-      <w:r>
-        <w:rPr>
-          <w:sz w:val="24"/>
-          <w:szCs w:val="24"/>
-        </w:rPr>
-        <w:t>Output: [[1,3,4,2],[1,3],[1]]</w:t>
-      </w:r>
-    </w:p>
-    <w:p>
-      <w:pPr>
-        <w:rPr>
-          <w:sz w:val="24"/>
-          <w:szCs w:val="24"/>
-        </w:rPr>
-      </w:pPr>
-      <w:r>
-        <w:rPr>
-          <w:sz w:val="24"/>
-          <w:szCs w:val="24"/>
-        </w:rPr>
-        <w:t>Explanation: We can create a 2D array that contains the following rows:</w:t>
-      </w:r>
-    </w:p>
-    <w:p>
-      <w:pPr>
-        <w:rPr>
-          <w:sz w:val="24"/>
-          <w:szCs w:val="24"/>
-        </w:rPr>
-      </w:pPr>
-      <w:r>
-        <w:rPr>
-          <w:sz w:val="24"/>
-          <w:szCs w:val="24"/>
-        </w:rPr>
-        <w:t>- 1,3,4,2</w:t>
-      </w:r>
-    </w:p>
-    <w:p>
-      <w:pPr>
-        <w:rPr>
-          <w:sz w:val="24"/>
-          <w:szCs w:val="24"/>
-        </w:rPr>
-      </w:pPr>
-      <w:r>
-        <w:rPr>
-          <w:sz w:val="24"/>
-          <w:szCs w:val="24"/>
-        </w:rPr>
-        <w:t>- 1,3</w:t>
-      </w:r>
-    </w:p>
-    <w:p>
-      <w:pPr>
-        <w:rPr>
-          <w:sz w:val="24"/>
-          <w:szCs w:val="24"/>
-        </w:rPr>
-      </w:pPr>
-      <w:r>
-        <w:rPr>
-          <w:sz w:val="24"/>
-          <w:szCs w:val="24"/>
-        </w:rPr>
-        <w:t>- 1</w:t>
-      </w:r>
-    </w:p>
-    <w:p>
-      <w:pPr>
-        <w:rPr>
-          <w:sz w:val="24"/>
-          <w:szCs w:val="24"/>
-        </w:rPr>
-      </w:pPr>
-      <w:r>
-        <w:rPr>
-          <w:sz w:val="24"/>
-          <w:szCs w:val="24"/>
-        </w:rPr>
-        <w:t>All elements of nums were used, and each row of the 2D array contains distinct integers, so it is a valid answer.</w:t>
-      </w:r>
-    </w:p>
-    <w:p>
-      <w:pPr>
-        <w:rPr>
-          <w:sz w:val="24"/>
-          <w:szCs w:val="24"/>
-        </w:rPr>
-      </w:pPr>
-      <w:r>
-        <w:rPr>
-          <w:sz w:val="24"/>
-          <w:szCs w:val="24"/>
-        </w:rPr>
-        <w:t>It can be shown that we cannot have less than 3 rows in a valid array.</w:t>
-      </w:r>
-    </w:p>
-    <w:p>
-      <w:pPr>
-        <w:rPr>
-          <w:sz w:val="24"/>
-          <w:szCs w:val="24"/>
-        </w:rPr>
-      </w:pPr>
-      <w:r>
-        <w:rPr>
-          <w:sz w:val="24"/>
-          <w:szCs w:val="24"/>
-        </w:rPr>
-        <w:t xml:space="preserve">Hashing Approach : </w:t>
-      </w:r>
-    </w:p>
-    <w:p>
-      <w:pPr>
-        <w:rPr>
-          <w:sz w:val="24"/>
-          <w:szCs w:val="24"/>
-        </w:rPr>
-      </w:pPr>
-      <w:r>
-        <w:rPr>
-          <w:sz w:val="24"/>
-          <w:szCs w:val="24"/>
-        </w:rPr>
-        <w:t xml:space="preserve">Find the freq of every element in the array and start filling </w:t>
-      </w:r>
-      <w:r>
-        <w:rPr>
-          <w:sz w:val="24"/>
-          <w:szCs w:val="24"/>
-        </w:rPr>
-        <w:t xml:space="preserve">the rows </w:t>
-      </w:r>
-      <w:r>
-        <w:rPr>
-          <w:sz w:val="24"/>
-          <w:szCs w:val="24"/>
-        </w:rPr>
-        <w:t xml:space="preserve">, until the frequency dried out </w:t>
-      </w:r>
-      <w:r>
-        <w:rPr>
-          <w:sz w:val="24"/>
-          <w:szCs w:val="24"/>
-        </w:rPr>
-        <w:t>for each element.</w:t>
-      </w:r>
-    </w:p>
-    <w:p>
-      <w:pPr>
-        <w:rPr>
-          <w:sz w:val="24"/>
-          <w:szCs w:val="24"/>
-        </w:rPr>
-      </w:pPr>
-      <w:r>
-        <w:rPr>
-          <w:sz w:val="24"/>
-          <w:szCs w:val="24"/>
-        </w:rPr>
-        <w:t xml:space="preserve">Time Complexity : O(Size of the map x </w:t>
-      </w:r>
-      <w:r>
-        <w:rPr>
-          <w:sz w:val="24"/>
-          <w:szCs w:val="24"/>
-        </w:rPr>
-        <w:t xml:space="preserve">highest freq </w:t>
-      </w:r>
-      <w:r>
-        <w:rPr>
-          <w:sz w:val="24"/>
-          <w:szCs w:val="24"/>
-        </w:rPr>
-        <w:t>)</w:t>
-      </w:r>
-    </w:p>
-    <w:p>
-      <w:pPr>
-        <w:rPr>
-          <w:sz w:val="24"/>
-          <w:szCs w:val="24"/>
-        </w:rPr>
-      </w:pPr>
-      <w:r>
-        <w:rPr>
-          <w:sz w:val="24"/>
-          <w:szCs w:val="24"/>
-        </w:rPr>
-        <w:t xml:space="preserve">Space Complexity : </w:t>
-      </w:r>
-      <w:r>
-        <w:rPr>
-          <w:sz w:val="24"/>
-          <w:szCs w:val="24"/>
-        </w:rPr>
-        <w:t>O(</w:t>
-      </w:r>
-      <w:r>
-        <w:rPr>
-          <w:sz w:val="24"/>
-          <w:szCs w:val="24"/>
-        </w:rPr>
-        <w:t>N</w:t>
-      </w:r>
-      <w:r>
-        <w:rPr>
-          <w:sz w:val="24"/>
-          <w:szCs w:val="24"/>
-        </w:rPr>
-        <w:t>)</w:t>
-      </w:r>
-      <w:r>
-        <w:rPr>
-          <w:sz w:val="24"/>
-          <w:szCs w:val="24"/>
-        </w:rPr>
-        <w:t xml:space="preserve"> , at worst case all the elements in the given array are unique.</w:t>
-      </w:r>
-    </w:p>
-    <w:p>
-      <w:pPr>
-        <w:pStyle w:val="Heading1"/>
-        <w:rPr>
-          <w:sz w:val="24"/>
-          <w:szCs w:val="24"/>
-          <w:shd w:val="clear" w:color="auto" w:fill="FFFFFF"/>
-        </w:rPr>
-      </w:pPr>
-      <w:r>
-        <w:rPr>
-          <w:sz w:val="24"/>
-          <w:szCs w:val="24"/>
-          <w:shd w:val="clear" w:color="auto" w:fill="FFFFFF"/>
-        </w:rPr>
         <w:t>First Completely Painted Row or Column</w:t>
       </w:r>
     </w:p>
@@ -5755,7 +5593,6 @@
           <w:sz w:val="24"/>
           <w:szCs w:val="24"/>
         </w:rPr>
-        <w:lastRenderedPageBreak/>
         <w:t>You are given a 0-indexed integer array arr, and an m x n integer matrix mat. arr and mat both contain all the integers in the range [1, m * n].</w:t>
       </w:r>
     </w:p>
@@ -5820,7 +5657,7 @@
                     </pic:cNvPicPr>
                   </pic:nvPicPr>
                   <pic:blipFill>
-                    <a:blip r:embed="rId9">
+                    <a:blip r:embed="rId7">
                       <a:extLst>
                         <a:ext uri="{28A0092B-C50C-407E-A947-70E740481C1C}">
                           <a14:useLocalDpi xmlns:a14="http://schemas.microsoft.com/office/drawing/2010/main" val="0"/>
@@ -5996,6 +5833,7 @@
           <w:szCs w:val="24"/>
           <w:u w:val="single"/>
         </w:rPr>
+        <w:lastRenderedPageBreak/>
         <w:t xml:space="preserve">Best Approach </w:t>
       </w:r>
     </w:p>
@@ -6155,284 +5993,284 @@
           <w:sz w:val="24"/>
           <w:szCs w:val="24"/>
         </w:rPr>
+        <w:t>Implement the NumMatrix class:</w:t>
+      </w:r>
+    </w:p>
+    <w:p>
+      <w:pPr>
+        <w:rPr>
+          <w:sz w:val="24"/>
+          <w:szCs w:val="24"/>
+        </w:rPr>
+      </w:pPr>
+      <w:r>
+        <w:rPr>
+          <w:sz w:val="24"/>
+          <w:szCs w:val="24"/>
+        </w:rPr>
+        <w:t>NumMatrix(int[][] matrix) Initializes the object with the integer matrix matrix.</w:t>
+      </w:r>
+    </w:p>
+    <w:p>
+      <w:pPr>
+        <w:rPr>
+          <w:sz w:val="24"/>
+          <w:szCs w:val="24"/>
+        </w:rPr>
+      </w:pPr>
+      <w:r>
+        <w:rPr>
+          <w:sz w:val="24"/>
+          <w:szCs w:val="24"/>
+        </w:rPr>
+        <w:t>int sumRegion(int row1, int col1, int row2, int col2) Returns the sum of the elements of matrix inside the rectangle defined by its upper left corner (row1, col1) and lower right corner (row2, col2).You must design an algorithm where sumRegion works on O(1) time complexity.</w:t>
+      </w:r>
+    </w:p>
+    <w:p>
+      <w:pPr>
+        <w:rPr>
+          <w:sz w:val="24"/>
+          <w:szCs w:val="24"/>
+        </w:rPr>
+      </w:pPr>
+    </w:p>
+    <w:p>
+      <w:pPr>
+        <w:rPr>
+          <w:sz w:val="24"/>
+          <w:szCs w:val="24"/>
+          <w:u w:val="single"/>
+        </w:rPr>
+      </w:pPr>
+      <w:r>
+        <w:rPr>
+          <w:sz w:val="24"/>
+          <w:szCs w:val="24"/>
+          <w:u w:val="single"/>
+        </w:rPr>
+        <w:t xml:space="preserve">Brute Force </w:t>
+      </w:r>
+    </w:p>
+    <w:p>
+      <w:pPr>
+        <w:rPr>
+          <w:sz w:val="24"/>
+          <w:szCs w:val="24"/>
+        </w:rPr>
+      </w:pPr>
+      <w:r>
+        <w:rPr>
+          <w:sz w:val="24"/>
+          <w:szCs w:val="24"/>
+        </w:rPr>
+        <w:t>Iterate through all sub matrix</w:t>
+      </w:r>
+      <w:r>
+        <w:rPr>
+          <w:sz w:val="24"/>
+          <w:szCs w:val="24"/>
+        </w:rPr>
+        <w:t xml:space="preserve"> . </w:t>
+      </w:r>
+    </w:p>
+    <w:p>
+      <w:pPr>
+        <w:rPr>
+          <w:sz w:val="24"/>
+          <w:szCs w:val="24"/>
+        </w:rPr>
+      </w:pPr>
+      <w:r>
+        <w:rPr>
+          <w:sz w:val="24"/>
+          <w:szCs w:val="24"/>
+        </w:rPr>
+        <w:t>TC : O(</w:t>
+      </w:r>
+      <w:r>
+        <w:rPr>
+          <w:sz w:val="24"/>
+          <w:szCs w:val="24"/>
+        </w:rPr>
+        <w:t>R</w:t>
+      </w:r>
+      <w:r>
+        <w:rPr>
+          <w:sz w:val="24"/>
+          <w:szCs w:val="24"/>
+        </w:rPr>
+        <w:t xml:space="preserve"> x </w:t>
+      </w:r>
+      <w:r>
+        <w:rPr>
+          <w:sz w:val="24"/>
+          <w:szCs w:val="24"/>
+        </w:rPr>
+        <w:t>C</w:t>
+      </w:r>
+      <w:r>
+        <w:rPr>
+          <w:sz w:val="24"/>
+          <w:szCs w:val="24"/>
+        </w:rPr>
+        <w:t>)</w:t>
+      </w:r>
+    </w:p>
+    <w:p>
+      <w:pPr>
+        <w:rPr>
+          <w:sz w:val="24"/>
+          <w:szCs w:val="24"/>
+          <w:u w:val="single"/>
+        </w:rPr>
+      </w:pPr>
+      <w:r>
+        <w:rPr>
+          <w:sz w:val="24"/>
+          <w:szCs w:val="24"/>
+          <w:u w:val="single"/>
+        </w:rPr>
+        <w:t xml:space="preserve">Optimal Approach </w:t>
+      </w:r>
+    </w:p>
+    <w:p>
+      <w:pPr>
+        <w:rPr>
+          <w:sz w:val="24"/>
+          <w:szCs w:val="24"/>
+        </w:rPr>
+      </w:pPr>
+      <w:r>
+        <w:rPr>
+          <w:sz w:val="24"/>
+          <w:szCs w:val="24"/>
+        </w:rPr>
+        <w:t xml:space="preserve">Build a preprocessing prefix sum of all </w:t>
+      </w:r>
+      <w:r>
+        <w:rPr>
+          <w:sz w:val="24"/>
+          <w:szCs w:val="24"/>
+        </w:rPr>
+        <w:t>the row</w:t>
+      </w:r>
+      <w:r>
+        <w:rPr>
+          <w:sz w:val="24"/>
+          <w:szCs w:val="24"/>
+        </w:rPr>
+        <w:t xml:space="preserve">s , so that now we just have to iterate through the all the </w:t>
+      </w:r>
+      <w:r>
+        <w:rPr>
+          <w:sz w:val="24"/>
+          <w:szCs w:val="24"/>
+        </w:rPr>
+        <w:t xml:space="preserve">last column of the rectangle </w:t>
+      </w:r>
+      <w:r>
+        <w:rPr>
+          <w:sz w:val="24"/>
+          <w:szCs w:val="24"/>
+        </w:rPr>
+        <w:t>to the sum of that particular row</w:t>
+      </w:r>
+    </w:p>
+    <w:p>
+      <w:pPr>
+        <w:rPr>
+          <w:sz w:val="24"/>
+          <w:szCs w:val="24"/>
+        </w:rPr>
+      </w:pPr>
+      <w:r>
+        <w:rPr>
+          <w:sz w:val="24"/>
+          <w:szCs w:val="24"/>
+        </w:rPr>
+        <w:t xml:space="preserve">T.C </w:t>
+      </w:r>
+      <w:r>
+        <w:rPr>
+          <w:sz w:val="24"/>
+          <w:szCs w:val="24"/>
+        </w:rPr>
+        <w:t>: O(R</w:t>
+      </w:r>
+      <w:r>
+        <w:rPr>
+          <w:sz w:val="24"/>
+          <w:szCs w:val="24"/>
+        </w:rPr>
+        <w:t xml:space="preserve"> </w:t>
+      </w:r>
+      <w:r>
+        <w:rPr>
+          <w:sz w:val="24"/>
+          <w:szCs w:val="24"/>
+        </w:rPr>
+        <w:t>)</w:t>
+      </w:r>
+    </w:p>
+    <w:p>
+      <w:pPr>
+        <w:rPr>
+          <w:sz w:val="24"/>
+          <w:szCs w:val="24"/>
+          <w:u w:val="single"/>
+        </w:rPr>
+      </w:pPr>
+      <w:r>
+        <w:rPr>
+          <w:sz w:val="24"/>
+          <w:szCs w:val="24"/>
+          <w:u w:val="single"/>
+        </w:rPr>
+        <w:t xml:space="preserve">Best Approach </w:t>
+      </w:r>
+    </w:p>
+    <w:p>
+      <w:pPr>
+        <w:rPr>
+          <w:sz w:val="24"/>
+          <w:szCs w:val="24"/>
+        </w:rPr>
+      </w:pPr>
+      <w:r>
+        <w:rPr>
+          <w:sz w:val="24"/>
+          <w:szCs w:val="24"/>
+        </w:rPr>
+        <w:t>We have to do the preprocessing such that</w:t>
+      </w:r>
+      <w:r>
+        <w:rPr>
+          <w:sz w:val="24"/>
+          <w:szCs w:val="24"/>
+        </w:rPr>
+        <w:t xml:space="preserve"> , </w:t>
+      </w:r>
+      <w:r>
+        <w:rPr>
+          <w:sz w:val="24"/>
+          <w:szCs w:val="24"/>
+        </w:rPr>
+        <w:t>we can fill all the cells of matrix with rectangular sum area from (0 , 0 ) to that cell.</w:t>
+      </w:r>
+    </w:p>
+    <w:p>
+      <w:pPr>
+        <w:rPr>
+          <w:sz w:val="24"/>
+          <w:szCs w:val="24"/>
+        </w:rPr>
+      </w:pPr>
+      <w:r>
+        <w:rPr>
+          <w:sz w:val="24"/>
+          <w:szCs w:val="24"/>
+        </w:rPr>
         <w:lastRenderedPageBreak/>
-        <w:t>Implement the NumMatrix class:</w:t>
-      </w:r>
-    </w:p>
-    <w:p>
-      <w:pPr>
-        <w:rPr>
-          <w:sz w:val="24"/>
-          <w:szCs w:val="24"/>
-        </w:rPr>
-      </w:pPr>
-      <w:r>
-        <w:rPr>
-          <w:sz w:val="24"/>
-          <w:szCs w:val="24"/>
-        </w:rPr>
-        <w:t>NumMatrix(int[][] matrix) Initializes the object with the integer matrix matrix.</w:t>
-      </w:r>
-    </w:p>
-    <w:p>
-      <w:pPr>
-        <w:rPr>
-          <w:sz w:val="24"/>
-          <w:szCs w:val="24"/>
-        </w:rPr>
-      </w:pPr>
-      <w:r>
-        <w:rPr>
-          <w:sz w:val="24"/>
-          <w:szCs w:val="24"/>
-        </w:rPr>
-        <w:t>int sumRegion(int row1, int col1, int row2, int col2) Returns the sum of the elements of matrix inside the rectangle defined by its upper left corner (row1, col1) and lower right corner (row2, col2).You must design an algorithm where sumRegion works on O(1) time complexity.</w:t>
-      </w:r>
-    </w:p>
-    <w:p>
-      <w:pPr>
-        <w:rPr>
-          <w:sz w:val="24"/>
-          <w:szCs w:val="24"/>
-        </w:rPr>
-      </w:pPr>
-    </w:p>
-    <w:p>
-      <w:pPr>
-        <w:rPr>
-          <w:sz w:val="24"/>
-          <w:szCs w:val="24"/>
-          <w:u w:val="single"/>
-        </w:rPr>
-      </w:pPr>
-      <w:r>
-        <w:rPr>
-          <w:sz w:val="24"/>
-          <w:szCs w:val="24"/>
-          <w:u w:val="single"/>
-        </w:rPr>
-        <w:t xml:space="preserve">Brute Force </w:t>
-      </w:r>
-    </w:p>
-    <w:p>
-      <w:pPr>
-        <w:rPr>
-          <w:sz w:val="24"/>
-          <w:szCs w:val="24"/>
-        </w:rPr>
-      </w:pPr>
-      <w:r>
-        <w:rPr>
-          <w:sz w:val="24"/>
-          <w:szCs w:val="24"/>
-        </w:rPr>
-        <w:t>Iterate through all sub matrix</w:t>
-      </w:r>
-      <w:r>
-        <w:rPr>
-          <w:sz w:val="24"/>
-          <w:szCs w:val="24"/>
-        </w:rPr>
-        <w:t xml:space="preserve"> . </w:t>
-      </w:r>
-    </w:p>
-    <w:p>
-      <w:pPr>
-        <w:rPr>
-          <w:sz w:val="24"/>
-          <w:szCs w:val="24"/>
-        </w:rPr>
-      </w:pPr>
-      <w:r>
-        <w:rPr>
-          <w:sz w:val="24"/>
-          <w:szCs w:val="24"/>
-        </w:rPr>
-        <w:t>TC : O(</w:t>
-      </w:r>
-      <w:r>
-        <w:rPr>
-          <w:sz w:val="24"/>
-          <w:szCs w:val="24"/>
-        </w:rPr>
-        <w:t>R</w:t>
-      </w:r>
-      <w:r>
-        <w:rPr>
-          <w:sz w:val="24"/>
-          <w:szCs w:val="24"/>
-        </w:rPr>
-        <w:t xml:space="preserve"> x </w:t>
-      </w:r>
-      <w:r>
-        <w:rPr>
-          <w:sz w:val="24"/>
-          <w:szCs w:val="24"/>
-        </w:rPr>
-        <w:t>C</w:t>
-      </w:r>
-      <w:r>
-        <w:rPr>
-          <w:sz w:val="24"/>
-          <w:szCs w:val="24"/>
-        </w:rPr>
-        <w:t>)</w:t>
-      </w:r>
-    </w:p>
-    <w:p>
-      <w:pPr>
-        <w:rPr>
-          <w:sz w:val="24"/>
-          <w:szCs w:val="24"/>
-          <w:u w:val="single"/>
-        </w:rPr>
-      </w:pPr>
-      <w:r>
-        <w:rPr>
-          <w:sz w:val="24"/>
-          <w:szCs w:val="24"/>
-          <w:u w:val="single"/>
-        </w:rPr>
-        <w:t xml:space="preserve">Optimal Approach </w:t>
-      </w:r>
-    </w:p>
-    <w:p>
-      <w:pPr>
-        <w:rPr>
-          <w:sz w:val="24"/>
-          <w:szCs w:val="24"/>
-        </w:rPr>
-      </w:pPr>
-      <w:r>
-        <w:rPr>
-          <w:sz w:val="24"/>
-          <w:szCs w:val="24"/>
-        </w:rPr>
-        <w:t xml:space="preserve">Build a preprocessing prefix sum of all </w:t>
-      </w:r>
-      <w:r>
-        <w:rPr>
-          <w:sz w:val="24"/>
-          <w:szCs w:val="24"/>
-        </w:rPr>
-        <w:t>the row</w:t>
-      </w:r>
-      <w:r>
-        <w:rPr>
-          <w:sz w:val="24"/>
-          <w:szCs w:val="24"/>
-        </w:rPr>
-        <w:t xml:space="preserve">s , so that now we just have to iterate through the all the </w:t>
-      </w:r>
-      <w:r>
-        <w:rPr>
-          <w:sz w:val="24"/>
-          <w:szCs w:val="24"/>
-        </w:rPr>
-        <w:t xml:space="preserve">last column of the rectangle </w:t>
-      </w:r>
-      <w:r>
-        <w:rPr>
-          <w:sz w:val="24"/>
-          <w:szCs w:val="24"/>
-        </w:rPr>
-        <w:t>to the sum of that particular row</w:t>
-      </w:r>
-    </w:p>
-    <w:p>
-      <w:pPr>
-        <w:rPr>
-          <w:sz w:val="24"/>
-          <w:szCs w:val="24"/>
-        </w:rPr>
-      </w:pPr>
-      <w:r>
-        <w:rPr>
-          <w:sz w:val="24"/>
-          <w:szCs w:val="24"/>
-        </w:rPr>
-        <w:t xml:space="preserve">T.C </w:t>
-      </w:r>
-      <w:r>
-        <w:rPr>
-          <w:sz w:val="24"/>
-          <w:szCs w:val="24"/>
-        </w:rPr>
-        <w:t>: O(R</w:t>
-      </w:r>
-      <w:r>
-        <w:rPr>
-          <w:sz w:val="24"/>
-          <w:szCs w:val="24"/>
-        </w:rPr>
-        <w:t xml:space="preserve"> </w:t>
-      </w:r>
-      <w:r>
-        <w:rPr>
-          <w:sz w:val="24"/>
-          <w:szCs w:val="24"/>
-        </w:rPr>
-        <w:t>)</w:t>
-      </w:r>
-    </w:p>
-    <w:p>
-      <w:pPr>
-        <w:rPr>
-          <w:sz w:val="24"/>
-          <w:szCs w:val="24"/>
-          <w:u w:val="single"/>
-        </w:rPr>
-      </w:pPr>
-      <w:r>
-        <w:rPr>
-          <w:sz w:val="24"/>
-          <w:szCs w:val="24"/>
-          <w:u w:val="single"/>
-        </w:rPr>
-        <w:t xml:space="preserve">Best Approach </w:t>
-      </w:r>
-    </w:p>
-    <w:p>
-      <w:pPr>
-        <w:rPr>
-          <w:sz w:val="24"/>
-          <w:szCs w:val="24"/>
-        </w:rPr>
-      </w:pPr>
-      <w:r>
-        <w:rPr>
-          <w:sz w:val="24"/>
-          <w:szCs w:val="24"/>
-        </w:rPr>
-        <w:t>We have to do the preprocessing such that</w:t>
-      </w:r>
-      <w:r>
-        <w:rPr>
-          <w:sz w:val="24"/>
-          <w:szCs w:val="24"/>
-        </w:rPr>
-        <w:t xml:space="preserve"> , </w:t>
-      </w:r>
-      <w:r>
-        <w:rPr>
-          <w:sz w:val="24"/>
-          <w:szCs w:val="24"/>
-        </w:rPr>
-        <w:t>we can fill all the cells of matrix with rectangular sum area from (0 , 0 ) to that cell.</w:t>
-      </w:r>
-    </w:p>
-    <w:p>
-      <w:pPr>
-        <w:rPr>
-          <w:sz w:val="24"/>
-          <w:szCs w:val="24"/>
-        </w:rPr>
-      </w:pPr>
-      <w:r>
-        <w:rPr>
-          <w:sz w:val="24"/>
-          <w:szCs w:val="24"/>
-        </w:rPr>
         <w:t>Just take R+1 , C+1 size matrix to  make the formulation work always , otherwise we need to have some if else conditions to build it.</w:t>
       </w:r>
     </w:p>
@@ -7016,7 +6854,14 @@
           <w:sz w:val="24"/>
           <w:szCs w:val="24"/>
         </w:rPr>
-        <w:t xml:space="preserve">+1 is the </w:t>
+        <w:t>+1 is the bottom corner</w:t>
+      </w:r>
+      <w:r>
+        <w:rPr>
+          <w:sz w:val="24"/>
+          <w:szCs w:val="24"/>
+        </w:rPr>
+        <w:t xml:space="preserve"> </w:t>
       </w:r>
       <w:r>
         <w:rPr>
@@ -7025,9 +6870,45 @@
           <w:sz w:val="24"/>
           <w:szCs w:val="24"/>
         </w:rPr>
-        <w:lastRenderedPageBreak/>
-        <w:t>bottom corner</w:t>
-      </w:r>
+        <w:t xml:space="preserve">and we just need to exclude that cell also </w:t>
+      </w:r>
+      <w:r>
+        <w:rPr>
+          <w:sz w:val="24"/>
+          <w:szCs w:val="24"/>
+        </w:rPr>
+        <w:t xml:space="preserve"> ] </w:t>
+      </w:r>
+      <w:r>
+        <w:rPr>
+          <w:sz w:val="24"/>
+          <w:szCs w:val="24"/>
+        </w:rPr>
+        <w:t>and adding diagonal once</w:t>
+      </w:r>
+      <w:r>
+        <w:rPr>
+          <w:sz w:val="24"/>
+          <w:szCs w:val="24"/>
+        </w:rPr>
+        <w:t xml:space="preserve"> as it was subtracted twice.</w:t>
+      </w:r>
+    </w:p>
+    <w:p>
+      <w:pPr>
+        <w:rPr>
+          <w:sz w:val="24"/>
+          <w:szCs w:val="24"/>
+        </w:rPr>
+      </w:pPr>
+    </w:p>
+    <w:p>
+      <w:pPr>
+        <w:rPr>
+          <w:sz w:val="24"/>
+          <w:szCs w:val="24"/>
+        </w:rPr>
+      </w:pPr>
       <w:r>
         <w:rPr>
           <w:sz w:val="24"/>
@@ -7035,52 +6916,40 @@
         </w:rPr>
         <w:t xml:space="preserve"> </w:t>
       </w:r>
-      <w:r>
-        <w:rPr>
-          <w:i/>
-          <w:iCs/>
-          <w:sz w:val="24"/>
-          <w:szCs w:val="24"/>
-        </w:rPr>
-        <w:t xml:space="preserve">and we just need to exclude that cell also </w:t>
-      </w:r>
-      <w:r>
-        <w:rPr>
-          <w:sz w:val="24"/>
-          <w:szCs w:val="24"/>
-        </w:rPr>
-        <w:t xml:space="preserve"> ] </w:t>
-      </w:r>
-      <w:r>
-        <w:rPr>
-          <w:sz w:val="24"/>
-          <w:szCs w:val="24"/>
-        </w:rPr>
-        <w:t>and adding diagonal once</w:t>
-      </w:r>
-      <w:r>
-        <w:rPr>
-          <w:sz w:val="24"/>
-          <w:szCs w:val="24"/>
-        </w:rPr>
-        <w:t xml:space="preserve"> as it was subtracted twice.</w:t>
-      </w:r>
-    </w:p>
-    <w:p>
-      <w:pPr>
-        <w:rPr>
-          <w:sz w:val="24"/>
-          <w:szCs w:val="24"/>
-        </w:rPr>
-      </w:pPr>
-    </w:p>
-    <w:p>
-      <w:pPr>
-        <w:rPr>
-          <w:sz w:val="24"/>
-          <w:szCs w:val="24"/>
-        </w:rPr>
-      </w:pPr>
+    </w:p>
+    <w:p>
+      <w:pPr>
+        <w:pStyle w:val="Heading1"/>
+        <w:rPr>
+          <w:sz w:val="24"/>
+          <w:szCs w:val="24"/>
+        </w:rPr>
+      </w:pPr>
+      <w:r>
+        <w:rPr>
+          <w:sz w:val="24"/>
+          <w:szCs w:val="24"/>
+        </w:rPr>
+        <w:t>Good Binary Strings</w:t>
+      </w:r>
+    </w:p>
+    <w:p>
+      <w:pPr>
+        <w:rPr>
+          <w:sz w:val="24"/>
+          <w:szCs w:val="24"/>
+        </w:rPr>
+      </w:pPr>
+      <w:hyperlink r:id="rId8" w:history="1">
+        <w:r>
+          <w:rPr>
+            <w:rStyle w:val="Hyperlink"/>
+            <w:sz w:val="24"/>
+            <w:szCs w:val="24"/>
+          </w:rPr>
+          <w:t>https://www.codechef.com/START66B/problems/GOODBINSTR</w:t>
+        </w:r>
+      </w:hyperlink>
       <w:r>
         <w:rPr>
           <w:sz w:val="24"/>
@@ -7096,6 +6965,696 @@
           <w:szCs w:val="24"/>
         </w:rPr>
       </w:pPr>
+      <w:r>
+        <w:rPr>
+          <w:sz w:val="24"/>
+          <w:szCs w:val="24"/>
+        </w:rPr>
+        <w:t>Approach (Observation based)</w:t>
+      </w:r>
+    </w:p>
+    <w:p>
+      <w:pPr>
+        <w:rPr>
+          <w:sz w:val="24"/>
+          <w:szCs w:val="24"/>
+        </w:rPr>
+      </w:pPr>
+      <w:r>
+        <w:rPr>
+          <w:sz w:val="24"/>
+          <w:szCs w:val="24"/>
+        </w:rPr>
+        <w:t>Here , we need to understand one point , by flipping means , we are just flipping only one index at a time and finding the number of such possible flips , so eac</w:t>
+      </w:r>
+      <w:r>
+        <w:rPr>
+          <w:sz w:val="24"/>
+          <w:szCs w:val="24"/>
+        </w:rPr>
+        <w:t>h</w:t>
+      </w:r>
+      <w:r>
+        <w:rPr>
+          <w:sz w:val="24"/>
+          <w:szCs w:val="24"/>
+        </w:rPr>
+        <w:t xml:space="preserve"> way corresponds to one flip at a particular index.</w:t>
+      </w:r>
+    </w:p>
+    <w:p>
+      <w:pPr>
+        <w:rPr>
+          <w:sz w:val="24"/>
+          <w:szCs w:val="24"/>
+        </w:rPr>
+      </w:pPr>
+    </w:p>
+    <w:p>
+      <w:pPr>
+        <w:rPr>
+          <w:sz w:val="24"/>
+          <w:szCs w:val="24"/>
+        </w:rPr>
+      </w:pPr>
+      <w:r>
+        <w:rPr>
+          <w:noProof/>
+          <w:sz w:val="24"/>
+          <w:szCs w:val="24"/>
+        </w:rPr>
+        <w:drawing>
+          <wp:inline distT="0" distB="0" distL="0" distR="0" wp14:anchorId="114879BE" wp14:editId="247338BB">
+            <wp:extent cx="5731510" cy="1670050"/>
+            <wp:effectExtent l="0" t="0" r="2540" b="6350"/>
+            <wp:docPr id="1302925538" name="Picture 1"/>
+            <wp:cNvGraphicFramePr>
+              <a:graphicFrameLocks xmlns:a="http://schemas.openxmlformats.org/drawingml/2006/main" noChangeAspect="1"/>
+            </wp:cNvGraphicFramePr>
+            <a:graphic xmlns:a="http://schemas.openxmlformats.org/drawingml/2006/main">
+              <a:graphicData uri="http://schemas.openxmlformats.org/drawingml/2006/picture">
+                <pic:pic xmlns:pic="http://schemas.openxmlformats.org/drawingml/2006/picture">
+                  <pic:nvPicPr>
+                    <pic:cNvPr id="1302925538" name=""/>
+                    <pic:cNvPicPr/>
+                  </pic:nvPicPr>
+                  <pic:blipFill>
+                    <a:blip r:embed="rId9"/>
+                    <a:stretch>
+                      <a:fillRect/>
+                    </a:stretch>
+                  </pic:blipFill>
+                  <pic:spPr>
+                    <a:xfrm>
+                      <a:off x="0" y="0"/>
+                      <a:ext cx="5731510" cy="1670050"/>
+                    </a:xfrm>
+                    <a:prstGeom prst="rect">
+                      <a:avLst/>
+                    </a:prstGeom>
+                  </pic:spPr>
+                </pic:pic>
+              </a:graphicData>
+            </a:graphic>
+          </wp:inline>
+        </w:drawing>
+      </w:r>
+    </w:p>
+    <w:p>
+      <w:pPr>
+        <w:rPr>
+          <w:sz w:val="24"/>
+          <w:szCs w:val="24"/>
+        </w:rPr>
+      </w:pPr>
+    </w:p>
+    <w:p>
+      <w:pPr>
+        <w:rPr>
+          <w:sz w:val="24"/>
+          <w:szCs w:val="24"/>
+        </w:rPr>
+      </w:pPr>
+    </w:p>
+    <w:p>
+      <w:pPr>
+        <w:rPr>
+          <w:sz w:val="24"/>
+          <w:szCs w:val="24"/>
+        </w:rPr>
+      </w:pPr>
+      <w:r>
+        <w:rPr>
+          <w:noProof/>
+          <w:sz w:val="24"/>
+          <w:szCs w:val="24"/>
+        </w:rPr>
+        <w:drawing>
+          <wp:inline distT="0" distB="0" distL="0" distR="0" wp14:anchorId="73541514" wp14:editId="7BB9947A">
+            <wp:extent cx="5731510" cy="2264410"/>
+            <wp:effectExtent l="0" t="0" r="2540" b="2540"/>
+            <wp:docPr id="1249766251" name="Picture 1"/>
+            <wp:cNvGraphicFramePr>
+              <a:graphicFrameLocks xmlns:a="http://schemas.openxmlformats.org/drawingml/2006/main" noChangeAspect="1"/>
+            </wp:cNvGraphicFramePr>
+            <a:graphic xmlns:a="http://schemas.openxmlformats.org/drawingml/2006/main">
+              <a:graphicData uri="http://schemas.openxmlformats.org/drawingml/2006/picture">
+                <pic:pic xmlns:pic="http://schemas.openxmlformats.org/drawingml/2006/picture">
+                  <pic:nvPicPr>
+                    <pic:cNvPr id="1249766251" name=""/>
+                    <pic:cNvPicPr/>
+                  </pic:nvPicPr>
+                  <pic:blipFill>
+                    <a:blip r:embed="rId10"/>
+                    <a:stretch>
+                      <a:fillRect/>
+                    </a:stretch>
+                  </pic:blipFill>
+                  <pic:spPr>
+                    <a:xfrm>
+                      <a:off x="0" y="0"/>
+                      <a:ext cx="5731510" cy="2264410"/>
+                    </a:xfrm>
+                    <a:prstGeom prst="rect">
+                      <a:avLst/>
+                    </a:prstGeom>
+                  </pic:spPr>
+                </pic:pic>
+              </a:graphicData>
+            </a:graphic>
+          </wp:inline>
+        </w:drawing>
+      </w:r>
+    </w:p>
+    <w:p>
+      <w:pPr>
+        <w:rPr>
+          <w:sz w:val="24"/>
+          <w:szCs w:val="24"/>
+        </w:rPr>
+      </w:pPr>
+    </w:p>
+    <w:p>
+      <w:pPr>
+        <w:rPr>
+          <w:sz w:val="24"/>
+          <w:szCs w:val="24"/>
+        </w:rPr>
+      </w:pPr>
+    </w:p>
+    <w:p>
+      <w:pPr>
+        <w:rPr>
+          <w:sz w:val="24"/>
+          <w:szCs w:val="24"/>
+        </w:rPr>
+      </w:pPr>
+      <w:r>
+        <w:rPr>
+          <w:sz w:val="24"/>
+          <w:szCs w:val="24"/>
+        </w:rPr>
+        <w:t xml:space="preserve">Ans : </w:t>
+      </w:r>
+    </w:p>
+    <w:p>
+      <w:pPr>
+        <w:autoSpaceDE w:val="0"/>
+        <w:autoSpaceDN w:val="0"/>
+        <w:adjustRightInd w:val="0"/>
+        <w:spacing w:after="0" w:line="240" w:lineRule="auto"/>
+        <w:rPr>
+          <w:rFonts w:ascii="Times New Roman" w:hAnsi="Times New Roman" w:cs="Times New Roman"/>
+          <w:kern w:val="0"/>
+          <w:sz w:val="24"/>
+          <w:szCs w:val="24"/>
+        </w:rPr>
+      </w:pPr>
+      <w:r>
+        <w:rPr>
+          <w:rFonts w:ascii="Times New Roman" w:hAnsi="Times New Roman" w:cs="Times New Roman"/>
+          <w:color w:val="B00040"/>
+          <w:kern w:val="0"/>
+          <w:sz w:val="24"/>
+          <w:szCs w:val="24"/>
+        </w:rPr>
+        <w:t>int</w:t>
+      </w:r>
+      <w:r>
+        <w:rPr>
+          <w:rFonts w:ascii="Times New Roman" w:hAnsi="Times New Roman" w:cs="Times New Roman"/>
+          <w:kern w:val="0"/>
+          <w:sz w:val="24"/>
+          <w:szCs w:val="24"/>
+        </w:rPr>
+        <w:t xml:space="preserve"> </w:t>
+      </w:r>
+      <w:r>
+        <w:rPr>
+          <w:rFonts w:ascii="Times New Roman" w:hAnsi="Times New Roman" w:cs="Times New Roman"/>
+          <w:color w:val="0000FF"/>
+          <w:kern w:val="0"/>
+          <w:sz w:val="24"/>
+          <w:szCs w:val="24"/>
+        </w:rPr>
+        <w:t>goodString</w:t>
+      </w:r>
+      <w:r>
+        <w:rPr>
+          <w:rFonts w:ascii="Times New Roman" w:hAnsi="Times New Roman" w:cs="Times New Roman"/>
+          <w:kern w:val="0"/>
+          <w:sz w:val="24"/>
+          <w:szCs w:val="24"/>
+        </w:rPr>
+        <w:t>(string s)</w:t>
+      </w:r>
+    </w:p>
+    <w:p>
+      <w:pPr>
+        <w:autoSpaceDE w:val="0"/>
+        <w:autoSpaceDN w:val="0"/>
+        <w:adjustRightInd w:val="0"/>
+        <w:spacing w:after="0" w:line="240" w:lineRule="auto"/>
+        <w:rPr>
+          <w:rFonts w:ascii="Times New Roman" w:hAnsi="Times New Roman" w:cs="Times New Roman"/>
+          <w:kern w:val="0"/>
+          <w:sz w:val="24"/>
+          <w:szCs w:val="24"/>
+        </w:rPr>
+      </w:pPr>
+      <w:r>
+        <w:rPr>
+          <w:rFonts w:ascii="Times New Roman" w:hAnsi="Times New Roman" w:cs="Times New Roman"/>
+          <w:kern w:val="0"/>
+          <w:sz w:val="24"/>
+          <w:szCs w:val="24"/>
+        </w:rPr>
+        <w:t>{</w:t>
+      </w:r>
+    </w:p>
+    <w:p>
+      <w:pPr>
+        <w:autoSpaceDE w:val="0"/>
+        <w:autoSpaceDN w:val="0"/>
+        <w:adjustRightInd w:val="0"/>
+        <w:spacing w:after="0" w:line="240" w:lineRule="auto"/>
+        <w:rPr>
+          <w:rFonts w:ascii="Times New Roman" w:hAnsi="Times New Roman" w:cs="Times New Roman"/>
+          <w:kern w:val="0"/>
+          <w:sz w:val="24"/>
+          <w:szCs w:val="24"/>
+        </w:rPr>
+      </w:pPr>
+      <w:r>
+        <w:rPr>
+          <w:rFonts w:ascii="Times New Roman" w:hAnsi="Times New Roman" w:cs="Times New Roman"/>
+          <w:kern w:val="0"/>
+          <w:sz w:val="24"/>
+          <w:szCs w:val="24"/>
+        </w:rPr>
+        <w:t xml:space="preserve">    </w:t>
+      </w:r>
+      <w:r>
+        <w:rPr>
+          <w:rFonts w:ascii="Times New Roman" w:hAnsi="Times New Roman" w:cs="Times New Roman"/>
+          <w:color w:val="B00040"/>
+          <w:kern w:val="0"/>
+          <w:sz w:val="24"/>
+          <w:szCs w:val="24"/>
+        </w:rPr>
+        <w:t>int</w:t>
+      </w:r>
+      <w:r>
+        <w:rPr>
+          <w:rFonts w:ascii="Times New Roman" w:hAnsi="Times New Roman" w:cs="Times New Roman"/>
+          <w:kern w:val="0"/>
+          <w:sz w:val="24"/>
+          <w:szCs w:val="24"/>
+        </w:rPr>
+        <w:t xml:space="preserve"> n </w:t>
+      </w:r>
+      <w:r>
+        <w:rPr>
+          <w:rFonts w:ascii="Times New Roman" w:hAnsi="Times New Roman" w:cs="Times New Roman"/>
+          <w:color w:val="666666"/>
+          <w:kern w:val="0"/>
+          <w:sz w:val="24"/>
+          <w:szCs w:val="24"/>
+        </w:rPr>
+        <w:t>=</w:t>
+      </w:r>
+      <w:r>
+        <w:rPr>
+          <w:rFonts w:ascii="Times New Roman" w:hAnsi="Times New Roman" w:cs="Times New Roman"/>
+          <w:kern w:val="0"/>
+          <w:sz w:val="24"/>
+          <w:szCs w:val="24"/>
+        </w:rPr>
+        <w:t xml:space="preserve"> s.length();</w:t>
+      </w:r>
+    </w:p>
+    <w:p>
+      <w:pPr>
+        <w:autoSpaceDE w:val="0"/>
+        <w:autoSpaceDN w:val="0"/>
+        <w:adjustRightInd w:val="0"/>
+        <w:spacing w:after="0" w:line="240" w:lineRule="auto"/>
+        <w:rPr>
+          <w:rFonts w:ascii="Times New Roman" w:hAnsi="Times New Roman" w:cs="Times New Roman"/>
+          <w:kern w:val="0"/>
+          <w:sz w:val="24"/>
+          <w:szCs w:val="24"/>
+        </w:rPr>
+      </w:pPr>
+      <w:r>
+        <w:rPr>
+          <w:rFonts w:ascii="Times New Roman" w:hAnsi="Times New Roman" w:cs="Times New Roman"/>
+          <w:kern w:val="0"/>
+          <w:sz w:val="24"/>
+          <w:szCs w:val="24"/>
+        </w:rPr>
+        <w:t xml:space="preserve">    </w:t>
+      </w:r>
+      <w:r>
+        <w:rPr>
+          <w:rFonts w:ascii="Times New Roman" w:hAnsi="Times New Roman" w:cs="Times New Roman"/>
+          <w:b/>
+          <w:bCs/>
+          <w:color w:val="008000"/>
+          <w:kern w:val="0"/>
+          <w:sz w:val="24"/>
+          <w:szCs w:val="24"/>
+        </w:rPr>
+        <w:t>if</w:t>
+      </w:r>
+      <w:r>
+        <w:rPr>
+          <w:rFonts w:ascii="Times New Roman" w:hAnsi="Times New Roman" w:cs="Times New Roman"/>
+          <w:kern w:val="0"/>
+          <w:sz w:val="24"/>
+          <w:szCs w:val="24"/>
+        </w:rPr>
+        <w:t>(s[</w:t>
+      </w:r>
+      <w:r>
+        <w:rPr>
+          <w:rFonts w:ascii="Times New Roman" w:hAnsi="Times New Roman" w:cs="Times New Roman"/>
+          <w:color w:val="666666"/>
+          <w:kern w:val="0"/>
+          <w:sz w:val="24"/>
+          <w:szCs w:val="24"/>
+        </w:rPr>
+        <w:t>0</w:t>
+      </w:r>
+      <w:r>
+        <w:rPr>
+          <w:rFonts w:ascii="Times New Roman" w:hAnsi="Times New Roman" w:cs="Times New Roman"/>
+          <w:kern w:val="0"/>
+          <w:sz w:val="24"/>
+          <w:szCs w:val="24"/>
+        </w:rPr>
+        <w:t xml:space="preserve">] </w:t>
+      </w:r>
+      <w:r>
+        <w:rPr>
+          <w:rFonts w:ascii="Times New Roman" w:hAnsi="Times New Roman" w:cs="Times New Roman"/>
+          <w:color w:val="666666"/>
+          <w:kern w:val="0"/>
+          <w:sz w:val="24"/>
+          <w:szCs w:val="24"/>
+        </w:rPr>
+        <w:t>!=</w:t>
+      </w:r>
+      <w:r>
+        <w:rPr>
+          <w:rFonts w:ascii="Times New Roman" w:hAnsi="Times New Roman" w:cs="Times New Roman"/>
+          <w:kern w:val="0"/>
+          <w:sz w:val="24"/>
+          <w:szCs w:val="24"/>
+        </w:rPr>
+        <w:t xml:space="preserve"> s[n</w:t>
+      </w:r>
+      <w:r>
+        <w:rPr>
+          <w:rFonts w:ascii="Times New Roman" w:hAnsi="Times New Roman" w:cs="Times New Roman"/>
+          <w:color w:val="666666"/>
+          <w:kern w:val="0"/>
+          <w:sz w:val="24"/>
+          <w:szCs w:val="24"/>
+        </w:rPr>
+        <w:t>-1</w:t>
+      </w:r>
+      <w:r>
+        <w:rPr>
+          <w:rFonts w:ascii="Times New Roman" w:hAnsi="Times New Roman" w:cs="Times New Roman"/>
+          <w:kern w:val="0"/>
+          <w:sz w:val="24"/>
+          <w:szCs w:val="24"/>
+        </w:rPr>
+        <w:t>])</w:t>
+      </w:r>
+    </w:p>
+    <w:p>
+      <w:pPr>
+        <w:autoSpaceDE w:val="0"/>
+        <w:autoSpaceDN w:val="0"/>
+        <w:adjustRightInd w:val="0"/>
+        <w:spacing w:after="0" w:line="240" w:lineRule="auto"/>
+        <w:rPr>
+          <w:rFonts w:ascii="Times New Roman" w:hAnsi="Times New Roman" w:cs="Times New Roman"/>
+          <w:kern w:val="0"/>
+          <w:sz w:val="24"/>
+          <w:szCs w:val="24"/>
+        </w:rPr>
+      </w:pPr>
+      <w:r>
+        <w:rPr>
+          <w:rFonts w:ascii="Times New Roman" w:hAnsi="Times New Roman" w:cs="Times New Roman"/>
+          <w:kern w:val="0"/>
+          <w:sz w:val="24"/>
+          <w:szCs w:val="24"/>
+        </w:rPr>
+        <w:t xml:space="preserve">    {</w:t>
+      </w:r>
+    </w:p>
+    <w:p>
+      <w:pPr>
+        <w:autoSpaceDE w:val="0"/>
+        <w:autoSpaceDN w:val="0"/>
+        <w:adjustRightInd w:val="0"/>
+        <w:spacing w:after="0" w:line="240" w:lineRule="auto"/>
+        <w:rPr>
+          <w:rFonts w:ascii="Times New Roman" w:hAnsi="Times New Roman" w:cs="Times New Roman"/>
+          <w:kern w:val="0"/>
+          <w:sz w:val="24"/>
+          <w:szCs w:val="24"/>
+        </w:rPr>
+      </w:pPr>
+      <w:r>
+        <w:rPr>
+          <w:rFonts w:ascii="Times New Roman" w:hAnsi="Times New Roman" w:cs="Times New Roman"/>
+          <w:kern w:val="0"/>
+          <w:sz w:val="24"/>
+          <w:szCs w:val="24"/>
+        </w:rPr>
+        <w:t xml:space="preserve">        </w:t>
+      </w:r>
+      <w:r>
+        <w:rPr>
+          <w:rFonts w:ascii="Times New Roman" w:hAnsi="Times New Roman" w:cs="Times New Roman"/>
+          <w:b/>
+          <w:bCs/>
+          <w:color w:val="008000"/>
+          <w:kern w:val="0"/>
+          <w:sz w:val="24"/>
+          <w:szCs w:val="24"/>
+        </w:rPr>
+        <w:t>return</w:t>
+      </w:r>
+      <w:r>
+        <w:rPr>
+          <w:rFonts w:ascii="Times New Roman" w:hAnsi="Times New Roman" w:cs="Times New Roman"/>
+          <w:kern w:val="0"/>
+          <w:sz w:val="24"/>
+          <w:szCs w:val="24"/>
+        </w:rPr>
+        <w:t xml:space="preserve"> </w:t>
+      </w:r>
+      <w:r>
+        <w:rPr>
+          <w:rFonts w:ascii="Times New Roman" w:hAnsi="Times New Roman" w:cs="Times New Roman"/>
+          <w:color w:val="666666"/>
+          <w:kern w:val="0"/>
+          <w:sz w:val="24"/>
+          <w:szCs w:val="24"/>
+        </w:rPr>
+        <w:t>2</w:t>
+      </w:r>
+      <w:r>
+        <w:rPr>
+          <w:rFonts w:ascii="Times New Roman" w:hAnsi="Times New Roman" w:cs="Times New Roman"/>
+          <w:kern w:val="0"/>
+          <w:sz w:val="24"/>
+          <w:szCs w:val="24"/>
+        </w:rPr>
+        <w:t>;</w:t>
+      </w:r>
+    </w:p>
+    <w:p>
+      <w:pPr>
+        <w:autoSpaceDE w:val="0"/>
+        <w:autoSpaceDN w:val="0"/>
+        <w:adjustRightInd w:val="0"/>
+        <w:spacing w:after="0" w:line="240" w:lineRule="auto"/>
+        <w:rPr>
+          <w:rFonts w:ascii="Times New Roman" w:hAnsi="Times New Roman" w:cs="Times New Roman"/>
+          <w:kern w:val="0"/>
+          <w:sz w:val="24"/>
+          <w:szCs w:val="24"/>
+        </w:rPr>
+      </w:pPr>
+      <w:r>
+        <w:rPr>
+          <w:rFonts w:ascii="Times New Roman" w:hAnsi="Times New Roman" w:cs="Times New Roman"/>
+          <w:kern w:val="0"/>
+          <w:sz w:val="24"/>
+          <w:szCs w:val="24"/>
+        </w:rPr>
+        <w:t xml:space="preserve">    }</w:t>
+      </w:r>
+    </w:p>
+    <w:p>
+      <w:pPr>
+        <w:autoSpaceDE w:val="0"/>
+        <w:autoSpaceDN w:val="0"/>
+        <w:adjustRightInd w:val="0"/>
+        <w:spacing w:after="0" w:line="240" w:lineRule="auto"/>
+        <w:rPr>
+          <w:rFonts w:ascii="Times New Roman" w:hAnsi="Times New Roman" w:cs="Times New Roman"/>
+          <w:kern w:val="0"/>
+          <w:sz w:val="24"/>
+          <w:szCs w:val="24"/>
+        </w:rPr>
+      </w:pPr>
+      <w:r>
+        <w:rPr>
+          <w:rFonts w:ascii="Times New Roman" w:hAnsi="Times New Roman" w:cs="Times New Roman"/>
+          <w:kern w:val="0"/>
+          <w:sz w:val="24"/>
+          <w:szCs w:val="24"/>
+        </w:rPr>
+        <w:t xml:space="preserve">    </w:t>
+      </w:r>
+      <w:r>
+        <w:rPr>
+          <w:rFonts w:ascii="Times New Roman" w:hAnsi="Times New Roman" w:cs="Times New Roman"/>
+          <w:b/>
+          <w:bCs/>
+          <w:color w:val="008000"/>
+          <w:kern w:val="0"/>
+          <w:sz w:val="24"/>
+          <w:szCs w:val="24"/>
+        </w:rPr>
+        <w:t>else</w:t>
+      </w:r>
+      <w:r>
+        <w:rPr>
+          <w:rFonts w:ascii="Times New Roman" w:hAnsi="Times New Roman" w:cs="Times New Roman"/>
+          <w:kern w:val="0"/>
+          <w:sz w:val="24"/>
+          <w:szCs w:val="24"/>
+        </w:rPr>
+        <w:t>{</w:t>
+      </w:r>
+    </w:p>
+    <w:p>
+      <w:pPr>
+        <w:autoSpaceDE w:val="0"/>
+        <w:autoSpaceDN w:val="0"/>
+        <w:adjustRightInd w:val="0"/>
+        <w:spacing w:after="0" w:line="240" w:lineRule="auto"/>
+        <w:rPr>
+          <w:rFonts w:ascii="Times New Roman" w:hAnsi="Times New Roman" w:cs="Times New Roman"/>
+          <w:kern w:val="0"/>
+          <w:sz w:val="24"/>
+          <w:szCs w:val="24"/>
+        </w:rPr>
+      </w:pPr>
+      <w:r>
+        <w:rPr>
+          <w:rFonts w:ascii="Times New Roman" w:hAnsi="Times New Roman" w:cs="Times New Roman"/>
+          <w:kern w:val="0"/>
+          <w:sz w:val="24"/>
+          <w:szCs w:val="24"/>
+        </w:rPr>
+        <w:t xml:space="preserve">        </w:t>
+      </w:r>
+      <w:r>
+        <w:rPr>
+          <w:rFonts w:ascii="Times New Roman" w:hAnsi="Times New Roman" w:cs="Times New Roman"/>
+          <w:b/>
+          <w:bCs/>
+          <w:color w:val="008000"/>
+          <w:kern w:val="0"/>
+          <w:sz w:val="24"/>
+          <w:szCs w:val="24"/>
+        </w:rPr>
+        <w:t>return</w:t>
+      </w:r>
+      <w:r>
+        <w:rPr>
+          <w:rFonts w:ascii="Times New Roman" w:hAnsi="Times New Roman" w:cs="Times New Roman"/>
+          <w:kern w:val="0"/>
+          <w:sz w:val="24"/>
+          <w:szCs w:val="24"/>
+        </w:rPr>
+        <w:t xml:space="preserve"> n</w:t>
+      </w:r>
+      <w:r>
+        <w:rPr>
+          <w:rFonts w:ascii="Times New Roman" w:hAnsi="Times New Roman" w:cs="Times New Roman"/>
+          <w:color w:val="666666"/>
+          <w:kern w:val="0"/>
+          <w:sz w:val="24"/>
+          <w:szCs w:val="24"/>
+        </w:rPr>
+        <w:t>-2</w:t>
+      </w:r>
+      <w:r>
+        <w:rPr>
+          <w:rFonts w:ascii="Times New Roman" w:hAnsi="Times New Roman" w:cs="Times New Roman"/>
+          <w:kern w:val="0"/>
+          <w:sz w:val="24"/>
+          <w:szCs w:val="24"/>
+        </w:rPr>
+        <w:t>;</w:t>
+      </w:r>
+    </w:p>
+    <w:p>
+      <w:pPr>
+        <w:autoSpaceDE w:val="0"/>
+        <w:autoSpaceDN w:val="0"/>
+        <w:adjustRightInd w:val="0"/>
+        <w:spacing w:after="0" w:line="240" w:lineRule="auto"/>
+        <w:rPr>
+          <w:rFonts w:ascii="Times New Roman" w:hAnsi="Times New Roman" w:cs="Times New Roman"/>
+          <w:kern w:val="0"/>
+          <w:sz w:val="24"/>
+          <w:szCs w:val="24"/>
+        </w:rPr>
+      </w:pPr>
+      <w:r>
+        <w:rPr>
+          <w:rFonts w:ascii="Times New Roman" w:hAnsi="Times New Roman" w:cs="Times New Roman"/>
+          <w:kern w:val="0"/>
+          <w:sz w:val="24"/>
+          <w:szCs w:val="24"/>
+        </w:rPr>
+        <w:t xml:space="preserve">    }</w:t>
+      </w:r>
+    </w:p>
+    <w:p>
+      <w:pPr>
+        <w:autoSpaceDE w:val="0"/>
+        <w:autoSpaceDN w:val="0"/>
+        <w:adjustRightInd w:val="0"/>
+        <w:spacing w:after="0" w:line="240" w:lineRule="auto"/>
+        <w:rPr>
+          <w:rFonts w:ascii="Times New Roman" w:hAnsi="Times New Roman" w:cs="Times New Roman"/>
+          <w:kern w:val="0"/>
+          <w:sz w:val="24"/>
+          <w:szCs w:val="24"/>
+        </w:rPr>
+      </w:pPr>
+      <w:r>
+        <w:rPr>
+          <w:rFonts w:ascii="Times New Roman" w:hAnsi="Times New Roman" w:cs="Times New Roman"/>
+          <w:kern w:val="0"/>
+          <w:sz w:val="24"/>
+          <w:szCs w:val="24"/>
+        </w:rPr>
+        <w:t>}</w:t>
+      </w:r>
     </w:p>
     <w:p>
       <w:pPr>
@@ -8436,6 +8995,18 @@
       <w:shd w:val="clear" w:color="auto" w:fill="E1DFDD"/>
     </w:rPr>
   </w:style>
+  <w:style w:type="character" w:styleId="FollowedHyperlink">
+    <w:name w:val="FollowedHyperlink"/>
+    <w:basedOn w:val="DefaultParagraphFont"/>
+    <w:uiPriority w:val="99"/>
+    <w:semiHidden/>
+    <w:unhideWhenUsed/>
+    <w:rsid w:val="00D95F70"/>
+    <w:rPr>
+      <w:color w:val="954F72" w:themeColor="followedHyperlink"/>
+      <w:u w:val="single"/>
+    </w:rPr>
+  </w:style>
 </w:styles>
 </file>
 

</xml_diff>

<commit_message>
First Completely Painted Row or Column on Mon, Mar 11, 2024  07:04:37 PM
</commit_message>
<xml_diff>
--- a/Hashing/Hashing.docx
+++ b/Hashing/Hashing.docx
@@ -5437,14 +5437,32 @@
         <w:rPr>
           <w:sz w:val="24"/>
           <w:szCs w:val="24"/>
-        </w:rPr>
-      </w:pPr>
-      <w:r>
-        <w:rPr>
-          <w:sz w:val="24"/>
-          <w:szCs w:val="24"/>
-        </w:rPr>
-        <w:t xml:space="preserve">Hashing Approach : </w:t>
+          <w:u w:val="single"/>
+        </w:rPr>
+      </w:pPr>
+      <w:r>
+        <w:rPr>
+          <w:sz w:val="24"/>
+          <w:szCs w:val="24"/>
+          <w:u w:val="single"/>
+        </w:rPr>
+        <w:t xml:space="preserve">Hashing Approach </w:t>
+      </w:r>
+      <w:r>
+        <w:rPr>
+          <w:sz w:val="24"/>
+          <w:szCs w:val="24"/>
+          <w:u w:val="single"/>
+        </w:rPr>
+        <w:t>1</w:t>
+      </w:r>
+      <w:r>
+        <w:rPr>
+          <w:sz w:val="24"/>
+          <w:szCs w:val="24"/>
+          <w:u w:val="single"/>
+        </w:rPr>
+        <w:t xml:space="preserve">: </w:t>
       </w:r>
     </w:p>
     <w:p>
@@ -5554,6 +5572,111 @@
         </w:rPr>
         <w:t xml:space="preserve"> , at worst case all the elements in the given array are unique.</w:t>
       </w:r>
+    </w:p>
+    <w:p>
+      <w:pPr>
+        <w:rPr>
+          <w:sz w:val="24"/>
+          <w:szCs w:val="24"/>
+          <w:u w:val="single"/>
+        </w:rPr>
+      </w:pPr>
+      <w:r>
+        <w:rPr>
+          <w:sz w:val="24"/>
+          <w:szCs w:val="24"/>
+          <w:u w:val="single"/>
+        </w:rPr>
+        <w:t>Hashing Approach 2:</w:t>
+      </w:r>
+    </w:p>
+    <w:p>
+      <w:pPr>
+        <w:rPr>
+          <w:sz w:val="24"/>
+          <w:szCs w:val="24"/>
+        </w:rPr>
+      </w:pPr>
+      <w:r>
+        <w:rPr>
+          <w:sz w:val="24"/>
+          <w:szCs w:val="24"/>
+        </w:rPr>
+        <w:t>Ma</w:t>
+      </w:r>
+      <w:r>
+        <w:rPr>
+          <w:sz w:val="24"/>
+          <w:szCs w:val="24"/>
+        </w:rPr>
+        <w:t>ke</w:t>
+      </w:r>
+      <w:r>
+        <w:rPr>
+          <w:sz w:val="24"/>
+          <w:szCs w:val="24"/>
+        </w:rPr>
+        <w:t xml:space="preserve"> a frequency map to store number of occurance of all elements.</w:t>
+      </w:r>
+    </w:p>
+    <w:p>
+      <w:pPr>
+        <w:rPr>
+          <w:sz w:val="24"/>
+          <w:szCs w:val="24"/>
+        </w:rPr>
+      </w:pPr>
+      <w:r>
+        <w:rPr>
+          <w:sz w:val="24"/>
+          <w:szCs w:val="24"/>
+        </w:rPr>
+        <w:t xml:space="preserve">The most appearing elements count will decide the number of row in </w:t>
+      </w:r>
+      <w:r>
+        <w:rPr>
+          <w:sz w:val="24"/>
+          <w:szCs w:val="24"/>
+        </w:rPr>
+        <w:t xml:space="preserve">final </w:t>
+      </w:r>
+      <w:r>
+        <w:rPr>
+          <w:sz w:val="24"/>
+          <w:szCs w:val="24"/>
+        </w:rPr>
+        <w:t>answer.</w:t>
+      </w:r>
+    </w:p>
+    <w:p>
+      <w:pPr>
+        <w:rPr>
+          <w:sz w:val="24"/>
+          <w:szCs w:val="24"/>
+        </w:rPr>
+      </w:pPr>
+      <w:r>
+        <w:rPr>
+          <w:sz w:val="24"/>
+          <w:szCs w:val="24"/>
+        </w:rPr>
+        <w:t xml:space="preserve">For Ex : </w:t>
+      </w:r>
+      <w:r>
+        <w:rPr>
+          <w:sz w:val="24"/>
+          <w:szCs w:val="24"/>
+        </w:rPr>
+        <w:t>If we have a element appearing twice then will run a loop to push it in 2 rows, similarly done for all.</w:t>
+      </w:r>
+    </w:p>
+    <w:p>
+      <w:pPr>
+        <w:rPr>
+          <w:sz w:val="24"/>
+          <w:szCs w:val="24"/>
+        </w:rPr>
+      </w:pPr>
     </w:p>
     <w:p>
       <w:pPr>
@@ -5833,7 +5956,655 @@
           <w:szCs w:val="24"/>
           <w:u w:val="single"/>
         </w:rPr>
+        <w:t xml:space="preserve">Best Approach </w:t>
+      </w:r>
+    </w:p>
+    <w:p>
+      <w:pPr>
+        <w:rPr>
+          <w:sz w:val="24"/>
+          <w:szCs w:val="24"/>
+        </w:rPr>
+      </w:pPr>
+      <w:r>
+        <w:rPr>
+          <w:sz w:val="24"/>
+          <w:szCs w:val="24"/>
+        </w:rPr>
+        <w:t>We can create a map for each value , index of the array</w:t>
+      </w:r>
+      <w:r>
+        <w:rPr>
+          <w:sz w:val="24"/>
+          <w:szCs w:val="24"/>
+        </w:rPr>
+        <w:t>.</w:t>
+      </w:r>
+    </w:p>
+    <w:p>
+      <w:pPr>
+        <w:rPr>
+          <w:sz w:val="24"/>
+          <w:szCs w:val="24"/>
+        </w:rPr>
+      </w:pPr>
+      <w:r>
+        <w:rPr>
+          <w:sz w:val="24"/>
+          <w:szCs w:val="24"/>
+        </w:rPr>
+        <w:t xml:space="preserve">Since we are traversing from </w:t>
+      </w:r>
+      <w:r>
+        <w:rPr>
+          <w:sz w:val="24"/>
+          <w:szCs w:val="24"/>
+        </w:rPr>
+        <w:t xml:space="preserve">index 0 in the </w:t>
+      </w:r>
+      <w:r>
+        <w:rPr>
+          <w:b/>
+          <w:bCs/>
+          <w:sz w:val="24"/>
+          <w:szCs w:val="24"/>
+        </w:rPr>
+        <w:t>arr</w:t>
+      </w:r>
+      <w:r>
+        <w:rPr>
+          <w:b/>
+          <w:bCs/>
+          <w:sz w:val="24"/>
+          <w:szCs w:val="24"/>
+        </w:rPr>
+        <w:t xml:space="preserve"> </w:t>
+      </w:r>
+      <w:r>
+        <w:rPr>
+          <w:sz w:val="24"/>
+          <w:szCs w:val="24"/>
+        </w:rPr>
+        <w:t xml:space="preserve">to paint the </w:t>
+      </w:r>
+      <w:r>
+        <w:rPr>
+          <w:b/>
+          <w:bCs/>
+          <w:sz w:val="24"/>
+          <w:szCs w:val="24"/>
+        </w:rPr>
+        <w:t>matt</w:t>
+      </w:r>
+      <w:r>
+        <w:rPr>
+          <w:sz w:val="24"/>
+          <w:szCs w:val="24"/>
+        </w:rPr>
+        <w:t>.</w:t>
+      </w:r>
+      <w:r>
+        <w:rPr>
+          <w:sz w:val="24"/>
+          <w:szCs w:val="24"/>
+        </w:rPr>
+        <w:t>We need to consider</w:t>
+      </w:r>
+      <w:r>
+        <w:rPr>
+          <w:sz w:val="24"/>
+          <w:szCs w:val="24"/>
+        </w:rPr>
+        <w:t xml:space="preserve"> in the same order if we can fill any row / col completely</w:t>
+      </w:r>
+      <w:r>
+        <w:rPr>
+          <w:sz w:val="24"/>
+          <w:szCs w:val="24"/>
+        </w:rPr>
+        <w:t>.</w:t>
+      </w:r>
+    </w:p>
+    <w:p>
+      <w:pPr>
+        <w:rPr>
+          <w:sz w:val="24"/>
+          <w:szCs w:val="24"/>
+        </w:rPr>
+      </w:pPr>
+      <w:r>
+        <w:rPr>
+          <w:sz w:val="24"/>
+          <w:szCs w:val="24"/>
+        </w:rPr>
+        <w:t xml:space="preserve">For </w:t>
+      </w:r>
+      <w:r>
+        <w:rPr>
+          <w:sz w:val="24"/>
+          <w:szCs w:val="24"/>
+        </w:rPr>
+        <w:t>each</w:t>
+      </w:r>
+      <w:r>
+        <w:rPr>
+          <w:sz w:val="24"/>
+          <w:szCs w:val="24"/>
+        </w:rPr>
+        <w:t xml:space="preserve"> matrix row / col  to be</w:t>
+      </w:r>
+      <w:r>
+        <w:rPr>
+          <w:sz w:val="24"/>
+          <w:szCs w:val="24"/>
+        </w:rPr>
+        <w:t xml:space="preserve"> painted</w:t>
+      </w:r>
+      <w:r>
+        <w:rPr>
+          <w:sz w:val="24"/>
+          <w:szCs w:val="24"/>
+        </w:rPr>
+        <w:t>, we need to find the maximum index in that particular row / column</w:t>
+      </w:r>
+      <w:r>
+        <w:rPr>
+          <w:sz w:val="24"/>
+          <w:szCs w:val="24"/>
+        </w:rPr>
+        <w:t>.</w:t>
+      </w:r>
+    </w:p>
+    <w:p>
+      <w:pPr>
+        <w:rPr>
+          <w:sz w:val="24"/>
+          <w:szCs w:val="24"/>
+        </w:rPr>
+      </w:pPr>
+      <w:r>
+        <w:rPr>
+          <w:sz w:val="24"/>
+          <w:szCs w:val="24"/>
+        </w:rPr>
+        <w:t>Max index in that row / col ensures</w:t>
+      </w:r>
+      <w:r>
+        <w:rPr>
+          <w:sz w:val="24"/>
+          <w:szCs w:val="24"/>
+        </w:rPr>
+        <w:t xml:space="preserve"> that all the remaining indices in that row / col are visited (painted ) already</w:t>
+      </w:r>
+      <w:r>
+        <w:rPr>
+          <w:sz w:val="24"/>
+          <w:szCs w:val="24"/>
+        </w:rPr>
+        <w:t>.</w:t>
+      </w:r>
+    </w:p>
+    <w:p>
+      <w:pPr>
+        <w:rPr>
+          <w:sz w:val="24"/>
+          <w:szCs w:val="24"/>
+        </w:rPr>
+      </w:pPr>
+      <w:r>
+        <w:rPr>
+          <w:sz w:val="24"/>
+          <w:szCs w:val="24"/>
+        </w:rPr>
+        <w:t>For example if we have row like [</w:t>
+      </w:r>
+      <w:r>
+        <w:rPr>
+          <w:sz w:val="24"/>
+          <w:szCs w:val="24"/>
+        </w:rPr>
+        <w:t xml:space="preserve"> </w:t>
+      </w:r>
+      <w:r>
+        <w:rPr>
+          <w:sz w:val="24"/>
+          <w:szCs w:val="24"/>
+        </w:rPr>
+        <w:t>5</w:t>
+      </w:r>
+      <w:r>
+        <w:rPr>
+          <w:sz w:val="24"/>
+          <w:szCs w:val="24"/>
+        </w:rPr>
+        <w:t xml:space="preserve"> , </w:t>
+      </w:r>
+      <w:r>
+        <w:rPr>
+          <w:sz w:val="24"/>
+          <w:szCs w:val="24"/>
+        </w:rPr>
+        <w:t>2</w:t>
+      </w:r>
+      <w:r>
+        <w:rPr>
+          <w:sz w:val="24"/>
+          <w:szCs w:val="24"/>
+        </w:rPr>
+        <w:t xml:space="preserve"> , </w:t>
+      </w:r>
+      <w:r>
+        <w:rPr>
+          <w:sz w:val="24"/>
+          <w:szCs w:val="24"/>
+        </w:rPr>
+        <w:t>4</w:t>
+      </w:r>
+      <w:r>
+        <w:rPr>
+          <w:sz w:val="24"/>
+          <w:szCs w:val="24"/>
+        </w:rPr>
+        <w:t xml:space="preserve"> ]</w:t>
+      </w:r>
+      <w:r>
+        <w:rPr>
+          <w:sz w:val="24"/>
+          <w:szCs w:val="24"/>
+        </w:rPr>
+        <w:t xml:space="preserve"> </w:t>
+      </w:r>
+      <w:r>
+        <w:rPr>
+          <w:b/>
+          <w:bCs/>
+          <w:sz w:val="24"/>
+          <w:szCs w:val="24"/>
+        </w:rPr>
+        <w:t>as indices</w:t>
+      </w:r>
+      <w:r>
+        <w:rPr>
+          <w:sz w:val="24"/>
+          <w:szCs w:val="24"/>
+        </w:rPr>
+        <w:t xml:space="preserve"> for some values which were to be p</w:t>
+      </w:r>
+      <w:r>
+        <w:rPr>
+          <w:sz w:val="24"/>
+          <w:szCs w:val="24"/>
+        </w:rPr>
+        <w:t xml:space="preserve">ainted , index 5 will ensure that </w:t>
+      </w:r>
+      <w:r>
+        <w:rPr>
+          <w:sz w:val="24"/>
+          <w:szCs w:val="24"/>
+        </w:rPr>
+        <w:t xml:space="preserve">all </w:t>
+      </w:r>
+      <w:r>
+        <w:rPr>
+          <w:sz w:val="24"/>
+          <w:szCs w:val="24"/>
+        </w:rPr>
+        <w:t>remaining 2 , 4 are covered already while painting in the order.</w:t>
+      </w:r>
+    </w:p>
+    <w:p>
+      <w:pPr>
+        <w:rPr>
+          <w:sz w:val="24"/>
+          <w:szCs w:val="24"/>
+        </w:rPr>
+      </w:pPr>
+      <w:r>
+        <w:rPr>
+          <w:sz w:val="24"/>
+          <w:szCs w:val="24"/>
+        </w:rPr>
+        <w:t>Out of all such indices for every row / col , we need to find the minimum index which make sure that our answer is min possible.</w:t>
+      </w:r>
+    </w:p>
+    <w:p>
+      <w:pPr>
+        <w:rPr>
+          <w:sz w:val="24"/>
+          <w:szCs w:val="24"/>
+        </w:rPr>
+      </w:pPr>
+      <w:r>
+        <w:rPr>
+          <w:sz w:val="24"/>
+          <w:szCs w:val="24"/>
+        </w:rPr>
+        <w:t xml:space="preserve">Time Complexity : </w:t>
+      </w:r>
+      <w:r>
+        <w:rPr>
+          <w:sz w:val="24"/>
+          <w:szCs w:val="24"/>
+        </w:rPr>
+        <w:t xml:space="preserve">O(m x n ) </w:t>
+      </w:r>
+    </w:p>
+    <w:p>
+      <w:pPr>
+        <w:rPr>
+          <w:sz w:val="24"/>
+          <w:szCs w:val="24"/>
+        </w:rPr>
+      </w:pPr>
+      <w:r>
+        <w:rPr>
+          <w:sz w:val="24"/>
+          <w:szCs w:val="24"/>
+        </w:rPr>
+        <w:t xml:space="preserve">Space Complexity : </w:t>
+      </w:r>
+      <w:r>
+        <w:rPr>
+          <w:sz w:val="24"/>
+          <w:szCs w:val="24"/>
+        </w:rPr>
+        <w:t>O(m x n ) , those many number of keys present.</w:t>
+      </w:r>
+    </w:p>
+    <w:p>
+      <w:pPr>
+        <w:pStyle w:val="Heading1"/>
+        <w:rPr>
+          <w:sz w:val="24"/>
+          <w:szCs w:val="24"/>
+          <w:shd w:val="clear" w:color="auto" w:fill="FFFFFF"/>
+        </w:rPr>
+      </w:pPr>
+      <w:r>
+        <w:rPr>
+          <w:sz w:val="24"/>
+          <w:szCs w:val="24"/>
+          <w:shd w:val="clear" w:color="auto" w:fill="FFFFFF"/>
+        </w:rPr>
+        <w:t>Range Sum Query 2D – Immutable</w:t>
+      </w:r>
+    </w:p>
+    <w:p>
+      <w:pPr>
+        <w:rPr>
+          <w:sz w:val="24"/>
+          <w:szCs w:val="24"/>
+        </w:rPr>
+      </w:pPr>
+      <w:r>
+        <w:rPr>
+          <w:sz w:val="24"/>
+          <w:szCs w:val="24"/>
+        </w:rPr>
+        <w:t>Given a 2D matrix matrix, handle multiple queries of the following type:</w:t>
+      </w:r>
+    </w:p>
+    <w:p>
+      <w:pPr>
+        <w:rPr>
+          <w:sz w:val="24"/>
+          <w:szCs w:val="24"/>
+        </w:rPr>
+      </w:pPr>
+      <w:r>
+        <w:rPr>
+          <w:sz w:val="24"/>
+          <w:szCs w:val="24"/>
+        </w:rPr>
+        <w:t>Calculate the sum of the elements of matrix inside the rectangle defined by its upper left corner (row1, col1) and lower right corner (row2, col2).</w:t>
+      </w:r>
+    </w:p>
+    <w:p>
+      <w:pPr>
+        <w:rPr>
+          <w:sz w:val="24"/>
+          <w:szCs w:val="24"/>
+        </w:rPr>
+      </w:pPr>
+      <w:r>
+        <w:rPr>
+          <w:sz w:val="24"/>
+          <w:szCs w:val="24"/>
+        </w:rPr>
+        <w:t>Implement the NumMatrix class:</w:t>
+      </w:r>
+    </w:p>
+    <w:p>
+      <w:pPr>
+        <w:rPr>
+          <w:sz w:val="24"/>
+          <w:szCs w:val="24"/>
+        </w:rPr>
+      </w:pPr>
+      <w:r>
+        <w:rPr>
+          <w:sz w:val="24"/>
+          <w:szCs w:val="24"/>
+        </w:rPr>
+        <w:t>NumMatrix(int[][] matrix) Initializes the object with the integer matrix matrix.</w:t>
+      </w:r>
+    </w:p>
+    <w:p>
+      <w:pPr>
+        <w:rPr>
+          <w:sz w:val="24"/>
+          <w:szCs w:val="24"/>
+        </w:rPr>
+      </w:pPr>
+      <w:r>
+        <w:rPr>
+          <w:sz w:val="24"/>
+          <w:szCs w:val="24"/>
+        </w:rPr>
+        <w:t>int sumRegion(int row1, int col1, int row2, int col2) Returns the sum of the elements of matrix inside the rectangle defined by its upper left corner (row1, col1) and lower right corner (row2, col2).You must design an algorithm where sumRegion works on O(1) time complexity.</w:t>
+      </w:r>
+    </w:p>
+    <w:p>
+      <w:pPr>
+        <w:rPr>
+          <w:sz w:val="24"/>
+          <w:szCs w:val="24"/>
+        </w:rPr>
+      </w:pPr>
+    </w:p>
+    <w:p>
+      <w:pPr>
+        <w:rPr>
+          <w:sz w:val="24"/>
+          <w:szCs w:val="24"/>
+          <w:u w:val="single"/>
+        </w:rPr>
+      </w:pPr>
+      <w:r>
+        <w:rPr>
+          <w:sz w:val="24"/>
+          <w:szCs w:val="24"/>
+          <w:u w:val="single"/>
+        </w:rPr>
         <w:lastRenderedPageBreak/>
+        <w:t xml:space="preserve">Brute Force </w:t>
+      </w:r>
+    </w:p>
+    <w:p>
+      <w:pPr>
+        <w:rPr>
+          <w:sz w:val="24"/>
+          <w:szCs w:val="24"/>
+        </w:rPr>
+      </w:pPr>
+      <w:r>
+        <w:rPr>
+          <w:sz w:val="24"/>
+          <w:szCs w:val="24"/>
+        </w:rPr>
+        <w:t>Iterate through all sub matrix</w:t>
+      </w:r>
+      <w:r>
+        <w:rPr>
+          <w:sz w:val="24"/>
+          <w:szCs w:val="24"/>
+        </w:rPr>
+        <w:t xml:space="preserve"> . </w:t>
+      </w:r>
+    </w:p>
+    <w:p>
+      <w:pPr>
+        <w:rPr>
+          <w:sz w:val="24"/>
+          <w:szCs w:val="24"/>
+        </w:rPr>
+      </w:pPr>
+      <w:r>
+        <w:rPr>
+          <w:sz w:val="24"/>
+          <w:szCs w:val="24"/>
+        </w:rPr>
+        <w:t>TC : O(</w:t>
+      </w:r>
+      <w:r>
+        <w:rPr>
+          <w:sz w:val="24"/>
+          <w:szCs w:val="24"/>
+        </w:rPr>
+        <w:t>R</w:t>
+      </w:r>
+      <w:r>
+        <w:rPr>
+          <w:sz w:val="24"/>
+          <w:szCs w:val="24"/>
+        </w:rPr>
+        <w:t xml:space="preserve"> x </w:t>
+      </w:r>
+      <w:r>
+        <w:rPr>
+          <w:sz w:val="24"/>
+          <w:szCs w:val="24"/>
+        </w:rPr>
+        <w:t>C</w:t>
+      </w:r>
+      <w:r>
+        <w:rPr>
+          <w:sz w:val="24"/>
+          <w:szCs w:val="24"/>
+        </w:rPr>
+        <w:t>)</w:t>
+      </w:r>
+    </w:p>
+    <w:p>
+      <w:pPr>
+        <w:rPr>
+          <w:sz w:val="24"/>
+          <w:szCs w:val="24"/>
+          <w:u w:val="single"/>
+        </w:rPr>
+      </w:pPr>
+      <w:r>
+        <w:rPr>
+          <w:sz w:val="24"/>
+          <w:szCs w:val="24"/>
+          <w:u w:val="single"/>
+        </w:rPr>
+        <w:t xml:space="preserve">Optimal Approach </w:t>
+      </w:r>
+    </w:p>
+    <w:p>
+      <w:pPr>
+        <w:rPr>
+          <w:sz w:val="24"/>
+          <w:szCs w:val="24"/>
+        </w:rPr>
+      </w:pPr>
+      <w:r>
+        <w:rPr>
+          <w:sz w:val="24"/>
+          <w:szCs w:val="24"/>
+        </w:rPr>
+        <w:t xml:space="preserve">Build a preprocessing prefix sum of all </w:t>
+      </w:r>
+      <w:r>
+        <w:rPr>
+          <w:sz w:val="24"/>
+          <w:szCs w:val="24"/>
+        </w:rPr>
+        <w:t>the row</w:t>
+      </w:r>
+      <w:r>
+        <w:rPr>
+          <w:sz w:val="24"/>
+          <w:szCs w:val="24"/>
+        </w:rPr>
+        <w:t xml:space="preserve">s , so that now we just have to iterate through the all the </w:t>
+      </w:r>
+      <w:r>
+        <w:rPr>
+          <w:sz w:val="24"/>
+          <w:szCs w:val="24"/>
+        </w:rPr>
+        <w:t xml:space="preserve">last column of the rectangle </w:t>
+      </w:r>
+      <w:r>
+        <w:rPr>
+          <w:sz w:val="24"/>
+          <w:szCs w:val="24"/>
+        </w:rPr>
+        <w:t>to the sum of that particular row</w:t>
+      </w:r>
+    </w:p>
+    <w:p>
+      <w:pPr>
+        <w:rPr>
+          <w:sz w:val="24"/>
+          <w:szCs w:val="24"/>
+        </w:rPr>
+      </w:pPr>
+      <w:r>
+        <w:rPr>
+          <w:sz w:val="24"/>
+          <w:szCs w:val="24"/>
+        </w:rPr>
+        <w:t xml:space="preserve">T.C </w:t>
+      </w:r>
+      <w:r>
+        <w:rPr>
+          <w:sz w:val="24"/>
+          <w:szCs w:val="24"/>
+        </w:rPr>
+        <w:t>: O(R</w:t>
+      </w:r>
+      <w:r>
+        <w:rPr>
+          <w:sz w:val="24"/>
+          <w:szCs w:val="24"/>
+        </w:rPr>
+        <w:t xml:space="preserve"> </w:t>
+      </w:r>
+      <w:r>
+        <w:rPr>
+          <w:sz w:val="24"/>
+          <w:szCs w:val="24"/>
+        </w:rPr>
+        <w:t>)</w:t>
+      </w:r>
+    </w:p>
+    <w:p>
+      <w:pPr>
+        <w:rPr>
+          <w:sz w:val="24"/>
+          <w:szCs w:val="24"/>
+          <w:u w:val="single"/>
+        </w:rPr>
+      </w:pPr>
+      <w:r>
+        <w:rPr>
+          <w:sz w:val="24"/>
+          <w:szCs w:val="24"/>
+          <w:u w:val="single"/>
+        </w:rPr>
         <w:t xml:space="preserve">Best Approach </w:t>
       </w:r>
     </w:p>
@@ -5849,398 +6620,6 @@
           <w:sz w:val="24"/>
           <w:szCs w:val="24"/>
         </w:rPr>
-        <w:t>We can create a map for each value , index of the array</w:t>
-      </w:r>
-      <w:r>
-        <w:rPr>
-          <w:sz w:val="24"/>
-          <w:szCs w:val="24"/>
-        </w:rPr>
-        <w:t>.</w:t>
-      </w:r>
-    </w:p>
-    <w:p>
-      <w:pPr>
-        <w:rPr>
-          <w:sz w:val="24"/>
-          <w:szCs w:val="24"/>
-        </w:rPr>
-      </w:pPr>
-      <w:r>
-        <w:rPr>
-          <w:sz w:val="24"/>
-          <w:szCs w:val="24"/>
-        </w:rPr>
-        <w:t>For a matrix row / col  to be filled , we need to find the maximum index in that particular row / column , so that it make sure that all the remaining indices in that row / col are visited (painted ) already .</w:t>
-      </w:r>
-    </w:p>
-    <w:p>
-      <w:pPr>
-        <w:rPr>
-          <w:sz w:val="24"/>
-          <w:szCs w:val="24"/>
-        </w:rPr>
-      </w:pPr>
-      <w:r>
-        <w:rPr>
-          <w:sz w:val="24"/>
-          <w:szCs w:val="24"/>
-        </w:rPr>
-        <w:t>Out of all such indices for every row / col , we need to find the minimum index which make sure that our answer is min possible.</w:t>
-      </w:r>
-    </w:p>
-    <w:p>
-      <w:pPr>
-        <w:rPr>
-          <w:sz w:val="24"/>
-          <w:szCs w:val="24"/>
-        </w:rPr>
-      </w:pPr>
-      <w:r>
-        <w:rPr>
-          <w:sz w:val="24"/>
-          <w:szCs w:val="24"/>
-        </w:rPr>
-        <w:t xml:space="preserve">Time Complexity : </w:t>
-      </w:r>
-      <w:r>
-        <w:rPr>
-          <w:sz w:val="24"/>
-          <w:szCs w:val="24"/>
-        </w:rPr>
-        <w:t xml:space="preserve">O(m x n ) </w:t>
-      </w:r>
-    </w:p>
-    <w:p>
-      <w:pPr>
-        <w:rPr>
-          <w:sz w:val="24"/>
-          <w:szCs w:val="24"/>
-        </w:rPr>
-      </w:pPr>
-      <w:r>
-        <w:rPr>
-          <w:sz w:val="24"/>
-          <w:szCs w:val="24"/>
-        </w:rPr>
-        <w:t xml:space="preserve">Space Complexity : </w:t>
-      </w:r>
-      <w:r>
-        <w:rPr>
-          <w:sz w:val="24"/>
-          <w:szCs w:val="24"/>
-        </w:rPr>
-        <w:t>O(m x n ) , those many number of keys present.</w:t>
-      </w:r>
-    </w:p>
-    <w:p>
-      <w:pPr>
-        <w:pStyle w:val="Heading1"/>
-        <w:rPr>
-          <w:sz w:val="24"/>
-          <w:szCs w:val="24"/>
-          <w:shd w:val="clear" w:color="auto" w:fill="FFFFFF"/>
-        </w:rPr>
-      </w:pPr>
-      <w:r>
-        <w:rPr>
-          <w:sz w:val="24"/>
-          <w:szCs w:val="24"/>
-          <w:shd w:val="clear" w:color="auto" w:fill="FFFFFF"/>
-        </w:rPr>
-        <w:t>Range Sum Query 2D – Immutable</w:t>
-      </w:r>
-    </w:p>
-    <w:p>
-      <w:pPr>
-        <w:rPr>
-          <w:sz w:val="24"/>
-          <w:szCs w:val="24"/>
-        </w:rPr>
-      </w:pPr>
-      <w:r>
-        <w:rPr>
-          <w:sz w:val="24"/>
-          <w:szCs w:val="24"/>
-        </w:rPr>
-        <w:t>Given a 2D matrix matrix, handle multiple queries of the following type:</w:t>
-      </w:r>
-    </w:p>
-    <w:p>
-      <w:pPr>
-        <w:rPr>
-          <w:sz w:val="24"/>
-          <w:szCs w:val="24"/>
-        </w:rPr>
-      </w:pPr>
-      <w:r>
-        <w:rPr>
-          <w:sz w:val="24"/>
-          <w:szCs w:val="24"/>
-        </w:rPr>
-        <w:t>Calculate the sum of the elements of matrix inside the rectangle defined by its upper left corner (row1, col1) and lower right corner (row2, col2).</w:t>
-      </w:r>
-    </w:p>
-    <w:p>
-      <w:pPr>
-        <w:rPr>
-          <w:sz w:val="24"/>
-          <w:szCs w:val="24"/>
-        </w:rPr>
-      </w:pPr>
-      <w:r>
-        <w:rPr>
-          <w:sz w:val="24"/>
-          <w:szCs w:val="24"/>
-        </w:rPr>
-        <w:t>Implement the NumMatrix class:</w:t>
-      </w:r>
-    </w:p>
-    <w:p>
-      <w:pPr>
-        <w:rPr>
-          <w:sz w:val="24"/>
-          <w:szCs w:val="24"/>
-        </w:rPr>
-      </w:pPr>
-      <w:r>
-        <w:rPr>
-          <w:sz w:val="24"/>
-          <w:szCs w:val="24"/>
-        </w:rPr>
-        <w:t>NumMatrix(int[][] matrix) Initializes the object with the integer matrix matrix.</w:t>
-      </w:r>
-    </w:p>
-    <w:p>
-      <w:pPr>
-        <w:rPr>
-          <w:sz w:val="24"/>
-          <w:szCs w:val="24"/>
-        </w:rPr>
-      </w:pPr>
-      <w:r>
-        <w:rPr>
-          <w:sz w:val="24"/>
-          <w:szCs w:val="24"/>
-        </w:rPr>
-        <w:t>int sumRegion(int row1, int col1, int row2, int col2) Returns the sum of the elements of matrix inside the rectangle defined by its upper left corner (row1, col1) and lower right corner (row2, col2).You must design an algorithm where sumRegion works on O(1) time complexity.</w:t>
-      </w:r>
-    </w:p>
-    <w:p>
-      <w:pPr>
-        <w:rPr>
-          <w:sz w:val="24"/>
-          <w:szCs w:val="24"/>
-        </w:rPr>
-      </w:pPr>
-    </w:p>
-    <w:p>
-      <w:pPr>
-        <w:rPr>
-          <w:sz w:val="24"/>
-          <w:szCs w:val="24"/>
-          <w:u w:val="single"/>
-        </w:rPr>
-      </w:pPr>
-      <w:r>
-        <w:rPr>
-          <w:sz w:val="24"/>
-          <w:szCs w:val="24"/>
-          <w:u w:val="single"/>
-        </w:rPr>
-        <w:t xml:space="preserve">Brute Force </w:t>
-      </w:r>
-    </w:p>
-    <w:p>
-      <w:pPr>
-        <w:rPr>
-          <w:sz w:val="24"/>
-          <w:szCs w:val="24"/>
-        </w:rPr>
-      </w:pPr>
-      <w:r>
-        <w:rPr>
-          <w:sz w:val="24"/>
-          <w:szCs w:val="24"/>
-        </w:rPr>
-        <w:t>Iterate through all sub matrix</w:t>
-      </w:r>
-      <w:r>
-        <w:rPr>
-          <w:sz w:val="24"/>
-          <w:szCs w:val="24"/>
-        </w:rPr>
-        <w:t xml:space="preserve"> . </w:t>
-      </w:r>
-    </w:p>
-    <w:p>
-      <w:pPr>
-        <w:rPr>
-          <w:sz w:val="24"/>
-          <w:szCs w:val="24"/>
-        </w:rPr>
-      </w:pPr>
-      <w:r>
-        <w:rPr>
-          <w:sz w:val="24"/>
-          <w:szCs w:val="24"/>
-        </w:rPr>
-        <w:t>TC : O(</w:t>
-      </w:r>
-      <w:r>
-        <w:rPr>
-          <w:sz w:val="24"/>
-          <w:szCs w:val="24"/>
-        </w:rPr>
-        <w:t>R</w:t>
-      </w:r>
-      <w:r>
-        <w:rPr>
-          <w:sz w:val="24"/>
-          <w:szCs w:val="24"/>
-        </w:rPr>
-        <w:t xml:space="preserve"> x </w:t>
-      </w:r>
-      <w:r>
-        <w:rPr>
-          <w:sz w:val="24"/>
-          <w:szCs w:val="24"/>
-        </w:rPr>
-        <w:t>C</w:t>
-      </w:r>
-      <w:r>
-        <w:rPr>
-          <w:sz w:val="24"/>
-          <w:szCs w:val="24"/>
-        </w:rPr>
-        <w:t>)</w:t>
-      </w:r>
-    </w:p>
-    <w:p>
-      <w:pPr>
-        <w:rPr>
-          <w:sz w:val="24"/>
-          <w:szCs w:val="24"/>
-          <w:u w:val="single"/>
-        </w:rPr>
-      </w:pPr>
-      <w:r>
-        <w:rPr>
-          <w:sz w:val="24"/>
-          <w:szCs w:val="24"/>
-          <w:u w:val="single"/>
-        </w:rPr>
-        <w:t xml:space="preserve">Optimal Approach </w:t>
-      </w:r>
-    </w:p>
-    <w:p>
-      <w:pPr>
-        <w:rPr>
-          <w:sz w:val="24"/>
-          <w:szCs w:val="24"/>
-        </w:rPr>
-      </w:pPr>
-      <w:r>
-        <w:rPr>
-          <w:sz w:val="24"/>
-          <w:szCs w:val="24"/>
-        </w:rPr>
-        <w:t xml:space="preserve">Build a preprocessing prefix sum of all </w:t>
-      </w:r>
-      <w:r>
-        <w:rPr>
-          <w:sz w:val="24"/>
-          <w:szCs w:val="24"/>
-        </w:rPr>
-        <w:t>the row</w:t>
-      </w:r>
-      <w:r>
-        <w:rPr>
-          <w:sz w:val="24"/>
-          <w:szCs w:val="24"/>
-        </w:rPr>
-        <w:t xml:space="preserve">s , so that now we just have to iterate through the all the </w:t>
-      </w:r>
-      <w:r>
-        <w:rPr>
-          <w:sz w:val="24"/>
-          <w:szCs w:val="24"/>
-        </w:rPr>
-        <w:t xml:space="preserve">last column of the rectangle </w:t>
-      </w:r>
-      <w:r>
-        <w:rPr>
-          <w:sz w:val="24"/>
-          <w:szCs w:val="24"/>
-        </w:rPr>
-        <w:t>to the sum of that particular row</w:t>
-      </w:r>
-    </w:p>
-    <w:p>
-      <w:pPr>
-        <w:rPr>
-          <w:sz w:val="24"/>
-          <w:szCs w:val="24"/>
-        </w:rPr>
-      </w:pPr>
-      <w:r>
-        <w:rPr>
-          <w:sz w:val="24"/>
-          <w:szCs w:val="24"/>
-        </w:rPr>
-        <w:t xml:space="preserve">T.C </w:t>
-      </w:r>
-      <w:r>
-        <w:rPr>
-          <w:sz w:val="24"/>
-          <w:szCs w:val="24"/>
-        </w:rPr>
-        <w:t>: O(R</w:t>
-      </w:r>
-      <w:r>
-        <w:rPr>
-          <w:sz w:val="24"/>
-          <w:szCs w:val="24"/>
-        </w:rPr>
-        <w:t xml:space="preserve"> </w:t>
-      </w:r>
-      <w:r>
-        <w:rPr>
-          <w:sz w:val="24"/>
-          <w:szCs w:val="24"/>
-        </w:rPr>
-        <w:t>)</w:t>
-      </w:r>
-    </w:p>
-    <w:p>
-      <w:pPr>
-        <w:rPr>
-          <w:sz w:val="24"/>
-          <w:szCs w:val="24"/>
-          <w:u w:val="single"/>
-        </w:rPr>
-      </w:pPr>
-      <w:r>
-        <w:rPr>
-          <w:sz w:val="24"/>
-          <w:szCs w:val="24"/>
-          <w:u w:val="single"/>
-        </w:rPr>
-        <w:t xml:space="preserve">Best Approach </w:t>
-      </w:r>
-    </w:p>
-    <w:p>
-      <w:pPr>
-        <w:rPr>
-          <w:sz w:val="24"/>
-          <w:szCs w:val="24"/>
-        </w:rPr>
-      </w:pPr>
-      <w:r>
-        <w:rPr>
-          <w:sz w:val="24"/>
-          <w:szCs w:val="24"/>
-        </w:rPr>
         <w:t>We have to do the preprocessing such that</w:t>
       </w:r>
       <w:r>
@@ -6270,7 +6649,6 @@
           <w:sz w:val="24"/>
           <w:szCs w:val="24"/>
         </w:rPr>
-        <w:lastRenderedPageBreak/>
         <w:t>Just take R+1 , C+1 size matrix to  make the formulation work always , otherwise we need to have some if else conditions to build it.</w:t>
       </w:r>
     </w:p>
@@ -6985,6 +7363,7 @@
           <w:sz w:val="24"/>
           <w:szCs w:val="24"/>
         </w:rPr>
+        <w:lastRenderedPageBreak/>
         <w:t>Here , we need to understand one point , by flipping means , we are just flipping only one index at a time and finding the number of such possible flips , so eac</w:t>
       </w:r>
       <w:r>

</xml_diff>

<commit_message>
Range_Sum_Query_2D_Immutable_LC on Sun, Mar 24, 2024  12:42:03 AM
</commit_message>
<xml_diff>
--- a/Hashing/Hashing.docx
+++ b/Hashing/Hashing.docx
@@ -6449,7 +6449,7 @@
           <w:sz w:val="24"/>
           <w:szCs w:val="24"/>
         </w:rPr>
-        <w:t xml:space="preserve"> . </w:t>
+        <w:t xml:space="preserve">. </w:t>
       </w:r>
     </w:p>
     <w:p>
@@ -6554,6 +6554,139 @@
         </w:rPr>
         <w:t>to the sum of that particular row</w:t>
       </w:r>
+      <w:r>
+        <w:rPr>
+          <w:sz w:val="24"/>
+          <w:szCs w:val="24"/>
+        </w:rPr>
+        <w:t>.</w:t>
+      </w:r>
+    </w:p>
+    <w:p>
+      <w:pPr>
+        <w:rPr>
+          <w:sz w:val="24"/>
+          <w:szCs w:val="24"/>
+          <w:u w:val="single"/>
+        </w:rPr>
+      </w:pPr>
+      <w:r>
+        <w:rPr>
+          <w:sz w:val="24"/>
+          <w:szCs w:val="24"/>
+          <w:u w:val="single"/>
+        </w:rPr>
+        <w:t>Preprocessing Row</w:t>
+      </w:r>
+    </w:p>
+    <w:p>
+      <w:pPr>
+        <w:rPr>
+          <w:sz w:val="24"/>
+          <w:szCs w:val="24"/>
+        </w:rPr>
+      </w:pPr>
+      <w:r>
+        <w:rPr>
+          <w:noProof/>
+          <w:sz w:val="24"/>
+          <w:szCs w:val="24"/>
+        </w:rPr>
+        <w:drawing>
+          <wp:inline distT="0" distB="0" distL="0" distR="0" wp14:anchorId="107CAA84" wp14:editId="30ECD9E2">
+            <wp:extent cx="5731510" cy="2052320"/>
+            <wp:effectExtent l="0" t="0" r="2540" b="5080"/>
+            <wp:docPr id="223748326" name="Picture 1"/>
+            <wp:cNvGraphicFramePr>
+              <a:graphicFrameLocks xmlns:a="http://schemas.openxmlformats.org/drawingml/2006/main" noChangeAspect="1"/>
+            </wp:cNvGraphicFramePr>
+            <a:graphic xmlns:a="http://schemas.openxmlformats.org/drawingml/2006/main">
+              <a:graphicData uri="http://schemas.openxmlformats.org/drawingml/2006/picture">
+                <pic:pic xmlns:pic="http://schemas.openxmlformats.org/drawingml/2006/picture">
+                  <pic:nvPicPr>
+                    <pic:cNvPr id="223748326" name=""/>
+                    <pic:cNvPicPr/>
+                  </pic:nvPicPr>
+                  <pic:blipFill>
+                    <a:blip r:embed="rId8"/>
+                    <a:stretch>
+                      <a:fillRect/>
+                    </a:stretch>
+                  </pic:blipFill>
+                  <pic:spPr>
+                    <a:xfrm>
+                      <a:off x="0" y="0"/>
+                      <a:ext cx="5731510" cy="2052320"/>
+                    </a:xfrm>
+                    <a:prstGeom prst="rect">
+                      <a:avLst/>
+                    </a:prstGeom>
+                  </pic:spPr>
+                </pic:pic>
+              </a:graphicData>
+            </a:graphic>
+          </wp:inline>
+        </w:drawing>
+      </w:r>
+    </w:p>
+    <w:p>
+      <w:pPr>
+        <w:rPr>
+          <w:sz w:val="24"/>
+          <w:szCs w:val="24"/>
+        </w:rPr>
+      </w:pPr>
+    </w:p>
+    <w:p>
+      <w:pPr>
+        <w:rPr>
+          <w:sz w:val="24"/>
+          <w:szCs w:val="24"/>
+        </w:rPr>
+      </w:pPr>
+      <w:r>
+        <w:rPr>
+          <w:sz w:val="24"/>
+          <w:szCs w:val="24"/>
+        </w:rPr>
+        <w:t xml:space="preserve">If we take that green colour box , we could see that </w:t>
+      </w:r>
+      <w:r>
+        <w:rPr>
+          <w:sz w:val="24"/>
+          <w:szCs w:val="24"/>
+        </w:rPr>
+        <w:t xml:space="preserve">in the preprocessing prefix sum matrix </w:t>
+      </w:r>
+      <w:r>
+        <w:rPr>
+          <w:sz w:val="24"/>
+          <w:szCs w:val="24"/>
+        </w:rPr>
+        <w:t xml:space="preserve">, in the last row </w:t>
+      </w:r>
+      <w:r>
+        <w:rPr>
+          <w:sz w:val="24"/>
+          <w:szCs w:val="24"/>
+        </w:rPr>
+        <w:t>11 – 3(which is outside of the box)</w:t>
+      </w:r>
+      <w:r>
+        <w:rPr>
+          <w:sz w:val="24"/>
+          <w:szCs w:val="24"/>
+        </w:rPr>
+        <w:t xml:space="preserve"> gives 8 , likewise if we could sum all such numbers (8 + 9 + 8 = 25 ) gives you the answer 25.</w:t>
+      </w:r>
+    </w:p>
+    <w:p>
+      <w:pPr>
+        <w:rPr>
+          <w:sz w:val="24"/>
+          <w:szCs w:val="24"/>
+        </w:rPr>
+      </w:pPr>
     </w:p>
     <w:p>
       <w:pPr>
@@ -6613,6 +6746,39 @@
         <w:rPr>
           <w:sz w:val="24"/>
           <w:szCs w:val="24"/>
+          <w:u w:val="single"/>
+        </w:rPr>
+      </w:pPr>
+      <w:r>
+        <w:rPr>
+          <w:sz w:val="24"/>
+          <w:szCs w:val="24"/>
+          <w:u w:val="single"/>
+        </w:rPr>
+        <w:t xml:space="preserve">Building </w:t>
+      </w:r>
+      <w:r>
+        <w:rPr>
+          <w:sz w:val="24"/>
+          <w:szCs w:val="24"/>
+          <w:u w:val="single"/>
+        </w:rPr>
+        <w:t xml:space="preserve">Area </w:t>
+      </w:r>
+      <w:r>
+        <w:rPr>
+          <w:sz w:val="24"/>
+          <w:szCs w:val="24"/>
+          <w:u w:val="single"/>
+        </w:rPr>
+        <w:t>Matrix</w:t>
+      </w:r>
+    </w:p>
+    <w:p>
+      <w:pPr>
+        <w:rPr>
+          <w:sz w:val="24"/>
+          <w:szCs w:val="24"/>
         </w:rPr>
       </w:pPr>
       <w:r>
@@ -6820,7 +6986,8 @@
           <w:sz w:val="24"/>
           <w:szCs w:val="24"/>
         </w:rPr>
-        <w:t xml:space="preserve"> curr_element</w:t>
+        <w:lastRenderedPageBreak/>
+        <w:t>curr_element</w:t>
       </w:r>
       <w:r>
         <w:rPr>
@@ -6879,20 +7046,697 @@
           <w:szCs w:val="24"/>
         </w:rPr>
       </w:pPr>
-    </w:p>
-    <w:p>
-      <w:pPr>
-        <w:rPr>
-          <w:sz w:val="24"/>
-          <w:szCs w:val="24"/>
-        </w:rPr>
-      </w:pPr>
-      <w:r>
-        <w:rPr>
-          <w:sz w:val="24"/>
-          <w:szCs w:val="24"/>
-        </w:rPr>
-        <w:t xml:space="preserve">Now after building that prefix sum matrix , we can have </w:t>
+      <w:r>
+        <w:rPr>
+          <w:sz w:val="24"/>
+          <w:szCs w:val="24"/>
+        </w:rPr>
+        <w:t>Top + Left – Top_Left_Diagonal + current element</w:t>
+      </w:r>
+      <w:r>
+        <w:rPr>
+          <w:sz w:val="24"/>
+          <w:szCs w:val="24"/>
+        </w:rPr>
+        <w:t>.</w:t>
+      </w:r>
+    </w:p>
+    <w:p>
+      <w:pPr>
+        <w:rPr>
+          <w:sz w:val="24"/>
+          <w:szCs w:val="24"/>
+        </w:rPr>
+      </w:pPr>
+      <w:r>
+        <w:rPr>
+          <w:sz w:val="24"/>
+          <w:szCs w:val="24"/>
+        </w:rPr>
+        <w:t xml:space="preserve">here , </w:t>
+      </w:r>
+      <w:r>
+        <w:rPr>
+          <w:b/>
+          <w:bCs/>
+          <w:sz w:val="24"/>
+          <w:szCs w:val="24"/>
+        </w:rPr>
+        <w:t xml:space="preserve">[r , c] should start from [1,1] and </w:t>
+      </w:r>
+      <w:r>
+        <w:rPr>
+          <w:b/>
+          <w:bCs/>
+          <w:sz w:val="24"/>
+          <w:szCs w:val="24"/>
+        </w:rPr>
+        <w:t>end with [R,C]</w:t>
+      </w:r>
+      <w:r>
+        <w:rPr>
+          <w:sz w:val="24"/>
+          <w:szCs w:val="24"/>
+        </w:rPr>
+        <w:t xml:space="preserve"> as the first row and column already filled with 0.</w:t>
+      </w:r>
+    </w:p>
+    <w:p>
+      <w:pPr>
+        <w:rPr>
+          <w:sz w:val="24"/>
+          <w:szCs w:val="24"/>
+        </w:rPr>
+      </w:pPr>
+    </w:p>
+    <w:tbl>
+      <w:tblPr>
+        <w:tblStyle w:val="TableGrid"/>
+        <w:tblW w:w="0" w:type="auto"/>
+        <w:tblLook w:val="04A0" w:firstRow="1" w:lastRow="0" w:firstColumn="1" w:lastColumn="0" w:noHBand="0" w:noVBand="1"/>
+      </w:tblPr>
+      <w:tblGrid>
+        <w:gridCol w:w="700"/>
+        <w:gridCol w:w="700"/>
+        <w:gridCol w:w="700"/>
+      </w:tblGrid>
+      <w:tr>
+        <w:trPr>
+          <w:trHeight w:val="330"/>
+        </w:trPr>
+        <w:tc>
+          <w:tcPr>
+            <w:tcW w:w="700" w:type="dxa"/>
+          </w:tcPr>
+          <w:p>
+            <w:pPr>
+              <w:rPr>
+                <w:sz w:val="24"/>
+                <w:szCs w:val="24"/>
+              </w:rPr>
+            </w:pPr>
+            <w:r>
+              <w:rPr>
+                <w:sz w:val="24"/>
+                <w:szCs w:val="24"/>
+              </w:rPr>
+              <w:t>8</w:t>
+            </w:r>
+          </w:p>
+        </w:tc>
+        <w:tc>
+          <w:tcPr>
+            <w:tcW w:w="700" w:type="dxa"/>
+          </w:tcPr>
+          <w:p>
+            <w:pPr>
+              <w:rPr>
+                <w:sz w:val="24"/>
+                <w:szCs w:val="24"/>
+              </w:rPr>
+            </w:pPr>
+            <w:r>
+              <w:rPr>
+                <w:sz w:val="24"/>
+                <w:szCs w:val="24"/>
+              </w:rPr>
+              <w:t>5</w:t>
+            </w:r>
+          </w:p>
+        </w:tc>
+        <w:tc>
+          <w:tcPr>
+            <w:tcW w:w="700" w:type="dxa"/>
+          </w:tcPr>
+          <w:p>
+            <w:pPr>
+              <w:rPr>
+                <w:sz w:val="24"/>
+                <w:szCs w:val="24"/>
+              </w:rPr>
+            </w:pPr>
+            <w:r>
+              <w:rPr>
+                <w:sz w:val="24"/>
+                <w:szCs w:val="24"/>
+              </w:rPr>
+              <w:t>4</w:t>
+            </w:r>
+          </w:p>
+        </w:tc>
+      </w:tr>
+      <w:tr>
+        <w:trPr>
+          <w:trHeight w:val="330"/>
+        </w:trPr>
+        <w:tc>
+          <w:tcPr>
+            <w:tcW w:w="700" w:type="dxa"/>
+          </w:tcPr>
+          <w:p>
+            <w:pPr>
+              <w:rPr>
+                <w:sz w:val="24"/>
+                <w:szCs w:val="24"/>
+              </w:rPr>
+            </w:pPr>
+            <w:r>
+              <w:rPr>
+                <w:sz w:val="24"/>
+                <w:szCs w:val="24"/>
+              </w:rPr>
+              <w:t>2</w:t>
+            </w:r>
+          </w:p>
+        </w:tc>
+        <w:tc>
+          <w:tcPr>
+            <w:tcW w:w="700" w:type="dxa"/>
+          </w:tcPr>
+          <w:p>
+            <w:pPr>
+              <w:rPr>
+                <w:sz w:val="24"/>
+                <w:szCs w:val="24"/>
+              </w:rPr>
+            </w:pPr>
+            <w:r>
+              <w:rPr>
+                <w:sz w:val="24"/>
+                <w:szCs w:val="24"/>
+              </w:rPr>
+              <w:t>1</w:t>
+            </w:r>
+          </w:p>
+        </w:tc>
+        <w:tc>
+          <w:tcPr>
+            <w:tcW w:w="700" w:type="dxa"/>
+          </w:tcPr>
+          <w:p>
+            <w:pPr>
+              <w:rPr>
+                <w:sz w:val="24"/>
+                <w:szCs w:val="24"/>
+              </w:rPr>
+            </w:pPr>
+            <w:r>
+              <w:rPr>
+                <w:sz w:val="24"/>
+                <w:szCs w:val="24"/>
+              </w:rPr>
+              <w:t>3</w:t>
+            </w:r>
+          </w:p>
+        </w:tc>
+      </w:tr>
+      <w:tr>
+        <w:trPr>
+          <w:trHeight w:val="330"/>
+        </w:trPr>
+        <w:tc>
+          <w:tcPr>
+            <w:tcW w:w="700" w:type="dxa"/>
+          </w:tcPr>
+          <w:p>
+            <w:pPr>
+              <w:rPr>
+                <w:sz w:val="24"/>
+                <w:szCs w:val="24"/>
+              </w:rPr>
+            </w:pPr>
+            <w:r>
+              <w:rPr>
+                <w:sz w:val="24"/>
+                <w:szCs w:val="24"/>
+              </w:rPr>
+              <w:t>6</w:t>
+            </w:r>
+          </w:p>
+        </w:tc>
+        <w:tc>
+          <w:tcPr>
+            <w:tcW w:w="700" w:type="dxa"/>
+          </w:tcPr>
+          <w:p>
+            <w:pPr>
+              <w:rPr>
+                <w:sz w:val="24"/>
+                <w:szCs w:val="24"/>
+              </w:rPr>
+            </w:pPr>
+            <w:r>
+              <w:rPr>
+                <w:sz w:val="24"/>
+                <w:szCs w:val="24"/>
+              </w:rPr>
+              <w:t>7</w:t>
+            </w:r>
+          </w:p>
+        </w:tc>
+        <w:tc>
+          <w:tcPr>
+            <w:tcW w:w="700" w:type="dxa"/>
+          </w:tcPr>
+          <w:p>
+            <w:pPr>
+              <w:rPr>
+                <w:sz w:val="24"/>
+                <w:szCs w:val="24"/>
+              </w:rPr>
+            </w:pPr>
+            <w:r>
+              <w:rPr>
+                <w:sz w:val="24"/>
+                <w:szCs w:val="24"/>
+              </w:rPr>
+              <w:t>9</w:t>
+            </w:r>
+          </w:p>
+        </w:tc>
+      </w:tr>
+    </w:tbl>
+    <w:p>
+      <w:pPr>
+        <w:rPr>
+          <w:sz w:val="24"/>
+          <w:szCs w:val="24"/>
+        </w:rPr>
+      </w:pPr>
+    </w:p>
+    <w:p>
+      <w:pPr>
+        <w:rPr>
+          <w:sz w:val="24"/>
+          <w:szCs w:val="24"/>
+        </w:rPr>
+      </w:pPr>
+    </w:p>
+    <w:tbl>
+      <w:tblPr>
+        <w:tblStyle w:val="TableGrid"/>
+        <w:tblW w:w="0" w:type="auto"/>
+        <w:tblLook w:val="04A0" w:firstRow="1" w:lastRow="0" w:firstColumn="1" w:lastColumn="0" w:noHBand="0" w:noVBand="1"/>
+      </w:tblPr>
+      <w:tblGrid>
+        <w:gridCol w:w="838"/>
+        <w:gridCol w:w="838"/>
+        <w:gridCol w:w="838"/>
+        <w:gridCol w:w="838"/>
+      </w:tblGrid>
+      <w:tr>
+        <w:trPr>
+          <w:trHeight w:val="439"/>
+        </w:trPr>
+        <w:tc>
+          <w:tcPr>
+            <w:tcW w:w="838" w:type="dxa"/>
+          </w:tcPr>
+          <w:p>
+            <w:pPr>
+              <w:rPr>
+                <w:sz w:val="24"/>
+                <w:szCs w:val="24"/>
+              </w:rPr>
+            </w:pPr>
+            <w:r>
+              <w:rPr>
+                <w:sz w:val="24"/>
+                <w:szCs w:val="24"/>
+              </w:rPr>
+              <w:t>0</w:t>
+            </w:r>
+          </w:p>
+        </w:tc>
+        <w:tc>
+          <w:tcPr>
+            <w:tcW w:w="838" w:type="dxa"/>
+          </w:tcPr>
+          <w:p>
+            <w:pPr>
+              <w:rPr>
+                <w:sz w:val="24"/>
+                <w:szCs w:val="24"/>
+              </w:rPr>
+            </w:pPr>
+            <w:r>
+              <w:rPr>
+                <w:sz w:val="24"/>
+                <w:szCs w:val="24"/>
+              </w:rPr>
+              <w:t>0</w:t>
+            </w:r>
+          </w:p>
+        </w:tc>
+        <w:tc>
+          <w:tcPr>
+            <w:tcW w:w="838" w:type="dxa"/>
+          </w:tcPr>
+          <w:p>
+            <w:pPr>
+              <w:rPr>
+                <w:sz w:val="24"/>
+                <w:szCs w:val="24"/>
+              </w:rPr>
+            </w:pPr>
+            <w:r>
+              <w:rPr>
+                <w:sz w:val="24"/>
+                <w:szCs w:val="24"/>
+              </w:rPr>
+              <w:t>0</w:t>
+            </w:r>
+          </w:p>
+        </w:tc>
+        <w:tc>
+          <w:tcPr>
+            <w:tcW w:w="838" w:type="dxa"/>
+          </w:tcPr>
+          <w:p>
+            <w:pPr>
+              <w:rPr>
+                <w:sz w:val="24"/>
+                <w:szCs w:val="24"/>
+              </w:rPr>
+            </w:pPr>
+            <w:r>
+              <w:rPr>
+                <w:sz w:val="24"/>
+                <w:szCs w:val="24"/>
+              </w:rPr>
+              <w:t>0</w:t>
+            </w:r>
+          </w:p>
+        </w:tc>
+      </w:tr>
+      <w:tr>
+        <w:trPr>
+          <w:trHeight w:val="439"/>
+        </w:trPr>
+        <w:tc>
+          <w:tcPr>
+            <w:tcW w:w="838" w:type="dxa"/>
+          </w:tcPr>
+          <w:p>
+            <w:pPr>
+              <w:rPr>
+                <w:sz w:val="24"/>
+                <w:szCs w:val="24"/>
+              </w:rPr>
+            </w:pPr>
+            <w:r>
+              <w:rPr>
+                <w:sz w:val="24"/>
+                <w:szCs w:val="24"/>
+              </w:rPr>
+              <w:t>0</w:t>
+            </w:r>
+          </w:p>
+        </w:tc>
+        <w:tc>
+          <w:tcPr>
+            <w:tcW w:w="838" w:type="dxa"/>
+          </w:tcPr>
+          <w:p>
+            <w:pPr>
+              <w:rPr>
+                <w:sz w:val="24"/>
+                <w:szCs w:val="24"/>
+              </w:rPr>
+            </w:pPr>
+            <w:r>
+              <w:rPr>
+                <w:sz w:val="24"/>
+                <w:szCs w:val="24"/>
+              </w:rPr>
+              <w:t>8</w:t>
+            </w:r>
+          </w:p>
+        </w:tc>
+        <w:tc>
+          <w:tcPr>
+            <w:tcW w:w="838" w:type="dxa"/>
+          </w:tcPr>
+          <w:p>
+            <w:pPr>
+              <w:rPr>
+                <w:sz w:val="24"/>
+                <w:szCs w:val="24"/>
+              </w:rPr>
+            </w:pPr>
+            <w:r>
+              <w:rPr>
+                <w:sz w:val="24"/>
+                <w:szCs w:val="24"/>
+              </w:rPr>
+              <w:t>13</w:t>
+            </w:r>
+          </w:p>
+        </w:tc>
+        <w:tc>
+          <w:tcPr>
+            <w:tcW w:w="838" w:type="dxa"/>
+          </w:tcPr>
+          <w:p>
+            <w:pPr>
+              <w:rPr>
+                <w:sz w:val="24"/>
+                <w:szCs w:val="24"/>
+              </w:rPr>
+            </w:pPr>
+            <w:r>
+              <w:rPr>
+                <w:sz w:val="24"/>
+                <w:szCs w:val="24"/>
+              </w:rPr>
+              <w:t>17</w:t>
+            </w:r>
+          </w:p>
+        </w:tc>
+      </w:tr>
+      <w:tr>
+        <w:trPr>
+          <w:trHeight w:val="439"/>
+        </w:trPr>
+        <w:tc>
+          <w:tcPr>
+            <w:tcW w:w="838" w:type="dxa"/>
+          </w:tcPr>
+          <w:p>
+            <w:pPr>
+              <w:rPr>
+                <w:sz w:val="24"/>
+                <w:szCs w:val="24"/>
+              </w:rPr>
+            </w:pPr>
+            <w:r>
+              <w:rPr>
+                <w:sz w:val="24"/>
+                <w:szCs w:val="24"/>
+              </w:rPr>
+              <w:t>0</w:t>
+            </w:r>
+          </w:p>
+        </w:tc>
+        <w:tc>
+          <w:tcPr>
+            <w:tcW w:w="838" w:type="dxa"/>
+          </w:tcPr>
+          <w:p>
+            <w:pPr>
+              <w:rPr>
+                <w:sz w:val="24"/>
+                <w:szCs w:val="24"/>
+              </w:rPr>
+            </w:pPr>
+            <w:r>
+              <w:rPr>
+                <w:sz w:val="24"/>
+                <w:szCs w:val="24"/>
+              </w:rPr>
+              <w:t>10</w:t>
+            </w:r>
+          </w:p>
+        </w:tc>
+        <w:tc>
+          <w:tcPr>
+            <w:tcW w:w="838" w:type="dxa"/>
+          </w:tcPr>
+          <w:p>
+            <w:pPr>
+              <w:rPr>
+                <w:sz w:val="24"/>
+                <w:szCs w:val="24"/>
+              </w:rPr>
+            </w:pPr>
+            <w:r>
+              <w:rPr>
+                <w:sz w:val="24"/>
+                <w:szCs w:val="24"/>
+              </w:rPr>
+              <w:t>16</w:t>
+            </w:r>
+          </w:p>
+        </w:tc>
+        <w:tc>
+          <w:tcPr>
+            <w:tcW w:w="838" w:type="dxa"/>
+          </w:tcPr>
+          <w:p>
+            <w:pPr>
+              <w:rPr>
+                <w:sz w:val="24"/>
+                <w:szCs w:val="24"/>
+              </w:rPr>
+            </w:pPr>
+            <w:r>
+              <w:rPr>
+                <w:sz w:val="24"/>
+                <w:szCs w:val="24"/>
+              </w:rPr>
+              <w:t>23</w:t>
+            </w:r>
+          </w:p>
+        </w:tc>
+      </w:tr>
+      <w:tr>
+        <w:trPr>
+          <w:trHeight w:val="439"/>
+        </w:trPr>
+        <w:tc>
+          <w:tcPr>
+            <w:tcW w:w="838" w:type="dxa"/>
+          </w:tcPr>
+          <w:p>
+            <w:pPr>
+              <w:rPr>
+                <w:sz w:val="24"/>
+                <w:szCs w:val="24"/>
+              </w:rPr>
+            </w:pPr>
+            <w:r>
+              <w:rPr>
+                <w:sz w:val="24"/>
+                <w:szCs w:val="24"/>
+              </w:rPr>
+              <w:t>0</w:t>
+            </w:r>
+          </w:p>
+        </w:tc>
+        <w:tc>
+          <w:tcPr>
+            <w:tcW w:w="838" w:type="dxa"/>
+          </w:tcPr>
+          <w:p>
+            <w:pPr>
+              <w:rPr>
+                <w:sz w:val="24"/>
+                <w:szCs w:val="24"/>
+              </w:rPr>
+            </w:pPr>
+            <w:r>
+              <w:rPr>
+                <w:sz w:val="24"/>
+                <w:szCs w:val="24"/>
+              </w:rPr>
+              <w:t>16</w:t>
+            </w:r>
+          </w:p>
+        </w:tc>
+        <w:tc>
+          <w:tcPr>
+            <w:tcW w:w="838" w:type="dxa"/>
+          </w:tcPr>
+          <w:p>
+            <w:pPr>
+              <w:rPr>
+                <w:sz w:val="24"/>
+                <w:szCs w:val="24"/>
+              </w:rPr>
+            </w:pPr>
+            <w:r>
+              <w:rPr>
+                <w:sz w:val="24"/>
+                <w:szCs w:val="24"/>
+              </w:rPr>
+              <w:t>29</w:t>
+            </w:r>
+          </w:p>
+        </w:tc>
+        <w:tc>
+          <w:tcPr>
+            <w:tcW w:w="838" w:type="dxa"/>
+          </w:tcPr>
+          <w:p>
+            <w:pPr>
+              <w:rPr>
+                <w:sz w:val="24"/>
+                <w:szCs w:val="24"/>
+              </w:rPr>
+            </w:pPr>
+            <w:r>
+              <w:rPr>
+                <w:sz w:val="24"/>
+                <w:szCs w:val="24"/>
+              </w:rPr>
+              <w:t>45</w:t>
+            </w:r>
+          </w:p>
+        </w:tc>
+      </w:tr>
+    </w:tbl>
+    <w:p>
+      <w:pPr>
+        <w:rPr>
+          <w:sz w:val="24"/>
+          <w:szCs w:val="24"/>
+        </w:rPr>
+      </w:pPr>
+    </w:p>
+    <w:p>
+      <w:pPr>
+        <w:rPr>
+          <w:sz w:val="24"/>
+          <w:szCs w:val="24"/>
+          <w:u w:val="single"/>
+        </w:rPr>
+      </w:pPr>
+      <w:r>
+        <w:rPr>
+          <w:sz w:val="24"/>
+          <w:szCs w:val="24"/>
+          <w:u w:val="single"/>
+        </w:rPr>
+        <w:t>Calculating Sum</w:t>
+      </w:r>
+    </w:p>
+    <w:p>
+      <w:pPr>
+        <w:rPr>
+          <w:sz w:val="24"/>
+          <w:szCs w:val="24"/>
+        </w:rPr>
+      </w:pPr>
+      <w:r>
+        <w:rPr>
+          <w:sz w:val="24"/>
+          <w:szCs w:val="24"/>
+        </w:rPr>
+        <w:t xml:space="preserve">Now after building that </w:t>
+      </w:r>
+      <w:r>
+        <w:rPr>
+          <w:sz w:val="24"/>
+          <w:szCs w:val="24"/>
+        </w:rPr>
+        <w:t>area</w:t>
+      </w:r>
+      <w:r>
+        <w:rPr>
+          <w:sz w:val="24"/>
+          <w:szCs w:val="24"/>
+        </w:rPr>
+        <w:t xml:space="preserve"> matrix , we can have </w:t>
       </w:r>
     </w:p>
     <w:p>
@@ -7292,11 +8136,433 @@
           <w:sz w:val="24"/>
           <w:szCs w:val="24"/>
         </w:rPr>
+        <w:lastRenderedPageBreak/>
+        <w:drawing>
+          <wp:inline distT="0" distB="0" distL="0" distR="0" wp14:anchorId="184C45CB" wp14:editId="411E33D2">
+            <wp:extent cx="3276600" cy="3038475"/>
+            <wp:effectExtent l="0" t="0" r="0" b="9525"/>
+            <wp:docPr id="1440023402" name="Picture 1"/>
+            <wp:cNvGraphicFramePr>
+              <a:graphicFrameLocks xmlns:a="http://schemas.openxmlformats.org/drawingml/2006/main" noChangeAspect="1"/>
+            </wp:cNvGraphicFramePr>
+            <a:graphic xmlns:a="http://schemas.openxmlformats.org/drawingml/2006/main">
+              <a:graphicData uri="http://schemas.openxmlformats.org/drawingml/2006/picture">
+                <pic:pic xmlns:pic="http://schemas.openxmlformats.org/drawingml/2006/picture">
+                  <pic:nvPicPr>
+                    <pic:cNvPr id="1440023402" name=""/>
+                    <pic:cNvPicPr/>
+                  </pic:nvPicPr>
+                  <pic:blipFill>
+                    <a:blip r:embed="rId9"/>
+                    <a:stretch>
+                      <a:fillRect/>
+                    </a:stretch>
+                  </pic:blipFill>
+                  <pic:spPr>
+                    <a:xfrm>
+                      <a:off x="0" y="0"/>
+                      <a:ext cx="3276600" cy="3038475"/>
+                    </a:xfrm>
+                    <a:prstGeom prst="rect">
+                      <a:avLst/>
+                    </a:prstGeom>
+                  </pic:spPr>
+                </pic:pic>
+              </a:graphicData>
+            </a:graphic>
+          </wp:inline>
+        </w:drawing>
+      </w:r>
+      <w:r>
+        <w:rPr>
+          <w:sz w:val="24"/>
+          <w:szCs w:val="24"/>
+        </w:rPr>
         <w:t xml:space="preserve"> </w:t>
       </w:r>
     </w:p>
     <w:p>
       <w:pPr>
+        <w:rPr>
+          <w:sz w:val="24"/>
+          <w:szCs w:val="24"/>
+        </w:rPr>
+      </w:pPr>
+    </w:p>
+    <w:p>
+      <w:pPr>
+        <w:rPr>
+          <w:sz w:val="24"/>
+          <w:szCs w:val="24"/>
+        </w:rPr>
+      </w:pPr>
+      <w:r>
+        <w:rPr>
+          <w:sz w:val="24"/>
+          <w:szCs w:val="24"/>
+        </w:rPr>
+        <w:t xml:space="preserve">As from the figure it is evident that we should have </w:t>
+      </w:r>
+      <w:r>
+        <w:rPr>
+          <w:sz w:val="24"/>
+          <w:szCs w:val="24"/>
+        </w:rPr>
+        <w:t xml:space="preserve">the below formula </w:t>
+      </w:r>
+    </w:p>
+    <w:p>
+      <w:pPr>
+        <w:rPr>
+          <w:sz w:val="24"/>
+          <w:szCs w:val="24"/>
+        </w:rPr>
+      </w:pPr>
+    </w:p>
+    <w:p>
+      <w:pPr>
+        <w:rPr>
+          <w:sz w:val="24"/>
+          <w:szCs w:val="24"/>
+        </w:rPr>
+      </w:pPr>
+      <w:r>
+        <w:rPr>
+          <w:sz w:val="24"/>
+          <w:szCs w:val="24"/>
+        </w:rPr>
+        <w:t>s</w:t>
+      </w:r>
+      <w:r>
+        <w:rPr>
+          <w:sz w:val="24"/>
+          <w:szCs w:val="24"/>
+        </w:rPr>
+        <w:t xml:space="preserve">um ([r1 , r2] , [ c1 , c2] ) </w:t>
+      </w:r>
+      <w:r>
+        <w:rPr>
+          <w:sz w:val="24"/>
+          <w:szCs w:val="24"/>
+        </w:rPr>
+        <w:t xml:space="preserve"> {green portion} </w:t>
+      </w:r>
+      <w:r>
+        <w:rPr>
+          <w:sz w:val="24"/>
+          <w:szCs w:val="24"/>
+        </w:rPr>
+        <w:t xml:space="preserve">= </w:t>
+      </w:r>
+    </w:p>
+    <w:p>
+      <w:pPr>
+        <w:rPr>
+          <w:sz w:val="24"/>
+          <w:szCs w:val="24"/>
+        </w:rPr>
+      </w:pPr>
+      <w:r>
+        <w:rPr>
+          <w:sz w:val="24"/>
+          <w:szCs w:val="24"/>
+        </w:rPr>
+        <w:t>sum (</w:t>
+      </w:r>
+      <w:r>
+        <w:rPr>
+          <w:sz w:val="24"/>
+          <w:szCs w:val="24"/>
+        </w:rPr>
+        <w:t xml:space="preserve"> </w:t>
+      </w:r>
+      <w:r>
+        <w:rPr>
+          <w:sz w:val="24"/>
+          <w:szCs w:val="24"/>
+        </w:rPr>
+        <w:t>[0,0]  [r2,c2]</w:t>
+      </w:r>
+      <w:r>
+        <w:rPr>
+          <w:sz w:val="24"/>
+          <w:szCs w:val="24"/>
+        </w:rPr>
+        <w:t xml:space="preserve"> </w:t>
+      </w:r>
+      <w:r>
+        <w:rPr>
+          <w:sz w:val="24"/>
+          <w:szCs w:val="24"/>
+        </w:rPr>
+        <w:t>)</w:t>
+      </w:r>
+      <w:r>
+        <w:rPr>
+          <w:sz w:val="24"/>
+          <w:szCs w:val="24"/>
+        </w:rPr>
+        <w:t xml:space="preserve"> {sum till the bottom corner</w:t>
+      </w:r>
+      <w:r>
+        <w:rPr>
+          <w:sz w:val="24"/>
+          <w:szCs w:val="24"/>
+        </w:rPr>
+        <w:t xml:space="preserve"> </w:t>
+      </w:r>
+      <w:r>
+        <w:rPr>
+          <w:sz w:val="24"/>
+          <w:szCs w:val="24"/>
+        </w:rPr>
+        <w:t>}</w:t>
+      </w:r>
+      <w:r>
+        <w:rPr>
+          <w:sz w:val="24"/>
+          <w:szCs w:val="24"/>
+        </w:rPr>
+        <w:t xml:space="preserve"> </w:t>
+      </w:r>
+    </w:p>
+    <w:p>
+      <w:pPr>
+        <w:rPr>
+          <w:sz w:val="24"/>
+          <w:szCs w:val="24"/>
+        </w:rPr>
+      </w:pPr>
+      <w:r>
+        <w:rPr>
+          <w:sz w:val="24"/>
+          <w:szCs w:val="24"/>
+        </w:rPr>
+        <w:t>–</w:t>
+      </w:r>
+      <w:r>
+        <w:rPr>
+          <w:sz w:val="24"/>
+          <w:szCs w:val="24"/>
+        </w:rPr>
+        <w:t xml:space="preserve"> sum(</w:t>
+      </w:r>
+      <w:r>
+        <w:rPr>
+          <w:sz w:val="24"/>
+          <w:szCs w:val="24"/>
+        </w:rPr>
+        <w:t>[0,0] , [r1-1 , c2]</w:t>
+      </w:r>
+      <w:r>
+        <w:rPr>
+          <w:sz w:val="24"/>
+          <w:szCs w:val="24"/>
+        </w:rPr>
+        <w:t xml:space="preserve">) </w:t>
+      </w:r>
+      <w:r>
+        <w:rPr>
+          <w:sz w:val="24"/>
+          <w:szCs w:val="24"/>
+        </w:rPr>
+        <w:t xml:space="preserve"> {</w:t>
+      </w:r>
+      <w:r>
+        <w:rPr>
+          <w:sz w:val="24"/>
+          <w:szCs w:val="24"/>
+        </w:rPr>
+        <w:t xml:space="preserve"> Top  ( red portion )</w:t>
+      </w:r>
+      <w:r>
+        <w:rPr>
+          <w:sz w:val="24"/>
+          <w:szCs w:val="24"/>
+        </w:rPr>
+        <w:t xml:space="preserve"> </w:t>
+      </w:r>
+      <w:r>
+        <w:rPr>
+          <w:sz w:val="24"/>
+          <w:szCs w:val="24"/>
+        </w:rPr>
+        <w:t xml:space="preserve">} </w:t>
+      </w:r>
+    </w:p>
+    <w:p>
+      <w:pPr>
+        <w:rPr>
+          <w:sz w:val="24"/>
+          <w:szCs w:val="24"/>
+        </w:rPr>
+      </w:pPr>
+      <w:r>
+        <w:rPr>
+          <w:sz w:val="24"/>
+          <w:szCs w:val="24"/>
+        </w:rPr>
+        <w:t>-</w:t>
+      </w:r>
+      <w:r>
+        <w:rPr>
+          <w:sz w:val="24"/>
+          <w:szCs w:val="24"/>
+        </w:rPr>
+        <w:t xml:space="preserve"> sum([0,0] , [</w:t>
+      </w:r>
+      <w:r>
+        <w:rPr>
+          <w:sz w:val="24"/>
+          <w:szCs w:val="24"/>
+        </w:rPr>
+        <w:t>r2 , c</w:t>
+      </w:r>
+      <w:r>
+        <w:rPr>
+          <w:sz w:val="24"/>
+          <w:szCs w:val="24"/>
+        </w:rPr>
+        <w:t>1</w:t>
+      </w:r>
+      <w:r>
+        <w:rPr>
+          <w:sz w:val="24"/>
+          <w:szCs w:val="24"/>
+        </w:rPr>
+        <w:t>-1</w:t>
+      </w:r>
+      <w:r>
+        <w:rPr>
+          <w:sz w:val="24"/>
+          <w:szCs w:val="24"/>
+        </w:rPr>
+        <w:t>] )</w:t>
+      </w:r>
+      <w:r>
+        <w:rPr>
+          <w:sz w:val="24"/>
+          <w:szCs w:val="24"/>
+        </w:rPr>
+        <w:t xml:space="preserve"> {</w:t>
+      </w:r>
+      <w:r>
+        <w:rPr>
+          <w:sz w:val="24"/>
+          <w:szCs w:val="24"/>
+        </w:rPr>
+        <w:t xml:space="preserve"> </w:t>
+      </w:r>
+      <w:r>
+        <w:rPr>
+          <w:sz w:val="24"/>
+          <w:szCs w:val="24"/>
+        </w:rPr>
+        <w:t xml:space="preserve">Left </w:t>
+      </w:r>
+      <w:r>
+        <w:rPr>
+          <w:sz w:val="24"/>
+          <w:szCs w:val="24"/>
+        </w:rPr>
+        <w:t xml:space="preserve"> </w:t>
+      </w:r>
+      <w:r>
+        <w:rPr>
+          <w:sz w:val="24"/>
+          <w:szCs w:val="24"/>
+        </w:rPr>
+        <w:t>( orange portion )</w:t>
+      </w:r>
+      <w:r>
+        <w:rPr>
+          <w:sz w:val="24"/>
+          <w:szCs w:val="24"/>
+        </w:rPr>
+        <w:t xml:space="preserve"> </w:t>
+      </w:r>
+      <w:r>
+        <w:rPr>
+          <w:sz w:val="24"/>
+          <w:szCs w:val="24"/>
+        </w:rPr>
+        <w:t xml:space="preserve">} </w:t>
+      </w:r>
+    </w:p>
+    <w:p>
+      <w:pPr>
+        <w:rPr>
+          <w:sz w:val="24"/>
+          <w:szCs w:val="24"/>
+        </w:rPr>
+      </w:pPr>
+      <w:r>
+        <w:rPr>
+          <w:sz w:val="24"/>
+          <w:szCs w:val="24"/>
+        </w:rPr>
+        <w:t>+sum ([0,0] , [</w:t>
+      </w:r>
+      <w:r>
+        <w:rPr>
+          <w:sz w:val="24"/>
+          <w:szCs w:val="24"/>
+        </w:rPr>
+        <w:t>r1-1 , c1-1</w:t>
+      </w:r>
+      <w:r>
+        <w:rPr>
+          <w:sz w:val="24"/>
+          <w:szCs w:val="24"/>
+        </w:rPr>
+        <w:t>] )</w:t>
+      </w:r>
+      <w:r>
+        <w:rPr>
+          <w:sz w:val="24"/>
+          <w:szCs w:val="24"/>
+        </w:rPr>
+        <w:t xml:space="preserve"> {Diagonal (</w:t>
+      </w:r>
+      <w:r>
+        <w:rPr>
+          <w:sz w:val="24"/>
+          <w:szCs w:val="24"/>
+        </w:rPr>
+        <w:t>overlapping portion</w:t>
+      </w:r>
+      <w:r>
+        <w:rPr>
+          <w:sz w:val="24"/>
+          <w:szCs w:val="24"/>
+        </w:rPr>
+        <w:t>) }</w:t>
+      </w:r>
+    </w:p>
+    <w:p>
+      <w:pPr>
+        <w:rPr>
+          <w:sz w:val="24"/>
+          <w:szCs w:val="24"/>
+        </w:rPr>
+      </w:pPr>
+      <w:r>
+        <w:rPr>
+          <w:sz w:val="24"/>
+          <w:szCs w:val="24"/>
+        </w:rPr>
+        <w:t xml:space="preserve">When expressing in terms of area , we should add the </w:t>
+      </w:r>
+      <w:r>
+        <w:rPr>
+          <w:sz w:val="24"/>
+          <w:szCs w:val="24"/>
+        </w:rPr>
+        <w:t>+1 to each coordinate.</w:t>
+      </w:r>
+    </w:p>
+    <w:p>
+      <w:pPr>
         <w:pStyle w:val="Heading1"/>
         <w:rPr>
           <w:sz w:val="24"/>
@@ -7318,7 +8584,7 @@
           <w:szCs w:val="24"/>
         </w:rPr>
       </w:pPr>
-      <w:hyperlink r:id="rId8" w:history="1">
+      <w:hyperlink r:id="rId10" w:history="1">
         <w:r>
           <w:rPr>
             <w:rStyle w:val="Hyperlink"/>
@@ -7363,45 +8629,45 @@
           <w:sz w:val="24"/>
           <w:szCs w:val="24"/>
         </w:rPr>
+        <w:t>Here , we need to understand one point , by flipping means , we are just flipping only one index at a time and finding the number of such possible flips , so eac</w:t>
+      </w:r>
+      <w:r>
+        <w:rPr>
+          <w:sz w:val="24"/>
+          <w:szCs w:val="24"/>
+        </w:rPr>
+        <w:t>h</w:t>
+      </w:r>
+      <w:r>
+        <w:rPr>
+          <w:sz w:val="24"/>
+          <w:szCs w:val="24"/>
+        </w:rPr>
+        <w:t xml:space="preserve"> way corresponds to one flip at a particular index.</w:t>
+      </w:r>
+    </w:p>
+    <w:p>
+      <w:pPr>
+        <w:rPr>
+          <w:sz w:val="24"/>
+          <w:szCs w:val="24"/>
+        </w:rPr>
+      </w:pPr>
+    </w:p>
+    <w:p>
+      <w:pPr>
+        <w:rPr>
+          <w:sz w:val="24"/>
+          <w:szCs w:val="24"/>
+        </w:rPr>
+      </w:pPr>
+      <w:r>
+        <w:rPr>
+          <w:noProof/>
+          <w:sz w:val="24"/>
+          <w:szCs w:val="24"/>
+        </w:rPr>
         <w:lastRenderedPageBreak/>
-        <w:t>Here , we need to understand one point , by flipping means , we are just flipping only one index at a time and finding the number of such possible flips , so eac</w:t>
-      </w:r>
-      <w:r>
-        <w:rPr>
-          <w:sz w:val="24"/>
-          <w:szCs w:val="24"/>
-        </w:rPr>
-        <w:t>h</w:t>
-      </w:r>
-      <w:r>
-        <w:rPr>
-          <w:sz w:val="24"/>
-          <w:szCs w:val="24"/>
-        </w:rPr>
-        <w:t xml:space="preserve"> way corresponds to one flip at a particular index.</w:t>
-      </w:r>
-    </w:p>
-    <w:p>
-      <w:pPr>
-        <w:rPr>
-          <w:sz w:val="24"/>
-          <w:szCs w:val="24"/>
-        </w:rPr>
-      </w:pPr>
-    </w:p>
-    <w:p>
-      <w:pPr>
-        <w:rPr>
-          <w:sz w:val="24"/>
-          <w:szCs w:val="24"/>
-        </w:rPr>
-      </w:pPr>
-      <w:r>
-        <w:rPr>
-          <w:noProof/>
-          <w:sz w:val="24"/>
-          <w:szCs w:val="24"/>
-        </w:rPr>
         <w:drawing>
           <wp:inline distT="0" distB="0" distL="0" distR="0" wp14:anchorId="114879BE" wp14:editId="247338BB">
             <wp:extent cx="5731510" cy="1670050"/>
@@ -7418,7 +8684,7 @@
                     <pic:cNvPicPr/>
                   </pic:nvPicPr>
                   <pic:blipFill>
-                    <a:blip r:embed="rId9"/>
+                    <a:blip r:embed="rId11"/>
                     <a:stretch>
                       <a:fillRect/>
                     </a:stretch>
@@ -7484,7 +8750,7 @@
                     <pic:cNvPicPr/>
                   </pic:nvPicPr>
                   <pic:blipFill>
-                    <a:blip r:embed="rId10"/>
+                    <a:blip r:embed="rId12"/>
                     <a:stretch>
                       <a:fillRect/>
                     </a:stretch>
@@ -8486,6 +9752,118 @@
     </w:lvl>
   </w:abstractNum>
   <w:abstractNum w:abstractNumId="2" w15:restartNumberingAfterBreak="0">
+    <w:nsid w:val="6C3C1ADA"/>
+    <w:multiLevelType w:val="hybridMultilevel"/>
+    <w:tmpl w:val="2E386AB4"/>
+    <w:lvl w:ilvl="0" w:tplc="7E2842A6">
+      <w:numFmt w:val="bullet"/>
+      <w:lvlText w:val=""/>
+      <w:lvlJc w:val="left"/>
+      <w:pPr>
+        <w:ind w:left="720" w:hanging="360"/>
+      </w:pPr>
+      <w:rPr>
+        <w:rFonts w:ascii="Wingdings" w:eastAsiaTheme="minorHAnsi" w:hAnsi="Wingdings" w:cstheme="minorBidi" w:hint="default"/>
+      </w:rPr>
+    </w:lvl>
+    <w:lvl w:ilvl="1" w:tplc="40090003" w:tentative="1">
+      <w:start w:val="1"/>
+      <w:numFmt w:val="bullet"/>
+      <w:lvlText w:val="o"/>
+      <w:lvlJc w:val="left"/>
+      <w:pPr>
+        <w:ind w:left="1440" w:hanging="360"/>
+      </w:pPr>
+      <w:rPr>
+        <w:rFonts w:ascii="Courier New" w:hAnsi="Courier New" w:cs="Courier New" w:hint="default"/>
+      </w:rPr>
+    </w:lvl>
+    <w:lvl w:ilvl="2" w:tplc="40090005" w:tentative="1">
+      <w:start w:val="1"/>
+      <w:numFmt w:val="bullet"/>
+      <w:lvlText w:val=""/>
+      <w:lvlJc w:val="left"/>
+      <w:pPr>
+        <w:ind w:left="2160" w:hanging="360"/>
+      </w:pPr>
+      <w:rPr>
+        <w:rFonts w:ascii="Wingdings" w:hAnsi="Wingdings" w:hint="default"/>
+      </w:rPr>
+    </w:lvl>
+    <w:lvl w:ilvl="3" w:tplc="40090001" w:tentative="1">
+      <w:start w:val="1"/>
+      <w:numFmt w:val="bullet"/>
+      <w:lvlText w:val=""/>
+      <w:lvlJc w:val="left"/>
+      <w:pPr>
+        <w:ind w:left="2880" w:hanging="360"/>
+      </w:pPr>
+      <w:rPr>
+        <w:rFonts w:ascii="Symbol" w:hAnsi="Symbol" w:hint="default"/>
+      </w:rPr>
+    </w:lvl>
+    <w:lvl w:ilvl="4" w:tplc="40090003" w:tentative="1">
+      <w:start w:val="1"/>
+      <w:numFmt w:val="bullet"/>
+      <w:lvlText w:val="o"/>
+      <w:lvlJc w:val="left"/>
+      <w:pPr>
+        <w:ind w:left="3600" w:hanging="360"/>
+      </w:pPr>
+      <w:rPr>
+        <w:rFonts w:ascii="Courier New" w:hAnsi="Courier New" w:cs="Courier New" w:hint="default"/>
+      </w:rPr>
+    </w:lvl>
+    <w:lvl w:ilvl="5" w:tplc="40090005" w:tentative="1">
+      <w:start w:val="1"/>
+      <w:numFmt w:val="bullet"/>
+      <w:lvlText w:val=""/>
+      <w:lvlJc w:val="left"/>
+      <w:pPr>
+        <w:ind w:left="4320" w:hanging="360"/>
+      </w:pPr>
+      <w:rPr>
+        <w:rFonts w:ascii="Wingdings" w:hAnsi="Wingdings" w:hint="default"/>
+      </w:rPr>
+    </w:lvl>
+    <w:lvl w:ilvl="6" w:tplc="40090001" w:tentative="1">
+      <w:start w:val="1"/>
+      <w:numFmt w:val="bullet"/>
+      <w:lvlText w:val=""/>
+      <w:lvlJc w:val="left"/>
+      <w:pPr>
+        <w:ind w:left="5040" w:hanging="360"/>
+      </w:pPr>
+      <w:rPr>
+        <w:rFonts w:ascii="Symbol" w:hAnsi="Symbol" w:hint="default"/>
+      </w:rPr>
+    </w:lvl>
+    <w:lvl w:ilvl="7" w:tplc="40090003" w:tentative="1">
+      <w:start w:val="1"/>
+      <w:numFmt w:val="bullet"/>
+      <w:lvlText w:val="o"/>
+      <w:lvlJc w:val="left"/>
+      <w:pPr>
+        <w:ind w:left="5760" w:hanging="360"/>
+      </w:pPr>
+      <w:rPr>
+        <w:rFonts w:ascii="Courier New" w:hAnsi="Courier New" w:cs="Courier New" w:hint="default"/>
+      </w:rPr>
+    </w:lvl>
+    <w:lvl w:ilvl="8" w:tplc="40090005" w:tentative="1">
+      <w:start w:val="1"/>
+      <w:numFmt w:val="bullet"/>
+      <w:lvlText w:val=""/>
+      <w:lvlJc w:val="left"/>
+      <w:pPr>
+        <w:ind w:left="6480" w:hanging="360"/>
+      </w:pPr>
+      <w:rPr>
+        <w:rFonts w:ascii="Wingdings" w:hAnsi="Wingdings" w:hint="default"/>
+      </w:rPr>
+    </w:lvl>
+  </w:abstractNum>
+  <w:abstractNum w:abstractNumId="3" w15:restartNumberingAfterBreak="0">
     <w:nsid w:val="6DB92E01"/>
     <w:multiLevelType w:val="multilevel"/>
     <w:tmpl w:val="C3F8A9E2"/>
@@ -8607,10 +9985,13 @@
     <w:abstractNumId w:val="0"/>
   </w:num>
   <w:num w:numId="2" w16cid:durableId="819267860">
-    <w:abstractNumId w:val="2"/>
+    <w:abstractNumId w:val="3"/>
   </w:num>
   <w:num w:numId="3" w16cid:durableId="958805212">
     <w:abstractNumId w:val="1"/>
+  </w:num>
+  <w:num w:numId="4" w16cid:durableId="2051495686">
+    <w:abstractNumId w:val="2"/>
   </w:num>
 </w:numbering>
 </file>
@@ -9386,6 +10767,25 @@
       <w:u w:val="single"/>
     </w:rPr>
   </w:style>
+  <w:style w:type="table" w:styleId="TableGrid">
+    <w:name w:val="Table Grid"/>
+    <w:basedOn w:val="TableNormal"/>
+    <w:uiPriority w:val="39"/>
+    <w:rsid w:val="00E56B3F"/>
+    <w:pPr>
+      <w:spacing w:after="0" w:line="240" w:lineRule="auto"/>
+    </w:pPr>
+    <w:tblPr>
+      <w:tblBorders>
+        <w:top w:val="single" w:sz="4" w:space="0" w:color="auto"/>
+        <w:left w:val="single" w:sz="4" w:space="0" w:color="auto"/>
+        <w:bottom w:val="single" w:sz="4" w:space="0" w:color="auto"/>
+        <w:right w:val="single" w:sz="4" w:space="0" w:color="auto"/>
+        <w:insideH w:val="single" w:sz="4" w:space="0" w:color="auto"/>
+        <w:insideV w:val="single" w:sz="4" w:space="0" w:color="auto"/>
+      </w:tblBorders>
+    </w:tblPr>
+  </w:style>
 </w:styles>
 </file>
 

</xml_diff>

<commit_message>
Range_Update_OA on Sun, Mar 24, 2024  05:58:51 PM
</commit_message>
<xml_diff>
--- a/Hashing/Hashing.docx
+++ b/Hashing/Hashing.docx
@@ -6,13 +6,11 @@
       <w:pPr>
         <w:pStyle w:val="Heading1"/>
         <w:rPr>
-          <w:sz w:val="24"/>
-          <w:szCs w:val="24"/>
-        </w:rPr>
-      </w:pPr>
-      <w:r>
-        <w:rPr>
-          <w:sz w:val="24"/>
+          <w:szCs w:val="24"/>
+        </w:rPr>
+      </w:pPr>
+      <w:r>
+        <w:rPr>
           <w:szCs w:val="24"/>
         </w:rPr>
         <w:t>Minimum operations to make all elements equal</w:t>
@@ -176,13 +174,11 @@
       <w:pPr>
         <w:pStyle w:val="Heading1"/>
         <w:rPr>
-          <w:sz w:val="24"/>
-          <w:szCs w:val="24"/>
-        </w:rPr>
-      </w:pPr>
-      <w:r>
-        <w:rPr>
-          <w:sz w:val="24"/>
+          <w:szCs w:val="24"/>
+        </w:rPr>
+      </w:pPr>
+      <w:r>
+        <w:rPr>
           <w:szCs w:val="24"/>
         </w:rPr>
         <w:t>Check if the given array contains duplicate elements within k distance</w:t>
@@ -445,13 +441,11 @@
       <w:pPr>
         <w:pStyle w:val="Heading1"/>
         <w:rPr>
-          <w:sz w:val="24"/>
-          <w:szCs w:val="24"/>
-        </w:rPr>
-      </w:pPr>
-      <w:r>
-        <w:rPr>
-          <w:sz w:val="24"/>
+          <w:szCs w:val="24"/>
+        </w:rPr>
+      </w:pPr>
+      <w:r>
+        <w:rPr>
           <w:szCs w:val="24"/>
         </w:rPr>
         <w:t>Max distance between same elements</w:t>
@@ -714,13 +708,11 @@
       <w:pPr>
         <w:pStyle w:val="Heading1"/>
         <w:rPr>
-          <w:sz w:val="24"/>
-          <w:szCs w:val="24"/>
-        </w:rPr>
-      </w:pPr>
-      <w:r>
-        <w:rPr>
-          <w:sz w:val="24"/>
+          <w:szCs w:val="24"/>
+        </w:rPr>
+      </w:pPr>
+      <w:r>
+        <w:rPr>
           <w:szCs w:val="24"/>
         </w:rPr>
         <w:t>Count pairs with given sum</w:t>
@@ -1341,13 +1333,11 @@
       <w:pPr>
         <w:pStyle w:val="Heading1"/>
         <w:rPr>
-          <w:sz w:val="24"/>
-          <w:szCs w:val="24"/>
-        </w:rPr>
-      </w:pPr>
-      <w:r>
-        <w:rPr>
-          <w:sz w:val="24"/>
+          <w:szCs w:val="24"/>
+        </w:rPr>
+      </w:pPr>
+      <w:r>
+        <w:rPr>
           <w:szCs w:val="24"/>
         </w:rPr>
         <w:t>First Unique Character in a String</w:t>
@@ -1562,14 +1552,12 @@
       <w:pPr>
         <w:pStyle w:val="Heading1"/>
         <w:rPr>
-          <w:sz w:val="24"/>
           <w:szCs w:val="24"/>
           <w:shd w:val="clear" w:color="auto" w:fill="FFFFFF"/>
         </w:rPr>
       </w:pPr>
       <w:r>
         <w:rPr>
-          <w:sz w:val="24"/>
           <w:szCs w:val="24"/>
           <w:shd w:val="clear" w:color="auto" w:fill="FFFFFF"/>
         </w:rPr>
@@ -1744,13 +1732,11 @@
       <w:pPr>
         <w:pStyle w:val="Heading1"/>
         <w:rPr>
-          <w:sz w:val="24"/>
-          <w:szCs w:val="24"/>
-        </w:rPr>
-      </w:pPr>
-      <w:r>
-        <w:rPr>
-          <w:sz w:val="24"/>
+          <w:szCs w:val="24"/>
+        </w:rPr>
+      </w:pPr>
+      <w:r>
+        <w:rPr>
           <w:szCs w:val="24"/>
         </w:rPr>
         <w:t>Count Number of Pairs With Absolute Difference K</w:t>
@@ -2114,13 +2100,11 @@
       <w:pPr>
         <w:pStyle w:val="Heading1"/>
         <w:rPr>
-          <w:sz w:val="24"/>
-          <w:szCs w:val="24"/>
-        </w:rPr>
-      </w:pPr>
-      <w:r>
-        <w:rPr>
-          <w:sz w:val="24"/>
+          <w:szCs w:val="24"/>
+        </w:rPr>
+      </w:pPr>
+      <w:r>
+        <w:rPr>
           <w:szCs w:val="24"/>
         </w:rPr>
         <w:t>Subarray Sum Equals K</w:t>
@@ -2409,13 +2393,11 @@
       <w:pPr>
         <w:pStyle w:val="Heading1"/>
         <w:rPr>
-          <w:sz w:val="24"/>
-          <w:szCs w:val="24"/>
-        </w:rPr>
-      </w:pPr>
-      <w:r>
-        <w:rPr>
-          <w:sz w:val="24"/>
+          <w:szCs w:val="24"/>
+        </w:rPr>
+      </w:pPr>
+      <w:r>
+        <w:rPr>
           <w:szCs w:val="24"/>
         </w:rPr>
         <w:t>Find the Prefix Common Array of Two Arrays</w:t>
@@ -2865,14 +2847,12 @@
       <w:pPr>
         <w:pStyle w:val="Heading1"/>
         <w:rPr>
-          <w:sz w:val="24"/>
           <w:szCs w:val="24"/>
           <w:shd w:val="clear" w:color="auto" w:fill="FFFFFF"/>
         </w:rPr>
       </w:pPr>
       <w:r>
         <w:rPr>
-          <w:sz w:val="24"/>
           <w:szCs w:val="24"/>
           <w:shd w:val="clear" w:color="auto" w:fill="FFFFFF"/>
         </w:rPr>
@@ -3047,14 +3027,12 @@
       <w:pPr>
         <w:pStyle w:val="Heading1"/>
         <w:rPr>
-          <w:sz w:val="24"/>
           <w:szCs w:val="24"/>
           <w:shd w:val="clear" w:color="auto" w:fill="FFFFFF"/>
         </w:rPr>
       </w:pPr>
       <w:r>
         <w:rPr>
-          <w:sz w:val="24"/>
           <w:szCs w:val="24"/>
           <w:shd w:val="clear" w:color="auto" w:fill="FFFFFF"/>
         </w:rPr>
@@ -3722,14 +3700,12 @@
       <w:pPr>
         <w:pStyle w:val="Heading1"/>
         <w:rPr>
-          <w:sz w:val="24"/>
           <w:szCs w:val="24"/>
           <w:shd w:val="clear" w:color="auto" w:fill="FFFFFF"/>
         </w:rPr>
       </w:pPr>
       <w:r>
         <w:rPr>
-          <w:sz w:val="24"/>
           <w:szCs w:val="24"/>
           <w:shd w:val="clear" w:color="auto" w:fill="FFFFFF"/>
         </w:rPr>
@@ -4286,20 +4262,17 @@
       <w:pPr>
         <w:pStyle w:val="Heading1"/>
         <w:rPr>
-          <w:sz w:val="24"/>
-          <w:szCs w:val="24"/>
-        </w:rPr>
-      </w:pPr>
-      <w:r>
-        <w:rPr>
-          <w:sz w:val="24"/>
+          <w:szCs w:val="24"/>
+        </w:rPr>
+      </w:pPr>
+      <w:r>
+        <w:rPr>
           <w:szCs w:val="24"/>
         </w:rPr>
         <w:t>Find number of ‘t’ in ‘s’</w:t>
       </w:r>
       <w:r>
         <w:rPr>
-          <w:sz w:val="24"/>
           <w:szCs w:val="24"/>
         </w:rPr>
         <w:t xml:space="preserve"> </w:t>
@@ -5176,14 +5149,12 @@
       <w:pPr>
         <w:pStyle w:val="Heading1"/>
         <w:rPr>
-          <w:sz w:val="24"/>
           <w:szCs w:val="24"/>
           <w:shd w:val="clear" w:color="auto" w:fill="FFFFFF"/>
         </w:rPr>
       </w:pPr>
       <w:r>
         <w:rPr>
-          <w:sz w:val="24"/>
           <w:szCs w:val="24"/>
           <w:shd w:val="clear" w:color="auto" w:fill="FFFFFF"/>
         </w:rPr>
@@ -5682,14 +5653,12 @@
       <w:pPr>
         <w:pStyle w:val="Heading1"/>
         <w:rPr>
-          <w:sz w:val="24"/>
           <w:szCs w:val="24"/>
           <w:shd w:val="clear" w:color="auto" w:fill="FFFFFF"/>
         </w:rPr>
       </w:pPr>
       <w:r>
         <w:rPr>
-          <w:sz w:val="24"/>
           <w:szCs w:val="24"/>
           <w:shd w:val="clear" w:color="auto" w:fill="FFFFFF"/>
         </w:rPr>
@@ -6315,14 +6284,12 @@
       <w:pPr>
         <w:pStyle w:val="Heading1"/>
         <w:rPr>
-          <w:sz w:val="24"/>
           <w:szCs w:val="24"/>
           <w:shd w:val="clear" w:color="auto" w:fill="FFFFFF"/>
         </w:rPr>
       </w:pPr>
       <w:r>
         <w:rPr>
-          <w:sz w:val="24"/>
           <w:szCs w:val="24"/>
           <w:shd w:val="clear" w:color="auto" w:fill="FFFFFF"/>
         </w:rPr>
@@ -8133,6 +8100,7 @@
       </w:pPr>
       <w:r>
         <w:rPr>
+          <w:noProof/>
           <w:sz w:val="24"/>
           <w:szCs w:val="24"/>
         </w:rPr>
@@ -8564,14 +8532,697 @@
     <w:p>
       <w:pPr>
         <w:pStyle w:val="Heading1"/>
-        <w:rPr>
-          <w:sz w:val="24"/>
-          <w:szCs w:val="24"/>
-        </w:rPr>
-      </w:pPr>
-      <w:r>
-        <w:rPr>
-          <w:sz w:val="24"/>
+      </w:pPr>
+      <w:r>
+        <w:t xml:space="preserve">Range </w:t>
+      </w:r>
+      <w:r>
+        <w:t>Update</w:t>
+      </w:r>
+    </w:p>
+    <w:p>
+      <w:pPr>
+        <w:rPr>
+          <w:sz w:val="24"/>
+          <w:szCs w:val="24"/>
+        </w:rPr>
+      </w:pPr>
+      <w:r>
+        <w:rPr>
+          <w:sz w:val="24"/>
+          <w:szCs w:val="24"/>
+        </w:rPr>
+        <w:t xml:space="preserve">You are given an array of size “N”; all elements are 0 in it :) </w:t>
+      </w:r>
+    </w:p>
+    <w:p>
+      <w:pPr>
+        <w:rPr>
+          <w:sz w:val="24"/>
+          <w:szCs w:val="24"/>
+        </w:rPr>
+      </w:pPr>
+      <w:r>
+        <w:rPr>
+          <w:sz w:val="24"/>
+          <w:szCs w:val="24"/>
+        </w:rPr>
+        <w:t>You are given Q queries :-&gt; [L,R] ; you have to add +1 to all the elements from [L,R]</w:t>
+      </w:r>
+      <w:r>
+        <w:rPr>
+          <w:sz w:val="24"/>
+          <w:szCs w:val="24"/>
+        </w:rPr>
+        <w:t>.</w:t>
+      </w:r>
+    </w:p>
+    <w:p>
+      <w:pPr>
+        <w:rPr>
+          <w:sz w:val="24"/>
+          <w:szCs w:val="24"/>
+        </w:rPr>
+      </w:pPr>
+      <w:r>
+        <w:rPr>
+          <w:sz w:val="24"/>
+          <w:szCs w:val="24"/>
+        </w:rPr>
+        <w:t>After all queries are performed you have to print the final answer</w:t>
+      </w:r>
+      <w:r>
+        <w:rPr>
+          <w:sz w:val="24"/>
+          <w:szCs w:val="24"/>
+        </w:rPr>
+        <w:t>.</w:t>
+      </w:r>
+    </w:p>
+    <w:p>
+      <w:pPr>
+        <w:rPr>
+          <w:sz w:val="24"/>
+          <w:szCs w:val="24"/>
+        </w:rPr>
+      </w:pPr>
+    </w:p>
+    <w:p>
+      <w:pPr>
+        <w:rPr>
+          <w:sz w:val="24"/>
+          <w:szCs w:val="24"/>
+        </w:rPr>
+      </w:pPr>
+    </w:p>
+    <w:p>
+      <w:pPr>
+        <w:rPr>
+          <w:sz w:val="24"/>
+          <w:szCs w:val="24"/>
+        </w:rPr>
+      </w:pPr>
+    </w:p>
+    <w:p>
+      <w:pPr>
+        <w:rPr>
+          <w:sz w:val="24"/>
+          <w:szCs w:val="24"/>
+        </w:rPr>
+      </w:pPr>
+    </w:p>
+    <w:p>
+      <w:pPr>
+        <w:rPr>
+          <w:sz w:val="24"/>
+          <w:szCs w:val="24"/>
+        </w:rPr>
+      </w:pPr>
+    </w:p>
+    <w:p>
+      <w:pPr>
+        <w:rPr>
+          <w:sz w:val="24"/>
+          <w:szCs w:val="24"/>
+          <w:u w:val="single"/>
+        </w:rPr>
+      </w:pPr>
+      <w:r>
+        <w:rPr>
+          <w:sz w:val="24"/>
+          <w:szCs w:val="24"/>
+          <w:u w:val="single"/>
+        </w:rPr>
+        <w:lastRenderedPageBreak/>
+        <w:t xml:space="preserve">BruteForce Approach : </w:t>
+      </w:r>
+    </w:p>
+    <w:p>
+      <w:pPr>
+        <w:rPr>
+          <w:sz w:val="24"/>
+          <w:szCs w:val="24"/>
+        </w:rPr>
+      </w:pPr>
+      <w:r>
+        <w:rPr>
+          <w:sz w:val="24"/>
+          <w:szCs w:val="24"/>
+        </w:rPr>
+        <w:t>For every query iterate through the array and from L to R range and do the update</w:t>
+      </w:r>
+      <w:r>
+        <w:rPr>
+          <w:sz w:val="24"/>
+          <w:szCs w:val="24"/>
+        </w:rPr>
+        <w:t>.</w:t>
+      </w:r>
+    </w:p>
+    <w:p>
+      <w:pPr>
+        <w:rPr>
+          <w:sz w:val="24"/>
+          <w:szCs w:val="24"/>
+        </w:rPr>
+      </w:pPr>
+      <w:r>
+        <w:rPr>
+          <w:sz w:val="24"/>
+          <w:szCs w:val="24"/>
+          <w:u w:val="single"/>
+        </w:rPr>
+        <w:t>Time Complexity :</w:t>
+      </w:r>
+      <w:r>
+        <w:rPr>
+          <w:sz w:val="24"/>
+          <w:szCs w:val="24"/>
+          <w:u w:val="single"/>
+        </w:rPr>
+        <w:t xml:space="preserve">  </w:t>
+      </w:r>
+      <w:r>
+        <w:rPr>
+          <w:sz w:val="24"/>
+          <w:szCs w:val="24"/>
+        </w:rPr>
+        <w:t xml:space="preserve"> O(N x Q ) </w:t>
+      </w:r>
+      <w:r>
+        <w:rPr>
+          <w:sz w:val="24"/>
+          <w:szCs w:val="24"/>
+        </w:rPr>
+        <w:t>, since we have Q queries and N as the length of the range</w:t>
+      </w:r>
+      <w:r>
+        <w:rPr>
+          <w:sz w:val="24"/>
+          <w:szCs w:val="24"/>
+        </w:rPr>
+        <w:t xml:space="preserve"> on worst case</w:t>
+      </w:r>
+      <w:r>
+        <w:rPr>
+          <w:sz w:val="24"/>
+          <w:szCs w:val="24"/>
+        </w:rPr>
+        <w:t>.</w:t>
+      </w:r>
+    </w:p>
+    <w:p>
+      <w:pPr>
+        <w:rPr>
+          <w:sz w:val="24"/>
+          <w:szCs w:val="24"/>
+          <w:u w:val="single"/>
+        </w:rPr>
+      </w:pPr>
+      <w:r>
+        <w:rPr>
+          <w:sz w:val="24"/>
+          <w:szCs w:val="24"/>
+          <w:u w:val="single"/>
+        </w:rPr>
+        <w:t xml:space="preserve">Space Complexity : </w:t>
+      </w:r>
+      <w:r>
+        <w:rPr>
+          <w:sz w:val="24"/>
+          <w:szCs w:val="24"/>
+        </w:rPr>
+        <w:t>O(1)</w:t>
+      </w:r>
+      <w:r>
+        <w:rPr>
+          <w:sz w:val="24"/>
+          <w:szCs w:val="24"/>
+          <w:u w:val="single"/>
+        </w:rPr>
+        <w:t xml:space="preserve"> </w:t>
+      </w:r>
+    </w:p>
+    <w:p>
+      <w:pPr>
+        <w:rPr>
+          <w:sz w:val="24"/>
+          <w:szCs w:val="24"/>
+          <w:u w:val="single"/>
+        </w:rPr>
+      </w:pPr>
+    </w:p>
+    <w:p>
+      <w:pPr>
+        <w:rPr>
+          <w:sz w:val="24"/>
+          <w:szCs w:val="24"/>
+          <w:u w:val="single"/>
+        </w:rPr>
+      </w:pPr>
+      <w:r>
+        <w:rPr>
+          <w:sz w:val="24"/>
+          <w:szCs w:val="24"/>
+          <w:u w:val="single"/>
+        </w:rPr>
+        <w:t xml:space="preserve">Better Approach : </w:t>
+      </w:r>
+    </w:p>
+    <w:p>
+      <w:pPr>
+        <w:rPr>
+          <w:sz w:val="24"/>
+          <w:szCs w:val="24"/>
+        </w:rPr>
+      </w:pPr>
+      <w:r>
+        <w:rPr>
+          <w:sz w:val="24"/>
+          <w:szCs w:val="24"/>
+        </w:rPr>
+        <w:t>Array : [0 , 0, 0 , 0 , 0 , 0]</w:t>
+      </w:r>
+    </w:p>
+    <w:p>
+      <w:pPr>
+        <w:rPr>
+          <w:sz w:val="24"/>
+          <w:szCs w:val="24"/>
+        </w:rPr>
+      </w:pPr>
+    </w:p>
+    <w:p>
+      <w:pPr>
+        <w:rPr>
+          <w:sz w:val="24"/>
+          <w:szCs w:val="24"/>
+        </w:rPr>
+      </w:pPr>
+      <w:r>
+        <w:rPr>
+          <w:sz w:val="24"/>
+          <w:szCs w:val="24"/>
+        </w:rPr>
+        <w:t>Index :[ 0 , 1 , 2 , 3 , 4, 5 ]</w:t>
+      </w:r>
+    </w:p>
+    <w:p>
+      <w:pPr>
+        <w:rPr>
+          <w:sz w:val="24"/>
+          <w:szCs w:val="24"/>
+        </w:rPr>
+      </w:pPr>
+    </w:p>
+    <w:p>
+      <w:pPr>
+        <w:rPr>
+          <w:sz w:val="24"/>
+          <w:szCs w:val="24"/>
+        </w:rPr>
+      </w:pPr>
+      <w:r>
+        <w:rPr>
+          <w:sz w:val="24"/>
+          <w:szCs w:val="24"/>
+        </w:rPr>
+        <w:t>Q1 : [1 , 4]</w:t>
+      </w:r>
+    </w:p>
+    <w:p>
+      <w:pPr>
+        <w:rPr>
+          <w:sz w:val="24"/>
+          <w:szCs w:val="24"/>
+        </w:rPr>
+      </w:pPr>
+      <w:r>
+        <w:rPr>
+          <w:sz w:val="24"/>
+          <w:szCs w:val="24"/>
+        </w:rPr>
+        <w:t xml:space="preserve">Brute : [0 , 1, 1 , 1 , 1 , 0] </w:t>
+      </w:r>
+      <w:r>
+        <w:rPr>
+          <w:sz w:val="24"/>
+          <w:szCs w:val="24"/>
+        </w:rPr>
+        <w:tab/>
+      </w:r>
+      <w:r>
+        <w:rPr>
+          <w:sz w:val="24"/>
+          <w:szCs w:val="24"/>
+        </w:rPr>
+        <w:tab/>
+      </w:r>
+      <w:r>
+        <w:rPr>
+          <w:sz w:val="24"/>
+          <w:szCs w:val="24"/>
+        </w:rPr>
+        <w:tab/>
+      </w:r>
+    </w:p>
+    <w:p>
+      <w:pPr>
+        <w:rPr>
+          <w:sz w:val="24"/>
+          <w:szCs w:val="24"/>
+        </w:rPr>
+      </w:pPr>
+      <w:r>
+        <w:rPr>
+          <w:sz w:val="24"/>
+          <w:szCs w:val="24"/>
+        </w:rPr>
+        <w:t xml:space="preserve">Better: [0 , 1, 0 , 0 , 0 , -1] </w:t>
+      </w:r>
+    </w:p>
+    <w:p>
+      <w:pPr>
+        <w:rPr>
+          <w:sz w:val="24"/>
+          <w:szCs w:val="24"/>
+        </w:rPr>
+      </w:pPr>
+    </w:p>
+    <w:p>
+      <w:pPr>
+        <w:rPr>
+          <w:sz w:val="24"/>
+          <w:szCs w:val="24"/>
+        </w:rPr>
+      </w:pPr>
+      <w:r>
+        <w:rPr>
+          <w:sz w:val="24"/>
+          <w:szCs w:val="24"/>
+        </w:rPr>
+        <w:t>Q2 : [2 , 5]</w:t>
+      </w:r>
+    </w:p>
+    <w:p>
+      <w:pPr>
+        <w:rPr>
+          <w:sz w:val="24"/>
+          <w:szCs w:val="24"/>
+        </w:rPr>
+      </w:pPr>
+      <w:r>
+        <w:rPr>
+          <w:sz w:val="24"/>
+          <w:szCs w:val="24"/>
+        </w:rPr>
+        <w:t xml:space="preserve">Brute : [0 , 1, 2 , 2 , 2 , 1] </w:t>
+      </w:r>
+    </w:p>
+    <w:p>
+      <w:pPr>
+        <w:rPr>
+          <w:sz w:val="24"/>
+          <w:szCs w:val="24"/>
+        </w:rPr>
+      </w:pPr>
+      <w:r>
+        <w:rPr>
+          <w:sz w:val="24"/>
+          <w:szCs w:val="24"/>
+        </w:rPr>
+        <w:t xml:space="preserve">Better: [0 , 1, 1 , 0 , 0 , -1] </w:t>
+      </w:r>
+    </w:p>
+    <w:p>
+      <w:pPr>
+        <w:rPr>
+          <w:sz w:val="24"/>
+          <w:szCs w:val="24"/>
+        </w:rPr>
+      </w:pPr>
+    </w:p>
+    <w:p>
+      <w:pPr>
+        <w:rPr>
+          <w:sz w:val="24"/>
+          <w:szCs w:val="24"/>
+        </w:rPr>
+      </w:pPr>
+      <w:r>
+        <w:rPr>
+          <w:sz w:val="24"/>
+          <w:szCs w:val="24"/>
+        </w:rPr>
+        <w:t>Q3 : [0 , 3]</w:t>
+      </w:r>
+    </w:p>
+    <w:p>
+      <w:pPr>
+        <w:rPr>
+          <w:sz w:val="24"/>
+          <w:szCs w:val="24"/>
+        </w:rPr>
+      </w:pPr>
+      <w:r>
+        <w:rPr>
+          <w:sz w:val="24"/>
+          <w:szCs w:val="24"/>
+        </w:rPr>
+        <w:t>Brute : [1 , 2, 3 , 3 , 2 , 1]</w:t>
+      </w:r>
+    </w:p>
+    <w:p>
+      <w:pPr>
+        <w:rPr>
+          <w:sz w:val="24"/>
+          <w:szCs w:val="24"/>
+        </w:rPr>
+      </w:pPr>
+      <w:r>
+        <w:rPr>
+          <w:sz w:val="24"/>
+          <w:szCs w:val="24"/>
+        </w:rPr>
+        <w:t>Better: [1 , 1, 1 , 0 , -1 , -1]</w:t>
+      </w:r>
+    </w:p>
+    <w:p>
+      <w:pPr>
+        <w:rPr>
+          <w:sz w:val="24"/>
+          <w:szCs w:val="24"/>
+        </w:rPr>
+      </w:pPr>
+    </w:p>
+    <w:p>
+      <w:pPr>
+        <w:rPr>
+          <w:sz w:val="24"/>
+          <w:szCs w:val="24"/>
+        </w:rPr>
+      </w:pPr>
+      <w:r>
+        <w:rPr>
+          <w:sz w:val="24"/>
+          <w:szCs w:val="24"/>
+        </w:rPr>
+        <w:t xml:space="preserve">The trick here in the better approach of the range update is that , we are updating the </w:t>
+      </w:r>
+    </w:p>
+    <w:p>
+      <w:pPr>
+        <w:rPr>
+          <w:sz w:val="24"/>
+          <w:szCs w:val="24"/>
+        </w:rPr>
+      </w:pPr>
+      <w:r>
+        <w:rPr>
+          <w:sz w:val="24"/>
+          <w:szCs w:val="24"/>
+        </w:rPr>
+        <w:t xml:space="preserve">values of b[L] = +1 and  b[R+1] = -1 for each of the query , which means that at the end </w:t>
+      </w:r>
+    </w:p>
+    <w:p>
+      <w:pPr>
+        <w:rPr>
+          <w:sz w:val="24"/>
+          <w:szCs w:val="24"/>
+        </w:rPr>
+      </w:pPr>
+      <w:r>
+        <w:rPr>
+          <w:sz w:val="24"/>
+          <w:szCs w:val="24"/>
+        </w:rPr>
+        <w:t>when we take the prefix sum of the resultant array , we should be getting the updated</w:t>
+      </w:r>
+      <w:r>
+        <w:rPr>
+          <w:sz w:val="24"/>
+          <w:szCs w:val="24"/>
+        </w:rPr>
+        <w:t>.</w:t>
+      </w:r>
+      <w:r>
+        <w:rPr>
+          <w:sz w:val="24"/>
+          <w:szCs w:val="24"/>
+        </w:rPr>
+        <w:t xml:space="preserve"> </w:t>
+      </w:r>
+    </w:p>
+    <w:p>
+      <w:pPr>
+        <w:rPr>
+          <w:sz w:val="24"/>
+          <w:szCs w:val="24"/>
+        </w:rPr>
+      </w:pPr>
+      <w:r>
+        <w:rPr>
+          <w:sz w:val="24"/>
+          <w:szCs w:val="24"/>
+        </w:rPr>
+        <w:lastRenderedPageBreak/>
+        <w:t xml:space="preserve">range at one shot , here for the question why we should update  b[R+1] = -1 is that during the </w:t>
+      </w:r>
+    </w:p>
+    <w:p>
+      <w:pPr>
+        <w:rPr>
+          <w:sz w:val="24"/>
+          <w:szCs w:val="24"/>
+        </w:rPr>
+      </w:pPr>
+      <w:r>
+        <w:rPr>
+          <w:sz w:val="24"/>
+          <w:szCs w:val="24"/>
+        </w:rPr>
+        <w:t>prefix sum till R , it will get added up and after that , it should get reduced.</w:t>
+      </w:r>
+    </w:p>
+    <w:p>
+      <w:pPr>
+        <w:rPr>
+          <w:sz w:val="24"/>
+          <w:szCs w:val="24"/>
+        </w:rPr>
+      </w:pPr>
+    </w:p>
+    <w:p>
+      <w:pPr>
+        <w:rPr>
+          <w:sz w:val="24"/>
+          <w:szCs w:val="24"/>
+        </w:rPr>
+      </w:pPr>
+      <w:r>
+        <w:rPr>
+          <w:sz w:val="24"/>
+          <w:szCs w:val="24"/>
+        </w:rPr>
+        <w:t>Time Complexity :</w:t>
+      </w:r>
+      <w:r>
+        <w:rPr>
+          <w:sz w:val="24"/>
+          <w:szCs w:val="24"/>
+        </w:rPr>
+        <w:t xml:space="preserve"> O(Q)</w:t>
+      </w:r>
+      <w:r>
+        <w:rPr>
+          <w:sz w:val="24"/>
+          <w:szCs w:val="24"/>
+        </w:rPr>
+        <w:t xml:space="preserve">  </w:t>
+      </w:r>
+      <w:r>
+        <w:rPr>
+          <w:sz w:val="24"/>
+          <w:szCs w:val="24"/>
+        </w:rPr>
+        <w:t xml:space="preserve">for running down all queries and updating the sum at L and R+1 </w:t>
+      </w:r>
+      <w:r>
+        <w:rPr>
+          <w:sz w:val="24"/>
+          <w:szCs w:val="24"/>
+        </w:rPr>
+        <w:t>+ O(N) for taking the prefix sum at the end.</w:t>
+      </w:r>
+      <w:r>
+        <w:rPr>
+          <w:sz w:val="24"/>
+          <w:szCs w:val="24"/>
+        </w:rPr>
+        <w:t xml:space="preserve"> </w:t>
+      </w:r>
+      <w:r>
+        <w:rPr>
+          <w:sz w:val="24"/>
+          <w:szCs w:val="24"/>
+        </w:rPr>
+        <w:t xml:space="preserve">O(N + Q) </w:t>
+      </w:r>
+    </w:p>
+    <w:p>
+      <w:pPr>
+        <w:rPr>
+          <w:sz w:val="24"/>
+          <w:szCs w:val="24"/>
+        </w:rPr>
+      </w:pPr>
+      <w:r>
+        <w:rPr>
+          <w:sz w:val="24"/>
+          <w:szCs w:val="24"/>
+        </w:rPr>
+        <w:t xml:space="preserve">Space Complexity : </w:t>
+      </w:r>
+      <w:r>
+        <w:rPr>
+          <w:sz w:val="24"/>
+          <w:szCs w:val="24"/>
+        </w:rPr>
+        <w:t>O(N)</w:t>
+      </w:r>
+      <w:r>
+        <w:rPr>
+          <w:sz w:val="24"/>
+          <w:szCs w:val="24"/>
+        </w:rPr>
+        <w:t xml:space="preserve"> </w:t>
+      </w:r>
+      <w:r>
+        <w:rPr>
+          <w:sz w:val="24"/>
+          <w:szCs w:val="24"/>
+        </w:rPr>
+        <w:t>/ O(N+1) for maintaing the array of size N.</w:t>
+      </w:r>
+    </w:p>
+    <w:p>
+      <w:pPr>
+        <w:rPr>
+          <w:sz w:val="24"/>
+          <w:szCs w:val="24"/>
+        </w:rPr>
+      </w:pPr>
+    </w:p>
+    <w:p>
+      <w:pPr>
+        <w:pStyle w:val="Heading1"/>
+        <w:rPr>
+          <w:szCs w:val="24"/>
+        </w:rPr>
+      </w:pPr>
+      <w:r>
+        <w:rPr>
           <w:szCs w:val="24"/>
         </w:rPr>
         <w:t>Good Binary Strings</w:t>
@@ -8667,7 +9318,6 @@
           <w:sz w:val="24"/>
           <w:szCs w:val="24"/>
         </w:rPr>
-        <w:lastRenderedPageBreak/>
         <w:drawing>
           <wp:inline distT="0" distB="0" distL="0" distR="0" wp14:anchorId="114879BE" wp14:editId="247338BB">
             <wp:extent cx="5731510" cy="1670050"/>
@@ -8734,6 +9384,7 @@
           <w:sz w:val="24"/>
           <w:szCs w:val="24"/>
         </w:rPr>
+        <w:lastRenderedPageBreak/>
         <w:drawing>
           <wp:inline distT="0" distB="0" distL="0" distR="0" wp14:anchorId="73541514" wp14:editId="7BB9947A">
             <wp:extent cx="5731510" cy="2264410"/>
@@ -10403,7 +11054,7 @@
     <w:link w:val="Heading1Char"/>
     <w:uiPriority w:val="9"/>
     <w:qFormat/>
-    <w:rsid w:val="00250ADE"/>
+    <w:rsid w:val="00AA2E7B"/>
     <w:pPr>
       <w:keepNext/>
       <w:keepLines/>
@@ -10416,6 +11067,7 @@
     <w:rPr>
       <w:rFonts w:eastAsiaTheme="majorEastAsia" w:cstheme="majorBidi"/>
       <w:color w:val="2F5496" w:themeColor="accent1" w:themeShade="BF"/>
+      <w:sz w:val="24"/>
       <w:szCs w:val="32"/>
     </w:rPr>
   </w:style>
@@ -10507,10 +11159,11 @@
     <w:basedOn w:val="DefaultParagraphFont"/>
     <w:link w:val="Heading1"/>
     <w:uiPriority w:val="9"/>
-    <w:rsid w:val="00250ADE"/>
+    <w:rsid w:val="00AA2E7B"/>
     <w:rPr>
       <w:rFonts w:eastAsiaTheme="majorEastAsia" w:cstheme="majorBidi"/>
       <w:color w:val="2F5496" w:themeColor="accent1" w:themeShade="BF"/>
+      <w:sz w:val="24"/>
       <w:szCs w:val="32"/>
     </w:rPr>
   </w:style>

</xml_diff>

<commit_message>
Maximize_equal_numbers on Sun, Mar 24, 2024  11:51:43 PM
</commit_message>
<xml_diff>
--- a/Hashing/Hashing.docx
+++ b/Hashing/Hashing.docx
@@ -9114,95 +9114,39 @@
       </w:pPr>
     </w:p>
     <w:p>
-      <w:pPr>
-        <w:rPr>
-          <w:sz w:val="24"/>
-          <w:szCs w:val="24"/>
-        </w:rPr>
-      </w:pPr>
-      <w:r>
-        <w:rPr>
-          <w:sz w:val="24"/>
-          <w:szCs w:val="24"/>
-        </w:rPr>
+      <w:r>
         <w:t>Time Complexity :</w:t>
       </w:r>
       <w:r>
-        <w:rPr>
-          <w:sz w:val="24"/>
-          <w:szCs w:val="24"/>
-        </w:rPr>
         <w:t xml:space="preserve"> O(Q)</w:t>
       </w:r>
       <w:r>
-        <w:rPr>
-          <w:sz w:val="24"/>
-          <w:szCs w:val="24"/>
-        </w:rPr>
         <w:t xml:space="preserve">  </w:t>
       </w:r>
       <w:r>
-        <w:rPr>
-          <w:sz w:val="24"/>
-          <w:szCs w:val="24"/>
-        </w:rPr>
         <w:t xml:space="preserve">for running down all queries and updating the sum at L and R+1 </w:t>
       </w:r>
       <w:r>
-        <w:rPr>
-          <w:sz w:val="24"/>
-          <w:szCs w:val="24"/>
-        </w:rPr>
         <w:t>+ O(N) for taking the prefix sum at the end.</w:t>
       </w:r>
       <w:r>
-        <w:rPr>
-          <w:sz w:val="24"/>
-          <w:szCs w:val="24"/>
-        </w:rPr>
         <w:t xml:space="preserve"> </w:t>
       </w:r>
       <w:r>
-        <w:rPr>
-          <w:sz w:val="24"/>
-          <w:szCs w:val="24"/>
-        </w:rPr>
         <w:t xml:space="preserve">O(N + Q) </w:t>
       </w:r>
     </w:p>
     <w:p>
-      <w:pPr>
-        <w:rPr>
-          <w:sz w:val="24"/>
-          <w:szCs w:val="24"/>
-        </w:rPr>
-      </w:pPr>
-      <w:r>
-        <w:rPr>
-          <w:sz w:val="24"/>
-          <w:szCs w:val="24"/>
-        </w:rPr>
+      <w:r>
         <w:t xml:space="preserve">Space Complexity : </w:t>
       </w:r>
       <w:r>
-        <w:rPr>
-          <w:sz w:val="24"/>
-          <w:szCs w:val="24"/>
-        </w:rPr>
         <w:t>O(N)</w:t>
       </w:r>
       <w:r>
-        <w:rPr>
-          <w:sz w:val="24"/>
-          <w:szCs w:val="24"/>
-        </w:rPr>
         <w:t xml:space="preserve"> </w:t>
       </w:r>
       <w:r>
-        <w:rPr>
-          <w:sz w:val="24"/>
-          <w:szCs w:val="24"/>
-        </w:rPr>
         <w:t>/ O(N+1) for maintaing the array of size N.</w:t>
       </w:r>
     </w:p>
@@ -9217,6 +9161,343 @@
     <w:p>
       <w:pPr>
         <w:pStyle w:val="Heading1"/>
+      </w:pPr>
+      <w:r>
+        <w:t>Maximize equal numbers</w:t>
+      </w:r>
+    </w:p>
+    <w:p/>
+    <w:p>
+      <w:hyperlink r:id="rId10" w:history="1">
+        <w:r>
+          <w:rPr>
+            <w:rStyle w:val="Hyperlink"/>
+          </w:rPr>
+          <w:t>https://www.geeksforgeeks.org/google-interview-experience-for-girl-hackathon-2023/</w:t>
+        </w:r>
+      </w:hyperlink>
+      <w:r>
+        <w:t xml:space="preserve"> </w:t>
+      </w:r>
+    </w:p>
+    <w:p>
+      <w:r>
+        <w:t>You are given the following:</w:t>
+      </w:r>
+    </w:p>
+    <w:p>
+      <w:r>
+        <w:t>• An array a consisting of n elements</w:t>
+      </w:r>
+    </w:p>
+    <w:p>
+      <w:r>
+        <w:t>• Integer k</w:t>
+      </w:r>
+    </w:p>
+    <w:p>
+      <w:r>
+        <w:t>For each (1≤i≤n), perform the following operation exactly one time:</w:t>
+      </w:r>
+    </w:p>
+    <w:p>
+      <w:r>
+        <w:t>Replace a</w:t>
+      </w:r>
+      <w:r>
+        <w:t>i</w:t>
+      </w:r>
+      <w:r>
+        <w:t xml:space="preserve"> by a</w:t>
+      </w:r>
+      <w:r>
+        <w:t>i</w:t>
+      </w:r>
+      <w:r>
+        <w:t xml:space="preserve"> +x, where x Є [-k, k] which denotes x should lie in the range of -k and k, both inclusive.</w:t>
+      </w:r>
+    </w:p>
+    <w:p>
+      <w:r>
+        <w:t>Determine the maximum length of the subsequence of array a, such that all numbers in that subsequence are equal after applying the given operation.</w:t>
+      </w:r>
+    </w:p>
+    <w:p>
+      <w:pPr>
+        <w:rPr>
+          <w:u w:val="single"/>
+        </w:rPr>
+      </w:pPr>
+      <w:r>
+        <w:rPr>
+          <w:u w:val="single"/>
+        </w:rPr>
+        <w:t>Notes:</w:t>
+      </w:r>
+    </w:p>
+    <w:p>
+      <w:r>
+        <w:t xml:space="preserve">A subsequence of array </w:t>
+      </w:r>
+      <w:r>
+        <w:t>‘</w:t>
+      </w:r>
+      <w:r>
+        <w:t>a</w:t>
+      </w:r>
+      <w:r>
+        <w:t>’</w:t>
+      </w:r>
+      <w:r>
+        <w:t xml:space="preserve"> is an array that can be derived from array a by removing some elements from it. (maybe none or all of them)</w:t>
+      </w:r>
+    </w:p>
+    <w:p>
+      <w:r>
+        <w:t>Assuming 1 based indexing.</w:t>
+      </w:r>
+    </w:p>
+    <w:p>
+      <w:pPr>
+        <w:rPr>
+          <w:b/>
+          <w:bCs/>
+        </w:rPr>
+      </w:pPr>
+      <w:r>
+        <w:rPr>
+          <w:b/>
+          <w:bCs/>
+        </w:rPr>
+        <w:t>Constraints:</w:t>
+      </w:r>
+      <w:r>
+        <w:rPr>
+          <w:b/>
+          <w:bCs/>
+        </w:rPr>
+        <w:t xml:space="preserve"> (IMP)</w:t>
+      </w:r>
+    </w:p>
+    <w:p>
+      <w:r>
+        <w:t>* 1&lt;=</w:t>
+      </w:r>
+      <w:r>
+        <w:t>N</w:t>
+      </w:r>
+      <w:r>
+        <w:t>&lt;=10^</w:t>
+      </w:r>
+      <w:r>
+        <w:t>5</w:t>
+      </w:r>
+    </w:p>
+    <w:p>
+      <w:r>
+        <w:t xml:space="preserve">* </w:t>
+      </w:r>
+      <w:r>
+        <w:t>1</w:t>
+      </w:r>
+      <w:r>
+        <w:t>&lt;=k&lt;=10^</w:t>
+      </w:r>
+      <w:r>
+        <w:t>5</w:t>
+      </w:r>
+    </w:p>
+    <w:p>
+      <w:r>
+        <w:t xml:space="preserve">* </w:t>
+      </w:r>
+      <w:r>
+        <w:t>k+1</w:t>
+      </w:r>
+      <w:r>
+        <w:t>&lt;=a[i]&lt;=10^</w:t>
+      </w:r>
+      <w:r>
+        <w:t xml:space="preserve">5  // Meaning that if you subtract k from </w:t>
+      </w:r>
+      <w:r>
+        <w:t xml:space="preserve">any </w:t>
+      </w:r>
+      <w:r>
+        <w:t>a[i]</w:t>
+      </w:r>
+      <w:r>
+        <w:t xml:space="preserve"> , it should be still greater than or equal to 1.</w:t>
+      </w:r>
+      <w:r>
+        <w:t xml:space="preserve"> </w:t>
+      </w:r>
+    </w:p>
+    <w:p/>
+    <w:p>
+      <w:r>
+        <w:t xml:space="preserve">Example : </w:t>
+      </w:r>
+    </w:p>
+    <w:p>
+      <w:r>
+        <w:t xml:space="preserve">[5 , 8 , 10]   k =2 </w:t>
+      </w:r>
+    </w:p>
+    <w:p/>
+    <w:p>
+      <w:r>
+        <w:lastRenderedPageBreak/>
+        <w:t>You may generate the below sets possibly.</w:t>
+      </w:r>
+    </w:p>
+    <w:p>
+      <w:r>
+        <w:t xml:space="preserve">[7 7 10] [6 6 10] [5 9 9 ] [5 10 10]  [5 8 8] </w:t>
+      </w:r>
+    </w:p>
+    <w:p>
+      <w:r>
+        <w:t>so  , here the answer is 2 as we can make not more than 2 numbers equal.</w:t>
+      </w:r>
+    </w:p>
+    <w:p/>
+    <w:p>
+      <w:pPr>
+        <w:rPr>
+          <w:u w:val="single"/>
+        </w:rPr>
+      </w:pPr>
+      <w:r>
+        <w:rPr>
+          <w:u w:val="single"/>
+        </w:rPr>
+        <w:t>Best Appro</w:t>
+      </w:r>
+      <w:r>
+        <w:rPr>
+          <w:u w:val="single"/>
+        </w:rPr>
+        <w:t>a</w:t>
+      </w:r>
+      <w:r>
+        <w:rPr>
+          <w:u w:val="single"/>
+        </w:rPr>
+        <w:t xml:space="preserve">ch : </w:t>
+      </w:r>
+    </w:p>
+    <w:p>
+      <w:r>
+        <w:t xml:space="preserve">If you explore </w:t>
+      </w:r>
+      <w:r>
+        <w:t>all of the possib</w:t>
+      </w:r>
+      <w:r>
+        <w:t xml:space="preserve">le ranges of the </w:t>
+      </w:r>
+      <w:r>
+        <w:t xml:space="preserve">each number and do a range update over </w:t>
+      </w:r>
+      <w:r>
+        <w:t xml:space="preserve">the big array </w:t>
+      </w:r>
+      <w:r>
+        <w:t xml:space="preserve">having such all possible numbers , the maximum of all </w:t>
+      </w:r>
+      <w:r>
+        <w:t>the range updated array should indicate the number which can be for</w:t>
+      </w:r>
+      <w:r>
+        <w:t xml:space="preserve">med by making this update +/- </w:t>
+      </w:r>
+      <w:r>
+        <w:t>x Є [-k, k]</w:t>
+      </w:r>
+      <w:r>
+        <w:t>.</w:t>
+      </w:r>
+    </w:p>
+    <w:p/>
+    <w:p>
+      <w:r>
+        <w:drawing>
+          <wp:inline distT="0" distB="0" distL="0" distR="0" wp14:anchorId="0C83E114" wp14:editId="08CEA67B">
+            <wp:extent cx="5731510" cy="3940810"/>
+            <wp:effectExtent l="0" t="0" r="2540" b="2540"/>
+            <wp:docPr id="2034093435" name="Picture 1"/>
+            <wp:cNvGraphicFramePr>
+              <a:graphicFrameLocks xmlns:a="http://schemas.openxmlformats.org/drawingml/2006/main" noChangeAspect="1"/>
+            </wp:cNvGraphicFramePr>
+            <a:graphic xmlns:a="http://schemas.openxmlformats.org/drawingml/2006/main">
+              <a:graphicData uri="http://schemas.openxmlformats.org/drawingml/2006/picture">
+                <pic:pic xmlns:pic="http://schemas.openxmlformats.org/drawingml/2006/picture">
+                  <pic:nvPicPr>
+                    <pic:cNvPr id="2034093435" name=""/>
+                    <pic:cNvPicPr/>
+                  </pic:nvPicPr>
+                  <pic:blipFill>
+                    <a:blip r:embed="rId11"/>
+                    <a:stretch>
+                      <a:fillRect/>
+                    </a:stretch>
+                  </pic:blipFill>
+                  <pic:spPr>
+                    <a:xfrm>
+                      <a:off x="0" y="0"/>
+                      <a:ext cx="5731510" cy="3940810"/>
+                    </a:xfrm>
+                    <a:prstGeom prst="rect">
+                      <a:avLst/>
+                    </a:prstGeom>
+                  </pic:spPr>
+                </pic:pic>
+              </a:graphicData>
+            </a:graphic>
+          </wp:inline>
+        </w:drawing>
+      </w:r>
+    </w:p>
+    <w:p/>
+    <w:p>
+      <w:r>
+        <w:t xml:space="preserve">From the above we can see that , </w:t>
+      </w:r>
+      <w:r>
+        <w:t xml:space="preserve">[6 , 7 , 8, 9, 10 ] </w:t>
+      </w:r>
+      <w:r>
+        <w:t xml:space="preserve">can be made of maximum frequency </w:t>
+      </w:r>
+      <w:r>
+        <w:t>with the update.</w:t>
+      </w:r>
+    </w:p>
+    <w:p>
+      <w:r>
+        <w:t xml:space="preserve">Time Complexity : </w:t>
+      </w:r>
+      <w:r>
+        <w:t>O(</w:t>
+      </w:r>
+      <w:r>
+        <w:t xml:space="preserve">N </w:t>
+      </w:r>
+      <w:r>
+        <w:t>) + O(</w:t>
+      </w:r>
+      <w:r>
+        <w:t xml:space="preserve"> max(a[i]) +k </w:t>
+      </w:r>
+      <w:r>
+        <w:t xml:space="preserve">) </w:t>
+      </w:r>
+    </w:p>
+    <w:p/>
+    <w:p>
+      <w:pPr>
+        <w:pStyle w:val="Heading1"/>
         <w:rPr>
           <w:szCs w:val="24"/>
         </w:rPr>
@@ -9235,7 +9516,7 @@
           <w:szCs w:val="24"/>
         </w:rPr>
       </w:pPr>
-      <w:hyperlink r:id="rId10" w:history="1">
+      <w:hyperlink r:id="rId12" w:history="1">
         <w:r>
           <w:rPr>
             <w:rStyle w:val="Hyperlink"/>
@@ -9280,6 +9561,7 @@
           <w:sz w:val="24"/>
           <w:szCs w:val="24"/>
         </w:rPr>
+        <w:lastRenderedPageBreak/>
         <w:t>Here , we need to understand one point , by flipping means , we are just flipping only one index at a time and finding the number of such possible flips , so eac</w:t>
       </w:r>
       <w:r>
@@ -9334,7 +9616,7 @@
                     <pic:cNvPicPr/>
                   </pic:nvPicPr>
                   <pic:blipFill>
-                    <a:blip r:embed="rId11"/>
+                    <a:blip r:embed="rId13"/>
                     <a:stretch>
                       <a:fillRect/>
                     </a:stretch>
@@ -9384,7 +9666,6 @@
           <w:sz w:val="24"/>
           <w:szCs w:val="24"/>
         </w:rPr>
-        <w:lastRenderedPageBreak/>
         <w:drawing>
           <wp:inline distT="0" distB="0" distL="0" distR="0" wp14:anchorId="73541514" wp14:editId="7BB9947A">
             <wp:extent cx="5731510" cy="2264410"/>
@@ -9401,7 +9682,7 @@
                     <pic:cNvPicPr/>
                   </pic:nvPicPr>
                   <pic:blipFill>
-                    <a:blip r:embed="rId12"/>
+                    <a:blip r:embed="rId14"/>
                     <a:stretch>
                       <a:fillRect/>
                     </a:stretch>
@@ -11046,6 +11327,10 @@
   <w:style w:type="paragraph" w:default="1" w:styleId="Normal">
     <w:name w:val="Normal"/>
     <w:qFormat/>
+    <w:rsid w:val="006460E3"/>
+    <w:rPr>
+      <w:sz w:val="22"/>
+    </w:rPr>
   </w:style>
   <w:style w:type="paragraph" w:styleId="Heading1">
     <w:name w:val="heading 1"/>
@@ -11268,7 +11553,6 @@
       <w:rFonts w:asciiTheme="minorHAnsi" w:hAnsiTheme="minorHAnsi" w:cstheme="minorHAnsi"/>
       <w:b/>
       <w:bCs/>
-      <w:sz w:val="22"/>
     </w:rPr>
   </w:style>
   <w:style w:type="paragraph" w:styleId="TOC3">

</xml_diff>

<commit_message>
Count Of Subarrays on Wed, Mar 27, 2024  12:08:14 AM
</commit_message>
<xml_diff>
--- a/Hashing/Hashing.docx
+++ b/Hashing/Hashing.docx
@@ -8990,6 +8990,151 @@
     <w:p>
       <w:pPr>
         <w:pStyle w:val="Heading1"/>
+      </w:pPr>
+      <w:r>
+        <w:t>Count</w:t>
+      </w:r>
+      <w:r>
+        <w:t xml:space="preserve"> </w:t>
+      </w:r>
+      <w:r>
+        <w:t>Of</w:t>
+      </w:r>
+      <w:r>
+        <w:t xml:space="preserve"> </w:t>
+      </w:r>
+      <w:r>
+        <w:t>Subarray</w:t>
+      </w:r>
+      <w:r>
+        <w:t>s</w:t>
+      </w:r>
+      <w:r>
+        <w:t xml:space="preserve"> </w:t>
+      </w:r>
+      <w:r>
+        <w:t>Of</w:t>
+      </w:r>
+      <w:r>
+        <w:t xml:space="preserve"> </w:t>
+      </w:r>
+      <w:r>
+        <w:t>Shortest</w:t>
+      </w:r>
+      <w:r>
+        <w:t xml:space="preserve"> </w:t>
+      </w:r>
+      <w:r>
+        <w:t>Length</w:t>
+      </w:r>
+    </w:p>
+    <w:p>
+      <w:r>
+        <w:t>Find the count. of subarray of shortest length whose sum==k</w:t>
+      </w:r>
+    </w:p>
+    <w:p>
+      <w:r>
+        <w:t>A = {10,5,2,7,1,9,8,7}   k = 15</w:t>
+      </w:r>
+    </w:p>
+    <w:p>
+      <w:r>
+        <w:t>Eg. subarrays having sum =15 , {10,5} , {5,2,7,1} , {8,7}</w:t>
+      </w:r>
+    </w:p>
+    <w:p>
+      <w:r>
+        <w:t xml:space="preserve">Smallest length of subarray having sum 15 is 2 and there are two such subarrays : </w:t>
+      </w:r>
+    </w:p>
+    <w:p>
+      <w:r>
+        <w:t>{10,5} | {8,7}</w:t>
+      </w:r>
+    </w:p>
+    <w:p>
+      <w:r>
+        <w:t>Hence the count and output is 2.</w:t>
+      </w:r>
+    </w:p>
+    <w:p>
+      <w:r>
+        <w:rPr>
+          <w:u w:val="single"/>
+        </w:rPr>
+        <w:t>Brute Force:</w:t>
+      </w:r>
+      <w:r>
+        <w:t xml:space="preserve"> Run a nested for loop</w:t>
+      </w:r>
+      <w:r>
+        <w:t>.</w:t>
+      </w:r>
+    </w:p>
+    <w:p>
+      <w:r>
+        <w:t>TC :-</w:t>
+      </w:r>
+      <w:r>
+        <w:t xml:space="preserve"> O(n^2)</w:t>
+      </w:r>
+    </w:p>
+    <w:p>
+      <w:r>
+        <w:t xml:space="preserve">Best Approach : </w:t>
+      </w:r>
+      <w:r>
+        <w:t>Based On Prefix Sum / Hashing</w:t>
+      </w:r>
+    </w:p>
+    <w:p>
+      <w:r>
+        <w:t>Now let’s say we know that the sum of subarray(i, j) = S, and we also know that sum of subarray(i, x) = S</w:t>
+      </w:r>
+      <w:r>
+        <w:t>-k</w:t>
+      </w:r>
+      <w:r>
+        <w:t xml:space="preserve"> where i &lt; x &lt; j. We can conclude that the sum of subarray (x+1, j) = </w:t>
+      </w:r>
+      <w:r>
+        <w:t>k</w:t>
+      </w:r>
+      <w:r>
+        <w:t>.</w:t>
+      </w:r>
+    </w:p>
+    <w:p>
+      <w:r>
+        <w:t xml:space="preserve">This way we should be able to find the shortest length of the subarray , then using the sliding window algorithm , we should be able to find the </w:t>
+      </w:r>
+      <w:r>
+        <w:t>number</w:t>
+      </w:r>
+      <w:r>
+        <w:t xml:space="preserve"> of </w:t>
+      </w:r>
+      <w:r>
+        <w:t>such sub arrays.</w:t>
+      </w:r>
+    </w:p>
+    <w:p>
+      <w:r>
+        <w:t>TC :-</w:t>
+      </w:r>
+      <w:r>
+        <w:t xml:space="preserve"> O(n)</w:t>
+      </w:r>
+    </w:p>
+    <w:p>
+      <w:r>
+        <w:t>SC :- O(n)</w:t>
+      </w:r>
+    </w:p>
+    <w:p>
+      <w:pPr>
+        <w:pStyle w:val="Heading1"/>
         <w:rPr>
           <w:szCs w:val="24"/>
         </w:rPr>
@@ -9079,6 +9224,7 @@
           <w:noProof/>
           <w:szCs w:val="24"/>
         </w:rPr>
+        <w:lastRenderedPageBreak/>
         <w:drawing>
           <wp:inline distT="0" distB="0" distL="0" distR="0" wp14:anchorId="114879BE" wp14:editId="247338BB">
             <wp:extent cx="5731510" cy="1670050"/>

</xml_diff>

<commit_message>
Pair Search OA on Thu, Mar 28, 2024  01:27:22 AM
</commit_message>
<xml_diff>
--- a/Hashing/Hashing.docx
+++ b/Hashing/Hashing.docx
@@ -9132,6 +9132,421 @@
         <w:t>SC :- O(n)</w:t>
       </w:r>
     </w:p>
+    <w:p/>
+    <w:p>
+      <w:pPr>
+        <w:pStyle w:val="Heading1"/>
+      </w:pPr>
+      <w:r>
+        <w:t>Count</w:t>
+      </w:r>
+      <w:r>
+        <w:t xml:space="preserve"> </w:t>
+      </w:r>
+      <w:r>
+        <w:t>Of</w:t>
+      </w:r>
+      <w:r>
+        <w:t xml:space="preserve"> </w:t>
+      </w:r>
+      <w:r>
+        <w:t>Subarray</w:t>
+      </w:r>
+      <w:r>
+        <w:t xml:space="preserve">s </w:t>
+      </w:r>
+      <w:r>
+        <w:t>Of</w:t>
+      </w:r>
+      <w:r>
+        <w:t xml:space="preserve"> </w:t>
+      </w:r>
+      <w:r>
+        <w:t>Long</w:t>
+      </w:r>
+      <w:r>
+        <w:t>est</w:t>
+      </w:r>
+      <w:r>
+        <w:t xml:space="preserve"> </w:t>
+      </w:r>
+      <w:r>
+        <w:t>Length</w:t>
+      </w:r>
+    </w:p>
+    <w:p>
+      <w:pPr>
+        <w:rPr>
+          <w:rFonts w:ascii="Times New Roman" w:hAnsi="Times New Roman" w:cs="Times New Roman"/>
+          <w:szCs w:val="24"/>
+          <w:lang w:val="en-US"/>
+        </w:rPr>
+      </w:pPr>
+      <w:r>
+        <w:rPr>
+          <w:lang w:val="en-US"/>
+        </w:rPr>
+        <w:t xml:space="preserve">Find the count of subarray of </w:t>
+      </w:r>
+      <w:r>
+        <w:rPr>
+          <w:sz w:val="22"/>
+          <w:lang w:val="en-US"/>
+        </w:rPr>
+        <w:t>longest</w:t>
+      </w:r>
+      <w:r>
+        <w:rPr>
+          <w:lang w:val="en-US"/>
+        </w:rPr>
+        <w:t xml:space="preserve"> length whose sum==k</w:t>
+      </w:r>
+    </w:p>
+    <w:p>
+      <w:pPr>
+        <w:rPr>
+          <w:lang w:val="en-US"/>
+        </w:rPr>
+      </w:pPr>
+      <w:r>
+        <w:rPr>
+          <w:lang w:val="en-US"/>
+        </w:rPr>
+        <w:t>A = {10,5,2,7,1,9,8,7}   k = 15</w:t>
+      </w:r>
+    </w:p>
+    <w:p>
+      <w:pPr>
+        <w:rPr>
+          <w:lang w:val="en-US"/>
+        </w:rPr>
+      </w:pPr>
+    </w:p>
+    <w:p>
+      <w:pPr>
+        <w:rPr>
+          <w:lang w:val="en-US"/>
+        </w:rPr>
+      </w:pPr>
+      <w:r>
+        <w:rPr>
+          <w:lang w:val="en-US"/>
+        </w:rPr>
+        <w:t>O/p: 1</w:t>
+      </w:r>
+    </w:p>
+    <w:p>
+      <w:pPr>
+        <w:rPr>
+          <w:lang w:val="en-US"/>
+        </w:rPr>
+      </w:pPr>
+    </w:p>
+    <w:p>
+      <w:pPr>
+        <w:rPr>
+          <w:lang w:val="en-US"/>
+        </w:rPr>
+      </w:pPr>
+      <w:r>
+        <w:rPr>
+          <w:lang w:val="en-US"/>
+        </w:rPr>
+        <w:t>Eg. subarrays having sum =</w:t>
+      </w:r>
+      <w:proofErr w:type="gramStart"/>
+      <w:r>
+        <w:rPr>
+          <w:lang w:val="en-US"/>
+        </w:rPr>
+        <w:t>15 ,</w:t>
+      </w:r>
+      <w:proofErr w:type="gramEnd"/>
+      <w:r>
+        <w:rPr>
+          <w:lang w:val="en-US"/>
+        </w:rPr>
+        <w:t xml:space="preserve"> {10,5} , {5,2,7,1} , {8,7}</w:t>
+      </w:r>
+    </w:p>
+    <w:p>
+      <w:pPr>
+        <w:rPr>
+          <w:lang w:val="en-US"/>
+        </w:rPr>
+      </w:pPr>
+      <w:r>
+        <w:rPr>
+          <w:lang w:val="en-US"/>
+        </w:rPr>
+        <w:t xml:space="preserve">Longest length is </w:t>
+      </w:r>
+      <w:proofErr w:type="gramStart"/>
+      <w:r>
+        <w:rPr>
+          <w:lang w:val="en-US"/>
+        </w:rPr>
+        <w:t>4</w:t>
+      </w:r>
+      <w:proofErr w:type="gramEnd"/>
+      <w:r>
+        <w:rPr>
+          <w:lang w:val="en-US"/>
+        </w:rPr>
+        <w:t xml:space="preserve"> </w:t>
+      </w:r>
+    </w:p>
+    <w:p>
+      <w:pPr>
+        <w:rPr>
+          <w:lang w:val="en-US"/>
+        </w:rPr>
+      </w:pPr>
+      <w:r>
+        <w:rPr>
+          <w:lang w:val="en-US"/>
+        </w:rPr>
+        <w:t xml:space="preserve">And there is only 1 such subarray </w:t>
+      </w:r>
+      <w:proofErr w:type="gramStart"/>
+      <w:r>
+        <w:rPr>
+          <w:lang w:val="en-US"/>
+        </w:rPr>
+        <w:t>present</w:t>
+      </w:r>
+      <w:proofErr w:type="gramEnd"/>
+      <w:r>
+        <w:rPr>
+          <w:lang w:val="en-US"/>
+        </w:rPr>
+        <w:t xml:space="preserve"> in the array A. {5,2,7,1}</w:t>
+      </w:r>
+    </w:p>
+    <w:p>
+      <w:pPr>
+        <w:rPr>
+          <w:lang w:val="en-US"/>
+        </w:rPr>
+      </w:pPr>
+      <w:proofErr w:type="gramStart"/>
+      <w:r>
+        <w:rPr>
+          <w:u w:val="single"/>
+          <w:lang w:val="en-US"/>
+        </w:rPr>
+        <w:t>Approach :</w:t>
+      </w:r>
+      <w:proofErr w:type="gramEnd"/>
+      <w:r>
+        <w:rPr>
+          <w:lang w:val="en-US"/>
+        </w:rPr>
+        <w:t xml:space="preserve"> Same as the above question , except we have to find the </w:t>
+      </w:r>
+      <w:r>
+        <w:rPr>
+          <w:lang w:val="en-US"/>
+        </w:rPr>
+        <w:t>long</w:t>
+      </w:r>
+      <w:r>
+        <w:rPr>
+          <w:lang w:val="en-US"/>
+        </w:rPr>
+        <w:t>est one here.</w:t>
+      </w:r>
+    </w:p>
+    <w:p>
+      <w:pPr>
+        <w:pStyle w:val="Heading1"/>
+      </w:pPr>
+      <w:r>
+        <w:t>Google OA</w:t>
+      </w:r>
+      <w:r>
+        <w:t xml:space="preserve"> Pair Search</w:t>
+      </w:r>
+    </w:p>
+    <w:p>
+      <w:r>
+        <w:t>You are given an array A of N integers</w:t>
+      </w:r>
+      <w:r>
+        <w:t xml:space="preserve"> , you have to find the number of special pairs </w:t>
+      </w:r>
+      <w:r>
+        <w:t>in array A.</w:t>
+      </w:r>
+    </w:p>
+    <w:p>
+      <w:r>
+        <w:t>A pair of indices i and j are called special , if the following 2 conditions are satisfied.</w:t>
+      </w:r>
+    </w:p>
+    <w:p>
+      <w:pPr>
+        <w:pStyle w:val="ListParagraph"/>
+        <w:numPr>
+          <w:ilvl w:val="2"/>
+          <w:numId w:val="3"/>
+        </w:numPr>
+      </w:pPr>
+      <w:r>
+        <w:t xml:space="preserve">i&lt; j </w:t>
+      </w:r>
+    </w:p>
+    <w:p>
+      <w:pPr>
+        <w:pStyle w:val="ListParagraph"/>
+        <w:numPr>
+          <w:ilvl w:val="2"/>
+          <w:numId w:val="3"/>
+        </w:numPr>
+      </w:pPr>
+      <w:r>
+        <w:t xml:space="preserve">A[A[A[i]]] = </w:t>
+      </w:r>
+      <w:r>
+        <w:t>A[A[A[</w:t>
+      </w:r>
+      <w:r>
+        <w:t>j</w:t>
+      </w:r>
+      <w:r>
+        <w:t xml:space="preserve">]]]  </w:t>
+      </w:r>
+    </w:p>
+    <w:p>
+      <w:r>
+        <w:t>Find out the number of special pairs present in array A.</w:t>
+      </w:r>
+    </w:p>
+    <w:p>
+      <w:r>
+        <w:t>Note : 1 based indexing is used.</w:t>
+      </w:r>
+    </w:p>
+    <w:p>
+      <w:pPr>
+        <w:rPr>
+          <w:u w:val="single"/>
+        </w:rPr>
+      </w:pPr>
+      <w:r>
+        <w:rPr>
+          <w:u w:val="single"/>
+        </w:rPr>
+        <w:t>BruteForce :</w:t>
+      </w:r>
+    </w:p>
+    <w:p>
+      <w:r>
+        <w:t>Run a nested for loop and check for all the pairs</w:t>
+      </w:r>
+      <w:r>
+        <w:t>.</w:t>
+      </w:r>
+    </w:p>
+    <w:p>
+      <w:r>
+        <w:t>TC : O(n^2)</w:t>
+      </w:r>
+    </w:p>
+    <w:p>
+      <w:r>
+        <w:t>SC : O(1)</w:t>
+      </w:r>
+    </w:p>
+    <w:p/>
+    <w:p>
+      <w:pPr>
+        <w:rPr>
+          <w:u w:val="single"/>
+        </w:rPr>
+      </w:pPr>
+      <w:r>
+        <w:rPr>
+          <w:u w:val="single"/>
+        </w:rPr>
+        <w:t xml:space="preserve">Best Approach : </w:t>
+      </w:r>
+      <w:r>
+        <w:rPr>
+          <w:u w:val="single"/>
+        </w:rPr>
+        <w:t xml:space="preserve"> </w:t>
+      </w:r>
+    </w:p>
+    <w:p>
+      <w:r>
+        <w:t>First</w:t>
+      </w:r>
+      <w:r>
+        <w:t>,</w:t>
+      </w:r>
+      <w:r>
+        <w:t xml:space="preserve">let us not bother about this nested level of checking </w:t>
+      </w:r>
+      <w:r>
+        <w:t xml:space="preserve">and consider only A[i] </w:t>
+      </w:r>
+      <w:r>
+        <w:t>==</w:t>
+      </w:r>
+      <w:r>
+        <w:t xml:space="preserve"> A[j] </w:t>
+      </w:r>
+      <w:r>
+        <w:t xml:space="preserve">and i&lt;j only </w:t>
+      </w:r>
+      <w:r>
+        <w:t>for now</w:t>
+      </w:r>
+      <w:r>
+        <w:t xml:space="preserve"> </w:t>
+      </w:r>
+      <w:r>
+        <w:t>,</w:t>
+      </w:r>
+      <w:r>
+        <w:t>the way that we would be able to check is that</w:t>
+      </w:r>
+      <w:r>
+        <w:t xml:space="preserve"> to grow an frequency hashmap</w:t>
+      </w:r>
+      <w:r>
+        <w:t xml:space="preserve">, and check if the current element has any such frequency before </w:t>
+      </w:r>
+      <w:r>
+        <w:t xml:space="preserve">in the map , which should </w:t>
+      </w:r>
+      <w:r>
+        <w:t>give the count</w:t>
+      </w:r>
+      <w:r>
+        <w:t>s of such matches</w:t>
+      </w:r>
+      <w:r>
+        <w:t xml:space="preserve"> till</w:t>
+      </w:r>
+      <w:r>
+        <w:t xml:space="preserve"> before that index.</w:t>
+      </w:r>
+      <w:r>
+        <w:t xml:space="preserve"> </w:t>
+      </w:r>
+    </w:p>
+    <w:p>
+      <w:r>
+        <w:t>TC : O(n)</w:t>
+      </w:r>
+    </w:p>
+    <w:p>
+      <w:r>
+        <w:t>SC : O(1)</w:t>
+      </w:r>
+    </w:p>
     <w:p>
       <w:pPr>
         <w:pStyle w:val="Heading1"/>
@@ -9191,6 +9606,7 @@
         <w:rPr>
           <w:szCs w:val="24"/>
         </w:rPr>
+        <w:lastRenderedPageBreak/>
         <w:t>Here , we need to understand one point , by flipping means , we are just flipping only one index at a time and finding the number of such possible flips , so eac</w:t>
       </w:r>
       <w:r>
@@ -9224,7 +9640,6 @@
           <w:noProof/>
           <w:szCs w:val="24"/>
         </w:rPr>
-        <w:lastRenderedPageBreak/>
         <w:drawing>
           <wp:inline distT="0" distB="0" distL="0" distR="0" wp14:anchorId="114879BE" wp14:editId="247338BB">
             <wp:extent cx="5731510" cy="1670050"/>
@@ -11357,6 +11772,24 @@
       </w:tblBorders>
     </w:tblPr>
   </w:style>
+  <w:style w:type="paragraph" w:styleId="NormalWeb">
+    <w:name w:val="Normal (Web)"/>
+    <w:basedOn w:val="Normal"/>
+    <w:uiPriority w:val="99"/>
+    <w:semiHidden/>
+    <w:unhideWhenUsed/>
+    <w:rsid w:val="00664882"/>
+    <w:pPr>
+      <w:spacing w:before="100" w:beforeAutospacing="1" w:after="100" w:afterAutospacing="1" w:line="240" w:lineRule="auto"/>
+    </w:pPr>
+    <w:rPr>
+      <w:rFonts w:ascii="Times New Roman" w:eastAsia="Times New Roman" w:hAnsi="Times New Roman" w:cs="Times New Roman"/>
+      <w:kern w:val="0"/>
+      <w:szCs w:val="24"/>
+      <w:lang w:val="en-US"/>
+      <w14:ligatures w14:val="none"/>
+    </w:rPr>
+  </w:style>
 </w:styles>
 </file>
 

</xml_diff>

<commit_message>
Maximum Sum Selection Media Net OA on Fri, Mar 29, 2024  01:07:13 AM
</commit_message>
<xml_diff>
--- a/Hashing/Hashing.docx
+++ b/Hashing/Hashing.docx
@@ -9159,10 +9159,7 @@
         <w:t>Of</w:t>
       </w:r>
       <w:r>
-        <w:t xml:space="preserve"> </w:t>
-      </w:r>
-      <w:r>
-        <w:t>Long</w:t>
+        <w:t xml:space="preserve"> Long</w:t>
       </w:r>
       <w:r>
         <w:t>est</w:t>
@@ -9405,16 +9402,7 @@
         </w:numPr>
       </w:pPr>
       <w:r>
-        <w:t xml:space="preserve">A[A[A[i]]] = </w:t>
-      </w:r>
-      <w:r>
-        <w:t>A[A[A[</w:t>
-      </w:r>
-      <w:r>
-        <w:t>j</w:t>
-      </w:r>
-      <w:r>
-        <w:t xml:space="preserve">]]]  </w:t>
+        <w:t xml:space="preserve">A[A[A[i]]] = A[A[A[j]]]  </w:t>
       </w:r>
     </w:p>
     <w:p>
@@ -9547,9 +9535,330 @@
         <w:t>SC : O(1)</w:t>
       </w:r>
     </w:p>
+    <w:p/>
+    <w:p/>
+    <w:p/>
     <w:p>
       <w:pPr>
         <w:pStyle w:val="Heading1"/>
+      </w:pPr>
+      <w:r>
+        <w:lastRenderedPageBreak/>
+        <w:t>Maximum Sum Selection</w:t>
+      </w:r>
+      <w:r>
+        <w:t xml:space="preserve"> </w:t>
+      </w:r>
+      <w:r>
+        <w:t>Media</w:t>
+      </w:r>
+      <w:r>
+        <w:t xml:space="preserve"> </w:t>
+      </w:r>
+      <w:r>
+        <w:t>Net</w:t>
+      </w:r>
+      <w:r>
+        <w:t xml:space="preserve"> </w:t>
+      </w:r>
+      <w:r>
+        <w:t>OA</w:t>
+      </w:r>
+    </w:p>
+    <w:p>
+      <w:r>
+        <w:t>You are given an integer array A of size N. Your task is to select exactly B elements from either the left end or the right end of the array A in order to maximize the sum of the selected elements.</w:t>
+      </w:r>
+    </w:p>
+    <w:p>
+      <w:r>
+        <w:t>Here are the details of the problem:</w:t>
+      </w:r>
+    </w:p>
+    <w:p>
+      <w:r>
+        <w:t>You are given an integer array A of size N where 1 &lt;= N &lt;= 10^5.</w:t>
+      </w:r>
+    </w:p>
+    <w:p>
+      <w:r>
+        <w:t>You need to select exactly B elements from either the left end or the right end of the array A.</w:t>
+      </w:r>
+    </w:p>
+    <w:p>
+      <w:r>
+        <w:t>The goal is to find and return the maximum possible sum of elements you can pick.</w:t>
+      </w:r>
+    </w:p>
+    <w:p>
+      <w:pPr>
+        <w:rPr>
+          <w:u w:val="single"/>
+        </w:rPr>
+      </w:pPr>
+      <w:r>
+        <w:rPr>
+          <w:u w:val="single"/>
+        </w:rPr>
+        <w:t>Input:</w:t>
+      </w:r>
+    </w:p>
+    <w:p>
+      <w:r>
+        <w:t>An integer array A of size N where each element A[i] satisfies -103 &lt;= A[i] &lt;= 103.</w:t>
+      </w:r>
+    </w:p>
+    <w:p>
+      <w:r>
+        <w:t>An integer B where 1 &lt;= B &lt;= N.</w:t>
+      </w:r>
+    </w:p>
+    <w:p>
+      <w:pPr>
+        <w:rPr>
+          <w:u w:val="single"/>
+        </w:rPr>
+      </w:pPr>
+      <w:r>
+        <w:rPr>
+          <w:u w:val="single"/>
+        </w:rPr>
+        <w:t>Output:</w:t>
+      </w:r>
+    </w:p>
+    <w:p>
+      <w:r>
+        <w:t>An integer representing the maximum possible sum of selected elements.</w:t>
+      </w:r>
+    </w:p>
+    <w:p>
+      <w:r>
+        <w:t>[5, -2, 3, 1, 2], 3 -&gt; 8</w:t>
+      </w:r>
+    </w:p>
+    <w:p>
+      <w:r>
+        <w:t>From the below picture , out of all as we see here</w:t>
+      </w:r>
+      <w:r>
+        <w:t xml:space="preserve"> that </w:t>
+      </w:r>
+      <w:r>
+        <w:t xml:space="preserve">{5} , {1,2}  </w:t>
+      </w:r>
+    </w:p>
+    <w:p>
+      <w:r>
+        <w:drawing>
+          <wp:inline distT="0" distB="0" distL="0" distR="0" wp14:anchorId="4FCB7894" wp14:editId="7F04C512">
+            <wp:extent cx="5731510" cy="3905885"/>
+            <wp:effectExtent l="0" t="0" r="0" b="5715"/>
+            <wp:docPr id="1447434466" name="Picture 1" descr="A close-up of a number&#10;&#10;Description automatically generated"/>
+            <wp:cNvGraphicFramePr>
+              <a:graphicFrameLocks xmlns:a="http://schemas.openxmlformats.org/drawingml/2006/main" noChangeAspect="1"/>
+            </wp:cNvGraphicFramePr>
+            <a:graphic xmlns:a="http://schemas.openxmlformats.org/drawingml/2006/main">
+              <a:graphicData uri="http://schemas.openxmlformats.org/drawingml/2006/picture">
+                <pic:pic xmlns:pic="http://schemas.openxmlformats.org/drawingml/2006/picture">
+                  <pic:nvPicPr>
+                    <pic:cNvPr id="1447434466" name="Picture 1" descr="A close-up of a number&#10;&#10;Description automatically generated"/>
+                    <pic:cNvPicPr/>
+                  </pic:nvPicPr>
+                  <pic:blipFill>
+                    <a:blip r:embed="rId13"/>
+                    <a:stretch>
+                      <a:fillRect/>
+                    </a:stretch>
+                  </pic:blipFill>
+                  <pic:spPr>
+                    <a:xfrm>
+                      <a:off x="0" y="0"/>
+                      <a:ext cx="5731510" cy="3905885"/>
+                    </a:xfrm>
+                    <a:prstGeom prst="rect">
+                      <a:avLst/>
+                    </a:prstGeom>
+                  </pic:spPr>
+                </pic:pic>
+              </a:graphicData>
+            </a:graphic>
+          </wp:inline>
+        </w:drawing>
+      </w:r>
+    </w:p>
+    <w:p>
+      <w:r>
+        <w:lastRenderedPageBreak/>
+        <w:t>is the best option available.</w:t>
+      </w:r>
+    </w:p>
+    <w:p>
+      <w:pPr>
+        <w:rPr>
+          <w:b/>
+          <w:bCs/>
+          <w:u w:val="single"/>
+        </w:rPr>
+      </w:pPr>
+      <w:r>
+        <w:rPr>
+          <w:u w:val="single"/>
+        </w:rPr>
+        <w:t xml:space="preserve">Brute Force Approach : </w:t>
+      </w:r>
+      <w:r>
+        <w:rPr>
+          <w:u w:val="single"/>
+        </w:rPr>
+        <w:t xml:space="preserve"> </w:t>
+      </w:r>
+    </w:p>
+    <w:p>
+      <w:r>
+        <w:t xml:space="preserve">You can take the </w:t>
+      </w:r>
+      <w:r>
+        <w:t xml:space="preserve">k values varing from [0 , k] , [1 , k-1 ] , [2 , k-2] , [k , 0] in the left and right sides and find out the sum in all such a cases </w:t>
+      </w:r>
+      <w:r>
+        <w:t xml:space="preserve">, then </w:t>
+      </w:r>
+      <w:r>
+        <w:t>we can find the best / max answer from that.</w:t>
+      </w:r>
+    </w:p>
+    <w:p>
+      <w:r>
+        <w:t xml:space="preserve">N = 5 </w:t>
+      </w:r>
+      <w:r>
+        <w:t xml:space="preserve">   </w:t>
+      </w:r>
+      <w:r>
+        <w:t>0 1 2 3 4</w:t>
+      </w:r>
+      <w:r>
+        <w:t xml:space="preserve"> (indices)</w:t>
+      </w:r>
+    </w:p>
+    <w:p>
+      <w:r>
+        <w:t>k =  3</w:t>
+      </w:r>
+    </w:p>
+    <w:p>
+      <w:r>
+        <w:t xml:space="preserve">     </w:t>
+      </w:r>
+      <w:r>
+        <w:t>i-1 , N - k + i</w:t>
+      </w:r>
+    </w:p>
+    <w:p>
+      <w:r>
+        <w:t xml:space="preserve">i   Left   Right </w:t>
+      </w:r>
+    </w:p>
+    <w:p>
+      <w:r>
+        <w:t>0    -1        2</w:t>
+      </w:r>
+    </w:p>
+    <w:p>
+      <w:r>
+        <w:t>1      0        3</w:t>
+      </w:r>
+    </w:p>
+    <w:p>
+      <w:r>
+        <w:t>2      1        4</w:t>
+      </w:r>
+    </w:p>
+    <w:p>
+      <w:r>
+        <w:t>3      2       5</w:t>
+      </w:r>
+    </w:p>
+    <w:p>
+      <w:r>
+        <w:t xml:space="preserve">TC :- </w:t>
+      </w:r>
+      <w:r>
+        <w:t>O(</w:t>
+      </w:r>
+      <w:r>
+        <w:t xml:space="preserve"> </w:t>
+      </w:r>
+      <w:r>
+        <w:t>k</w:t>
+      </w:r>
+      <w:r>
+        <w:t xml:space="preserve"> x k </w:t>
+      </w:r>
+      <w:r>
+        <w:t xml:space="preserve">) </w:t>
+      </w:r>
+      <w:r>
+        <w:t xml:space="preserve">  </w:t>
+      </w:r>
+    </w:p>
+    <w:p>
+      <w:r>
+        <w:t xml:space="preserve">SC :- O(1) </w:t>
+      </w:r>
+    </w:p>
+    <w:p>
+      <w:pPr>
+        <w:rPr>
+          <w:u w:val="single"/>
+        </w:rPr>
+      </w:pPr>
+      <w:r>
+        <w:rPr>
+          <w:u w:val="single"/>
+        </w:rPr>
+        <w:t xml:space="preserve">Best Approach : </w:t>
+      </w:r>
+    </w:p>
+    <w:p>
+      <w:r>
+        <w:t xml:space="preserve">In the brute force approach </w:t>
+      </w:r>
+      <w:r>
+        <w:t xml:space="preserve">, we are calculating the sum every time , instead if we could just store </w:t>
+      </w:r>
+      <w:r>
+        <w:t xml:space="preserve">it in the prefix and suffix </w:t>
+      </w:r>
+      <w:r>
+        <w:t xml:space="preserve">sum </w:t>
+      </w:r>
+      <w:r>
+        <w:t>arrays , it should work</w:t>
+      </w:r>
+      <w:r>
+        <w:t xml:space="preserve"> quickly with the time complexity of O(k).</w:t>
+      </w:r>
+    </w:p>
+    <w:p>
+      <w:r>
+        <w:t xml:space="preserve">TC :- O( k )   </w:t>
+      </w:r>
+    </w:p>
+    <w:p>
+      <w:r>
+        <w:t>SC :- O(</w:t>
+      </w:r>
+      <w:r>
+        <w:t xml:space="preserve"> N + N </w:t>
+      </w:r>
+      <w:r>
+        <w:t xml:space="preserve">) </w:t>
+      </w:r>
+    </w:p>
+    <w:p>
+      <w:pPr>
+        <w:pStyle w:val="Heading1"/>
         <w:rPr>
           <w:szCs w:val="24"/>
         </w:rPr>
@@ -9567,7 +9876,7 @@
           <w:szCs w:val="24"/>
         </w:rPr>
       </w:pPr>
-      <w:hyperlink r:id="rId13" w:history="1">
+      <w:hyperlink r:id="rId14" w:history="1">
         <w:r>
           <w:rPr>
             <w:rStyle w:val="Hyperlink"/>
@@ -9606,40 +9915,40 @@
         <w:rPr>
           <w:szCs w:val="24"/>
         </w:rPr>
+        <w:t>Here , we need to understand one point , by flipping means , we are just flipping only one index at a time and finding the number of such possible flips , so eac</w:t>
+      </w:r>
+      <w:r>
+        <w:rPr>
+          <w:szCs w:val="24"/>
+        </w:rPr>
+        <w:t>h</w:t>
+      </w:r>
+      <w:r>
+        <w:rPr>
+          <w:szCs w:val="24"/>
+        </w:rPr>
+        <w:t xml:space="preserve"> way corresponds to one flip at a particular index.</w:t>
+      </w:r>
+    </w:p>
+    <w:p>
+      <w:pPr>
+        <w:rPr>
+          <w:szCs w:val="24"/>
+        </w:rPr>
+      </w:pPr>
+    </w:p>
+    <w:p>
+      <w:pPr>
+        <w:rPr>
+          <w:szCs w:val="24"/>
+        </w:rPr>
+      </w:pPr>
+      <w:r>
+        <w:rPr>
+          <w:noProof/>
+          <w:szCs w:val="24"/>
+        </w:rPr>
         <w:lastRenderedPageBreak/>
-        <w:t>Here , we need to understand one point , by flipping means , we are just flipping only one index at a time and finding the number of such possible flips , so eac</w:t>
-      </w:r>
-      <w:r>
-        <w:rPr>
-          <w:szCs w:val="24"/>
-        </w:rPr>
-        <w:t>h</w:t>
-      </w:r>
-      <w:r>
-        <w:rPr>
-          <w:szCs w:val="24"/>
-        </w:rPr>
-        <w:t xml:space="preserve"> way corresponds to one flip at a particular index.</w:t>
-      </w:r>
-    </w:p>
-    <w:p>
-      <w:pPr>
-        <w:rPr>
-          <w:szCs w:val="24"/>
-        </w:rPr>
-      </w:pPr>
-    </w:p>
-    <w:p>
-      <w:pPr>
-        <w:rPr>
-          <w:szCs w:val="24"/>
-        </w:rPr>
-      </w:pPr>
-      <w:r>
-        <w:rPr>
-          <w:noProof/>
-          <w:szCs w:val="24"/>
-        </w:rPr>
         <w:drawing>
           <wp:inline distT="0" distB="0" distL="0" distR="0" wp14:anchorId="114879BE" wp14:editId="247338BB">
             <wp:extent cx="5731510" cy="1670050"/>
@@ -9656,7 +9965,7 @@
                     <pic:cNvPicPr/>
                   </pic:nvPicPr>
                   <pic:blipFill>
-                    <a:blip r:embed="rId14"/>
+                    <a:blip r:embed="rId15"/>
                     <a:stretch>
                       <a:fillRect/>
                     </a:stretch>
@@ -9718,7 +10027,7 @@
                     <pic:cNvPicPr/>
                   </pic:nvPicPr>
                   <pic:blipFill>
-                    <a:blip r:embed="rId15"/>
+                    <a:blip r:embed="rId16"/>
                     <a:stretch>
                       <a:fillRect/>
                     </a:stretch>

</xml_diff>

<commit_message>
Arcesium_OA_Even_And_Odd_Swap on Sat, Mar 30, 2024  03:49:46 PM
</commit_message>
<xml_diff>
--- a/Hashing/Hashing.docx
+++ b/Hashing/Hashing.docx
@@ -7266,7 +7266,7 @@
           <w:iCs/>
           <w:szCs w:val="24"/>
         </w:rPr>
-        <w:t xml:space="preserve">r1+1 is the top corner and we just </w:t>
+        <w:t xml:space="preserve">r1+1 is the top corner and we just need </w:t>
       </w:r>
       <w:r>
         <w:rPr>
@@ -7275,7 +7275,7 @@
           <w:szCs w:val="24"/>
         </w:rPr>
         <w:lastRenderedPageBreak/>
-        <w:t>need to exclude that cell also</w:t>
+        <w:t>to exclude that cell also</w:t>
       </w:r>
       <w:r>
         <w:rPr>
@@ -9249,21 +9249,20 @@
         <w:rPr>
           <w:lang w:val="en-US"/>
         </w:rPr>
-        <w:t>Eg. subarrays having sum =</w:t>
-      </w:r>
-      <w:proofErr w:type="gramStart"/>
-      <w:r>
+        <w:t>Eg. subarrays having sum =15 , {10,5} , {5,2,7,1} , {8,7}</w:t>
+      </w:r>
+    </w:p>
+    <w:p>
+      <w:pPr>
         <w:rPr>
           <w:lang w:val="en-US"/>
         </w:rPr>
-        <w:t>15 ,</w:t>
-      </w:r>
-      <w:proofErr w:type="gramEnd"/>
+      </w:pPr>
       <w:r>
         <w:rPr>
           <w:lang w:val="en-US"/>
         </w:rPr>
-        <w:t xml:space="preserve"> {10,5} , {5,2,7,1} , {8,7}</w:t>
+        <w:t xml:space="preserve">Longest length is 4 </w:t>
       </w:r>
     </w:p>
     <w:p>
@@ -9276,65 +9275,22 @@
         <w:rPr>
           <w:lang w:val="en-US"/>
         </w:rPr>
-        <w:t xml:space="preserve">Longest length is </w:t>
-      </w:r>
-      <w:proofErr w:type="gramStart"/>
-      <w:r>
+        <w:t>And there is only 1 such subarray present in the array A. {5,2,7,1}</w:t>
+      </w:r>
+    </w:p>
+    <w:p>
+      <w:pPr>
         <w:rPr>
           <w:lang w:val="en-US"/>
         </w:rPr>
-        <w:t>4</w:t>
-      </w:r>
-      <w:proofErr w:type="gramEnd"/>
-      <w:r>
-        <w:rPr>
+      </w:pPr>
+      <w:r>
+        <w:rPr>
+          <w:u w:val="single"/>
           <w:lang w:val="en-US"/>
         </w:rPr>
-        <w:t xml:space="preserve"> </w:t>
-      </w:r>
-    </w:p>
-    <w:p>
-      <w:pPr>
-        <w:rPr>
-          <w:lang w:val="en-US"/>
-        </w:rPr>
-      </w:pPr>
-      <w:r>
-        <w:rPr>
-          <w:lang w:val="en-US"/>
-        </w:rPr>
-        <w:t xml:space="preserve">And there is only 1 such subarray </w:t>
-      </w:r>
-      <w:proofErr w:type="gramStart"/>
-      <w:r>
-        <w:rPr>
-          <w:lang w:val="en-US"/>
-        </w:rPr>
-        <w:t>present</w:t>
-      </w:r>
-      <w:proofErr w:type="gramEnd"/>
-      <w:r>
-        <w:rPr>
-          <w:lang w:val="en-US"/>
-        </w:rPr>
-        <w:t xml:space="preserve"> in the array A. {5,2,7,1}</w:t>
-      </w:r>
-    </w:p>
-    <w:p>
-      <w:pPr>
-        <w:rPr>
-          <w:lang w:val="en-US"/>
-        </w:rPr>
-      </w:pPr>
-      <w:proofErr w:type="gramStart"/>
-      <w:r>
-        <w:rPr>
-          <w:u w:val="single"/>
-          <w:lang w:val="en-US"/>
-        </w:rPr>
         <w:t>Approach :</w:t>
       </w:r>
-      <w:proofErr w:type="gramEnd"/>
       <w:r>
         <w:rPr>
           <w:lang w:val="en-US"/>
@@ -9649,6 +9605,9 @@
     </w:p>
     <w:p>
       <w:r>
+        <w:rPr>
+          <w:noProof/>
+        </w:rPr>
         <w:drawing>
           <wp:inline distT="0" distB="0" distL="0" distR="0" wp14:anchorId="4FCB7894" wp14:editId="7F04C512">
             <wp:extent cx="5731510" cy="3905885"/>
@@ -9732,10 +9691,7 @@
         <w:t xml:space="preserve">N = 5 </w:t>
       </w:r>
       <w:r>
-        <w:t xml:space="preserve">   </w:t>
-      </w:r>
-      <w:r>
-        <w:t>0 1 2 3 4</w:t>
+        <w:t xml:space="preserve">   0 1 2 3 4</w:t>
       </w:r>
       <w:r>
         <w:t xml:space="preserve"> (indices)</w:t>
@@ -9854,6 +9810,232 @@
       </w:r>
       <w:r>
         <w:t xml:space="preserve">) </w:t>
+      </w:r>
+    </w:p>
+    <w:p>
+      <w:pPr>
+        <w:pStyle w:val="Heading1"/>
+      </w:pPr>
+      <w:r>
+        <w:t>Arcesium OA</w:t>
+      </w:r>
+      <w:r>
+        <w:t xml:space="preserve"> Even and Odd Swap</w:t>
+      </w:r>
+    </w:p>
+    <w:p>
+      <w:r>
+        <w:t>Two strings, a and b, are said to be twins only if they can be made equivalent by performing some number of operations on one or both strings. There are two possible operations:</w:t>
+      </w:r>
+    </w:p>
+    <w:p>
+      <w:r>
+        <w:t>SwapEven: Swap a character at an even-numbered index with a character at another even-numbered index.</w:t>
+      </w:r>
+    </w:p>
+    <w:p>
+      <w:r>
+        <w:t>SwapOdd: Swap a character at an odd-numbered index with a character at another odd-numbered index.</w:t>
+      </w:r>
+    </w:p>
+    <w:p/>
+    <w:p>
+      <w:r>
+        <w:t>For example, a = "abcd" and b = "cdab" are twins</w:t>
+      </w:r>
+      <w:r>
+        <w:t>.</w:t>
+      </w:r>
+    </w:p>
+    <w:p/>
+    <w:p/>
+    <w:p>
+      <w:pPr>
+        <w:rPr>
+          <w:u w:val="single"/>
+        </w:rPr>
+      </w:pPr>
+      <w:r>
+        <w:rPr>
+          <w:u w:val="single"/>
+        </w:rPr>
+        <w:t>Intuition</w:t>
+      </w:r>
+      <w:r>
+        <w:rPr>
+          <w:u w:val="single"/>
+        </w:rPr>
+        <w:t xml:space="preserve"> : </w:t>
+      </w:r>
+    </w:p>
+    <w:p>
+      <w:r>
+        <w:t xml:space="preserve">Let’s try to solve an easy </w:t>
+      </w:r>
+      <w:r>
+        <w:t xml:space="preserve">version of the same </w:t>
+      </w:r>
+      <w:r>
+        <w:t>problem.</w:t>
+      </w:r>
+      <w:r>
+        <w:t xml:space="preserve"> </w:t>
+      </w:r>
+      <w:r>
+        <w:t xml:space="preserve">Let’s say </w:t>
+      </w:r>
+      <w:r>
+        <w:t>you can swap any character in any string with any other character of the same string</w:t>
+      </w:r>
+      <w:r>
+        <w:t>.</w:t>
+      </w:r>
+    </w:p>
+    <w:p>
+      <w:r>
+        <w:t xml:space="preserve">This </w:t>
+      </w:r>
+      <w:r>
+        <w:t xml:space="preserve">means </w:t>
+      </w:r>
+      <w:r>
+        <w:t xml:space="preserve">here that </w:t>
+      </w:r>
+      <w:r>
+        <w:t>the order doesn't matter;only the quantity matters</w:t>
+      </w:r>
+      <w:r>
+        <w:t xml:space="preserve"> </w:t>
+      </w:r>
+      <w:r>
+        <w:t>I</w:t>
+      </w:r>
+      <w:r>
+        <w:t>f “a” is coming for same numbers of times in A and B ; similarly if frequency of “b” is same in both A and B</w:t>
+      </w:r>
+      <w:r>
+        <w:t>.</w:t>
+      </w:r>
+    </w:p>
+    <w:p>
+      <w:r>
+        <w:t>Both the strings will be equal if all the characters from “a” to “z” are having the same frequency in both the strings.</w:t>
+      </w:r>
+    </w:p>
+    <w:p>
+      <w:pPr>
+        <w:rPr>
+          <w:u w:val="single"/>
+        </w:rPr>
+      </w:pPr>
+      <w:r>
+        <w:rPr>
+          <w:u w:val="single"/>
+        </w:rPr>
+        <w:t>Appro</w:t>
+      </w:r>
+      <w:r>
+        <w:rPr>
+          <w:u w:val="single"/>
+        </w:rPr>
+        <w:t>a</w:t>
+      </w:r>
+      <w:r>
+        <w:rPr>
+          <w:u w:val="single"/>
+        </w:rPr>
+        <w:t xml:space="preserve">ch : </w:t>
+      </w:r>
+    </w:p>
+    <w:p>
+      <w:r>
+        <w:t>If we could follow the same approach as above , we could break down the problem into the following</w:t>
+      </w:r>
+      <w:r>
+        <w:t>.</w:t>
+      </w:r>
+    </w:p>
+    <w:p>
+      <w:r>
+        <w:t xml:space="preserve">A </w:t>
+      </w:r>
+      <w:r>
+        <w:sym w:font="Wingdings" w:char="F0E0"/>
+      </w:r>
+      <w:r>
+        <w:t xml:space="preserve"> A0 A1 A2 A3 A4 A5 A6 </w:t>
+      </w:r>
+    </w:p>
+    <w:p>
+      <w:r>
+        <w:t xml:space="preserve">B </w:t>
+      </w:r>
+      <w:r>
+        <w:sym w:font="Wingdings" w:char="F0E0"/>
+      </w:r>
+      <w:r>
+        <w:t xml:space="preserve"> B0 B1 B2 B3 B4 B5 B6</w:t>
+      </w:r>
+    </w:p>
+    <w:p/>
+    <w:p>
+      <w:r>
+        <w:t xml:space="preserve">We can check for the all the even and odd indices separately </w:t>
+      </w:r>
+      <w:r>
+        <w:t xml:space="preserve">by breaking them into </w:t>
+      </w:r>
+      <w:r>
+        <w:t>2 sets of strings.</w:t>
+      </w:r>
+    </w:p>
+    <w:p>
+      <w:r>
+        <w:t>TC : - O(</w:t>
+      </w:r>
+      <w:r>
+        <w:t xml:space="preserve">Sum of length of </w:t>
+      </w:r>
+      <w:r>
+        <w:t>both</w:t>
+      </w:r>
+      <w:r>
+        <w:t xml:space="preserve"> the strings</w:t>
+      </w:r>
+      <w:r>
+        <w:t>)</w:t>
+      </w:r>
+    </w:p>
+    <w:p>
+      <w:r>
+        <w:t xml:space="preserve">SC :- </w:t>
+      </w:r>
+      <w:r>
+        <w:t xml:space="preserve">O(26) ~ O(constant) </w:t>
+      </w:r>
+      <w:r>
+        <w:t xml:space="preserve">~ O(1) </w:t>
+      </w:r>
+      <w:r>
+        <w:t xml:space="preserve"> </w:t>
+      </w:r>
+      <w:r>
+        <w:t xml:space="preserve"> </w:t>
+      </w:r>
+      <w:r>
+        <w:t xml:space="preserve"> </w:t>
+      </w:r>
+      <w:r>
+        <w:t xml:space="preserve"> </w:t>
+      </w:r>
+      <w:r>
+        <w:t xml:space="preserve"> </w:t>
+      </w:r>
+      <w:r>
+        <w:softHyphen/>
+      </w:r>
+      <w:r>
+        <w:softHyphen/>
       </w:r>
     </w:p>
     <w:p>
@@ -9948,7 +10130,6 @@
           <w:noProof/>
           <w:szCs w:val="24"/>
         </w:rPr>
-        <w:lastRenderedPageBreak/>
         <w:drawing>
           <wp:inline distT="0" distB="0" distL="0" distR="0" wp14:anchorId="114879BE" wp14:editId="247338BB">
             <wp:extent cx="5731510" cy="1670050"/>
@@ -11763,7 +11944,6 @@
   <w:style w:type="character" w:default="1" w:styleId="DefaultParagraphFont">
     <w:name w:val="Default Paragraph Font"/>
     <w:uiPriority w:val="1"/>
-    <w:semiHidden/>
     <w:unhideWhenUsed/>
   </w:style>
   <w:style w:type="table" w:default="1" w:styleId="TableNormal">

</xml_diff>

<commit_message>
4Sum_II_LC on Sat, Mar 30, 2024  10:25:32 PM
</commit_message>
<xml_diff>
--- a/Hashing/Hashing.docx
+++ b/Hashing/Hashing.docx
@@ -9977,30 +9977,183 @@
         <w:t xml:space="preserve"> B0 B1 B2 B3 B4 B5 B6</w:t>
       </w:r>
     </w:p>
+    <w:p>
+      <w:r>
+        <w:t xml:space="preserve">We can check for the all the even and odd indices separately </w:t>
+      </w:r>
+      <w:r>
+        <w:t xml:space="preserve">by breaking them into </w:t>
+      </w:r>
+      <w:r>
+        <w:t>2 sets of strings.</w:t>
+      </w:r>
+    </w:p>
+    <w:p>
+      <w:r>
+        <w:t>TC : - O(</w:t>
+      </w:r>
+      <w:r>
+        <w:t xml:space="preserve">Sum of length of </w:t>
+      </w:r>
+      <w:r>
+        <w:t>both</w:t>
+      </w:r>
+      <w:r>
+        <w:t xml:space="preserve"> the strings</w:t>
+      </w:r>
+      <w:r>
+        <w:t>)</w:t>
+      </w:r>
+    </w:p>
+    <w:p>
+      <w:r>
+        <w:t xml:space="preserve">SC :- </w:t>
+      </w:r>
+      <w:r>
+        <w:t xml:space="preserve">O(26) ~ O(constant) </w:t>
+      </w:r>
+      <w:r>
+        <w:t>~ O(1)</w:t>
+      </w:r>
+    </w:p>
+    <w:p>
+      <w:pPr>
+        <w:pStyle w:val="Heading1"/>
+      </w:pPr>
+      <w:r>
+        <w:t>4Sum II</w:t>
+      </w:r>
+      <w:r>
+        <w:t xml:space="preserve"> LC</w:t>
+      </w:r>
+    </w:p>
+    <w:p>
+      <w:r>
+        <w:t>Given four integer arrays nums1, nums2, nums3, and nums4 all of length n, return the number of tuples (i, j, k, l) such that:</w:t>
+      </w:r>
+    </w:p>
     <w:p/>
     <w:p>
       <w:r>
-        <w:t xml:space="preserve">We can check for the all the even and odd indices separately </w:t>
-      </w:r>
-      <w:r>
-        <w:t xml:space="preserve">by breaking them into </w:t>
-      </w:r>
-      <w:r>
-        <w:t>2 sets of strings.</w:t>
-      </w:r>
-    </w:p>
-    <w:p>
-      <w:r>
-        <w:t>TC : - O(</w:t>
-      </w:r>
-      <w:r>
-        <w:t xml:space="preserve">Sum of length of </w:t>
-      </w:r>
-      <w:r>
-        <w:t>both</w:t>
-      </w:r>
-      <w:r>
-        <w:t xml:space="preserve"> the strings</w:t>
+        <w:t>0 &lt;= i, j, k, l &lt; n</w:t>
+      </w:r>
+    </w:p>
+    <w:p>
+      <w:r>
+        <w:t>nums1[i] + nums2[j] + nums3[k] + nums4[l] == 0</w:t>
+      </w:r>
+    </w:p>
+    <w:p>
+      <w:r>
+        <w:t xml:space="preserve">Example : </w:t>
+      </w:r>
+    </w:p>
+    <w:p>
+      <w:r>
+        <w:t>Input: nums1 = [1,2], nums2 = [-2,-1], nums3 = [-1,2], nums4 = [0,2]</w:t>
+      </w:r>
+    </w:p>
+    <w:p>
+      <w:r>
+        <w:t>Output: 2</w:t>
+      </w:r>
+    </w:p>
+    <w:p>
+      <w:r>
+        <w:t>Explanation:</w:t>
+      </w:r>
+    </w:p>
+    <w:p>
+      <w:r>
+        <w:t>The two tuples are:</w:t>
+      </w:r>
+    </w:p>
+    <w:p>
+      <w:r>
+        <w:t>1. (0, 0, 0, 1) -&gt; nums1[0] + nums2[0] + nums3[0] + nums4[1] = 1 + (-2) + (-1) + 2 = 0</w:t>
+      </w:r>
+    </w:p>
+    <w:p>
+      <w:r>
+        <w:lastRenderedPageBreak/>
+        <w:t>2. (1, 1, 0, 0) -&gt; nums1[1] + nums2[1] + nums3[0] + nums4[0] = 2 + (-1) + (-1) + 0 = 0</w:t>
+      </w:r>
+    </w:p>
+    <w:p/>
+    <w:p>
+      <w:pPr>
+        <w:rPr>
+          <w:u w:val="single"/>
+        </w:rPr>
+      </w:pPr>
+      <w:r>
+        <w:rPr>
+          <w:u w:val="single"/>
+        </w:rPr>
+        <w:t xml:space="preserve">Brute Force : </w:t>
+      </w:r>
+    </w:p>
+    <w:p>
+      <w:r>
+        <w:t xml:space="preserve">Run 4 level nested for loop </w:t>
+      </w:r>
+    </w:p>
+    <w:p>
+      <w:r>
+        <w:t>TC : O(n^4)</w:t>
+      </w:r>
+    </w:p>
+    <w:p>
+      <w:r>
+        <w:t>SC : O(1)</w:t>
+      </w:r>
+    </w:p>
+    <w:p/>
+    <w:p>
+      <w:r>
+        <w:rPr>
+          <w:u w:val="single"/>
+        </w:rPr>
+        <w:t>Optimal Approach :</w:t>
+      </w:r>
+    </w:p>
+    <w:p>
+      <w:r>
+        <w:t>We can eliminate the 4</w:t>
+      </w:r>
+      <w:r>
+        <w:rPr>
+          <w:vertAlign w:val="superscript"/>
+        </w:rPr>
+        <w:t>th</w:t>
+      </w:r>
+      <w:r>
+        <w:t xml:space="preserve"> nested loop and use the hashmap as the look up for the complementary sum for the first 3 elements of the tuple.</w:t>
+      </w:r>
+    </w:p>
+    <w:p>
+      <w:r>
+        <w:t>a[i] + a[j] + a[k] =</w:t>
+      </w:r>
+      <w:r>
+        <w:t xml:space="preserve"> </w:t>
+      </w:r>
+      <w:r>
+        <w:t xml:space="preserve">- </w:t>
+      </w:r>
+      <w:r>
+        <w:t>a[l]</w:t>
+      </w:r>
+      <w:r>
+        <w:t xml:space="preserve"> . </w:t>
+      </w:r>
+    </w:p>
+    <w:p>
+      <w:r>
+        <w:t>TC : O(n^</w:t>
+      </w:r>
+      <w:r>
+        <w:t>3</w:t>
       </w:r>
       <w:r>
         <w:t>)</w:t>
@@ -10008,34 +10161,125 @@
     </w:p>
     <w:p>
       <w:r>
+        <w:t>SC : O(</w:t>
+      </w:r>
+      <w:r>
+        <w:t>n</w:t>
+      </w:r>
+      <w:r>
+        <w:t>)</w:t>
+      </w:r>
+    </w:p>
+    <w:p/>
+    <w:p>
+      <w:pPr>
+        <w:rPr>
+          <w:u w:val="single"/>
+        </w:rPr>
+      </w:pPr>
+      <w:r>
+        <w:rPr>
+          <w:u w:val="single"/>
+        </w:rPr>
+        <w:t xml:space="preserve">Best Approach : </w:t>
+      </w:r>
+    </w:p>
+    <w:p>
+      <w:r>
+        <w:t>We can extend the above appro</w:t>
+      </w:r>
+      <w:r>
+        <w:t>a</w:t>
+      </w:r>
+      <w:r>
+        <w:t>ch</w:t>
+      </w:r>
+      <w:r>
+        <w:t xml:space="preserve"> of hashing</w:t>
+      </w:r>
+      <w:r>
+        <w:t xml:space="preserve"> </w:t>
+      </w:r>
+      <w:r>
+        <w:t>to</w:t>
+      </w:r>
+      <w:r>
+        <w:t xml:space="preserve"> 2 level nested loop also </w:t>
+      </w:r>
+      <w:r>
+        <w:t xml:space="preserve">where we could </w:t>
+      </w:r>
+      <w:r>
+        <w:t>first find the</w:t>
+      </w:r>
+      <w:r>
+        <w:t xml:space="preserve"> sum of all possible pa</w:t>
+      </w:r>
+      <w:r>
+        <w:t>i</w:t>
+      </w:r>
+      <w:r>
+        <w:t xml:space="preserve">rs </w:t>
+      </w:r>
+      <w:r>
+        <w:t xml:space="preserve">of num3 , num4 </w:t>
+      </w:r>
+      <w:r>
+        <w:t>with their count in a</w:t>
+      </w:r>
+      <w:r>
+        <w:t xml:space="preserve"> </w:t>
+      </w:r>
+      <w:r>
+        <w:t>map</w:t>
+      </w:r>
+      <w:r>
+        <w:t xml:space="preserve"> , then </w:t>
+      </w:r>
+      <w:r>
+        <w:t xml:space="preserve">again use a nested for loop </w:t>
+      </w:r>
+      <w:r>
+        <w:t>on the first and second array</w:t>
+      </w:r>
+      <w:r>
+        <w:t xml:space="preserve"> , then leverage this map</w:t>
+      </w:r>
+      <w:r>
+        <w:t>.</w:t>
+      </w:r>
+    </w:p>
+    <w:p>
+      <w:r>
+        <w:t xml:space="preserve">TC :- </w:t>
+      </w:r>
+      <w:r>
+        <w:t xml:space="preserve">O(n^2) + </w:t>
+      </w:r>
+      <w:r>
+        <w:t>O(n^2)</w:t>
+      </w:r>
+    </w:p>
+    <w:p>
+      <w:r>
         <w:t xml:space="preserve">SC :- </w:t>
       </w:r>
       <w:r>
-        <w:t xml:space="preserve">O(26) ~ O(constant) </w:t>
-      </w:r>
-      <w:r>
-        <w:t xml:space="preserve">~ O(1) </w:t>
-      </w:r>
+        <w:t>O(n</w:t>
+      </w:r>
+      <w:r>
+        <w:t>^2</w:t>
+      </w:r>
+      <w:r>
+        <w:t>)</w:t>
+      </w:r>
+    </w:p>
+    <w:p>
       <w:r>
         <w:t xml:space="preserve"> </w:t>
       </w:r>
       <w:r>
         <w:t xml:space="preserve"> </w:t>
-      </w:r>
-      <w:r>
-        <w:t xml:space="preserve"> </w:t>
-      </w:r>
-      <w:r>
-        <w:t xml:space="preserve"> </w:t>
-      </w:r>
-      <w:r>
-        <w:t xml:space="preserve"> </w:t>
-      </w:r>
-      <w:r>
-        <w:softHyphen/>
-      </w:r>
-      <w:r>
-        <w:softHyphen/>
       </w:r>
     </w:p>
     <w:p>
@@ -10130,6 +10374,7 @@
           <w:noProof/>
           <w:szCs w:val="24"/>
         </w:rPr>
+        <w:lastRenderedPageBreak/>
         <w:drawing>
           <wp:inline distT="0" distB="0" distL="0" distR="0" wp14:anchorId="114879BE" wp14:editId="247338BB">
             <wp:extent cx="5731510" cy="1670050"/>
@@ -11869,7 +12114,7 @@
   <w:style w:type="paragraph" w:default="1" w:styleId="Normal">
     <w:name w:val="Normal"/>
     <w:qFormat/>
-    <w:rsid w:val="00352903"/>
+    <w:rsid w:val="008B66AC"/>
     <w:rPr>
       <w:sz w:val="24"/>
     </w:rPr>
@@ -11944,6 +12189,7 @@
   <w:style w:type="character" w:default="1" w:styleId="DefaultParagraphFont">
     <w:name w:val="Default Paragraph Font"/>
     <w:uiPriority w:val="1"/>
+    <w:semiHidden/>
     <w:unhideWhenUsed/>
   </w:style>
   <w:style w:type="table" w:default="1" w:styleId="TableNormal">

</xml_diff>

<commit_message>
Find No Of Triplets and Quadraplets Google OA on Wed, Apr 03, 2024  12:25:32 AM
</commit_message>
<xml_diff>
--- a/Hashing/Hashing.docx
+++ b/Hashing/Hashing.docx
@@ -7266,7 +7266,7 @@
           <w:iCs/>
           <w:szCs w:val="24"/>
         </w:rPr>
-        <w:t xml:space="preserve">r1+1 is the top corner and we just need </w:t>
+        <w:t xml:space="preserve">r1+1 is the top corner and we just </w:t>
       </w:r>
       <w:r>
         <w:rPr>
@@ -7275,7 +7275,7 @@
           <w:szCs w:val="24"/>
         </w:rPr>
         <w:lastRenderedPageBreak/>
-        <w:t>to exclude that cell also</w:t>
+        <w:t>need to exclude that cell also</w:t>
       </w:r>
       <w:r>
         <w:rPr>
@@ -9249,41 +9249,84 @@
         <w:rPr>
           <w:lang w:val="en-US"/>
         </w:rPr>
-        <w:t>Eg. subarrays having sum =15 , {10,5} , {5,2,7,1} , {8,7}</w:t>
-      </w:r>
-    </w:p>
-    <w:p>
-      <w:pPr>
-        <w:rPr>
-          <w:lang w:val="en-US"/>
-        </w:rPr>
-      </w:pPr>
-      <w:r>
-        <w:rPr>
-          <w:lang w:val="en-US"/>
-        </w:rPr>
-        <w:t xml:space="preserve">Longest length is 4 </w:t>
-      </w:r>
-    </w:p>
-    <w:p>
-      <w:pPr>
-        <w:rPr>
-          <w:lang w:val="en-US"/>
-        </w:rPr>
-      </w:pPr>
-      <w:r>
-        <w:rPr>
-          <w:lang w:val="en-US"/>
-        </w:rPr>
-        <w:t>And there is only 1 such subarray present in the array A. {5,2,7,1}</w:t>
-      </w:r>
-    </w:p>
-    <w:p>
-      <w:pPr>
-        <w:rPr>
-          <w:lang w:val="en-US"/>
-        </w:rPr>
-      </w:pPr>
+        <w:t>Eg. subarrays having sum =</w:t>
+      </w:r>
+      <w:proofErr w:type="gramStart"/>
+      <w:r>
+        <w:rPr>
+          <w:lang w:val="en-US"/>
+        </w:rPr>
+        <w:t>15 ,</w:t>
+      </w:r>
+      <w:proofErr w:type="gramEnd"/>
+      <w:r>
+        <w:rPr>
+          <w:lang w:val="en-US"/>
+        </w:rPr>
+        <w:t xml:space="preserve"> {10,5} , {5,2,7,1} , {8,7}</w:t>
+      </w:r>
+    </w:p>
+    <w:p>
+      <w:pPr>
+        <w:rPr>
+          <w:lang w:val="en-US"/>
+        </w:rPr>
+      </w:pPr>
+      <w:r>
+        <w:rPr>
+          <w:lang w:val="en-US"/>
+        </w:rPr>
+        <w:t xml:space="preserve">Longest length is </w:t>
+      </w:r>
+      <w:proofErr w:type="gramStart"/>
+      <w:r>
+        <w:rPr>
+          <w:lang w:val="en-US"/>
+        </w:rPr>
+        <w:t>4</w:t>
+      </w:r>
+      <w:proofErr w:type="gramEnd"/>
+      <w:r>
+        <w:rPr>
+          <w:lang w:val="en-US"/>
+        </w:rPr>
+        <w:t xml:space="preserve"> </w:t>
+      </w:r>
+    </w:p>
+    <w:p>
+      <w:pPr>
+        <w:rPr>
+          <w:lang w:val="en-US"/>
+        </w:rPr>
+      </w:pPr>
+      <w:r>
+        <w:rPr>
+          <w:lang w:val="en-US"/>
+        </w:rPr>
+        <w:t xml:space="preserve">And there is only 1 such subarray </w:t>
+      </w:r>
+      <w:proofErr w:type="gramStart"/>
+      <w:r>
+        <w:rPr>
+          <w:lang w:val="en-US"/>
+        </w:rPr>
+        <w:t>present</w:t>
+      </w:r>
+      <w:proofErr w:type="gramEnd"/>
+      <w:r>
+        <w:rPr>
+          <w:lang w:val="en-US"/>
+        </w:rPr>
+        <w:t xml:space="preserve"> in the array A. {5,2,7,1}</w:t>
+      </w:r>
+    </w:p>
+    <w:p>
+      <w:pPr>
+        <w:rPr>
+          <w:lang w:val="en-US"/>
+        </w:rPr>
+      </w:pPr>
+      <w:proofErr w:type="gramStart"/>
       <w:r>
         <w:rPr>
           <w:u w:val="single"/>
@@ -9291,6 +9334,7 @@
         </w:rPr>
         <w:t>Approach :</w:t>
       </w:r>
+      <w:proofErr w:type="gramEnd"/>
       <w:r>
         <w:rPr>
           <w:lang w:val="en-US"/>
@@ -10150,138 +10194,1288 @@
     </w:p>
     <w:p>
       <w:r>
-        <w:t>TC : O(n^</w:t>
-      </w:r>
-      <w:r>
-        <w:t>3</w:t>
+        <w:t>TC : O(n^3)</w:t>
+      </w:r>
+    </w:p>
+    <w:p>
+      <w:r>
+        <w:t>SC : O(n)</w:t>
+      </w:r>
+    </w:p>
+    <w:p/>
+    <w:p>
+      <w:pPr>
+        <w:rPr>
+          <w:u w:val="single"/>
+        </w:rPr>
+      </w:pPr>
+      <w:r>
+        <w:rPr>
+          <w:u w:val="single"/>
+        </w:rPr>
+        <w:t xml:space="preserve">Best Approach : </w:t>
+      </w:r>
+    </w:p>
+    <w:p>
+      <w:r>
+        <w:t>We can extend the above appro</w:t>
+      </w:r>
+      <w:r>
+        <w:t>a</w:t>
+      </w:r>
+      <w:r>
+        <w:t>ch</w:t>
+      </w:r>
+      <w:r>
+        <w:t xml:space="preserve"> of hashing</w:t>
+      </w:r>
+      <w:r>
+        <w:t xml:space="preserve"> </w:t>
+      </w:r>
+      <w:r>
+        <w:t>to</w:t>
+      </w:r>
+      <w:r>
+        <w:t xml:space="preserve"> 2 level nested loop also </w:t>
+      </w:r>
+      <w:r>
+        <w:t xml:space="preserve">where we could </w:t>
+      </w:r>
+      <w:r>
+        <w:t>first find the</w:t>
+      </w:r>
+      <w:r>
+        <w:t xml:space="preserve"> sum of all possible pa</w:t>
+      </w:r>
+      <w:r>
+        <w:t>i</w:t>
+      </w:r>
+      <w:r>
+        <w:t xml:space="preserve">rs </w:t>
+      </w:r>
+      <w:r>
+        <w:t xml:space="preserve">of num3 , num4 </w:t>
+      </w:r>
+      <w:r>
+        <w:t>with their count in a</w:t>
+      </w:r>
+      <w:r>
+        <w:t xml:space="preserve"> </w:t>
+      </w:r>
+      <w:r>
+        <w:t>map</w:t>
+      </w:r>
+      <w:r>
+        <w:t xml:space="preserve"> , then </w:t>
+      </w:r>
+      <w:r>
+        <w:t xml:space="preserve">again use a nested for loop </w:t>
+      </w:r>
+      <w:r>
+        <w:t>on the first and second array</w:t>
+      </w:r>
+      <w:r>
+        <w:t xml:space="preserve"> , then leverage this map</w:t>
+      </w:r>
+      <w:r>
+        <w:t>.</w:t>
+      </w:r>
+    </w:p>
+    <w:p>
+      <w:r>
+        <w:t xml:space="preserve">TC :- </w:t>
+      </w:r>
+      <w:r>
+        <w:t>O(n^2) + O(n^2)</w:t>
+      </w:r>
+    </w:p>
+    <w:p>
+      <w:r>
+        <w:t xml:space="preserve">SC :- </w:t>
+      </w:r>
+      <w:r>
+        <w:t>O(n</w:t>
+      </w:r>
+      <w:r>
+        <w:t>^2</w:t>
       </w:r>
       <w:r>
         <w:t>)</w:t>
       </w:r>
     </w:p>
     <w:p>
+      <w:pPr>
+        <w:pStyle w:val="Heading1"/>
+      </w:pPr>
+      <w:r>
+        <w:t>Find</w:t>
+      </w:r>
+      <w:r>
+        <w:t xml:space="preserve"> </w:t>
+      </w:r>
+      <w:r>
+        <w:t>No</w:t>
+      </w:r>
+      <w:r>
+        <w:t xml:space="preserve"> </w:t>
+      </w:r>
+      <w:r>
+        <w:t>Of</w:t>
+      </w:r>
+      <w:r>
+        <w:t xml:space="preserve"> </w:t>
+      </w:r>
+      <w:r>
+        <w:t>Triplets</w:t>
+      </w:r>
+      <w:r>
+        <w:t xml:space="preserve"> </w:t>
+      </w:r>
+      <w:r>
+        <w:t>Google</w:t>
+      </w:r>
+      <w:r>
+        <w:t xml:space="preserve"> </w:t>
+      </w:r>
+      <w:r>
+        <w:t>OA</w:t>
+      </w:r>
+    </w:p>
+    <w:p>
+      <w:pPr>
+        <w:rPr>
+          <w:lang w:val="en-US"/>
+        </w:rPr>
+      </w:pPr>
+      <w:r>
+        <w:rPr>
+          <w:lang w:val="en-US"/>
+        </w:rPr>
+        <w:t xml:space="preserve">Given an array of size “N”; find the number of triplets; such </w:t>
+      </w:r>
+      <w:proofErr w:type="gramStart"/>
+      <w:r>
+        <w:rPr>
+          <w:lang w:val="en-US"/>
+        </w:rPr>
+        <w:t>that</w:t>
+      </w:r>
+      <w:proofErr w:type="gramEnd"/>
+      <w:r>
+        <w:rPr>
+          <w:lang w:val="en-US"/>
+        </w:rPr>
+        <w:t xml:space="preserve"> </w:t>
+      </w:r>
+    </w:p>
+    <w:p>
+      <w:pPr>
+        <w:rPr>
+          <w:rFonts w:ascii="Times New Roman" w:hAnsi="Times New Roman"/>
+          <w:szCs w:val="24"/>
+          <w:lang w:val="en-US"/>
+        </w:rPr>
+      </w:pPr>
+      <w:r>
+        <w:rPr>
+          <w:lang w:val="en-US"/>
+        </w:rPr>
+        <w:t xml:space="preserve">A[i] &gt;A[j]&lt; A[k] such that i &lt; j &lt; </w:t>
+      </w:r>
+      <w:proofErr w:type="gramStart"/>
+      <w:r>
+        <w:rPr>
+          <w:lang w:val="en-US"/>
+        </w:rPr>
+        <w:t>k;</w:t>
+      </w:r>
+      <w:proofErr w:type="gramEnd"/>
+      <w:r>
+        <w:rPr>
+          <w:lang w:val="en-US"/>
+        </w:rPr>
+        <w:t> </w:t>
+      </w:r>
+    </w:p>
+    <w:p>
+      <w:pPr>
+        <w:spacing w:after="0" w:line="240" w:lineRule="auto"/>
+        <w:rPr>
+          <w:rFonts w:ascii="Times New Roman" w:eastAsia="Times New Roman" w:hAnsi="Times New Roman" w:cs="Times New Roman"/>
+          <w:kern w:val="0"/>
+          <w:szCs w:val="24"/>
+          <w:lang w:val="en-US"/>
+          <w14:ligatures w14:val="none"/>
+        </w:rPr>
+      </w:pPr>
+    </w:p>
+    <w:p>
+      <w:pPr>
+        <w:rPr>
+          <w:lang w:val="en-US"/>
+        </w:rPr>
+      </w:pPr>
+      <w:r>
+        <w:rPr>
+          <w:lang w:val="en-US"/>
+        </w:rPr>
+        <w:t>1&lt;=N&lt;=1000</w:t>
+      </w:r>
+    </w:p>
+    <w:p>
+      <w:pPr>
+        <w:rPr>
+          <w:lang w:val="en-US"/>
+        </w:rPr>
+      </w:pPr>
+      <w:r>
+        <w:rPr>
+          <w:lang w:val="en-US"/>
+        </w:rPr>
+        <w:t>Example:</w:t>
+      </w:r>
+      <w:r>
+        <w:rPr>
+          <w:lang w:val="en-US"/>
+        </w:rPr>
+        <w:t xml:space="preserve"> </w:t>
+      </w:r>
+      <w:r>
+        <w:rPr>
+          <w:lang w:val="en-US"/>
+        </w:rPr>
+        <w:t>If we take [8 1 2 3 4 5]</w:t>
+      </w:r>
+    </w:p>
+    <w:p>
+      <w:pPr>
+        <w:rPr>
+          <w:lang w:val="en-US"/>
+        </w:rPr>
+      </w:pPr>
+      <w:r>
+        <w:rPr>
+          <w:lang w:val="en-US"/>
+        </w:rPr>
+        <w:t xml:space="preserve">We would get the following </w:t>
+      </w:r>
+      <w:r>
+        <w:rPr>
+          <w:lang w:val="en-US"/>
+        </w:rPr>
+        <w:t xml:space="preserve">possible </w:t>
+      </w:r>
+      <w:r>
+        <w:rPr>
+          <w:lang w:val="en-US"/>
+        </w:rPr>
+        <w:t xml:space="preserve">10 </w:t>
+      </w:r>
+      <w:r>
+        <w:rPr>
+          <w:lang w:val="en-US"/>
+        </w:rPr>
+        <w:t>triplets</w:t>
+      </w:r>
+      <w:r>
+        <w:rPr>
+          <w:lang w:val="en-US"/>
+        </w:rPr>
+        <w:t>.</w:t>
+      </w:r>
+    </w:p>
+    <w:p>
+      <w:pPr>
+        <w:rPr>
+          <w:lang w:val="en-US"/>
+        </w:rPr>
+      </w:pPr>
+    </w:p>
+    <w:p>
+      <w:pPr>
+        <w:rPr>
+          <w:lang w:val="en-US"/>
+        </w:rPr>
+      </w:pPr>
+    </w:p>
+    <w:p>
+      <w:pPr>
+        <w:rPr>
+          <w:lang w:val="en-US"/>
+        </w:rPr>
+      </w:pPr>
+    </w:p>
+    <w:p>
+      <w:pPr>
+        <w:rPr>
+          <w:lang w:val="en-US"/>
+        </w:rPr>
+      </w:pPr>
+      <w:r>
+        <w:rPr>
+          <w:lang w:val="en-US"/>
+        </w:rPr>
+        <w:lastRenderedPageBreak/>
+        <w:t>8 1 2</w:t>
+      </w:r>
+      <w:r>
+        <w:rPr>
+          <w:lang w:val="en-US"/>
+        </w:rPr>
+        <w:tab/>
+      </w:r>
+      <w:r>
+        <w:rPr>
+          <w:lang w:val="en-US"/>
+        </w:rPr>
+        <w:tab/>
+        <w:t>8 1 3</w:t>
+      </w:r>
+      <w:r>
+        <w:rPr>
+          <w:lang w:val="en-US"/>
+        </w:rPr>
+        <w:tab/>
+      </w:r>
+      <w:r>
+        <w:rPr>
+          <w:lang w:val="en-US"/>
+        </w:rPr>
+        <w:tab/>
+        <w:t>8 1 4</w:t>
+      </w:r>
+      <w:r>
+        <w:rPr>
+          <w:lang w:val="en-US"/>
+        </w:rPr>
+        <w:tab/>
+      </w:r>
+      <w:r>
+        <w:rPr>
+          <w:lang w:val="en-US"/>
+        </w:rPr>
+        <w:tab/>
+        <w:t>8 1 5</w:t>
+      </w:r>
+    </w:p>
+    <w:p>
+      <w:pPr>
+        <w:rPr>
+          <w:lang w:val="en-US"/>
+        </w:rPr>
+      </w:pPr>
+      <w:r>
+        <w:rPr>
+          <w:lang w:val="en-US"/>
+        </w:rPr>
+        <w:t>8 2 3</w:t>
+      </w:r>
+      <w:r>
+        <w:rPr>
+          <w:lang w:val="en-US"/>
+        </w:rPr>
+        <w:tab/>
+      </w:r>
+      <w:r>
+        <w:rPr>
+          <w:lang w:val="en-US"/>
+        </w:rPr>
+        <w:tab/>
+        <w:t>8 2 4</w:t>
+      </w:r>
+      <w:r>
+        <w:rPr>
+          <w:lang w:val="en-US"/>
+        </w:rPr>
+        <w:tab/>
+      </w:r>
+      <w:r>
+        <w:rPr>
+          <w:lang w:val="en-US"/>
+        </w:rPr>
+        <w:tab/>
+        <w:t>8 2 5</w:t>
+      </w:r>
+    </w:p>
+    <w:p>
+      <w:pPr>
+        <w:rPr>
+          <w:lang w:val="en-US"/>
+        </w:rPr>
+      </w:pPr>
+      <w:r>
+        <w:rPr>
+          <w:lang w:val="en-US"/>
+        </w:rPr>
+        <w:t>8 3 4</w:t>
+      </w:r>
+      <w:r>
+        <w:rPr>
+          <w:lang w:val="en-US"/>
+        </w:rPr>
+        <w:tab/>
+      </w:r>
+      <w:r>
+        <w:rPr>
+          <w:lang w:val="en-US"/>
+        </w:rPr>
+        <w:tab/>
+        <w:t>8 3 5</w:t>
+      </w:r>
+    </w:p>
+    <w:p>
+      <w:pPr>
+        <w:rPr>
+          <w:lang w:val="en-US"/>
+        </w:rPr>
+      </w:pPr>
+      <w:r>
+        <w:rPr>
+          <w:lang w:val="en-US"/>
+        </w:rPr>
+        <w:t>8 4 5</w:t>
+      </w:r>
+    </w:p>
+    <w:p>
+      <w:pPr>
+        <w:rPr>
+          <w:lang w:val="en-US"/>
+        </w:rPr>
+      </w:pPr>
+    </w:p>
+    <w:p>
+      <w:r>
+        <w:rPr>
+          <w:lang w:val="en-US"/>
+        </w:rPr>
+        <w:t xml:space="preserve">Brute </w:t>
+      </w:r>
+      <w:r>
+        <w:rPr>
+          <w:lang w:val="en-US"/>
+        </w:rPr>
+        <w:t>Force:</w:t>
+      </w:r>
+      <w:r>
+        <w:rPr>
+          <w:lang w:val="en-US"/>
+        </w:rPr>
+        <w:t xml:space="preserve"> </w:t>
+      </w:r>
+      <w:r>
+        <w:t>Run 3 level nested for loop</w:t>
+      </w:r>
+      <w:r>
+        <w:t>.</w:t>
+      </w:r>
+      <w:r>
+        <w:t xml:space="preserve"> </w:t>
+      </w:r>
+    </w:p>
+    <w:p>
+      <w:r>
+        <w:t>TC : O(</w:t>
+      </w:r>
+      <w:r>
+        <w:t xml:space="preserve"> </w:t>
+      </w:r>
+      <w:r>
+        <w:t>n^3</w:t>
+      </w:r>
+      <w:r>
+        <w:t xml:space="preserve"> </w:t>
+      </w:r>
+      <w:r>
+        <w:t>)</w:t>
+      </w:r>
+    </w:p>
+    <w:p>
+      <w:r>
+        <w:t>SC : O(1)</w:t>
+      </w:r>
+    </w:p>
+    <w:p/>
+    <w:p/>
+    <w:p>
+      <w:r>
+        <w:t>Best Approach :</w:t>
+      </w:r>
+      <w:r>
+        <w:t xml:space="preserve"> </w:t>
+      </w:r>
+    </w:p>
+    <w:p>
+      <w:pPr>
+        <w:rPr>
+          <w:lang w:val="en-US"/>
+        </w:rPr>
+      </w:pPr>
+      <w:r>
+        <w:t xml:space="preserve">In this </w:t>
+      </w:r>
+      <w:r>
+        <w:t xml:space="preserve">condition </w:t>
+      </w:r>
+      <w:r>
+        <w:rPr>
+          <w:lang w:val="en-US"/>
+        </w:rPr>
+        <w:t>A[i] &gt;A[j]&lt; A[k]</w:t>
+      </w:r>
+      <w:r>
+        <w:rPr>
+          <w:lang w:val="en-US"/>
+        </w:rPr>
+        <w:t xml:space="preserve"> , we can </w:t>
+      </w:r>
+      <w:r>
+        <w:rPr>
+          <w:lang w:val="en-US"/>
+        </w:rPr>
+        <w:t xml:space="preserve">split it into </w:t>
+      </w:r>
+      <w:r>
+        <w:rPr>
+          <w:lang w:val="en-US"/>
+        </w:rPr>
+        <w:t>2</w:t>
+      </w:r>
+      <w:r>
+        <w:rPr>
+          <w:lang w:val="en-US"/>
+        </w:rPr>
+        <w:t xml:space="preserve"> levels</w:t>
+      </w:r>
+    </w:p>
+    <w:p>
+      <w:pPr>
+        <w:rPr>
+          <w:lang w:val="en-US"/>
+        </w:rPr>
+      </w:pPr>
+      <w:r>
+        <w:t>i)</w:t>
+      </w:r>
+      <w:r>
+        <w:rPr>
+          <w:lang w:val="en-US"/>
+        </w:rPr>
+        <w:t xml:space="preserve"> </w:t>
+      </w:r>
+      <w:r>
+        <w:rPr>
+          <w:lang w:val="en-US"/>
+        </w:rPr>
+        <w:t>A[i] &gt;A[j]</w:t>
+      </w:r>
+      <w:r>
+        <w:rPr>
+          <w:lang w:val="en-US"/>
+        </w:rPr>
+        <w:t xml:space="preserve"> , we can maintain a </w:t>
+      </w:r>
+      <w:r>
+        <w:rPr>
+          <w:lang w:val="en-US"/>
+        </w:rPr>
+        <w:t xml:space="preserve">prefix array from the point of view of j , </w:t>
+      </w:r>
+    </w:p>
+    <w:p>
+      <w:r>
+        <w:t xml:space="preserve">where </w:t>
+      </w:r>
+      <w:r>
+        <w:t xml:space="preserve">, </w:t>
+      </w:r>
+      <w:r>
+        <w:t>Pre</w:t>
+      </w:r>
+      <w:r>
+        <w:t>fix</w:t>
+      </w:r>
+      <w:r>
+        <w:t>[j] = number of pairs such that a[i] &gt; a[j] ; j is fixed;</w:t>
+      </w:r>
+      <w:r>
+        <w:t xml:space="preserve"> all such i are infront of j.</w:t>
+      </w:r>
+    </w:p>
+    <w:p>
+      <w:pPr>
+        <w:rPr>
+          <w:lang w:val="en-US"/>
+        </w:rPr>
+      </w:pPr>
+      <w:r>
+        <w:t xml:space="preserve">ii) </w:t>
+      </w:r>
+      <w:r>
+        <w:rPr>
+          <w:lang w:val="en-US"/>
+        </w:rPr>
+        <w:t>A[j]&lt; A[k]</w:t>
+      </w:r>
+      <w:r>
+        <w:rPr>
+          <w:lang w:val="en-US"/>
+        </w:rPr>
+        <w:t xml:space="preserve"> , </w:t>
+      </w:r>
+      <w:r>
+        <w:rPr>
+          <w:lang w:val="en-US"/>
+        </w:rPr>
+        <w:t xml:space="preserve">we can maintain a suffix array from the point of view of j , </w:t>
+      </w:r>
+    </w:p>
+    <w:p>
+      <w:r>
+        <w:t>where , Suffix</w:t>
+      </w:r>
+      <w:r>
+        <w:t>[j] = number of pairs such that a[</w:t>
+      </w:r>
+      <w:r>
+        <w:t>j</w:t>
+      </w:r>
+      <w:r>
+        <w:t xml:space="preserve">] </w:t>
+      </w:r>
+      <w:r>
+        <w:t>&lt;</w:t>
+      </w:r>
+      <w:r>
+        <w:t xml:space="preserve"> a[</w:t>
+      </w:r>
+      <w:r>
+        <w:t>k</w:t>
+      </w:r>
+      <w:r>
+        <w:t>] ; j is fixed;</w:t>
+      </w:r>
+      <w:r>
+        <w:t xml:space="preserve"> all such i comes after to j.</w:t>
+      </w:r>
+    </w:p>
+    <w:p>
+      <w:r>
+        <w:t xml:space="preserve">Now , we should be able to </w:t>
+      </w:r>
+      <w:r>
+        <w:t xml:space="preserve">find the total number of pairs at a specific j , by taking the product of </w:t>
+      </w:r>
+      <w:r>
+        <w:t>Pre</w:t>
+      </w:r>
+      <w:r>
+        <w:t>fix</w:t>
+      </w:r>
+      <w:r>
+        <w:t>[j]</w:t>
+      </w:r>
+      <w:r>
+        <w:t xml:space="preserve"> , Suffix</w:t>
+      </w:r>
+      <w:r>
+        <w:t>[j]</w:t>
+      </w:r>
+      <w:r>
+        <w:t xml:space="preserve"> , </w:t>
+      </w:r>
+      <w:r>
+        <w:t xml:space="preserve">as for each pair of </w:t>
+      </w:r>
+      <w:r>
+        <w:rPr>
+          <w:lang w:val="en-US"/>
+        </w:rPr>
+        <w:t>A[i] &gt;A[j]</w:t>
+      </w:r>
+      <w:r>
+        <w:rPr>
+          <w:lang w:val="en-US"/>
+        </w:rPr>
+        <w:t xml:space="preserve"> , we could add each such pair </w:t>
+      </w:r>
+      <w:r>
+        <w:rPr>
+          <w:lang w:val="en-US"/>
+        </w:rPr>
+        <w:t>A[j]&lt; A[k]</w:t>
+      </w:r>
+      <w:r>
+        <w:rPr>
+          <w:lang w:val="en-US"/>
+        </w:rPr>
+        <w:t xml:space="preserve"> by merging A[j] in the middle.</w:t>
+      </w:r>
+    </w:p>
+    <w:p>
+      <w:r>
+        <w:t>TC : O( n^2 + n^2 )</w:t>
+      </w:r>
+      <w:r>
+        <w:t xml:space="preserve"> ~ O( n ^ 2)</w:t>
+      </w:r>
+    </w:p>
+    <w:p>
       <w:r>
         <w:t>SC : O(</w:t>
       </w:r>
       <w:r>
-        <w:t>n</w:t>
+        <w:t xml:space="preserve"> n + n </w:t>
       </w:r>
       <w:r>
         <w:t>)</w:t>
       </w:r>
+      <w:r>
+        <w:t xml:space="preserve"> ~ O(n)</w:t>
+      </w:r>
+    </w:p>
+    <w:p>
+      <w:pPr>
+        <w:pStyle w:val="Heading1"/>
+      </w:pPr>
+      <w:r>
+        <w:t>Find Number Of Quadraplets</w:t>
+      </w:r>
+      <w:r>
+        <w:t xml:space="preserve"> Google OA</w:t>
+      </w:r>
+    </w:p>
+    <w:p>
+      <w:pPr>
+        <w:rPr>
+          <w:rFonts w:ascii="Times New Roman" w:hAnsi="Times New Roman"/>
+          <w:szCs w:val="24"/>
+          <w:lang w:val="en-US"/>
+        </w:rPr>
+      </w:pPr>
+      <w:r>
+        <w:rPr>
+          <w:lang w:val="en-US"/>
+        </w:rPr>
+        <w:t xml:space="preserve">Given an array of size “N”; find the number of quadruplets; such </w:t>
+      </w:r>
+      <w:proofErr w:type="gramStart"/>
+      <w:r>
+        <w:rPr>
+          <w:lang w:val="en-US"/>
+        </w:rPr>
+        <w:t xml:space="preserve">that </w:t>
+      </w:r>
+      <w:r>
+        <w:rPr>
+          <w:lang w:val="en-US"/>
+        </w:rPr>
+        <w:t xml:space="preserve"> </w:t>
+      </w:r>
+      <w:r>
+        <w:rPr>
+          <w:lang w:val="en-US"/>
+        </w:rPr>
+        <w:t>A</w:t>
+      </w:r>
+      <w:proofErr w:type="gramEnd"/>
+      <w:r>
+        <w:rPr>
+          <w:lang w:val="en-US"/>
+        </w:rPr>
+        <w:t>[i] &gt; A[j] &lt; A[k] &gt;A[l] such that i &lt; j &lt; k &lt; l</w:t>
+      </w:r>
+      <w:r>
+        <w:rPr>
+          <w:lang w:val="en-US"/>
+        </w:rPr>
+        <w:t xml:space="preserve"> </w:t>
+      </w:r>
+      <w:r>
+        <w:rPr>
+          <w:lang w:val="en-US"/>
+        </w:rPr>
+        <w:t>; </w:t>
+      </w:r>
+    </w:p>
+    <w:p>
+      <w:pPr>
+        <w:rPr>
+          <w:lang w:val="en-US"/>
+        </w:rPr>
+      </w:pPr>
+      <w:r>
+        <w:rPr>
+          <w:lang w:val="en-US"/>
+        </w:rPr>
+        <w:t>1&lt;=N&lt;=1000</w:t>
+      </w:r>
+    </w:p>
+    <w:p>
+      <w:pPr>
+        <w:rPr>
+          <w:lang w:val="en-US"/>
+        </w:rPr>
+      </w:pPr>
+      <w:proofErr w:type="gramStart"/>
+      <w:r>
+        <w:rPr>
+          <w:lang w:val="en-US"/>
+        </w:rPr>
+        <w:t>Example :</w:t>
+      </w:r>
+      <w:proofErr w:type="gramEnd"/>
+      <w:r>
+        <w:rPr>
+          <w:lang w:val="en-US"/>
+        </w:rPr>
+        <w:t xml:space="preserve"> </w:t>
+      </w:r>
+    </w:p>
+    <w:p>
+      <w:pPr>
+        <w:rPr>
+          <w:lang w:val="en-US"/>
+        </w:rPr>
+      </w:pPr>
+      <w:r>
+        <w:rPr>
+          <w:lang w:val="en-US"/>
+        </w:rPr>
+        <w:t>Let's say we have an array of size N = 6:</w:t>
+      </w:r>
+    </w:p>
+    <w:p>
+      <w:pPr>
+        <w:rPr>
+          <w:lang w:val="en-US"/>
+        </w:rPr>
+      </w:pPr>
+    </w:p>
+    <w:p>
+      <w:pPr>
+        <w:rPr>
+          <w:lang w:val="en-US"/>
+        </w:rPr>
+      </w:pPr>
+      <w:r>
+        <w:rPr>
+          <w:lang w:val="en-US"/>
+        </w:rPr>
+        <w:t>Array: [5, 2, 8, 4, 6, 1]</w:t>
+      </w:r>
+    </w:p>
+    <w:p>
+      <w:pPr>
+        <w:rPr>
+          <w:lang w:val="en-US"/>
+        </w:rPr>
+      </w:pPr>
+    </w:p>
+    <w:p>
+      <w:pPr>
+        <w:rPr>
+          <w:lang w:val="en-US"/>
+        </w:rPr>
+      </w:pPr>
+      <w:r>
+        <w:rPr>
+          <w:lang w:val="en-US"/>
+        </w:rPr>
+        <w:t>Now, let's find the quadruplets where A[i] &gt; A[j] &lt; A[k] &gt; A[l]:</w:t>
+      </w:r>
+    </w:p>
+    <w:p>
+      <w:pPr>
+        <w:rPr>
+          <w:lang w:val="en-US"/>
+        </w:rPr>
+      </w:pPr>
+    </w:p>
+    <w:p>
+      <w:pPr>
+        <w:rPr>
+          <w:lang w:val="en-US"/>
+        </w:rPr>
+      </w:pPr>
+      <w:r>
+        <w:rPr>
+          <w:lang w:val="en-US"/>
+        </w:rPr>
+        <w:t>Quadruplet 1: (5, 2, 8, 1) - Here, i = 0, j = 1, k = 2, l = 5</w:t>
+      </w:r>
+    </w:p>
+    <w:p>
+      <w:pPr>
+        <w:rPr>
+          <w:lang w:val="en-US"/>
+        </w:rPr>
+      </w:pPr>
+      <w:r>
+        <w:rPr>
+          <w:lang w:val="en-US"/>
+        </w:rPr>
+        <w:t>Quadruplet 2: (5, 4, 6, 1) - Here, i = 0, j = 3, k = 4, l = 5</w:t>
+      </w:r>
+    </w:p>
+    <w:p>
+      <w:pPr>
+        <w:rPr>
+          <w:lang w:val="en-US"/>
+        </w:rPr>
+      </w:pPr>
+      <w:r>
+        <w:rPr>
+          <w:lang w:val="en-US"/>
+        </w:rPr>
+        <w:t>Quadruplet 3: (8, 4, 6, 1) - Here, i = 2, j = 3, k = 4, l = 5</w:t>
+      </w:r>
+    </w:p>
+    <w:p>
+      <w:pPr>
+        <w:rPr>
+          <w:lang w:val="en-US"/>
+        </w:rPr>
+      </w:pPr>
+      <w:r>
+        <w:rPr>
+          <w:lang w:val="en-US"/>
+        </w:rPr>
+        <w:t>Quadruplet 4: (5, 2, 6, 1) - Here, i = 0, j = 1, k = 4, l = 5</w:t>
+      </w:r>
+    </w:p>
+    <w:p>
+      <w:pPr>
+        <w:rPr>
+          <w:lang w:val="en-US"/>
+        </w:rPr>
+      </w:pPr>
+      <w:r>
+        <w:rPr>
+          <w:lang w:val="en-US"/>
+        </w:rPr>
+        <w:t>Quadruplet 5: (5, 4, 6, 1) - Here, i = 0, j = 3, k = 4, l = 5</w:t>
+      </w:r>
+    </w:p>
+    <w:p>
+      <w:pPr>
+        <w:rPr>
+          <w:lang w:val="en-US"/>
+        </w:rPr>
+      </w:pPr>
+      <w:r>
+        <w:rPr>
+          <w:lang w:val="en-US"/>
+        </w:rPr>
+        <w:t>Quadruplet 6: (8, 2, 6, 1) - Here, i = 2, j = 1, k = 4, l = 5</w:t>
+      </w:r>
+    </w:p>
+    <w:p>
+      <w:pPr>
+        <w:rPr>
+          <w:lang w:val="en-US"/>
+        </w:rPr>
+      </w:pPr>
+      <w:r>
+        <w:rPr>
+          <w:lang w:val="en-US"/>
+        </w:rPr>
+        <w:t>Quadruplet 7: (8, 4, 6, 1) - Here, i = 2, j = 3, k = 4, l = 5</w:t>
+      </w:r>
+    </w:p>
+    <w:p>
+      <w:pPr>
+        <w:rPr>
+          <w:lang w:val="en-US"/>
+        </w:rPr>
+      </w:pPr>
+      <w:r>
+        <w:rPr>
+          <w:lang w:val="en-US"/>
+        </w:rPr>
+        <w:t xml:space="preserve">So, for the given array, there are </w:t>
+      </w:r>
+      <w:r>
+        <w:rPr>
+          <w:lang w:val="en-US"/>
+        </w:rPr>
+        <w:t>7</w:t>
+      </w:r>
+      <w:r>
+        <w:rPr>
+          <w:lang w:val="en-US"/>
+        </w:rPr>
+        <w:t xml:space="preserve"> quadruplets that satisfy the condition.</w:t>
+      </w:r>
+    </w:p>
+    <w:p>
+      <w:pPr>
+        <w:rPr>
+          <w:u w:val="single"/>
+          <w:lang w:val="en-US"/>
+        </w:rPr>
+      </w:pPr>
+      <w:r>
+        <w:rPr>
+          <w:u w:val="single"/>
+          <w:lang w:val="en-US"/>
+        </w:rPr>
+        <w:t>Approach:</w:t>
+      </w:r>
+      <w:r>
+        <w:rPr>
+          <w:u w:val="single"/>
+          <w:lang w:val="en-US"/>
+        </w:rPr>
+        <w:t xml:space="preserve"> </w:t>
+      </w:r>
+    </w:p>
+    <w:p>
+      <w:pPr>
+        <w:rPr>
+          <w:lang w:val="en-US"/>
+        </w:rPr>
+      </w:pPr>
+      <w:r>
+        <w:rPr>
+          <w:lang w:val="en-US"/>
+        </w:rPr>
+        <w:t xml:space="preserve">This is a follow up question of the above </w:t>
+      </w:r>
+      <w:r>
+        <w:rPr>
+          <w:lang w:val="en-US"/>
+        </w:rPr>
+        <w:t>one,</w:t>
+      </w:r>
+      <w:r>
+        <w:rPr>
+          <w:lang w:val="en-US"/>
+        </w:rPr>
+        <w:t xml:space="preserve"> we </w:t>
+      </w:r>
+      <w:r>
+        <w:rPr>
+          <w:lang w:val="en-US"/>
+        </w:rPr>
+        <w:t xml:space="preserve">can find </w:t>
+      </w:r>
+      <w:r>
+        <w:rPr>
+          <w:lang w:val="en-US"/>
+        </w:rPr>
+        <w:t>pre</w:t>
+      </w:r>
+      <w:r>
+        <w:rPr>
+          <w:lang w:val="en-US"/>
+        </w:rPr>
+        <w:t>fix</w:t>
+      </w:r>
+      <w:r>
+        <w:rPr>
+          <w:lang w:val="en-US"/>
+        </w:rPr>
+        <w:t>[</w:t>
+      </w:r>
+      <w:r>
+        <w:rPr>
+          <w:lang w:val="en-US"/>
+        </w:rPr>
+        <w:t>j</w:t>
+      </w:r>
+      <w:proofErr w:type="gramStart"/>
+      <w:r>
+        <w:rPr>
+          <w:lang w:val="en-US"/>
+        </w:rPr>
+        <w:t xml:space="preserve">] </w:t>
+      </w:r>
+      <w:r>
+        <w:rPr>
+          <w:lang w:val="en-US"/>
+        </w:rPr>
+        <w:t>,</w:t>
+      </w:r>
+      <w:proofErr w:type="gramEnd"/>
+      <w:r>
+        <w:rPr>
+          <w:lang w:val="en-US"/>
+        </w:rPr>
+        <w:t xml:space="preserve"> for</w:t>
+      </w:r>
+    </w:p>
+    <w:p>
+      <w:pPr>
+        <w:rPr>
+          <w:lang w:val="en-US"/>
+        </w:rPr>
+      </w:pPr>
+      <w:r>
+        <w:rPr>
+          <w:lang w:val="en-US"/>
+        </w:rPr>
+        <w:t>A[i] &gt; A[j]</w:t>
+      </w:r>
+      <w:r>
+        <w:rPr>
+          <w:lang w:val="en-US"/>
+        </w:rPr>
+        <w:t xml:space="preserve"> </w:t>
+      </w:r>
+      <w:r>
+        <w:rPr>
+          <w:lang w:val="en-US"/>
+        </w:rPr>
+        <w:t xml:space="preserve">and suffix[k] for </w:t>
+      </w:r>
+      <w:r>
+        <w:rPr>
+          <w:lang w:val="en-US"/>
+        </w:rPr>
+        <w:t>A[k] &gt;A[l]</w:t>
+      </w:r>
+      <w:r>
+        <w:rPr>
+          <w:lang w:val="en-US"/>
+        </w:rPr>
+        <w:t xml:space="preserve"> like above.</w:t>
+      </w:r>
+    </w:p>
+    <w:p>
+      <w:pPr>
+        <w:rPr>
+          <w:lang w:val="en-US"/>
+        </w:rPr>
+      </w:pPr>
+    </w:p>
+    <w:p>
+      <w:pPr>
+        <w:rPr>
+          <w:lang w:val="en-US"/>
+        </w:rPr>
+      </w:pPr>
+      <w:r>
+        <w:rPr>
+          <w:lang w:val="en-US"/>
+        </w:rPr>
+        <w:t xml:space="preserve">Now </w:t>
+      </w:r>
+      <w:r>
+        <w:rPr>
+          <w:lang w:val="en-US"/>
+        </w:rPr>
+        <w:t xml:space="preserve">for each pair of </w:t>
+      </w:r>
+      <w:proofErr w:type="gramStart"/>
+      <w:r>
+        <w:rPr>
+          <w:lang w:val="en-US"/>
+        </w:rPr>
+        <w:t>j ,</w:t>
+      </w:r>
+      <w:proofErr w:type="gramEnd"/>
+      <w:r>
+        <w:rPr>
+          <w:lang w:val="en-US"/>
+        </w:rPr>
+        <w:t xml:space="preserve"> k where j &lt; k </w:t>
+      </w:r>
+      <w:r>
+        <w:rPr>
+          <w:lang w:val="en-US"/>
+        </w:rPr>
+        <w:t>, we need to check for the condition</w:t>
+      </w:r>
+      <w:r>
+        <w:rPr>
+          <w:lang w:val="en-US"/>
+        </w:rPr>
+        <w:t xml:space="preserve"> in the middle </w:t>
+      </w:r>
+      <w:r>
+        <w:rPr>
+          <w:lang w:val="en-US"/>
+        </w:rPr>
+        <w:t>A[j] &lt; A[k]</w:t>
+      </w:r>
+      <w:r>
+        <w:rPr>
+          <w:lang w:val="en-US"/>
+        </w:rPr>
+        <w:t xml:space="preserve"> </w:t>
+      </w:r>
+      <w:r>
+        <w:rPr>
+          <w:lang w:val="en-US"/>
+        </w:rPr>
+        <w:t xml:space="preserve">, so that </w:t>
+      </w:r>
+      <w:r>
+        <w:rPr>
+          <w:lang w:val="en-US"/>
+        </w:rPr>
+        <w:t xml:space="preserve">if this statisfies , we </w:t>
+      </w:r>
+      <w:r>
+        <w:rPr>
+          <w:lang w:val="en-US"/>
+        </w:rPr>
+        <w:t xml:space="preserve">can </w:t>
+      </w:r>
+      <w:r>
+        <w:rPr>
+          <w:lang w:val="en-US"/>
+        </w:rPr>
+        <w:t>find the total number of pairs through merging</w:t>
+      </w:r>
+      <w:r>
+        <w:rPr>
+          <w:lang w:val="en-US"/>
+        </w:rPr>
+        <w:t xml:space="preserve"> the pairs by multiplying </w:t>
+      </w:r>
+      <w:r>
+        <w:rPr>
+          <w:lang w:val="en-US"/>
+        </w:rPr>
+        <w:t>prefix[j]</w:t>
+      </w:r>
+      <w:r>
+        <w:rPr>
+          <w:lang w:val="en-US"/>
+        </w:rPr>
+        <w:t xml:space="preserve"> and </w:t>
+      </w:r>
+      <w:r>
+        <w:rPr>
+          <w:lang w:val="en-US"/>
+        </w:rPr>
+        <w:t>suffix[k]</w:t>
+      </w:r>
+      <w:r>
+        <w:rPr>
+          <w:lang w:val="en-US"/>
+        </w:rPr>
+        <w:t xml:space="preserve">. </w:t>
+      </w:r>
+    </w:p>
+    <w:p>
+      <w:r>
+        <w:t>TC : O( n^2 + n^2 + n^2</w:t>
+      </w:r>
+      <w:r>
+        <w:t xml:space="preserve"> </w:t>
+      </w:r>
+      <w:r>
+        <w:t>) ~ O( n ^ 2)</w:t>
+      </w:r>
+    </w:p>
+    <w:p>
+      <w:r>
+        <w:t>SC : O( n + n ) ~ O(n)</w:t>
+      </w:r>
     </w:p>
     <w:p/>
-    <w:p>
-      <w:pPr>
-        <w:rPr>
-          <w:u w:val="single"/>
-        </w:rPr>
-      </w:pPr>
-      <w:r>
-        <w:rPr>
-          <w:u w:val="single"/>
-        </w:rPr>
-        <w:t xml:space="preserve">Best Approach : </w:t>
-      </w:r>
-    </w:p>
-    <w:p>
-      <w:r>
-        <w:t>We can extend the above appro</w:t>
-      </w:r>
-      <w:r>
-        <w:t>a</w:t>
-      </w:r>
-      <w:r>
-        <w:t>ch</w:t>
-      </w:r>
-      <w:r>
-        <w:t xml:space="preserve"> of hashing</w:t>
-      </w:r>
-      <w:r>
-        <w:t xml:space="preserve"> </w:t>
-      </w:r>
-      <w:r>
-        <w:t>to</w:t>
-      </w:r>
-      <w:r>
-        <w:t xml:space="preserve"> 2 level nested loop also </w:t>
-      </w:r>
-      <w:r>
-        <w:t xml:space="preserve">where we could </w:t>
-      </w:r>
-      <w:r>
-        <w:t>first find the</w:t>
-      </w:r>
-      <w:r>
-        <w:t xml:space="preserve"> sum of all possible pa</w:t>
-      </w:r>
-      <w:r>
-        <w:t>i</w:t>
-      </w:r>
-      <w:r>
-        <w:t xml:space="preserve">rs </w:t>
-      </w:r>
-      <w:r>
-        <w:t xml:space="preserve">of num3 , num4 </w:t>
-      </w:r>
-      <w:r>
-        <w:t>with their count in a</w:t>
-      </w:r>
-      <w:r>
-        <w:t xml:space="preserve"> </w:t>
-      </w:r>
-      <w:r>
-        <w:t>map</w:t>
-      </w:r>
-      <w:r>
-        <w:t xml:space="preserve"> , then </w:t>
-      </w:r>
-      <w:r>
-        <w:t xml:space="preserve">again use a nested for loop </w:t>
-      </w:r>
-      <w:r>
-        <w:t>on the first and second array</w:t>
-      </w:r>
-      <w:r>
-        <w:t xml:space="preserve"> , then leverage this map</w:t>
-      </w:r>
-      <w:r>
-        <w:t>.</w:t>
-      </w:r>
-    </w:p>
-    <w:p>
-      <w:r>
-        <w:t xml:space="preserve">TC :- </w:t>
-      </w:r>
-      <w:r>
-        <w:t xml:space="preserve">O(n^2) + </w:t>
-      </w:r>
-      <w:r>
-        <w:t>O(n^2)</w:t>
-      </w:r>
-    </w:p>
-    <w:p>
-      <w:r>
-        <w:t xml:space="preserve">SC :- </w:t>
-      </w:r>
-      <w:r>
-        <w:t>O(n</w:t>
-      </w:r>
-      <w:r>
-        <w:t>^2</w:t>
-      </w:r>
-      <w:r>
-        <w:t>)</w:t>
-      </w:r>
-    </w:p>
-    <w:p>
-      <w:r>
-        <w:t xml:space="preserve"> </w:t>
-      </w:r>
-      <w:r>
-        <w:t xml:space="preserve"> </w:t>
-      </w:r>
-    </w:p>
     <w:p>
       <w:pPr>
         <w:pStyle w:val="Heading1"/>

</xml_diff>

<commit_message>
Count Quadruples with sum K on Thu, Apr 04, 2024  04:51:27 PM
</commit_message>
<xml_diff>
--- a/Hashing/Hashing.docx
+++ b/Hashing/Hashing.docx
@@ -993,6 +993,55 @@
         <w:rPr>
           <w:szCs w:val="24"/>
         </w:rPr>
+        <w:t>After that</w:t>
+      </w:r>
+      <w:r>
+        <w:rPr>
+          <w:szCs w:val="24"/>
+        </w:rPr>
+        <w:t xml:space="preserve"> , increase the </w:t>
+      </w:r>
+      <w:r>
+        <w:rPr>
+          <w:szCs w:val="24"/>
+        </w:rPr>
+        <w:t>frequency of</w:t>
+      </w:r>
+      <w:r>
+        <w:rPr>
+          <w:szCs w:val="24"/>
+        </w:rPr>
+        <w:t xml:space="preserve"> </w:t>
+      </w:r>
+      <w:r>
+        <w:rPr>
+          <w:szCs w:val="24"/>
+        </w:rPr>
+        <w:t>arr[i]</w:t>
+      </w:r>
+      <w:r>
+        <w:rPr>
+          <w:szCs w:val="24"/>
+        </w:rPr>
+        <w:t xml:space="preserve"> </w:t>
+      </w:r>
+      <w:r>
+        <w:rPr>
+          <w:szCs w:val="24"/>
+        </w:rPr>
+        <w:t>which can be used by the future elements.</w:t>
+      </w:r>
+    </w:p>
+    <w:p>
+      <w:pPr>
+        <w:rPr>
+          <w:szCs w:val="24"/>
+        </w:rPr>
+      </w:pPr>
+      <w:r>
+        <w:rPr>
+          <w:szCs w:val="24"/>
+        </w:rPr>
         <w:t>Time complexity : O(n)</w:t>
       </w:r>
     </w:p>
@@ -1300,6 +1349,7 @@
         <w:rPr>
           <w:szCs w:val="24"/>
         </w:rPr>
+        <w:lastRenderedPageBreak/>
         <w:t>Idea is to find the frequency of all characters in the string and check which character has a unit frequency.</w:t>
       </w:r>
     </w:p>
@@ -1313,7 +1363,6 @@
         <w:rPr>
           <w:szCs w:val="24"/>
         </w:rPr>
-        <w:lastRenderedPageBreak/>
         <w:t xml:space="preserve">Time Complexity: </w:t>
       </w:r>
       <w:r>
@@ -1658,6 +1707,7 @@
         </w:numPr>
       </w:pPr>
       <w:r>
+        <w:lastRenderedPageBreak/>
         <w:t>prev and curr elements are consecutive</w:t>
       </w:r>
     </w:p>
@@ -1682,7 +1732,6 @@
         </w:numPr>
       </w:pPr>
       <w:r>
-        <w:lastRenderedPageBreak/>
         <w:t>prev and curr are non-consecutive and different</w:t>
       </w:r>
     </w:p>
@@ -1859,6 +1908,7 @@
         <w:rPr>
           <w:szCs w:val="24"/>
         </w:rPr>
+        <w:lastRenderedPageBreak/>
         <w:t>-x if x &lt; 0.</w:t>
       </w:r>
     </w:p>
@@ -2247,6 +2297,7 @@
         <w:rPr>
           <w:szCs w:val="24"/>
         </w:rPr>
+        <w:lastRenderedPageBreak/>
         <w:t xml:space="preserve">If the value of currsum is equal to the desired sum at any instance increment count of subarrays by one. </w:t>
       </w:r>
     </w:p>
@@ -2260,7 +2311,6 @@
         <w:rPr>
           <w:szCs w:val="24"/>
         </w:rPr>
-        <w:lastRenderedPageBreak/>
         <w:t>The value of currsum exceeds</w:t>
       </w:r>
       <w:r>
@@ -11438,45 +11488,627 @@
         <w:rPr>
           <w:lang w:val="en-US"/>
         </w:rPr>
-        <w:t>prefix[j]</w:t>
-      </w:r>
-      <w:r>
-        <w:rPr>
-          <w:lang w:val="en-US"/>
-        </w:rPr>
-        <w:t xml:space="preserve"> and </w:t>
-      </w:r>
-      <w:r>
-        <w:rPr>
-          <w:lang w:val="en-US"/>
-        </w:rPr>
-        <w:t>suffix[k]</w:t>
-      </w:r>
-      <w:r>
-        <w:rPr>
-          <w:lang w:val="en-US"/>
-        </w:rPr>
-        <w:t xml:space="preserve">. </w:t>
-      </w:r>
-    </w:p>
-    <w:p>
-      <w:r>
-        <w:t>TC : O( n^2 + n^2 + n^2</w:t>
-      </w:r>
-      <w:r>
+        <w:t xml:space="preserve">prefix[j] and suffix[k]. </w:t>
+      </w:r>
+    </w:p>
+    <w:p>
+      <w:r>
+        <w:t>TC : O( n^2 + n^2 + n^2 ) ~ O( n ^ 2)</w:t>
+      </w:r>
+    </w:p>
+    <w:p>
+      <w:r>
+        <w:t>SC : O( n + n ) ~ O(n)</w:t>
+      </w:r>
+    </w:p>
+    <w:p>
+      <w:pPr>
+        <w:pStyle w:val="Heading1"/>
+      </w:pPr>
+      <w:r>
+        <w:t>Count quadruplets with sum K</w:t>
+      </w:r>
+    </w:p>
+    <w:p>
+      <w:r>
+        <w:t>Given an array arr[] of size N and an integer S, the task is to find the count of quadruplets present in the given array having sum S.</w:t>
+      </w:r>
+    </w:p>
+    <w:p>
+      <w:r>
+        <w:rPr>
+          <w:u w:val="single"/>
+          <w:lang w:val="en-US"/>
+        </w:rPr>
+        <w:t>Brute Force:</w:t>
+      </w:r>
+      <w:r>
+        <w:rPr>
+          <w:lang w:val="en-US"/>
+        </w:rPr>
         <w:t xml:space="preserve"> </w:t>
       </w:r>
       <w:r>
-        <w:t>) ~ O( n ^ 2)</w:t>
-      </w:r>
-    </w:p>
-    <w:p>
-      <w:r>
-        <w:t>SC : O( n + n ) ~ O(n)</w:t>
+        <w:t xml:space="preserve">Run 4 level nested for loop. </w:t>
+      </w:r>
+    </w:p>
+    <w:p>
+      <w:r>
+        <w:t>TC : O( n^4 )</w:t>
+      </w:r>
+    </w:p>
+    <w:p>
+      <w:r>
+        <w:t>SC : O(1)</w:t>
+      </w:r>
+    </w:p>
+    <w:p>
+      <w:pPr>
+        <w:rPr>
+          <w:u w:val="single"/>
+        </w:rPr>
+      </w:pPr>
+      <w:r>
+        <w:rPr>
+          <w:u w:val="single"/>
+        </w:rPr>
+        <w:t xml:space="preserve">Better Approach : </w:t>
+      </w:r>
+    </w:p>
+    <w:p>
+      <w:r>
+        <w:t xml:space="preserve">Run a 2 level nested loop for i , j </w:t>
+      </w:r>
+      <w:r>
+        <w:t xml:space="preserve">and at the third level </w:t>
+      </w:r>
+      <w:r>
+        <w:t xml:space="preserve">k </w:t>
+      </w:r>
+      <w:r>
+        <w:t>, maintain a hashmap</w:t>
+      </w:r>
+      <w:r>
+        <w:t xml:space="preserve"> for k</w:t>
+      </w:r>
+      <w:r>
+        <w:t xml:space="preserve"> </w:t>
+      </w:r>
+      <w:r>
+        <w:t>until j changes</w:t>
+      </w:r>
+      <w:r>
+        <w:t xml:space="preserve"> , then find the frequencies of all the elements </w:t>
+      </w:r>
+      <w:r>
+        <w:t>for such k.</w:t>
+      </w:r>
+    </w:p>
+    <w:p>
+      <w:r>
+        <w:lastRenderedPageBreak/>
+        <w:t xml:space="preserve">Then </w:t>
+      </w:r>
+      <w:r>
+        <w:t xml:space="preserve">, we can check of such k , </w:t>
+      </w:r>
+      <w:r>
+        <w:t>req = sum – ( A[i] + A[j] + A[k] )</w:t>
+      </w:r>
+      <w:r>
+        <w:t xml:space="preserve"> </w:t>
+      </w:r>
+      <w:r>
+        <w:t>exists in the Map or not</w:t>
+      </w:r>
+      <w:r>
+        <w:t xml:space="preserve"> and add </w:t>
+      </w:r>
+      <w:r>
+        <w:t>it’s</w:t>
+      </w:r>
+      <w:r>
+        <w:t xml:space="preserve"> frequency to</w:t>
+      </w:r>
+      <w:r>
+        <w:t xml:space="preserve"> count.</w:t>
       </w:r>
     </w:p>
     <w:p/>
     <w:p>
+      <w:r>
+        <w:t xml:space="preserve">Note : </w:t>
+      </w:r>
+    </w:p>
+    <w:p>
+      <w:r>
+        <w:t>i) When iterating for k and checking for req , it is possible that</w:t>
+      </w:r>
+      <w:r>
+        <w:t xml:space="preserve"> </w:t>
+      </w:r>
+      <w:r>
+        <w:t xml:space="preserve">if ak+3 is req , then when k goes to ak+3 , ak will be it’s req , </w:t>
+      </w:r>
+      <w:r>
+        <w:t>so in this way we are counting the same quadraple twice , hence we should do count/2 at the end when returning.</w:t>
+      </w:r>
+    </w:p>
+    <w:p/>
+    <w:p>
+      <w:r>
+        <w:t>TC : O( n^3 )</w:t>
+      </w:r>
+    </w:p>
+    <w:p>
+      <w:r>
+        <w:t>SC : O(n)</w:t>
+      </w:r>
+    </w:p>
+    <w:p>
+      <w:r>
+        <w:rPr>
+          <w:noProof/>
+        </w:rPr>
+        <w:drawing>
+          <wp:inline distT="0" distB="0" distL="0" distR="0" wp14:anchorId="0DA29D90" wp14:editId="342C4271">
+            <wp:extent cx="5731510" cy="2362835"/>
+            <wp:effectExtent l="0" t="0" r="0" b="0"/>
+            <wp:docPr id="900422222" name="Picture 1"/>
+            <wp:cNvGraphicFramePr>
+              <a:graphicFrameLocks xmlns:a="http://schemas.openxmlformats.org/drawingml/2006/main" noChangeAspect="1"/>
+            </wp:cNvGraphicFramePr>
+            <a:graphic xmlns:a="http://schemas.openxmlformats.org/drawingml/2006/main">
+              <a:graphicData uri="http://schemas.openxmlformats.org/drawingml/2006/picture">
+                <pic:pic xmlns:pic="http://schemas.openxmlformats.org/drawingml/2006/picture">
+                  <pic:nvPicPr>
+                    <pic:cNvPr id="900422222" name=""/>
+                    <pic:cNvPicPr/>
+                  </pic:nvPicPr>
+                  <pic:blipFill>
+                    <a:blip r:embed="rId14"/>
+                    <a:stretch>
+                      <a:fillRect/>
+                    </a:stretch>
+                  </pic:blipFill>
+                  <pic:spPr>
+                    <a:xfrm>
+                      <a:off x="0" y="0"/>
+                      <a:ext cx="5731510" cy="2362835"/>
+                    </a:xfrm>
+                    <a:prstGeom prst="rect">
+                      <a:avLst/>
+                    </a:prstGeom>
+                  </pic:spPr>
+                </pic:pic>
+              </a:graphicData>
+            </a:graphic>
+          </wp:inline>
+        </w:drawing>
+      </w:r>
+    </w:p>
+    <w:p>
+      <w:r>
+        <w:t xml:space="preserve">ii) </w:t>
+      </w:r>
+      <w:r>
+        <w:t xml:space="preserve">At times it is possible that </w:t>
+      </w:r>
+      <w:r>
+        <w:t>req = a[k] , which is the case where the element we are looking in the map is the same as the one which is at k ( 3</w:t>
+      </w:r>
+      <w:r>
+        <w:rPr>
+          <w:vertAlign w:val="superscript"/>
+        </w:rPr>
+        <w:t>rd</w:t>
+      </w:r>
+      <w:r>
+        <w:t xml:space="preserve"> and 4</w:t>
+      </w:r>
+      <w:r>
+        <w:rPr>
+          <w:vertAlign w:val="superscript"/>
+        </w:rPr>
+        <w:t>th</w:t>
+      </w:r>
+      <w:r>
+        <w:t xml:space="preserve"> elements in the quadraple are the same.</w:t>
+      </w:r>
+      <w:r>
+        <w:t xml:space="preserve"> </w:t>
+      </w:r>
+      <w:r>
+        <w:t>)</w:t>
+      </w:r>
+      <w:r>
+        <w:t xml:space="preserve"> In such cases after </w:t>
+      </w:r>
+      <w:r>
+        <w:t xml:space="preserve">adding </w:t>
+      </w:r>
+      <w:r>
+        <w:t xml:space="preserve">it’s frequencies </w:t>
+      </w:r>
+      <w:r>
+        <w:t xml:space="preserve">for req </w:t>
+      </w:r>
+      <w:r>
+        <w:t>(</w:t>
+      </w:r>
+      <w:r>
+        <w:t xml:space="preserve"> it will be </w:t>
+      </w:r>
+      <w:r>
+        <w:t>a[k] ) , we have to subtract 1 if this condition req = a[k] is true which</w:t>
+      </w:r>
+      <w:r>
+        <w:t xml:space="preserve"> disregards </w:t>
+      </w:r>
+      <w:r>
+        <w:t xml:space="preserve">a[k] it self from the frequency , as it will be coming again ( for example in the below case </w:t>
+      </w:r>
+    </w:p>
+    <w:p>
+      <w:r>
+        <w:t xml:space="preserve">1 1  </w:t>
+      </w:r>
+      <w:r>
+        <w:t xml:space="preserve">it’s frequency is always taken 2 </w:t>
+      </w:r>
+      <w:r>
+        <w:t>so we have to remove a[k]</w:t>
+      </w:r>
+      <w:r>
+        <w:t xml:space="preserve"> </w:t>
+      </w:r>
+      <w:r>
+        <w:t xml:space="preserve">as it should not be counted </w:t>
+      </w:r>
+      <w:r>
+        <w:t xml:space="preserve">here for req </w:t>
+      </w:r>
+      <w:r>
+        <w:t xml:space="preserve">) </w:t>
+      </w:r>
+    </w:p>
+    <w:p>
+      <w:r>
+        <w:t xml:space="preserve">Ex: </w:t>
+      </w:r>
+    </w:p>
+    <w:p>
+      <w:r>
+        <w:t>[ 5  3  1  1 ]  S = 10</w:t>
+      </w:r>
+    </w:p>
+    <w:p>
+      <w:r>
+        <w:t xml:space="preserve">   i  j    k            req = S – ( A[i] + A[j] + A[k] ) = 10 </w:t>
+      </w:r>
+      <w:r>
+        <w:t>–</w:t>
+      </w:r>
+      <w:r>
+        <w:t xml:space="preserve"> </w:t>
+      </w:r>
+      <w:r>
+        <w:t>9 = 1</w:t>
+      </w:r>
+    </w:p>
+    <w:p>
+      <w:r>
+        <w:t xml:space="preserve">  here req = 1 = A[k] </w:t>
+      </w:r>
+    </w:p>
+    <w:p/>
+    <w:p>
+      <w:pPr>
+        <w:rPr>
+          <w:u w:val="single"/>
+        </w:rPr>
+      </w:pPr>
+      <w:r>
+        <w:rPr>
+          <w:u w:val="single"/>
+        </w:rPr>
+        <w:lastRenderedPageBreak/>
+        <w:t xml:space="preserve">Best Approach : </w:t>
+      </w:r>
+    </w:p>
+    <w:p>
+      <w:r>
+        <w:t xml:space="preserve">Here , we would follow the same approach as the </w:t>
+      </w:r>
+      <w:r>
+        <w:t xml:space="preserve">2 sum problem , we shall </w:t>
+      </w:r>
+      <w:r>
+        <w:t xml:space="preserve">divide the array virtuall into the two halves , </w:t>
+      </w:r>
+    </w:p>
+    <w:p>
+      <w:r>
+        <w:t>i)</w:t>
+      </w:r>
+      <w:r>
+        <w:t xml:space="preserve"> </w:t>
+      </w:r>
+      <w:r>
+        <w:t xml:space="preserve">From i to n , we shall reserve it for the </w:t>
+      </w:r>
+      <w:r>
+        <w:t>3</w:t>
+      </w:r>
+      <w:r>
+        <w:rPr>
+          <w:vertAlign w:val="superscript"/>
+        </w:rPr>
+        <w:t>rd</w:t>
+      </w:r>
+      <w:r>
+        <w:t xml:space="preserve"> and 4</w:t>
+      </w:r>
+      <w:r>
+        <w:rPr>
+          <w:vertAlign w:val="superscript"/>
+        </w:rPr>
+        <w:t>th</w:t>
+      </w:r>
+      <w:r>
+        <w:t xml:space="preserve"> elements using which </w:t>
+      </w:r>
+      <w:r>
+        <w:t>we can find req = sum – (</w:t>
+      </w:r>
+      <w:r>
+        <w:t xml:space="preserve"> </w:t>
+      </w:r>
+      <w:r>
+        <w:t>A[i] + A[j] ).</w:t>
+      </w:r>
+    </w:p>
+    <w:p>
+      <w:r>
+        <w:t>ii)</w:t>
+      </w:r>
+      <w:r>
+        <w:t xml:space="preserve"> </w:t>
+      </w:r>
+      <w:r>
+        <w:t xml:space="preserve">We can then use this ‘req’ </w:t>
+      </w:r>
+      <w:r>
+        <w:t>to look up for first 2 elements in the range 0 to i ,</w:t>
+      </w:r>
+      <w:r>
+        <w:t xml:space="preserve"> </w:t>
+      </w:r>
+      <w:r>
+        <w:t xml:space="preserve">through </w:t>
+      </w:r>
+      <w:r>
+        <w:t>(A[i] + A[j] )</w:t>
+      </w:r>
+      <w:r>
+        <w:t xml:space="preserve"> , and update the </w:t>
+      </w:r>
+      <w:r>
+        <w:t xml:space="preserve">frequency </w:t>
+      </w:r>
+      <w:r>
+        <w:t>of it accordingly</w:t>
+      </w:r>
+      <w:r>
+        <w:t xml:space="preserve"> in the map</w:t>
+      </w:r>
+      <w:r>
+        <w:t>.</w:t>
+      </w:r>
+    </w:p>
+    <w:p>
+      <w:r>
+        <w:t xml:space="preserve">Question : </w:t>
+      </w:r>
+    </w:p>
+    <w:p>
+      <w:r>
+        <w:t>1)</w:t>
+      </w:r>
+      <w:r>
+        <w:t xml:space="preserve">Why do we need to split the array through 0 to i and i to n ? </w:t>
+      </w:r>
+    </w:p>
+    <w:p>
+      <w:r>
+        <w:t>We have to do this , as we do not want to overlap the ranges of first 2 , and last 2 elements in the array.</w:t>
+      </w:r>
+    </w:p>
+    <w:p>
+      <w:r>
+        <w:t>2)</w:t>
+      </w:r>
+      <w:r>
+        <w:t xml:space="preserve">Why </w:t>
+      </w:r>
+      <w:r>
+        <w:t xml:space="preserve">should we first </w:t>
+      </w:r>
+      <w:r>
+        <w:t xml:space="preserve">check for the </w:t>
+      </w:r>
+      <w:r>
+        <w:t xml:space="preserve">‘req’ first </w:t>
+      </w:r>
+      <w:r>
+        <w:t xml:space="preserve">in the map , then add it to the map ? </w:t>
+      </w:r>
+    </w:p>
+    <w:p>
+      <w:pPr>
+        <w:rPr>
+          <w:szCs w:val="24"/>
+        </w:rPr>
+      </w:pPr>
+      <w:r>
+        <w:t xml:space="preserve">We are following the </w:t>
+      </w:r>
+      <w:r>
+        <w:t>2 sum problem ,</w:t>
+      </w:r>
+      <w:r>
+        <w:rPr>
+          <w:szCs w:val="24"/>
+        </w:rPr>
+        <w:t xml:space="preserve"> </w:t>
+      </w:r>
+      <w:r>
+        <w:rPr>
+          <w:szCs w:val="24"/>
+        </w:rPr>
+        <w:t>We have to check i</w:t>
+      </w:r>
+      <w:r>
+        <w:rPr>
+          <w:szCs w:val="24"/>
+        </w:rPr>
+        <w:t xml:space="preserve">f the complement exists </w:t>
+      </w:r>
+      <w:r>
+        <w:rPr>
+          <w:szCs w:val="24"/>
+        </w:rPr>
+        <w:t xml:space="preserve">for last 2 elements </w:t>
+      </w:r>
+      <w:r>
+        <w:rPr>
+          <w:szCs w:val="24"/>
+        </w:rPr>
+        <w:t xml:space="preserve">, we can form that many pairs with the </w:t>
+      </w:r>
+      <w:r>
+        <w:rPr>
+          <w:szCs w:val="24"/>
+        </w:rPr>
+        <w:t>first 2 elements</w:t>
+      </w:r>
+      <w:r>
+        <w:rPr>
+          <w:szCs w:val="24"/>
+        </w:rPr>
+        <w:t xml:space="preserve"> to complement</w:t>
+      </w:r>
+      <w:r>
+        <w:rPr>
+          <w:szCs w:val="24"/>
+        </w:rPr>
+        <w:t>.</w:t>
+      </w:r>
+    </w:p>
+    <w:p>
+      <w:pPr>
+        <w:rPr>
+          <w:szCs w:val="24"/>
+        </w:rPr>
+      </w:pPr>
+      <w:r>
+        <w:rPr>
+          <w:szCs w:val="24"/>
+        </w:rPr>
+        <w:t xml:space="preserve">After that </w:t>
+      </w:r>
+      <w:r>
+        <w:rPr>
+          <w:szCs w:val="24"/>
+        </w:rPr>
+        <w:t xml:space="preserve">only </w:t>
+      </w:r>
+      <w:r>
+        <w:rPr>
+          <w:szCs w:val="24"/>
+        </w:rPr>
+        <w:t xml:space="preserve">, increase the </w:t>
+      </w:r>
+      <w:r>
+        <w:rPr>
+          <w:szCs w:val="24"/>
+        </w:rPr>
+        <w:t>frequency of</w:t>
+      </w:r>
+      <w:r>
+        <w:rPr>
+          <w:szCs w:val="24"/>
+        </w:rPr>
+        <w:t xml:space="preserve">  </w:t>
+      </w:r>
+      <w:r>
+        <w:rPr>
+          <w:szCs w:val="24"/>
+        </w:rPr>
+        <w:t>first 2 elements</w:t>
+      </w:r>
+      <w:r>
+        <w:rPr>
+          <w:szCs w:val="24"/>
+        </w:rPr>
+        <w:t xml:space="preserve"> </w:t>
+      </w:r>
+      <w:r>
+        <w:rPr>
+          <w:szCs w:val="24"/>
+        </w:rPr>
+        <w:t xml:space="preserve">sum </w:t>
+      </w:r>
+      <w:r>
+        <w:rPr>
+          <w:szCs w:val="24"/>
+        </w:rPr>
+        <w:t>which can be used by the future elements</w:t>
+      </w:r>
+      <w:r>
+        <w:rPr>
+          <w:szCs w:val="24"/>
+        </w:rPr>
+        <w:t>.</w:t>
+      </w:r>
+    </w:p>
+    <w:p>
+      <w:r>
+        <w:t xml:space="preserve">Otherwise , this gives a wrong count of answer as we would get </w:t>
+      </w:r>
+      <w:r>
+        <w:t>more count than the expected</w:t>
+      </w:r>
+      <w:r>
+        <w:t>.</w:t>
+      </w:r>
+      <w:r>
+        <w:t xml:space="preserve"> </w:t>
+      </w:r>
+    </w:p>
+    <w:p>
+      <w:r>
+        <w:t>TC : O( n^</w:t>
+      </w:r>
+      <w:r>
+        <w:t>2</w:t>
+      </w:r>
+      <w:r>
+        <w:t xml:space="preserve"> )</w:t>
+      </w:r>
+    </w:p>
+    <w:p>
+      <w:r>
+        <w:t>SC : O(n)</w:t>
+      </w:r>
+      <w:r>
+        <w:t xml:space="preserve"> </w:t>
+      </w:r>
+      <w:r>
+        <w:t xml:space="preserve"> </w:t>
+      </w:r>
+    </w:p>
+    <w:p>
       <w:pPr>
         <w:pStyle w:val="Heading1"/>
         <w:rPr>
@@ -11496,7 +12128,7 @@
           <w:szCs w:val="24"/>
         </w:rPr>
       </w:pPr>
-      <w:hyperlink r:id="rId14" w:history="1">
+      <w:hyperlink r:id="rId15" w:history="1">
         <w:r>
           <w:rPr>
             <w:rStyle w:val="Hyperlink"/>
@@ -11585,7 +12217,7 @@
                     <pic:cNvPicPr/>
                   </pic:nvPicPr>
                   <pic:blipFill>
-                    <a:blip r:embed="rId15"/>
+                    <a:blip r:embed="rId16"/>
                     <a:stretch>
                       <a:fillRect/>
                     </a:stretch>
@@ -11647,7 +12279,7 @@
                     <pic:cNvPicPr/>
                   </pic:nvPicPr>
                   <pic:blipFill>
-                    <a:blip r:embed="rId16"/>
+                    <a:blip r:embed="rId17"/>
                     <a:stretch>
                       <a:fillRect/>
                     </a:stretch>
@@ -12905,6 +13537,36 @@
   </w:num>
   <w:num w:numId="5" w16cid:durableId="158616459">
     <w:abstractNumId w:val="2"/>
+  </w:num>
+  <w:num w:numId="6" w16cid:durableId="210504403">
+    <w:abstractNumId w:val="1"/>
+    <w:lvlOverride w:ilvl="0">
+      <w:startOverride w:val="1"/>
+    </w:lvlOverride>
+    <w:lvlOverride w:ilvl="1">
+      <w:startOverride w:val="1"/>
+    </w:lvlOverride>
+    <w:lvlOverride w:ilvl="2">
+      <w:startOverride w:val="1"/>
+    </w:lvlOverride>
+    <w:lvlOverride w:ilvl="3">
+      <w:startOverride w:val="1"/>
+    </w:lvlOverride>
+    <w:lvlOverride w:ilvl="4">
+      <w:startOverride w:val="1"/>
+    </w:lvlOverride>
+    <w:lvlOverride w:ilvl="5">
+      <w:startOverride w:val="1"/>
+    </w:lvlOverride>
+    <w:lvlOverride w:ilvl="6">
+      <w:startOverride w:val="1"/>
+    </w:lvlOverride>
+    <w:lvlOverride w:ilvl="7">
+      <w:startOverride w:val="1"/>
+    </w:lvlOverride>
+    <w:lvlOverride w:ilvl="8">
+      <w:startOverride w:val="1"/>
+    </w:lvlOverride>
   </w:num>
 </w:numbering>
 </file>
@@ -13719,6 +14381,18 @@
       <w14:ligatures w14:val="none"/>
     </w:rPr>
   </w:style>
+  <w:style w:type="paragraph" w:styleId="NoSpacing">
+    <w:name w:val="No Spacing"/>
+    <w:uiPriority w:val="1"/>
+    <w:qFormat/>
+    <w:rsid w:val="00047BB3"/>
+    <w:pPr>
+      <w:spacing w:after="0" w:line="240" w:lineRule="auto"/>
+    </w:pPr>
+    <w:rPr>
+      <w:sz w:val="24"/>
+    </w:rPr>
+  </w:style>
 </w:styles>
 </file>
 

</xml_diff>

<commit_message>
Shortest Sub Array Length With Sum K on Mon, Apr 08, 2024  03:22:48 PM
</commit_message>
<xml_diff>
--- a/Hashing/Hashing.docx
+++ b/Hashing/Hashing.docx
@@ -3,6 +3,17 @@
 <w:document xmlns:wpc="http://schemas.microsoft.com/office/word/2010/wordprocessingCanvas" xmlns:cx="http://schemas.microsoft.com/office/drawing/2014/chartex" xmlns:cx1="http://schemas.microsoft.com/office/drawing/2015/9/8/chartex" xmlns:cx2="http://schemas.microsoft.com/office/drawing/2015/10/21/chartex" xmlns:cx3="http://schemas.microsoft.com/office/drawing/2016/5/9/chartex" xmlns:cx4="http://schemas.microsoft.com/office/drawing/2016/5/10/chartex" xmlns:cx5="http://schemas.microsoft.com/office/drawing/2016/5/11/chartex" xmlns:cx6="http://schemas.microsoft.com/office/drawing/2016/5/12/chartex" xmlns:cx7="http://schemas.microsoft.com/office/drawing/2016/5/13/chartex" xmlns:cx8="http://schemas.microsoft.com/office/drawing/2016/5/14/chartex" xmlns:mc="http://schemas.openxmlformats.org/markup-compatibility/2006" xmlns:aink="http://schemas.microsoft.com/office/drawing/2016/ink" xmlns:am3d="http://schemas.microsoft.com/office/drawing/2017/model3d" xmlns:o="urn:schemas-microsoft-com:office:office" xmlns:oel="http://schemas.microsoft.com/office/2019/extlst" xmlns:r="http://schemas.openxmlformats.org/officeDocument/2006/relationships" xmlns:m="http://schemas.openxmlformats.org/officeDocument/2006/math" xmlns:v="urn:schemas-microsoft-com:vml" xmlns:wp14="http://schemas.microsoft.com/office/word/2010/wordprocessingDrawing" xmlns:wp="http://schemas.openxmlformats.org/drawingml/2006/wordprocessingDrawing" xmlns:w10="urn:schemas-microsoft-com:office:word" xmlns:w="http://schemas.openxmlformats.org/wordprocessingml/2006/main" xmlns:w14="http://schemas.microsoft.com/office/word/2010/wordml" xmlns:w15="http://schemas.microsoft.com/office/word/2012/wordml" xmlns:w16cex="http://schemas.microsoft.com/office/word/2018/wordml/cex" xmlns:w16cid="http://schemas.microsoft.com/office/word/2016/wordml/cid" xmlns:w16="http://schemas.microsoft.com/office/word/2018/wordml" xmlns:w16sdtdh="http://schemas.microsoft.com/office/word/2020/wordml/sdtdatahash" xmlns:w16se="http://schemas.microsoft.com/office/word/2015/wordml/symex" xmlns:wpg="http://schemas.microsoft.com/office/word/2010/wordprocessingGroup" xmlns:wpi="http://schemas.microsoft.com/office/word/2010/wordprocessingInk" xmlns:wne="http://schemas.microsoft.com/office/word/2006/wordml" xmlns:wps="http://schemas.microsoft.com/office/word/2010/wordprocessingShape" mc:Ignorable="w14 w15 w16se w16cid w16 w16cex w16sdtdh wp14">
   <w:body>
     <w:p>
+      <w:r>
+        <w:t xml:space="preserve">After solving , reasonable number of problems I have realized that </w:t>
+      </w:r>
+      <w:r>
+        <w:t xml:space="preserve">, </w:t>
+      </w:r>
+      <w:r>
+        <w:t>whenever you need something like complement for a portion of a sum , you can immediately go for the method of hashing.</w:t>
+      </w:r>
+    </w:p>
+    <w:p>
       <w:pPr>
         <w:pStyle w:val="Heading1"/>
         <w:rPr>
@@ -280,6 +291,7 @@
           <w:szCs w:val="24"/>
           <w:u w:val="single"/>
         </w:rPr>
+        <w:lastRenderedPageBreak/>
         <w:t>Brute-Force</w:t>
       </w:r>
     </w:p>
@@ -293,7 +305,6 @@
         <w:rPr>
           <w:szCs w:val="24"/>
         </w:rPr>
-        <w:lastRenderedPageBreak/>
         <w:t>A Naive solution is to run two loops. The outer loop picks every element ‘arr[i]’ as a starting element, and the inner loop compares all elements which are within k distance of ‘arr[i]’. </w:t>
       </w:r>
     </w:p>
@@ -11888,10 +11899,7 @@
         <w:t xml:space="preserve">through </w:t>
       </w:r>
       <w:r>
-        <w:t>(A[i] + A[j] )</w:t>
-      </w:r>
-      <w:r>
-        <w:t xml:space="preserve"> , and update the </w:t>
+        <w:t xml:space="preserve">(A[i] + A[j] ) , and update the </w:t>
       </w:r>
       <w:r>
         <w:t xml:space="preserve">frequency </w:t>
@@ -12088,24 +12096,221 @@
     </w:p>
     <w:p>
       <w:r>
-        <w:t>TC : O( n^</w:t>
+        <w:t>TC : O( n^2 )</w:t>
+      </w:r>
+    </w:p>
+    <w:p>
+      <w:r>
+        <w:t>SC : O(n)</w:t>
+      </w:r>
+    </w:p>
+    <w:p>
+      <w:pPr>
+        <w:pStyle w:val="Heading1"/>
+      </w:pPr>
+      <w:r>
+        <w:t>S</w:t>
+      </w:r>
+      <w:r>
+        <w:t>hortest</w:t>
+      </w:r>
+      <w:r>
+        <w:t xml:space="preserve"> S</w:t>
+      </w:r>
+      <w:r>
+        <w:t>ub</w:t>
+      </w:r>
+      <w:r>
+        <w:t xml:space="preserve"> A</w:t>
+      </w:r>
+      <w:r>
+        <w:t>rray</w:t>
+      </w:r>
+      <w:r>
+        <w:t xml:space="preserve"> L</w:t>
+      </w:r>
+      <w:r>
+        <w:t>ength</w:t>
+      </w:r>
+      <w:r>
+        <w:t xml:space="preserve"> W</w:t>
+      </w:r>
+      <w:r>
+        <w:t>ith</w:t>
+      </w:r>
+      <w:r>
+        <w:t xml:space="preserve"> S</w:t>
+      </w:r>
+      <w:r>
+        <w:t>um</w:t>
+      </w:r>
+      <w:r>
+        <w:t xml:space="preserve"> K</w:t>
+      </w:r>
+    </w:p>
+    <w:p>
+      <w:r>
+        <w:t xml:space="preserve">Given an array of size “N”; find the shortest subarray such that the sum of first and </w:t>
+      </w:r>
+      <w:r>
+        <w:t xml:space="preserve">last </w:t>
+      </w:r>
+      <w:r>
+        <w:t>element of the subarray is “k” (Subarray should at least be of size&gt;=2)</w:t>
+      </w:r>
+      <w:r>
+        <w:t>.</w:t>
+      </w:r>
+    </w:p>
+    <w:p>
+      <w:r>
+        <w:t xml:space="preserve">Example : </w:t>
+      </w:r>
+      <w:r>
+        <w:t>[5 6 7 8 10 4 3 2 1] K = 8</w:t>
+      </w:r>
+    </w:p>
+    <w:p>
+      <w:r>
+        <w:t xml:space="preserve">Ans : </w:t>
+      </w:r>
+      <w:r>
+        <w:t xml:space="preserve">7 </w:t>
+      </w:r>
+    </w:p>
+    <w:p>
+      <w:r>
+        <w:rPr>
+          <w:u w:val="single"/>
+          <w:lang w:val="en-US"/>
+        </w:rPr>
+        <w:t>Brute Force:</w:t>
+      </w:r>
+      <w:r>
+        <w:rPr>
+          <w:lang w:val="en-US"/>
+        </w:rPr>
+        <w:t xml:space="preserve"> </w:t>
+      </w:r>
+      <w:r>
+        <w:t xml:space="preserve">Run </w:t>
       </w:r>
       <w:r>
         <w:t>2</w:t>
       </w:r>
       <w:r>
-        <w:t xml:space="preserve"> )</w:t>
-      </w:r>
-    </w:p>
-    <w:p>
-      <w:r>
-        <w:t>SC : O(n)</w:t>
+        <w:t xml:space="preserve"> level nested for loop.</w:t>
+      </w:r>
+    </w:p>
+    <w:p>
+      <w:r>
+        <w:t>TC :- O(n^2)</w:t>
+      </w:r>
+    </w:p>
+    <w:p>
+      <w:r>
+        <w:t xml:space="preserve">SC :- O(n) </w:t>
+      </w:r>
+    </w:p>
+    <w:p/>
+    <w:p>
+      <w:pPr>
+        <w:rPr>
+          <w:u w:val="single"/>
+        </w:rPr>
+      </w:pPr>
+      <w:r>
+        <w:rPr>
+          <w:u w:val="single"/>
+        </w:rPr>
+        <w:lastRenderedPageBreak/>
+        <w:t xml:space="preserve">Better Approach : </w:t>
+      </w:r>
+    </w:p>
+    <w:p>
+      <w:r>
+        <w:t xml:space="preserve">Use </w:t>
+      </w:r>
+      <w:r>
+        <w:t xml:space="preserve">index </w:t>
+      </w:r>
+      <w:r>
+        <w:t xml:space="preserve">hashmap and look for the complement </w:t>
+      </w:r>
+      <w:r>
+        <w:t>in the array</w:t>
+      </w:r>
+      <w:r>
+        <w:t xml:space="preserve"> , similar to the </w:t>
+      </w:r>
+      <w:r>
+        <w:t>two sum problem.</w:t>
+      </w:r>
+    </w:p>
+    <w:p>
+      <w:r>
+        <w:t>TC :- O(</w:t>
+      </w:r>
+      <w:r>
+        <w:t>n</w:t>
+      </w:r>
+      <w:r>
+        <w:t>)</w:t>
+      </w:r>
+    </w:p>
+    <w:p>
+      <w:r>
+        <w:t xml:space="preserve">SC :- </w:t>
+      </w:r>
+      <w:r>
+        <w:t>O(</w:t>
+      </w:r>
+      <w:r>
+        <w:t>n</w:t>
+      </w:r>
+      <w:r>
+        <w:t>)</w:t>
+      </w:r>
+    </w:p>
+    <w:p>
+      <w:r>
+        <w:rPr>
+          <w:u w:val="single"/>
+        </w:rPr>
+        <w:t xml:space="preserve">Follow Up : </w:t>
+      </w:r>
+      <w:r>
+        <w:t>How would you find the longest length in the array for the same question ?</w:t>
+      </w:r>
+    </w:p>
+    <w:p>
+      <w:r>
+        <w:t>We shall not update the hashmap indices , if the same</w:t>
+      </w:r>
+      <w:r>
+        <w:t xml:space="preserve"> element</w:t>
       </w:r>
       <w:r>
         <w:t xml:space="preserve"> </w:t>
       </w:r>
       <w:r>
-        <w:t xml:space="preserve"> </w:t>
+        <w:t xml:space="preserve">appeared </w:t>
+      </w:r>
+      <w:r>
+        <w:t>again also</w:t>
+      </w:r>
+      <w:r>
+        <w:t xml:space="preserve"> , so that we shall always maintain the length longest index length.</w:t>
+      </w:r>
+    </w:p>
+    <w:p>
+      <w:r>
+        <w:t>TC :- O(n)</w:t>
+      </w:r>
+    </w:p>
+    <w:p>
+      <w:r>
+        <w:t>SC :- O(n)</w:t>
       </w:r>
     </w:p>
     <w:p>
@@ -12200,7 +12405,6 @@
           <w:noProof/>
           <w:szCs w:val="24"/>
         </w:rPr>
-        <w:lastRenderedPageBreak/>
         <w:drawing>
           <wp:inline distT="0" distB="0" distL="0" distR="0" wp14:anchorId="114879BE" wp14:editId="247338BB">
             <wp:extent cx="5731510" cy="1670050"/>
@@ -12263,6 +12467,7 @@
           <w:noProof/>
           <w:szCs w:val="24"/>
         </w:rPr>
+        <w:lastRenderedPageBreak/>
         <w:drawing>
           <wp:inline distT="0" distB="0" distL="0" distR="0" wp14:anchorId="73541514" wp14:editId="7BB9947A">
             <wp:extent cx="5731510" cy="2264410"/>
@@ -12320,6 +12525,13 @@
           <w:szCs w:val="24"/>
         </w:rPr>
       </w:pPr>
+    </w:p>
+    <w:p>
+      <w:pPr>
+        <w:rPr>
+          <w:szCs w:val="24"/>
+        </w:rPr>
+      </w:pPr>
       <w:r>
         <w:rPr>
           <w:szCs w:val="24"/>
@@ -12778,6 +12990,13 @@
         </w:rPr>
         <w:t>}</w:t>
       </w:r>
+    </w:p>
+    <w:p>
+      <w:pPr>
+        <w:rPr>
+          <w:szCs w:val="24"/>
+        </w:rPr>
+      </w:pPr>
     </w:p>
     <w:p>
       <w:pPr>

</xml_diff>

<commit_message>
Minimum Rehabiliation Cost on Tue, Apr 09, 2024  03:27:52 PM
</commit_message>
<xml_diff>
--- a/Hashing/Hashing.docx
+++ b/Hashing/Hashing.docx
@@ -12193,13 +12193,7 @@
         <w:t xml:space="preserve"> </w:t>
       </w:r>
       <w:r>
-        <w:t xml:space="preserve">Run </w:t>
-      </w:r>
-      <w:r>
-        <w:t>2</w:t>
-      </w:r>
-      <w:r>
-        <w:t xml:space="preserve"> level nested for loop.</w:t>
+        <w:t>Run 2 level nested for loop.</w:t>
       </w:r>
     </w:p>
     <w:p>
@@ -12311,6 +12305,576 @@
     <w:p>
       <w:r>
         <w:t>SC :- O(n)</w:t>
+      </w:r>
+    </w:p>
+    <w:p>
+      <w:pPr>
+        <w:pStyle w:val="Heading1"/>
+      </w:pPr>
+      <w:r>
+        <w:t>Minimum</w:t>
+      </w:r>
+      <w:r>
+        <w:t xml:space="preserve"> </w:t>
+      </w:r>
+      <w:r>
+        <w:t>Rehabiliation</w:t>
+      </w:r>
+      <w:r>
+        <w:t xml:space="preserve"> </w:t>
+      </w:r>
+      <w:r>
+        <w:t>Cost</w:t>
+      </w:r>
+      <w:r>
+        <w:t xml:space="preserve"> </w:t>
+      </w:r>
+      <w:r>
+        <w:t>Microsoft OA</w:t>
+      </w:r>
+    </w:p>
+    <w:p>
+      <w:r>
+        <w:t>We are given an array  of size “N”. We have to pick “x” elements at exactly “y” distance; sum of all them should be minimum.</w:t>
+      </w:r>
+    </w:p>
+    <w:p>
+      <w:r>
+        <w:t xml:space="preserve">Example : </w:t>
+      </w:r>
+    </w:p>
+    <w:p>
+      <w:r>
+        <w:t>[1 5 8 1 4 5 8] X = 2; Y =2;</w:t>
+      </w:r>
+    </w:p>
+    <w:p>
+      <w:r>
+        <w:t>(5+1=6</w:t>
+      </w:r>
+      <w:r>
+        <w:t xml:space="preserve"> index 1 and 3 summed up </w:t>
+      </w:r>
+      <w:r>
+        <w:t>here.)</w:t>
+      </w:r>
+    </w:p>
+    <w:p>
+      <w:pPr>
+        <w:rPr>
+          <w:rFonts w:cs="Times New Roman (Body CS)"/>
+          <w:u w:val="single"/>
+        </w:rPr>
+      </w:pPr>
+      <w:r>
+        <w:rPr>
+          <w:rFonts w:cs="Times New Roman (Body CS)"/>
+          <w:u w:val="single"/>
+        </w:rPr>
+        <w:t>BruteForce :</w:t>
+      </w:r>
+    </w:p>
+    <w:p>
+      <w:pPr>
+        <w:rPr>
+          <w:rFonts w:cs="Times New Roman (Body CS)"/>
+        </w:rPr>
+      </w:pPr>
+      <w:r>
+        <w:rPr>
+          <w:rFonts w:cs="Times New Roman (Body CS)"/>
+        </w:rPr>
+        <w:t xml:space="preserve">We can traverse the array </w:t>
+      </w:r>
+      <w:r>
+        <w:rPr>
+          <w:rFonts w:cs="Times New Roman (Body CS)"/>
+        </w:rPr>
+        <w:t xml:space="preserve">using the nested for loop </w:t>
+      </w:r>
+      <w:r>
+        <w:rPr>
+          <w:rFonts w:cs="Times New Roman (Body CS)"/>
+        </w:rPr>
+        <w:t xml:space="preserve">, </w:t>
+      </w:r>
+      <w:r>
+        <w:rPr>
+          <w:rFonts w:cs="Times New Roman (Body CS)"/>
+        </w:rPr>
+        <w:t xml:space="preserve">where at the each </w:t>
+      </w:r>
+      <w:r>
+        <w:rPr>
+          <w:rFonts w:cs="Times New Roman (Body CS)"/>
+        </w:rPr>
+        <w:t xml:space="preserve">index , we could traverse </w:t>
+      </w:r>
+      <w:r>
+        <w:rPr>
+          <w:rFonts w:cs="Times New Roman (Body CS)"/>
+        </w:rPr>
+        <w:t xml:space="preserve">x times front </w:t>
+      </w:r>
+      <w:r>
+        <w:rPr>
+          <w:rFonts w:cs="Times New Roman (Body CS)"/>
+        </w:rPr>
+        <w:t xml:space="preserve">/ back </w:t>
+      </w:r>
+      <w:r>
+        <w:rPr>
+          <w:rFonts w:cs="Times New Roman (Body CS)"/>
+        </w:rPr>
+        <w:t>to make the sum of elements which are at y distance.</w:t>
+      </w:r>
+    </w:p>
+    <w:p>
+      <w:pPr>
+        <w:rPr>
+          <w:rFonts w:cs="Times New Roman (Body CS)"/>
+        </w:rPr>
+      </w:pPr>
+      <w:r>
+        <w:rPr>
+          <w:rFonts w:cs="Times New Roman (Body CS)"/>
+        </w:rPr>
+        <w:t xml:space="preserve">TC :- </w:t>
+      </w:r>
+      <w:r>
+        <w:rPr>
+          <w:rFonts w:cs="Times New Roman (Body CS)"/>
+        </w:rPr>
+        <w:t xml:space="preserve"> O(N*x ) ~ </w:t>
+      </w:r>
+      <w:r>
+        <w:rPr>
+          <w:rFonts w:cs="Times New Roman (Body CS)"/>
+        </w:rPr>
+        <w:t>O(N*</w:t>
+      </w:r>
+      <w:r>
+        <w:rPr>
+          <w:rFonts w:cs="Times New Roman (Body CS)"/>
+        </w:rPr>
+        <w:t>N</w:t>
+      </w:r>
+      <w:r>
+        <w:rPr>
+          <w:rFonts w:cs="Times New Roman (Body CS)"/>
+        </w:rPr>
+        <w:t xml:space="preserve"> )</w:t>
+      </w:r>
+      <w:r>
+        <w:rPr>
+          <w:rFonts w:cs="Times New Roman (Body CS)"/>
+        </w:rPr>
+        <w:t xml:space="preserve"> when </w:t>
+      </w:r>
+      <w:r>
+        <w:rPr>
+          <w:rFonts w:cs="Times New Roman (Body CS)"/>
+        </w:rPr>
+        <w:t xml:space="preserve">x is nearly equal to </w:t>
+      </w:r>
+      <w:r>
+        <w:rPr>
+          <w:rFonts w:cs="Times New Roman (Body CS)"/>
+        </w:rPr>
+        <w:t>N</w:t>
+      </w:r>
+      <w:r>
+        <w:rPr>
+          <w:rFonts w:cs="Times New Roman (Body CS)"/>
+        </w:rPr>
+        <w:t xml:space="preserve"> at worst case</w:t>
+      </w:r>
+    </w:p>
+    <w:p>
+      <w:pPr>
+        <w:rPr>
+          <w:rFonts w:cs="Times New Roman (Body CS)"/>
+        </w:rPr>
+      </w:pPr>
+      <w:r>
+        <w:rPr>
+          <w:rFonts w:cs="Times New Roman (Body CS)"/>
+        </w:rPr>
+        <w:t xml:space="preserve">SC :- </w:t>
+      </w:r>
+      <w:r>
+        <w:rPr>
+          <w:rFonts w:cs="Times New Roman (Body CS)"/>
+        </w:rPr>
+        <w:t xml:space="preserve"> O(1)</w:t>
+      </w:r>
+    </w:p>
+    <w:p>
+      <w:pPr>
+        <w:rPr>
+          <w:rFonts w:cs="Times New Roman (Body CS)"/>
+          <w:u w:val="single"/>
+        </w:rPr>
+      </w:pPr>
+      <w:r>
+        <w:rPr>
+          <w:rFonts w:cs="Times New Roman (Body CS)"/>
+          <w:u w:val="single"/>
+        </w:rPr>
+        <w:t xml:space="preserve">Best Approach : </w:t>
+      </w:r>
+    </w:p>
+    <w:p>
+      <w:pPr>
+        <w:rPr>
+          <w:rFonts w:cs="Times New Roman (Body CS)"/>
+        </w:rPr>
+      </w:pPr>
+      <w:r>
+        <w:rPr>
+          <w:rFonts w:cs="Times New Roman (Body CS)"/>
+        </w:rPr>
+        <w:t xml:space="preserve">We can precalculate the prefix </w:t>
+      </w:r>
+      <w:r>
+        <w:rPr>
+          <w:rFonts w:cs="Times New Roman (Body CS)"/>
+        </w:rPr>
+        <w:t xml:space="preserve">sum array </w:t>
+      </w:r>
+      <w:r>
+        <w:rPr>
+          <w:rFonts w:cs="Times New Roman (Body CS)"/>
+        </w:rPr>
+        <w:t>at each index which is at a distance y back from that.</w:t>
+      </w:r>
+    </w:p>
+    <w:p>
+      <w:pPr>
+        <w:rPr>
+          <w:rFonts w:cs="Times New Roman (Body CS)"/>
+        </w:rPr>
+      </w:pPr>
+      <w:r>
+        <w:rPr>
+          <w:rFonts w:cs="Times New Roman (Body CS)"/>
+        </w:rPr>
+        <w:t>prefix[i] = b[i] + b[i-y] + b[i-2y] + b[i-3y] + …………</w:t>
+      </w:r>
+      <w:r>
+        <w:rPr>
+          <w:rFonts w:cs="Times New Roman (Body CS)"/>
+        </w:rPr>
+        <w:t>+</w:t>
+      </w:r>
+      <w:r>
+        <w:rPr>
+          <w:rFonts w:cs="Times New Roman (Body CS)"/>
+        </w:rPr>
+        <w:t>b[&gt;=</w:t>
+      </w:r>
+      <w:r>
+        <w:rPr>
+          <w:rFonts w:cs="Times New Roman (Body CS)"/>
+        </w:rPr>
+        <w:t>0</w:t>
+      </w:r>
+      <w:r>
+        <w:rPr>
+          <w:rFonts w:cs="Times New Roman (Body CS)"/>
+        </w:rPr>
+        <w:t>]</w:t>
+      </w:r>
+    </w:p>
+    <w:p>
+      <w:pPr>
+        <w:rPr>
+          <w:rFonts w:cs="Times New Roman (Body CS)"/>
+        </w:rPr>
+      </w:pPr>
+      <w:r>
+        <w:rPr>
+          <w:rFonts w:cs="Times New Roman (Body CS)"/>
+        </w:rPr>
+        <w:t>prefix[i] =</w:t>
+      </w:r>
+      <w:r>
+        <w:rPr>
+          <w:rFonts w:cs="Times New Roman (Body CS)"/>
+        </w:rPr>
+        <w:t xml:space="preserve"> </w:t>
+      </w:r>
+      <w:r>
+        <w:rPr>
+          <w:rFonts w:cs="Times New Roman (Body CS)"/>
+        </w:rPr>
+        <w:t>b[i] + prefix[i-y]</w:t>
+      </w:r>
+    </w:p>
+    <w:p>
+      <w:pPr>
+        <w:rPr>
+          <w:rFonts w:cs="Times New Roman (Body CS)"/>
+        </w:rPr>
+      </w:pPr>
+      <w:r>
+        <w:rPr>
+          <w:rFonts w:cs="Times New Roman (Body CS)"/>
+        </w:rPr>
+        <w:t xml:space="preserve">This can help us to determine </w:t>
+      </w:r>
+      <w:r>
+        <w:rPr>
+          <w:rFonts w:cs="Times New Roman (Body CS)"/>
+        </w:rPr>
+        <w:t xml:space="preserve">quickly the </w:t>
+      </w:r>
+      <w:r>
+        <w:rPr>
+          <w:rFonts w:cs="Times New Roman (Body CS)"/>
+        </w:rPr>
+        <w:t xml:space="preserve">cost of </w:t>
+      </w:r>
+      <w:r>
+        <w:rPr>
+          <w:rFonts w:cs="Times New Roman (Body CS)"/>
+        </w:rPr>
+        <w:t>x</w:t>
+      </w:r>
+      <w:r>
+        <w:rPr>
+          <w:rFonts w:cs="Times New Roman (Body CS)"/>
+        </w:rPr>
+        <w:t xml:space="preserve"> elements back at </w:t>
+      </w:r>
+      <w:r>
+        <w:rPr>
+          <w:rFonts w:cs="Times New Roman (Body CS)"/>
+        </w:rPr>
+        <w:t>from that index</w:t>
+      </w:r>
+      <w:r>
+        <w:rPr>
+          <w:rFonts w:cs="Times New Roman (Body CS)"/>
+        </w:rPr>
+        <w:t xml:space="preserve"> , which are separated by y each.</w:t>
+      </w:r>
+    </w:p>
+    <w:p>
+      <w:pPr>
+        <w:rPr>
+          <w:rFonts w:cs="Times New Roman (Body CS)"/>
+        </w:rPr>
+      </w:pPr>
+    </w:p>
+    <w:p>
+      <w:pPr>
+        <w:rPr>
+          <w:rFonts w:cs="Times New Roman (Body CS)"/>
+        </w:rPr>
+      </w:pPr>
+    </w:p>
+    <w:p>
+      <w:pPr>
+        <w:rPr>
+          <w:rFonts w:cs="Times New Roman (Body CS)"/>
+        </w:rPr>
+      </w:pPr>
+      <w:r>
+        <w:rPr>
+          <w:rFonts w:cs="Times New Roman (Body CS)"/>
+        </w:rPr>
+        <w:t>0  1   2  3   4  5  6  7  8  9 10  11 12  13   14   15   16   17    18    19   20</w:t>
+      </w:r>
+    </w:p>
+    <w:p>
+      <w:pPr>
+        <w:rPr>
+          <w:rFonts w:cs="Times New Roman (Body CS)"/>
+        </w:rPr>
+      </w:pPr>
+      <w:r>
+        <w:rPr>
+          <w:rFonts w:cs="Times New Roman (Body CS)"/>
+        </w:rPr>
+        <w:t>i = 20</w:t>
+      </w:r>
+    </w:p>
+    <w:p>
+      <w:pPr>
+        <w:rPr>
+          <w:rFonts w:cs="Times New Roman (Body CS)"/>
+        </w:rPr>
+      </w:pPr>
+      <w:r>
+        <w:rPr>
+          <w:rFonts w:cs="Times New Roman (Body CS)"/>
+        </w:rPr>
+        <w:t>x = 4</w:t>
+      </w:r>
+    </w:p>
+    <w:p>
+      <w:pPr>
+        <w:rPr>
+          <w:rFonts w:cs="Times New Roman (Body CS)"/>
+        </w:rPr>
+      </w:pPr>
+      <w:r>
+        <w:rPr>
+          <w:rFonts w:cs="Times New Roman (Body CS)"/>
+        </w:rPr>
+        <w:t>y = 2</w:t>
+      </w:r>
+    </w:p>
+    <w:p>
+      <w:pPr>
+        <w:rPr>
+          <w:rFonts w:cs="Times New Roman (Body CS)"/>
+        </w:rPr>
+      </w:pPr>
+      <w:r>
+        <w:rPr>
+          <w:rFonts w:cs="Times New Roman (Body CS)"/>
+        </w:rPr>
+        <w:t xml:space="preserve">required sum = </w:t>
+      </w:r>
+      <w:r>
+        <w:rPr>
+          <w:rFonts w:cs="Times New Roman (Body CS)"/>
+        </w:rPr>
+        <w:t xml:space="preserve"> </w:t>
+      </w:r>
+      <w:r>
+        <w:rPr>
+          <w:rFonts w:cs="Times New Roman (Body CS)"/>
+        </w:rPr>
+        <w:t>sum of x numbers from index i at a distance of y</w:t>
+      </w:r>
+    </w:p>
+    <w:p>
+      <w:pPr>
+        <w:rPr>
+          <w:rFonts w:cs="Times New Roman (Body CS)"/>
+        </w:rPr>
+      </w:pPr>
+      <w:r>
+        <w:rPr>
+          <w:rFonts w:cs="Times New Roman (Body CS)"/>
+        </w:rPr>
+        <w:t>required sum =  A[20] + A[18] + A[16] + A[14]</w:t>
+      </w:r>
+    </w:p>
+    <w:p>
+      <w:pPr>
+        <w:rPr>
+          <w:rFonts w:cs="Times New Roman (Body CS)"/>
+        </w:rPr>
+      </w:pPr>
+      <w:r>
+        <w:rPr>
+          <w:rFonts w:cs="Times New Roman (Body CS)"/>
+        </w:rPr>
+        <w:t>prefix[20] = A[20] + A[18] + A[16] + A[14] + A[12] + ….. + A[0]</w:t>
+      </w:r>
+    </w:p>
+    <w:p>
+      <w:pPr>
+        <w:rPr>
+          <w:rFonts w:cs="Times New Roman (Body CS)"/>
+        </w:rPr>
+      </w:pPr>
+      <w:r>
+        <w:rPr>
+          <w:rFonts w:cs="Times New Roman (Body CS)"/>
+        </w:rPr>
+        <w:t>prefix[12] =  A[12] + A[10] + ….. + A[0]</w:t>
+      </w:r>
+    </w:p>
+    <w:p>
+      <w:pPr>
+        <w:rPr>
+          <w:rFonts w:cs="Times New Roman (Body CS)"/>
+        </w:rPr>
+      </w:pPr>
+      <w:r>
+        <w:rPr>
+          <w:rFonts w:cs="Times New Roman (Body CS)"/>
+        </w:rPr>
+        <w:t xml:space="preserve">required sum = prefix[20]  -  prefix[12]  ==&gt; prefix[i] - prefix[i - x*y]  </w:t>
+      </w:r>
+    </w:p>
+    <w:p>
+      <w:pPr>
+        <w:rPr>
+          <w:rFonts w:cs="Times New Roman (Body CS)"/>
+        </w:rPr>
+      </w:pPr>
+      <w:r>
+        <w:rPr>
+          <w:rFonts w:cs="Times New Roman (Body CS)"/>
+        </w:rPr>
+        <w:t>TC :-  O(</w:t>
+      </w:r>
+      <w:r>
+        <w:rPr>
+          <w:rFonts w:cs="Times New Roman (Body CS)"/>
+        </w:rPr>
+        <w:t xml:space="preserve"> </w:t>
+      </w:r>
+      <w:r>
+        <w:rPr>
+          <w:rFonts w:cs="Times New Roman (Body CS)"/>
+        </w:rPr>
+        <w:t>N )</w:t>
+      </w:r>
+    </w:p>
+    <w:p>
+      <w:pPr>
+        <w:rPr>
+          <w:rFonts w:cs="Times New Roman (Body CS)"/>
+        </w:rPr>
+      </w:pPr>
+      <w:r>
+        <w:rPr>
+          <w:rFonts w:cs="Times New Roman (Body CS)"/>
+        </w:rPr>
+        <w:t xml:space="preserve">SC :- </w:t>
+      </w:r>
+      <w:r>
+        <w:rPr>
+          <w:rFonts w:cs="Times New Roman (Body CS)"/>
+        </w:rPr>
+        <w:t xml:space="preserve"> </w:t>
+      </w:r>
+      <w:r>
+        <w:rPr>
+          <w:rFonts w:cs="Times New Roman (Body CS)"/>
+        </w:rPr>
+        <w:t>O(</w:t>
+      </w:r>
+      <w:r>
+        <w:rPr>
+          <w:rFonts w:cs="Times New Roman (Body CS)"/>
+        </w:rPr>
+        <w:t xml:space="preserve"> </w:t>
+      </w:r>
+      <w:r>
+        <w:rPr>
+          <w:rFonts w:cs="Times New Roman (Body CS)"/>
+        </w:rPr>
+        <w:t>1</w:t>
+      </w:r>
+      <w:r>
+        <w:rPr>
+          <w:rFonts w:cs="Times New Roman (Body CS)"/>
+        </w:rPr>
+        <w:t xml:space="preserve"> </w:t>
+      </w:r>
+      <w:r>
+        <w:rPr>
+          <w:rFonts w:cs="Times New Roman (Body CS)"/>
+        </w:rPr>
+        <w:t>)</w:t>
       </w:r>
     </w:p>
     <w:p>

</xml_diff>

<commit_message>
Find Sum Of All Concatenation on Wed, Apr 10, 2024  12:28:09 PM
</commit_message>
<xml_diff>
--- a/Hashing/Hashing.docx
+++ b/Hashing/Hashing.docx
@@ -12445,31 +12445,7 @@
         <w:rPr>
           <w:rFonts w:cs="Times New Roman (Body CS)"/>
         </w:rPr>
-        <w:t xml:space="preserve"> O(N*x ) ~ </w:t>
-      </w:r>
-      <w:r>
-        <w:rPr>
-          <w:rFonts w:cs="Times New Roman (Body CS)"/>
-        </w:rPr>
-        <w:t>O(N*</w:t>
-      </w:r>
-      <w:r>
-        <w:rPr>
-          <w:rFonts w:cs="Times New Roman (Body CS)"/>
-        </w:rPr>
-        <w:t>N</w:t>
-      </w:r>
-      <w:r>
-        <w:rPr>
-          <w:rFonts w:cs="Times New Roman (Body CS)"/>
-        </w:rPr>
-        <w:t xml:space="preserve"> )</w:t>
-      </w:r>
-      <w:r>
-        <w:rPr>
-          <w:rFonts w:cs="Times New Roman (Body CS)"/>
-        </w:rPr>
-        <w:t xml:space="preserve"> when </w:t>
+        <w:t xml:space="preserve"> O(N*x ) ~ O(N*N ) when </w:t>
       </w:r>
       <w:r>
         <w:rPr>
@@ -12875,6 +12851,315 @@
           <w:rFonts w:cs="Times New Roman (Body CS)"/>
         </w:rPr>
         <w:t>)</w:t>
+      </w:r>
+    </w:p>
+    <w:p>
+      <w:pPr>
+        <w:pStyle w:val="Heading1"/>
+      </w:pPr>
+      <w:r>
+        <w:t>Find Sum Of All Concatenation</w:t>
+      </w:r>
+    </w:p>
+    <w:p>
+      <w:r>
+        <w:t>Given an array of non-negative integers, we need to find the sum of concatenation of elements in the array.</w:t>
+      </w:r>
+    </w:p>
+    <w:p>
+      <w:r>
+        <w:t>Example</w:t>
+      </w:r>
+    </w:p>
+    <w:p>
+      <w:r>
+        <w:t>For a [10, 2], the output should be solution(a) = 1344</w:t>
+      </w:r>
+    </w:p>
+    <w:p>
+      <w:r>
+        <w:t>a[0]</w:t>
+      </w:r>
+      <w:r>
+        <w:t xml:space="preserve"> a</w:t>
+      </w:r>
+      <w:r>
+        <w:t>[0] = 10</w:t>
+      </w:r>
+      <w:r>
+        <w:t>.</w:t>
+      </w:r>
+      <w:r>
+        <w:t>10 = 1010,</w:t>
+      </w:r>
+    </w:p>
+    <w:p>
+      <w:r>
+        <w:t xml:space="preserve">a[0] a[1] </w:t>
+      </w:r>
+      <w:r>
+        <w:t xml:space="preserve">= </w:t>
+      </w:r>
+      <w:r>
+        <w:t>10</w:t>
+      </w:r>
+      <w:r>
+        <w:t>.</w:t>
+      </w:r>
+      <w:r>
+        <w:t xml:space="preserve">2 </w:t>
+      </w:r>
+      <w:r>
+        <w:t xml:space="preserve">= </w:t>
+      </w:r>
+      <w:r>
+        <w:t>102,</w:t>
+      </w:r>
+    </w:p>
+    <w:p>
+      <w:r>
+        <w:t>a[1]</w:t>
+      </w:r>
+      <w:r>
+        <w:t xml:space="preserve"> </w:t>
+      </w:r>
+      <w:r>
+        <w:t>a[0]=2</w:t>
+      </w:r>
+      <w:r>
+        <w:t>.</w:t>
+      </w:r>
+      <w:r>
+        <w:t xml:space="preserve">10 </w:t>
+      </w:r>
+      <w:r>
+        <w:t xml:space="preserve">= </w:t>
+      </w:r>
+      <w:r>
+        <w:t>210,</w:t>
+      </w:r>
+    </w:p>
+    <w:p>
+      <w:r>
+        <w:t>a[1]</w:t>
+      </w:r>
+      <w:r>
+        <w:t xml:space="preserve"> </w:t>
+      </w:r>
+      <w:r>
+        <w:t>a[1]=2</w:t>
+      </w:r>
+      <w:r>
+        <w:t>.</w:t>
+      </w:r>
+      <w:r>
+        <w:t>2</w:t>
+      </w:r>
+      <w:r>
+        <w:t xml:space="preserve"> </w:t>
+      </w:r>
+      <w:r>
+        <w:t>= 22</w:t>
+      </w:r>
+    </w:p>
+    <w:p>
+      <w:r>
+        <w:t xml:space="preserve">So the sum is equal to 1010 + 102 + 210 </w:t>
+      </w:r>
+      <w:r>
+        <w:t xml:space="preserve">+ </w:t>
+      </w:r>
+      <w:r>
+        <w:t xml:space="preserve">22 </w:t>
+      </w:r>
+      <w:r>
+        <w:t xml:space="preserve">= </w:t>
+      </w:r>
+      <w:r>
+        <w:t>1344.</w:t>
+      </w:r>
+    </w:p>
+    <w:p>
+      <w:r>
+        <w:rPr>
+          <w:u w:val="single"/>
+        </w:rPr>
+        <w:t xml:space="preserve">BruteForce : </w:t>
+      </w:r>
+      <w:r>
+        <w:t>Run a nested for loop</w:t>
+      </w:r>
+      <w:r>
+        <w:t xml:space="preserve"> </w:t>
+      </w:r>
+      <w:r>
+        <w:t xml:space="preserve">to find </w:t>
+      </w:r>
+      <w:r>
+        <w:t>all the possible co</w:t>
+      </w:r>
+      <w:r>
+        <w:t>ncatenation</w:t>
+      </w:r>
+      <w:r>
+        <w:t>s</w:t>
+      </w:r>
+      <w:r>
+        <w:t xml:space="preserve"> </w:t>
+      </w:r>
+      <w:r>
+        <w:t xml:space="preserve">including the self </w:t>
+      </w:r>
+      <w:r>
+        <w:t>, then covert that string to int and find sum.</w:t>
+      </w:r>
+    </w:p>
+    <w:p>
+      <w:r>
+        <w:t>TC :-</w:t>
+      </w:r>
+      <w:r>
+        <w:t>&gt;</w:t>
+      </w:r>
+      <w:r>
+        <w:t xml:space="preserve"> O(N^2*</w:t>
+      </w:r>
+      <w:r>
+        <w:t xml:space="preserve"> (</w:t>
+      </w:r>
+      <w:r>
+        <w:t>2*|S|</w:t>
+      </w:r>
+      <w:r>
+        <w:t xml:space="preserve">) </w:t>
+      </w:r>
+      <w:r>
+        <w:t xml:space="preserve">) = O(N^2*2*6) = O(N^2*12) = O(N^2) </w:t>
+      </w:r>
+    </w:p>
+    <w:p>
+      <w:r>
+        <w:t xml:space="preserve">|S| -&gt; will take for converting the </w:t>
+      </w:r>
+      <w:r>
+        <w:t>string to int</w:t>
+      </w:r>
+    </w:p>
+    <w:p>
+      <w:r>
+        <w:t xml:space="preserve">S.-&gt; O(2*|S|) = O(12) = O(1)  </w:t>
+      </w:r>
+    </w:p>
+    <w:p/>
+    <w:p/>
+    <w:p/>
+    <w:p>
+      <w:pPr>
+        <w:rPr>
+          <w:u w:val="single"/>
+        </w:rPr>
+      </w:pPr>
+      <w:r>
+        <w:rPr>
+          <w:u w:val="single"/>
+        </w:rPr>
+        <w:lastRenderedPageBreak/>
+        <w:t xml:space="preserve">Best Approach : </w:t>
+      </w:r>
+    </w:p>
+    <w:p>
+      <w:r>
+        <w:t>10 , 2</w:t>
+      </w:r>
+    </w:p>
+    <w:p>
+      <w:r>
+        <w:t>=&gt;</w:t>
+      </w:r>
+      <w:r>
+        <w:t>10.10 + 10.2</w:t>
+      </w:r>
+    </w:p>
+    <w:p>
+      <w:r>
+        <w:t>=&gt;</w:t>
+      </w:r>
+      <w:r>
+        <w:t>1010 + 102</w:t>
+      </w:r>
+    </w:p>
+    <w:p>
+      <w:r>
+        <w:t>=&gt;</w:t>
+      </w:r>
+      <w:r>
+        <w:t>1000 + 10 + 100 + 2</w:t>
+      </w:r>
+    </w:p>
+    <w:p>
+      <w:r>
+        <w:t>=&gt;</w:t>
+      </w:r>
+      <w:r>
+        <w:t>1000 + 100 + (10 + 2)</w:t>
+      </w:r>
+    </w:p>
+    <w:p>
+      <w:r>
+        <w:t>=&gt;</w:t>
+      </w:r>
+      <w:r>
+        <w:t>( 10 x 10^2 + 10 x 10^1  )  + (10 + 2)</w:t>
+      </w:r>
+    </w:p>
+    <w:p>
+      <w:r>
+        <w:t>So in a single pass , we could actually break the problem down into finding the length of all the numbers in the array (the max length  will be 6 as per constraints )</w:t>
+      </w:r>
+    </w:p>
+    <w:p>
+      <w:r>
+        <w:t>and raising it to the power of 10 to the number under consideration in the current pass.</w:t>
+      </w:r>
+    </w:p>
+    <w:p>
+      <w:r>
+        <w:t>TC :</w:t>
+      </w:r>
+      <w:r>
+        <w:t>-</w:t>
+      </w:r>
+      <w:r>
+        <w:t xml:space="preserve"> </w:t>
+      </w:r>
+      <w:r>
+        <w:t xml:space="preserve">O(N * 6 </w:t>
+      </w:r>
+      <w:r>
+        <w:t xml:space="preserve">+ N </w:t>
+      </w:r>
+      <w:r>
+        <w:t>)</w:t>
+      </w:r>
+      <w:r>
+        <w:t xml:space="preserve"> </w:t>
+      </w:r>
+      <w:r>
+        <w:t>= O(N)</w:t>
+      </w:r>
+    </w:p>
+    <w:p>
+      <w:r>
+        <w:t>SC :</w:t>
+      </w:r>
+      <w:r>
+        <w:t>-</w:t>
+      </w:r>
+      <w:r>
+        <w:t xml:space="preserve"> O(6) </w:t>
+      </w:r>
+      <w:r>
+        <w:t xml:space="preserve">= O(1) </w:t>
       </w:r>
     </w:p>
     <w:p>

</xml_diff>

<commit_message>
add files on Fri, Apr 19, 2024  01:54:18 PM
</commit_message>
<xml_diff>
--- a/Hashing/Hashing.docx
+++ b/Hashing/Hashing.docx
@@ -12878,136 +12878,70 @@
     </w:p>
     <w:p>
       <w:r>
-        <w:t>a[0]</w:t>
-      </w:r>
-      <w:r>
-        <w:t xml:space="preserve"> a</w:t>
-      </w:r>
-      <w:r>
-        <w:t>[0] = 10</w:t>
-      </w:r>
-      <w:r>
-        <w:t>.</w:t>
-      </w:r>
-      <w:r>
-        <w:t>10 = 1010,</w:t>
-      </w:r>
-    </w:p>
-    <w:p>
-      <w:r>
-        <w:t xml:space="preserve">a[0] a[1] </w:t>
+        <w:t>a[0] a[0] = 10.10 = 1010,</w:t>
+      </w:r>
+    </w:p>
+    <w:p>
+      <w:r>
+        <w:t>a[0] a[1] = 10.2 = 102,</w:t>
+      </w:r>
+    </w:p>
+    <w:p>
+      <w:r>
+        <w:t>a[1] a[0]=2.10 = 210,</w:t>
+      </w:r>
+    </w:p>
+    <w:p>
+      <w:r>
+        <w:t>a[1] a[1]=2.2 = 22</w:t>
+      </w:r>
+    </w:p>
+    <w:p>
+      <w:r>
+        <w:t xml:space="preserve">So the sum is equal to 1010 + 102 + 210 </w:t>
+      </w:r>
+      <w:r>
+        <w:t xml:space="preserve">+ </w:t>
+      </w:r>
+      <w:r>
+        <w:t xml:space="preserve">22 </w:t>
       </w:r>
       <w:r>
         <w:t xml:space="preserve">= </w:t>
       </w:r>
       <w:r>
-        <w:t>10</w:t>
-      </w:r>
-      <w:r>
-        <w:t>.</w:t>
-      </w:r>
-      <w:r>
-        <w:t xml:space="preserve">2 </w:t>
-      </w:r>
-      <w:r>
-        <w:t xml:space="preserve">= </w:t>
-      </w:r>
-      <w:r>
-        <w:t>102,</w:t>
-      </w:r>
-    </w:p>
-    <w:p>
-      <w:r>
-        <w:t>a[1]</w:t>
+        <w:t>1344.</w:t>
+      </w:r>
+    </w:p>
+    <w:p>
+      <w:r>
+        <w:rPr>
+          <w:u w:val="single"/>
+        </w:rPr>
+        <w:t xml:space="preserve">BruteForce : </w:t>
+      </w:r>
+      <w:r>
+        <w:t>Run a nested for loop</w:t>
       </w:r>
       <w:r>
         <w:t xml:space="preserve"> </w:t>
       </w:r>
       <w:r>
-        <w:t>a[0]=2</w:t>
-      </w:r>
-      <w:r>
-        <w:t>.</w:t>
-      </w:r>
-      <w:r>
-        <w:t xml:space="preserve">10 </w:t>
-      </w:r>
-      <w:r>
-        <w:t xml:space="preserve">= </w:t>
-      </w:r>
-      <w:r>
-        <w:t>210,</w:t>
-      </w:r>
-    </w:p>
-    <w:p>
-      <w:r>
-        <w:t>a[1]</w:t>
+        <w:t xml:space="preserve">to find </w:t>
+      </w:r>
+      <w:r>
+        <w:t>all the possible co</w:t>
+      </w:r>
+      <w:r>
+        <w:t>ncatenation</w:t>
+      </w:r>
+      <w:r>
+        <w:t>s</w:t>
       </w:r>
       <w:r>
         <w:t xml:space="preserve"> </w:t>
       </w:r>
       <w:r>
-        <w:t>a[1]=2</w:t>
-      </w:r>
-      <w:r>
-        <w:t>.</w:t>
-      </w:r>
-      <w:r>
-        <w:t>2</w:t>
-      </w:r>
-      <w:r>
-        <w:t xml:space="preserve"> </w:t>
-      </w:r>
-      <w:r>
-        <w:t>= 22</w:t>
-      </w:r>
-    </w:p>
-    <w:p>
-      <w:r>
-        <w:t xml:space="preserve">So the sum is equal to 1010 + 102 + 210 </w:t>
-      </w:r>
-      <w:r>
-        <w:t xml:space="preserve">+ </w:t>
-      </w:r>
-      <w:r>
-        <w:t xml:space="preserve">22 </w:t>
-      </w:r>
-      <w:r>
-        <w:t xml:space="preserve">= </w:t>
-      </w:r>
-      <w:r>
-        <w:t>1344.</w:t>
-      </w:r>
-    </w:p>
-    <w:p>
-      <w:r>
-        <w:rPr>
-          <w:u w:val="single"/>
-        </w:rPr>
-        <w:t xml:space="preserve">BruteForce : </w:t>
-      </w:r>
-      <w:r>
-        <w:t>Run a nested for loop</w:t>
-      </w:r>
-      <w:r>
-        <w:t xml:space="preserve"> </w:t>
-      </w:r>
-      <w:r>
-        <w:t xml:space="preserve">to find </w:t>
-      </w:r>
-      <w:r>
-        <w:t>all the possible co</w:t>
-      </w:r>
-      <w:r>
-        <w:t>ncatenation</w:t>
-      </w:r>
-      <w:r>
-        <w:t>s</w:t>
-      </w:r>
-      <w:r>
-        <w:t xml:space="preserve"> </w:t>
-      </w:r>
-      <w:r>
         <w:t xml:space="preserve">including the self </w:t>
       </w:r>
       <w:r>
@@ -13016,13 +12950,7 @@
     </w:p>
     <w:p>
       <w:r>
-        <w:t>TC :-</w:t>
-      </w:r>
-      <w:r>
-        <w:t>&gt;</w:t>
-      </w:r>
-      <w:r>
-        <w:t xml:space="preserve"> O(N^2*</w:t>
+        <w:t>TC :-&gt; O(N^2*</w:t>
       </w:r>
       <w:r>
         <w:t xml:space="preserve"> (</w:t>
@@ -13074,42 +13002,27 @@
     </w:p>
     <w:p>
       <w:r>
-        <w:t>=&gt;</w:t>
-      </w:r>
-      <w:r>
-        <w:t>10.10 + 10.2</w:t>
-      </w:r>
-    </w:p>
-    <w:p>
-      <w:r>
-        <w:t>=&gt;</w:t>
-      </w:r>
-      <w:r>
-        <w:t>1010 + 102</w:t>
-      </w:r>
-    </w:p>
-    <w:p>
-      <w:r>
-        <w:t>=&gt;</w:t>
-      </w:r>
-      <w:r>
-        <w:t>1000 + 10 + 100 + 2</w:t>
-      </w:r>
-    </w:p>
-    <w:p>
-      <w:r>
-        <w:t>=&gt;</w:t>
-      </w:r>
-      <w:r>
-        <w:t>1000 + 100 + (10 + 2)</w:t>
-      </w:r>
-    </w:p>
-    <w:p>
-      <w:r>
-        <w:t>=&gt;</w:t>
-      </w:r>
-      <w:r>
-        <w:t>( 10 x 10^2 + 10 x 10^1  )  + (10 + 2)</w:t>
+        <w:t>=&gt;10.10 + 10.2</w:t>
+      </w:r>
+    </w:p>
+    <w:p>
+      <w:r>
+        <w:t>=&gt;1010 + 102</w:t>
+      </w:r>
+    </w:p>
+    <w:p>
+      <w:r>
+        <w:t>=&gt;1000 + 10 + 100 + 2</w:t>
+      </w:r>
+    </w:p>
+    <w:p>
+      <w:r>
+        <w:t>=&gt;1000 + 100 + (10 + 2)</w:t>
+      </w:r>
+    </w:p>
+    <w:p>
+      <w:r>
+        <w:t>=&gt;( 10 x 10^2 + 10 x 10^1  )  + (10 + 2)</w:t>
       </w:r>
     </w:p>
     <w:p>
@@ -13160,6 +13073,317 @@
       </w:r>
       <w:r>
         <w:t xml:space="preserve">= O(1) </w:t>
+      </w:r>
+    </w:p>
+    <w:p>
+      <w:pPr>
+        <w:pStyle w:val="Heading1"/>
+      </w:pPr>
+      <w:r>
+        <w:t>Max Number of K-Sum Pairs</w:t>
+      </w:r>
+    </w:p>
+    <w:p>
+      <w:r>
+        <w:t>You are given an integer array nums and an integer k.</w:t>
+      </w:r>
+    </w:p>
+    <w:p>
+      <w:r>
+        <w:t>In one operation, you can pick two numbers from the array whose sum equals k and remove them from the array.</w:t>
+      </w:r>
+    </w:p>
+    <w:p>
+      <w:r>
+        <w:t>Return the maximum number of operations you can perform on the array.</w:t>
+      </w:r>
+    </w:p>
+    <w:p>
+      <w:r>
+        <w:t>Input: nums = [3,1,3,4,3], k = 6</w:t>
+      </w:r>
+    </w:p>
+    <w:p>
+      <w:r>
+        <w:t>Output: 1</w:t>
+      </w:r>
+    </w:p>
+    <w:p>
+      <w:r>
+        <w:t>Explanation: Starting with nums = [3,1,3,4,3]:</w:t>
+      </w:r>
+    </w:p>
+    <w:p>
+      <w:r>
+        <w:t>- Remove the first two 3's, then nums = [1,4,3]</w:t>
+      </w:r>
+    </w:p>
+    <w:p>
+      <w:r>
+        <w:t>There are no more pairs that sum up to 6, hence a total of 1 operation.</w:t>
+      </w:r>
+    </w:p>
+    <w:p>
+      <w:pPr>
+        <w:rPr>
+          <w:u w:val="single"/>
+        </w:rPr>
+      </w:pPr>
+      <w:r>
+        <w:rPr>
+          <w:u w:val="single"/>
+        </w:rPr>
+        <w:t xml:space="preserve">Approach : </w:t>
+      </w:r>
+    </w:p>
+    <w:p>
+      <w:r>
+        <w:t xml:space="preserve">Since we have to </w:t>
+      </w:r>
+      <w:r>
+        <w:t>consider the pairs which should not overlap with otherpair elements , we can divide the whole array into 2 groups , one first number and second for it’s complement</w:t>
+      </w:r>
+      <w:r>
+        <w:t xml:space="preserve"> , and if we know the frequencies of all these numbers , for a pair to be formed from a group , at max we can consider </w:t>
+      </w:r>
+      <w:r>
+        <w:t xml:space="preserve">min(freq_num , freq_compl) , and if num == compl , then freq_num /2 only , as we would have </w:t>
+      </w:r>
+      <w:r>
+        <w:t>repetitions otherwise</w:t>
+      </w:r>
+      <w:r>
+        <w:t>.</w:t>
+      </w:r>
+    </w:p>
+    <w:p/>
+    <w:p>
+      <w:r>
+        <w:lastRenderedPageBreak/>
+        <w:t xml:space="preserve">We can take hashmap for finding all the frequencies of the numbers and </w:t>
+      </w:r>
+      <w:r>
+        <w:t xml:space="preserve">then </w:t>
+      </w:r>
+      <w:r>
+        <w:t xml:space="preserve">traverse the map and put a </w:t>
+      </w:r>
+      <w:r>
+        <w:t xml:space="preserve">hashset for marking those </w:t>
+      </w:r>
+      <w:r>
+        <w:t>and corresponding complements to be visited.</w:t>
+      </w:r>
+    </w:p>
+    <w:p>
+      <w:r>
+        <w:t xml:space="preserve">TC :- </w:t>
+      </w:r>
+      <w:r>
+        <w:t>O(</w:t>
+      </w:r>
+      <w:r>
+        <w:t>N</w:t>
+      </w:r>
+      <w:r>
+        <w:t>)</w:t>
+      </w:r>
+    </w:p>
+    <w:p>
+      <w:r>
+        <w:t xml:space="preserve">SC :- </w:t>
+      </w:r>
+      <w:r>
+        <w:t>O(</w:t>
+      </w:r>
+      <w:r>
+        <w:t>N</w:t>
+      </w:r>
+      <w:r>
+        <w:t>)</w:t>
+      </w:r>
+    </w:p>
+    <w:p>
+      <w:pPr>
+        <w:pStyle w:val="Heading1"/>
+      </w:pPr>
+      <w:r>
+        <w:t>Max</w:t>
+      </w:r>
+      <w:r>
+        <w:t xml:space="preserve"> Number Of </w:t>
+      </w:r>
+      <w:r>
+        <w:t xml:space="preserve">Sum </w:t>
+      </w:r>
+      <w:r>
+        <w:t>Pairs</w:t>
+      </w:r>
+    </w:p>
+    <w:p>
+      <w:r>
+        <w:t>You are given an array of N integers, you want to group the numbers into pairs such that the sum of the elements of each pair is the same. Each element can be a part of at most 1 pair. It is not necessary for all the elements to be part of some pair.</w:t>
+      </w:r>
+    </w:p>
+    <w:p>
+      <w:r>
+        <w:t>A = [1, 9, 8, 100, 2], should return 2: the pairs are [1, 9] and [8, 2] for a sum of 10</w:t>
+      </w:r>
+      <w:r>
+        <w:t>.</w:t>
+      </w:r>
+    </w:p>
+    <w:p>
+      <w:r>
+        <w:t>A = [2, 2, 2, 3], should return 1: [2, 2] (sum 4) OR [2, 3] (sum 5). Notice we can only form sum 4 once since there is overlap between the elements</w:t>
+      </w:r>
+      <w:r>
+        <w:t>.</w:t>
+      </w:r>
+    </w:p>
+    <w:p>
+      <w:r>
+        <w:t>A = [2, 2, 2, 2, 2], should return 2: [2, 2] and [2, 2] for a sum for 4. The fifth 2 is not used, while the first four 2's are used.</w:t>
+      </w:r>
+    </w:p>
+    <w:p>
+      <w:r>
+        <w:t>Understanding :-&gt; You are given an array of size “N”; try to find the maximum number of pairs whose sum is “K”; but “K” is unknown. Fix such a K ; that the number of pairs comes as maximum!</w:t>
+      </w:r>
+    </w:p>
+    <w:p>
+      <w:pPr>
+        <w:rPr>
+          <w:u w:val="single"/>
+        </w:rPr>
+      </w:pPr>
+      <w:r>
+        <w:rPr>
+          <w:u w:val="single"/>
+        </w:rPr>
+        <w:t>Approach 1 :</w:t>
+      </w:r>
+      <w:r>
+        <w:rPr>
+          <w:u w:val="single"/>
+        </w:rPr>
+        <w:t xml:space="preserve"> </w:t>
+      </w:r>
+    </w:p>
+    <w:p>
+      <w:r>
+        <w:t>You can run the algorithm for K = 1</w:t>
+      </w:r>
+      <w:r>
+        <w:t xml:space="preserve"> , K =2 … K = </w:t>
+      </w:r>
+      <w:r>
+        <w:t>sum of two largest numbers</w:t>
+      </w:r>
+      <w:r>
+        <w:t xml:space="preserve"> </w:t>
+      </w:r>
+      <w:r>
+        <w:t>(</w:t>
+      </w:r>
+      <w:r>
+        <w:t xml:space="preserve"> </w:t>
+      </w:r>
+      <w:r>
+        <w:t>maximum pair sum.</w:t>
+      </w:r>
+      <w:r>
+        <w:t xml:space="preserve"> </w:t>
+      </w:r>
+      <w:r>
+        <w:t>)</w:t>
+      </w:r>
+    </w:p>
+    <w:p>
+      <w:r>
+        <w:t>Out of all these choices pi</w:t>
+      </w:r>
+      <w:r>
+        <w:t>ck</w:t>
+      </w:r>
+      <w:r>
+        <w:t xml:space="preserve"> the maximum answer and your job is done.</w:t>
+      </w:r>
+    </w:p>
+    <w:p>
+      <w:pPr>
+        <w:rPr>
+          <w:u w:val="single"/>
+        </w:rPr>
+      </w:pPr>
+      <w:r>
+        <w:rPr>
+          <w:u w:val="single"/>
+        </w:rPr>
+        <w:t>Approach 2 :</w:t>
+      </w:r>
+    </w:p>
+    <w:p>
+      <w:r>
+        <w:t xml:space="preserve">In the above approach , we are actually considering a loop of size </w:t>
+      </w:r>
+    </w:p>
+    <w:p>
+      <w:r>
+        <w:t>1 to 2 x 10</w:t>
+      </w:r>
+      <w:r>
+        <w:rPr>
+          <w:vertAlign w:val="superscript"/>
+        </w:rPr>
+        <w:t>9</w:t>
+      </w:r>
+      <w:r>
+        <w:rPr>
+          <w:vertAlign w:val="superscript"/>
+        </w:rPr>
+        <w:t xml:space="preserve"> </w:t>
+      </w:r>
+      <w:r>
+        <w:t xml:space="preserve">, as  0&lt;= arr[i] &lt;= </w:t>
+      </w:r>
+      <w:r>
+        <w:t>10</w:t>
+      </w:r>
+      <w:r>
+        <w:rPr>
+          <w:vertAlign w:val="superscript"/>
+        </w:rPr>
+        <w:t>9</w:t>
+      </w:r>
+      <w:r>
+        <w:rPr>
+          <w:vertAlign w:val="superscript"/>
+        </w:rPr>
+        <w:t xml:space="preserve"> </w:t>
+      </w:r>
+      <w:r>
+        <w:t xml:space="preserve">, but instead of that </w:t>
+      </w:r>
+      <w:r>
+        <w:t xml:space="preserve">, since </w:t>
+      </w:r>
+      <w:r>
+        <w:t>the possible values of k are only the sums of pairs in array</w:t>
+      </w:r>
+      <w:r>
+        <w:t xml:space="preserve"> , we can stick with them only </w:t>
+      </w:r>
+    </w:p>
+    <w:p>
+      <w:r>
+        <w:t xml:space="preserve">TC : O(N^3) , since  </w:t>
+      </w:r>
+      <w:r>
+        <w:t>N = 100 ; O(1000000)</w:t>
+      </w:r>
+      <w:r>
+        <w:t xml:space="preserve">  , it will be 10^6 which is still less than 10^8 , so should be good.</w:t>
       </w:r>
     </w:p>
     <w:p>
@@ -13221,6 +13445,7 @@
         <w:rPr>
           <w:szCs w:val="24"/>
         </w:rPr>
+        <w:lastRenderedPageBreak/>
         <w:t>Here , we need to understand one point , by flipping means , we are just flipping only one index at a time and finding the number of such possible flips , so eac</w:t>
       </w:r>
       <w:r>
@@ -13316,7 +13541,6 @@
           <w:noProof/>
           <w:szCs w:val="24"/>
         </w:rPr>
-        <w:lastRenderedPageBreak/>
         <w:drawing>
           <wp:inline distT="0" distB="0" distL="0" distR="0" wp14:anchorId="73541514" wp14:editId="7BB9947A">
             <wp:extent cx="5731510" cy="2264410"/>
@@ -13837,6 +14061,7 @@
           <w:kern w:val="0"/>
           <w:szCs w:val="24"/>
         </w:rPr>
+        <w:lastRenderedPageBreak/>
         <w:t>}</w:t>
       </w:r>
     </w:p>
@@ -14362,6 +14587,92 @@
     </w:lvl>
   </w:abstractNum>
   <w:abstractNum w:abstractNumId="3" w15:restartNumberingAfterBreak="0">
+    <w:nsid w:val="6ADA7493"/>
+    <w:multiLevelType w:val="hybridMultilevel"/>
+    <w:tmpl w:val="F23ED336"/>
+    <w:lvl w:ilvl="0" w:tplc="0409000F">
+      <w:start w:val="1"/>
+      <w:numFmt w:val="decimal"/>
+      <w:lvlText w:val="%1."/>
+      <w:lvlJc w:val="left"/>
+      <w:pPr>
+        <w:ind w:left="720" w:hanging="360"/>
+      </w:pPr>
+    </w:lvl>
+    <w:lvl w:ilvl="1" w:tplc="04090019" w:tentative="1">
+      <w:start w:val="1"/>
+      <w:numFmt w:val="lowerLetter"/>
+      <w:lvlText w:val="%2."/>
+      <w:lvlJc w:val="left"/>
+      <w:pPr>
+        <w:ind w:left="1440" w:hanging="360"/>
+      </w:pPr>
+    </w:lvl>
+    <w:lvl w:ilvl="2" w:tplc="0409001B" w:tentative="1">
+      <w:start w:val="1"/>
+      <w:numFmt w:val="lowerRoman"/>
+      <w:lvlText w:val="%3."/>
+      <w:lvlJc w:val="right"/>
+      <w:pPr>
+        <w:ind w:left="2160" w:hanging="180"/>
+      </w:pPr>
+    </w:lvl>
+    <w:lvl w:ilvl="3" w:tplc="0409000F" w:tentative="1">
+      <w:start w:val="1"/>
+      <w:numFmt w:val="decimal"/>
+      <w:lvlText w:val="%4."/>
+      <w:lvlJc w:val="left"/>
+      <w:pPr>
+        <w:ind w:left="2880" w:hanging="360"/>
+      </w:pPr>
+    </w:lvl>
+    <w:lvl w:ilvl="4" w:tplc="04090019" w:tentative="1">
+      <w:start w:val="1"/>
+      <w:numFmt w:val="lowerLetter"/>
+      <w:lvlText w:val="%5."/>
+      <w:lvlJc w:val="left"/>
+      <w:pPr>
+        <w:ind w:left="3600" w:hanging="360"/>
+      </w:pPr>
+    </w:lvl>
+    <w:lvl w:ilvl="5" w:tplc="0409001B" w:tentative="1">
+      <w:start w:val="1"/>
+      <w:numFmt w:val="lowerRoman"/>
+      <w:lvlText w:val="%6."/>
+      <w:lvlJc w:val="right"/>
+      <w:pPr>
+        <w:ind w:left="4320" w:hanging="180"/>
+      </w:pPr>
+    </w:lvl>
+    <w:lvl w:ilvl="6" w:tplc="0409000F" w:tentative="1">
+      <w:start w:val="1"/>
+      <w:numFmt w:val="decimal"/>
+      <w:lvlText w:val="%7."/>
+      <w:lvlJc w:val="left"/>
+      <w:pPr>
+        <w:ind w:left="5040" w:hanging="360"/>
+      </w:pPr>
+    </w:lvl>
+    <w:lvl w:ilvl="7" w:tplc="04090019" w:tentative="1">
+      <w:start w:val="1"/>
+      <w:numFmt w:val="lowerLetter"/>
+      <w:lvlText w:val="%8."/>
+      <w:lvlJc w:val="left"/>
+      <w:pPr>
+        <w:ind w:left="5760" w:hanging="360"/>
+      </w:pPr>
+    </w:lvl>
+    <w:lvl w:ilvl="8" w:tplc="0409001B" w:tentative="1">
+      <w:start w:val="1"/>
+      <w:numFmt w:val="lowerRoman"/>
+      <w:lvlText w:val="%9."/>
+      <w:lvlJc w:val="right"/>
+      <w:pPr>
+        <w:ind w:left="6480" w:hanging="180"/>
+      </w:pPr>
+    </w:lvl>
+  </w:abstractNum>
+  <w:abstractNum w:abstractNumId="4" w15:restartNumberingAfterBreak="0">
     <w:nsid w:val="6C3C1ADA"/>
     <w:multiLevelType w:val="hybridMultilevel"/>
     <w:tmpl w:val="2E386AB4"/>
@@ -14473,7 +14784,7 @@
       </w:rPr>
     </w:lvl>
   </w:abstractNum>
-  <w:abstractNum w:abstractNumId="4" w15:restartNumberingAfterBreak="0">
+  <w:abstractNum w:abstractNumId="5" w15:restartNumberingAfterBreak="0">
     <w:nsid w:val="6DB92E01"/>
     <w:multiLevelType w:val="multilevel"/>
     <w:tmpl w:val="C3F8A9E2"/>
@@ -14595,13 +14906,13 @@
     <w:abstractNumId w:val="0"/>
   </w:num>
   <w:num w:numId="2" w16cid:durableId="819267860">
-    <w:abstractNumId w:val="4"/>
+    <w:abstractNumId w:val="5"/>
   </w:num>
   <w:num w:numId="3" w16cid:durableId="958805212">
     <w:abstractNumId w:val="1"/>
   </w:num>
   <w:num w:numId="4" w16cid:durableId="2051495686">
-    <w:abstractNumId w:val="3"/>
+    <w:abstractNumId w:val="4"/>
   </w:num>
   <w:num w:numId="5" w16cid:durableId="158616459">
     <w:abstractNumId w:val="2"/>
@@ -14635,6 +14946,9 @@
     <w:lvlOverride w:ilvl="8">
       <w:startOverride w:val="1"/>
     </w:lvlOverride>
+  </w:num>
+  <w:num w:numId="7" w16cid:durableId="2137219070">
+    <w:abstractNumId w:val="3"/>
   </w:num>
 </w:numbering>
 </file>

</xml_diff>

<commit_message>
Maximum Value of an Ordered Triplet on Sun, Apr 21, 2024  07:16:09 PM
</commit_message>
<xml_diff>
--- a/Hashing/Hashing.docx
+++ b/Hashing/Hashing.docx
@@ -7327,7 +7327,7 @@
           <w:iCs/>
           <w:szCs w:val="24"/>
         </w:rPr>
-        <w:t xml:space="preserve">r1+1 is the top corner and we just </w:t>
+        <w:t xml:space="preserve">r1+1 is the top corner and we just need </w:t>
       </w:r>
       <w:r>
         <w:rPr>
@@ -7336,7 +7336,7 @@
           <w:szCs w:val="24"/>
         </w:rPr>
         <w:lastRenderedPageBreak/>
-        <w:t>need to exclude that cell also</w:t>
+        <w:t>to exclude that cell also</w:t>
       </w:r>
       <w:r>
         <w:rPr>
@@ -9310,84 +9310,41 @@
         <w:rPr>
           <w:lang w:val="en-US"/>
         </w:rPr>
-        <w:t>Eg. subarrays having sum =</w:t>
-      </w:r>
-      <w:proofErr w:type="gramStart"/>
-      <w:r>
-        <w:rPr>
-          <w:lang w:val="en-US"/>
-        </w:rPr>
-        <w:t>15 ,</w:t>
-      </w:r>
-      <w:proofErr w:type="gramEnd"/>
-      <w:r>
-        <w:rPr>
-          <w:lang w:val="en-US"/>
-        </w:rPr>
-        <w:t xml:space="preserve"> {10,5} , {5,2,7,1} , {8,7}</w:t>
-      </w:r>
-    </w:p>
-    <w:p>
-      <w:pPr>
-        <w:rPr>
-          <w:lang w:val="en-US"/>
-        </w:rPr>
-      </w:pPr>
-      <w:r>
-        <w:rPr>
-          <w:lang w:val="en-US"/>
-        </w:rPr>
-        <w:t xml:space="preserve">Longest length is </w:t>
-      </w:r>
-      <w:proofErr w:type="gramStart"/>
-      <w:r>
-        <w:rPr>
-          <w:lang w:val="en-US"/>
-        </w:rPr>
-        <w:t>4</w:t>
-      </w:r>
-      <w:proofErr w:type="gramEnd"/>
-      <w:r>
-        <w:rPr>
-          <w:lang w:val="en-US"/>
-        </w:rPr>
-        <w:t xml:space="preserve"> </w:t>
-      </w:r>
-    </w:p>
-    <w:p>
-      <w:pPr>
-        <w:rPr>
-          <w:lang w:val="en-US"/>
-        </w:rPr>
-      </w:pPr>
-      <w:r>
-        <w:rPr>
-          <w:lang w:val="en-US"/>
-        </w:rPr>
-        <w:t xml:space="preserve">And there is only 1 such subarray </w:t>
-      </w:r>
-      <w:proofErr w:type="gramStart"/>
-      <w:r>
-        <w:rPr>
-          <w:lang w:val="en-US"/>
-        </w:rPr>
-        <w:t>present</w:t>
-      </w:r>
-      <w:proofErr w:type="gramEnd"/>
-      <w:r>
-        <w:rPr>
-          <w:lang w:val="en-US"/>
-        </w:rPr>
-        <w:t xml:space="preserve"> in the array A. {5,2,7,1}</w:t>
-      </w:r>
-    </w:p>
-    <w:p>
-      <w:pPr>
-        <w:rPr>
-          <w:lang w:val="en-US"/>
-        </w:rPr>
-      </w:pPr>
-      <w:proofErr w:type="gramStart"/>
+        <w:t>Eg. subarrays having sum =15 , {10,5} , {5,2,7,1} , {8,7}</w:t>
+      </w:r>
+    </w:p>
+    <w:p>
+      <w:pPr>
+        <w:rPr>
+          <w:lang w:val="en-US"/>
+        </w:rPr>
+      </w:pPr>
+      <w:r>
+        <w:rPr>
+          <w:lang w:val="en-US"/>
+        </w:rPr>
+        <w:t xml:space="preserve">Longest length is 4 </w:t>
+      </w:r>
+    </w:p>
+    <w:p>
+      <w:pPr>
+        <w:rPr>
+          <w:lang w:val="en-US"/>
+        </w:rPr>
+      </w:pPr>
+      <w:r>
+        <w:rPr>
+          <w:lang w:val="en-US"/>
+        </w:rPr>
+        <w:t>And there is only 1 such subarray present in the array A. {5,2,7,1}</w:t>
+      </w:r>
+    </w:p>
+    <w:p>
+      <w:pPr>
+        <w:rPr>
+          <w:lang w:val="en-US"/>
+        </w:rPr>
+      </w:pPr>
       <w:r>
         <w:rPr>
           <w:u w:val="single"/>
@@ -9395,7 +9352,6 @@
         </w:rPr>
         <w:t>Approach :</w:t>
       </w:r>
-      <w:proofErr w:type="gramEnd"/>
       <w:r>
         <w:rPr>
           <w:lang w:val="en-US"/>
@@ -10412,21 +10368,7 @@
         <w:rPr>
           <w:lang w:val="en-US"/>
         </w:rPr>
-        <w:t xml:space="preserve">Given an array of size “N”; find the number of triplets; such </w:t>
-      </w:r>
-      <w:proofErr w:type="gramStart"/>
-      <w:r>
-        <w:rPr>
-          <w:lang w:val="en-US"/>
-        </w:rPr>
-        <w:t>that</w:t>
-      </w:r>
-      <w:proofErr w:type="gramEnd"/>
-      <w:r>
-        <w:rPr>
-          <w:lang w:val="en-US"/>
-        </w:rPr>
-        <w:t xml:space="preserve"> </w:t>
+        <w:t xml:space="preserve">Given an array of size “N”; find the number of triplets; such that </w:t>
       </w:r>
     </w:p>
     <w:p>
@@ -10443,14 +10385,12 @@
         </w:rPr>
         <w:t xml:space="preserve">A[i] &gt;A[j]&lt; A[k] such that i &lt; j &lt; </w:t>
       </w:r>
-      <w:proofErr w:type="gramStart"/>
       <w:r>
         <w:rPr>
           <w:lang w:val="en-US"/>
         </w:rPr>
         <w:t>k;</w:t>
       </w:r>
-      <w:proofErr w:type="gramEnd"/>
       <w:r>
         <w:rPr>
           <w:lang w:val="en-US"/>
@@ -11017,14 +10957,7 @@
         <w:rPr>
           <w:lang w:val="en-US"/>
         </w:rPr>
-        <w:t xml:space="preserve">Given an array of size “N”; find the number of quadruplets; such </w:t>
-      </w:r>
-      <w:proofErr w:type="gramStart"/>
-      <w:r>
-        <w:rPr>
-          <w:lang w:val="en-US"/>
-        </w:rPr>
-        <w:t xml:space="preserve">that </w:t>
+        <w:t xml:space="preserve">Given an array of size “N”; find the number of quadruplets; such that </w:t>
       </w:r>
       <w:r>
         <w:rPr>
@@ -11036,14 +10969,7 @@
         <w:rPr>
           <w:lang w:val="en-US"/>
         </w:rPr>
-        <w:t>A</w:t>
-      </w:r>
-      <w:proofErr w:type="gramEnd"/>
-      <w:r>
-        <w:rPr>
-          <w:lang w:val="en-US"/>
-        </w:rPr>
-        <w:t>[i] &gt; A[j] &lt; A[k] &gt;A[l] such that i &lt; j &lt; k &lt; l</w:t>
+        <w:t>A[i] &gt; A[j] &lt; A[k] &gt;A[l] such that i &lt; j &lt; k &lt; l</w:t>
       </w:r>
       <w:r>
         <w:rPr>
@@ -11077,16 +11003,206 @@
           <w:lang w:val="en-US"/>
         </w:rPr>
       </w:pPr>
-      <w:proofErr w:type="gramStart"/>
-      <w:r>
-        <w:rPr>
-          <w:lang w:val="en-US"/>
-        </w:rPr>
-        <w:t>Example :</w:t>
-      </w:r>
-      <w:proofErr w:type="gramEnd"/>
-      <w:r>
-        <w:rPr>
+      <w:r>
+        <w:rPr>
+          <w:lang w:val="en-US"/>
+        </w:rPr>
+        <w:t xml:space="preserve">Example : </w:t>
+      </w:r>
+    </w:p>
+    <w:p>
+      <w:pPr>
+        <w:rPr>
+          <w:lang w:val="en-US"/>
+        </w:rPr>
+      </w:pPr>
+      <w:r>
+        <w:rPr>
+          <w:lang w:val="en-US"/>
+        </w:rPr>
+        <w:t>Let's say we have an array of size N = 6:</w:t>
+      </w:r>
+    </w:p>
+    <w:p>
+      <w:pPr>
+        <w:rPr>
+          <w:lang w:val="en-US"/>
+        </w:rPr>
+      </w:pPr>
+    </w:p>
+    <w:p>
+      <w:pPr>
+        <w:rPr>
+          <w:lang w:val="en-US"/>
+        </w:rPr>
+      </w:pPr>
+      <w:r>
+        <w:rPr>
+          <w:lang w:val="en-US"/>
+        </w:rPr>
+        <w:t>Array: [5, 2, 8, 4, 6, 1]</w:t>
+      </w:r>
+    </w:p>
+    <w:p>
+      <w:pPr>
+        <w:rPr>
+          <w:lang w:val="en-US"/>
+        </w:rPr>
+      </w:pPr>
+    </w:p>
+    <w:p>
+      <w:pPr>
+        <w:rPr>
+          <w:lang w:val="en-US"/>
+        </w:rPr>
+      </w:pPr>
+      <w:r>
+        <w:rPr>
+          <w:lang w:val="en-US"/>
+        </w:rPr>
+        <w:t>Now, let's find the quadruplets where A[i] &gt; A[j] &lt; A[k] &gt; A[l]:</w:t>
+      </w:r>
+    </w:p>
+    <w:p>
+      <w:pPr>
+        <w:rPr>
+          <w:lang w:val="en-US"/>
+        </w:rPr>
+      </w:pPr>
+    </w:p>
+    <w:p>
+      <w:pPr>
+        <w:rPr>
+          <w:lang w:val="en-US"/>
+        </w:rPr>
+      </w:pPr>
+      <w:r>
+        <w:rPr>
+          <w:lang w:val="en-US"/>
+        </w:rPr>
+        <w:t>Quadruplet 1: (5, 2, 8, 1) - Here, i = 0, j = 1, k = 2, l = 5</w:t>
+      </w:r>
+    </w:p>
+    <w:p>
+      <w:pPr>
+        <w:rPr>
+          <w:lang w:val="en-US"/>
+        </w:rPr>
+      </w:pPr>
+      <w:r>
+        <w:rPr>
+          <w:lang w:val="en-US"/>
+        </w:rPr>
+        <w:t>Quadruplet 2: (5, 4, 6, 1) - Here, i = 0, j = 3, k = 4, l = 5</w:t>
+      </w:r>
+    </w:p>
+    <w:p>
+      <w:pPr>
+        <w:rPr>
+          <w:lang w:val="en-US"/>
+        </w:rPr>
+      </w:pPr>
+      <w:r>
+        <w:rPr>
+          <w:lang w:val="en-US"/>
+        </w:rPr>
+        <w:t>Quadruplet 3: (8, 4, 6, 1) - Here, i = 2, j = 3, k = 4, l = 5</w:t>
+      </w:r>
+    </w:p>
+    <w:p>
+      <w:pPr>
+        <w:rPr>
+          <w:lang w:val="en-US"/>
+        </w:rPr>
+      </w:pPr>
+      <w:r>
+        <w:rPr>
+          <w:lang w:val="en-US"/>
+        </w:rPr>
+        <w:t>Quadruplet 4: (5, 2, 6, 1) - Here, i = 0, j = 1, k = 4, l = 5</w:t>
+      </w:r>
+    </w:p>
+    <w:p>
+      <w:pPr>
+        <w:rPr>
+          <w:lang w:val="en-US"/>
+        </w:rPr>
+      </w:pPr>
+      <w:r>
+        <w:rPr>
+          <w:lang w:val="en-US"/>
+        </w:rPr>
+        <w:t>Quadruplet 5: (5, 4, 6, 1) - Here, i = 0, j = 3, k = 4, l = 5</w:t>
+      </w:r>
+    </w:p>
+    <w:p>
+      <w:pPr>
+        <w:rPr>
+          <w:lang w:val="en-US"/>
+        </w:rPr>
+      </w:pPr>
+      <w:r>
+        <w:rPr>
+          <w:lang w:val="en-US"/>
+        </w:rPr>
+        <w:t>Quadruplet 6: (8, 2, 6, 1) - Here, i = 2, j = 1, k = 4, l = 5</w:t>
+      </w:r>
+    </w:p>
+    <w:p>
+      <w:pPr>
+        <w:rPr>
+          <w:lang w:val="en-US"/>
+        </w:rPr>
+      </w:pPr>
+      <w:r>
+        <w:rPr>
+          <w:lang w:val="en-US"/>
+        </w:rPr>
+        <w:t>Quadruplet 7: (8, 4, 6, 1) - Here, i = 2, j = 3, k = 4, l = 5</w:t>
+      </w:r>
+    </w:p>
+    <w:p>
+      <w:pPr>
+        <w:rPr>
+          <w:lang w:val="en-US"/>
+        </w:rPr>
+      </w:pPr>
+      <w:r>
+        <w:rPr>
+          <w:lang w:val="en-US"/>
+        </w:rPr>
+        <w:t xml:space="preserve">So, for the given array, there are </w:t>
+      </w:r>
+      <w:r>
+        <w:rPr>
+          <w:lang w:val="en-US"/>
+        </w:rPr>
+        <w:t>7</w:t>
+      </w:r>
+      <w:r>
+        <w:rPr>
+          <w:lang w:val="en-US"/>
+        </w:rPr>
+        <w:t xml:space="preserve"> quadruplets that satisfy the condition.</w:t>
+      </w:r>
+    </w:p>
+    <w:p>
+      <w:pPr>
+        <w:rPr>
+          <w:u w:val="single"/>
+          <w:lang w:val="en-US"/>
+        </w:rPr>
+      </w:pPr>
+      <w:r>
+        <w:rPr>
+          <w:u w:val="single"/>
+          <w:lang w:val="en-US"/>
+        </w:rPr>
+        <w:t>Approach:</w:t>
+      </w:r>
+      <w:r>
+        <w:rPr>
+          <w:u w:val="single"/>
           <w:lang w:val="en-US"/>
         </w:rPr>
         <w:t xml:space="preserve"> </w:t>
@@ -11102,287 +11218,81 @@
         <w:rPr>
           <w:lang w:val="en-US"/>
         </w:rPr>
-        <w:t>Let's say we have an array of size N = 6:</w:t>
-      </w:r>
-    </w:p>
-    <w:p>
-      <w:pPr>
-        <w:rPr>
-          <w:lang w:val="en-US"/>
-        </w:rPr>
-      </w:pPr>
-    </w:p>
-    <w:p>
-      <w:pPr>
-        <w:rPr>
-          <w:lang w:val="en-US"/>
-        </w:rPr>
-      </w:pPr>
-      <w:r>
-        <w:rPr>
-          <w:lang w:val="en-US"/>
-        </w:rPr>
-        <w:t>Array: [5, 2, 8, 4, 6, 1]</w:t>
-      </w:r>
-    </w:p>
-    <w:p>
-      <w:pPr>
-        <w:rPr>
-          <w:lang w:val="en-US"/>
-        </w:rPr>
-      </w:pPr>
-    </w:p>
-    <w:p>
-      <w:pPr>
-        <w:rPr>
-          <w:lang w:val="en-US"/>
-        </w:rPr>
-      </w:pPr>
-      <w:r>
-        <w:rPr>
-          <w:lang w:val="en-US"/>
-        </w:rPr>
-        <w:t>Now, let's find the quadruplets where A[i] &gt; A[j] &lt; A[k] &gt; A[l]:</w:t>
-      </w:r>
-    </w:p>
-    <w:p>
-      <w:pPr>
-        <w:rPr>
-          <w:lang w:val="en-US"/>
-        </w:rPr>
-      </w:pPr>
-    </w:p>
-    <w:p>
-      <w:pPr>
-        <w:rPr>
-          <w:lang w:val="en-US"/>
-        </w:rPr>
-      </w:pPr>
-      <w:r>
-        <w:rPr>
-          <w:lang w:val="en-US"/>
-        </w:rPr>
-        <w:t>Quadruplet 1: (5, 2, 8, 1) - Here, i = 0, j = 1, k = 2, l = 5</w:t>
-      </w:r>
-    </w:p>
-    <w:p>
-      <w:pPr>
-        <w:rPr>
-          <w:lang w:val="en-US"/>
-        </w:rPr>
-      </w:pPr>
-      <w:r>
-        <w:rPr>
-          <w:lang w:val="en-US"/>
-        </w:rPr>
-        <w:t>Quadruplet 2: (5, 4, 6, 1) - Here, i = 0, j = 3, k = 4, l = 5</w:t>
-      </w:r>
-    </w:p>
-    <w:p>
-      <w:pPr>
-        <w:rPr>
-          <w:lang w:val="en-US"/>
-        </w:rPr>
-      </w:pPr>
-      <w:r>
-        <w:rPr>
-          <w:lang w:val="en-US"/>
-        </w:rPr>
-        <w:t>Quadruplet 3: (8, 4, 6, 1) - Here, i = 2, j = 3, k = 4, l = 5</w:t>
-      </w:r>
-    </w:p>
-    <w:p>
-      <w:pPr>
-        <w:rPr>
-          <w:lang w:val="en-US"/>
-        </w:rPr>
-      </w:pPr>
-      <w:r>
-        <w:rPr>
-          <w:lang w:val="en-US"/>
-        </w:rPr>
-        <w:t>Quadruplet 4: (5, 2, 6, 1) - Here, i = 0, j = 1, k = 4, l = 5</w:t>
-      </w:r>
-    </w:p>
-    <w:p>
-      <w:pPr>
-        <w:rPr>
-          <w:lang w:val="en-US"/>
-        </w:rPr>
-      </w:pPr>
-      <w:r>
-        <w:rPr>
-          <w:lang w:val="en-US"/>
-        </w:rPr>
-        <w:t>Quadruplet 5: (5, 4, 6, 1) - Here, i = 0, j = 3, k = 4, l = 5</w:t>
-      </w:r>
-    </w:p>
-    <w:p>
-      <w:pPr>
-        <w:rPr>
-          <w:lang w:val="en-US"/>
-        </w:rPr>
-      </w:pPr>
-      <w:r>
-        <w:rPr>
-          <w:lang w:val="en-US"/>
-        </w:rPr>
-        <w:t>Quadruplet 6: (8, 2, 6, 1) - Here, i = 2, j = 1, k = 4, l = 5</w:t>
-      </w:r>
-    </w:p>
-    <w:p>
-      <w:pPr>
-        <w:rPr>
-          <w:lang w:val="en-US"/>
-        </w:rPr>
-      </w:pPr>
-      <w:r>
-        <w:rPr>
-          <w:lang w:val="en-US"/>
-        </w:rPr>
-        <w:t>Quadruplet 7: (8, 4, 6, 1) - Here, i = 2, j = 3, k = 4, l = 5</w:t>
-      </w:r>
-    </w:p>
-    <w:p>
-      <w:pPr>
-        <w:rPr>
-          <w:lang w:val="en-US"/>
-        </w:rPr>
-      </w:pPr>
-      <w:r>
-        <w:rPr>
-          <w:lang w:val="en-US"/>
-        </w:rPr>
-        <w:t xml:space="preserve">So, for the given array, there are </w:t>
-      </w:r>
-      <w:r>
-        <w:rPr>
-          <w:lang w:val="en-US"/>
-        </w:rPr>
-        <w:t>7</w:t>
-      </w:r>
-      <w:r>
-        <w:rPr>
-          <w:lang w:val="en-US"/>
-        </w:rPr>
-        <w:t xml:space="preserve"> quadruplets that satisfy the condition.</w:t>
-      </w:r>
-    </w:p>
-    <w:p>
-      <w:pPr>
-        <w:rPr>
-          <w:u w:val="single"/>
-          <w:lang w:val="en-US"/>
-        </w:rPr>
-      </w:pPr>
-      <w:r>
-        <w:rPr>
-          <w:u w:val="single"/>
-          <w:lang w:val="en-US"/>
-        </w:rPr>
-        <w:t>Approach:</w:t>
-      </w:r>
-      <w:r>
-        <w:rPr>
-          <w:u w:val="single"/>
+        <w:t xml:space="preserve">This is a follow up question of the above </w:t>
+      </w:r>
+      <w:r>
+        <w:rPr>
+          <w:lang w:val="en-US"/>
+        </w:rPr>
+        <w:t>one,</w:t>
+      </w:r>
+      <w:r>
+        <w:rPr>
+          <w:lang w:val="en-US"/>
+        </w:rPr>
+        <w:t xml:space="preserve"> we </w:t>
+      </w:r>
+      <w:r>
+        <w:rPr>
+          <w:lang w:val="en-US"/>
+        </w:rPr>
+        <w:t xml:space="preserve">can find </w:t>
+      </w:r>
+      <w:r>
+        <w:rPr>
+          <w:lang w:val="en-US"/>
+        </w:rPr>
+        <w:t>pre</w:t>
+      </w:r>
+      <w:r>
+        <w:rPr>
+          <w:lang w:val="en-US"/>
+        </w:rPr>
+        <w:t>fix</w:t>
+      </w:r>
+      <w:r>
+        <w:rPr>
+          <w:lang w:val="en-US"/>
+        </w:rPr>
+        <w:t>[</w:t>
+      </w:r>
+      <w:r>
+        <w:rPr>
+          <w:lang w:val="en-US"/>
+        </w:rPr>
+        <w:t>j</w:t>
+      </w:r>
+      <w:r>
+        <w:rPr>
+          <w:lang w:val="en-US"/>
+        </w:rPr>
+        <w:t xml:space="preserve">] </w:t>
+      </w:r>
+      <w:r>
+        <w:rPr>
+          <w:lang w:val="en-US"/>
+        </w:rPr>
+        <w:t>, for</w:t>
+      </w:r>
+    </w:p>
+    <w:p>
+      <w:pPr>
+        <w:rPr>
+          <w:lang w:val="en-US"/>
+        </w:rPr>
+      </w:pPr>
+      <w:r>
+        <w:rPr>
+          <w:lang w:val="en-US"/>
+        </w:rPr>
+        <w:t>A[i] &gt; A[j]</w:t>
+      </w:r>
+      <w:r>
+        <w:rPr>
           <w:lang w:val="en-US"/>
         </w:rPr>
         <w:t xml:space="preserve"> </w:t>
       </w:r>
-    </w:p>
-    <w:p>
-      <w:pPr>
-        <w:rPr>
-          <w:lang w:val="en-US"/>
-        </w:rPr>
-      </w:pPr>
-      <w:r>
-        <w:rPr>
-          <w:lang w:val="en-US"/>
-        </w:rPr>
-        <w:t xml:space="preserve">This is a follow up question of the above </w:t>
-      </w:r>
-      <w:r>
-        <w:rPr>
-          <w:lang w:val="en-US"/>
-        </w:rPr>
-        <w:t>one,</w:t>
-      </w:r>
-      <w:r>
-        <w:rPr>
-          <w:lang w:val="en-US"/>
-        </w:rPr>
-        <w:t xml:space="preserve"> we </w:t>
-      </w:r>
-      <w:r>
-        <w:rPr>
-          <w:lang w:val="en-US"/>
-        </w:rPr>
-        <w:t xml:space="preserve">can find </w:t>
-      </w:r>
-      <w:r>
-        <w:rPr>
-          <w:lang w:val="en-US"/>
-        </w:rPr>
-        <w:t>pre</w:t>
-      </w:r>
-      <w:r>
-        <w:rPr>
-          <w:lang w:val="en-US"/>
-        </w:rPr>
-        <w:t>fix</w:t>
-      </w:r>
-      <w:r>
-        <w:rPr>
-          <w:lang w:val="en-US"/>
-        </w:rPr>
-        <w:t>[</w:t>
-      </w:r>
-      <w:r>
-        <w:rPr>
-          <w:lang w:val="en-US"/>
-        </w:rPr>
-        <w:t>j</w:t>
-      </w:r>
-      <w:proofErr w:type="gramStart"/>
-      <w:r>
-        <w:rPr>
-          <w:lang w:val="en-US"/>
-        </w:rPr>
-        <w:t xml:space="preserve">] </w:t>
-      </w:r>
-      <w:r>
-        <w:rPr>
-          <w:lang w:val="en-US"/>
-        </w:rPr>
-        <w:t>,</w:t>
-      </w:r>
-      <w:proofErr w:type="gramEnd"/>
-      <w:r>
-        <w:rPr>
-          <w:lang w:val="en-US"/>
-        </w:rPr>
-        <w:t xml:space="preserve"> for</w:t>
-      </w:r>
-    </w:p>
-    <w:p>
-      <w:pPr>
-        <w:rPr>
-          <w:lang w:val="en-US"/>
-        </w:rPr>
-      </w:pPr>
-      <w:r>
-        <w:rPr>
-          <w:lang w:val="en-US"/>
-        </w:rPr>
-        <w:t>A[i] &gt; A[j]</w:t>
-      </w:r>
-      <w:r>
-        <w:rPr>
-          <w:lang w:val="en-US"/>
-        </w:rPr>
-        <w:t xml:space="preserve"> </w:t>
-      </w:r>
       <w:r>
         <w:rPr>
           <w:lang w:val="en-US"/>
@@ -11425,21 +11335,7 @@
         <w:rPr>
           <w:lang w:val="en-US"/>
         </w:rPr>
-        <w:t xml:space="preserve">for each pair of </w:t>
-      </w:r>
-      <w:proofErr w:type="gramStart"/>
-      <w:r>
-        <w:rPr>
-          <w:lang w:val="en-US"/>
-        </w:rPr>
-        <w:t>j ,</w:t>
-      </w:r>
-      <w:proofErr w:type="gramEnd"/>
-      <w:r>
-        <w:rPr>
-          <w:lang w:val="en-US"/>
-        </w:rPr>
-        <w:t xml:space="preserve"> k where j &lt; k </w:t>
+        <w:t xml:space="preserve">for each pair of j , k where j &lt; k </w:t>
       </w:r>
       <w:r>
         <w:rPr>
@@ -13275,10 +13171,7 @@
         <w:t>You can run the algorithm for K = 1</w:t>
       </w:r>
       <w:r>
-        <w:t xml:space="preserve"> , K =2 … K = </w:t>
-      </w:r>
-      <w:r>
-        <w:t>sum of two largest numbers</w:t>
+        <w:t xml:space="preserve"> , K =2 … K = sum of two largest numbers</w:t>
       </w:r>
       <w:r>
         <w:t xml:space="preserve"> </w:t>
@@ -13345,10 +13238,7 @@
         <w:t xml:space="preserve"> </w:t>
       </w:r>
       <w:r>
-        <w:t xml:space="preserve">, as  0&lt;= arr[i] &lt;= </w:t>
-      </w:r>
-      <w:r>
-        <w:t>10</w:t>
+        <w:t>, as  0&lt;= arr[i] &lt;= 10</w:t>
       </w:r>
       <w:r>
         <w:rPr>
@@ -13384,6 +13274,519 @@
       </w:r>
       <w:r>
         <w:t xml:space="preserve">  , it will be 10^6 which is still less than 10^8 , so should be good.</w:t>
+      </w:r>
+    </w:p>
+    <w:p/>
+    <w:p/>
+    <w:p/>
+    <w:p>
+      <w:pPr>
+        <w:pStyle w:val="Heading1"/>
+      </w:pPr>
+      <w:r>
+        <w:lastRenderedPageBreak/>
+        <w:t>Maximum Value of an Ordered Triplet I</w:t>
+      </w:r>
+    </w:p>
+    <w:p>
+      <w:r>
+        <w:t>You are given a 0-indexed integer array nums.</w:t>
+      </w:r>
+    </w:p>
+    <w:p>
+      <w:r>
+        <w:t>Return the maximum value over all triplets of indices (i, j, k) such that i &lt; j &lt; k. If all such triplets have a negative value, return 0.</w:t>
+      </w:r>
+    </w:p>
+    <w:p>
+      <w:r>
+        <w:t>The value of a triplet of indices (i, j, k) is equal to (nums[i] - nums[j]) * nums[k].</w:t>
+      </w:r>
+    </w:p>
+    <w:p>
+      <w:pPr>
+        <w:rPr>
+          <w:u w:val="single"/>
+        </w:rPr>
+      </w:pPr>
+      <w:r>
+        <w:rPr>
+          <w:u w:val="single"/>
+        </w:rPr>
+        <w:t xml:space="preserve">BruteForce : </w:t>
+      </w:r>
+    </w:p>
+    <w:p>
+      <w:r>
+        <w:t>Run a three level nested for loop</w:t>
+      </w:r>
+      <w:r>
+        <w:t xml:space="preserve"> , and check for every possible triplet</w:t>
+      </w:r>
+      <w:r>
+        <w:t>.</w:t>
+      </w:r>
+    </w:p>
+    <w:p>
+      <w:r>
+        <w:t xml:space="preserve">TC </w:t>
+      </w:r>
+      <w:r>
+        <w:t xml:space="preserve">: </w:t>
+      </w:r>
+      <w:r>
+        <w:t>O(N*N*N)</w:t>
+      </w:r>
+    </w:p>
+    <w:p>
+      <w:r>
+        <w:t xml:space="preserve">SC </w:t>
+      </w:r>
+      <w:r>
+        <w:t xml:space="preserve">: </w:t>
+      </w:r>
+      <w:r>
+        <w:t>O(1)</w:t>
+      </w:r>
+    </w:p>
+    <w:p>
+      <w:pPr>
+        <w:rPr>
+          <w:u w:val="single"/>
+        </w:rPr>
+      </w:pPr>
+      <w:r>
+        <w:rPr>
+          <w:u w:val="single"/>
+        </w:rPr>
+        <w:t xml:space="preserve">Better Approach: </w:t>
+      </w:r>
+    </w:p>
+    <w:p>
+      <w:r>
+        <w:t>F</w:t>
+      </w:r>
+      <w:r>
+        <w:t xml:space="preserve">or each index k from </w:t>
+      </w:r>
+      <w:r>
+        <w:t>2</w:t>
+      </w:r>
+      <w:r>
+        <w:t xml:space="preserve"> to n-1; Let’s try to calculate the maximum value of (nums[i]-nums[j])*nums[k] </w:t>
+      </w:r>
+      <w:r>
+        <w:t>(</w:t>
+      </w:r>
+      <w:r>
+        <w:t xml:space="preserve"> </w:t>
+      </w:r>
+      <w:r>
+        <w:t>i &lt; j &lt; k )</w:t>
+      </w:r>
+      <w:r>
+        <w:t>;</w:t>
+      </w:r>
+      <w:r>
+        <w:t xml:space="preserve"> </w:t>
+      </w:r>
+      <w:r>
+        <w:t>maximum of all of them will be answer</w:t>
+      </w:r>
+      <w:r>
+        <w:t>.</w:t>
+      </w:r>
+    </w:p>
+    <w:p>
+      <w:r>
+        <w:t xml:space="preserve">So for a given k , </w:t>
+      </w:r>
+      <w:r>
+        <w:t>We can pre-calculate</w:t>
+      </w:r>
+      <w:r>
+        <w:t>/build it on the go</w:t>
+      </w:r>
+      <w:r>
+        <w:t>,</w:t>
+      </w:r>
+      <w:r>
+        <w:t xml:space="preserve"> the </w:t>
+      </w:r>
+      <w:r>
+        <w:t xml:space="preserve">maximum </w:t>
+      </w:r>
+      <w:r>
+        <w:t xml:space="preserve">value of </w:t>
+      </w:r>
+      <w:r>
+        <w:t>(nums[i]-nums[j])</w:t>
+      </w:r>
+      <w:r>
+        <w:t xml:space="preserve"> over the range </w:t>
+      </w:r>
+      <w:r>
+        <w:t xml:space="preserve">0 to k-1 </w:t>
+      </w:r>
+      <w:r>
+        <w:t>for i , j.</w:t>
+      </w:r>
+    </w:p>
+    <w:p>
+      <w:r>
+        <w:t xml:space="preserve">Prefix[index] = </w:t>
+      </w:r>
+      <w:r>
+        <w:t>maximum value of nums[i] - nums[j] from 0 to index.</w:t>
+      </w:r>
+    </w:p>
+    <w:p>
+      <w:r>
+        <w:t>Prefix[0] can not be determined , as we need two values each for i and j.</w:t>
+      </w:r>
+    </w:p>
+    <w:p>
+      <w:r>
+        <w:t xml:space="preserve">Prefix[1] = nums[0] – nums[1] , only this </w:t>
+      </w:r>
+      <w:r>
+        <w:t xml:space="preserve">pair </w:t>
+      </w:r>
+      <w:r>
+        <w:t>is possible.</w:t>
+      </w:r>
+    </w:p>
+    <w:p>
+      <w:r>
+        <w:t>Prefix[</w:t>
+      </w:r>
+      <w:r>
+        <w:t>2</w:t>
+      </w:r>
+      <w:r>
+        <w:t xml:space="preserve">] </w:t>
+      </w:r>
+      <w:r>
+        <w:t>= max(</w:t>
+      </w:r>
+      <w:r>
+        <w:t>nums[0] – nums[1]</w:t>
+      </w:r>
+      <w:r>
+        <w:t xml:space="preserve"> , </w:t>
+      </w:r>
+      <w:r>
+        <w:t>nums[0] – nums[</w:t>
+      </w:r>
+      <w:r>
+        <w:t>2</w:t>
+      </w:r>
+      <w:r>
+        <w:t>]</w:t>
+      </w:r>
+      <w:r>
+        <w:t xml:space="preserve"> , </w:t>
+      </w:r>
+      <w:r>
+        <w:t>nums[</w:t>
+      </w:r>
+      <w:r>
+        <w:t>1</w:t>
+      </w:r>
+      <w:r>
+        <w:t>] – nums[</w:t>
+      </w:r>
+      <w:r>
+        <w:t>2</w:t>
+      </w:r>
+      <w:r>
+        <w:t>]</w:t>
+      </w:r>
+      <w:r>
+        <w:t>)</w:t>
+      </w:r>
+    </w:p>
+    <w:p>
+      <w:r>
+        <w:sym w:font="Wingdings" w:char="F0E0"/>
+      </w:r>
+      <w:r>
+        <w:t xml:space="preserve"> max(</w:t>
+      </w:r>
+      <w:r>
+        <w:t>Prefix[1]</w:t>
+      </w:r>
+      <w:r>
+        <w:t xml:space="preserve"> , </w:t>
+      </w:r>
+      <w:r>
+        <w:t>nums[0] – nums[2] , nums[1] – nums[2]</w:t>
+      </w:r>
+      <w:r>
+        <w:t xml:space="preserve"> ) </w:t>
+      </w:r>
+    </w:p>
+    <w:p>
+      <w:r>
+        <w:t xml:space="preserve">That </w:t>
+      </w:r>
+      <w:r>
+        <w:t>m</w:t>
+      </w:r>
+      <w:r>
+        <w:t xml:space="preserve">eans for every </w:t>
+      </w:r>
+      <w:r>
+        <w:t xml:space="preserve">Prefix[x] = max( prefix[x-1] , </w:t>
+      </w:r>
+    </w:p>
+    <w:p>
+      <w:r>
+        <w:t xml:space="preserve">For every y from </w:t>
+      </w:r>
+      <w:r>
+        <w:t xml:space="preserve">0 to x-1 =&gt; </w:t>
+      </w:r>
+      <w:r>
+        <w:t>nums[</w:t>
+      </w:r>
+      <w:r>
+        <w:t>y</w:t>
+      </w:r>
+      <w:r>
+        <w:t>] – nums[</w:t>
+      </w:r>
+      <w:r>
+        <w:t>x</w:t>
+      </w:r>
+      <w:r>
+        <w:t xml:space="preserve">] </w:t>
+      </w:r>
+      <w:r>
+        <w:t xml:space="preserve"> ) </w:t>
+      </w:r>
+      <w:r>
+        <w:t xml:space="preserve"> </w:t>
+      </w:r>
+    </w:p>
+    <w:p>
+      <w:r>
+        <w:t>After thi</w:t>
+      </w:r>
+      <w:r>
+        <w:t>s</w:t>
+      </w:r>
+      <w:r>
+        <w:t xml:space="preserve"> prefix array is calculated , for </w:t>
+      </w:r>
+      <w:r>
+        <w:t>every</w:t>
+      </w:r>
+      <w:r>
+        <w:t xml:space="preserve"> given k</w:t>
+      </w:r>
+      <w:r>
+        <w:t xml:space="preserve"> from 2 to n , we would have</w:t>
+      </w:r>
+      <w:r>
+        <w:t xml:space="preserve"> </w:t>
+      </w:r>
+      <w:r>
+        <w:t>,</w:t>
+      </w:r>
+    </w:p>
+    <w:p>
+      <w:r>
+        <w:t>ans = max (</w:t>
+      </w:r>
+      <w:r>
+        <w:t>pref[k-1]*nums[k]</w:t>
+      </w:r>
+      <w:r>
+        <w:t xml:space="preserve">) </w:t>
+      </w:r>
+      <w:r>
+        <w:t xml:space="preserve"> </w:t>
+      </w:r>
+      <w:r>
+        <w:t xml:space="preserve"> </w:t>
+      </w:r>
+    </w:p>
+    <w:p>
+      <w:r>
+        <w:t>TC : O(N</w:t>
+      </w:r>
+      <w:r>
+        <w:t>^2</w:t>
+      </w:r>
+      <w:r>
+        <w:t>)</w:t>
+      </w:r>
+    </w:p>
+    <w:p>
+      <w:r>
+        <w:t>SC : O(1)</w:t>
+      </w:r>
+    </w:p>
+    <w:p>
+      <w:pPr>
+        <w:rPr>
+          <w:u w:val="single"/>
+        </w:rPr>
+      </w:pPr>
+    </w:p>
+    <w:p>
+      <w:pPr>
+        <w:rPr>
+          <w:u w:val="single"/>
+        </w:rPr>
+      </w:pPr>
+    </w:p>
+    <w:p>
+      <w:pPr>
+        <w:rPr>
+          <w:u w:val="single"/>
+        </w:rPr>
+      </w:pPr>
+    </w:p>
+    <w:p>
+      <w:pPr>
+        <w:rPr>
+          <w:u w:val="single"/>
+        </w:rPr>
+      </w:pPr>
+      <w:r>
+        <w:rPr>
+          <w:u w:val="single"/>
+        </w:rPr>
+        <w:lastRenderedPageBreak/>
+        <w:t>Best Approach:</w:t>
+      </w:r>
+    </w:p>
+    <w:p>
+      <w:r>
+        <w:t xml:space="preserve">In the above approach </w:t>
+      </w:r>
+      <w:r>
+        <w:t xml:space="preserve">, when we are calculating </w:t>
+      </w:r>
+      <w:r>
+        <w:t>Prefix[</w:t>
+      </w:r>
+      <w:r>
+        <w:t>x</w:t>
+      </w:r>
+      <w:r>
+        <w:t>]</w:t>
+      </w:r>
+      <w:r>
+        <w:t xml:space="preserve"> </w:t>
+      </w:r>
+      <w:r>
+        <w:t>,</w:t>
+      </w:r>
+      <w:r>
+        <w:t xml:space="preserve"> </w:t>
+      </w:r>
+      <w:r>
+        <w:t>if we see</w:t>
+      </w:r>
+      <w:r>
+        <w:t xml:space="preserve"> we are </w:t>
+      </w:r>
+      <w:r>
+        <w:t xml:space="preserve">looping y through </w:t>
+      </w:r>
+      <w:r>
+        <w:t>0 to x-1</w:t>
+      </w:r>
+      <w:r>
+        <w:t xml:space="preserve"> , to find the max of </w:t>
+      </w:r>
+      <w:r>
+        <w:t xml:space="preserve">nums[y] – nums[x] </w:t>
+      </w:r>
+      <w:r>
+        <w:t>, but here nums[x] is a constant</w:t>
+      </w:r>
+      <w:r>
+        <w:t>, so w</w:t>
+      </w:r>
+      <w:r>
+        <w:t xml:space="preserve">hich means we can just find </w:t>
+      </w:r>
+      <w:r>
+        <w:t xml:space="preserve">maximum </w:t>
+      </w:r>
+      <w:r>
+        <w:t>nums[y]</w:t>
+      </w:r>
+      <w:r>
+        <w:t xml:space="preserve"> , then we should be good.</w:t>
+      </w:r>
+    </w:p>
+    <w:p>
+      <w:r>
+        <w:t>In otherwords , we can maintain a variable which tells the max value till 0 to k-1.</w:t>
+      </w:r>
+    </w:p>
+    <w:p>
+      <w:r>
+        <w:t>TC : O(N)</w:t>
+      </w:r>
+    </w:p>
+    <w:p>
+      <w:r>
+        <w:t>SC : O(N) for maitaining the prefix array.</w:t>
+      </w:r>
+    </w:p>
+    <w:p>
+      <w:pPr>
+        <w:rPr>
+          <w:u w:val="single"/>
+        </w:rPr>
+      </w:pPr>
+      <w:r>
+        <w:rPr>
+          <w:u w:val="single"/>
+        </w:rPr>
+        <w:t>Best Approach with O(1) SC</w:t>
+      </w:r>
+      <w:r>
+        <w:rPr>
+          <w:u w:val="single"/>
+        </w:rPr>
+        <w:t xml:space="preserve"> </w:t>
+      </w:r>
+      <w:r>
+        <w:rPr>
+          <w:u w:val="single"/>
+        </w:rPr>
+        <w:t>:</w:t>
+      </w:r>
+    </w:p>
+    <w:p>
+      <w:r>
+        <w:t xml:space="preserve">In the above approach we need not to maintain the prefix array of size N , we can calculate it’s value on the fly , by maintaing </w:t>
+      </w:r>
+      <w:r>
+        <w:t>only a single variable.</w:t>
+      </w:r>
+    </w:p>
+    <w:p>
+      <w:r>
+        <w:t>TC : O(N)</w:t>
+      </w:r>
+    </w:p>
+    <w:p>
+      <w:r>
+        <w:t>SC : O(</w:t>
+      </w:r>
+      <w:r>
+        <w:t>1</w:t>
+      </w:r>
+      <w:r>
+        <w:t>)</w:t>
       </w:r>
     </w:p>
     <w:p>
@@ -13445,7 +13848,6 @@
         <w:rPr>
           <w:szCs w:val="24"/>
         </w:rPr>
-        <w:lastRenderedPageBreak/>
         <w:t>Here , we need to understand one point , by flipping means , we are just flipping only one index at a time and finding the number of such possible flips , so eac</w:t>
       </w:r>
       <w:r>
@@ -13541,6 +13943,7 @@
           <w:noProof/>
           <w:szCs w:val="24"/>
         </w:rPr>
+        <w:lastRenderedPageBreak/>
         <w:drawing>
           <wp:inline distT="0" distB="0" distL="0" distR="0" wp14:anchorId="73541514" wp14:editId="7BB9947A">
             <wp:extent cx="5731510" cy="2264410"/>
@@ -14061,7 +14464,6 @@
           <w:kern w:val="0"/>
           <w:szCs w:val="24"/>
         </w:rPr>
-        <w:lastRenderedPageBreak/>
         <w:t>}</w:t>
       </w:r>
     </w:p>
@@ -15352,7 +15754,7 @@
   <w:style w:type="paragraph" w:default="1" w:styleId="Normal">
     <w:name w:val="Normal"/>
     <w:qFormat/>
-    <w:rsid w:val="008B66AC"/>
+    <w:rsid w:val="005803D0"/>
     <w:rPr>
       <w:sz w:val="24"/>
     </w:rPr>

</xml_diff>

<commit_message>
update doc on Mon, Apr 22, 2024  11:48:53 AM
</commit_message>
<xml_diff>
--- a/Hashing/Hashing.docx
+++ b/Hashing/Hashing.docx
@@ -13329,24 +13329,12 @@
     </w:p>
     <w:p>
       <w:r>
-        <w:t xml:space="preserve">TC </w:t>
-      </w:r>
-      <w:r>
-        <w:t xml:space="preserve">: </w:t>
-      </w:r>
-      <w:r>
-        <w:t>O(N*N*N)</w:t>
-      </w:r>
-    </w:p>
-    <w:p>
-      <w:r>
-        <w:t xml:space="preserve">SC </w:t>
-      </w:r>
-      <w:r>
-        <w:t xml:space="preserve">: </w:t>
-      </w:r>
-      <w:r>
-        <w:t>O(1)</w:t>
+        <w:t>TC : O(N*N*N)</w:t>
+      </w:r>
+    </w:p>
+    <w:p>
+      <w:r>
+        <w:t>SC : O(1)</w:t>
       </w:r>
     </w:p>
     <w:p>
@@ -13458,52 +13446,7 @@
     </w:p>
     <w:p>
       <w:r>
-        <w:t>Prefix[</w:t>
-      </w:r>
-      <w:r>
-        <w:t>2</w:t>
-      </w:r>
-      <w:r>
-        <w:t xml:space="preserve">] </w:t>
-      </w:r>
-      <w:r>
-        <w:t>= max(</w:t>
-      </w:r>
-      <w:r>
-        <w:t>nums[0] – nums[1]</w:t>
-      </w:r>
-      <w:r>
-        <w:t xml:space="preserve"> , </w:t>
-      </w:r>
-      <w:r>
-        <w:t>nums[0] – nums[</w:t>
-      </w:r>
-      <w:r>
-        <w:t>2</w:t>
-      </w:r>
-      <w:r>
-        <w:t>]</w:t>
-      </w:r>
-      <w:r>
-        <w:t xml:space="preserve"> , </w:t>
-      </w:r>
-      <w:r>
-        <w:t>nums[</w:t>
-      </w:r>
-      <w:r>
-        <w:t>1</w:t>
-      </w:r>
-      <w:r>
-        <w:t>] – nums[</w:t>
-      </w:r>
-      <w:r>
-        <w:t>2</w:t>
-      </w:r>
-      <w:r>
-        <w:t>]</w:t>
-      </w:r>
-      <w:r>
-        <w:t>)</w:t>
+        <w:t>Prefix[2] = max(nums[0] – nums[1] , nums[0] – nums[2] , nums[1] – nums[2])</w:t>
       </w:r>
     </w:p>
     <w:p>
@@ -13511,60 +13454,33 @@
         <w:sym w:font="Wingdings" w:char="F0E0"/>
       </w:r>
       <w:r>
-        <w:t xml:space="preserve"> max(</w:t>
-      </w:r>
-      <w:r>
-        <w:t>Prefix[1]</w:t>
-      </w:r>
-      <w:r>
-        <w:t xml:space="preserve"> , </w:t>
-      </w:r>
-      <w:r>
-        <w:t>nums[0] – nums[2] , nums[1] – nums[2]</w:t>
+        <w:t xml:space="preserve"> max(Prefix[1] , nums[0] – nums[2] , nums[1] – nums[2] ) </w:t>
+      </w:r>
+    </w:p>
+    <w:p>
+      <w:r>
+        <w:t xml:space="preserve">That </w:t>
+      </w:r>
+      <w:r>
+        <w:t>m</w:t>
+      </w:r>
+      <w:r>
+        <w:t xml:space="preserve">eans for every </w:t>
+      </w:r>
+      <w:r>
+        <w:t xml:space="preserve">Prefix[x] = max( prefix[x-1] , </w:t>
+      </w:r>
+    </w:p>
+    <w:p>
+      <w:r>
+        <w:t xml:space="preserve">For every y from </w:t>
+      </w:r>
+      <w:r>
+        <w:t xml:space="preserve">0 to x-1 =&gt; nums[y] – nums[x] </w:t>
       </w:r>
       <w:r>
         <w:t xml:space="preserve"> ) </w:t>
       </w:r>
-    </w:p>
-    <w:p>
-      <w:r>
-        <w:t xml:space="preserve">That </w:t>
-      </w:r>
-      <w:r>
-        <w:t>m</w:t>
-      </w:r>
-      <w:r>
-        <w:t xml:space="preserve">eans for every </w:t>
-      </w:r>
-      <w:r>
-        <w:t xml:space="preserve">Prefix[x] = max( prefix[x-1] , </w:t>
-      </w:r>
-    </w:p>
-    <w:p>
-      <w:r>
-        <w:t xml:space="preserve">For every y from </w:t>
-      </w:r>
-      <w:r>
-        <w:t xml:space="preserve">0 to x-1 =&gt; </w:t>
-      </w:r>
-      <w:r>
-        <w:t>nums[</w:t>
-      </w:r>
-      <w:r>
-        <w:t>y</w:t>
-      </w:r>
-      <w:r>
-        <w:t>] – nums[</w:t>
-      </w:r>
-      <w:r>
-        <w:t>x</w:t>
-      </w:r>
-      <w:r>
-        <w:t xml:space="preserve">] </w:t>
-      </w:r>
-      <w:r>
-        <w:t xml:space="preserve"> ) </w:t>
-      </w:r>
       <w:r>
         <w:t xml:space="preserve"> </w:t>
       </w:r>
@@ -13614,13 +13530,7 @@
     </w:p>
     <w:p>
       <w:r>
-        <w:t>TC : O(N</w:t>
-      </w:r>
-      <w:r>
-        <w:t>^2</w:t>
-      </w:r>
-      <w:r>
-        <w:t>)</w:t>
+        <w:t>TC : O(N^2)</w:t>
       </w:r>
     </w:p>
     <w:p>
@@ -13677,57 +13587,76 @@
         <w:t>x</w:t>
       </w:r>
       <w:r>
-        <w:t>]</w:t>
+        <w:t xml:space="preserve">] </w:t>
+      </w:r>
+      <w:r>
+        <w:t>,</w:t>
       </w:r>
       <w:r>
         <w:t xml:space="preserve"> </w:t>
       </w:r>
       <w:r>
-        <w:t>,</w:t>
-      </w:r>
-      <w:r>
+        <w:t xml:space="preserve">if we see we are </w:t>
+      </w:r>
+      <w:r>
+        <w:t>looping y through 0 to x-1 , to find the max of nums[y] – nums[x] , but here nums[x] is a constant</w:t>
+      </w:r>
+      <w:r>
+        <w:t>, so w</w:t>
+      </w:r>
+      <w:r>
+        <w:t xml:space="preserve">hich means we can just find </w:t>
+      </w:r>
+      <w:r>
+        <w:t>maximum nums[y] , then we should be good.</w:t>
+      </w:r>
+    </w:p>
+    <w:p>
+      <w:r>
+        <w:t>In otherwords , we can maintain a variable which tells the max value till 0 to k-1.</w:t>
+      </w:r>
+    </w:p>
+    <w:p>
+      <w:r>
+        <w:t>TC : O(N)</w:t>
+      </w:r>
+    </w:p>
+    <w:p>
+      <w:r>
+        <w:t>SC : O(N) for maitaining the prefix array.</w:t>
+      </w:r>
+    </w:p>
+    <w:p>
+      <w:pPr>
+        <w:rPr>
+          <w:u w:val="single"/>
+        </w:rPr>
+      </w:pPr>
+      <w:r>
+        <w:rPr>
+          <w:u w:val="single"/>
+        </w:rPr>
+        <w:t>Best Approach with O(1) SC</w:t>
+      </w:r>
+      <w:r>
+        <w:rPr>
+          <w:u w:val="single"/>
+        </w:rPr>
         <w:t xml:space="preserve"> </w:t>
       </w:r>
       <w:r>
-        <w:t>if we see</w:t>
-      </w:r>
-      <w:r>
-        <w:t xml:space="preserve"> we are </w:t>
-      </w:r>
-      <w:r>
-        <w:t xml:space="preserve">looping y through </w:t>
-      </w:r>
-      <w:r>
-        <w:t>0 to x-1</w:t>
-      </w:r>
-      <w:r>
-        <w:t xml:space="preserve"> , to find the max of </w:t>
-      </w:r>
-      <w:r>
-        <w:t xml:space="preserve">nums[y] – nums[x] </w:t>
-      </w:r>
-      <w:r>
-        <w:t>, but here nums[x] is a constant</w:t>
-      </w:r>
-      <w:r>
-        <w:t>, so w</w:t>
-      </w:r>
-      <w:r>
-        <w:t xml:space="preserve">hich means we can just find </w:t>
-      </w:r>
-      <w:r>
-        <w:t xml:space="preserve">maximum </w:t>
-      </w:r>
-      <w:r>
-        <w:t>nums[y]</w:t>
-      </w:r>
-      <w:r>
-        <w:t xml:space="preserve"> , then we should be good.</w:t>
-      </w:r>
-    </w:p>
-    <w:p>
-      <w:r>
-        <w:t>In otherwords , we can maintain a variable which tells the max value till 0 to k-1.</w:t>
+        <w:rPr>
+          <w:u w:val="single"/>
+        </w:rPr>
+        <w:t>:</w:t>
+      </w:r>
+    </w:p>
+    <w:p>
+      <w:r>
+        <w:t xml:space="preserve">In the above approach we need not to maintain the prefix array of size N , we can calculate it’s value on the fly , by maintaing </w:t>
+      </w:r>
+      <w:r>
+        <w:t>only a single variable.</w:t>
       </w:r>
     </w:p>
     <w:p>
@@ -13737,58 +13666,90 @@
     </w:p>
     <w:p>
       <w:r>
-        <w:t>SC : O(N) for maitaining the prefix array.</w:t>
-      </w:r>
-    </w:p>
-    <w:p>
-      <w:pPr>
-        <w:rPr>
-          <w:u w:val="single"/>
-        </w:rPr>
-      </w:pPr>
-      <w:r>
-        <w:rPr>
-          <w:u w:val="single"/>
-        </w:rPr>
-        <w:t>Best Approach with O(1) SC</w:t>
-      </w:r>
-      <w:r>
-        <w:rPr>
-          <w:u w:val="single"/>
-        </w:rPr>
+        <w:t>SC : O(1)</w:t>
+      </w:r>
+    </w:p>
+    <w:p>
+      <w:pPr>
+        <w:pStyle w:val="Heading1"/>
+      </w:pPr>
+      <w:r>
+        <w:t>Count the number of mountains</w:t>
+      </w:r>
+    </w:p>
+    <w:p>
+      <w:r>
+        <w:t>Count the number of mountain subarrays</w:t>
+      </w:r>
+      <w:r>
         <w:t xml:space="preserve"> </w:t>
       </w:r>
       <w:r>
-        <w:rPr>
-          <w:u w:val="single"/>
-        </w:rPr>
-        <w:t>:</w:t>
-      </w:r>
-    </w:p>
-    <w:p>
-      <w:r>
-        <w:t xml:space="preserve">In the above approach we need not to maintain the prefix array of size N , we can calculate it’s value on the fly , by maintaing </w:t>
-      </w:r>
-      <w:r>
-        <w:t>only a single variable.</w:t>
-      </w:r>
-    </w:p>
-    <w:p>
-      <w:r>
-        <w:t>TC : O(N)</w:t>
-      </w:r>
-    </w:p>
-    <w:p>
-      <w:r>
-        <w:t>SC : O(</w:t>
-      </w:r>
-      <w:r>
-        <w:t>1</w:t>
-      </w:r>
-      <w:r>
-        <w:t>)</w:t>
-      </w:r>
-    </w:p>
+        <w:t>(</w:t>
+      </w:r>
+      <w:r>
+        <w:t xml:space="preserve"> </w:t>
+      </w:r>
+      <w:r>
+        <w:t>length&gt;=3</w:t>
+      </w:r>
+      <w:r>
+        <w:t xml:space="preserve"> </w:t>
+      </w:r>
+      <w:r>
+        <w:t>) in the array</w:t>
+      </w:r>
+      <w:r>
+        <w:t>.</w:t>
+      </w:r>
+    </w:p>
+    <w:p>
+      <w:r>
+        <w:t>1&lt;=N&lt;=100000</w:t>
+      </w:r>
+    </w:p>
+    <w:p>
+      <w:r>
+        <w:t>1&lt;=A[i]&lt;=100000000</w:t>
+      </w:r>
+    </w:p>
+    <w:p>
+      <w:r>
+        <w:t xml:space="preserve">[1 2 4 2 1] </w:t>
+      </w:r>
+    </w:p>
+    <w:p>
+      <w:r>
+        <w:t>O/p</w:t>
+      </w:r>
+      <w:r>
+        <w:t xml:space="preserve"> </w:t>
+      </w:r>
+      <w:r>
+        <w:t xml:space="preserve">-&gt; </w:t>
+      </w:r>
+    </w:p>
+    <w:p>
+      <w:r>
+        <w:t xml:space="preserve">[1 2 4 2] </w:t>
+      </w:r>
+    </w:p>
+    <w:p>
+      <w:r>
+        <w:t xml:space="preserve">[2 4 2] </w:t>
+      </w:r>
+    </w:p>
+    <w:p>
+      <w:r>
+        <w:t xml:space="preserve">[2 4 2 1] </w:t>
+      </w:r>
+    </w:p>
+    <w:p>
+      <w:r>
+        <w:t>[1 2 4 2 1]</w:t>
+      </w:r>
+    </w:p>
+    <w:p/>
     <w:p>
       <w:pPr>
         <w:pStyle w:val="Heading1"/>
@@ -13881,6 +13842,7 @@
           <w:noProof/>
           <w:szCs w:val="24"/>
         </w:rPr>
+        <w:lastRenderedPageBreak/>
         <w:drawing>
           <wp:inline distT="0" distB="0" distL="0" distR="0" wp14:anchorId="114879BE" wp14:editId="247338BB">
             <wp:extent cx="5731510" cy="1670050"/>
@@ -13943,7 +13905,6 @@
           <w:noProof/>
           <w:szCs w:val="24"/>
         </w:rPr>
-        <w:lastRenderedPageBreak/>
         <w:drawing>
           <wp:inline distT="0" distB="0" distL="0" distR="0" wp14:anchorId="73541514" wp14:editId="7BB9947A">
             <wp:extent cx="5731510" cy="2264410"/>

</xml_diff>

<commit_message>
count number of valleys on Tue, Aug 06, 2024  06:04:05 PM
</commit_message>
<xml_diff>
--- a/Hashing/Hashing.docx
+++ b/Hashing/Hashing.docx
@@ -1,6 +1,6 @@
 
 <file path=word/document.xml><?xml version="1.0" encoding="utf-8"?>
-<w:document xmlns:wpc="http://schemas.microsoft.com/office/word/2010/wordprocessingCanvas" xmlns:cx="http://schemas.microsoft.com/office/drawing/2014/chartex" xmlns:cx1="http://schemas.microsoft.com/office/drawing/2015/9/8/chartex" xmlns:cx2="http://schemas.microsoft.com/office/drawing/2015/10/21/chartex" xmlns:cx3="http://schemas.microsoft.com/office/drawing/2016/5/9/chartex" xmlns:cx4="http://schemas.microsoft.com/office/drawing/2016/5/10/chartex" xmlns:cx5="http://schemas.microsoft.com/office/drawing/2016/5/11/chartex" xmlns:cx6="http://schemas.microsoft.com/office/drawing/2016/5/12/chartex" xmlns:cx7="http://schemas.microsoft.com/office/drawing/2016/5/13/chartex" xmlns:cx8="http://schemas.microsoft.com/office/drawing/2016/5/14/chartex" xmlns:mc="http://schemas.openxmlformats.org/markup-compatibility/2006" xmlns:aink="http://schemas.microsoft.com/office/drawing/2016/ink" xmlns:am3d="http://schemas.microsoft.com/office/drawing/2017/model3d" xmlns:o="urn:schemas-microsoft-com:office:office" xmlns:oel="http://schemas.microsoft.com/office/2019/extlst" xmlns:r="http://schemas.openxmlformats.org/officeDocument/2006/relationships" xmlns:m="http://schemas.openxmlformats.org/officeDocument/2006/math" xmlns:v="urn:schemas-microsoft-com:vml" xmlns:wp14="http://schemas.microsoft.com/office/word/2010/wordprocessingDrawing" xmlns:wp="http://schemas.openxmlformats.org/drawingml/2006/wordprocessingDrawing" xmlns:w10="urn:schemas-microsoft-com:office:word" xmlns:w="http://schemas.openxmlformats.org/wordprocessingml/2006/main" xmlns:w14="http://schemas.microsoft.com/office/word/2010/wordml" xmlns:w15="http://schemas.microsoft.com/office/word/2012/wordml" xmlns:w16cex="http://schemas.microsoft.com/office/word/2018/wordml/cex" xmlns:w16cid="http://schemas.microsoft.com/office/word/2016/wordml/cid" xmlns:w16="http://schemas.microsoft.com/office/word/2018/wordml" xmlns:w16sdtdh="http://schemas.microsoft.com/office/word/2020/wordml/sdtdatahash" xmlns:w16se="http://schemas.microsoft.com/office/word/2015/wordml/symex" xmlns:wpg="http://schemas.microsoft.com/office/word/2010/wordprocessingGroup" xmlns:wpi="http://schemas.microsoft.com/office/word/2010/wordprocessingInk" xmlns:wne="http://schemas.microsoft.com/office/word/2006/wordml" xmlns:wps="http://schemas.microsoft.com/office/word/2010/wordprocessingShape" mc:Ignorable="w14 w15 w16se w16cid w16 w16cex w16sdtdh wp14">
+<w:document xmlns:wpc="http://schemas.microsoft.com/office/word/2010/wordprocessingCanvas" xmlns:cx="http://schemas.microsoft.com/office/drawing/2014/chartex" xmlns:cx1="http://schemas.microsoft.com/office/drawing/2015/9/8/chartex" xmlns:cx2="http://schemas.microsoft.com/office/drawing/2015/10/21/chartex" xmlns:cx3="http://schemas.microsoft.com/office/drawing/2016/5/9/chartex" xmlns:cx4="http://schemas.microsoft.com/office/drawing/2016/5/10/chartex" xmlns:cx5="http://schemas.microsoft.com/office/drawing/2016/5/11/chartex" xmlns:cx6="http://schemas.microsoft.com/office/drawing/2016/5/12/chartex" xmlns:cx7="http://schemas.microsoft.com/office/drawing/2016/5/13/chartex" xmlns:cx8="http://schemas.microsoft.com/office/drawing/2016/5/14/chartex" xmlns:mc="http://schemas.openxmlformats.org/markup-compatibility/2006" xmlns:aink="http://schemas.microsoft.com/office/drawing/2016/ink" xmlns:am3d="http://schemas.microsoft.com/office/drawing/2017/model3d" xmlns:o="urn:schemas-microsoft-com:office:office" xmlns:oel="http://schemas.microsoft.com/office/2019/extlst" xmlns:r="http://schemas.openxmlformats.org/officeDocument/2006/relationships" xmlns:m="http://schemas.openxmlformats.org/officeDocument/2006/math" xmlns:v="urn:schemas-microsoft-com:vml" xmlns:wp14="http://schemas.microsoft.com/office/word/2010/wordprocessingDrawing" xmlns:wp="http://schemas.openxmlformats.org/drawingml/2006/wordprocessingDrawing" xmlns:w10="urn:schemas-microsoft-com:office:word" xmlns:w="http://schemas.openxmlformats.org/wordprocessingml/2006/main" xmlns:w14="http://schemas.microsoft.com/office/word/2010/wordml" xmlns:w15="http://schemas.microsoft.com/office/word/2012/wordml" xmlns:w16cex="http://schemas.microsoft.com/office/word/2018/wordml/cex" xmlns:w16cid="http://schemas.microsoft.com/office/word/2016/wordml/cid" xmlns:w16="http://schemas.microsoft.com/office/word/2018/wordml" xmlns:w16du="http://schemas.microsoft.com/office/word/2023/wordml/word16du" xmlns:w16sdtdh="http://schemas.microsoft.com/office/word/2020/wordml/sdtdatahash" xmlns:w16se="http://schemas.microsoft.com/office/word/2015/wordml/symex" xmlns:wpg="http://schemas.microsoft.com/office/word/2010/wordprocessingGroup" xmlns:wpi="http://schemas.microsoft.com/office/word/2010/wordprocessingInk" xmlns:wne="http://schemas.microsoft.com/office/word/2006/wordml" xmlns:wps="http://schemas.microsoft.com/office/word/2010/wordprocessingShape" mc:Ignorable="w14 w15 w16se w16cid w16 w16cex w16sdtdh w16du wp14">
   <w:body>
     <w:p>
       <w:r>
@@ -17576,6 +17576,9 @@
     <w:p/>
     <w:p>
       <w:r>
+        <w:rPr>
+          <w:noProof/>
+        </w:rPr>
         <w:lastRenderedPageBreak/>
         <w:drawing>
           <wp:inline distT="0" distB="0" distL="0" distR="0" wp14:anchorId="4E546250" wp14:editId="7FA928FE">
@@ -17644,7 +17647,13 @@
       </w:r>
       <w:proofErr w:type="spellEnd"/>
       <w:r>
-        <w:t>] = longest increasing subarray which ends at index ‘</w:t>
+        <w:t xml:space="preserve">] = </w:t>
+      </w:r>
+      <w:r>
+        <w:t xml:space="preserve">length of </w:t>
+      </w:r>
+      <w:r>
+        <w:t>longest increasing subarray which ends at index ‘</w:t>
       </w:r>
       <w:proofErr w:type="spellStart"/>
       <w:r>
@@ -17682,7 +17691,13 @@
       </w:r>
       <w:proofErr w:type="spellEnd"/>
       <w:r>
-        <w:t>] = longest decreasing subarray which starts at index “</w:t>
+        <w:t xml:space="preserve">] = </w:t>
+      </w:r>
+      <w:r>
+        <w:t xml:space="preserve">length of </w:t>
+      </w:r>
+      <w:r>
+        <w:t>longest decreasing subarray which starts at index “</w:t>
       </w:r>
       <w:proofErr w:type="spellStart"/>
       <w:r>
@@ -17696,10 +17711,7 @@
         <w:t xml:space="preserve"> </w:t>
       </w:r>
       <w:r>
-        <w:t xml:space="preserve"> </w:t>
-      </w:r>
-      <w:r>
-        <w:t>(strictly)</w:t>
+        <w:t xml:space="preserve"> (strictly)</w:t>
       </w:r>
     </w:p>
     <w:p>
@@ -17925,10 +17937,7 @@
     </w:p>
     <w:p>
       <w:r>
-        <w:t xml:space="preserve">Let’s take </w:t>
-      </w:r>
-      <w:r>
-        <w:t>[1 2 4 2 1]</w:t>
+        <w:t>Let’s take [1 2 4 2 1]</w:t>
       </w:r>
       <w:r>
         <w:t xml:space="preserve"> , and now </w:t>
@@ -17942,6 +17951,9 @@
     </w:p>
     <w:p>
       <w:r>
+        <w:rPr>
+          <w:noProof/>
+        </w:rPr>
         <w:lastRenderedPageBreak/>
         <w:drawing>
           <wp:inline distT="0" distB="0" distL="0" distR="0" wp14:anchorId="63DF5213" wp14:editId="17519CA0">
@@ -18046,7 +18058,771 @@
         <w:t>.</w:t>
       </w:r>
     </w:p>
-    <w:p/>
+    <w:p>
+      <w:pPr>
+        <w:pStyle w:val="Heading1"/>
+      </w:pPr>
+      <w:r>
+        <w:t>Count</w:t>
+      </w:r>
+      <w:r>
+        <w:t xml:space="preserve"> </w:t>
+      </w:r>
+      <w:r>
+        <w:t>Number</w:t>
+      </w:r>
+      <w:r>
+        <w:t xml:space="preserve"> </w:t>
+      </w:r>
+      <w:r>
+        <w:t>Of</w:t>
+      </w:r>
+      <w:r>
+        <w:t xml:space="preserve"> </w:t>
+      </w:r>
+      <w:r>
+        <w:t>Valleys</w:t>
+      </w:r>
+    </w:p>
+    <w:p>
+      <w:pPr>
+        <w:rPr>
+          <w:lang w:val="en-US"/>
+        </w:rPr>
+      </w:pPr>
+      <w:r>
+        <w:rPr>
+          <w:lang w:val="en-US"/>
+        </w:rPr>
+        <w:t xml:space="preserve">Given an array of N positive integers; find the number of </w:t>
+      </w:r>
+      <w:r>
+        <w:rPr>
+          <w:lang w:val="en-US"/>
+        </w:rPr>
+        <w:t>valleys</w:t>
+      </w:r>
+      <w:r>
+        <w:rPr>
+          <w:lang w:val="en-US"/>
+        </w:rPr>
+        <w:t xml:space="preserve"> of size &gt;=</w:t>
+      </w:r>
+      <w:r>
+        <w:rPr>
+          <w:lang w:val="en-US"/>
+        </w:rPr>
+        <w:t>3.</w:t>
+      </w:r>
+      <w:r>
+        <w:rPr>
+          <w:lang w:val="en-US"/>
+        </w:rPr>
+        <w:t> </w:t>
+      </w:r>
+    </w:p>
+    <w:p>
+      <w:pPr>
+        <w:rPr>
+          <w:lang w:val="en-US"/>
+        </w:rPr>
+      </w:pPr>
+      <w:r>
+        <w:rPr>
+          <w:lang w:val="en-US"/>
+        </w:rPr>
+        <w:t>B = [5 3 4 8] </w:t>
+      </w:r>
+    </w:p>
+    <w:p>
+      <w:pPr>
+        <w:rPr>
+          <w:lang w:val="en-US"/>
+        </w:rPr>
+      </w:pPr>
+      <w:r>
+        <w:rPr>
+          <w:lang w:val="en-US"/>
+        </w:rPr>
+        <w:t>Number of V-</w:t>
+      </w:r>
+      <w:r>
+        <w:rPr>
+          <w:lang w:val="en-US"/>
+        </w:rPr>
+        <w:t>Shapes: -</w:t>
+      </w:r>
+      <w:r>
+        <w:rPr>
+          <w:lang w:val="en-US"/>
+        </w:rPr>
+        <w:t xml:space="preserve"> 2 </w:t>
+      </w:r>
+    </w:p>
+    <w:p>
+      <w:pPr>
+        <w:rPr>
+          <w:lang w:val="en-US"/>
+        </w:rPr>
+      </w:pPr>
+      <w:r>
+        <w:rPr>
+          <w:lang w:val="en-US"/>
+        </w:rPr>
+        <w:t>(5,3,4) and (5,3,4,8)</w:t>
+      </w:r>
+    </w:p>
+    <w:p>
+      <w:pPr>
+        <w:rPr>
+          <w:lang w:val="en-US"/>
+        </w:rPr>
+      </w:pPr>
+      <w:r>
+        <w:rPr>
+          <w:lang w:val="en-US"/>
+        </w:rPr>
+        <w:t>B</w:t>
+      </w:r>
+      <w:r>
+        <w:rPr>
+          <w:lang w:val="en-US"/>
+        </w:rPr>
+        <w:t xml:space="preserve"> = [5 4 3 </w:t>
+      </w:r>
+      <w:r>
+        <w:rPr>
+          <w:lang w:val="en-US"/>
+        </w:rPr>
+        <w:t>6</w:t>
+      </w:r>
+      <w:r>
+        <w:rPr>
+          <w:lang w:val="en-US"/>
+        </w:rPr>
+        <w:t xml:space="preserve"> </w:t>
+      </w:r>
+      <w:proofErr w:type="gramStart"/>
+      <w:r>
+        <w:rPr>
+          <w:lang w:val="en-US"/>
+        </w:rPr>
+        <w:t xml:space="preserve">7 </w:t>
+      </w:r>
+      <w:r>
+        <w:rPr>
+          <w:lang w:val="en-US"/>
+        </w:rPr>
+        <w:t>]</w:t>
+      </w:r>
+      <w:proofErr w:type="gramEnd"/>
+    </w:p>
+    <w:p>
+      <w:pPr>
+        <w:rPr>
+          <w:lang w:val="en-US"/>
+        </w:rPr>
+      </w:pPr>
+      <w:r>
+        <w:rPr>
+          <w:lang w:val="en-US"/>
+        </w:rPr>
+        <w:t xml:space="preserve">Number of V-Shapes: - 4 </w:t>
+      </w:r>
+    </w:p>
+    <w:p>
+      <w:pPr>
+        <w:rPr>
+          <w:lang w:val="en-US"/>
+        </w:rPr>
+      </w:pPr>
+      <w:proofErr w:type="gramStart"/>
+      <w:r>
+        <w:rPr>
+          <w:lang w:val="en-US"/>
+        </w:rPr>
+        <w:t>( 4</w:t>
+      </w:r>
+      <w:proofErr w:type="gramEnd"/>
+      <w:r>
+        <w:rPr>
+          <w:lang w:val="en-US"/>
+        </w:rPr>
+        <w:t xml:space="preserve"> 3 </w:t>
+      </w:r>
+      <w:r>
+        <w:rPr>
+          <w:lang w:val="en-US"/>
+        </w:rPr>
+        <w:t>6</w:t>
+      </w:r>
+      <w:r>
+        <w:rPr>
+          <w:lang w:val="en-US"/>
+        </w:rPr>
+        <w:t xml:space="preserve"> )</w:t>
+      </w:r>
+    </w:p>
+    <w:p>
+      <w:pPr>
+        <w:rPr>
+          <w:lang w:val="en-US"/>
+        </w:rPr>
+      </w:pPr>
+      <w:proofErr w:type="gramStart"/>
+      <w:r>
+        <w:rPr>
+          <w:lang w:val="en-US"/>
+        </w:rPr>
+        <w:t>( 4</w:t>
+      </w:r>
+      <w:proofErr w:type="gramEnd"/>
+      <w:r>
+        <w:rPr>
+          <w:lang w:val="en-US"/>
+        </w:rPr>
+        <w:t xml:space="preserve"> 3 </w:t>
+      </w:r>
+      <w:r>
+        <w:rPr>
+          <w:lang w:val="en-US"/>
+        </w:rPr>
+        <w:t>6</w:t>
+      </w:r>
+      <w:r>
+        <w:rPr>
+          <w:lang w:val="en-US"/>
+        </w:rPr>
+        <w:t xml:space="preserve"> </w:t>
+      </w:r>
+      <w:r>
+        <w:rPr>
+          <w:lang w:val="en-US"/>
+        </w:rPr>
+        <w:t>7</w:t>
+      </w:r>
+      <w:r>
+        <w:rPr>
+          <w:lang w:val="en-US"/>
+        </w:rPr>
+        <w:t xml:space="preserve"> )</w:t>
+      </w:r>
+    </w:p>
+    <w:p>
+      <w:pPr>
+        <w:rPr>
+          <w:lang w:val="en-US"/>
+        </w:rPr>
+      </w:pPr>
+      <w:proofErr w:type="gramStart"/>
+      <w:r>
+        <w:rPr>
+          <w:lang w:val="en-US"/>
+        </w:rPr>
+        <w:t>( 5</w:t>
+      </w:r>
+      <w:proofErr w:type="gramEnd"/>
+      <w:r>
+        <w:rPr>
+          <w:lang w:val="en-US"/>
+        </w:rPr>
+        <w:t xml:space="preserve"> 4 3 </w:t>
+      </w:r>
+      <w:r>
+        <w:rPr>
+          <w:lang w:val="en-US"/>
+        </w:rPr>
+        <w:t>6</w:t>
+      </w:r>
+      <w:r>
+        <w:rPr>
+          <w:lang w:val="en-US"/>
+        </w:rPr>
+        <w:t xml:space="preserve"> )</w:t>
+      </w:r>
+    </w:p>
+    <w:p>
+      <w:pPr>
+        <w:rPr>
+          <w:lang w:val="en-US"/>
+        </w:rPr>
+      </w:pPr>
+      <w:proofErr w:type="gramStart"/>
+      <w:r>
+        <w:rPr>
+          <w:lang w:val="en-US"/>
+        </w:rPr>
+        <w:t>( 5</w:t>
+      </w:r>
+      <w:proofErr w:type="gramEnd"/>
+      <w:r>
+        <w:rPr>
+          <w:lang w:val="en-US"/>
+        </w:rPr>
+        <w:t xml:space="preserve"> 4 3 </w:t>
+      </w:r>
+      <w:r>
+        <w:rPr>
+          <w:lang w:val="en-US"/>
+        </w:rPr>
+        <w:t>6</w:t>
+      </w:r>
+      <w:r>
+        <w:rPr>
+          <w:lang w:val="en-US"/>
+        </w:rPr>
+        <w:t xml:space="preserve"> </w:t>
+      </w:r>
+      <w:r>
+        <w:rPr>
+          <w:lang w:val="en-US"/>
+        </w:rPr>
+        <w:t>7</w:t>
+      </w:r>
+      <w:r>
+        <w:rPr>
+          <w:lang w:val="en-US"/>
+        </w:rPr>
+        <w:t xml:space="preserve"> )</w:t>
+      </w:r>
+    </w:p>
+    <w:p>
+      <w:pPr>
+        <w:rPr>
+          <w:lang w:val="en-US"/>
+        </w:rPr>
+      </w:pPr>
+    </w:p>
+    <w:p>
+      <w:pPr>
+        <w:rPr>
+          <w:b/>
+          <w:bCs/>
+          <w:lang w:val="en-US"/>
+        </w:rPr>
+      </w:pPr>
+      <w:r>
+        <w:rPr>
+          <w:b/>
+          <w:bCs/>
+          <w:lang w:val="en-US"/>
+        </w:rPr>
+        <w:lastRenderedPageBreak/>
+        <w:t xml:space="preserve">Brute </w:t>
+      </w:r>
+      <w:r>
+        <w:rPr>
+          <w:b/>
+          <w:bCs/>
+          <w:lang w:val="en-US"/>
+        </w:rPr>
+        <w:t>Force:</w:t>
+      </w:r>
+      <w:r>
+        <w:rPr>
+          <w:b/>
+          <w:bCs/>
+          <w:lang w:val="en-US"/>
+        </w:rPr>
+        <w:t xml:space="preserve"> </w:t>
+      </w:r>
+    </w:p>
+    <w:p>
+      <w:pPr>
+        <w:rPr>
+          <w:lang w:val="en-US"/>
+        </w:rPr>
+      </w:pPr>
+      <w:r>
+        <w:rPr>
+          <w:lang w:val="en-US"/>
+        </w:rPr>
+        <w:t>For every possible subarray we need to check if it is a valley or not.</w:t>
+      </w:r>
+      <w:r>
+        <w:rPr>
+          <w:lang w:val="en-US"/>
+        </w:rPr>
+        <w:t xml:space="preserve"> </w:t>
+      </w:r>
+      <w:r>
+        <w:rPr>
+          <w:lang w:val="en-US"/>
+        </w:rPr>
+        <w:t>The structure for valley should be first it is strictly decreasing then it should be strictly increasing</w:t>
+      </w:r>
+      <w:r>
+        <w:rPr>
+          <w:lang w:val="en-US"/>
+        </w:rPr>
+        <w:t xml:space="preserve"> after the breaking point.</w:t>
+      </w:r>
+    </w:p>
+    <w:p>
+      <w:pPr>
+        <w:rPr>
+          <w:lang w:val="en-US"/>
+        </w:rPr>
+      </w:pPr>
+      <w:r>
+        <w:rPr>
+          <w:lang w:val="en-US"/>
+        </w:rPr>
+        <w:t xml:space="preserve">For every </w:t>
+      </w:r>
+      <w:r>
+        <w:rPr>
+          <w:lang w:val="en-US"/>
+        </w:rPr>
+        <w:t>subarray,</w:t>
+      </w:r>
+      <w:r>
+        <w:rPr>
+          <w:lang w:val="en-US"/>
+        </w:rPr>
+        <w:t xml:space="preserve"> find the smallest element in that and </w:t>
+      </w:r>
+      <w:r>
+        <w:rPr>
+          <w:lang w:val="en-US"/>
+        </w:rPr>
+        <w:t xml:space="preserve">check the left and right </w:t>
+      </w:r>
+      <w:r>
+        <w:rPr>
+          <w:lang w:val="en-US"/>
+        </w:rPr>
+        <w:t>parts,</w:t>
+      </w:r>
+      <w:r>
+        <w:rPr>
+          <w:lang w:val="en-US"/>
+        </w:rPr>
+        <w:t xml:space="preserve"> if there are two same </w:t>
+      </w:r>
+      <w:r>
+        <w:rPr>
+          <w:lang w:val="en-US"/>
+        </w:rPr>
+        <w:t>elements,</w:t>
+      </w:r>
+      <w:r>
+        <w:rPr>
+          <w:lang w:val="en-US"/>
+        </w:rPr>
+        <w:t xml:space="preserve"> then it will not be </w:t>
+      </w:r>
+      <w:r>
+        <w:rPr>
+          <w:lang w:val="en-US"/>
+        </w:rPr>
+        <w:t>a</w:t>
+      </w:r>
+      <w:r>
+        <w:rPr>
+          <w:lang w:val="en-US"/>
+        </w:rPr>
+        <w:t xml:space="preserve"> valley.</w:t>
+      </w:r>
+      <w:r>
+        <w:rPr>
+          <w:lang w:val="en-US"/>
+        </w:rPr>
+        <w:t xml:space="preserve"> </w:t>
+      </w:r>
+    </w:p>
+    <w:p>
+      <w:pPr>
+        <w:rPr>
+          <w:lang w:val="en-US"/>
+        </w:rPr>
+      </w:pPr>
+      <w:r>
+        <w:rPr>
+          <w:lang w:val="en-US"/>
+        </w:rPr>
+        <w:t xml:space="preserve">Time </w:t>
+      </w:r>
+      <w:r>
+        <w:rPr>
+          <w:lang w:val="en-US"/>
+        </w:rPr>
+        <w:t>Complexity:</w:t>
+      </w:r>
+      <w:r>
+        <w:rPr>
+          <w:lang w:val="en-US"/>
+        </w:rPr>
+        <w:t xml:space="preserve"> O</w:t>
+      </w:r>
+      <w:r>
+        <w:rPr>
+          <w:lang w:val="en-US"/>
+        </w:rPr>
+        <w:t xml:space="preserve"> </w:t>
+      </w:r>
+      <w:r>
+        <w:rPr>
+          <w:lang w:val="en-US"/>
+        </w:rPr>
+        <w:t>(N^3)</w:t>
+      </w:r>
+    </w:p>
+    <w:p>
+      <w:pPr>
+        <w:rPr>
+          <w:lang w:val="en-US"/>
+        </w:rPr>
+      </w:pPr>
+      <w:r>
+        <w:rPr>
+          <w:lang w:val="en-US"/>
+        </w:rPr>
+        <w:t xml:space="preserve">Space </w:t>
+      </w:r>
+      <w:r>
+        <w:rPr>
+          <w:lang w:val="en-US"/>
+        </w:rPr>
+        <w:t>Complexity:</w:t>
+      </w:r>
+      <w:r>
+        <w:rPr>
+          <w:lang w:val="en-US"/>
+        </w:rPr>
+        <w:t xml:space="preserve"> </w:t>
+      </w:r>
+      <w:r>
+        <w:rPr>
+          <w:lang w:val="en-US"/>
+        </w:rPr>
+        <w:t>O (</w:t>
+      </w:r>
+      <w:r>
+        <w:rPr>
+          <w:lang w:val="en-US"/>
+        </w:rPr>
+        <w:t>1)</w:t>
+      </w:r>
+    </w:p>
+    <w:p>
+      <w:pPr>
+        <w:rPr>
+          <w:rFonts w:cs="Times New Roman (Body CS)"/>
+          <w:lang w:val="en-US"/>
+        </w:rPr>
+      </w:pPr>
+    </w:p>
+    <w:p>
+      <w:pPr>
+        <w:rPr>
+          <w:b/>
+          <w:bCs/>
+        </w:rPr>
+      </w:pPr>
+      <w:r>
+        <w:rPr>
+          <w:b/>
+          <w:bCs/>
+        </w:rPr>
+        <w:t xml:space="preserve">Best Approach : </w:t>
+      </w:r>
+    </w:p>
+    <w:p>
+      <w:pPr>
+        <w:rPr>
+          <w:lang w:val="en-US"/>
+        </w:rPr>
+      </w:pPr>
+      <w:r>
+        <w:rPr>
+          <w:lang w:val="en-US"/>
+        </w:rPr>
+        <w:t xml:space="preserve">This is very similar to </w:t>
+      </w:r>
+      <w:r>
+        <w:rPr>
+          <w:lang w:val="en-US"/>
+        </w:rPr>
+        <w:t>finding number of maintains question</w:t>
+      </w:r>
+    </w:p>
+    <w:p>
+      <w:pPr>
+        <w:rPr>
+          <w:lang w:val="en-US"/>
+        </w:rPr>
+      </w:pPr>
+      <w:r>
+        <w:rPr>
+          <w:lang w:val="en-US"/>
+        </w:rPr>
+        <w:t>Let’s build 2 arrays first.</w:t>
+      </w:r>
+    </w:p>
+    <w:p>
+      <w:pPr>
+        <w:rPr>
+          <w:lang w:val="en-US"/>
+        </w:rPr>
+      </w:pPr>
+      <w:r>
+        <w:rPr>
+          <w:lang w:val="en-US"/>
+        </w:rPr>
+        <w:t>left[</w:t>
+      </w:r>
+      <w:proofErr w:type="spellStart"/>
+      <w:r>
+        <w:rPr>
+          <w:lang w:val="en-US"/>
+        </w:rPr>
+        <w:t>i</w:t>
+      </w:r>
+      <w:proofErr w:type="spellEnd"/>
+      <w:r>
+        <w:rPr>
+          <w:lang w:val="en-US"/>
+        </w:rPr>
+        <w:t xml:space="preserve">] = </w:t>
+      </w:r>
+      <w:r>
+        <w:rPr>
+          <w:lang w:val="en-US"/>
+        </w:rPr>
+        <w:t xml:space="preserve">length of </w:t>
+      </w:r>
+      <w:r>
+        <w:t xml:space="preserve">longest </w:t>
+      </w:r>
+      <w:r>
+        <w:rPr>
+          <w:lang w:val="en-US"/>
+        </w:rPr>
+        <w:t>decreasing</w:t>
+      </w:r>
+      <w:r>
+        <w:rPr>
+          <w:lang w:val="en-US"/>
+        </w:rPr>
+        <w:t xml:space="preserve"> </w:t>
+      </w:r>
+      <w:r>
+        <w:t>subarray which ends at index ‘</w:t>
+      </w:r>
+      <w:proofErr w:type="spellStart"/>
+      <w:r>
+        <w:t>i</w:t>
+      </w:r>
+      <w:proofErr w:type="spellEnd"/>
+      <w:proofErr w:type="gramStart"/>
+      <w:r>
+        <w:t>’ .</w:t>
+      </w:r>
+      <w:proofErr w:type="gramEnd"/>
+      <w:r>
+        <w:t xml:space="preserve"> (strictly)</w:t>
+      </w:r>
+      <w:r>
+        <w:t xml:space="preserve"> from the left side.</w:t>
+      </w:r>
+    </w:p>
+    <w:p>
+      <w:pPr>
+        <w:rPr>
+          <w:lang w:val="en-US"/>
+        </w:rPr>
+      </w:pPr>
+    </w:p>
+    <w:p>
+      <w:pPr>
+        <w:rPr>
+          <w:lang w:val="en-US"/>
+        </w:rPr>
+      </w:pPr>
+      <w:r>
+        <w:rPr>
+          <w:lang w:val="en-US"/>
+        </w:rPr>
+        <w:t>right[</w:t>
+      </w:r>
+      <w:proofErr w:type="spellStart"/>
+      <w:r>
+        <w:rPr>
+          <w:lang w:val="en-US"/>
+        </w:rPr>
+        <w:t>i</w:t>
+      </w:r>
+      <w:proofErr w:type="spellEnd"/>
+      <w:r>
+        <w:rPr>
+          <w:lang w:val="en-US"/>
+        </w:rPr>
+        <w:t>]</w:t>
+      </w:r>
+      <w:r>
+        <w:rPr>
+          <w:lang w:val="en-US"/>
+        </w:rPr>
+        <w:t xml:space="preserve"> = </w:t>
+      </w:r>
+      <w:r>
+        <w:rPr>
+          <w:lang w:val="en-US"/>
+        </w:rPr>
+        <w:t xml:space="preserve">length </w:t>
+      </w:r>
+      <w:r>
+        <w:rPr>
+          <w:lang w:val="en-US"/>
+        </w:rPr>
+        <w:t xml:space="preserve">of </w:t>
+      </w:r>
+      <w:r>
+        <w:t xml:space="preserve">longest </w:t>
+      </w:r>
+      <w:r>
+        <w:rPr>
+          <w:lang w:val="en-US"/>
+        </w:rPr>
+        <w:t>decreasing</w:t>
+      </w:r>
+      <w:r>
+        <w:rPr>
+          <w:lang w:val="en-US"/>
+        </w:rPr>
+        <w:t xml:space="preserve"> </w:t>
+      </w:r>
+      <w:r>
+        <w:t>subarray which ends at index ‘</w:t>
+      </w:r>
+      <w:proofErr w:type="spellStart"/>
+      <w:r>
+        <w:t>i</w:t>
+      </w:r>
+      <w:proofErr w:type="spellEnd"/>
+      <w:proofErr w:type="gramStart"/>
+      <w:r>
+        <w:t>’ .</w:t>
+      </w:r>
+      <w:proofErr w:type="gramEnd"/>
+      <w:r>
+        <w:t xml:space="preserve"> (strictly) from the </w:t>
+      </w:r>
+      <w:r>
+        <w:t xml:space="preserve">right </w:t>
+      </w:r>
+      <w:r>
+        <w:t>side.</w:t>
+      </w:r>
+    </w:p>
+    <w:p>
+      <w:pPr>
+        <w:rPr>
+          <w:lang w:val="en-US"/>
+        </w:rPr>
+      </w:pPr>
+    </w:p>
     <w:p>
       <w:pPr>
         <w:pStyle w:val="Heading1"/>
@@ -18139,7 +18915,6 @@
           <w:noProof/>
           <w:szCs w:val="24"/>
         </w:rPr>
-        <w:lastRenderedPageBreak/>
         <w:drawing>
           <wp:inline distT="0" distB="0" distL="0" distR="0" wp14:anchorId="114879BE" wp14:editId="247338BB">
             <wp:extent cx="5731510" cy="1670050"/>
@@ -18939,7 +19714,7 @@
 </file>
 
 <file path=word/numbering.xml><?xml version="1.0" encoding="utf-8"?>
-<w:numbering xmlns:wpc="http://schemas.microsoft.com/office/word/2010/wordprocessingCanvas" xmlns:cx="http://schemas.microsoft.com/office/drawing/2014/chartex" xmlns:cx1="http://schemas.microsoft.com/office/drawing/2015/9/8/chartex" xmlns:cx2="http://schemas.microsoft.com/office/drawing/2015/10/21/chartex" xmlns:cx3="http://schemas.microsoft.com/office/drawing/2016/5/9/chartex" xmlns:cx4="http://schemas.microsoft.com/office/drawing/2016/5/10/chartex" xmlns:cx5="http://schemas.microsoft.com/office/drawing/2016/5/11/chartex" xmlns:cx6="http://schemas.microsoft.com/office/drawing/2016/5/12/chartex" xmlns:cx7="http://schemas.microsoft.com/office/drawing/2016/5/13/chartex" xmlns:cx8="http://schemas.microsoft.com/office/drawing/2016/5/14/chartex" xmlns:mc="http://schemas.openxmlformats.org/markup-compatibility/2006" xmlns:aink="http://schemas.microsoft.com/office/drawing/2016/ink" xmlns:am3d="http://schemas.microsoft.com/office/drawing/2017/model3d" xmlns:o="urn:schemas-microsoft-com:office:office" xmlns:oel="http://schemas.microsoft.com/office/2019/extlst" xmlns:r="http://schemas.openxmlformats.org/officeDocument/2006/relationships" xmlns:m="http://schemas.openxmlformats.org/officeDocument/2006/math" xmlns:v="urn:schemas-microsoft-com:vml" xmlns:wp14="http://schemas.microsoft.com/office/word/2010/wordprocessingDrawing" xmlns:wp="http://schemas.openxmlformats.org/drawingml/2006/wordprocessingDrawing" xmlns:w10="urn:schemas-microsoft-com:office:word" xmlns:w="http://schemas.openxmlformats.org/wordprocessingml/2006/main" xmlns:w14="http://schemas.microsoft.com/office/word/2010/wordml" xmlns:w15="http://schemas.microsoft.com/office/word/2012/wordml" xmlns:w16cex="http://schemas.microsoft.com/office/word/2018/wordml/cex" xmlns:w16cid="http://schemas.microsoft.com/office/word/2016/wordml/cid" xmlns:w16="http://schemas.microsoft.com/office/word/2018/wordml" xmlns:w16sdtdh="http://schemas.microsoft.com/office/word/2020/wordml/sdtdatahash" xmlns:w16se="http://schemas.microsoft.com/office/word/2015/wordml/symex" xmlns:wpg="http://schemas.microsoft.com/office/word/2010/wordprocessingGroup" xmlns:wpi="http://schemas.microsoft.com/office/word/2010/wordprocessingInk" xmlns:wne="http://schemas.microsoft.com/office/word/2006/wordml" xmlns:wps="http://schemas.microsoft.com/office/word/2010/wordprocessingShape" mc:Ignorable="w14 w15 w16se w16cid w16 w16cex w16sdtdh wp14">
+<w:numbering xmlns:wpc="http://schemas.microsoft.com/office/word/2010/wordprocessingCanvas" xmlns:cx="http://schemas.microsoft.com/office/drawing/2014/chartex" xmlns:cx1="http://schemas.microsoft.com/office/drawing/2015/9/8/chartex" xmlns:cx2="http://schemas.microsoft.com/office/drawing/2015/10/21/chartex" xmlns:cx3="http://schemas.microsoft.com/office/drawing/2016/5/9/chartex" xmlns:cx4="http://schemas.microsoft.com/office/drawing/2016/5/10/chartex" xmlns:cx5="http://schemas.microsoft.com/office/drawing/2016/5/11/chartex" xmlns:cx6="http://schemas.microsoft.com/office/drawing/2016/5/12/chartex" xmlns:cx7="http://schemas.microsoft.com/office/drawing/2016/5/13/chartex" xmlns:cx8="http://schemas.microsoft.com/office/drawing/2016/5/14/chartex" xmlns:mc="http://schemas.openxmlformats.org/markup-compatibility/2006" xmlns:aink="http://schemas.microsoft.com/office/drawing/2016/ink" xmlns:am3d="http://schemas.microsoft.com/office/drawing/2017/model3d" xmlns:o="urn:schemas-microsoft-com:office:office" xmlns:oel="http://schemas.microsoft.com/office/2019/extlst" xmlns:r="http://schemas.openxmlformats.org/officeDocument/2006/relationships" xmlns:m="http://schemas.openxmlformats.org/officeDocument/2006/math" xmlns:v="urn:schemas-microsoft-com:vml" xmlns:wp14="http://schemas.microsoft.com/office/word/2010/wordprocessingDrawing" xmlns:wp="http://schemas.openxmlformats.org/drawingml/2006/wordprocessingDrawing" xmlns:w10="urn:schemas-microsoft-com:office:word" xmlns:w="http://schemas.openxmlformats.org/wordprocessingml/2006/main" xmlns:w14="http://schemas.microsoft.com/office/word/2010/wordml" xmlns:w15="http://schemas.microsoft.com/office/word/2012/wordml" xmlns:w16cex="http://schemas.microsoft.com/office/word/2018/wordml/cex" xmlns:w16cid="http://schemas.microsoft.com/office/word/2016/wordml/cid" xmlns:w16="http://schemas.microsoft.com/office/word/2018/wordml" xmlns:w16du="http://schemas.microsoft.com/office/word/2023/wordml/word16du" xmlns:w16sdtdh="http://schemas.microsoft.com/office/word/2020/wordml/sdtdatahash" xmlns:w16se="http://schemas.microsoft.com/office/word/2015/wordml/symex" xmlns:wpg="http://schemas.microsoft.com/office/word/2010/wordprocessingGroup" xmlns:wpi="http://schemas.microsoft.com/office/word/2010/wordprocessingInk" xmlns:wne="http://schemas.microsoft.com/office/word/2006/wordml" xmlns:wps="http://schemas.microsoft.com/office/word/2010/wordprocessingShape" mc:Ignorable="w14 w15 w16se w16cid w16 w16cex w16sdtdh w16du wp14">
   <w:abstractNum w:abstractNumId="0" w15:restartNumberingAfterBreak="0">
     <w:nsid w:val="1EC75DA2"/>
     <w:multiLevelType w:val="multilevel"/>
@@ -19634,7 +20409,7 @@
 </file>
 
 <file path=word/styles.xml><?xml version="1.0" encoding="utf-8"?>
-<w:styles xmlns:mc="http://schemas.openxmlformats.org/markup-compatibility/2006" xmlns:r="http://schemas.openxmlformats.org/officeDocument/2006/relationships" xmlns:w="http://schemas.openxmlformats.org/wordprocessingml/2006/main" xmlns:w14="http://schemas.microsoft.com/office/word/2010/wordml" xmlns:w15="http://schemas.microsoft.com/office/word/2012/wordml" xmlns:w16cex="http://schemas.microsoft.com/office/word/2018/wordml/cex" xmlns:w16cid="http://schemas.microsoft.com/office/word/2016/wordml/cid" xmlns:w16="http://schemas.microsoft.com/office/word/2018/wordml" xmlns:w16sdtdh="http://schemas.microsoft.com/office/word/2020/wordml/sdtdatahash" xmlns:w16se="http://schemas.microsoft.com/office/word/2015/wordml/symex" mc:Ignorable="w14 w15 w16se w16cid w16 w16cex w16sdtdh">
+<w:styles xmlns:mc="http://schemas.openxmlformats.org/markup-compatibility/2006" xmlns:r="http://schemas.openxmlformats.org/officeDocument/2006/relationships" xmlns:w="http://schemas.openxmlformats.org/wordprocessingml/2006/main" xmlns:w14="http://schemas.microsoft.com/office/word/2010/wordml" xmlns:w15="http://schemas.microsoft.com/office/word/2012/wordml" xmlns:w16cex="http://schemas.microsoft.com/office/word/2018/wordml/cex" xmlns:w16cid="http://schemas.microsoft.com/office/word/2016/wordml/cid" xmlns:w16="http://schemas.microsoft.com/office/word/2018/wordml" xmlns:w16du="http://schemas.microsoft.com/office/word/2023/wordml/word16du" xmlns:w16sdtdh="http://schemas.microsoft.com/office/word/2020/wordml/sdtdatahash" xmlns:w16se="http://schemas.microsoft.com/office/word/2015/wordml/symex" mc:Ignorable="w14 w15 w16se w16cid w16 w16cex w16sdtdh w16du">
   <w:docDefaults>
     <w:rPrDefault>
       <w:rPr>

</xml_diff>

<commit_message>
maximum sum of 2 non overlapping subarray on Sun, Aug 11, 2024  08:43:04 AM
</commit_message>
<xml_diff>
--- a/Hashing/Hashing.docx
+++ b/Hashing/Hashing.docx
@@ -18060,6 +18060,48 @@
     </w:p>
     <w:p>
       <w:pPr>
+        <w:rPr>
+          <w:lang w:val="en-US"/>
+        </w:rPr>
+      </w:pPr>
+      <w:proofErr w:type="gramStart"/>
+      <w:r>
+        <w:rPr>
+          <w:lang w:val="en-US"/>
+        </w:rPr>
+        <w:t>TC :</w:t>
+      </w:r>
+      <w:proofErr w:type="gramEnd"/>
+      <w:r>
+        <w:rPr>
+          <w:lang w:val="en-US"/>
+        </w:rPr>
+        <w:t xml:space="preserve"> O(N)</w:t>
+      </w:r>
+    </w:p>
+    <w:p>
+      <w:pPr>
+        <w:rPr>
+          <w:lang w:val="en-US"/>
+        </w:rPr>
+      </w:pPr>
+      <w:proofErr w:type="gramStart"/>
+      <w:r>
+        <w:rPr>
+          <w:lang w:val="en-US"/>
+        </w:rPr>
+        <w:t>SC :</w:t>
+      </w:r>
+      <w:proofErr w:type="gramEnd"/>
+      <w:r>
+        <w:rPr>
+          <w:lang w:val="en-US"/>
+        </w:rPr>
+        <w:t xml:space="preserve"> O(N) </w:t>
+      </w:r>
+    </w:p>
+    <w:p>
+      <w:pPr>
         <w:pStyle w:val="Heading1"/>
       </w:pPr>
       <w:r>
@@ -18352,6 +18394,7 @@
         <w:rPr>
           <w:lang w:val="en-US"/>
         </w:rPr>
+        <w:lastRenderedPageBreak/>
         <w:t>( 5</w:t>
       </w:r>
       <w:proofErr w:type="gramEnd"/>
@@ -18407,7 +18450,6 @@
           <w:bCs/>
           <w:lang w:val="en-US"/>
         </w:rPr>
-        <w:lastRenderedPageBreak/>
         <w:t xml:space="preserve">Brute </w:t>
       </w:r>
       <w:r>
@@ -18721,10 +18763,7 @@
       </w:r>
       <w:proofErr w:type="gramEnd"/>
       <w:r>
-        <w:t xml:space="preserve"> (strictly)</w:t>
-      </w:r>
-      <w:r>
-        <w:t xml:space="preserve"> from the left side.</w:t>
+        <w:t xml:space="preserve"> (strictly) from the left side.</w:t>
       </w:r>
     </w:p>
     <w:p>
@@ -18807,21 +18846,1943 @@
       </w:r>
       <w:proofErr w:type="gramEnd"/>
       <w:r>
-        <w:t xml:space="preserve"> (strictly) from the </w:t>
-      </w:r>
-      <w:r>
-        <w:t xml:space="preserve">right </w:t>
-      </w:r>
-      <w:r>
-        <w:t>side.</w:t>
-      </w:r>
-    </w:p>
-    <w:p>
-      <w:pPr>
-        <w:rPr>
-          <w:lang w:val="en-US"/>
-        </w:rPr>
-      </w:pPr>
+        <w:t xml:space="preserve"> (strictly) from the right side.</w:t>
+      </w:r>
+    </w:p>
+    <w:p>
+      <w:pPr>
+        <w:rPr>
+          <w:lang w:val="en-US"/>
+        </w:rPr>
+      </w:pPr>
+      <w:proofErr w:type="gramStart"/>
+      <w:r>
+        <w:rPr>
+          <w:lang w:val="en-US"/>
+        </w:rPr>
+        <w:t>TC :</w:t>
+      </w:r>
+      <w:proofErr w:type="gramEnd"/>
+      <w:r>
+        <w:rPr>
+          <w:lang w:val="en-US"/>
+        </w:rPr>
+        <w:t xml:space="preserve"> O(N)</w:t>
+      </w:r>
+    </w:p>
+    <w:p>
+      <w:pPr>
+        <w:rPr>
+          <w:lang w:val="en-US"/>
+        </w:rPr>
+      </w:pPr>
+      <w:proofErr w:type="gramStart"/>
+      <w:r>
+        <w:rPr>
+          <w:lang w:val="en-US"/>
+        </w:rPr>
+        <w:t>SC :</w:t>
+      </w:r>
+      <w:proofErr w:type="gramEnd"/>
+      <w:r>
+        <w:rPr>
+          <w:lang w:val="en-US"/>
+        </w:rPr>
+        <w:t xml:space="preserve"> O(N) </w:t>
+      </w:r>
+    </w:p>
+    <w:p>
+      <w:pPr>
+        <w:pStyle w:val="Heading1"/>
+        <w:rPr>
+          <w:lang w:val="en-US"/>
+        </w:rPr>
+      </w:pPr>
+      <w:r>
+        <w:rPr>
+          <w:lang w:val="en-US"/>
+        </w:rPr>
+        <w:t>Largest Subarray Sum</w:t>
+      </w:r>
+      <w:r>
+        <w:rPr>
+          <w:lang w:val="en-US"/>
+        </w:rPr>
+        <w:t xml:space="preserve"> </w:t>
+      </w:r>
+      <w:proofErr w:type="gramStart"/>
+      <w:r>
+        <w:rPr>
+          <w:lang w:val="en-US"/>
+        </w:rPr>
+        <w:t>At</w:t>
+      </w:r>
+      <w:proofErr w:type="gramEnd"/>
+      <w:r>
+        <w:rPr>
+          <w:lang w:val="en-US"/>
+        </w:rPr>
+        <w:t xml:space="preserve"> Each Index </w:t>
+      </w:r>
+      <w:proofErr w:type="spellStart"/>
+      <w:r>
+        <w:rPr>
+          <w:lang w:val="en-US"/>
+        </w:rPr>
+        <w:t>i</w:t>
+      </w:r>
+      <w:proofErr w:type="spellEnd"/>
+      <w:r>
+        <w:rPr>
+          <w:lang w:val="en-US"/>
+        </w:rPr>
+        <w:t xml:space="preserve"> </w:t>
+      </w:r>
+    </w:p>
+    <w:p>
+      <w:pPr>
+        <w:rPr>
+          <w:lang w:val="en-US"/>
+        </w:rPr>
+      </w:pPr>
+      <w:r>
+        <w:rPr>
+          <w:lang w:val="en-US"/>
+        </w:rPr>
+        <w:t>We are given an array of size “N</w:t>
+      </w:r>
+      <w:r>
+        <w:rPr>
+          <w:lang w:val="en-US"/>
+        </w:rPr>
+        <w:t>”;</w:t>
+      </w:r>
+      <w:r>
+        <w:rPr>
+          <w:lang w:val="en-US"/>
+        </w:rPr>
+        <w:t xml:space="preserve"> for each index “</w:t>
+      </w:r>
+      <w:proofErr w:type="spellStart"/>
+      <w:r>
+        <w:rPr>
+          <w:lang w:val="en-US"/>
+        </w:rPr>
+        <w:t>i</w:t>
+      </w:r>
+      <w:proofErr w:type="spellEnd"/>
+      <w:proofErr w:type="gramStart"/>
+      <w:r>
+        <w:rPr>
+          <w:lang w:val="en-US"/>
+        </w:rPr>
+        <w:t>” ;</w:t>
+      </w:r>
+      <w:proofErr w:type="gramEnd"/>
+      <w:r>
+        <w:rPr>
+          <w:lang w:val="en-US"/>
+        </w:rPr>
+        <w:t xml:space="preserve"> output the subarray sum which is largest and ends at index “</w:t>
+      </w:r>
+      <w:proofErr w:type="spellStart"/>
+      <w:r>
+        <w:rPr>
+          <w:lang w:val="en-US"/>
+        </w:rPr>
+        <w:t>i</w:t>
+      </w:r>
+      <w:proofErr w:type="spellEnd"/>
+      <w:r>
+        <w:rPr>
+          <w:lang w:val="en-US"/>
+        </w:rPr>
+        <w:t>”</w:t>
+      </w:r>
+      <w:r>
+        <w:rPr>
+          <w:lang w:val="en-US"/>
+        </w:rPr>
+        <w:t>.</w:t>
+      </w:r>
+    </w:p>
+    <w:p>
+      <w:pPr>
+        <w:rPr>
+          <w:lang w:val="en-US"/>
+        </w:rPr>
+      </w:pPr>
+      <w:r>
+        <w:rPr>
+          <w:lang w:val="en-US"/>
+        </w:rPr>
+        <w:t xml:space="preserve">For </w:t>
+      </w:r>
+      <w:r>
+        <w:rPr>
+          <w:lang w:val="en-US"/>
+        </w:rPr>
+        <w:t>example,</w:t>
+      </w:r>
+      <w:r>
+        <w:rPr>
+          <w:lang w:val="en-US"/>
+        </w:rPr>
+        <w:t xml:space="preserve"> let’s say </w:t>
+      </w:r>
+      <w:r>
+        <w:rPr>
+          <w:lang w:val="en-US"/>
+        </w:rPr>
+        <w:t>we are given the below array</w:t>
+      </w:r>
+    </w:p>
+    <w:p>
+      <w:pPr>
+        <w:rPr>
+          <w:lang w:val="en-US"/>
+        </w:rPr>
+      </w:pPr>
+      <w:r>
+        <w:rPr>
+          <w:lang w:val="en-US"/>
+        </w:rPr>
+        <w:t>[5 -8 1 1 5]</w:t>
+      </w:r>
+    </w:p>
+    <w:p>
+      <w:pPr>
+        <w:rPr>
+          <w:lang w:val="en-US"/>
+        </w:rPr>
+      </w:pPr>
+      <w:r>
+        <w:rPr>
+          <w:lang w:val="en-US"/>
+        </w:rPr>
+        <w:t>Now,</w:t>
+      </w:r>
+      <w:r>
+        <w:rPr>
+          <w:lang w:val="en-US"/>
+        </w:rPr>
+        <w:t xml:space="preserve"> if we </w:t>
+      </w:r>
+      <w:r>
+        <w:rPr>
+          <w:lang w:val="en-US"/>
+        </w:rPr>
+        <w:t>look</w:t>
+      </w:r>
+      <w:r>
+        <w:rPr>
+          <w:lang w:val="en-US"/>
+        </w:rPr>
+        <w:t xml:space="preserve"> at the </w:t>
+      </w:r>
+      <w:r>
+        <w:rPr>
+          <w:lang w:val="en-US"/>
+        </w:rPr>
+        <w:t xml:space="preserve">end of </w:t>
+      </w:r>
+      <w:r>
+        <w:rPr>
+          <w:lang w:val="en-US"/>
+        </w:rPr>
+        <w:t>each index the largest will be below</w:t>
+      </w:r>
+    </w:p>
+    <w:p>
+      <w:pPr>
+        <w:rPr>
+          <w:lang w:val="en-US"/>
+        </w:rPr>
+      </w:pPr>
+      <w:r>
+        <w:rPr>
+          <w:lang w:val="en-US"/>
+        </w:rPr>
+        <w:t>[5 -3 1 2 7]</w:t>
+      </w:r>
+    </w:p>
+    <w:p>
+      <w:pPr>
+        <w:rPr>
+          <w:lang w:val="en-US"/>
+        </w:rPr>
+      </w:pPr>
+    </w:p>
+    <w:p>
+      <w:pPr>
+        <w:rPr>
+          <w:lang w:val="en-US"/>
+        </w:rPr>
+      </w:pPr>
+    </w:p>
+    <w:p>
+      <w:pPr>
+        <w:rPr>
+          <w:lang w:val="en-US"/>
+        </w:rPr>
+      </w:pPr>
+    </w:p>
+    <w:p>
+      <w:pPr>
+        <w:rPr>
+          <w:b/>
+          <w:bCs/>
+          <w:lang w:val="en-US"/>
+        </w:rPr>
+      </w:pPr>
+      <w:r>
+        <w:rPr>
+          <w:b/>
+          <w:bCs/>
+          <w:lang w:val="en-US"/>
+        </w:rPr>
+        <w:lastRenderedPageBreak/>
+        <w:t xml:space="preserve">Naive </w:t>
+      </w:r>
+      <w:r>
+        <w:rPr>
+          <w:b/>
+          <w:bCs/>
+          <w:lang w:val="en-US"/>
+        </w:rPr>
+        <w:t>Approach:</w:t>
+      </w:r>
+      <w:r>
+        <w:rPr>
+          <w:b/>
+          <w:bCs/>
+          <w:lang w:val="en-US"/>
+        </w:rPr>
+        <w:t xml:space="preserve"> </w:t>
+      </w:r>
+    </w:p>
+    <w:p>
+      <w:pPr>
+        <w:rPr>
+          <w:lang w:val="en-US"/>
+        </w:rPr>
+      </w:pPr>
+      <w:r>
+        <w:rPr>
+          <w:lang w:val="en-US"/>
+        </w:rPr>
+        <w:t>W</w:t>
+      </w:r>
+      <w:r>
+        <w:rPr>
+          <w:lang w:val="en-US"/>
+        </w:rPr>
+        <w:t>e can maintain a</w:t>
+      </w:r>
+      <w:r>
+        <w:rPr>
+          <w:lang w:val="en-US"/>
+        </w:rPr>
+        <w:t xml:space="preserve"> </w:t>
+      </w:r>
+      <w:r>
+        <w:rPr>
+          <w:lang w:val="en-US"/>
+        </w:rPr>
+        <w:t>prefix array which will tell us that at</w:t>
+      </w:r>
+      <w:r>
+        <w:rPr>
+          <w:lang w:val="en-US"/>
+        </w:rPr>
+        <w:t xml:space="preserve"> </w:t>
+      </w:r>
+      <w:r>
+        <w:rPr>
+          <w:lang w:val="en-US"/>
+        </w:rPr>
+        <w:t>each</w:t>
+      </w:r>
+      <w:r>
+        <w:rPr>
+          <w:lang w:val="en-US"/>
+        </w:rPr>
+        <w:t xml:space="preserve"> </w:t>
+      </w:r>
+      <w:r>
+        <w:rPr>
+          <w:lang w:val="en-US"/>
+        </w:rPr>
+        <w:t>index</w:t>
+      </w:r>
+      <w:r>
+        <w:rPr>
+          <w:lang w:val="en-US"/>
+        </w:rPr>
+        <w:t xml:space="preserve"> the maximum possible sum possible ending to that index</w:t>
+      </w:r>
+      <w:r>
+        <w:rPr>
+          <w:lang w:val="en-US"/>
+        </w:rPr>
+        <w:t>,</w:t>
+      </w:r>
+      <w:r>
+        <w:rPr>
+          <w:lang w:val="en-US"/>
+        </w:rPr>
+        <w:t xml:space="preserve"> when we traverse </w:t>
+      </w:r>
+      <w:r>
+        <w:rPr>
+          <w:lang w:val="en-US"/>
+        </w:rPr>
+        <w:t>forward</w:t>
+      </w:r>
+      <w:r>
+        <w:rPr>
+          <w:lang w:val="en-US"/>
+        </w:rPr>
+        <w:t>.</w:t>
+      </w:r>
+    </w:p>
+    <w:p>
+      <w:pPr>
+        <w:rPr>
+          <w:lang w:val="en-US"/>
+        </w:rPr>
+      </w:pPr>
+      <w:r>
+        <w:rPr>
+          <w:lang w:val="en-US"/>
+        </w:rPr>
+        <w:t xml:space="preserve">At every </w:t>
+      </w:r>
+      <w:r>
+        <w:rPr>
+          <w:lang w:val="en-US"/>
+        </w:rPr>
+        <w:t>index,</w:t>
+      </w:r>
+      <w:r>
+        <w:rPr>
+          <w:lang w:val="en-US"/>
+        </w:rPr>
+        <w:t xml:space="preserve"> we would have 2 possible options</w:t>
+      </w:r>
+    </w:p>
+    <w:p>
+      <w:pPr>
+        <w:pStyle w:val="ListParagraph"/>
+        <w:numPr>
+          <w:ilvl w:val="2"/>
+          <w:numId w:val="3"/>
+        </w:numPr>
+        <w:rPr>
+          <w:lang w:val="en-US"/>
+        </w:rPr>
+      </w:pPr>
+      <w:r>
+        <w:rPr>
+          <w:lang w:val="en-US"/>
+        </w:rPr>
+        <w:t>To see if including that index better the sum</w:t>
+      </w:r>
+      <w:r>
+        <w:rPr>
+          <w:lang w:val="en-US"/>
+        </w:rPr>
+        <w:t xml:space="preserve"> to continue streak</w:t>
+      </w:r>
+    </w:p>
+    <w:p>
+      <w:pPr>
+        <w:pStyle w:val="ListParagraph"/>
+        <w:numPr>
+          <w:ilvl w:val="2"/>
+          <w:numId w:val="3"/>
+        </w:numPr>
+        <w:rPr>
+          <w:lang w:val="en-US"/>
+        </w:rPr>
+      </w:pPr>
+      <w:r>
+        <w:rPr>
+          <w:lang w:val="en-US"/>
+        </w:rPr>
+        <w:t xml:space="preserve">Start </w:t>
+      </w:r>
+      <w:r>
+        <w:rPr>
+          <w:lang w:val="en-US"/>
+        </w:rPr>
+        <w:t xml:space="preserve">sum </w:t>
+      </w:r>
+      <w:r>
+        <w:rPr>
+          <w:lang w:val="en-US"/>
+        </w:rPr>
+        <w:t>with that index alone.</w:t>
+      </w:r>
+    </w:p>
+    <w:p>
+      <w:pPr>
+        <w:rPr>
+          <w:lang w:val="en-US"/>
+        </w:rPr>
+      </w:pPr>
+    </w:p>
+    <w:p>
+      <w:pPr>
+        <w:rPr>
+          <w:lang w:val="en-US"/>
+        </w:rPr>
+      </w:pPr>
+      <w:r>
+        <w:rPr>
+          <w:lang w:val="en-US"/>
+        </w:rPr>
+        <w:t>TC:</w:t>
+      </w:r>
+      <w:r>
+        <w:rPr>
+          <w:lang w:val="en-US"/>
+        </w:rPr>
+        <w:t xml:space="preserve"> </w:t>
+      </w:r>
+      <w:r>
+        <w:rPr>
+          <w:lang w:val="en-US"/>
+        </w:rPr>
+        <w:t>O</w:t>
+      </w:r>
+      <w:r>
+        <w:rPr>
+          <w:lang w:val="en-US"/>
+        </w:rPr>
+        <w:t>(N)</w:t>
+      </w:r>
+    </w:p>
+    <w:p>
+      <w:pPr>
+        <w:rPr>
+          <w:lang w:val="en-US"/>
+        </w:rPr>
+      </w:pPr>
+      <w:r>
+        <w:rPr>
+          <w:lang w:val="en-US"/>
+        </w:rPr>
+        <w:t>SC:</w:t>
+      </w:r>
+      <w:r>
+        <w:rPr>
+          <w:lang w:val="en-US"/>
+        </w:rPr>
+        <w:t xml:space="preserve"> O(N)</w:t>
+      </w:r>
+      <w:r>
+        <w:rPr>
+          <w:lang w:val="en-US"/>
+        </w:rPr>
+        <w:t xml:space="preserve"> </w:t>
+      </w:r>
+    </w:p>
+    <w:p>
+      <w:pPr>
+        <w:rPr>
+          <w:b/>
+          <w:bCs/>
+          <w:lang w:val="en-US"/>
+        </w:rPr>
+      </w:pPr>
+      <w:r>
+        <w:rPr>
+          <w:b/>
+          <w:bCs/>
+          <w:lang w:val="en-US"/>
+        </w:rPr>
+        <w:t xml:space="preserve">Better </w:t>
+      </w:r>
+      <w:r>
+        <w:rPr>
+          <w:b/>
+          <w:bCs/>
+          <w:lang w:val="en-US"/>
+        </w:rPr>
+        <w:t>Approach:</w:t>
+      </w:r>
+      <w:r>
+        <w:rPr>
+          <w:b/>
+          <w:bCs/>
+          <w:lang w:val="en-US"/>
+        </w:rPr>
+        <w:t xml:space="preserve"> </w:t>
+      </w:r>
+    </w:p>
+    <w:p>
+      <w:pPr>
+        <w:rPr>
+          <w:lang w:val="en-US"/>
+        </w:rPr>
+      </w:pPr>
+      <w:r>
+        <w:rPr>
+          <w:lang w:val="en-US"/>
+        </w:rPr>
+        <w:t xml:space="preserve">We could solve this problem in </w:t>
+      </w:r>
+      <w:proofErr w:type="gramStart"/>
+      <w:r>
+        <w:rPr>
+          <w:lang w:val="en-US"/>
+        </w:rPr>
+        <w:t>O(</w:t>
+      </w:r>
+      <w:proofErr w:type="gramEnd"/>
+      <w:r>
+        <w:rPr>
+          <w:lang w:val="en-US"/>
+        </w:rPr>
+        <w:t xml:space="preserve">1) space </w:t>
+      </w:r>
+      <w:r>
+        <w:rPr>
+          <w:lang w:val="en-US"/>
+        </w:rPr>
+        <w:t>( by a variable alone )</w:t>
+      </w:r>
+      <w:r>
+        <w:rPr>
+          <w:lang w:val="en-US"/>
+        </w:rPr>
+        <w:t xml:space="preserve"> </w:t>
+      </w:r>
+      <w:r>
+        <w:rPr>
+          <w:lang w:val="en-US"/>
+        </w:rPr>
+        <w:t xml:space="preserve">as well avoiding the need to </w:t>
+      </w:r>
+      <w:r>
+        <w:rPr>
+          <w:lang w:val="en-US"/>
+        </w:rPr>
+        <w:t>maintain a separate array.</w:t>
+      </w:r>
+    </w:p>
+    <w:p>
+      <w:pPr>
+        <w:pStyle w:val="Heading1"/>
+        <w:rPr>
+          <w:lang w:val="en-US"/>
+        </w:rPr>
+      </w:pPr>
+      <w:r>
+        <w:rPr>
+          <w:lang w:val="en-US"/>
+        </w:rPr>
+        <w:t>Maximum</w:t>
+      </w:r>
+      <w:r>
+        <w:rPr>
+          <w:lang w:val="en-US"/>
+        </w:rPr>
+        <w:t xml:space="preserve"> </w:t>
+      </w:r>
+      <w:r>
+        <w:rPr>
+          <w:lang w:val="en-US"/>
+        </w:rPr>
+        <w:t>Sum</w:t>
+      </w:r>
+      <w:r>
+        <w:rPr>
+          <w:lang w:val="en-US"/>
+        </w:rPr>
+        <w:t xml:space="preserve"> </w:t>
+      </w:r>
+      <w:proofErr w:type="gramStart"/>
+      <w:r>
+        <w:rPr>
+          <w:lang w:val="en-US"/>
+        </w:rPr>
+        <w:t>Of</w:t>
+      </w:r>
+      <w:proofErr w:type="gramEnd"/>
+      <w:r>
+        <w:rPr>
+          <w:lang w:val="en-US"/>
+        </w:rPr>
+        <w:t xml:space="preserve"> </w:t>
+      </w:r>
+      <w:r>
+        <w:rPr>
+          <w:lang w:val="en-US"/>
+        </w:rPr>
+        <w:t>Two</w:t>
+      </w:r>
+      <w:r>
+        <w:rPr>
+          <w:lang w:val="en-US"/>
+        </w:rPr>
+        <w:t xml:space="preserve"> </w:t>
+      </w:r>
+      <w:r>
+        <w:rPr>
+          <w:lang w:val="en-US"/>
+        </w:rPr>
+        <w:t>Non</w:t>
+      </w:r>
+      <w:r>
+        <w:rPr>
+          <w:lang w:val="en-US"/>
+        </w:rPr>
+        <w:t xml:space="preserve"> </w:t>
+      </w:r>
+      <w:r>
+        <w:rPr>
+          <w:lang w:val="en-US"/>
+        </w:rPr>
+        <w:t>Overlapping</w:t>
+      </w:r>
+      <w:r>
+        <w:rPr>
+          <w:lang w:val="en-US"/>
+        </w:rPr>
+        <w:t xml:space="preserve"> </w:t>
+      </w:r>
+      <w:proofErr w:type="spellStart"/>
+      <w:r>
+        <w:rPr>
+          <w:lang w:val="en-US"/>
+        </w:rPr>
+        <w:t>SubArray</w:t>
+      </w:r>
+      <w:proofErr w:type="spellEnd"/>
+    </w:p>
+    <w:p>
+      <w:pPr>
+        <w:rPr>
+          <w:lang w:val="en-US"/>
+        </w:rPr>
+      </w:pPr>
+      <w:r>
+        <w:rPr>
+          <w:lang w:val="en-US"/>
+        </w:rPr>
+        <w:t xml:space="preserve">Find the maximum </w:t>
+      </w:r>
+      <w:r>
+        <w:rPr>
+          <w:lang w:val="en-US"/>
+        </w:rPr>
+        <w:t xml:space="preserve">possible </w:t>
+      </w:r>
+      <w:r>
+        <w:rPr>
+          <w:lang w:val="en-US"/>
+        </w:rPr>
+        <w:t xml:space="preserve">sum of </w:t>
+      </w:r>
+      <w:r>
+        <w:rPr>
+          <w:lang w:val="en-US"/>
+        </w:rPr>
+        <w:t xml:space="preserve">any </w:t>
+      </w:r>
+      <w:r>
+        <w:rPr>
+          <w:lang w:val="en-US"/>
+        </w:rPr>
+        <w:t xml:space="preserve">two </w:t>
+      </w:r>
+      <w:r>
+        <w:rPr>
+          <w:lang w:val="en-US"/>
+        </w:rPr>
+        <w:t>non-overlapping</w:t>
+      </w:r>
+      <w:r>
+        <w:rPr>
+          <w:lang w:val="en-US"/>
+        </w:rPr>
+        <w:t xml:space="preserve"> subarrays</w:t>
+      </w:r>
+      <w:r>
+        <w:rPr>
+          <w:lang w:val="en-US"/>
+        </w:rPr>
+        <w:t xml:space="preserve"> in an array.</w:t>
+      </w:r>
+    </w:p>
+    <w:p>
+      <w:pPr>
+        <w:rPr>
+          <w:b/>
+          <w:bCs/>
+          <w:lang w:val="en-US"/>
+        </w:rPr>
+      </w:pPr>
+      <w:r>
+        <w:rPr>
+          <w:b/>
+          <w:bCs/>
+          <w:lang w:val="en-US"/>
+        </w:rPr>
+        <w:t xml:space="preserve">Naive </w:t>
+      </w:r>
+      <w:r>
+        <w:rPr>
+          <w:b/>
+          <w:bCs/>
+          <w:lang w:val="en-US"/>
+        </w:rPr>
+        <w:t>Approach:</w:t>
+      </w:r>
+    </w:p>
+    <w:p>
+      <w:pPr>
+        <w:rPr>
+          <w:lang w:val="en-US"/>
+        </w:rPr>
+      </w:pPr>
+      <w:r>
+        <w:rPr>
+          <w:lang w:val="en-US"/>
+        </w:rPr>
+        <w:t xml:space="preserve">We </w:t>
+      </w:r>
+      <w:r>
+        <w:rPr>
+          <w:lang w:val="en-US"/>
+        </w:rPr>
+        <w:t xml:space="preserve">can try to solve this problem by tracking 2 subarrays sum </w:t>
+      </w:r>
+    </w:p>
+    <w:p>
+      <w:pPr>
+        <w:rPr>
+          <w:lang w:val="en-US"/>
+        </w:rPr>
+      </w:pPr>
+      <w:r>
+        <w:rPr>
+          <w:lang w:val="en-US"/>
+        </w:rPr>
+        <w:t>For 1</w:t>
+      </w:r>
+      <w:r>
+        <w:rPr>
+          <w:vertAlign w:val="superscript"/>
+          <w:lang w:val="en-US"/>
+        </w:rPr>
+        <w:t>st</w:t>
+      </w:r>
+      <w:r>
+        <w:rPr>
+          <w:lang w:val="en-US"/>
+        </w:rPr>
+        <w:t xml:space="preserve"> </w:t>
+      </w:r>
+      <w:r>
+        <w:rPr>
+          <w:lang w:val="en-US"/>
+        </w:rPr>
+        <w:t xml:space="preserve">subarray we will find the maximum sum ending at each index </w:t>
+      </w:r>
+      <w:proofErr w:type="spellStart"/>
+      <w:r>
+        <w:rPr>
+          <w:lang w:val="en-US"/>
+        </w:rPr>
+        <w:t>i</w:t>
+      </w:r>
+      <w:proofErr w:type="spellEnd"/>
+      <w:r>
+        <w:rPr>
+          <w:lang w:val="en-US"/>
+        </w:rPr>
+        <w:t xml:space="preserve">, </w:t>
+      </w:r>
+      <w:proofErr w:type="gramStart"/>
+      <w:r>
+        <w:rPr>
+          <w:lang w:val="en-US"/>
+        </w:rPr>
+        <w:t>‘ ‘</w:t>
+      </w:r>
+      <w:proofErr w:type="spellStart"/>
+      <w:proofErr w:type="gramEnd"/>
+      <w:r>
+        <w:rPr>
+          <w:lang w:val="en-US"/>
+        </w:rPr>
+        <w:t>i</w:t>
+      </w:r>
+      <w:proofErr w:type="spellEnd"/>
+      <w:r>
+        <w:rPr>
+          <w:lang w:val="en-US"/>
+        </w:rPr>
+        <w:t xml:space="preserve">’ </w:t>
+      </w:r>
+      <w:r>
+        <w:rPr>
+          <w:lang w:val="en-US"/>
+        </w:rPr>
+        <w:t xml:space="preserve">will </w:t>
+      </w:r>
+      <w:r>
+        <w:rPr>
+          <w:lang w:val="en-US"/>
+        </w:rPr>
+        <w:t>traverse from the 0 to n-2</w:t>
+      </w:r>
+      <w:r>
+        <w:rPr>
+          <w:lang w:val="en-US"/>
+        </w:rPr>
+        <w:t xml:space="preserve"> ( if we include n-1 also , it will be completely one array all alone )</w:t>
+      </w:r>
+      <w:r>
+        <w:rPr>
+          <w:lang w:val="en-US"/>
+        </w:rPr>
+        <w:t>.</w:t>
+      </w:r>
+      <w:r>
+        <w:rPr>
+          <w:lang w:val="en-US"/>
+        </w:rPr>
+        <w:t xml:space="preserve"> </w:t>
+      </w:r>
+      <w:r>
+        <w:rPr>
+          <w:lang w:val="en-US"/>
+        </w:rPr>
+        <w:t xml:space="preserve"> </w:t>
+      </w:r>
+    </w:p>
+    <w:p>
+      <w:pPr>
+        <w:rPr>
+          <w:lang w:val="en-US"/>
+        </w:rPr>
+      </w:pPr>
+      <w:r>
+        <w:rPr>
+          <w:lang w:val="en-US"/>
+        </w:rPr>
+        <w:t xml:space="preserve">For </w:t>
+      </w:r>
+      <w:r>
+        <w:rPr>
+          <w:lang w:val="en-US"/>
+        </w:rPr>
+        <w:t>2</w:t>
+      </w:r>
+      <w:r>
+        <w:rPr>
+          <w:vertAlign w:val="superscript"/>
+          <w:lang w:val="en-US"/>
+        </w:rPr>
+        <w:t>nd</w:t>
+      </w:r>
+      <w:r>
+        <w:rPr>
+          <w:lang w:val="en-US"/>
+        </w:rPr>
+        <w:t xml:space="preserve"> </w:t>
+      </w:r>
+      <w:r>
+        <w:rPr>
+          <w:lang w:val="en-US"/>
+        </w:rPr>
+        <w:t>subarray,</w:t>
+      </w:r>
+      <w:r>
+        <w:rPr>
+          <w:lang w:val="en-US"/>
+        </w:rPr>
+        <w:t xml:space="preserve"> </w:t>
+      </w:r>
+      <w:r>
+        <w:rPr>
+          <w:lang w:val="en-US"/>
+        </w:rPr>
+        <w:t xml:space="preserve">we will find the maximum sum </w:t>
+      </w:r>
+      <w:r>
+        <w:rPr>
+          <w:lang w:val="en-US"/>
+        </w:rPr>
+        <w:t xml:space="preserve">starting </w:t>
+      </w:r>
+      <w:r>
+        <w:rPr>
+          <w:lang w:val="en-US"/>
+        </w:rPr>
+        <w:t xml:space="preserve">at each index </w:t>
+      </w:r>
+      <w:r>
+        <w:rPr>
+          <w:lang w:val="en-US"/>
+        </w:rPr>
+        <w:t xml:space="preserve">j till the </w:t>
+      </w:r>
+      <w:r>
+        <w:rPr>
+          <w:lang w:val="en-US"/>
+        </w:rPr>
+        <w:t>end,</w:t>
+      </w:r>
+      <w:r>
+        <w:rPr>
+          <w:lang w:val="en-US"/>
+        </w:rPr>
+        <w:t xml:space="preserve"> j is always greater than </w:t>
+      </w:r>
+      <w:proofErr w:type="spellStart"/>
+      <w:r>
+        <w:rPr>
+          <w:lang w:val="en-US"/>
+        </w:rPr>
+        <w:t>i</w:t>
+      </w:r>
+      <w:proofErr w:type="spellEnd"/>
+      <w:r>
+        <w:rPr>
+          <w:lang w:val="en-US"/>
+        </w:rPr>
+        <w:t xml:space="preserve"> and </w:t>
+      </w:r>
+      <w:r>
+        <w:rPr>
+          <w:lang w:val="en-US"/>
+        </w:rPr>
+        <w:t>starts from 1</w:t>
+      </w:r>
+      <w:r>
+        <w:rPr>
+          <w:lang w:val="en-US"/>
+        </w:rPr>
+        <w:t>.</w:t>
+      </w:r>
+    </w:p>
+    <w:p>
+      <w:pPr>
+        <w:rPr>
+          <w:lang w:val="en-US"/>
+        </w:rPr>
+      </w:pPr>
+      <w:r>
+        <w:rPr>
+          <w:lang w:val="en-US"/>
+        </w:rPr>
+        <w:t xml:space="preserve">We would </w:t>
+      </w:r>
+      <w:r>
+        <w:rPr>
+          <w:lang w:val="en-US"/>
+        </w:rPr>
+        <w:t>calculate the 2 arrays</w:t>
+      </w:r>
+    </w:p>
+    <w:p>
+      <w:pPr>
+        <w:rPr>
+          <w:lang w:val="en-US"/>
+        </w:rPr>
+      </w:pPr>
+      <w:r>
+        <w:rPr>
+          <w:lang w:val="en-US"/>
+        </w:rPr>
+        <w:t>P[</w:t>
+      </w:r>
+      <w:proofErr w:type="spellStart"/>
+      <w:r>
+        <w:rPr>
+          <w:lang w:val="en-US"/>
+        </w:rPr>
+        <w:t>i</w:t>
+      </w:r>
+      <w:proofErr w:type="spellEnd"/>
+      <w:r>
+        <w:rPr>
+          <w:lang w:val="en-US"/>
+        </w:rPr>
+        <w:t xml:space="preserve">] </w:t>
+      </w:r>
+      <w:r>
+        <w:rPr>
+          <w:lang w:val="en-US"/>
+        </w:rPr>
+        <w:sym w:font="Wingdings" w:char="F0E0"/>
+      </w:r>
+      <w:r>
+        <w:rPr>
+          <w:lang w:val="en-US"/>
+        </w:rPr>
+        <w:t xml:space="preserve"> </w:t>
+      </w:r>
+      <w:r>
+        <w:rPr>
+          <w:lang w:val="en-US"/>
+        </w:rPr>
+        <w:t>tells us best sum possible of subarray ending at index “</w:t>
+      </w:r>
+      <w:proofErr w:type="spellStart"/>
+      <w:r>
+        <w:rPr>
+          <w:lang w:val="en-US"/>
+        </w:rPr>
+        <w:t>i</w:t>
+      </w:r>
+      <w:proofErr w:type="spellEnd"/>
+      <w:proofErr w:type="gramStart"/>
+      <w:r>
+        <w:rPr>
+          <w:lang w:val="en-US"/>
+        </w:rPr>
+        <w:t>”</w:t>
+      </w:r>
+      <w:r>
+        <w:rPr>
+          <w:lang w:val="en-US"/>
+        </w:rPr>
+        <w:t xml:space="preserve"> </w:t>
+      </w:r>
+      <w:r>
+        <w:rPr>
+          <w:lang w:val="en-US"/>
+        </w:rPr>
+        <w:t>;</w:t>
+      </w:r>
+      <w:proofErr w:type="gramEnd"/>
+    </w:p>
+    <w:p>
+      <w:pPr>
+        <w:rPr>
+          <w:lang w:val="en-US"/>
+        </w:rPr>
+      </w:pPr>
+      <w:r>
+        <w:rPr>
+          <w:lang w:val="en-US"/>
+        </w:rPr>
+        <w:t>S</w:t>
+      </w:r>
+      <w:r>
+        <w:rPr>
+          <w:lang w:val="en-US"/>
+        </w:rPr>
+        <w:t xml:space="preserve">[j] </w:t>
+      </w:r>
+      <w:r>
+        <w:rPr>
+          <w:lang w:val="en-US"/>
+        </w:rPr>
+        <w:sym w:font="Wingdings" w:char="F0E0"/>
+      </w:r>
+      <w:r>
+        <w:rPr>
+          <w:lang w:val="en-US"/>
+        </w:rPr>
+        <w:t xml:space="preserve"> </w:t>
+      </w:r>
+      <w:r>
+        <w:rPr>
+          <w:lang w:val="en-US"/>
+        </w:rPr>
+        <w:t>tells us best possible sum of subarray starting at index “j</w:t>
+      </w:r>
+      <w:proofErr w:type="gramStart"/>
+      <w:r>
+        <w:rPr>
+          <w:lang w:val="en-US"/>
+        </w:rPr>
+        <w:t>”</w:t>
+      </w:r>
+      <w:r>
+        <w:rPr>
+          <w:lang w:val="en-US"/>
+        </w:rPr>
+        <w:t xml:space="preserve"> ;</w:t>
+      </w:r>
+      <w:proofErr w:type="gramEnd"/>
+    </w:p>
+    <w:p>
+      <w:pPr>
+        <w:rPr>
+          <w:lang w:val="en-US"/>
+        </w:rPr>
+      </w:pPr>
+      <w:r>
+        <w:rPr>
+          <w:lang w:val="en-US"/>
+        </w:rPr>
+        <w:t>We iterate through all pairs (</w:t>
+      </w:r>
+      <w:proofErr w:type="spellStart"/>
+      <w:proofErr w:type="gramStart"/>
+      <w:r>
+        <w:rPr>
+          <w:lang w:val="en-US"/>
+        </w:rPr>
+        <w:t>i,j</w:t>
+      </w:r>
+      <w:proofErr w:type="spellEnd"/>
+      <w:proofErr w:type="gramEnd"/>
+      <w:r>
+        <w:rPr>
+          <w:lang w:val="en-US"/>
+        </w:rPr>
+        <w:t>)</w:t>
+      </w:r>
+      <w:r>
+        <w:rPr>
+          <w:lang w:val="en-US"/>
+        </w:rPr>
+        <w:t xml:space="preserve"> , to find the maximum </w:t>
+      </w:r>
+      <w:r>
+        <w:rPr>
+          <w:lang w:val="en-US"/>
+        </w:rPr>
+        <w:t>non-overlapping</w:t>
+      </w:r>
+      <w:r>
+        <w:rPr>
+          <w:lang w:val="en-US"/>
+        </w:rPr>
+        <w:t xml:space="preserve"> </w:t>
+      </w:r>
+      <w:r>
+        <w:rPr>
+          <w:lang w:val="en-US"/>
+        </w:rPr>
+        <w:t>subarray</w:t>
+      </w:r>
+      <w:r>
+        <w:rPr>
+          <w:lang w:val="en-US"/>
+        </w:rPr>
+        <w:t xml:space="preserve"> sum.</w:t>
+      </w:r>
+    </w:p>
+    <w:p>
+      <w:pPr>
+        <w:rPr>
+          <w:lang w:val="en-US"/>
+        </w:rPr>
+      </w:pPr>
+      <w:r>
+        <w:rPr>
+          <w:lang w:val="en-US"/>
+        </w:rPr>
+        <w:t xml:space="preserve">But here is a tricky </w:t>
+      </w:r>
+      <w:r>
+        <w:rPr>
+          <w:lang w:val="en-US"/>
+        </w:rPr>
+        <w:t>part,</w:t>
+      </w:r>
+      <w:r>
+        <w:rPr>
+          <w:lang w:val="en-US"/>
+        </w:rPr>
+        <w:t xml:space="preserve"> as we iterate through all possible P[</w:t>
+      </w:r>
+      <w:proofErr w:type="spellStart"/>
+      <w:r>
+        <w:rPr>
+          <w:lang w:val="en-US"/>
+        </w:rPr>
+        <w:t>i</w:t>
+      </w:r>
+      <w:proofErr w:type="spellEnd"/>
+      <w:r>
+        <w:rPr>
+          <w:lang w:val="en-US"/>
+        </w:rPr>
+        <w:t xml:space="preserve">] for all </w:t>
+      </w:r>
+      <w:proofErr w:type="spellStart"/>
+      <w:proofErr w:type="gramStart"/>
+      <w:r>
+        <w:rPr>
+          <w:lang w:val="en-US"/>
+        </w:rPr>
+        <w:t>i</w:t>
+      </w:r>
+      <w:proofErr w:type="spellEnd"/>
+      <w:r>
+        <w:rPr>
+          <w:lang w:val="en-US"/>
+        </w:rPr>
+        <w:t xml:space="preserve"> ,</w:t>
+      </w:r>
+      <w:proofErr w:type="gramEnd"/>
+      <w:r>
+        <w:rPr>
+          <w:lang w:val="en-US"/>
+        </w:rPr>
+        <w:t xml:space="preserve"> we should be good with first subarray sum part , but </w:t>
+      </w:r>
+      <w:r>
+        <w:rPr>
+          <w:lang w:val="en-US"/>
+        </w:rPr>
+        <w:t>for the 2</w:t>
+      </w:r>
+      <w:r>
+        <w:rPr>
+          <w:vertAlign w:val="superscript"/>
+          <w:lang w:val="en-US"/>
+        </w:rPr>
+        <w:t>nd</w:t>
+      </w:r>
+      <w:r>
+        <w:rPr>
+          <w:lang w:val="en-US"/>
+        </w:rPr>
+        <w:t xml:space="preserve"> part , for each of </w:t>
+      </w:r>
+      <w:proofErr w:type="spellStart"/>
+      <w:r>
+        <w:rPr>
+          <w:lang w:val="en-US"/>
+        </w:rPr>
+        <w:t>i</w:t>
+      </w:r>
+      <w:proofErr w:type="spellEnd"/>
+      <w:r>
+        <w:rPr>
+          <w:lang w:val="en-US"/>
+        </w:rPr>
+        <w:t xml:space="preserve"> , we have to look </w:t>
+      </w:r>
+      <w:r>
+        <w:rPr>
+          <w:lang w:val="en-US"/>
+        </w:rPr>
+        <w:t>for</w:t>
+      </w:r>
+      <w:r>
+        <w:rPr>
+          <w:lang w:val="en-US"/>
+        </w:rPr>
+        <w:t xml:space="preserve"> all j</w:t>
+      </w:r>
+      <w:r>
+        <w:rPr>
+          <w:lang w:val="en-US"/>
+        </w:rPr>
+        <w:t xml:space="preserve"> , as we may not immediately conclude that </w:t>
+      </w:r>
+      <w:r>
+        <w:rPr>
+          <w:lang w:val="en-US"/>
+        </w:rPr>
+        <w:t xml:space="preserve">for </w:t>
+      </w:r>
+      <w:r>
+        <w:rPr>
+          <w:lang w:val="en-US"/>
+        </w:rPr>
+        <w:t>first</w:t>
+      </w:r>
+      <w:r>
+        <w:rPr>
+          <w:lang w:val="en-US"/>
+        </w:rPr>
+        <w:t xml:space="preserve"> ‘j’ alone ,</w:t>
+      </w:r>
+      <w:r>
+        <w:rPr>
+          <w:lang w:val="en-US"/>
+        </w:rPr>
+        <w:t xml:space="preserve"> S[j] itself is largest , for example </w:t>
+      </w:r>
+    </w:p>
+    <w:p>
+      <w:pPr>
+        <w:rPr>
+          <w:lang w:val="en-US"/>
+        </w:rPr>
+      </w:pPr>
+    </w:p>
+    <w:p>
+      <w:pPr>
+        <w:rPr>
+          <w:lang w:val="en-US"/>
+        </w:rPr>
+      </w:pPr>
+      <w:r>
+        <w:rPr>
+          <w:lang w:val="en-US"/>
+        </w:rPr>
+        <w:lastRenderedPageBreak/>
+        <w:t>Let’s take</w:t>
+      </w:r>
+      <w:r>
+        <w:rPr>
+          <w:lang w:val="en-US"/>
+        </w:rPr>
+        <w:t xml:space="preserve"> </w:t>
+      </w:r>
+      <w:r>
+        <w:rPr>
+          <w:lang w:val="en-US"/>
+        </w:rPr>
+        <w:t>[</w:t>
+      </w:r>
+      <w:r>
+        <w:rPr>
+          <w:lang w:val="en-US"/>
+        </w:rPr>
+        <w:t xml:space="preserve"> </w:t>
+      </w:r>
+      <w:proofErr w:type="gramStart"/>
+      <w:r>
+        <w:rPr>
+          <w:lang w:val="en-US"/>
+        </w:rPr>
+        <w:t>6 ,</w:t>
+      </w:r>
+      <w:proofErr w:type="gramEnd"/>
+      <w:r>
+        <w:rPr>
+          <w:lang w:val="en-US"/>
+        </w:rPr>
+        <w:t xml:space="preserve"> </w:t>
+      </w:r>
+      <w:r>
+        <w:rPr>
+          <w:lang w:val="en-US"/>
+        </w:rPr>
+        <w:t xml:space="preserve">-5 , </w:t>
+      </w:r>
+      <w:r>
+        <w:rPr>
+          <w:lang w:val="en-US"/>
+        </w:rPr>
+        <w:t>2</w:t>
+      </w:r>
+      <w:r>
+        <w:rPr>
+          <w:lang w:val="en-US"/>
+        </w:rPr>
+        <w:t xml:space="preserve"> , </w:t>
+      </w:r>
+      <w:r>
+        <w:rPr>
+          <w:lang w:val="en-US"/>
+        </w:rPr>
+        <w:t>1</w:t>
+      </w:r>
+      <w:r>
+        <w:rPr>
+          <w:lang w:val="en-US"/>
+        </w:rPr>
+        <w:t>]</w:t>
+      </w:r>
+    </w:p>
+    <w:p>
+      <w:pPr>
+        <w:rPr>
+          <w:lang w:val="en-US"/>
+        </w:rPr>
+      </w:pPr>
+      <w:r>
+        <w:rPr>
+          <w:lang w:val="en-US"/>
+        </w:rPr>
+        <w:t>P</w:t>
+      </w:r>
+      <w:r>
+        <w:rPr>
+          <w:lang w:val="en-US"/>
+        </w:rPr>
+        <w:t>= [</w:t>
+      </w:r>
+      <w:proofErr w:type="gramStart"/>
+      <w:r>
+        <w:rPr>
+          <w:lang w:val="en-US"/>
+        </w:rPr>
+        <w:t>6 ,</w:t>
+      </w:r>
+      <w:proofErr w:type="gramEnd"/>
+      <w:r>
+        <w:rPr>
+          <w:lang w:val="en-US"/>
+        </w:rPr>
+        <w:t xml:space="preserve"> 1 , 3 , 4 ] </w:t>
+      </w:r>
+    </w:p>
+    <w:p>
+      <w:pPr>
+        <w:rPr>
+          <w:lang w:val="en-US"/>
+        </w:rPr>
+      </w:pPr>
+      <w:r>
+        <w:rPr>
+          <w:lang w:val="en-US"/>
+        </w:rPr>
+        <w:t xml:space="preserve">S= </w:t>
+      </w:r>
+      <w:r>
+        <w:rPr>
+          <w:lang w:val="en-US"/>
+        </w:rPr>
+        <w:t xml:space="preserve">[ </w:t>
+      </w:r>
+      <w:r>
+        <w:rPr>
+          <w:lang w:val="en-US"/>
+        </w:rPr>
+        <w:t>6,</w:t>
+      </w:r>
+      <w:r>
+        <w:rPr>
+          <w:lang w:val="en-US"/>
+        </w:rPr>
+        <w:t xml:space="preserve"> -</w:t>
+      </w:r>
+      <w:proofErr w:type="gramStart"/>
+      <w:r>
+        <w:rPr>
+          <w:lang w:val="en-US"/>
+        </w:rPr>
+        <w:t>2 ,</w:t>
+      </w:r>
+      <w:proofErr w:type="gramEnd"/>
+      <w:r>
+        <w:rPr>
+          <w:lang w:val="en-US"/>
+        </w:rPr>
+        <w:t xml:space="preserve"> 3 , 1 ]</w:t>
+      </w:r>
+    </w:p>
+    <w:p>
+      <w:pPr>
+        <w:rPr>
+          <w:lang w:val="en-US"/>
+        </w:rPr>
+      </w:pPr>
+      <w:r>
+        <w:rPr>
+          <w:lang w:val="en-US"/>
+        </w:rPr>
+        <w:t xml:space="preserve">And when </w:t>
+      </w:r>
+      <w:proofErr w:type="spellStart"/>
+      <w:r>
+        <w:rPr>
+          <w:lang w:val="en-US"/>
+        </w:rPr>
+        <w:t>i</w:t>
+      </w:r>
+      <w:proofErr w:type="spellEnd"/>
+      <w:r>
+        <w:rPr>
+          <w:lang w:val="en-US"/>
+        </w:rPr>
+        <w:t xml:space="preserve">=0 </w:t>
+      </w:r>
+      <w:r>
+        <w:rPr>
+          <w:lang w:val="en-US"/>
+        </w:rPr>
+        <w:t xml:space="preserve">and j= </w:t>
+      </w:r>
+      <w:proofErr w:type="gramStart"/>
+      <w:r>
+        <w:rPr>
+          <w:lang w:val="en-US"/>
+        </w:rPr>
+        <w:t xml:space="preserve">1 </w:t>
+      </w:r>
+      <w:r>
+        <w:rPr>
+          <w:lang w:val="en-US"/>
+        </w:rPr>
+        <w:t>,</w:t>
+      </w:r>
+      <w:proofErr w:type="gramEnd"/>
+      <w:r>
+        <w:rPr>
+          <w:lang w:val="en-US"/>
+        </w:rPr>
+        <w:t xml:space="preserve"> we may not take </w:t>
+      </w:r>
+      <w:r>
+        <w:rPr>
+          <w:lang w:val="en-US"/>
+        </w:rPr>
+        <w:t xml:space="preserve">S[1] = -2 value directly </w:t>
+      </w:r>
+      <w:r>
+        <w:rPr>
+          <w:lang w:val="en-US"/>
+        </w:rPr>
+        <w:t>as we see the better subarray sum ‘3’ later j = 2</w:t>
+      </w:r>
+      <w:r>
+        <w:rPr>
+          <w:lang w:val="en-US"/>
+        </w:rPr>
+        <w:t>.</w:t>
+      </w:r>
+    </w:p>
+    <w:p>
+      <w:pPr>
+        <w:rPr>
+          <w:lang w:val="en-US"/>
+        </w:rPr>
+      </w:pPr>
+      <w:r>
+        <w:rPr>
+          <w:lang w:val="en-US"/>
+        </w:rPr>
+        <w:t>So,</w:t>
+      </w:r>
+      <w:r>
+        <w:rPr>
+          <w:lang w:val="en-US"/>
+        </w:rPr>
+        <w:t xml:space="preserve"> </w:t>
+      </w:r>
+      <w:r>
+        <w:rPr>
+          <w:lang w:val="en-US"/>
+        </w:rPr>
+        <w:t>for every given ‘</w:t>
+      </w:r>
+      <w:proofErr w:type="spellStart"/>
+      <w:r>
+        <w:rPr>
+          <w:lang w:val="en-US"/>
+        </w:rPr>
+        <w:t>i</w:t>
+      </w:r>
+      <w:proofErr w:type="spellEnd"/>
+      <w:r>
+        <w:rPr>
+          <w:lang w:val="en-US"/>
+        </w:rPr>
+        <w:t>’,</w:t>
+      </w:r>
+      <w:r>
+        <w:rPr>
+          <w:lang w:val="en-US"/>
+        </w:rPr>
+        <w:t xml:space="preserve"> we possibly need to iterate through every ‘j’ after that.</w:t>
+      </w:r>
+    </w:p>
+    <w:p>
+      <w:pPr>
+        <w:rPr>
+          <w:rFonts w:ascii="Times New Roman" w:hAnsi="Times New Roman"/>
+          <w:szCs w:val="24"/>
+          <w:lang w:val="en-US"/>
+        </w:rPr>
+      </w:pPr>
+      <w:r>
+        <w:rPr>
+          <w:lang w:val="en-US"/>
+        </w:rPr>
+        <w:t>TC O(N^2)</w:t>
+      </w:r>
+    </w:p>
+    <w:p>
+      <w:pPr>
+        <w:rPr>
+          <w:rFonts w:ascii="Times New Roman" w:hAnsi="Times New Roman"/>
+          <w:szCs w:val="24"/>
+          <w:lang w:val="en-US"/>
+        </w:rPr>
+      </w:pPr>
+      <w:r>
+        <w:rPr>
+          <w:lang w:val="en-US"/>
+        </w:rPr>
+        <w:t>SC O(</w:t>
+      </w:r>
+      <w:r>
+        <w:rPr>
+          <w:lang w:val="en-US"/>
+        </w:rPr>
+        <w:t>N</w:t>
+      </w:r>
+      <w:r>
+        <w:rPr>
+          <w:lang w:val="en-US"/>
+        </w:rPr>
+        <w:t>)</w:t>
+      </w:r>
+    </w:p>
+    <w:p>
+      <w:pPr>
+        <w:rPr>
+          <w:b/>
+          <w:bCs/>
+          <w:lang w:val="en-US"/>
+        </w:rPr>
+      </w:pPr>
+      <w:r>
+        <w:rPr>
+          <w:b/>
+          <w:bCs/>
+          <w:lang w:val="en-US"/>
+        </w:rPr>
+        <w:t xml:space="preserve">Best </w:t>
+      </w:r>
+      <w:r>
+        <w:rPr>
+          <w:b/>
+          <w:bCs/>
+          <w:lang w:val="en-US"/>
+        </w:rPr>
+        <w:t>Approach:</w:t>
+      </w:r>
+      <w:r>
+        <w:rPr>
+          <w:b/>
+          <w:bCs/>
+          <w:lang w:val="en-US"/>
+        </w:rPr>
+        <w:t xml:space="preserve"> </w:t>
+      </w:r>
+    </w:p>
+    <w:p>
+      <w:pPr>
+        <w:rPr>
+          <w:lang w:val="en-US"/>
+        </w:rPr>
+      </w:pPr>
+      <w:r>
+        <w:rPr>
+          <w:lang w:val="en-US"/>
+        </w:rPr>
+        <w:t xml:space="preserve">Instead </w:t>
+      </w:r>
+      <w:r>
+        <w:rPr>
+          <w:lang w:val="en-US"/>
+        </w:rPr>
+        <w:t xml:space="preserve">of iterating through </w:t>
+      </w:r>
+      <w:r>
+        <w:rPr>
+          <w:lang w:val="en-US"/>
+        </w:rPr>
+        <w:t xml:space="preserve">every value of ‘j’ </w:t>
+      </w:r>
+      <w:r>
+        <w:rPr>
+          <w:lang w:val="en-US"/>
+        </w:rPr>
+        <w:t>to find the max for a given ‘</w:t>
+      </w:r>
+      <w:proofErr w:type="spellStart"/>
+      <w:r>
+        <w:rPr>
+          <w:lang w:val="en-US"/>
+        </w:rPr>
+        <w:t>i</w:t>
+      </w:r>
+      <w:proofErr w:type="spellEnd"/>
+      <w:r>
+        <w:rPr>
+          <w:lang w:val="en-US"/>
+        </w:rPr>
+        <w:t>’</w:t>
+      </w:r>
+      <w:r>
+        <w:rPr>
+          <w:lang w:val="en-US"/>
+        </w:rPr>
+        <w:t xml:space="preserve">, we could </w:t>
+      </w:r>
+      <w:r>
+        <w:rPr>
+          <w:lang w:val="en-US"/>
+        </w:rPr>
+        <w:t xml:space="preserve">construct a </w:t>
+      </w:r>
+      <w:r>
+        <w:rPr>
+          <w:lang w:val="en-US"/>
+        </w:rPr>
+        <w:t>precomputed</w:t>
+      </w:r>
+      <w:r>
+        <w:rPr>
+          <w:lang w:val="en-US"/>
+        </w:rPr>
+        <w:t xml:space="preserve"> array which takes care of this.</w:t>
+      </w:r>
+    </w:p>
+    <w:p>
+      <w:pPr>
+        <w:rPr>
+          <w:lang w:val="en-US"/>
+        </w:rPr>
+      </w:pPr>
+      <w:r>
+        <w:rPr>
+          <w:lang w:val="en-US"/>
+        </w:rPr>
+        <w:t xml:space="preserve"> </w:t>
+      </w:r>
+      <w:proofErr w:type="spellStart"/>
+      <w:r>
+        <w:rPr>
+          <w:lang w:val="en-US"/>
+        </w:rPr>
+        <w:t>max_suff</w:t>
+      </w:r>
+      <w:proofErr w:type="spellEnd"/>
+      <w:r>
+        <w:rPr>
+          <w:lang w:val="en-US"/>
+        </w:rPr>
+        <w:t xml:space="preserve">[j] </w:t>
+      </w:r>
+      <w:r>
+        <w:rPr>
+          <w:lang w:val="en-US"/>
+        </w:rPr>
+        <w:sym w:font="Wingdings" w:char="F0E0"/>
+      </w:r>
+      <w:r>
+        <w:rPr>
+          <w:lang w:val="en-US"/>
+        </w:rPr>
+        <w:t xml:space="preserve"> provide you the value that is greatest of subarray sum starting from ‘j’.</w:t>
+      </w:r>
+    </w:p>
+    <w:p>
+      <w:pPr>
+        <w:rPr>
+          <w:lang w:val="en-US"/>
+        </w:rPr>
+      </w:pPr>
+      <w:r>
+        <w:rPr>
+          <w:lang w:val="en-US"/>
+        </w:rPr>
+        <w:t>For a given ‘</w:t>
+      </w:r>
+      <w:proofErr w:type="spellStart"/>
+      <w:r>
+        <w:rPr>
+          <w:lang w:val="en-US"/>
+        </w:rPr>
+        <w:t>i</w:t>
+      </w:r>
+      <w:proofErr w:type="spellEnd"/>
+      <w:proofErr w:type="gramStart"/>
+      <w:r>
+        <w:rPr>
+          <w:lang w:val="en-US"/>
+        </w:rPr>
+        <w:t>’ ,</w:t>
+      </w:r>
+      <w:proofErr w:type="gramEnd"/>
+      <w:r>
+        <w:rPr>
+          <w:lang w:val="en-US"/>
+        </w:rPr>
+        <w:t xml:space="preserve"> we could readily find the max of all possible ‘j’ suffixes through </w:t>
+      </w:r>
+      <w:proofErr w:type="spellStart"/>
+      <w:r>
+        <w:rPr>
+          <w:lang w:val="en-US"/>
+        </w:rPr>
+        <w:t>max_suff</w:t>
+      </w:r>
+      <w:proofErr w:type="spellEnd"/>
+      <w:r>
+        <w:rPr>
+          <w:lang w:val="en-US"/>
+        </w:rPr>
+        <w:t>[i+1].</w:t>
+      </w:r>
+    </w:p>
+    <w:p>
+      <w:pPr>
+        <w:rPr>
+          <w:rFonts w:ascii="Times New Roman" w:hAnsi="Times New Roman"/>
+          <w:szCs w:val="24"/>
+          <w:lang w:val="en-US"/>
+        </w:rPr>
+      </w:pPr>
+      <w:r>
+        <w:rPr>
+          <w:lang w:val="en-US"/>
+        </w:rPr>
+        <w:t>TC:</w:t>
+      </w:r>
+      <w:r>
+        <w:rPr>
+          <w:lang w:val="en-US"/>
+        </w:rPr>
+        <w:t xml:space="preserve"> </w:t>
+      </w:r>
+      <w:r>
+        <w:rPr>
+          <w:lang w:val="en-US"/>
+        </w:rPr>
+        <w:t>O(N)</w:t>
+      </w:r>
+    </w:p>
+    <w:p>
+      <w:pPr>
+        <w:rPr>
+          <w:rFonts w:ascii="Times New Roman" w:hAnsi="Times New Roman"/>
+          <w:szCs w:val="24"/>
+          <w:lang w:val="en-US"/>
+        </w:rPr>
+      </w:pPr>
+      <w:r>
+        <w:rPr>
+          <w:lang w:val="en-US"/>
+        </w:rPr>
+        <w:t>SC</w:t>
+      </w:r>
+      <w:r>
+        <w:rPr>
+          <w:lang w:val="en-US"/>
+        </w:rPr>
+        <w:t>:</w:t>
+      </w:r>
+      <w:r>
+        <w:rPr>
+          <w:lang w:val="en-US"/>
+        </w:rPr>
+        <w:t xml:space="preserve"> O(</w:t>
+      </w:r>
+      <w:r>
+        <w:rPr>
+          <w:lang w:val="en-US"/>
+        </w:rPr>
+        <w:t>N</w:t>
+      </w:r>
+      <w:r>
+        <w:rPr>
+          <w:lang w:val="en-US"/>
+        </w:rPr>
+        <w:t>)</w:t>
+      </w:r>
     </w:p>
     <w:p>
       <w:pPr>

</xml_diff>

<commit_message>
Maximum Sum Of Two Non Overlapping SubArray with Strictly Increasing 2nd subarray on Sun, Aug 11, 2024  12:39:00 PM
</commit_message>
<xml_diff>
--- a/Hashing/Hashing.docx
+++ b/Hashing/Hashing.docx
@@ -19451,13 +19451,7 @@
         <w:rPr>
           <w:lang w:val="en-US"/>
         </w:rPr>
-        <w:t>( by a variable alone )</w:t>
-      </w:r>
-      <w:r>
-        <w:rPr>
-          <w:lang w:val="en-US"/>
-        </w:rPr>
-        <w:t xml:space="preserve"> </w:t>
+        <w:t xml:space="preserve">( by a variable alone ) </w:t>
       </w:r>
       <w:r>
         <w:rPr>
@@ -19806,31 +19800,7 @@
         <w:rPr>
           <w:lang w:val="en-US"/>
         </w:rPr>
-        <w:t xml:space="preserve"> </w:t>
-      </w:r>
-      <w:r>
-        <w:rPr>
-          <w:lang w:val="en-US"/>
-        </w:rPr>
-        <w:t xml:space="preserve">we will find the maximum sum </w:t>
-      </w:r>
-      <w:r>
-        <w:rPr>
-          <w:lang w:val="en-US"/>
-        </w:rPr>
-        <w:t xml:space="preserve">starting </w:t>
-      </w:r>
-      <w:r>
-        <w:rPr>
-          <w:lang w:val="en-US"/>
-        </w:rPr>
-        <w:t xml:space="preserve">at each index </w:t>
-      </w:r>
-      <w:r>
-        <w:rPr>
-          <w:lang w:val="en-US"/>
-        </w:rPr>
-        <w:t xml:space="preserve">j till the </w:t>
+        <w:t xml:space="preserve"> we will find the maximum sum starting at each index j till the </w:t>
       </w:r>
       <w:r>
         <w:rPr>
@@ -20748,6 +20718,1216 @@
     <w:p>
       <w:pPr>
         <w:rPr>
+          <w:lang w:val="en-US"/>
+        </w:rPr>
+      </w:pPr>
+      <w:r>
+        <w:rPr>
+          <w:lang w:val="en-US"/>
+        </w:rPr>
+        <w:t>SC</w:t>
+      </w:r>
+      <w:r>
+        <w:rPr>
+          <w:lang w:val="en-US"/>
+        </w:rPr>
+        <w:t>:</w:t>
+      </w:r>
+      <w:r>
+        <w:rPr>
+          <w:lang w:val="en-US"/>
+        </w:rPr>
+        <w:t xml:space="preserve"> O(</w:t>
+      </w:r>
+      <w:r>
+        <w:rPr>
+          <w:lang w:val="en-US"/>
+        </w:rPr>
+        <w:t>N</w:t>
+      </w:r>
+      <w:r>
+        <w:rPr>
+          <w:lang w:val="en-US"/>
+        </w:rPr>
+        <w:t>)</w:t>
+      </w:r>
+    </w:p>
+    <w:p>
+      <w:pPr>
+        <w:rPr>
+          <w:lang w:val="en-US"/>
+        </w:rPr>
+      </w:pPr>
+    </w:p>
+    <w:p>
+      <w:pPr>
+        <w:pStyle w:val="Heading1"/>
+        <w:rPr>
+          <w:lang w:val="en-US"/>
+        </w:rPr>
+      </w:pPr>
+      <w:r>
+        <w:rPr>
+          <w:lang w:val="en-US"/>
+        </w:rPr>
+        <w:t>Maximum</w:t>
+      </w:r>
+      <w:r>
+        <w:rPr>
+          <w:lang w:val="en-US"/>
+        </w:rPr>
+        <w:t xml:space="preserve"> </w:t>
+      </w:r>
+      <w:r>
+        <w:rPr>
+          <w:lang w:val="en-US"/>
+        </w:rPr>
+        <w:t>Sum</w:t>
+      </w:r>
+      <w:r>
+        <w:rPr>
+          <w:lang w:val="en-US"/>
+        </w:rPr>
+        <w:t xml:space="preserve"> </w:t>
+      </w:r>
+      <w:proofErr w:type="gramStart"/>
+      <w:r>
+        <w:rPr>
+          <w:lang w:val="en-US"/>
+        </w:rPr>
+        <w:t>Of</w:t>
+      </w:r>
+      <w:proofErr w:type="gramEnd"/>
+      <w:r>
+        <w:rPr>
+          <w:lang w:val="en-US"/>
+        </w:rPr>
+        <w:t xml:space="preserve"> </w:t>
+      </w:r>
+      <w:r>
+        <w:rPr>
+          <w:lang w:val="en-US"/>
+        </w:rPr>
+        <w:t>Two</w:t>
+      </w:r>
+      <w:r>
+        <w:rPr>
+          <w:lang w:val="en-US"/>
+        </w:rPr>
+        <w:t xml:space="preserve"> </w:t>
+      </w:r>
+      <w:r>
+        <w:rPr>
+          <w:lang w:val="en-US"/>
+        </w:rPr>
+        <w:t>Non</w:t>
+      </w:r>
+      <w:r>
+        <w:rPr>
+          <w:lang w:val="en-US"/>
+        </w:rPr>
+        <w:t xml:space="preserve"> </w:t>
+      </w:r>
+      <w:r>
+        <w:rPr>
+          <w:lang w:val="en-US"/>
+        </w:rPr>
+        <w:t>Overlapping</w:t>
+      </w:r>
+      <w:r>
+        <w:rPr>
+          <w:lang w:val="en-US"/>
+        </w:rPr>
+        <w:t xml:space="preserve"> </w:t>
+      </w:r>
+      <w:proofErr w:type="spellStart"/>
+      <w:r>
+        <w:rPr>
+          <w:lang w:val="en-US"/>
+        </w:rPr>
+        <w:t>SubArray</w:t>
+      </w:r>
+      <w:proofErr w:type="spellEnd"/>
+      <w:r>
+        <w:rPr>
+          <w:lang w:val="en-US"/>
+        </w:rPr>
+        <w:t xml:space="preserve"> with Strictly Increasing 2</w:t>
+      </w:r>
+      <w:r>
+        <w:rPr>
+          <w:vertAlign w:val="superscript"/>
+          <w:lang w:val="en-US"/>
+        </w:rPr>
+        <w:t>nd</w:t>
+      </w:r>
+      <w:r>
+        <w:rPr>
+          <w:lang w:val="en-US"/>
+        </w:rPr>
+        <w:t xml:space="preserve"> subarray</w:t>
+      </w:r>
+    </w:p>
+    <w:p>
+      <w:pPr>
+        <w:rPr>
+          <w:lang w:val="en-US"/>
+        </w:rPr>
+      </w:pPr>
+      <w:r>
+        <w:rPr>
+          <w:lang w:val="en-US"/>
+        </w:rPr>
+        <w:t xml:space="preserve">Find the maximum </w:t>
+      </w:r>
+      <w:r>
+        <w:rPr>
+          <w:lang w:val="en-US"/>
+        </w:rPr>
+        <w:t xml:space="preserve">possible </w:t>
+      </w:r>
+      <w:r>
+        <w:rPr>
+          <w:lang w:val="en-US"/>
+        </w:rPr>
+        <w:t xml:space="preserve">sum of </w:t>
+      </w:r>
+      <w:r>
+        <w:rPr>
+          <w:lang w:val="en-US"/>
+        </w:rPr>
+        <w:t xml:space="preserve">any </w:t>
+      </w:r>
+      <w:r>
+        <w:rPr>
+          <w:lang w:val="en-US"/>
+        </w:rPr>
+        <w:t>two non-overlapping subarrays</w:t>
+      </w:r>
+      <w:r>
+        <w:rPr>
+          <w:lang w:val="en-US"/>
+        </w:rPr>
+        <w:t xml:space="preserve"> in an array</w:t>
+      </w:r>
+      <w:r>
+        <w:rPr>
+          <w:lang w:val="en-US"/>
+        </w:rPr>
+        <w:t>, where the 2</w:t>
+      </w:r>
+      <w:r>
+        <w:rPr>
+          <w:vertAlign w:val="superscript"/>
+          <w:lang w:val="en-US"/>
+        </w:rPr>
+        <w:t>nd</w:t>
+      </w:r>
+      <w:r>
+        <w:rPr>
+          <w:lang w:val="en-US"/>
+        </w:rPr>
+        <w:t xml:space="preserve"> </w:t>
+      </w:r>
+      <w:r>
+        <w:rPr>
+          <w:lang w:val="en-US"/>
+        </w:rPr>
+        <w:t>subarray should be strictly increasing</w:t>
+      </w:r>
+      <w:r>
+        <w:rPr>
+          <w:lang w:val="en-US"/>
+        </w:rPr>
+        <w:t>.</w:t>
+      </w:r>
+    </w:p>
+    <w:p>
+      <w:pPr>
+        <w:rPr>
+          <w:lang w:val="en-US"/>
+        </w:rPr>
+      </w:pPr>
+      <w:r>
+        <w:rPr>
+          <w:lang w:val="en-US"/>
+        </w:rPr>
+        <w:t>Example:</w:t>
+      </w:r>
+    </w:p>
+    <w:p>
+      <w:pPr>
+        <w:rPr>
+          <w:lang w:val="en-US"/>
+        </w:rPr>
+      </w:pPr>
+      <w:r>
+        <w:rPr>
+          <w:lang w:val="en-US"/>
+        </w:rPr>
+        <w:t xml:space="preserve">If the input array </w:t>
+      </w:r>
+      <w:r>
+        <w:rPr>
+          <w:lang w:val="en-US"/>
+        </w:rPr>
+        <w:t>is [</w:t>
+      </w:r>
+      <w:r>
+        <w:rPr>
+          <w:lang w:val="en-US"/>
+        </w:rPr>
+        <w:t>8,</w:t>
+      </w:r>
+      <w:r>
+        <w:rPr>
+          <w:lang w:val="en-US"/>
+        </w:rPr>
+        <w:t xml:space="preserve"> -</w:t>
+      </w:r>
+      <w:r>
+        <w:rPr>
+          <w:lang w:val="en-US"/>
+        </w:rPr>
+        <w:t>800,</w:t>
+      </w:r>
+      <w:r>
+        <w:rPr>
+          <w:lang w:val="en-US"/>
+        </w:rPr>
+        <w:t xml:space="preserve"> </w:t>
+      </w:r>
+      <w:proofErr w:type="gramStart"/>
+      <w:r>
+        <w:rPr>
+          <w:lang w:val="en-US"/>
+        </w:rPr>
+        <w:t>5 ,</w:t>
+      </w:r>
+      <w:proofErr w:type="gramEnd"/>
+      <w:r>
+        <w:rPr>
+          <w:lang w:val="en-US"/>
+        </w:rPr>
+        <w:t xml:space="preserve"> 10 , 1 ] , </w:t>
+      </w:r>
+    </w:p>
+    <w:p>
+      <w:pPr>
+        <w:rPr>
+          <w:lang w:val="en-US"/>
+        </w:rPr>
+      </w:pPr>
+      <w:r>
+        <w:rPr>
+          <w:lang w:val="en-US"/>
+        </w:rPr>
+        <w:t>Then,</w:t>
+      </w:r>
+      <w:r>
+        <w:rPr>
+          <w:lang w:val="en-US"/>
+        </w:rPr>
+        <w:t xml:space="preserve"> the output </w:t>
+      </w:r>
+      <w:r>
+        <w:rPr>
+          <w:lang w:val="en-US"/>
+        </w:rPr>
+        <w:t xml:space="preserve">will be sum of [8] and [ </w:t>
+      </w:r>
+      <w:r>
+        <w:rPr>
+          <w:lang w:val="en-US"/>
+        </w:rPr>
+        <w:t>5,</w:t>
+      </w:r>
+      <w:r>
+        <w:rPr>
+          <w:lang w:val="en-US"/>
+        </w:rPr>
+        <w:t xml:space="preserve"> </w:t>
+      </w:r>
+      <w:r>
+        <w:rPr>
+          <w:lang w:val="en-US"/>
+        </w:rPr>
+        <w:t>10]</w:t>
+      </w:r>
+      <w:r>
+        <w:rPr>
+          <w:lang w:val="en-US"/>
+        </w:rPr>
+        <w:t xml:space="preserve"> </w:t>
+      </w:r>
+      <w:r>
+        <w:rPr>
+          <w:lang w:val="en-US"/>
+        </w:rPr>
+        <w:sym w:font="Wingdings" w:char="F0E8"/>
+      </w:r>
+      <w:r>
+        <w:rPr>
+          <w:lang w:val="en-US"/>
+        </w:rPr>
+        <w:t xml:space="preserve"> 23</w:t>
+      </w:r>
+      <w:r>
+        <w:rPr>
+          <w:lang w:val="en-US"/>
+        </w:rPr>
+        <w:t>.</w:t>
+      </w:r>
+    </w:p>
+    <w:p>
+      <w:pPr>
+        <w:rPr>
+          <w:b/>
+          <w:bCs/>
+          <w:lang w:val="en-US"/>
+        </w:rPr>
+      </w:pPr>
+      <w:r>
+        <w:rPr>
+          <w:b/>
+          <w:bCs/>
+          <w:lang w:val="en-US"/>
+        </w:rPr>
+        <w:t>Approach:</w:t>
+      </w:r>
+      <w:r>
+        <w:rPr>
+          <w:b/>
+          <w:bCs/>
+          <w:lang w:val="en-US"/>
+        </w:rPr>
+        <w:t xml:space="preserve"> </w:t>
+      </w:r>
+    </w:p>
+    <w:p>
+      <w:pPr>
+        <w:rPr>
+          <w:lang w:val="en-US"/>
+        </w:rPr>
+      </w:pPr>
+      <w:r>
+        <w:rPr>
+          <w:lang w:val="en-US"/>
+        </w:rPr>
+        <w:t xml:space="preserve">This question is a follow up of the above </w:t>
+      </w:r>
+      <w:r>
+        <w:rPr>
+          <w:lang w:val="en-US"/>
+        </w:rPr>
+        <w:t>questions,</w:t>
+      </w:r>
+      <w:r>
+        <w:rPr>
+          <w:lang w:val="en-US"/>
+        </w:rPr>
+        <w:t xml:space="preserve"> here we see that </w:t>
+      </w:r>
+      <w:r>
+        <w:rPr>
+          <w:lang w:val="en-US"/>
+        </w:rPr>
+        <w:t xml:space="preserve">for the suffix </w:t>
+      </w:r>
+      <w:r>
+        <w:rPr>
+          <w:lang w:val="en-US"/>
+        </w:rPr>
+        <w:t>array,</w:t>
+      </w:r>
+      <w:r>
+        <w:rPr>
+          <w:lang w:val="en-US"/>
+        </w:rPr>
+        <w:t xml:space="preserve"> we need to maintain the </w:t>
+      </w:r>
+      <w:r>
+        <w:rPr>
+          <w:lang w:val="en-US"/>
+        </w:rPr>
+        <w:t xml:space="preserve">suffix array for </w:t>
+      </w:r>
+      <w:r>
+        <w:rPr>
+          <w:lang w:val="en-US"/>
+        </w:rPr>
+        <w:t>strictly increasing second subarray sum starting at j.</w:t>
+      </w:r>
+    </w:p>
+    <w:p>
+      <w:pPr>
+        <w:rPr>
+          <w:lang w:val="en-US"/>
+        </w:rPr>
+      </w:pPr>
+    </w:p>
+    <w:p>
+      <w:pPr>
+        <w:rPr>
+          <w:lang w:val="en-US"/>
+        </w:rPr>
+      </w:pPr>
+    </w:p>
+    <w:p>
+      <w:pPr>
+        <w:rPr>
+          <w:lang w:val="en-US"/>
+        </w:rPr>
+      </w:pPr>
+      <w:r>
+        <w:rPr>
+          <w:lang w:val="en-US"/>
+        </w:rPr>
+        <w:lastRenderedPageBreak/>
+        <w:t>While computing</w:t>
+      </w:r>
+      <w:r>
+        <w:rPr>
+          <w:lang w:val="en-US"/>
+        </w:rPr>
+        <w:t xml:space="preserve"> </w:t>
+      </w:r>
+      <w:r>
+        <w:rPr>
+          <w:lang w:val="en-US"/>
+        </w:rPr>
+        <w:t xml:space="preserve">we need to </w:t>
+      </w:r>
+      <w:r>
+        <w:rPr>
+          <w:lang w:val="en-US"/>
+        </w:rPr>
+        <w:t xml:space="preserve">understand </w:t>
+      </w:r>
+      <w:r>
+        <w:rPr>
+          <w:lang w:val="en-US"/>
+        </w:rPr>
+        <w:t>the below 3 scenarios</w:t>
+      </w:r>
+    </w:p>
+    <w:p>
+      <w:pPr>
+        <w:rPr>
+          <w:u w:val="single"/>
+          <w:lang w:val="en-US"/>
+        </w:rPr>
+      </w:pPr>
+      <w:r>
+        <w:rPr>
+          <w:u w:val="single"/>
+          <w:lang w:val="en-US"/>
+        </w:rPr>
+        <w:t>Case 1:</w:t>
+      </w:r>
+      <w:r>
+        <w:rPr>
+          <w:u w:val="single"/>
+          <w:lang w:val="en-US"/>
+        </w:rPr>
+        <w:t xml:space="preserve"> </w:t>
+      </w:r>
+    </w:p>
+    <w:p>
+      <w:pPr>
+        <w:rPr>
+          <w:lang w:val="en-US"/>
+        </w:rPr>
+      </w:pPr>
+      <w:r>
+        <w:rPr>
+          <w:lang w:val="en-US"/>
+        </w:rPr>
+        <w:t xml:space="preserve">Let’s take the example </w:t>
+      </w:r>
+      <w:r>
+        <w:rPr>
+          <w:lang w:val="en-US"/>
+        </w:rPr>
+        <w:t>[</w:t>
+      </w:r>
+      <w:r>
+        <w:rPr>
+          <w:lang w:val="en-US"/>
+        </w:rPr>
+        <w:t>6,</w:t>
+      </w:r>
+      <w:r>
+        <w:rPr>
+          <w:lang w:val="en-US"/>
+        </w:rPr>
+        <w:t xml:space="preserve"> </w:t>
+      </w:r>
+      <w:r>
+        <w:rPr>
+          <w:lang w:val="en-US"/>
+        </w:rPr>
+        <w:t>2,</w:t>
+      </w:r>
+      <w:r>
+        <w:rPr>
+          <w:lang w:val="en-US"/>
+        </w:rPr>
+        <w:t xml:space="preserve"> </w:t>
+      </w:r>
+      <w:r>
+        <w:rPr>
+          <w:lang w:val="en-US"/>
+        </w:rPr>
+        <w:t>4,</w:t>
+      </w:r>
+      <w:r>
+        <w:rPr>
+          <w:lang w:val="en-US"/>
+        </w:rPr>
+        <w:t xml:space="preserve"> </w:t>
+      </w:r>
+      <w:r>
+        <w:rPr>
+          <w:lang w:val="en-US"/>
+        </w:rPr>
+        <w:t>7],</w:t>
+      </w:r>
+      <w:r>
+        <w:rPr>
+          <w:lang w:val="en-US"/>
+        </w:rPr>
+        <w:t xml:space="preserve"> here if we assume j at 1 </w:t>
+      </w:r>
+      <w:r>
+        <w:rPr>
+          <w:lang w:val="en-US"/>
+        </w:rPr>
+        <w:t>index,</w:t>
+      </w:r>
+      <w:r>
+        <w:rPr>
+          <w:lang w:val="en-US"/>
+        </w:rPr>
+        <w:t xml:space="preserve"> we could see the rest of the array is strictly </w:t>
+      </w:r>
+      <w:r>
+        <w:rPr>
+          <w:lang w:val="en-US"/>
+        </w:rPr>
+        <w:t>increasing,</w:t>
+      </w:r>
+      <w:r>
+        <w:rPr>
+          <w:lang w:val="en-US"/>
+        </w:rPr>
+        <w:t xml:space="preserve"> </w:t>
+      </w:r>
+      <w:proofErr w:type="spellStart"/>
+      <w:r>
+        <w:rPr>
+          <w:lang w:val="en-US"/>
+        </w:rPr>
+        <w:t>i.e</w:t>
+      </w:r>
+      <w:proofErr w:type="spellEnd"/>
+      <w:r>
+        <w:rPr>
+          <w:lang w:val="en-US"/>
+        </w:rPr>
+        <w:t xml:space="preserve"> [</w:t>
+      </w:r>
+      <w:r>
+        <w:rPr>
+          <w:lang w:val="en-US"/>
+        </w:rPr>
+        <w:t>2,</w:t>
+      </w:r>
+      <w:r>
+        <w:rPr>
+          <w:lang w:val="en-US"/>
+        </w:rPr>
+        <w:t xml:space="preserve"> </w:t>
+      </w:r>
+      <w:proofErr w:type="gramStart"/>
+      <w:r>
+        <w:rPr>
+          <w:lang w:val="en-US"/>
+        </w:rPr>
+        <w:t>4 ,</w:t>
+      </w:r>
+      <w:proofErr w:type="gramEnd"/>
+      <w:r>
+        <w:rPr>
+          <w:lang w:val="en-US"/>
+        </w:rPr>
+        <w:t xml:space="preserve"> 7].</w:t>
+      </w:r>
+    </w:p>
+    <w:p>
+      <w:pPr>
+        <w:rPr>
+          <w:lang w:val="en-US"/>
+        </w:rPr>
+      </w:pPr>
+    </w:p>
+    <w:p>
+      <w:pPr>
+        <w:rPr>
+          <w:lang w:val="en-US"/>
+        </w:rPr>
+      </w:pPr>
+      <w:r>
+        <w:rPr>
+          <w:lang w:val="en-US"/>
+        </w:rPr>
+        <w:t>So,</w:t>
+      </w:r>
+      <w:r>
+        <w:rPr>
+          <w:lang w:val="en-US"/>
+        </w:rPr>
+        <w:t xml:space="preserve"> i</w:t>
+      </w:r>
+      <w:r>
+        <w:rPr>
+          <w:lang w:val="en-US"/>
+        </w:rPr>
+        <w:t>f</w:t>
+      </w:r>
+      <w:r>
+        <w:rPr>
+          <w:lang w:val="en-US"/>
+        </w:rPr>
+        <w:t xml:space="preserve"> the numbers are positive and strictly increasing, the streak will be </w:t>
+      </w:r>
+      <w:r>
+        <w:rPr>
+          <w:lang w:val="en-US"/>
+        </w:rPr>
+        <w:t>giving</w:t>
+      </w:r>
+      <w:r>
+        <w:rPr>
+          <w:lang w:val="en-US"/>
+        </w:rPr>
+        <w:t xml:space="preserve"> better </w:t>
+      </w:r>
+      <w:r>
+        <w:rPr>
+          <w:lang w:val="en-US"/>
+        </w:rPr>
+        <w:t>sum,</w:t>
+      </w:r>
+      <w:r>
+        <w:rPr>
+          <w:lang w:val="en-US"/>
+        </w:rPr>
+        <w:t xml:space="preserve"> so we need to consider all the sum of streak.</w:t>
+      </w:r>
+    </w:p>
+    <w:p>
+      <w:pPr>
+        <w:rPr>
+          <w:lang w:val="en-US"/>
+        </w:rPr>
+      </w:pPr>
+    </w:p>
+    <w:p>
+      <w:pPr>
+        <w:rPr>
+          <w:u w:val="single"/>
+          <w:lang w:val="en-US"/>
+        </w:rPr>
+      </w:pPr>
+      <w:r>
+        <w:rPr>
+          <w:u w:val="single"/>
+          <w:lang w:val="en-US"/>
+        </w:rPr>
+        <w:t xml:space="preserve">Case </w:t>
+      </w:r>
+      <w:r>
+        <w:rPr>
+          <w:u w:val="single"/>
+          <w:lang w:val="en-US"/>
+        </w:rPr>
+        <w:t>2:</w:t>
+      </w:r>
+    </w:p>
+    <w:p>
+      <w:pPr>
+        <w:rPr>
+          <w:lang w:val="en-US"/>
+        </w:rPr>
+      </w:pPr>
+      <w:r>
+        <w:rPr>
+          <w:lang w:val="en-US"/>
+        </w:rPr>
+        <w:t>But</w:t>
+      </w:r>
+      <w:r>
+        <w:rPr>
+          <w:lang w:val="en-US"/>
+        </w:rPr>
+        <w:t xml:space="preserve"> let’s take [</w:t>
+      </w:r>
+      <w:r>
+        <w:rPr>
+          <w:lang w:val="en-US"/>
+        </w:rPr>
+        <w:t>6,</w:t>
+      </w:r>
+      <w:r>
+        <w:rPr>
+          <w:lang w:val="en-US"/>
+        </w:rPr>
+        <w:t xml:space="preserve"> -</w:t>
+      </w:r>
+      <w:r>
+        <w:rPr>
+          <w:lang w:val="en-US"/>
+        </w:rPr>
+        <w:t>5,</w:t>
+      </w:r>
+      <w:r>
+        <w:rPr>
+          <w:lang w:val="en-US"/>
+        </w:rPr>
+        <w:t xml:space="preserve"> -</w:t>
+      </w:r>
+      <w:r>
+        <w:rPr>
+          <w:lang w:val="en-US"/>
+        </w:rPr>
+        <w:t>3,</w:t>
+      </w:r>
+      <w:r>
+        <w:rPr>
+          <w:lang w:val="en-US"/>
+        </w:rPr>
+        <w:t xml:space="preserve"> -</w:t>
+      </w:r>
+      <w:r>
+        <w:rPr>
+          <w:lang w:val="en-US"/>
+        </w:rPr>
+        <w:t>1</w:t>
+      </w:r>
+      <w:r>
+        <w:rPr>
+          <w:lang w:val="en-US"/>
+        </w:rPr>
+        <w:t>],</w:t>
+      </w:r>
+      <w:r>
+        <w:rPr>
+          <w:lang w:val="en-US"/>
+        </w:rPr>
+        <w:t xml:space="preserve"> </w:t>
+      </w:r>
+      <w:r>
+        <w:rPr>
+          <w:lang w:val="en-US"/>
+        </w:rPr>
+        <w:t xml:space="preserve">here in case of negative </w:t>
+      </w:r>
+      <w:r>
+        <w:rPr>
+          <w:lang w:val="en-US"/>
+        </w:rPr>
+        <w:t>numbers,</w:t>
+      </w:r>
+      <w:r>
+        <w:rPr>
+          <w:lang w:val="en-US"/>
+        </w:rPr>
+        <w:t xml:space="preserve"> we should not consider the whole streak whose sum will be lesser as we add the numbers so </w:t>
+      </w:r>
+      <w:r>
+        <w:rPr>
+          <w:lang w:val="en-US"/>
+        </w:rPr>
+        <w:t>forth,</w:t>
+      </w:r>
+      <w:r>
+        <w:rPr>
+          <w:lang w:val="en-US"/>
+        </w:rPr>
+        <w:t xml:space="preserve"> so in this case here the sum will be better only if we take -1 alone at the last.</w:t>
+      </w:r>
+    </w:p>
+    <w:p>
+      <w:pPr>
+        <w:rPr>
+          <w:lang w:val="en-US"/>
+        </w:rPr>
+      </w:pPr>
+    </w:p>
+    <w:p>
+      <w:pPr>
+        <w:rPr>
+          <w:u w:val="single"/>
+          <w:lang w:val="en-US"/>
+        </w:rPr>
+      </w:pPr>
+      <w:r>
+        <w:rPr>
+          <w:u w:val="single"/>
+          <w:lang w:val="en-US"/>
+        </w:rPr>
+        <w:t>Case 3:</w:t>
+      </w:r>
+    </w:p>
+    <w:p>
+      <w:pPr>
+        <w:rPr>
+          <w:lang w:val="en-US"/>
+        </w:rPr>
+      </w:pPr>
+      <w:r>
+        <w:rPr>
+          <w:lang w:val="en-US"/>
+        </w:rPr>
+        <w:t>Also,</w:t>
+      </w:r>
+      <w:r>
+        <w:rPr>
+          <w:lang w:val="en-US"/>
+        </w:rPr>
+        <w:t xml:space="preserve"> let’s take another case like </w:t>
+      </w:r>
+      <w:r>
+        <w:rPr>
+          <w:lang w:val="en-US"/>
+        </w:rPr>
+        <w:t>[6, -5, -</w:t>
+      </w:r>
+      <w:r>
+        <w:rPr>
+          <w:lang w:val="en-US"/>
+        </w:rPr>
+        <w:t>3,</w:t>
+      </w:r>
+      <w:r>
+        <w:rPr>
+          <w:lang w:val="en-US"/>
+        </w:rPr>
+        <w:t xml:space="preserve"> -</w:t>
+      </w:r>
+      <w:r>
+        <w:rPr>
+          <w:lang w:val="en-US"/>
+        </w:rPr>
+        <w:t>1,</w:t>
+      </w:r>
+      <w:r>
+        <w:rPr>
+          <w:lang w:val="en-US"/>
+        </w:rPr>
+        <w:t xml:space="preserve"> </w:t>
+      </w:r>
+      <w:r>
+        <w:rPr>
+          <w:lang w:val="en-US"/>
+        </w:rPr>
+        <w:t>100,</w:t>
+      </w:r>
+      <w:r>
+        <w:rPr>
+          <w:lang w:val="en-US"/>
+        </w:rPr>
+        <w:t xml:space="preserve"> 125</w:t>
+      </w:r>
+      <w:r>
+        <w:rPr>
+          <w:lang w:val="en-US"/>
+        </w:rPr>
+        <w:t>],</w:t>
+      </w:r>
+      <w:r>
+        <w:rPr>
+          <w:lang w:val="en-US"/>
+        </w:rPr>
+        <w:t xml:space="preserve"> here we </w:t>
+      </w:r>
+      <w:r>
+        <w:rPr>
+          <w:lang w:val="en-US"/>
+        </w:rPr>
+        <w:t>will</w:t>
+      </w:r>
+      <w:r>
+        <w:rPr>
+          <w:lang w:val="en-US"/>
+        </w:rPr>
+        <w:t xml:space="preserve"> have </w:t>
+      </w:r>
+      <w:r>
+        <w:rPr>
+          <w:lang w:val="en-US"/>
+        </w:rPr>
+        <w:t>the</w:t>
+      </w:r>
+      <w:r>
+        <w:rPr>
+          <w:lang w:val="en-US"/>
+        </w:rPr>
+        <w:t xml:space="preserve"> better sum if we take </w:t>
+      </w:r>
+      <w:r>
+        <w:rPr>
+          <w:lang w:val="en-US"/>
+        </w:rPr>
+        <w:t>[</w:t>
+      </w:r>
+      <w:r>
+        <w:rPr>
+          <w:lang w:val="en-US"/>
+        </w:rPr>
+        <w:t>100,</w:t>
+      </w:r>
+      <w:r>
+        <w:rPr>
+          <w:lang w:val="en-US"/>
+        </w:rPr>
+        <w:t xml:space="preserve"> 125] alone</w:t>
+      </w:r>
+      <w:r>
+        <w:rPr>
+          <w:lang w:val="en-US"/>
+        </w:rPr>
+        <w:t>.</w:t>
+      </w:r>
+    </w:p>
+    <w:p>
+      <w:pPr>
+        <w:rPr>
+          <w:lang w:val="en-US"/>
+        </w:rPr>
+      </w:pPr>
+    </w:p>
+    <w:p>
+      <w:pPr>
+        <w:rPr>
+          <w:lang w:val="en-US"/>
+        </w:rPr>
+      </w:pPr>
+    </w:p>
+    <w:p>
+      <w:pPr>
+        <w:rPr>
+          <w:lang w:val="en-US"/>
+        </w:rPr>
+      </w:pPr>
+    </w:p>
+    <w:p>
+      <w:pPr>
+        <w:rPr>
+          <w:lang w:val="en-US"/>
+        </w:rPr>
+      </w:pPr>
+    </w:p>
+    <w:p>
+      <w:pPr>
+        <w:rPr>
+          <w:lang w:val="en-US"/>
+        </w:rPr>
+      </w:pPr>
+      <w:r>
+        <w:rPr>
+          <w:lang w:val="en-US"/>
+        </w:rPr>
+        <w:t>So,</w:t>
+      </w:r>
+      <w:r>
+        <w:rPr>
+          <w:lang w:val="en-US"/>
+        </w:rPr>
+        <w:t xml:space="preserve"> to summarize </w:t>
+      </w:r>
+      <w:r>
+        <w:rPr>
+          <w:lang w:val="en-US"/>
+        </w:rPr>
+        <w:t>here,</w:t>
+      </w:r>
+      <w:r>
+        <w:rPr>
+          <w:lang w:val="en-US"/>
+        </w:rPr>
+        <w:t xml:space="preserve"> we would have </w:t>
+      </w:r>
+      <w:r>
+        <w:rPr>
+          <w:lang w:val="en-US"/>
+        </w:rPr>
+        <w:t xml:space="preserve">to just check if the current longest increasing </w:t>
+      </w:r>
+      <w:r>
+        <w:rPr>
+          <w:lang w:val="en-US"/>
+        </w:rPr>
+        <w:t xml:space="preserve">streak </w:t>
+      </w:r>
+      <w:r>
+        <w:rPr>
+          <w:lang w:val="en-US"/>
+        </w:rPr>
+        <w:t>sum at ‘j’ is better or just consider ‘j’ element alone.</w:t>
+      </w:r>
+    </w:p>
+    <w:p>
+      <w:pPr>
+        <w:rPr>
+          <w:lang w:val="en-US"/>
+        </w:rPr>
+      </w:pPr>
+      <w:r>
+        <w:rPr>
+          <w:lang w:val="en-US"/>
+        </w:rPr>
+        <w:t>Therefore,</w:t>
+      </w:r>
+      <w:r>
+        <w:rPr>
+          <w:lang w:val="en-US"/>
+        </w:rPr>
+        <w:t xml:space="preserve"> </w:t>
+      </w:r>
+      <w:r>
+        <w:rPr>
+          <w:lang w:val="en-US"/>
+        </w:rPr>
+        <w:t xml:space="preserve">while </w:t>
+      </w:r>
+      <w:r>
+        <w:rPr>
+          <w:lang w:val="en-US"/>
+        </w:rPr>
+        <w:t xml:space="preserve">computing </w:t>
+      </w:r>
+      <w:r>
+        <w:rPr>
+          <w:lang w:val="en-US"/>
+        </w:rPr>
+        <w:t xml:space="preserve">suffix array for strictly increasing </w:t>
+      </w:r>
+      <w:r>
+        <w:rPr>
+          <w:lang w:val="en-US"/>
+        </w:rPr>
+        <w:t>sum,</w:t>
+      </w:r>
+      <w:r>
+        <w:rPr>
+          <w:lang w:val="en-US"/>
+        </w:rPr>
+        <w:t xml:space="preserve"> </w:t>
+      </w:r>
+      <w:r>
+        <w:rPr>
+          <w:lang w:val="en-US"/>
+        </w:rPr>
+        <w:t>parallelly,</w:t>
+      </w:r>
+      <w:r>
+        <w:rPr>
+          <w:lang w:val="en-US"/>
+        </w:rPr>
+        <w:t xml:space="preserve"> </w:t>
+      </w:r>
+      <w:r>
+        <w:rPr>
+          <w:lang w:val="en-US"/>
+        </w:rPr>
+        <w:t xml:space="preserve">we need to </w:t>
+      </w:r>
+      <w:r>
+        <w:rPr>
+          <w:lang w:val="en-US"/>
+        </w:rPr>
+        <w:t xml:space="preserve">maintain another array also which should </w:t>
+      </w:r>
+      <w:r>
+        <w:rPr>
+          <w:lang w:val="en-US"/>
+        </w:rPr>
+        <w:t xml:space="preserve">store the max of </w:t>
+      </w:r>
+      <w:r>
+        <w:rPr>
+          <w:lang w:val="en-US"/>
+        </w:rPr>
+        <w:t xml:space="preserve">streak </w:t>
+      </w:r>
+      <w:r>
+        <w:rPr>
+          <w:lang w:val="en-US"/>
+        </w:rPr>
+        <w:t>sum,</w:t>
+      </w:r>
+      <w:r>
+        <w:rPr>
+          <w:lang w:val="en-US"/>
+        </w:rPr>
+        <w:t xml:space="preserve"> current element.</w:t>
+      </w:r>
+    </w:p>
+    <w:p>
+      <w:pPr>
+        <w:rPr>
+          <w:lang w:val="en-US"/>
+        </w:rPr>
+      </w:pPr>
+      <w:r>
+        <w:rPr>
+          <w:lang w:val="en-US"/>
+        </w:rPr>
+        <w:t xml:space="preserve">And </w:t>
+      </w:r>
+      <w:r>
+        <w:rPr>
+          <w:lang w:val="en-US"/>
+        </w:rPr>
+        <w:t>finally,</w:t>
+      </w:r>
+      <w:r>
+        <w:rPr>
+          <w:lang w:val="en-US"/>
+        </w:rPr>
+        <w:t xml:space="preserve"> after that we need to </w:t>
+      </w:r>
+      <w:r>
+        <w:rPr>
+          <w:lang w:val="en-US"/>
+        </w:rPr>
+        <w:t xml:space="preserve">find the max suffix array </w:t>
+      </w:r>
+      <w:r>
+        <w:rPr>
+          <w:lang w:val="en-US"/>
+        </w:rPr>
+        <w:t>also,</w:t>
+      </w:r>
+      <w:r>
+        <w:rPr>
+          <w:lang w:val="en-US"/>
+        </w:rPr>
+        <w:t xml:space="preserve"> which should readily give me the value of all greatest suffix arrays starting from ‘j’ till the end.</w:t>
+      </w:r>
+    </w:p>
+    <w:p>
+      <w:pPr>
+        <w:rPr>
+          <w:lang w:val="en-US"/>
+        </w:rPr>
+      </w:pPr>
+    </w:p>
+    <w:p>
+      <w:pPr>
+        <w:rPr>
           <w:rFonts w:ascii="Times New Roman" w:hAnsi="Times New Roman"/>
           <w:szCs w:val="24"/>
           <w:lang w:val="en-US"/>
@@ -20757,6 +21937,31 @@
         <w:rPr>
           <w:lang w:val="en-US"/>
         </w:rPr>
+        <w:t>TC:</w:t>
+      </w:r>
+      <w:r>
+        <w:rPr>
+          <w:lang w:val="en-US"/>
+        </w:rPr>
+        <w:t xml:space="preserve"> </w:t>
+      </w:r>
+      <w:r>
+        <w:rPr>
+          <w:lang w:val="en-US"/>
+        </w:rPr>
+        <w:t>O(N)</w:t>
+      </w:r>
+    </w:p>
+    <w:p>
+      <w:pPr>
+        <w:rPr>
+          <w:lang w:val="en-US"/>
+        </w:rPr>
+      </w:pPr>
+      <w:r>
+        <w:rPr>
+          <w:lang w:val="en-US"/>
+        </w:rPr>
         <w:t>SC</w:t>
       </w:r>
       <w:r>
@@ -20786,6 +21991,13 @@
     </w:p>
     <w:p>
       <w:pPr>
+        <w:rPr>
+          <w:lang w:val="en-US"/>
+        </w:rPr>
+      </w:pPr>
+    </w:p>
+    <w:p>
+      <w:pPr>
         <w:pStyle w:val="Heading1"/>
         <w:rPr>
           <w:szCs w:val="24"/>
@@ -20795,6 +22007,7 @@
         <w:rPr>
           <w:szCs w:val="24"/>
         </w:rPr>
+        <w:lastRenderedPageBreak/>
         <w:t>Good Binary Strings</w:t>
       </w:r>
     </w:p>
@@ -21339,6 +22552,7 @@
           <w:kern w:val="0"/>
           <w:szCs w:val="24"/>
         </w:rPr>
+        <w:lastRenderedPageBreak/>
         <w:t xml:space="preserve">    }</w:t>
       </w:r>
     </w:p>

</xml_diff>

<commit_message>
Find number of subarrays on Mon, Aug 12, 2024  11:14:24 PM
</commit_message>
<xml_diff>
--- a/Hashing/Hashing.docx
+++ b/Hashing/Hashing.docx
@@ -12949,14 +12949,12 @@
         </w:rPr>
         <w:t xml:space="preserve"> &lt; j &lt; </w:t>
       </w:r>
-      <w:proofErr w:type="gramStart"/>
       <w:r>
         <w:rPr>
           <w:lang w:val="en-US"/>
         </w:rPr>
         <w:t>k;</w:t>
       </w:r>
-      <w:proofErr w:type="gramEnd"/>
       <w:r>
         <w:rPr>
           <w:lang w:val="en-US"/>
@@ -13607,14 +13605,7 @@
         <w:rPr>
           <w:lang w:val="en-US"/>
         </w:rPr>
-        <w:t xml:space="preserve">Given an array of size “N”; find the number of quadruplets; such </w:t>
-      </w:r>
-      <w:proofErr w:type="gramStart"/>
-      <w:r>
-        <w:rPr>
-          <w:lang w:val="en-US"/>
-        </w:rPr>
-        <w:t xml:space="preserve">that </w:t>
+        <w:t xml:space="preserve">Given an array of size “N”; find the number of quadruplets; such that </w:t>
       </w:r>
       <w:r>
         <w:rPr>
@@ -13626,15 +13617,464 @@
         <w:rPr>
           <w:lang w:val="en-US"/>
         </w:rPr>
-        <w:t>A</w:t>
-      </w:r>
-      <w:proofErr w:type="gramEnd"/>
+        <w:t>A[</w:t>
+      </w:r>
+      <w:proofErr w:type="spellStart"/>
+      <w:r>
+        <w:rPr>
+          <w:lang w:val="en-US"/>
+        </w:rPr>
+        <w:t>i</w:t>
+      </w:r>
+      <w:proofErr w:type="spellEnd"/>
+      <w:r>
+        <w:rPr>
+          <w:lang w:val="en-US"/>
+        </w:rPr>
+        <w:t xml:space="preserve">] &gt; A[j] &lt; A[k] &gt;A[l] such that </w:t>
+      </w:r>
+      <w:proofErr w:type="spellStart"/>
+      <w:r>
+        <w:rPr>
+          <w:lang w:val="en-US"/>
+        </w:rPr>
+        <w:t>i</w:t>
+      </w:r>
+      <w:proofErr w:type="spellEnd"/>
+      <w:r>
+        <w:rPr>
+          <w:lang w:val="en-US"/>
+        </w:rPr>
+        <w:t xml:space="preserve"> &lt; j &lt; k &lt; l</w:t>
+      </w:r>
+      <w:r>
+        <w:rPr>
+          <w:lang w:val="en-US"/>
+        </w:rPr>
+        <w:t xml:space="preserve"> </w:t>
+      </w:r>
+      <w:r>
+        <w:rPr>
+          <w:lang w:val="en-US"/>
+        </w:rPr>
+        <w:t>; </w:t>
+      </w:r>
+    </w:p>
+    <w:p>
+      <w:pPr>
+        <w:rPr>
+          <w:lang w:val="en-US"/>
+        </w:rPr>
+      </w:pPr>
+      <w:r>
+        <w:rPr>
+          <w:lang w:val="en-US"/>
+        </w:rPr>
+        <w:t>1&lt;=N&lt;=1000</w:t>
+      </w:r>
+    </w:p>
+    <w:p>
+      <w:pPr>
+        <w:rPr>
+          <w:lang w:val="en-US"/>
+        </w:rPr>
+      </w:pPr>
+      <w:r>
+        <w:rPr>
+          <w:lang w:val="en-US"/>
+        </w:rPr>
+        <w:t xml:space="preserve">Example : </w:t>
+      </w:r>
+    </w:p>
+    <w:p>
+      <w:pPr>
+        <w:rPr>
+          <w:lang w:val="en-US"/>
+        </w:rPr>
+      </w:pPr>
+      <w:r>
+        <w:rPr>
+          <w:lang w:val="en-US"/>
+        </w:rPr>
+        <w:t>Let's say we have an array of size N = 6:</w:t>
+      </w:r>
+    </w:p>
+    <w:p>
+      <w:pPr>
+        <w:rPr>
+          <w:lang w:val="en-US"/>
+        </w:rPr>
+      </w:pPr>
+    </w:p>
+    <w:p>
+      <w:pPr>
+        <w:rPr>
+          <w:lang w:val="en-US"/>
+        </w:rPr>
+      </w:pPr>
+      <w:r>
+        <w:rPr>
+          <w:lang w:val="en-US"/>
+        </w:rPr>
+        <w:t>Array: [5, 2, 8, 4, 6, 1]</w:t>
+      </w:r>
+    </w:p>
+    <w:p>
+      <w:pPr>
+        <w:rPr>
+          <w:lang w:val="en-US"/>
+        </w:rPr>
+      </w:pPr>
+    </w:p>
+    <w:p>
+      <w:pPr>
+        <w:rPr>
+          <w:lang w:val="en-US"/>
+        </w:rPr>
+      </w:pPr>
+      <w:r>
+        <w:rPr>
+          <w:lang w:val="en-US"/>
+        </w:rPr>
+        <w:t>Now, let's find the quadruplets where A[</w:t>
+      </w:r>
+      <w:proofErr w:type="spellStart"/>
+      <w:r>
+        <w:rPr>
+          <w:lang w:val="en-US"/>
+        </w:rPr>
+        <w:t>i</w:t>
+      </w:r>
+      <w:proofErr w:type="spellEnd"/>
+      <w:r>
+        <w:rPr>
+          <w:lang w:val="en-US"/>
+        </w:rPr>
+        <w:t>] &gt; A[j] &lt; A[k] &gt; A[l]:</w:t>
+      </w:r>
+    </w:p>
+    <w:p>
+      <w:pPr>
+        <w:rPr>
+          <w:lang w:val="en-US"/>
+        </w:rPr>
+      </w:pPr>
+    </w:p>
+    <w:p>
+      <w:pPr>
+        <w:rPr>
+          <w:lang w:val="en-US"/>
+        </w:rPr>
+      </w:pPr>
+      <w:r>
+        <w:rPr>
+          <w:lang w:val="en-US"/>
+        </w:rPr>
+        <w:t xml:space="preserve">Quadruplet 1: (5, 2, 8, 1) - Here, </w:t>
+      </w:r>
+      <w:proofErr w:type="spellStart"/>
+      <w:r>
+        <w:rPr>
+          <w:lang w:val="en-US"/>
+        </w:rPr>
+        <w:t>i</w:t>
+      </w:r>
+      <w:proofErr w:type="spellEnd"/>
+      <w:r>
+        <w:rPr>
+          <w:lang w:val="en-US"/>
+        </w:rPr>
+        <w:t xml:space="preserve"> = 0, j = 1, k = 2, l = 5</w:t>
+      </w:r>
+    </w:p>
+    <w:p>
+      <w:pPr>
+        <w:rPr>
+          <w:lang w:val="en-US"/>
+        </w:rPr>
+      </w:pPr>
+      <w:r>
+        <w:rPr>
+          <w:lang w:val="en-US"/>
+        </w:rPr>
+        <w:t xml:space="preserve">Quadruplet 2: (5, 4, 6, 1) - Here, </w:t>
+      </w:r>
+      <w:proofErr w:type="spellStart"/>
+      <w:r>
+        <w:rPr>
+          <w:lang w:val="en-US"/>
+        </w:rPr>
+        <w:t>i</w:t>
+      </w:r>
+      <w:proofErr w:type="spellEnd"/>
+      <w:r>
+        <w:rPr>
+          <w:lang w:val="en-US"/>
+        </w:rPr>
+        <w:t xml:space="preserve"> = 0, j = 3, k = 4, l = 5</w:t>
+      </w:r>
+    </w:p>
+    <w:p>
+      <w:pPr>
+        <w:rPr>
+          <w:lang w:val="en-US"/>
+        </w:rPr>
+      </w:pPr>
+      <w:r>
+        <w:rPr>
+          <w:lang w:val="en-US"/>
+        </w:rPr>
+        <w:t xml:space="preserve">Quadruplet 3: (8, 4, 6, 1) - Here, </w:t>
+      </w:r>
+      <w:proofErr w:type="spellStart"/>
+      <w:r>
+        <w:rPr>
+          <w:lang w:val="en-US"/>
+        </w:rPr>
+        <w:t>i</w:t>
+      </w:r>
+      <w:proofErr w:type="spellEnd"/>
+      <w:r>
+        <w:rPr>
+          <w:lang w:val="en-US"/>
+        </w:rPr>
+        <w:t xml:space="preserve"> = 2, j = 3, k = 4, l = 5</w:t>
+      </w:r>
+    </w:p>
+    <w:p>
+      <w:pPr>
+        <w:rPr>
+          <w:lang w:val="en-US"/>
+        </w:rPr>
+      </w:pPr>
+      <w:r>
+        <w:rPr>
+          <w:lang w:val="en-US"/>
+        </w:rPr>
+        <w:t xml:space="preserve">Quadruplet 4: (5, 2, 6, 1) - Here, </w:t>
+      </w:r>
+      <w:proofErr w:type="spellStart"/>
+      <w:r>
+        <w:rPr>
+          <w:lang w:val="en-US"/>
+        </w:rPr>
+        <w:t>i</w:t>
+      </w:r>
+      <w:proofErr w:type="spellEnd"/>
+      <w:r>
+        <w:rPr>
+          <w:lang w:val="en-US"/>
+        </w:rPr>
+        <w:t xml:space="preserve"> = 0, j = 1, k = 4, l = 5</w:t>
+      </w:r>
+    </w:p>
+    <w:p>
+      <w:pPr>
+        <w:rPr>
+          <w:lang w:val="en-US"/>
+        </w:rPr>
+      </w:pPr>
+      <w:r>
+        <w:rPr>
+          <w:lang w:val="en-US"/>
+        </w:rPr>
+        <w:t xml:space="preserve">Quadruplet 5: (5, 4, 6, 1) - Here, </w:t>
+      </w:r>
+      <w:proofErr w:type="spellStart"/>
+      <w:r>
+        <w:rPr>
+          <w:lang w:val="en-US"/>
+        </w:rPr>
+        <w:t>i</w:t>
+      </w:r>
+      <w:proofErr w:type="spellEnd"/>
+      <w:r>
+        <w:rPr>
+          <w:lang w:val="en-US"/>
+        </w:rPr>
+        <w:t xml:space="preserve"> = 0, j = 3, k = 4, l = 5</w:t>
+      </w:r>
+    </w:p>
+    <w:p>
+      <w:pPr>
+        <w:rPr>
+          <w:lang w:val="en-US"/>
+        </w:rPr>
+      </w:pPr>
+      <w:r>
+        <w:rPr>
+          <w:lang w:val="en-US"/>
+        </w:rPr>
+        <w:t xml:space="preserve">Quadruplet 6: (8, 2, 6, 1) - Here, </w:t>
+      </w:r>
+      <w:proofErr w:type="spellStart"/>
+      <w:r>
+        <w:rPr>
+          <w:lang w:val="en-US"/>
+        </w:rPr>
+        <w:t>i</w:t>
+      </w:r>
+      <w:proofErr w:type="spellEnd"/>
+      <w:r>
+        <w:rPr>
+          <w:lang w:val="en-US"/>
+        </w:rPr>
+        <w:t xml:space="preserve"> = 2, j = 1, k = 4, l = 5</w:t>
+      </w:r>
+    </w:p>
+    <w:p>
+      <w:pPr>
+        <w:rPr>
+          <w:lang w:val="en-US"/>
+        </w:rPr>
+      </w:pPr>
+      <w:r>
+        <w:rPr>
+          <w:lang w:val="en-US"/>
+        </w:rPr>
+        <w:t xml:space="preserve">Quadruplet 7: (8, 4, 6, 1) - Here, </w:t>
+      </w:r>
+      <w:proofErr w:type="spellStart"/>
+      <w:r>
+        <w:rPr>
+          <w:lang w:val="en-US"/>
+        </w:rPr>
+        <w:t>i</w:t>
+      </w:r>
+      <w:proofErr w:type="spellEnd"/>
+      <w:r>
+        <w:rPr>
+          <w:lang w:val="en-US"/>
+        </w:rPr>
+        <w:t xml:space="preserve"> = 2, j = 3, k = 4, l = 5</w:t>
+      </w:r>
+    </w:p>
+    <w:p>
+      <w:pPr>
+        <w:rPr>
+          <w:lang w:val="en-US"/>
+        </w:rPr>
+      </w:pPr>
+      <w:r>
+        <w:rPr>
+          <w:lang w:val="en-US"/>
+        </w:rPr>
+        <w:t xml:space="preserve">So, for the given array, there are </w:t>
+      </w:r>
+      <w:r>
+        <w:rPr>
+          <w:lang w:val="en-US"/>
+        </w:rPr>
+        <w:t>7</w:t>
+      </w:r>
+      <w:r>
+        <w:rPr>
+          <w:lang w:val="en-US"/>
+        </w:rPr>
+        <w:t xml:space="preserve"> quadruplets that satisfy the condition.</w:t>
+      </w:r>
+    </w:p>
+    <w:p>
+      <w:pPr>
+        <w:rPr>
+          <w:u w:val="single"/>
+          <w:lang w:val="en-US"/>
+        </w:rPr>
+      </w:pPr>
+      <w:r>
+        <w:rPr>
+          <w:u w:val="single"/>
+          <w:lang w:val="en-US"/>
+        </w:rPr>
+        <w:t>Approach:</w:t>
+      </w:r>
+      <w:r>
+        <w:rPr>
+          <w:u w:val="single"/>
+          <w:lang w:val="en-US"/>
+        </w:rPr>
+        <w:t xml:space="preserve"> </w:t>
+      </w:r>
+    </w:p>
+    <w:p>
+      <w:pPr>
+        <w:rPr>
+          <w:lang w:val="en-US"/>
+        </w:rPr>
+      </w:pPr>
+      <w:r>
+        <w:rPr>
+          <w:lang w:val="en-US"/>
+        </w:rPr>
+        <w:t xml:space="preserve">This is a follow up question of the above </w:t>
+      </w:r>
+      <w:r>
+        <w:rPr>
+          <w:lang w:val="en-US"/>
+        </w:rPr>
+        <w:t>one,</w:t>
+      </w:r>
+      <w:r>
+        <w:rPr>
+          <w:lang w:val="en-US"/>
+        </w:rPr>
+        <w:t xml:space="preserve"> we </w:t>
+      </w:r>
+      <w:r>
+        <w:rPr>
+          <w:lang w:val="en-US"/>
+        </w:rPr>
+        <w:t xml:space="preserve">can find </w:t>
+      </w:r>
+      <w:r>
+        <w:rPr>
+          <w:lang w:val="en-US"/>
+        </w:rPr>
+        <w:t>pre</w:t>
+      </w:r>
+      <w:r>
+        <w:rPr>
+          <w:lang w:val="en-US"/>
+        </w:rPr>
+        <w:t>fix</w:t>
+      </w:r>
       <w:r>
         <w:rPr>
           <w:lang w:val="en-US"/>
         </w:rPr>
         <w:t>[</w:t>
       </w:r>
+      <w:r>
+        <w:rPr>
+          <w:lang w:val="en-US"/>
+        </w:rPr>
+        <w:t>j</w:t>
+      </w:r>
+      <w:r>
+        <w:rPr>
+          <w:lang w:val="en-US"/>
+        </w:rPr>
+        <w:t xml:space="preserve">] </w:t>
+      </w:r>
+      <w:r>
+        <w:rPr>
+          <w:lang w:val="en-US"/>
+        </w:rPr>
+        <w:t>, for</w:t>
+      </w:r>
+    </w:p>
+    <w:p>
+      <w:pPr>
+        <w:rPr>
+          <w:lang w:val="en-US"/>
+        </w:rPr>
+      </w:pPr>
+      <w:r>
+        <w:rPr>
+          <w:lang w:val="en-US"/>
+        </w:rPr>
+        <w:t>A[</w:t>
+      </w:r>
       <w:proofErr w:type="spellStart"/>
       <w:r>
         <w:rPr>
@@ -13647,21 +14087,7 @@
         <w:rPr>
           <w:lang w:val="en-US"/>
         </w:rPr>
-        <w:t xml:space="preserve">] &gt; A[j] &lt; A[k] &gt;A[l] such that </w:t>
-      </w:r>
-      <w:proofErr w:type="spellStart"/>
-      <w:r>
-        <w:rPr>
-          <w:lang w:val="en-US"/>
-        </w:rPr>
-        <w:t>i</w:t>
-      </w:r>
-      <w:proofErr w:type="spellEnd"/>
-      <w:r>
-        <w:rPr>
-          <w:lang w:val="en-US"/>
-        </w:rPr>
-        <w:t xml:space="preserve"> &lt; j &lt; k &lt; l</w:t>
+        <w:t>] &gt; A[j]</w:t>
       </w:r>
       <w:r>
         <w:rPr>
@@ -13673,464 +14099,6 @@
         <w:rPr>
           <w:lang w:val="en-US"/>
         </w:rPr>
-        <w:t>; </w:t>
-      </w:r>
-    </w:p>
-    <w:p>
-      <w:pPr>
-        <w:rPr>
-          <w:lang w:val="en-US"/>
-        </w:rPr>
-      </w:pPr>
-      <w:r>
-        <w:rPr>
-          <w:lang w:val="en-US"/>
-        </w:rPr>
-        <w:t>1&lt;=N&lt;=1000</w:t>
-      </w:r>
-    </w:p>
-    <w:p>
-      <w:pPr>
-        <w:rPr>
-          <w:lang w:val="en-US"/>
-        </w:rPr>
-      </w:pPr>
-      <w:proofErr w:type="gramStart"/>
-      <w:r>
-        <w:rPr>
-          <w:lang w:val="en-US"/>
-        </w:rPr>
-        <w:t>Example :</w:t>
-      </w:r>
-      <w:proofErr w:type="gramEnd"/>
-      <w:r>
-        <w:rPr>
-          <w:lang w:val="en-US"/>
-        </w:rPr>
-        <w:t xml:space="preserve"> </w:t>
-      </w:r>
-    </w:p>
-    <w:p>
-      <w:pPr>
-        <w:rPr>
-          <w:lang w:val="en-US"/>
-        </w:rPr>
-      </w:pPr>
-      <w:r>
-        <w:rPr>
-          <w:lang w:val="en-US"/>
-        </w:rPr>
-        <w:t>Let's say we have an array of size N = 6:</w:t>
-      </w:r>
-    </w:p>
-    <w:p>
-      <w:pPr>
-        <w:rPr>
-          <w:lang w:val="en-US"/>
-        </w:rPr>
-      </w:pPr>
-    </w:p>
-    <w:p>
-      <w:pPr>
-        <w:rPr>
-          <w:lang w:val="en-US"/>
-        </w:rPr>
-      </w:pPr>
-      <w:r>
-        <w:rPr>
-          <w:lang w:val="en-US"/>
-        </w:rPr>
-        <w:t>Array: [5, 2, 8, 4, 6, 1]</w:t>
-      </w:r>
-    </w:p>
-    <w:p>
-      <w:pPr>
-        <w:rPr>
-          <w:lang w:val="en-US"/>
-        </w:rPr>
-      </w:pPr>
-    </w:p>
-    <w:p>
-      <w:pPr>
-        <w:rPr>
-          <w:lang w:val="en-US"/>
-        </w:rPr>
-      </w:pPr>
-      <w:r>
-        <w:rPr>
-          <w:lang w:val="en-US"/>
-        </w:rPr>
-        <w:t>Now, let's find the quadruplets where A[</w:t>
-      </w:r>
-      <w:proofErr w:type="spellStart"/>
-      <w:r>
-        <w:rPr>
-          <w:lang w:val="en-US"/>
-        </w:rPr>
-        <w:t>i</w:t>
-      </w:r>
-      <w:proofErr w:type="spellEnd"/>
-      <w:r>
-        <w:rPr>
-          <w:lang w:val="en-US"/>
-        </w:rPr>
-        <w:t>] &gt; A[j] &lt; A[k] &gt; A[l]:</w:t>
-      </w:r>
-    </w:p>
-    <w:p>
-      <w:pPr>
-        <w:rPr>
-          <w:lang w:val="en-US"/>
-        </w:rPr>
-      </w:pPr>
-    </w:p>
-    <w:p>
-      <w:pPr>
-        <w:rPr>
-          <w:lang w:val="en-US"/>
-        </w:rPr>
-      </w:pPr>
-      <w:r>
-        <w:rPr>
-          <w:lang w:val="en-US"/>
-        </w:rPr>
-        <w:t xml:space="preserve">Quadruplet 1: (5, 2, 8, 1) - Here, </w:t>
-      </w:r>
-      <w:proofErr w:type="spellStart"/>
-      <w:r>
-        <w:rPr>
-          <w:lang w:val="en-US"/>
-        </w:rPr>
-        <w:t>i</w:t>
-      </w:r>
-      <w:proofErr w:type="spellEnd"/>
-      <w:r>
-        <w:rPr>
-          <w:lang w:val="en-US"/>
-        </w:rPr>
-        <w:t xml:space="preserve"> = 0, j = 1, k = 2, l = 5</w:t>
-      </w:r>
-    </w:p>
-    <w:p>
-      <w:pPr>
-        <w:rPr>
-          <w:lang w:val="en-US"/>
-        </w:rPr>
-      </w:pPr>
-      <w:r>
-        <w:rPr>
-          <w:lang w:val="en-US"/>
-        </w:rPr>
-        <w:t xml:space="preserve">Quadruplet 2: (5, 4, 6, 1) - Here, </w:t>
-      </w:r>
-      <w:proofErr w:type="spellStart"/>
-      <w:r>
-        <w:rPr>
-          <w:lang w:val="en-US"/>
-        </w:rPr>
-        <w:t>i</w:t>
-      </w:r>
-      <w:proofErr w:type="spellEnd"/>
-      <w:r>
-        <w:rPr>
-          <w:lang w:val="en-US"/>
-        </w:rPr>
-        <w:t xml:space="preserve"> = 0, j = 3, k = 4, l = 5</w:t>
-      </w:r>
-    </w:p>
-    <w:p>
-      <w:pPr>
-        <w:rPr>
-          <w:lang w:val="en-US"/>
-        </w:rPr>
-      </w:pPr>
-      <w:r>
-        <w:rPr>
-          <w:lang w:val="en-US"/>
-        </w:rPr>
-        <w:t xml:space="preserve">Quadruplet 3: (8, 4, 6, 1) - Here, </w:t>
-      </w:r>
-      <w:proofErr w:type="spellStart"/>
-      <w:r>
-        <w:rPr>
-          <w:lang w:val="en-US"/>
-        </w:rPr>
-        <w:t>i</w:t>
-      </w:r>
-      <w:proofErr w:type="spellEnd"/>
-      <w:r>
-        <w:rPr>
-          <w:lang w:val="en-US"/>
-        </w:rPr>
-        <w:t xml:space="preserve"> = 2, j = 3, k = 4, l = 5</w:t>
-      </w:r>
-    </w:p>
-    <w:p>
-      <w:pPr>
-        <w:rPr>
-          <w:lang w:val="en-US"/>
-        </w:rPr>
-      </w:pPr>
-      <w:r>
-        <w:rPr>
-          <w:lang w:val="en-US"/>
-        </w:rPr>
-        <w:t xml:space="preserve">Quadruplet 4: (5, 2, 6, 1) - Here, </w:t>
-      </w:r>
-      <w:proofErr w:type="spellStart"/>
-      <w:r>
-        <w:rPr>
-          <w:lang w:val="en-US"/>
-        </w:rPr>
-        <w:t>i</w:t>
-      </w:r>
-      <w:proofErr w:type="spellEnd"/>
-      <w:r>
-        <w:rPr>
-          <w:lang w:val="en-US"/>
-        </w:rPr>
-        <w:t xml:space="preserve"> = 0, j = 1, k = 4, l = 5</w:t>
-      </w:r>
-    </w:p>
-    <w:p>
-      <w:pPr>
-        <w:rPr>
-          <w:lang w:val="en-US"/>
-        </w:rPr>
-      </w:pPr>
-      <w:r>
-        <w:rPr>
-          <w:lang w:val="en-US"/>
-        </w:rPr>
-        <w:t xml:space="preserve">Quadruplet 5: (5, 4, 6, 1) - Here, </w:t>
-      </w:r>
-      <w:proofErr w:type="spellStart"/>
-      <w:r>
-        <w:rPr>
-          <w:lang w:val="en-US"/>
-        </w:rPr>
-        <w:t>i</w:t>
-      </w:r>
-      <w:proofErr w:type="spellEnd"/>
-      <w:r>
-        <w:rPr>
-          <w:lang w:val="en-US"/>
-        </w:rPr>
-        <w:t xml:space="preserve"> = 0, j = 3, k = 4, l = 5</w:t>
-      </w:r>
-    </w:p>
-    <w:p>
-      <w:pPr>
-        <w:rPr>
-          <w:lang w:val="en-US"/>
-        </w:rPr>
-      </w:pPr>
-      <w:r>
-        <w:rPr>
-          <w:lang w:val="en-US"/>
-        </w:rPr>
-        <w:t xml:space="preserve">Quadruplet 6: (8, 2, 6, 1) - Here, </w:t>
-      </w:r>
-      <w:proofErr w:type="spellStart"/>
-      <w:r>
-        <w:rPr>
-          <w:lang w:val="en-US"/>
-        </w:rPr>
-        <w:t>i</w:t>
-      </w:r>
-      <w:proofErr w:type="spellEnd"/>
-      <w:r>
-        <w:rPr>
-          <w:lang w:val="en-US"/>
-        </w:rPr>
-        <w:t xml:space="preserve"> = 2, j = 1, k = 4, l = 5</w:t>
-      </w:r>
-    </w:p>
-    <w:p>
-      <w:pPr>
-        <w:rPr>
-          <w:lang w:val="en-US"/>
-        </w:rPr>
-      </w:pPr>
-      <w:r>
-        <w:rPr>
-          <w:lang w:val="en-US"/>
-        </w:rPr>
-        <w:t xml:space="preserve">Quadruplet 7: (8, 4, 6, 1) - Here, </w:t>
-      </w:r>
-      <w:proofErr w:type="spellStart"/>
-      <w:r>
-        <w:rPr>
-          <w:lang w:val="en-US"/>
-        </w:rPr>
-        <w:t>i</w:t>
-      </w:r>
-      <w:proofErr w:type="spellEnd"/>
-      <w:r>
-        <w:rPr>
-          <w:lang w:val="en-US"/>
-        </w:rPr>
-        <w:t xml:space="preserve"> = 2, j = 3, k = 4, l = 5</w:t>
-      </w:r>
-    </w:p>
-    <w:p>
-      <w:pPr>
-        <w:rPr>
-          <w:lang w:val="en-US"/>
-        </w:rPr>
-      </w:pPr>
-      <w:r>
-        <w:rPr>
-          <w:lang w:val="en-US"/>
-        </w:rPr>
-        <w:t xml:space="preserve">So, for the given array, there are </w:t>
-      </w:r>
-      <w:r>
-        <w:rPr>
-          <w:lang w:val="en-US"/>
-        </w:rPr>
-        <w:t>7</w:t>
-      </w:r>
-      <w:r>
-        <w:rPr>
-          <w:lang w:val="en-US"/>
-        </w:rPr>
-        <w:t xml:space="preserve"> quadruplets that satisfy the condition.</w:t>
-      </w:r>
-    </w:p>
-    <w:p>
-      <w:pPr>
-        <w:rPr>
-          <w:u w:val="single"/>
-          <w:lang w:val="en-US"/>
-        </w:rPr>
-      </w:pPr>
-      <w:r>
-        <w:rPr>
-          <w:u w:val="single"/>
-          <w:lang w:val="en-US"/>
-        </w:rPr>
-        <w:t>Approach:</w:t>
-      </w:r>
-      <w:r>
-        <w:rPr>
-          <w:u w:val="single"/>
-          <w:lang w:val="en-US"/>
-        </w:rPr>
-        <w:t xml:space="preserve"> </w:t>
-      </w:r>
-    </w:p>
-    <w:p>
-      <w:pPr>
-        <w:rPr>
-          <w:lang w:val="en-US"/>
-        </w:rPr>
-      </w:pPr>
-      <w:r>
-        <w:rPr>
-          <w:lang w:val="en-US"/>
-        </w:rPr>
-        <w:t xml:space="preserve">This is a follow up question of the above </w:t>
-      </w:r>
-      <w:r>
-        <w:rPr>
-          <w:lang w:val="en-US"/>
-        </w:rPr>
-        <w:t>one,</w:t>
-      </w:r>
-      <w:r>
-        <w:rPr>
-          <w:lang w:val="en-US"/>
-        </w:rPr>
-        <w:t xml:space="preserve"> we </w:t>
-      </w:r>
-      <w:r>
-        <w:rPr>
-          <w:lang w:val="en-US"/>
-        </w:rPr>
-        <w:t xml:space="preserve">can find </w:t>
-      </w:r>
-      <w:r>
-        <w:rPr>
-          <w:lang w:val="en-US"/>
-        </w:rPr>
-        <w:t>pre</w:t>
-      </w:r>
-      <w:r>
-        <w:rPr>
-          <w:lang w:val="en-US"/>
-        </w:rPr>
-        <w:t>fix</w:t>
-      </w:r>
-      <w:r>
-        <w:rPr>
-          <w:lang w:val="en-US"/>
-        </w:rPr>
-        <w:t>[</w:t>
-      </w:r>
-      <w:r>
-        <w:rPr>
-          <w:lang w:val="en-US"/>
-        </w:rPr>
-        <w:t>j</w:t>
-      </w:r>
-      <w:proofErr w:type="gramStart"/>
-      <w:r>
-        <w:rPr>
-          <w:lang w:val="en-US"/>
-        </w:rPr>
-        <w:t xml:space="preserve">] </w:t>
-      </w:r>
-      <w:r>
-        <w:rPr>
-          <w:lang w:val="en-US"/>
-        </w:rPr>
-        <w:t>,</w:t>
-      </w:r>
-      <w:proofErr w:type="gramEnd"/>
-      <w:r>
-        <w:rPr>
-          <w:lang w:val="en-US"/>
-        </w:rPr>
-        <w:t xml:space="preserve"> for</w:t>
-      </w:r>
-    </w:p>
-    <w:p>
-      <w:pPr>
-        <w:rPr>
-          <w:lang w:val="en-US"/>
-        </w:rPr>
-      </w:pPr>
-      <w:r>
-        <w:rPr>
-          <w:lang w:val="en-US"/>
-        </w:rPr>
-        <w:t>A[</w:t>
-      </w:r>
-      <w:proofErr w:type="spellStart"/>
-      <w:r>
-        <w:rPr>
-          <w:lang w:val="en-US"/>
-        </w:rPr>
-        <w:t>i</w:t>
-      </w:r>
-      <w:proofErr w:type="spellEnd"/>
-      <w:r>
-        <w:rPr>
-          <w:lang w:val="en-US"/>
-        </w:rPr>
-        <w:t>] &gt; A[j]</w:t>
-      </w:r>
-      <w:r>
-        <w:rPr>
-          <w:lang w:val="en-US"/>
-        </w:rPr>
-        <w:t xml:space="preserve"> </w:t>
-      </w:r>
-      <w:r>
-        <w:rPr>
-          <w:lang w:val="en-US"/>
-        </w:rPr>
         <w:t xml:space="preserve">and suffix[k] for </w:t>
       </w:r>
       <w:r>
@@ -14169,21 +14137,7 @@
         <w:rPr>
           <w:lang w:val="en-US"/>
         </w:rPr>
-        <w:t xml:space="preserve">for each pair of </w:t>
-      </w:r>
-      <w:proofErr w:type="gramStart"/>
-      <w:r>
-        <w:rPr>
-          <w:lang w:val="en-US"/>
-        </w:rPr>
-        <w:t>j ,</w:t>
-      </w:r>
-      <w:proofErr w:type="gramEnd"/>
-      <w:r>
-        <w:rPr>
-          <w:lang w:val="en-US"/>
-        </w:rPr>
-        <w:t xml:space="preserve"> k where j &lt; k </w:t>
+        <w:t xml:space="preserve">for each pair of j , k where j &lt; k </w:t>
       </w:r>
       <w:r>
         <w:rPr>
@@ -18064,40 +18018,24 @@
           <w:lang w:val="en-US"/>
         </w:rPr>
       </w:pPr>
-      <w:proofErr w:type="gramStart"/>
-      <w:r>
-        <w:rPr>
-          <w:lang w:val="en-US"/>
-        </w:rPr>
-        <w:t>TC :</w:t>
-      </w:r>
-      <w:proofErr w:type="gramEnd"/>
-      <w:r>
-        <w:rPr>
-          <w:lang w:val="en-US"/>
-        </w:rPr>
-        <w:t xml:space="preserve"> O(N)</w:t>
-      </w:r>
-    </w:p>
-    <w:p>
-      <w:pPr>
-        <w:rPr>
-          <w:lang w:val="en-US"/>
-        </w:rPr>
-      </w:pPr>
-      <w:proofErr w:type="gramStart"/>
-      <w:r>
-        <w:rPr>
-          <w:lang w:val="en-US"/>
-        </w:rPr>
-        <w:t>SC :</w:t>
-      </w:r>
-      <w:proofErr w:type="gramEnd"/>
-      <w:r>
-        <w:rPr>
-          <w:lang w:val="en-US"/>
-        </w:rPr>
-        <w:t xml:space="preserve"> O(N) </w:t>
+      <w:r>
+        <w:rPr>
+          <w:lang w:val="en-US"/>
+        </w:rPr>
+        <w:t>TC : O(N)</w:t>
+      </w:r>
+    </w:p>
+    <w:p>
+      <w:pPr>
+        <w:rPr>
+          <w:lang w:val="en-US"/>
+        </w:rPr>
+      </w:pPr>
+      <w:r>
+        <w:rPr>
+          <w:lang w:val="en-US"/>
+        </w:rPr>
+        <w:t xml:space="preserve">SC : O(N) </w:t>
       </w:r>
     </w:p>
     <w:p>
@@ -18244,7 +18182,6 @@
         </w:rPr>
         <w:t xml:space="preserve"> </w:t>
       </w:r>
-      <w:proofErr w:type="gramStart"/>
       <w:r>
         <w:rPr>
           <w:lang w:val="en-US"/>
@@ -18257,7 +18194,6 @@
         </w:rPr>
         <w:t>]</w:t>
       </w:r>
-      <w:proofErr w:type="gramEnd"/>
     </w:p>
     <w:p>
       <w:pPr>
@@ -18278,19 +18214,11 @@
           <w:lang w:val="en-US"/>
         </w:rPr>
       </w:pPr>
-      <w:proofErr w:type="gramStart"/>
-      <w:r>
-        <w:rPr>
-          <w:lang w:val="en-US"/>
-        </w:rPr>
-        <w:t>( 4</w:t>
-      </w:r>
-      <w:proofErr w:type="gramEnd"/>
-      <w:r>
-        <w:rPr>
-          <w:lang w:val="en-US"/>
-        </w:rPr>
-        <w:t xml:space="preserve"> 3 </w:t>
+      <w:r>
+        <w:rPr>
+          <w:lang w:val="en-US"/>
+        </w:rPr>
+        <w:t xml:space="preserve">( 4 3 </w:t>
       </w:r>
       <w:r>
         <w:rPr>
@@ -18311,19 +18239,11 @@
           <w:lang w:val="en-US"/>
         </w:rPr>
       </w:pPr>
-      <w:proofErr w:type="gramStart"/>
-      <w:r>
-        <w:rPr>
-          <w:lang w:val="en-US"/>
-        </w:rPr>
-        <w:t>( 4</w:t>
-      </w:r>
-      <w:proofErr w:type="gramEnd"/>
-      <w:r>
-        <w:rPr>
-          <w:lang w:val="en-US"/>
-        </w:rPr>
-        <w:t xml:space="preserve"> 3 </w:t>
+      <w:r>
+        <w:rPr>
+          <w:lang w:val="en-US"/>
+        </w:rPr>
+        <w:t xml:space="preserve">( 4 3 </w:t>
       </w:r>
       <w:r>
         <w:rPr>
@@ -18356,19 +18276,11 @@
           <w:lang w:val="en-US"/>
         </w:rPr>
       </w:pPr>
-      <w:proofErr w:type="gramStart"/>
-      <w:r>
-        <w:rPr>
-          <w:lang w:val="en-US"/>
-        </w:rPr>
-        <w:t>( 5</w:t>
-      </w:r>
-      <w:proofErr w:type="gramEnd"/>
-      <w:r>
-        <w:rPr>
-          <w:lang w:val="en-US"/>
-        </w:rPr>
-        <w:t xml:space="preserve"> 4 3 </w:t>
+      <w:r>
+        <w:rPr>
+          <w:lang w:val="en-US"/>
+        </w:rPr>
+        <w:t xml:space="preserve">( 5 4 3 </w:t>
       </w:r>
       <w:r>
         <w:rPr>
@@ -18389,20 +18301,12 @@
           <w:lang w:val="en-US"/>
         </w:rPr>
       </w:pPr>
-      <w:proofErr w:type="gramStart"/>
       <w:r>
         <w:rPr>
           <w:lang w:val="en-US"/>
         </w:rPr>
         <w:lastRenderedPageBreak/>
-        <w:t>( 5</w:t>
-      </w:r>
-      <w:proofErr w:type="gramEnd"/>
-      <w:r>
-        <w:rPr>
-          <w:lang w:val="en-US"/>
-        </w:rPr>
-        <w:t xml:space="preserve"> 4 3 </w:t>
+        <w:t xml:space="preserve">( 5 4 3 </w:t>
       </w:r>
       <w:r>
         <w:rPr>
@@ -18757,13 +18661,8 @@
         <w:t>i</w:t>
       </w:r>
       <w:proofErr w:type="spellEnd"/>
-      <w:proofErr w:type="gramStart"/>
-      <w:r>
-        <w:t>’ .</w:t>
-      </w:r>
-      <w:proofErr w:type="gramEnd"/>
-      <w:r>
-        <w:t xml:space="preserve"> (strictly) from the left side.</w:t>
+      <w:r>
+        <w:t>’ . (strictly) from the left side.</w:t>
       </w:r>
     </w:p>
     <w:p>
@@ -18840,55 +18739,34 @@
         <w:t>i</w:t>
       </w:r>
       <w:proofErr w:type="spellEnd"/>
-      <w:proofErr w:type="gramStart"/>
-      <w:r>
-        <w:t>’ .</w:t>
-      </w:r>
-      <w:proofErr w:type="gramEnd"/>
-      <w:r>
-        <w:t xml:space="preserve"> (strictly) from the right side.</w:t>
-      </w:r>
-    </w:p>
-    <w:p>
-      <w:pPr>
-        <w:rPr>
-          <w:lang w:val="en-US"/>
-        </w:rPr>
-      </w:pPr>
-      <w:proofErr w:type="gramStart"/>
-      <w:r>
-        <w:rPr>
-          <w:lang w:val="en-US"/>
-        </w:rPr>
-        <w:t>TC :</w:t>
-      </w:r>
-      <w:proofErr w:type="gramEnd"/>
-      <w:r>
-        <w:rPr>
-          <w:lang w:val="en-US"/>
-        </w:rPr>
-        <w:t xml:space="preserve"> O(N)</w:t>
-      </w:r>
-    </w:p>
-    <w:p>
-      <w:pPr>
-        <w:rPr>
-          <w:lang w:val="en-US"/>
-        </w:rPr>
-      </w:pPr>
-      <w:proofErr w:type="gramStart"/>
-      <w:r>
-        <w:rPr>
-          <w:lang w:val="en-US"/>
-        </w:rPr>
-        <w:t>SC :</w:t>
-      </w:r>
-      <w:proofErr w:type="gramEnd"/>
-      <w:r>
-        <w:rPr>
-          <w:lang w:val="en-US"/>
-        </w:rPr>
-        <w:t xml:space="preserve"> O(N) </w:t>
+      <w:r>
+        <w:t>’ . (strictly) from the right side.</w:t>
+      </w:r>
+    </w:p>
+    <w:p>
+      <w:pPr>
+        <w:rPr>
+          <w:lang w:val="en-US"/>
+        </w:rPr>
+      </w:pPr>
+      <w:r>
+        <w:rPr>
+          <w:lang w:val="en-US"/>
+        </w:rPr>
+        <w:t>TC : O(N)</w:t>
+      </w:r>
+    </w:p>
+    <w:p>
+      <w:pPr>
+        <w:rPr>
+          <w:lang w:val="en-US"/>
+        </w:rPr>
+      </w:pPr>
+      <w:r>
+        <w:rPr>
+          <w:lang w:val="en-US"/>
+        </w:rPr>
+        <w:t xml:space="preserve">SC : O(N) </w:t>
       </w:r>
     </w:p>
     <w:p>
@@ -18910,19 +18788,11 @@
         </w:rPr>
         <w:t xml:space="preserve"> </w:t>
       </w:r>
-      <w:proofErr w:type="gramStart"/>
-      <w:r>
-        <w:rPr>
-          <w:lang w:val="en-US"/>
-        </w:rPr>
-        <w:t>At</w:t>
-      </w:r>
-      <w:proofErr w:type="gramEnd"/>
-      <w:r>
-        <w:rPr>
-          <w:lang w:val="en-US"/>
-        </w:rPr>
-        <w:t xml:space="preserve"> Each Index </w:t>
+      <w:r>
+        <w:rPr>
+          <w:lang w:val="en-US"/>
+        </w:rPr>
+        <w:t xml:space="preserve">At Each Index </w:t>
       </w:r>
       <w:proofErr w:type="spellStart"/>
       <w:r>
@@ -18971,19 +18841,11 @@
         <w:t>i</w:t>
       </w:r>
       <w:proofErr w:type="spellEnd"/>
-      <w:proofErr w:type="gramStart"/>
-      <w:r>
-        <w:rPr>
-          <w:lang w:val="en-US"/>
-        </w:rPr>
-        <w:t>” ;</w:t>
-      </w:r>
-      <w:proofErr w:type="gramEnd"/>
-      <w:r>
-        <w:rPr>
-          <w:lang w:val="en-US"/>
-        </w:rPr>
-        <w:t xml:space="preserve"> output the subarray sum which is largest and ends at index “</w:t>
+      <w:r>
+        <w:rPr>
+          <w:lang w:val="en-US"/>
+        </w:rPr>
+        <w:t>” ; output the subarray sum which is largest and ends at index “</w:t>
       </w:r>
       <w:proofErr w:type="spellStart"/>
       <w:r>
@@ -19433,14 +19295,12 @@
         </w:rPr>
         <w:t xml:space="preserve">We could solve this problem in </w:t>
       </w:r>
-      <w:proofErr w:type="gramStart"/>
       <w:r>
         <w:rPr>
           <w:lang w:val="en-US"/>
         </w:rPr>
         <w:t>O(</w:t>
       </w:r>
-      <w:proofErr w:type="gramEnd"/>
       <w:r>
         <w:rPr>
           <w:lang w:val="en-US"/>
@@ -19497,14 +19357,12 @@
         </w:rPr>
         <w:t xml:space="preserve"> </w:t>
       </w:r>
-      <w:proofErr w:type="gramStart"/>
       <w:r>
         <w:rPr>
           <w:lang w:val="en-US"/>
         </w:rPr>
         <w:t>Of</w:t>
       </w:r>
-      <w:proofErr w:type="gramEnd"/>
       <w:r>
         <w:rPr>
           <w:lang w:val="en-US"/>
@@ -19700,7 +19558,6 @@
         </w:rPr>
         <w:t xml:space="preserve">, </w:t>
       </w:r>
-      <w:proofErr w:type="gramStart"/>
       <w:r>
         <w:rPr>
           <w:lang w:val="en-US"/>
@@ -19708,7 +19565,6 @@
         <w:t>‘ ‘</w:t>
       </w:r>
       <w:proofErr w:type="spellStart"/>
-      <w:proofErr w:type="gramEnd"/>
       <w:r>
         <w:rPr>
           <w:lang w:val="en-US"/>
@@ -19912,7 +19768,6 @@
         <w:t>i</w:t>
       </w:r>
       <w:proofErr w:type="spellEnd"/>
-      <w:proofErr w:type="gramStart"/>
       <w:r>
         <w:rPr>
           <w:lang w:val="en-US"/>
@@ -19931,7 +19786,6 @@
         </w:rPr>
         <w:t>;</w:t>
       </w:r>
-      <w:proofErr w:type="gramEnd"/>
     </w:p>
     <w:p>
       <w:pPr>
@@ -19967,14 +19821,7 @@
         <w:rPr>
           <w:lang w:val="en-US"/>
         </w:rPr>
-        <w:t>tells us best possible sum of subarray starting at index “j</w:t>
-      </w:r>
-      <w:proofErr w:type="gramStart"/>
-      <w:r>
-        <w:rPr>
-          <w:lang w:val="en-US"/>
-        </w:rPr>
-        <w:t>”</w:t>
+        <w:t>tells us best possible sum of subarray starting at index “j”</w:t>
       </w:r>
       <w:r>
         <w:rPr>
@@ -19982,7 +19829,6 @@
         </w:rPr>
         <w:t xml:space="preserve"> ;</w:t>
       </w:r>
-      <w:proofErr w:type="gramEnd"/>
     </w:p>
     <w:p>
       <w:pPr>
@@ -19997,7 +19843,6 @@
         <w:t>We iterate through all pairs (</w:t>
       </w:r>
       <w:proofErr w:type="spellStart"/>
-      <w:proofErr w:type="gramStart"/>
       <w:r>
         <w:rPr>
           <w:lang w:val="en-US"/>
@@ -20005,7 +19850,6 @@
         <w:t>i,j</w:t>
       </w:r>
       <w:proofErr w:type="spellEnd"/>
-      <w:proofErr w:type="gramEnd"/>
       <w:r>
         <w:rPr>
           <w:lang w:val="en-US"/>
@@ -20082,7 +19926,6 @@
         <w:t xml:space="preserve">] for all </w:t>
       </w:r>
       <w:proofErr w:type="spellStart"/>
-      <w:proofErr w:type="gramStart"/>
       <w:r>
         <w:rPr>
           <w:lang w:val="en-US"/>
@@ -20094,14 +19937,7 @@
         <w:rPr>
           <w:lang w:val="en-US"/>
         </w:rPr>
-        <w:t xml:space="preserve"> ,</w:t>
-      </w:r>
-      <w:proofErr w:type="gramEnd"/>
-      <w:r>
-        <w:rPr>
-          <w:lang w:val="en-US"/>
-        </w:rPr>
-        <w:t xml:space="preserve"> we should be good with first subarray sum part , but </w:t>
+        <w:t xml:space="preserve"> , we should be good with first subarray sum part , but </w:t>
       </w:r>
       <w:r>
         <w:rPr>
@@ -20215,21 +20051,7 @@
         <w:rPr>
           <w:lang w:val="en-US"/>
         </w:rPr>
-        <w:t xml:space="preserve"> </w:t>
-      </w:r>
-      <w:proofErr w:type="gramStart"/>
-      <w:r>
-        <w:rPr>
-          <w:lang w:val="en-US"/>
-        </w:rPr>
-        <w:t>6 ,</w:t>
-      </w:r>
-      <w:proofErr w:type="gramEnd"/>
-      <w:r>
-        <w:rPr>
-          <w:lang w:val="en-US"/>
-        </w:rPr>
-        <w:t xml:space="preserve"> </w:t>
+        <w:t xml:space="preserve"> 6 , </w:t>
       </w:r>
       <w:r>
         <w:rPr>
@@ -20280,19 +20102,11 @@
         </w:rPr>
         <w:t>= [</w:t>
       </w:r>
-      <w:proofErr w:type="gramStart"/>
-      <w:r>
-        <w:rPr>
-          <w:lang w:val="en-US"/>
-        </w:rPr>
-        <w:t>6 ,</w:t>
-      </w:r>
-      <w:proofErr w:type="gramEnd"/>
-      <w:r>
-        <w:rPr>
-          <w:lang w:val="en-US"/>
-        </w:rPr>
-        <w:t xml:space="preserve"> 1 , 3 , 4 ] </w:t>
+      <w:r>
+        <w:rPr>
+          <w:lang w:val="en-US"/>
+        </w:rPr>
+        <w:t xml:space="preserve">6 , 1 , 3 , 4 ] </w:t>
       </w:r>
     </w:p>
     <w:p>
@@ -20323,21 +20137,7 @@
         <w:rPr>
           <w:lang w:val="en-US"/>
         </w:rPr>
-        <w:t xml:space="preserve"> -</w:t>
-      </w:r>
-      <w:proofErr w:type="gramStart"/>
-      <w:r>
-        <w:rPr>
-          <w:lang w:val="en-US"/>
-        </w:rPr>
-        <w:t>2 ,</w:t>
-      </w:r>
-      <w:proofErr w:type="gramEnd"/>
-      <w:r>
-        <w:rPr>
-          <w:lang w:val="en-US"/>
-        </w:rPr>
-        <w:t xml:space="preserve"> 3 , 1 ]</w:t>
+        <w:t xml:space="preserve"> -2 , 3 , 1 ]</w:t>
       </w:r>
     </w:p>
     <w:p>
@@ -20370,27 +20170,13 @@
         <w:rPr>
           <w:lang w:val="en-US"/>
         </w:rPr>
-        <w:t xml:space="preserve">and j= </w:t>
-      </w:r>
-      <w:proofErr w:type="gramStart"/>
-      <w:r>
-        <w:rPr>
-          <w:lang w:val="en-US"/>
-        </w:rPr>
-        <w:t xml:space="preserve">1 </w:t>
-      </w:r>
-      <w:r>
-        <w:rPr>
-          <w:lang w:val="en-US"/>
-        </w:rPr>
-        <w:t>,</w:t>
-      </w:r>
-      <w:proofErr w:type="gramEnd"/>
-      <w:r>
-        <w:rPr>
-          <w:lang w:val="en-US"/>
-        </w:rPr>
-        <w:t xml:space="preserve"> we may not take </w:t>
+        <w:t xml:space="preserve">and j= 1 </w:t>
+      </w:r>
+      <w:r>
+        <w:rPr>
+          <w:lang w:val="en-US"/>
+        </w:rPr>
+        <w:t xml:space="preserve">, we may not take </w:t>
       </w:r>
       <w:r>
         <w:rPr>
@@ -20659,19 +20445,11 @@
         <w:t>i</w:t>
       </w:r>
       <w:proofErr w:type="spellEnd"/>
-      <w:proofErr w:type="gramStart"/>
-      <w:r>
-        <w:rPr>
-          <w:lang w:val="en-US"/>
-        </w:rPr>
-        <w:t>’ ,</w:t>
-      </w:r>
-      <w:proofErr w:type="gramEnd"/>
-      <w:r>
-        <w:rPr>
-          <w:lang w:val="en-US"/>
-        </w:rPr>
-        <w:t xml:space="preserve"> we could readily find the max of all possible ‘j’ suffixes through </w:t>
+      <w:r>
+        <w:rPr>
+          <w:lang w:val="en-US"/>
+        </w:rPr>
+        <w:t xml:space="preserve">’ , we could readily find the max of all possible ‘j’ suffixes through </w:t>
       </w:r>
       <w:proofErr w:type="spellStart"/>
       <w:r>
@@ -20790,14 +20568,12 @@
         </w:rPr>
         <w:t xml:space="preserve"> </w:t>
       </w:r>
-      <w:proofErr w:type="gramStart"/>
       <w:r>
         <w:rPr>
           <w:lang w:val="en-US"/>
         </w:rPr>
         <w:t>Of</w:t>
       </w:r>
-      <w:proofErr w:type="gramEnd"/>
       <w:r>
         <w:rPr>
           <w:lang w:val="en-US"/>
@@ -20908,13 +20684,7 @@
         <w:rPr>
           <w:lang w:val="en-US"/>
         </w:rPr>
-        <w:t xml:space="preserve"> in an array</w:t>
-      </w:r>
-      <w:r>
-        <w:rPr>
-          <w:lang w:val="en-US"/>
-        </w:rPr>
-        <w:t>, where the 2</w:t>
+        <w:t xml:space="preserve"> in an array, where the 2</w:t>
       </w:r>
       <w:r>
         <w:rPr>
@@ -20995,21 +20765,7 @@
         <w:rPr>
           <w:lang w:val="en-US"/>
         </w:rPr>
-        <w:t xml:space="preserve"> </w:t>
-      </w:r>
-      <w:proofErr w:type="gramStart"/>
-      <w:r>
-        <w:rPr>
-          <w:lang w:val="en-US"/>
-        </w:rPr>
-        <w:t>5 ,</w:t>
-      </w:r>
-      <w:proofErr w:type="gramEnd"/>
-      <w:r>
-        <w:rPr>
-          <w:lang w:val="en-US"/>
-        </w:rPr>
-        <w:t xml:space="preserve"> 10 , 1 ] , </w:t>
+        <w:t xml:space="preserve"> 5 , 10 , 1 ] , </w:t>
       </w:r>
     </w:p>
     <w:p>
@@ -21347,83 +21103,944 @@
         <w:rPr>
           <w:lang w:val="en-US"/>
         </w:rPr>
+        <w:t xml:space="preserve"> 4 , 7].</w:t>
+      </w:r>
+    </w:p>
+    <w:p>
+      <w:pPr>
+        <w:rPr>
+          <w:lang w:val="en-US"/>
+        </w:rPr>
+      </w:pPr>
+    </w:p>
+    <w:p>
+      <w:pPr>
+        <w:rPr>
+          <w:lang w:val="en-US"/>
+        </w:rPr>
+      </w:pPr>
+      <w:r>
+        <w:rPr>
+          <w:lang w:val="en-US"/>
+        </w:rPr>
+        <w:t>So,</w:t>
+      </w:r>
+      <w:r>
+        <w:rPr>
+          <w:lang w:val="en-US"/>
+        </w:rPr>
+        <w:t xml:space="preserve"> i</w:t>
+      </w:r>
+      <w:r>
+        <w:rPr>
+          <w:lang w:val="en-US"/>
+        </w:rPr>
+        <w:t>f</w:t>
+      </w:r>
+      <w:r>
+        <w:rPr>
+          <w:lang w:val="en-US"/>
+        </w:rPr>
+        <w:t xml:space="preserve"> the numbers are positive and strictly increasing, the streak will be </w:t>
+      </w:r>
+      <w:r>
+        <w:rPr>
+          <w:lang w:val="en-US"/>
+        </w:rPr>
+        <w:t>giving</w:t>
+      </w:r>
+      <w:r>
+        <w:rPr>
+          <w:lang w:val="en-US"/>
+        </w:rPr>
+        <w:t xml:space="preserve"> better </w:t>
+      </w:r>
+      <w:r>
+        <w:rPr>
+          <w:lang w:val="en-US"/>
+        </w:rPr>
+        <w:t>sum,</w:t>
+      </w:r>
+      <w:r>
+        <w:rPr>
+          <w:lang w:val="en-US"/>
+        </w:rPr>
+        <w:t xml:space="preserve"> so we need to consider all the sum of streak.</w:t>
+      </w:r>
+    </w:p>
+    <w:p>
+      <w:pPr>
+        <w:rPr>
+          <w:lang w:val="en-US"/>
+        </w:rPr>
+      </w:pPr>
+    </w:p>
+    <w:p>
+      <w:pPr>
+        <w:rPr>
+          <w:u w:val="single"/>
+          <w:lang w:val="en-US"/>
+        </w:rPr>
+      </w:pPr>
+      <w:r>
+        <w:rPr>
+          <w:u w:val="single"/>
+          <w:lang w:val="en-US"/>
+        </w:rPr>
+        <w:t xml:space="preserve">Case </w:t>
+      </w:r>
+      <w:r>
+        <w:rPr>
+          <w:u w:val="single"/>
+          <w:lang w:val="en-US"/>
+        </w:rPr>
+        <w:t>2:</w:t>
+      </w:r>
+    </w:p>
+    <w:p>
+      <w:pPr>
+        <w:rPr>
+          <w:lang w:val="en-US"/>
+        </w:rPr>
+      </w:pPr>
+      <w:r>
+        <w:rPr>
+          <w:lang w:val="en-US"/>
+        </w:rPr>
+        <w:t>But</w:t>
+      </w:r>
+      <w:r>
+        <w:rPr>
+          <w:lang w:val="en-US"/>
+        </w:rPr>
+        <w:t xml:space="preserve"> let’s take [</w:t>
+      </w:r>
+      <w:r>
+        <w:rPr>
+          <w:lang w:val="en-US"/>
+        </w:rPr>
+        <w:t>6,</w:t>
+      </w:r>
+      <w:r>
+        <w:rPr>
+          <w:lang w:val="en-US"/>
+        </w:rPr>
+        <w:t xml:space="preserve"> -</w:t>
+      </w:r>
+      <w:r>
+        <w:rPr>
+          <w:lang w:val="en-US"/>
+        </w:rPr>
+        <w:t>5,</w:t>
+      </w:r>
+      <w:r>
+        <w:rPr>
+          <w:lang w:val="en-US"/>
+        </w:rPr>
+        <w:t xml:space="preserve"> -</w:t>
+      </w:r>
+      <w:r>
+        <w:rPr>
+          <w:lang w:val="en-US"/>
+        </w:rPr>
+        <w:t>3,</w:t>
+      </w:r>
+      <w:r>
+        <w:rPr>
+          <w:lang w:val="en-US"/>
+        </w:rPr>
+        <w:t xml:space="preserve"> -</w:t>
+      </w:r>
+      <w:r>
+        <w:rPr>
+          <w:lang w:val="en-US"/>
+        </w:rPr>
+        <w:t>1</w:t>
+      </w:r>
+      <w:r>
+        <w:rPr>
+          <w:lang w:val="en-US"/>
+        </w:rPr>
+        <w:t>],</w:t>
+      </w:r>
+      <w:r>
+        <w:rPr>
+          <w:lang w:val="en-US"/>
+        </w:rPr>
         <w:t xml:space="preserve"> </w:t>
       </w:r>
+      <w:r>
+        <w:rPr>
+          <w:lang w:val="en-US"/>
+        </w:rPr>
+        <w:t xml:space="preserve">here in case of negative </w:t>
+      </w:r>
+      <w:r>
+        <w:rPr>
+          <w:lang w:val="en-US"/>
+        </w:rPr>
+        <w:t>numbers,</w:t>
+      </w:r>
+      <w:r>
+        <w:rPr>
+          <w:lang w:val="en-US"/>
+        </w:rPr>
+        <w:t xml:space="preserve"> we should not consider the whole streak whose sum will be lesser as we add the numbers so </w:t>
+      </w:r>
+      <w:r>
+        <w:rPr>
+          <w:lang w:val="en-US"/>
+        </w:rPr>
+        <w:t>forth,</w:t>
+      </w:r>
+      <w:r>
+        <w:rPr>
+          <w:lang w:val="en-US"/>
+        </w:rPr>
+        <w:t xml:space="preserve"> so in this case here the sum will be better only if we take -1 alone at the last.</w:t>
+      </w:r>
+    </w:p>
+    <w:p>
+      <w:pPr>
+        <w:rPr>
+          <w:lang w:val="en-US"/>
+        </w:rPr>
+      </w:pPr>
+    </w:p>
+    <w:p>
+      <w:pPr>
+        <w:rPr>
+          <w:u w:val="single"/>
+          <w:lang w:val="en-US"/>
+        </w:rPr>
+      </w:pPr>
+      <w:r>
+        <w:rPr>
+          <w:u w:val="single"/>
+          <w:lang w:val="en-US"/>
+        </w:rPr>
+        <w:t>Case 3:</w:t>
+      </w:r>
+    </w:p>
+    <w:p>
+      <w:pPr>
+        <w:rPr>
+          <w:lang w:val="en-US"/>
+        </w:rPr>
+      </w:pPr>
+      <w:r>
+        <w:rPr>
+          <w:lang w:val="en-US"/>
+        </w:rPr>
+        <w:t>Also,</w:t>
+      </w:r>
+      <w:r>
+        <w:rPr>
+          <w:lang w:val="en-US"/>
+        </w:rPr>
+        <w:t xml:space="preserve"> let’s take another case like [6, -5, -</w:t>
+      </w:r>
+      <w:r>
+        <w:rPr>
+          <w:lang w:val="en-US"/>
+        </w:rPr>
+        <w:t>3,</w:t>
+      </w:r>
+      <w:r>
+        <w:rPr>
+          <w:lang w:val="en-US"/>
+        </w:rPr>
+        <w:t xml:space="preserve"> -</w:t>
+      </w:r>
+      <w:r>
+        <w:rPr>
+          <w:lang w:val="en-US"/>
+        </w:rPr>
+        <w:t>1,</w:t>
+      </w:r>
+      <w:r>
+        <w:rPr>
+          <w:lang w:val="en-US"/>
+        </w:rPr>
+        <w:t xml:space="preserve"> </w:t>
+      </w:r>
+      <w:r>
+        <w:rPr>
+          <w:lang w:val="en-US"/>
+        </w:rPr>
+        <w:t>100,</w:t>
+      </w:r>
+      <w:r>
+        <w:rPr>
+          <w:lang w:val="en-US"/>
+        </w:rPr>
+        <w:t xml:space="preserve"> 125</w:t>
+      </w:r>
+      <w:r>
+        <w:rPr>
+          <w:lang w:val="en-US"/>
+        </w:rPr>
+        <w:t>],</w:t>
+      </w:r>
+      <w:r>
+        <w:rPr>
+          <w:lang w:val="en-US"/>
+        </w:rPr>
+        <w:t xml:space="preserve"> here we </w:t>
+      </w:r>
+      <w:r>
+        <w:rPr>
+          <w:lang w:val="en-US"/>
+        </w:rPr>
+        <w:t>will</w:t>
+      </w:r>
+      <w:r>
+        <w:rPr>
+          <w:lang w:val="en-US"/>
+        </w:rPr>
+        <w:t xml:space="preserve"> have </w:t>
+      </w:r>
+      <w:r>
+        <w:rPr>
+          <w:lang w:val="en-US"/>
+        </w:rPr>
+        <w:t>the</w:t>
+      </w:r>
+      <w:r>
+        <w:rPr>
+          <w:lang w:val="en-US"/>
+        </w:rPr>
+        <w:t xml:space="preserve"> better sum if we take </w:t>
+      </w:r>
+      <w:r>
+        <w:rPr>
+          <w:lang w:val="en-US"/>
+        </w:rPr>
+        <w:t>[</w:t>
+      </w:r>
+      <w:r>
+        <w:rPr>
+          <w:lang w:val="en-US"/>
+        </w:rPr>
+        <w:t>100,</w:t>
+      </w:r>
+      <w:r>
+        <w:rPr>
+          <w:lang w:val="en-US"/>
+        </w:rPr>
+        <w:t xml:space="preserve"> 125] alone</w:t>
+      </w:r>
+      <w:r>
+        <w:rPr>
+          <w:lang w:val="en-US"/>
+        </w:rPr>
+        <w:t>.</w:t>
+      </w:r>
+    </w:p>
+    <w:p>
+      <w:pPr>
+        <w:rPr>
+          <w:lang w:val="en-US"/>
+        </w:rPr>
+      </w:pPr>
+    </w:p>
+    <w:p>
+      <w:pPr>
+        <w:rPr>
+          <w:lang w:val="en-US"/>
+        </w:rPr>
+      </w:pPr>
+    </w:p>
+    <w:p>
+      <w:pPr>
+        <w:rPr>
+          <w:lang w:val="en-US"/>
+        </w:rPr>
+      </w:pPr>
+    </w:p>
+    <w:p>
+      <w:pPr>
+        <w:rPr>
+          <w:lang w:val="en-US"/>
+        </w:rPr>
+      </w:pPr>
+    </w:p>
+    <w:p>
+      <w:pPr>
+        <w:rPr>
+          <w:lang w:val="en-US"/>
+        </w:rPr>
+      </w:pPr>
+      <w:r>
+        <w:rPr>
+          <w:lang w:val="en-US"/>
+        </w:rPr>
+        <w:t>So,</w:t>
+      </w:r>
+      <w:r>
+        <w:rPr>
+          <w:lang w:val="en-US"/>
+        </w:rPr>
+        <w:t xml:space="preserve"> to summarize </w:t>
+      </w:r>
+      <w:r>
+        <w:rPr>
+          <w:lang w:val="en-US"/>
+        </w:rPr>
+        <w:t>here,</w:t>
+      </w:r>
+      <w:r>
+        <w:rPr>
+          <w:lang w:val="en-US"/>
+        </w:rPr>
+        <w:t xml:space="preserve"> we would have </w:t>
+      </w:r>
+      <w:r>
+        <w:rPr>
+          <w:lang w:val="en-US"/>
+        </w:rPr>
+        <w:t>to just check if the current longest increasing streak sum at ‘j’ is better or just consider ‘j’ element alone.</w:t>
+      </w:r>
+    </w:p>
+    <w:p>
+      <w:pPr>
+        <w:rPr>
+          <w:lang w:val="en-US"/>
+        </w:rPr>
+      </w:pPr>
+      <w:r>
+        <w:rPr>
+          <w:lang w:val="en-US"/>
+        </w:rPr>
+        <w:t>Therefore,</w:t>
+      </w:r>
+      <w:r>
+        <w:rPr>
+          <w:lang w:val="en-US"/>
+        </w:rPr>
+        <w:t xml:space="preserve"> </w:t>
+      </w:r>
+      <w:r>
+        <w:rPr>
+          <w:lang w:val="en-US"/>
+        </w:rPr>
+        <w:t xml:space="preserve">while </w:t>
+      </w:r>
+      <w:r>
+        <w:rPr>
+          <w:lang w:val="en-US"/>
+        </w:rPr>
+        <w:t xml:space="preserve">computing suffix array for strictly increasing </w:t>
+      </w:r>
+      <w:r>
+        <w:rPr>
+          <w:lang w:val="en-US"/>
+        </w:rPr>
+        <w:t>sum,</w:t>
+      </w:r>
+      <w:r>
+        <w:rPr>
+          <w:lang w:val="en-US"/>
+        </w:rPr>
+        <w:t xml:space="preserve"> </w:t>
+      </w:r>
+      <w:r>
+        <w:rPr>
+          <w:lang w:val="en-US"/>
+        </w:rPr>
+        <w:t>parallelly,</w:t>
+      </w:r>
+      <w:r>
+        <w:rPr>
+          <w:lang w:val="en-US"/>
+        </w:rPr>
+        <w:t xml:space="preserve"> </w:t>
+      </w:r>
+      <w:r>
+        <w:rPr>
+          <w:lang w:val="en-US"/>
+        </w:rPr>
+        <w:t xml:space="preserve">we need to </w:t>
+      </w:r>
+      <w:r>
+        <w:rPr>
+          <w:lang w:val="en-US"/>
+        </w:rPr>
+        <w:t xml:space="preserve">maintain another array also which should </w:t>
+      </w:r>
+      <w:r>
+        <w:rPr>
+          <w:lang w:val="en-US"/>
+        </w:rPr>
+        <w:t xml:space="preserve">store the max of </w:t>
+      </w:r>
+      <w:r>
+        <w:rPr>
+          <w:lang w:val="en-US"/>
+        </w:rPr>
+        <w:t xml:space="preserve">streak </w:t>
+      </w:r>
+      <w:r>
+        <w:rPr>
+          <w:lang w:val="en-US"/>
+        </w:rPr>
+        <w:t>sum,</w:t>
+      </w:r>
+      <w:r>
+        <w:rPr>
+          <w:lang w:val="en-US"/>
+        </w:rPr>
+        <w:t xml:space="preserve"> current element.</w:t>
+      </w:r>
+    </w:p>
+    <w:p>
+      <w:pPr>
+        <w:rPr>
+          <w:lang w:val="en-US"/>
+        </w:rPr>
+      </w:pPr>
+      <w:r>
+        <w:rPr>
+          <w:lang w:val="en-US"/>
+        </w:rPr>
+        <w:t xml:space="preserve">And </w:t>
+      </w:r>
+      <w:r>
+        <w:rPr>
+          <w:lang w:val="en-US"/>
+        </w:rPr>
+        <w:t>finally,</w:t>
+      </w:r>
+      <w:r>
+        <w:rPr>
+          <w:lang w:val="en-US"/>
+        </w:rPr>
+        <w:t xml:space="preserve"> after that we need to </w:t>
+      </w:r>
+      <w:r>
+        <w:rPr>
+          <w:lang w:val="en-US"/>
+        </w:rPr>
+        <w:t xml:space="preserve">find the max suffix array </w:t>
+      </w:r>
+      <w:r>
+        <w:rPr>
+          <w:lang w:val="en-US"/>
+        </w:rPr>
+        <w:t>also,</w:t>
+      </w:r>
+      <w:r>
+        <w:rPr>
+          <w:lang w:val="en-US"/>
+        </w:rPr>
+        <w:t xml:space="preserve"> which should readily give me the value of all greatest suffix arrays starting from ‘j’ till the end.</w:t>
+      </w:r>
+    </w:p>
+    <w:p>
+      <w:pPr>
+        <w:rPr>
+          <w:lang w:val="en-US"/>
+        </w:rPr>
+      </w:pPr>
+    </w:p>
+    <w:p>
+      <w:pPr>
+        <w:rPr>
+          <w:rFonts w:ascii="Times New Roman" w:hAnsi="Times New Roman"/>
+          <w:szCs w:val="24"/>
+          <w:lang w:val="en-US"/>
+        </w:rPr>
+      </w:pPr>
+      <w:r>
+        <w:rPr>
+          <w:lang w:val="en-US"/>
+        </w:rPr>
+        <w:t>TC:</w:t>
+      </w:r>
+      <w:r>
+        <w:rPr>
+          <w:lang w:val="en-US"/>
+        </w:rPr>
+        <w:t xml:space="preserve"> </w:t>
+      </w:r>
+      <w:r>
+        <w:rPr>
+          <w:lang w:val="en-US"/>
+        </w:rPr>
+        <w:t>O(N)</w:t>
+      </w:r>
+    </w:p>
+    <w:p>
+      <w:pPr>
+        <w:rPr>
+          <w:lang w:val="en-US"/>
+        </w:rPr>
+      </w:pPr>
+      <w:r>
+        <w:rPr>
+          <w:lang w:val="en-US"/>
+        </w:rPr>
+        <w:t>SC</w:t>
+      </w:r>
+      <w:r>
+        <w:rPr>
+          <w:lang w:val="en-US"/>
+        </w:rPr>
+        <w:t>:</w:t>
+      </w:r>
+      <w:r>
+        <w:rPr>
+          <w:lang w:val="en-US"/>
+        </w:rPr>
+        <w:t xml:space="preserve"> O(</w:t>
+      </w:r>
+      <w:r>
+        <w:rPr>
+          <w:lang w:val="en-US"/>
+        </w:rPr>
+        <w:t>N</w:t>
+      </w:r>
+      <w:r>
+        <w:rPr>
+          <w:lang w:val="en-US"/>
+        </w:rPr>
+        <w:t>)</w:t>
+      </w:r>
+    </w:p>
+    <w:p>
+      <w:pPr>
+        <w:rPr>
+          <w:lang w:val="en-US"/>
+        </w:rPr>
+      </w:pPr>
+    </w:p>
+    <w:p>
+      <w:pPr>
+        <w:pStyle w:val="Heading1"/>
+        <w:rPr>
+          <w:lang w:val="en-US"/>
+        </w:rPr>
+      </w:pPr>
+      <w:r>
+        <w:rPr>
+          <w:lang w:val="en-US"/>
+        </w:rPr>
+        <w:lastRenderedPageBreak/>
+        <w:t xml:space="preserve">Find Number </w:t>
+      </w:r>
+      <w:r>
+        <w:rPr>
+          <w:lang w:val="en-US"/>
+        </w:rPr>
+        <w:t>of</w:t>
+      </w:r>
+      <w:r>
+        <w:rPr>
+          <w:lang w:val="en-US"/>
+        </w:rPr>
+        <w:t xml:space="preserve"> Sub Arrays</w:t>
+      </w:r>
+    </w:p>
+    <w:p>
+      <w:pPr>
+        <w:rPr>
+          <w:lang w:val="en-US"/>
+        </w:rPr>
+      </w:pPr>
+      <w:r>
+        <w:rPr>
+          <w:lang w:val="en-US"/>
+        </w:rPr>
+        <w:t>We are given an array of size “N”; find the number of subarrays</w:t>
+      </w:r>
+      <w:r>
+        <w:rPr>
+          <w:lang w:val="en-US"/>
+        </w:rPr>
+        <w:t xml:space="preserve"> of length &gt;=3</w:t>
+      </w:r>
+      <w:r>
+        <w:rPr>
+          <w:lang w:val="en-US"/>
+        </w:rPr>
+        <w:t xml:space="preserve"> which are hav</w:t>
+      </w:r>
+      <w:r>
+        <w:rPr>
+          <w:lang w:val="en-US"/>
+        </w:rPr>
+        <w:t>ing</w:t>
+      </w:r>
+      <w:r>
+        <w:rPr>
+          <w:lang w:val="en-US"/>
+        </w:rPr>
+        <w:t xml:space="preserve"> the same element at start as well as </w:t>
+      </w:r>
+      <w:r>
+        <w:rPr>
+          <w:lang w:val="en-US"/>
+        </w:rPr>
+        <w:t>end;</w:t>
+      </w:r>
+      <w:r>
+        <w:rPr>
+          <w:lang w:val="en-US"/>
+        </w:rPr>
+        <w:t xml:space="preserve"> and the sum of that </w:t>
+      </w:r>
+      <w:r>
+        <w:rPr>
+          <w:lang w:val="en-US"/>
+        </w:rPr>
+        <w:t>subarray (</w:t>
+      </w:r>
+      <w:r>
+        <w:rPr>
+          <w:lang w:val="en-US"/>
+        </w:rPr>
+        <w:t>excluding the first and last number) = first number = last number</w:t>
+      </w:r>
+      <w:r>
+        <w:rPr>
+          <w:lang w:val="en-US"/>
+        </w:rPr>
+        <w:t>.</w:t>
+      </w:r>
+    </w:p>
+    <w:p>
+      <w:pPr>
+        <w:rPr>
+          <w:u w:val="single"/>
+          <w:lang w:val="en-US"/>
+        </w:rPr>
+      </w:pPr>
+      <w:r>
+        <w:rPr>
+          <w:u w:val="single"/>
+          <w:lang w:val="en-US"/>
+        </w:rPr>
+        <w:t>Constraints:</w:t>
+      </w:r>
+    </w:p>
+    <w:p>
+      <w:pPr>
+        <w:rPr>
+          <w:lang w:val="en-US"/>
+        </w:rPr>
+      </w:pPr>
+      <w:r>
+        <w:rPr>
+          <w:lang w:val="en-US"/>
+        </w:rPr>
+        <w:t>1&lt;=N&lt;=300000</w:t>
+      </w:r>
+    </w:p>
+    <w:p>
+      <w:pPr>
+        <w:rPr>
+          <w:lang w:val="en-US"/>
+        </w:rPr>
+      </w:pPr>
+      <w:r>
+        <w:rPr>
+          <w:lang w:val="en-US"/>
+        </w:rPr>
+        <w:t>1&lt;=c[</w:t>
+      </w:r>
+      <w:proofErr w:type="spellStart"/>
+      <w:r>
+        <w:rPr>
+          <w:lang w:val="en-US"/>
+        </w:rPr>
+        <w:t>i</w:t>
+      </w:r>
+      <w:proofErr w:type="spellEnd"/>
+      <w:r>
+        <w:rPr>
+          <w:lang w:val="en-US"/>
+        </w:rPr>
+        <w:t>]&lt;=1000000000.</w:t>
+      </w:r>
+    </w:p>
+    <w:p>
+      <w:pPr>
+        <w:rPr>
+          <w:lang w:val="en-US"/>
+        </w:rPr>
+      </w:pPr>
+    </w:p>
+    <w:p>
+      <w:pPr>
+        <w:rPr>
+          <w:lang w:val="en-US"/>
+        </w:rPr>
+      </w:pPr>
+      <w:r>
+        <w:rPr>
+          <w:lang w:val="en-US"/>
+        </w:rPr>
+        <w:t>Example</w:t>
+      </w:r>
+      <w:r>
+        <w:rPr>
+          <w:lang w:val="en-US"/>
+        </w:rPr>
+        <w:t xml:space="preserve"> [9 3 3 3 9]</w:t>
+      </w:r>
+    </w:p>
+    <w:p>
+      <w:pPr>
+        <w:rPr>
+          <w:lang w:val="en-US"/>
+        </w:rPr>
+      </w:pPr>
+      <w:r>
+        <w:rPr>
+          <w:lang w:val="en-US"/>
+        </w:rPr>
+        <w:t>valid sub arrays</w:t>
+      </w:r>
+    </w:p>
+    <w:p>
+      <w:pPr>
+        <w:rPr>
+          <w:lang w:val="en-US"/>
+        </w:rPr>
+      </w:pPr>
+      <w:r>
+        <w:rPr>
+          <w:lang w:val="en-US"/>
+        </w:rPr>
+        <w:t>[3 3 3]</w:t>
+      </w:r>
+    </w:p>
+    <w:p>
+      <w:pPr>
+        <w:rPr>
+          <w:lang w:val="en-US"/>
+        </w:rPr>
+      </w:pPr>
+      <w:r>
+        <w:rPr>
+          <w:lang w:val="en-US"/>
+        </w:rPr>
+        <w:t>[9 3 3 3 9]</w:t>
+      </w:r>
+    </w:p>
+    <w:p>
+      <w:pPr>
+        <w:rPr>
+          <w:lang w:val="en-US"/>
+        </w:rPr>
+      </w:pPr>
+    </w:p>
+    <w:p>
+      <w:pPr>
+        <w:rPr>
+          <w:u w:val="single"/>
+          <w:lang w:val="en-US"/>
+        </w:rPr>
+      </w:pPr>
+      <w:r>
+        <w:rPr>
+          <w:u w:val="single"/>
+          <w:lang w:val="en-US"/>
+        </w:rPr>
+        <w:t xml:space="preserve">Brute </w:t>
+      </w:r>
+      <w:r>
+        <w:rPr>
+          <w:u w:val="single"/>
+          <w:lang w:val="en-US"/>
+        </w:rPr>
+        <w:t>Force:</w:t>
+      </w:r>
+      <w:r>
+        <w:rPr>
+          <w:u w:val="single"/>
+          <w:lang w:val="en-US"/>
+        </w:rPr>
+        <w:t xml:space="preserve"> </w:t>
+      </w:r>
+    </w:p>
+    <w:p>
+      <w:pPr>
+        <w:rPr>
+          <w:lang w:val="en-US"/>
+        </w:rPr>
+      </w:pPr>
+      <w:r>
+        <w:rPr>
+          <w:lang w:val="en-US"/>
+        </w:rPr>
+        <w:t xml:space="preserve">We can traverse all possible subarrays starting at </w:t>
+      </w:r>
+      <w:proofErr w:type="spellStart"/>
+      <w:r>
+        <w:rPr>
+          <w:lang w:val="en-US"/>
+        </w:rPr>
+        <w:t>i</w:t>
+      </w:r>
+      <w:proofErr w:type="spellEnd"/>
+      <w:r>
+        <w:rPr>
+          <w:lang w:val="en-US"/>
+        </w:rPr>
+        <w:t xml:space="preserve"> and ending at </w:t>
+      </w:r>
       <w:proofErr w:type="gramStart"/>
       <w:r>
         <w:rPr>
           <w:lang w:val="en-US"/>
         </w:rPr>
-        <w:t>4 ,</w:t>
+        <w:t>j ,</w:t>
       </w:r>
       <w:proofErr w:type="gramEnd"/>
       <w:r>
         <w:rPr>
           <w:lang w:val="en-US"/>
         </w:rPr>
-        <w:t xml:space="preserve"> 7].</w:t>
-      </w:r>
-    </w:p>
-    <w:p>
-      <w:pPr>
-        <w:rPr>
-          <w:lang w:val="en-US"/>
-        </w:rPr>
-      </w:pPr>
-    </w:p>
-    <w:p>
-      <w:pPr>
-        <w:rPr>
-          <w:lang w:val="en-US"/>
-        </w:rPr>
-      </w:pPr>
-      <w:r>
-        <w:rPr>
-          <w:lang w:val="en-US"/>
-        </w:rPr>
-        <w:t>So,</w:t>
-      </w:r>
-      <w:r>
-        <w:rPr>
-          <w:lang w:val="en-US"/>
-        </w:rPr>
-        <w:t xml:space="preserve"> i</w:t>
-      </w:r>
-      <w:r>
-        <w:rPr>
-          <w:lang w:val="en-US"/>
-        </w:rPr>
-        <w:t>f</w:t>
-      </w:r>
-      <w:r>
-        <w:rPr>
-          <w:lang w:val="en-US"/>
-        </w:rPr>
-        <w:t xml:space="preserve"> the numbers are positive and strictly increasing, the streak will be </w:t>
-      </w:r>
-      <w:r>
-        <w:rPr>
-          <w:lang w:val="en-US"/>
-        </w:rPr>
-        <w:t>giving</w:t>
-      </w:r>
-      <w:r>
-        <w:rPr>
-          <w:lang w:val="en-US"/>
-        </w:rPr>
-        <w:t xml:space="preserve"> better </w:t>
-      </w:r>
-      <w:r>
-        <w:rPr>
-          <w:lang w:val="en-US"/>
-        </w:rPr>
-        <w:t>sum,</w:t>
-      </w:r>
-      <w:r>
-        <w:rPr>
-          <w:lang w:val="en-US"/>
-        </w:rPr>
-        <w:t xml:space="preserve"> so we need to consider all the sum of streak.</w:t>
+        <w:t xml:space="preserve"> and check the condition manually .</w:t>
+      </w:r>
+    </w:p>
+    <w:p>
+      <w:pPr>
+        <w:rPr>
+          <w:lang w:val="en-US"/>
+        </w:rPr>
+      </w:pPr>
+      <w:r>
+        <w:rPr>
+          <w:lang w:val="en-US"/>
+        </w:rPr>
+        <w:t xml:space="preserve">TC: O(N^3) </w:t>
+      </w:r>
+      <w:r>
+        <w:rPr>
+          <w:lang w:val="en-US"/>
+        </w:rPr>
+        <w:sym w:font="Wingdings" w:char="F0E0"/>
+      </w:r>
+      <w:r>
+        <w:rPr>
+          <w:lang w:val="en-US"/>
+        </w:rPr>
+        <w:t xml:space="preserve"> for traversing using 2 loops and then finding the sum after that.</w:t>
+      </w:r>
+    </w:p>
+    <w:p>
+      <w:pPr>
+        <w:rPr>
+          <w:lang w:val="en-US"/>
+        </w:rPr>
+      </w:pPr>
+      <w:r>
+        <w:rPr>
+          <w:lang w:val="en-US"/>
+        </w:rPr>
+        <w:t>SC: O(N)</w:t>
       </w:r>
     </w:p>
     <w:p>
@@ -21445,176 +22062,1181 @@
           <w:u w:val="single"/>
           <w:lang w:val="en-US"/>
         </w:rPr>
-        <w:t xml:space="preserve">Case </w:t>
-      </w:r>
-      <w:r>
+        <w:t xml:space="preserve">Better Approach: </w:t>
+      </w:r>
+    </w:p>
+    <w:p>
+      <w:pPr>
+        <w:rPr>
+          <w:lang w:val="en-US"/>
+        </w:rPr>
+      </w:pPr>
+      <w:r>
+        <w:rPr>
+          <w:lang w:val="en-US"/>
+        </w:rPr>
+        <w:t xml:space="preserve">We can avoid </w:t>
+      </w:r>
+      <w:r>
+        <w:rPr>
+          <w:lang w:val="en-US"/>
+        </w:rPr>
+        <w:t>the 3</w:t>
+      </w:r>
+      <w:r>
+        <w:rPr>
+          <w:vertAlign w:val="superscript"/>
+          <w:lang w:val="en-US"/>
+        </w:rPr>
+        <w:t>rd</w:t>
+      </w:r>
+      <w:r>
+        <w:rPr>
+          <w:lang w:val="en-US"/>
+        </w:rPr>
+        <w:t xml:space="preserve"> loop for calculating sum between [i+</w:t>
+      </w:r>
+      <w:r>
+        <w:rPr>
+          <w:lang w:val="en-US"/>
+        </w:rPr>
+        <w:t>1,</w:t>
+      </w:r>
+      <w:r>
+        <w:rPr>
+          <w:lang w:val="en-US"/>
+        </w:rPr>
+        <w:t xml:space="preserve"> j-1</w:t>
+      </w:r>
+      <w:proofErr w:type="gramStart"/>
+      <w:r>
+        <w:rPr>
+          <w:lang w:val="en-US"/>
+        </w:rPr>
+        <w:t>] ,</w:t>
+      </w:r>
+      <w:proofErr w:type="gramEnd"/>
+      <w:r>
+        <w:rPr>
+          <w:lang w:val="en-US"/>
+        </w:rPr>
+        <w:t xml:space="preserve"> if we could pre calculate it using </w:t>
+      </w:r>
+      <w:r>
+        <w:rPr>
+          <w:lang w:val="en-US"/>
+        </w:rPr>
+        <w:t xml:space="preserve">prefix </w:t>
+      </w:r>
+      <w:r>
+        <w:rPr>
+          <w:lang w:val="en-US"/>
+        </w:rPr>
+        <w:t>sum</w:t>
+      </w:r>
+      <w:r>
+        <w:rPr>
+          <w:lang w:val="en-US"/>
+        </w:rPr>
+        <w:t xml:space="preserve"> array</w:t>
+      </w:r>
+      <w:r>
+        <w:rPr>
+          <w:lang w:val="en-US"/>
+        </w:rPr>
+        <w:t xml:space="preserve"> (or) maintain the sum variable </w:t>
+      </w:r>
+      <w:r>
+        <w:rPr>
+          <w:lang w:val="en-US"/>
+        </w:rPr>
+        <w:t>also</w:t>
+      </w:r>
+      <w:r>
+        <w:rPr>
+          <w:lang w:val="en-US"/>
+        </w:rPr>
+        <w:t>.</w:t>
+      </w:r>
+    </w:p>
+    <w:p>
+      <w:pPr>
+        <w:rPr>
+          <w:lang w:val="en-US"/>
+        </w:rPr>
+      </w:pPr>
+    </w:p>
+    <w:p>
+      <w:pPr>
+        <w:rPr>
+          <w:lang w:val="en-US"/>
+        </w:rPr>
+      </w:pPr>
+      <w:r>
+        <w:rPr>
+          <w:lang w:val="en-US"/>
+        </w:rPr>
+        <w:t>TC: O(N^2)</w:t>
+      </w:r>
+    </w:p>
+    <w:p>
+      <w:pPr>
+        <w:rPr>
+          <w:lang w:val="en-US"/>
+        </w:rPr>
+      </w:pPr>
+      <w:r>
+        <w:rPr>
+          <w:lang w:val="en-US"/>
+        </w:rPr>
+        <w:t>SC: O(</w:t>
+      </w:r>
+      <w:r>
+        <w:rPr>
+          <w:lang w:val="en-US"/>
+        </w:rPr>
+        <w:t>N</w:t>
+      </w:r>
+      <w:r>
+        <w:rPr>
+          <w:lang w:val="en-US"/>
+        </w:rPr>
+        <w:t>)</w:t>
+      </w:r>
+      <w:r>
+        <w:rPr>
+          <w:lang w:val="en-US"/>
+        </w:rPr>
+        <w:t xml:space="preserve"> </w:t>
+      </w:r>
+      <w:r>
+        <w:rPr>
+          <w:lang w:val="en-US"/>
+        </w:rPr>
+        <w:t>(if</w:t>
+      </w:r>
+      <w:r>
+        <w:rPr>
+          <w:lang w:val="en-US"/>
+        </w:rPr>
+        <w:t xml:space="preserve"> we use prefix </w:t>
+      </w:r>
+      <w:r>
+        <w:rPr>
+          <w:lang w:val="en-US"/>
+        </w:rPr>
+        <w:t>array)</w:t>
+      </w:r>
+      <w:r>
+        <w:rPr>
+          <w:lang w:val="en-US"/>
+        </w:rPr>
+        <w:t xml:space="preserve"> or </w:t>
+      </w:r>
+      <w:proofErr w:type="gramStart"/>
+      <w:r>
+        <w:rPr>
+          <w:lang w:val="en-US"/>
+        </w:rPr>
+        <w:t>O(</w:t>
+      </w:r>
+      <w:proofErr w:type="gramEnd"/>
+      <w:r>
+        <w:rPr>
+          <w:lang w:val="en-US"/>
+        </w:rPr>
+        <w:t>1) (if we use sum variable alone)</w:t>
+      </w:r>
+    </w:p>
+    <w:p>
+      <w:pPr>
+        <w:rPr>
+          <w:lang w:val="en-US"/>
+        </w:rPr>
+      </w:pPr>
+    </w:p>
+    <w:p>
+      <w:pPr>
         <w:rPr>
           <w:u w:val="single"/>
           <w:lang w:val="en-US"/>
         </w:rPr>
-        <w:t>2:</w:t>
-      </w:r>
-    </w:p>
-    <w:p>
-      <w:pPr>
-        <w:rPr>
-          <w:lang w:val="en-US"/>
-        </w:rPr>
-      </w:pPr>
-      <w:r>
-        <w:rPr>
-          <w:lang w:val="en-US"/>
-        </w:rPr>
-        <w:t>But</w:t>
-      </w:r>
-      <w:r>
-        <w:rPr>
-          <w:lang w:val="en-US"/>
-        </w:rPr>
-        <w:t xml:space="preserve"> let’s take [</w:t>
-      </w:r>
-      <w:r>
-        <w:rPr>
-          <w:lang w:val="en-US"/>
-        </w:rPr>
-        <w:t>6,</w:t>
-      </w:r>
-      <w:r>
-        <w:rPr>
-          <w:lang w:val="en-US"/>
-        </w:rPr>
-        <w:t xml:space="preserve"> -</w:t>
-      </w:r>
-      <w:r>
-        <w:rPr>
-          <w:lang w:val="en-US"/>
-        </w:rPr>
-        <w:t>5,</w:t>
-      </w:r>
-      <w:r>
-        <w:rPr>
-          <w:lang w:val="en-US"/>
-        </w:rPr>
-        <w:t xml:space="preserve"> -</w:t>
-      </w:r>
-      <w:r>
-        <w:rPr>
-          <w:lang w:val="en-US"/>
-        </w:rPr>
-        <w:t>3,</w:t>
-      </w:r>
-      <w:r>
-        <w:rPr>
-          <w:lang w:val="en-US"/>
-        </w:rPr>
-        <w:t xml:space="preserve"> -</w:t>
-      </w:r>
-      <w:r>
-        <w:rPr>
-          <w:lang w:val="en-US"/>
-        </w:rPr>
-        <w:t>1</w:t>
-      </w:r>
-      <w:r>
-        <w:rPr>
-          <w:lang w:val="en-US"/>
-        </w:rPr>
-        <w:t>],</w:t>
-      </w:r>
-      <w:r>
-        <w:rPr>
+      </w:pPr>
+      <w:r>
+        <w:rPr>
+          <w:u w:val="single"/>
+          <w:lang w:val="en-US"/>
+        </w:rPr>
+        <w:t xml:space="preserve">Best </w:t>
+      </w:r>
+      <w:r>
+        <w:rPr>
+          <w:u w:val="single"/>
+          <w:lang w:val="en-US"/>
+        </w:rPr>
+        <w:t>Approach:</w:t>
+      </w:r>
+      <w:r>
+        <w:rPr>
+          <w:u w:val="single"/>
           <w:lang w:val="en-US"/>
         </w:rPr>
         <w:t xml:space="preserve"> </w:t>
       </w:r>
-      <w:r>
-        <w:rPr>
-          <w:lang w:val="en-US"/>
-        </w:rPr>
-        <w:t xml:space="preserve">here in case of negative </w:t>
-      </w:r>
-      <w:r>
-        <w:rPr>
-          <w:lang w:val="en-US"/>
-        </w:rPr>
-        <w:t>numbers,</w:t>
-      </w:r>
-      <w:r>
-        <w:rPr>
-          <w:lang w:val="en-US"/>
-        </w:rPr>
-        <w:t xml:space="preserve"> we should not consider the whole streak whose sum will be lesser as we add the numbers so </w:t>
-      </w:r>
-      <w:r>
-        <w:rPr>
-          <w:lang w:val="en-US"/>
-        </w:rPr>
-        <w:t>forth,</w:t>
-      </w:r>
-      <w:r>
-        <w:rPr>
-          <w:lang w:val="en-US"/>
-        </w:rPr>
-        <w:t xml:space="preserve"> so in this case here the sum will be better only if we take -1 alone at the last.</w:t>
-      </w:r>
-    </w:p>
-    <w:p>
-      <w:pPr>
-        <w:rPr>
-          <w:lang w:val="en-US"/>
-        </w:rPr>
-      </w:pPr>
-    </w:p>
-    <w:p>
-      <w:pPr>
-        <w:rPr>
-          <w:u w:val="single"/>
-          <w:lang w:val="en-US"/>
-        </w:rPr>
-      </w:pPr>
-      <w:r>
-        <w:rPr>
-          <w:u w:val="single"/>
-          <w:lang w:val="en-US"/>
-        </w:rPr>
-        <w:t>Case 3:</w:t>
-      </w:r>
-    </w:p>
-    <w:p>
-      <w:pPr>
-        <w:rPr>
-          <w:lang w:val="en-US"/>
-        </w:rPr>
-      </w:pPr>
-      <w:r>
-        <w:rPr>
-          <w:lang w:val="en-US"/>
-        </w:rPr>
-        <w:t>Also,</w:t>
-      </w:r>
-      <w:r>
-        <w:rPr>
-          <w:lang w:val="en-US"/>
-        </w:rPr>
-        <w:t xml:space="preserve"> let’s take another case like </w:t>
-      </w:r>
-      <w:r>
-        <w:rPr>
-          <w:lang w:val="en-US"/>
-        </w:rPr>
-        <w:t>[6, -5, -</w:t>
-      </w:r>
-      <w:r>
-        <w:rPr>
-          <w:lang w:val="en-US"/>
-        </w:rPr>
-        <w:t>3,</w:t>
-      </w:r>
-      <w:r>
-        <w:rPr>
-          <w:lang w:val="en-US"/>
-        </w:rPr>
-        <w:t xml:space="preserve"> -</w:t>
+    </w:p>
+    <w:p>
+      <w:pPr>
+        <w:rPr>
+          <w:lang w:val="en-US"/>
+        </w:rPr>
+      </w:pPr>
+      <w:r>
+        <w:rPr>
+          <w:lang w:val="en-US"/>
+        </w:rPr>
+        <w:t xml:space="preserve">In the subarray problems with </w:t>
+      </w:r>
+      <w:proofErr w:type="spellStart"/>
+      <w:proofErr w:type="gramStart"/>
+      <w:r>
+        <w:rPr>
+          <w:lang w:val="en-US"/>
+        </w:rPr>
+        <w:t>hashmap</w:t>
+      </w:r>
+      <w:proofErr w:type="spellEnd"/>
+      <w:r>
+        <w:rPr>
+          <w:lang w:val="en-US"/>
+        </w:rPr>
+        <w:t xml:space="preserve"> ,</w:t>
+      </w:r>
+      <w:proofErr w:type="gramEnd"/>
+      <w:r>
+        <w:rPr>
+          <w:lang w:val="en-US"/>
+        </w:rPr>
+        <w:t xml:space="preserve"> analyze the subarray starting at index ‘</w:t>
+      </w:r>
+      <w:proofErr w:type="spellStart"/>
+      <w:r>
+        <w:rPr>
+          <w:lang w:val="en-US"/>
+        </w:rPr>
+        <w:t>i</w:t>
+      </w:r>
+      <w:proofErr w:type="spellEnd"/>
+      <w:r>
+        <w:rPr>
+          <w:lang w:val="en-US"/>
+        </w:rPr>
+        <w:t xml:space="preserve">’ and ending at index ‘j’ </w:t>
+      </w:r>
+      <w:r>
+        <w:rPr>
+          <w:lang w:val="en-US"/>
+        </w:rPr>
+        <w:t xml:space="preserve">, then deduce a property and derive </w:t>
+      </w:r>
+      <w:proofErr w:type="spellStart"/>
+      <w:r>
+        <w:rPr>
+          <w:lang w:val="en-US"/>
+        </w:rPr>
+        <w:t>a</w:t>
+      </w:r>
+      <w:proofErr w:type="spellEnd"/>
+      <w:r>
+        <w:rPr>
+          <w:lang w:val="en-US"/>
+        </w:rPr>
+        <w:t xml:space="preserve"> equation and use </w:t>
+      </w:r>
+      <w:proofErr w:type="spellStart"/>
+      <w:r>
+        <w:rPr>
+          <w:lang w:val="en-US"/>
+        </w:rPr>
+        <w:t>hashmap</w:t>
+      </w:r>
+      <w:proofErr w:type="spellEnd"/>
+      <w:r>
+        <w:rPr>
+          <w:lang w:val="en-US"/>
+        </w:rPr>
+        <w:t xml:space="preserve"> to solve it.</w:t>
+      </w:r>
+    </w:p>
+    <w:p>
+      <w:pPr>
+        <w:rPr>
+          <w:lang w:val="en-US"/>
+        </w:rPr>
+      </w:pPr>
+    </w:p>
+    <w:p>
+      <w:pPr>
+        <w:rPr>
+          <w:lang w:val="en-US"/>
+        </w:rPr>
+      </w:pPr>
+    </w:p>
+    <w:p>
+      <w:pPr>
+        <w:rPr>
+          <w:lang w:val="en-US"/>
+        </w:rPr>
+      </w:pPr>
+    </w:p>
+    <w:p>
+      <w:pPr>
+        <w:rPr>
+          <w:lang w:val="en-US"/>
+        </w:rPr>
+      </w:pPr>
+    </w:p>
+    <w:p>
+      <w:pPr>
+        <w:rPr>
+          <w:lang w:val="en-US"/>
+        </w:rPr>
+      </w:pPr>
+      <w:r>
+        <w:rPr>
+          <w:lang w:val="en-US"/>
+        </w:rPr>
+        <w:t>Let’s first compute the prefix sum array P</w:t>
+      </w:r>
+    </w:p>
+    <w:p>
+      <w:pPr>
+        <w:rPr>
+          <w:lang w:val="en-US"/>
+        </w:rPr>
+      </w:pPr>
+      <w:r>
+        <w:rPr>
+          <w:lang w:val="en-US"/>
+        </w:rPr>
+        <w:t xml:space="preserve">P[j] </w:t>
+      </w:r>
+      <w:r>
+        <w:rPr>
+          <w:lang w:val="en-US"/>
+        </w:rPr>
+        <w:sym w:font="Wingdings" w:char="F0E0"/>
+      </w:r>
+      <w:r>
+        <w:rPr>
+          <w:lang w:val="en-US"/>
+        </w:rPr>
+        <w:t xml:space="preserve"> denotes the </w:t>
+      </w:r>
+      <w:r>
+        <w:rPr>
+          <w:lang w:val="en-US"/>
+        </w:rPr>
+        <w:t xml:space="preserve">prefix </w:t>
+      </w:r>
+      <w:r>
+        <w:rPr>
+          <w:lang w:val="en-US"/>
+        </w:rPr>
+        <w:t>sum till ‘j’</w:t>
+      </w:r>
+    </w:p>
+    <w:p>
+      <w:pPr>
+        <w:rPr>
+          <w:lang w:val="en-US"/>
+        </w:rPr>
+      </w:pPr>
+      <w:r>
+        <w:rPr>
+          <w:lang w:val="en-US"/>
+        </w:rPr>
+        <w:t>P[</w:t>
+      </w:r>
+      <w:proofErr w:type="spellStart"/>
+      <w:r>
+        <w:rPr>
+          <w:lang w:val="en-US"/>
+        </w:rPr>
+        <w:t>i</w:t>
+      </w:r>
+      <w:proofErr w:type="spellEnd"/>
+      <w:r>
+        <w:rPr>
+          <w:lang w:val="en-US"/>
+        </w:rPr>
+        <w:t xml:space="preserve">] </w:t>
+      </w:r>
+      <w:r>
+        <w:rPr>
+          <w:lang w:val="en-US"/>
+        </w:rPr>
+        <w:sym w:font="Wingdings" w:char="F0E0"/>
+      </w:r>
+      <w:r>
+        <w:rPr>
+          <w:lang w:val="en-US"/>
+        </w:rPr>
+        <w:t xml:space="preserve"> denotes the </w:t>
+      </w:r>
+      <w:r>
+        <w:rPr>
+          <w:lang w:val="en-US"/>
+        </w:rPr>
+        <w:t xml:space="preserve">prefix </w:t>
+      </w:r>
+      <w:r>
+        <w:rPr>
+          <w:lang w:val="en-US"/>
+        </w:rPr>
+        <w:t>sum till ‘</w:t>
+      </w:r>
+      <w:proofErr w:type="spellStart"/>
+      <w:r>
+        <w:rPr>
+          <w:lang w:val="en-US"/>
+        </w:rPr>
+        <w:t>i</w:t>
+      </w:r>
+      <w:proofErr w:type="spellEnd"/>
+      <w:r>
+        <w:rPr>
+          <w:lang w:val="en-US"/>
+        </w:rPr>
+        <w:t>’</w:t>
+      </w:r>
+    </w:p>
+    <w:p>
+      <w:pPr>
+        <w:rPr>
+          <w:lang w:val="en-US"/>
+        </w:rPr>
+      </w:pPr>
+      <w:r>
+        <w:rPr>
+          <w:lang w:val="en-US"/>
+        </w:rPr>
+        <w:t xml:space="preserve">The sum of the valid sub array ‘g’ will be </w:t>
+      </w:r>
+    </w:p>
+    <w:p>
+      <w:pPr>
+        <w:rPr>
+          <w:lang w:val="en-US"/>
+        </w:rPr>
+      </w:pPr>
+      <w:r>
+        <w:rPr>
+          <w:lang w:val="en-US"/>
+        </w:rPr>
+        <w:t>g = P[j] – P[</w:t>
+      </w:r>
+      <w:proofErr w:type="spellStart"/>
+      <w:r>
+        <w:rPr>
+          <w:lang w:val="en-US"/>
+        </w:rPr>
+        <w:t>i</w:t>
+      </w:r>
+      <w:proofErr w:type="spellEnd"/>
+      <w:r>
+        <w:rPr>
+          <w:lang w:val="en-US"/>
+        </w:rPr>
+        <w:t xml:space="preserve">] – </w:t>
+      </w:r>
+      <w:proofErr w:type="spellStart"/>
+      <w:r>
+        <w:rPr>
+          <w:lang w:val="en-US"/>
+        </w:rPr>
+        <w:t>arr</w:t>
+      </w:r>
+      <w:proofErr w:type="spellEnd"/>
+      <w:r>
+        <w:rPr>
+          <w:lang w:val="en-US"/>
+        </w:rPr>
+        <w:t>[j]</w:t>
+      </w:r>
+    </w:p>
+    <w:p>
+      <w:pPr>
+        <w:rPr>
+          <w:lang w:val="en-US"/>
+        </w:rPr>
+      </w:pPr>
+      <w:r>
+        <w:rPr>
+          <w:lang w:val="en-US"/>
+        </w:rPr>
+        <w:t xml:space="preserve"> </w:t>
+      </w:r>
+    </w:p>
+    <w:p>
+      <w:pPr>
+        <w:rPr>
+          <w:lang w:val="en-US"/>
+        </w:rPr>
+      </w:pPr>
+      <w:r>
+        <w:rPr>
+          <w:noProof/>
+          <w:lang w:val="en-US"/>
+        </w:rPr>
+        <w:drawing>
+          <wp:inline distT="0" distB="0" distL="0" distR="0" wp14:anchorId="72B40D9A" wp14:editId="7B4C5CF6">
+            <wp:extent cx="5731510" cy="3213735"/>
+            <wp:effectExtent l="0" t="0" r="0" b="0"/>
+            <wp:docPr id="465421178" name="Picture 1" descr="A white board with red writing&#10;&#10;Description automatically generated"/>
+            <wp:cNvGraphicFramePr>
+              <a:graphicFrameLocks xmlns:a="http://schemas.openxmlformats.org/drawingml/2006/main" noChangeAspect="1"/>
+            </wp:cNvGraphicFramePr>
+            <a:graphic xmlns:a="http://schemas.openxmlformats.org/drawingml/2006/main">
+              <a:graphicData uri="http://schemas.openxmlformats.org/drawingml/2006/picture">
+                <pic:pic xmlns:pic="http://schemas.openxmlformats.org/drawingml/2006/picture">
+                  <pic:nvPicPr>
+                    <pic:cNvPr id="465421178" name="Picture 1" descr="A white board with red writing&#10;&#10;Description automatically generated"/>
+                    <pic:cNvPicPr/>
+                  </pic:nvPicPr>
+                  <pic:blipFill>
+                    <a:blip r:embed="rId16"/>
+                    <a:stretch>
+                      <a:fillRect/>
+                    </a:stretch>
+                  </pic:blipFill>
+                  <pic:spPr>
+                    <a:xfrm>
+                      <a:off x="0" y="0"/>
+                      <a:ext cx="5731510" cy="3213735"/>
+                    </a:xfrm>
+                    <a:prstGeom prst="rect">
+                      <a:avLst/>
+                    </a:prstGeom>
+                  </pic:spPr>
+                </pic:pic>
+              </a:graphicData>
+            </a:graphic>
+          </wp:inline>
+        </w:drawing>
+      </w:r>
+    </w:p>
+    <w:p>
+      <w:pPr>
+        <w:rPr>
+          <w:lang w:val="en-US"/>
+        </w:rPr>
+      </w:pPr>
+    </w:p>
+    <w:p>
+      <w:pPr>
+        <w:rPr>
+          <w:lang w:val="en-US"/>
+        </w:rPr>
+      </w:pPr>
+      <w:r>
+        <w:rPr>
+          <w:lang w:val="en-US"/>
+        </w:rPr>
+        <w:t>Here,</w:t>
+      </w:r>
+      <w:r>
+        <w:rPr>
+          <w:lang w:val="en-US"/>
+        </w:rPr>
+        <w:t xml:space="preserve"> from the reference point of ‘j</w:t>
+      </w:r>
+      <w:r>
+        <w:rPr>
+          <w:lang w:val="en-US"/>
+        </w:rPr>
+        <w:t>’,</w:t>
+      </w:r>
+      <w:r>
+        <w:rPr>
+          <w:lang w:val="en-US"/>
+        </w:rPr>
+        <w:t xml:space="preserve"> we know the values of P[j] and </w:t>
+      </w:r>
+      <w:proofErr w:type="spellStart"/>
+      <w:r>
+        <w:rPr>
+          <w:lang w:val="en-US"/>
+        </w:rPr>
+        <w:t>arr</w:t>
+      </w:r>
+      <w:proofErr w:type="spellEnd"/>
+      <w:r>
+        <w:rPr>
+          <w:lang w:val="en-US"/>
+        </w:rPr>
+        <w:t xml:space="preserve">[j] and we also know </w:t>
+      </w:r>
+      <w:proofErr w:type="gramStart"/>
+      <w:r>
+        <w:rPr>
+          <w:lang w:val="en-US"/>
+        </w:rPr>
+        <w:t>that,</w:t>
+      </w:r>
+      <w:proofErr w:type="gramEnd"/>
+      <w:r>
+        <w:rPr>
+          <w:lang w:val="en-US"/>
+        </w:rPr>
+        <w:t xml:space="preserve"> g = </w:t>
+      </w:r>
+      <w:proofErr w:type="spellStart"/>
+      <w:r>
+        <w:rPr>
+          <w:lang w:val="en-US"/>
+        </w:rPr>
+        <w:t>arr</w:t>
+      </w:r>
+      <w:proofErr w:type="spellEnd"/>
+      <w:r>
+        <w:rPr>
+          <w:lang w:val="en-US"/>
+        </w:rPr>
+        <w:t>[</w:t>
+      </w:r>
+      <w:proofErr w:type="spellStart"/>
+      <w:r>
+        <w:rPr>
+          <w:lang w:val="en-US"/>
+        </w:rPr>
+        <w:t>i</w:t>
+      </w:r>
+      <w:proofErr w:type="spellEnd"/>
+      <w:r>
+        <w:rPr>
+          <w:lang w:val="en-US"/>
+        </w:rPr>
+        <w:t xml:space="preserve">] = </w:t>
+      </w:r>
+      <w:proofErr w:type="spellStart"/>
+      <w:r>
+        <w:rPr>
+          <w:lang w:val="en-US"/>
+        </w:rPr>
+        <w:t>arr</w:t>
+      </w:r>
+      <w:proofErr w:type="spellEnd"/>
+      <w:r>
+        <w:rPr>
+          <w:lang w:val="en-US"/>
+        </w:rPr>
+        <w:t>[j</w:t>
+      </w:r>
+      <w:r>
+        <w:rPr>
+          <w:lang w:val="en-US"/>
+        </w:rPr>
+        <w:t>].</w:t>
+      </w:r>
+    </w:p>
+    <w:p>
+      <w:pPr>
+        <w:rPr>
+          <w:lang w:val="en-US"/>
+        </w:rPr>
+      </w:pPr>
+      <w:r>
+        <w:rPr>
+          <w:lang w:val="en-US"/>
+        </w:rPr>
+        <w:t>g = P[j] – P[</w:t>
+      </w:r>
+      <w:proofErr w:type="spellStart"/>
+      <w:r>
+        <w:rPr>
+          <w:lang w:val="en-US"/>
+        </w:rPr>
+        <w:t>i</w:t>
+      </w:r>
+      <w:proofErr w:type="spellEnd"/>
+      <w:r>
+        <w:rPr>
+          <w:lang w:val="en-US"/>
+        </w:rPr>
+        <w:t xml:space="preserve">] – </w:t>
+      </w:r>
+      <w:proofErr w:type="spellStart"/>
+      <w:r>
+        <w:rPr>
+          <w:lang w:val="en-US"/>
+        </w:rPr>
+        <w:t>arr</w:t>
+      </w:r>
+      <w:proofErr w:type="spellEnd"/>
+      <w:r>
+        <w:rPr>
+          <w:lang w:val="en-US"/>
+        </w:rPr>
+        <w:t>[j]</w:t>
+      </w:r>
+    </w:p>
+    <w:p>
+      <w:pPr>
+        <w:rPr>
+          <w:lang w:val="en-US"/>
+        </w:rPr>
+      </w:pPr>
+      <w:r>
+        <w:rPr>
+          <w:lang w:val="en-US"/>
+        </w:rPr>
+        <w:t>P[</w:t>
+      </w:r>
+      <w:proofErr w:type="spellStart"/>
+      <w:r>
+        <w:rPr>
+          <w:lang w:val="en-US"/>
+        </w:rPr>
+        <w:t>i</w:t>
+      </w:r>
+      <w:proofErr w:type="spellEnd"/>
+      <w:r>
+        <w:rPr>
+          <w:lang w:val="en-US"/>
+        </w:rPr>
+        <w:t xml:space="preserve">] = P[j] – g - </w:t>
+      </w:r>
+      <w:proofErr w:type="spellStart"/>
+      <w:r>
+        <w:rPr>
+          <w:lang w:val="en-US"/>
+        </w:rPr>
+        <w:t>arr</w:t>
+      </w:r>
+      <w:proofErr w:type="spellEnd"/>
+      <w:r>
+        <w:rPr>
+          <w:lang w:val="en-US"/>
+        </w:rPr>
+        <w:t>[j]</w:t>
+      </w:r>
+    </w:p>
+    <w:p>
+      <w:pPr>
+        <w:rPr>
+          <w:lang w:val="en-US"/>
+        </w:rPr>
+      </w:pPr>
+      <w:r>
+        <w:rPr>
+          <w:lang w:val="en-US"/>
+        </w:rPr>
+        <w:t>P[</w:t>
+      </w:r>
+      <w:proofErr w:type="spellStart"/>
+      <w:r>
+        <w:rPr>
+          <w:lang w:val="en-US"/>
+        </w:rPr>
+        <w:t>i</w:t>
+      </w:r>
+      <w:proofErr w:type="spellEnd"/>
+      <w:r>
+        <w:rPr>
+          <w:lang w:val="en-US"/>
+        </w:rPr>
+        <w:t xml:space="preserve">] = P[j] – </w:t>
+      </w:r>
+      <w:proofErr w:type="spellStart"/>
+      <w:r>
+        <w:rPr>
+          <w:lang w:val="en-US"/>
+        </w:rPr>
+        <w:t>arr</w:t>
+      </w:r>
+      <w:proofErr w:type="spellEnd"/>
+      <w:r>
+        <w:rPr>
+          <w:lang w:val="en-US"/>
+        </w:rPr>
+        <w:t xml:space="preserve">[j] - </w:t>
+      </w:r>
+      <w:proofErr w:type="spellStart"/>
+      <w:r>
+        <w:rPr>
+          <w:lang w:val="en-US"/>
+        </w:rPr>
+        <w:t>arr</w:t>
+      </w:r>
+      <w:proofErr w:type="spellEnd"/>
+      <w:r>
+        <w:rPr>
+          <w:lang w:val="en-US"/>
+        </w:rPr>
+        <w:t>[j]</w:t>
+      </w:r>
+    </w:p>
+    <w:p>
+      <w:pPr>
+        <w:rPr>
+          <w:lang w:val="en-US"/>
+        </w:rPr>
+      </w:pPr>
+      <w:r>
+        <w:rPr>
+          <w:lang w:val="en-US"/>
+        </w:rPr>
+        <w:t>P[</w:t>
+      </w:r>
+      <w:proofErr w:type="spellStart"/>
+      <w:r>
+        <w:rPr>
+          <w:lang w:val="en-US"/>
+        </w:rPr>
+        <w:t>i</w:t>
+      </w:r>
+      <w:proofErr w:type="spellEnd"/>
+      <w:r>
+        <w:rPr>
+          <w:lang w:val="en-US"/>
+        </w:rPr>
+        <w:t xml:space="preserve">] = P[j] – 2 * </w:t>
+      </w:r>
+      <w:proofErr w:type="spellStart"/>
+      <w:r>
+        <w:rPr>
+          <w:lang w:val="en-US"/>
+        </w:rPr>
+        <w:t>arr</w:t>
+      </w:r>
+      <w:proofErr w:type="spellEnd"/>
+      <w:r>
+        <w:rPr>
+          <w:lang w:val="en-US"/>
+        </w:rPr>
+        <w:t xml:space="preserve">[j] </w:t>
+      </w:r>
+    </w:p>
+    <w:p>
+      <w:pPr>
+        <w:rPr>
+          <w:lang w:val="en-US"/>
+        </w:rPr>
+      </w:pPr>
+      <w:r>
+        <w:rPr>
+          <w:lang w:val="en-US"/>
+        </w:rPr>
+        <w:t>So , when we are at index ‘j’ , if we could find the number of values for P[</w:t>
+      </w:r>
+      <w:proofErr w:type="spellStart"/>
+      <w:r>
+        <w:rPr>
+          <w:lang w:val="en-US"/>
+        </w:rPr>
+        <w:t>i</w:t>
+      </w:r>
+      <w:proofErr w:type="spellEnd"/>
+      <w:r>
+        <w:rPr>
+          <w:lang w:val="en-US"/>
+        </w:rPr>
+        <w:t xml:space="preserve">] , </w:t>
+      </w:r>
+      <w:proofErr w:type="spellStart"/>
+      <w:r>
+        <w:rPr>
+          <w:lang w:val="en-US"/>
+        </w:rPr>
+        <w:t>i.e</w:t>
+      </w:r>
+      <w:proofErr w:type="spellEnd"/>
+      <w:r>
+        <w:rPr>
+          <w:lang w:val="en-US"/>
+        </w:rPr>
+        <w:t xml:space="preserve"> how many </w:t>
+      </w:r>
+      <w:proofErr w:type="spellStart"/>
+      <w:r>
+        <w:rPr>
+          <w:lang w:val="en-US"/>
+        </w:rPr>
+        <w:t>i</w:t>
+      </w:r>
+      <w:proofErr w:type="spellEnd"/>
+      <w:r>
+        <w:rPr>
+          <w:lang w:val="en-US"/>
+        </w:rPr>
+        <w:t xml:space="preserve"> indices exist before j which satisfies this condition</w:t>
+      </w:r>
+      <w:r>
+        <w:rPr>
+          <w:lang w:val="en-US"/>
+        </w:rPr>
+        <w:t xml:space="preserve">, </w:t>
+      </w:r>
+      <w:r>
+        <w:rPr>
+          <w:lang w:val="en-US"/>
+        </w:rPr>
+        <w:lastRenderedPageBreak/>
+        <w:t xml:space="preserve">then we need to check for the values also which are at that </w:t>
+      </w:r>
+      <w:proofErr w:type="spellStart"/>
+      <w:r>
+        <w:rPr>
+          <w:lang w:val="en-US"/>
+        </w:rPr>
+        <w:t>i</w:t>
+      </w:r>
+      <w:proofErr w:type="spellEnd"/>
+      <w:r>
+        <w:rPr>
+          <w:lang w:val="en-US"/>
+        </w:rPr>
+        <w:t xml:space="preserve"> (</w:t>
+      </w:r>
+      <w:r>
+        <w:rPr>
+          <w:lang w:val="en-US"/>
+        </w:rPr>
+        <w:t xml:space="preserve"> </w:t>
+      </w:r>
+      <w:r>
+        <w:rPr>
+          <w:lang w:val="en-US"/>
+        </w:rPr>
+        <w:t xml:space="preserve">it is possible that </w:t>
+      </w:r>
+      <w:r>
+        <w:rPr>
+          <w:lang w:val="en-US"/>
+        </w:rPr>
+        <w:t xml:space="preserve">value at </w:t>
+      </w:r>
+      <w:proofErr w:type="spellStart"/>
+      <w:r>
+        <w:rPr>
+          <w:lang w:val="en-US"/>
+        </w:rPr>
+        <w:t>i</w:t>
+      </w:r>
+      <w:proofErr w:type="spellEnd"/>
+      <w:r>
+        <w:rPr>
+          <w:lang w:val="en-US"/>
+        </w:rPr>
+        <w:t xml:space="preserve"> may be different , but still matches </w:t>
+      </w:r>
+      <w:r>
+        <w:rPr>
+          <w:lang w:val="en-US"/>
+        </w:rPr>
+        <w:t xml:space="preserve">the </w:t>
+      </w:r>
+      <w:r>
+        <w:rPr>
+          <w:lang w:val="en-US"/>
+        </w:rPr>
+        <w:t xml:space="preserve">condition </w:t>
+      </w:r>
+      <w:r>
+        <w:rPr>
+          <w:lang w:val="en-US"/>
+        </w:rPr>
+        <w:t xml:space="preserve">) </w:t>
+      </w:r>
+      <w:r>
+        <w:rPr>
+          <w:lang w:val="en-US"/>
+        </w:rPr>
+        <w:t xml:space="preserve">, therefore we have to construct the </w:t>
+      </w:r>
+      <w:proofErr w:type="spellStart"/>
+      <w:r>
+        <w:rPr>
+          <w:lang w:val="en-US"/>
+        </w:rPr>
+        <w:t>hashmap</w:t>
+      </w:r>
+      <w:proofErr w:type="spellEnd"/>
+      <w:r>
+        <w:rPr>
+          <w:lang w:val="en-US"/>
+        </w:rPr>
+        <w:t xml:space="preserve"> such that , it would store the </w:t>
+      </w:r>
+      <w:r>
+        <w:rPr>
+          <w:lang w:val="en-US"/>
+        </w:rPr>
+        <w:t xml:space="preserve">values </w:t>
+      </w:r>
+      <w:r>
+        <w:rPr>
+          <w:lang w:val="en-US"/>
+        </w:rPr>
+        <w:t xml:space="preserve">also along with the prefix sum </w:t>
+      </w:r>
+      <w:r>
+        <w:rPr>
+          <w:lang w:val="en-US"/>
+        </w:rPr>
+        <w:t>for frequencies.</w:t>
+      </w:r>
+    </w:p>
+    <w:p>
+      <w:pPr>
+        <w:rPr>
+          <w:lang w:val="en-US"/>
+        </w:rPr>
+      </w:pPr>
+      <w:r>
+        <w:rPr>
+          <w:lang w:val="en-US"/>
+        </w:rPr>
+        <w:t xml:space="preserve">Map &lt;&lt; </w:t>
+      </w:r>
+      <w:proofErr w:type="spellStart"/>
+      <w:r>
+        <w:rPr>
+          <w:lang w:val="en-US"/>
+        </w:rPr>
+        <w:t>pref_</w:t>
+      </w:r>
+      <w:proofErr w:type="gramStart"/>
+      <w:r>
+        <w:rPr>
+          <w:lang w:val="en-US"/>
+        </w:rPr>
+        <w:t>sum</w:t>
+      </w:r>
+      <w:proofErr w:type="spellEnd"/>
+      <w:r>
+        <w:rPr>
+          <w:lang w:val="en-US"/>
+        </w:rPr>
+        <w:t xml:space="preserve"> ,</w:t>
+      </w:r>
+      <w:proofErr w:type="gramEnd"/>
+      <w:r>
+        <w:rPr>
+          <w:lang w:val="en-US"/>
+        </w:rPr>
+        <w:t xml:space="preserve"> value &gt; , </w:t>
+      </w:r>
+      <w:proofErr w:type="spellStart"/>
+      <w:r>
+        <w:rPr>
+          <w:lang w:val="en-US"/>
+        </w:rPr>
+        <w:t>freq</w:t>
+      </w:r>
+      <w:proofErr w:type="spellEnd"/>
+      <w:r>
+        <w:rPr>
+          <w:lang w:val="en-US"/>
+        </w:rPr>
+        <w:t xml:space="preserve"> &gt;</w:t>
+      </w:r>
+    </w:p>
+    <w:p>
+      <w:pPr>
+        <w:rPr>
+          <w:lang w:val="en-US"/>
+        </w:rPr>
+      </w:pPr>
+      <w:r>
+        <w:rPr>
+          <w:lang w:val="en-US"/>
+        </w:rPr>
+        <w:t>(</w:t>
+      </w:r>
+      <w:r>
+        <w:rPr>
+          <w:lang w:val="en-US"/>
+        </w:rPr>
+        <w:t>Or)</w:t>
+      </w:r>
+      <w:r>
+        <w:rPr>
+          <w:lang w:val="en-US"/>
+        </w:rPr>
+        <w:t xml:space="preserve"> since the </w:t>
+      </w:r>
+      <w:proofErr w:type="spellStart"/>
+      <w:r>
+        <w:rPr>
+          <w:lang w:val="en-US"/>
+        </w:rPr>
+        <w:t>pref_sum</w:t>
+      </w:r>
+      <w:proofErr w:type="spellEnd"/>
+      <w:r>
+        <w:rPr>
+          <w:lang w:val="en-US"/>
+        </w:rPr>
+        <w:t xml:space="preserve"> can be always different </w:t>
+      </w:r>
+      <w:r>
+        <w:rPr>
+          <w:lang w:val="en-US"/>
+        </w:rPr>
+        <w:t xml:space="preserve">each time (as </w:t>
+      </w:r>
+      <w:proofErr w:type="spellStart"/>
+      <w:r>
+        <w:rPr>
+          <w:lang w:val="en-US"/>
+        </w:rPr>
+        <w:t>arr</w:t>
+      </w:r>
+      <w:proofErr w:type="spellEnd"/>
+      <w:r>
+        <w:rPr>
+          <w:lang w:val="en-US"/>
+        </w:rPr>
+        <w:t>[</w:t>
+      </w:r>
+      <w:proofErr w:type="spellStart"/>
+      <w:r>
+        <w:rPr>
+          <w:lang w:val="en-US"/>
+        </w:rPr>
+        <w:t>i</w:t>
+      </w:r>
+      <w:proofErr w:type="spellEnd"/>
+      <w:r>
+        <w:rPr>
+          <w:lang w:val="en-US"/>
+        </w:rPr>
+        <w:t>] &gt;= 1</w:t>
+      </w:r>
+      <w:r>
+        <w:rPr>
+          <w:lang w:val="en-US"/>
+        </w:rPr>
+        <w:t>),</w:t>
+      </w:r>
+      <w:r>
+        <w:rPr>
+          <w:lang w:val="en-US"/>
+        </w:rPr>
+        <w:t xml:space="preserve"> the frequency </w:t>
+      </w:r>
+      <w:r>
+        <w:rPr>
+          <w:lang w:val="en-US"/>
+        </w:rPr>
+        <w:t>will</w:t>
+      </w:r>
+      <w:r>
+        <w:rPr>
+          <w:lang w:val="en-US"/>
+        </w:rPr>
+        <w:t xml:space="preserve"> be always </w:t>
       </w:r>
       <w:r>
         <w:rPr>
@@ -21626,329 +23248,33 @@
         <w:rPr>
           <w:lang w:val="en-US"/>
         </w:rPr>
+        <w:t xml:space="preserve"> so we simply maintain it in a set instead of map.</w:t>
+      </w:r>
+    </w:p>
+    <w:p>
+      <w:pPr>
+        <w:rPr>
+          <w:rFonts w:ascii="Times New Roman" w:hAnsi="Times New Roman"/>
+          <w:szCs w:val="24"/>
+          <w:lang w:val="en-US"/>
+        </w:rPr>
+      </w:pPr>
+      <w:r>
+        <w:rPr>
+          <w:lang w:val="en-US"/>
+        </w:rPr>
+        <w:t>TC:</w:t>
+      </w:r>
+      <w:r>
+        <w:rPr>
+          <w:lang w:val="en-US"/>
+        </w:rPr>
         <w:t xml:space="preserve"> </w:t>
       </w:r>
       <w:r>
         <w:rPr>
           <w:lang w:val="en-US"/>
         </w:rPr>
-        <w:t>100,</w:t>
-      </w:r>
-      <w:r>
-        <w:rPr>
-          <w:lang w:val="en-US"/>
-        </w:rPr>
-        <w:t xml:space="preserve"> 125</w:t>
-      </w:r>
-      <w:r>
-        <w:rPr>
-          <w:lang w:val="en-US"/>
-        </w:rPr>
-        <w:t>],</w:t>
-      </w:r>
-      <w:r>
-        <w:rPr>
-          <w:lang w:val="en-US"/>
-        </w:rPr>
-        <w:t xml:space="preserve"> here we </w:t>
-      </w:r>
-      <w:r>
-        <w:rPr>
-          <w:lang w:val="en-US"/>
-        </w:rPr>
-        <w:t>will</w:t>
-      </w:r>
-      <w:r>
-        <w:rPr>
-          <w:lang w:val="en-US"/>
-        </w:rPr>
-        <w:t xml:space="preserve"> have </w:t>
-      </w:r>
-      <w:r>
-        <w:rPr>
-          <w:lang w:val="en-US"/>
-        </w:rPr>
-        <w:t>the</w:t>
-      </w:r>
-      <w:r>
-        <w:rPr>
-          <w:lang w:val="en-US"/>
-        </w:rPr>
-        <w:t xml:space="preserve"> better sum if we take </w:t>
-      </w:r>
-      <w:r>
-        <w:rPr>
-          <w:lang w:val="en-US"/>
-        </w:rPr>
-        <w:t>[</w:t>
-      </w:r>
-      <w:r>
-        <w:rPr>
-          <w:lang w:val="en-US"/>
-        </w:rPr>
-        <w:t>100,</w:t>
-      </w:r>
-      <w:r>
-        <w:rPr>
-          <w:lang w:val="en-US"/>
-        </w:rPr>
-        <w:t xml:space="preserve"> 125] alone</w:t>
-      </w:r>
-      <w:r>
-        <w:rPr>
-          <w:lang w:val="en-US"/>
-        </w:rPr>
-        <w:t>.</w:t>
-      </w:r>
-    </w:p>
-    <w:p>
-      <w:pPr>
-        <w:rPr>
-          <w:lang w:val="en-US"/>
-        </w:rPr>
-      </w:pPr>
-    </w:p>
-    <w:p>
-      <w:pPr>
-        <w:rPr>
-          <w:lang w:val="en-US"/>
-        </w:rPr>
-      </w:pPr>
-    </w:p>
-    <w:p>
-      <w:pPr>
-        <w:rPr>
-          <w:lang w:val="en-US"/>
-        </w:rPr>
-      </w:pPr>
-    </w:p>
-    <w:p>
-      <w:pPr>
-        <w:rPr>
-          <w:lang w:val="en-US"/>
-        </w:rPr>
-      </w:pPr>
-    </w:p>
-    <w:p>
-      <w:pPr>
-        <w:rPr>
-          <w:lang w:val="en-US"/>
-        </w:rPr>
-      </w:pPr>
-      <w:r>
-        <w:rPr>
-          <w:lang w:val="en-US"/>
-        </w:rPr>
-        <w:t>So,</w:t>
-      </w:r>
-      <w:r>
-        <w:rPr>
-          <w:lang w:val="en-US"/>
-        </w:rPr>
-        <w:t xml:space="preserve"> to summarize </w:t>
-      </w:r>
-      <w:r>
-        <w:rPr>
-          <w:lang w:val="en-US"/>
-        </w:rPr>
-        <w:t>here,</w:t>
-      </w:r>
-      <w:r>
-        <w:rPr>
-          <w:lang w:val="en-US"/>
-        </w:rPr>
-        <w:t xml:space="preserve"> we would have </w:t>
-      </w:r>
-      <w:r>
-        <w:rPr>
-          <w:lang w:val="en-US"/>
-        </w:rPr>
-        <w:t xml:space="preserve">to just check if the current longest increasing </w:t>
-      </w:r>
-      <w:r>
-        <w:rPr>
-          <w:lang w:val="en-US"/>
-        </w:rPr>
-        <w:t xml:space="preserve">streak </w:t>
-      </w:r>
-      <w:r>
-        <w:rPr>
-          <w:lang w:val="en-US"/>
-        </w:rPr>
-        <w:t>sum at ‘j’ is better or just consider ‘j’ element alone.</w:t>
-      </w:r>
-    </w:p>
-    <w:p>
-      <w:pPr>
-        <w:rPr>
-          <w:lang w:val="en-US"/>
-        </w:rPr>
-      </w:pPr>
-      <w:r>
-        <w:rPr>
-          <w:lang w:val="en-US"/>
-        </w:rPr>
-        <w:t>Therefore,</w:t>
-      </w:r>
-      <w:r>
-        <w:rPr>
-          <w:lang w:val="en-US"/>
-        </w:rPr>
-        <w:t xml:space="preserve"> </w:t>
-      </w:r>
-      <w:r>
-        <w:rPr>
-          <w:lang w:val="en-US"/>
-        </w:rPr>
-        <w:t xml:space="preserve">while </w:t>
-      </w:r>
-      <w:r>
-        <w:rPr>
-          <w:lang w:val="en-US"/>
-        </w:rPr>
-        <w:t xml:space="preserve">computing </w:t>
-      </w:r>
-      <w:r>
-        <w:rPr>
-          <w:lang w:val="en-US"/>
-        </w:rPr>
-        <w:t xml:space="preserve">suffix array for strictly increasing </w:t>
-      </w:r>
-      <w:r>
-        <w:rPr>
-          <w:lang w:val="en-US"/>
-        </w:rPr>
-        <w:t>sum,</w:t>
-      </w:r>
-      <w:r>
-        <w:rPr>
-          <w:lang w:val="en-US"/>
-        </w:rPr>
-        <w:t xml:space="preserve"> </w:t>
-      </w:r>
-      <w:r>
-        <w:rPr>
-          <w:lang w:val="en-US"/>
-        </w:rPr>
-        <w:t>parallelly,</w:t>
-      </w:r>
-      <w:r>
-        <w:rPr>
-          <w:lang w:val="en-US"/>
-        </w:rPr>
-        <w:t xml:space="preserve"> </w:t>
-      </w:r>
-      <w:r>
-        <w:rPr>
-          <w:lang w:val="en-US"/>
-        </w:rPr>
-        <w:t xml:space="preserve">we need to </w:t>
-      </w:r>
-      <w:r>
-        <w:rPr>
-          <w:lang w:val="en-US"/>
-        </w:rPr>
-        <w:t xml:space="preserve">maintain another array also which should </w:t>
-      </w:r>
-      <w:r>
-        <w:rPr>
-          <w:lang w:val="en-US"/>
-        </w:rPr>
-        <w:t xml:space="preserve">store the max of </w:t>
-      </w:r>
-      <w:r>
-        <w:rPr>
-          <w:lang w:val="en-US"/>
-        </w:rPr>
-        <w:t xml:space="preserve">streak </w:t>
-      </w:r>
-      <w:r>
-        <w:rPr>
-          <w:lang w:val="en-US"/>
-        </w:rPr>
-        <w:t>sum,</w:t>
-      </w:r>
-      <w:r>
-        <w:rPr>
-          <w:lang w:val="en-US"/>
-        </w:rPr>
-        <w:t xml:space="preserve"> current element.</w:t>
-      </w:r>
-    </w:p>
-    <w:p>
-      <w:pPr>
-        <w:rPr>
-          <w:lang w:val="en-US"/>
-        </w:rPr>
-      </w:pPr>
-      <w:r>
-        <w:rPr>
-          <w:lang w:val="en-US"/>
-        </w:rPr>
-        <w:t xml:space="preserve">And </w:t>
-      </w:r>
-      <w:r>
-        <w:rPr>
-          <w:lang w:val="en-US"/>
-        </w:rPr>
-        <w:t>finally,</w:t>
-      </w:r>
-      <w:r>
-        <w:rPr>
-          <w:lang w:val="en-US"/>
-        </w:rPr>
-        <w:t xml:space="preserve"> after that we need to </w:t>
-      </w:r>
-      <w:r>
-        <w:rPr>
-          <w:lang w:val="en-US"/>
-        </w:rPr>
-        <w:t xml:space="preserve">find the max suffix array </w:t>
-      </w:r>
-      <w:r>
-        <w:rPr>
-          <w:lang w:val="en-US"/>
-        </w:rPr>
-        <w:t>also,</w:t>
-      </w:r>
-      <w:r>
-        <w:rPr>
-          <w:lang w:val="en-US"/>
-        </w:rPr>
-        <w:t xml:space="preserve"> which should readily give me the value of all greatest suffix arrays starting from ‘j’ till the end.</w:t>
-      </w:r>
-    </w:p>
-    <w:p>
-      <w:pPr>
-        <w:rPr>
-          <w:lang w:val="en-US"/>
-        </w:rPr>
-      </w:pPr>
-    </w:p>
-    <w:p>
-      <w:pPr>
-        <w:rPr>
-          <w:rFonts w:ascii="Times New Roman" w:hAnsi="Times New Roman"/>
-          <w:szCs w:val="24"/>
-          <w:lang w:val="en-US"/>
-        </w:rPr>
-      </w:pPr>
-      <w:r>
-        <w:rPr>
-          <w:lang w:val="en-US"/>
-        </w:rPr>
-        <w:t>TC:</w:t>
-      </w:r>
-      <w:r>
-        <w:rPr>
-          <w:lang w:val="en-US"/>
-        </w:rPr>
-        <w:t xml:space="preserve"> </w:t>
-      </w:r>
-      <w:r>
-        <w:rPr>
-          <w:lang w:val="en-US"/>
-        </w:rPr>
         <w:t>O(N)</w:t>
       </w:r>
     </w:p>
@@ -21991,13 +23317,6 @@
     </w:p>
     <w:p>
       <w:pPr>
-        <w:rPr>
-          <w:lang w:val="en-US"/>
-        </w:rPr>
-      </w:pPr>
-    </w:p>
-    <w:p>
-      <w:pPr>
         <w:pStyle w:val="Heading1"/>
         <w:rPr>
           <w:szCs w:val="24"/>
@@ -22007,7 +23326,6 @@
         <w:rPr>
           <w:szCs w:val="24"/>
         </w:rPr>
-        <w:lastRenderedPageBreak/>
         <w:t>Good Binary Strings</w:t>
       </w:r>
     </w:p>
@@ -22017,7 +23335,7 @@
           <w:szCs w:val="24"/>
         </w:rPr>
       </w:pPr>
-      <w:hyperlink r:id="rId16" w:history="1">
+      <w:hyperlink r:id="rId17" w:history="1">
         <w:r>
           <w:rPr>
             <w:rStyle w:val="Hyperlink"/>
@@ -22105,7 +23423,7 @@
                     <pic:cNvPicPr/>
                   </pic:nvPicPr>
                   <pic:blipFill>
-                    <a:blip r:embed="rId17"/>
+                    <a:blip r:embed="rId18"/>
                     <a:stretch>
                       <a:fillRect/>
                     </a:stretch>
@@ -22151,6 +23469,7 @@
           <w:noProof/>
           <w:szCs w:val="24"/>
         </w:rPr>
+        <w:lastRenderedPageBreak/>
         <w:drawing>
           <wp:inline distT="0" distB="0" distL="0" distR="0" wp14:anchorId="73541514" wp14:editId="7BB9947A">
             <wp:extent cx="5731510" cy="2264410"/>
@@ -22167,7 +23486,7 @@
                     <pic:cNvPicPr/>
                   </pic:nvPicPr>
                   <pic:blipFill>
-                    <a:blip r:embed="rId18"/>
+                    <a:blip r:embed="rId19"/>
                     <a:stretch>
                       <a:fillRect/>
                     </a:stretch>
@@ -22208,13 +23527,6 @@
           <w:szCs w:val="24"/>
         </w:rPr>
       </w:pPr>
-    </w:p>
-    <w:p>
-      <w:pPr>
-        <w:rPr>
-          <w:szCs w:val="24"/>
-        </w:rPr>
-      </w:pPr>
       <w:r>
         <w:rPr>
           <w:szCs w:val="24"/>
@@ -22552,7 +23864,6 @@
           <w:kern w:val="0"/>
           <w:szCs w:val="24"/>
         </w:rPr>
-        <w:lastRenderedPageBreak/>
         <w:t xml:space="preserve">    }</w:t>
       </w:r>
     </w:p>

</xml_diff>

<commit_message>
Substrings in substring on Wed, Aug 14, 2024  09:26:35 PM
</commit_message>
<xml_diff>
--- a/Hashing/Hashing.docx
+++ b/Hashing/Hashing.docx
@@ -23319,6 +23319,1105 @@
       <w:pPr>
         <w:pStyle w:val="Heading1"/>
         <w:rPr>
+          <w:lang w:val="en-US"/>
+        </w:rPr>
+      </w:pPr>
+      <w:r>
+        <w:rPr>
+          <w:lang w:val="en-US"/>
+        </w:rPr>
+        <w:t>Sub</w:t>
+      </w:r>
+      <w:r>
+        <w:rPr>
+          <w:lang w:val="en-US"/>
+        </w:rPr>
+        <w:t xml:space="preserve"> </w:t>
+      </w:r>
+      <w:r>
+        <w:rPr>
+          <w:lang w:val="en-US"/>
+        </w:rPr>
+        <w:t>Strings</w:t>
+      </w:r>
+      <w:r>
+        <w:rPr>
+          <w:lang w:val="en-US"/>
+        </w:rPr>
+        <w:t xml:space="preserve"> </w:t>
+      </w:r>
+      <w:r>
+        <w:rPr>
+          <w:lang w:val="en-US"/>
+        </w:rPr>
+        <w:t>in</w:t>
+      </w:r>
+      <w:r>
+        <w:rPr>
+          <w:lang w:val="en-US"/>
+        </w:rPr>
+        <w:t xml:space="preserve"> </w:t>
+      </w:r>
+      <w:r>
+        <w:rPr>
+          <w:lang w:val="en-US"/>
+        </w:rPr>
+        <w:t>Substring</w:t>
+      </w:r>
+    </w:p>
+    <w:p>
+      <w:pPr>
+        <w:rPr>
+          <w:lang w:val="en-US"/>
+        </w:rPr>
+      </w:pPr>
+      <w:r>
+        <w:rPr>
+          <w:lang w:val="en-US"/>
+        </w:rPr>
+        <w:t xml:space="preserve">You are given a string </w:t>
+      </w:r>
+      <w:r>
+        <w:rPr>
+          <w:lang w:val="en-US"/>
+        </w:rPr>
+        <w:t>S [</w:t>
+      </w:r>
+      <w:r>
+        <w:rPr>
+          <w:lang w:val="en-US"/>
+        </w:rPr>
+        <w:t xml:space="preserve">1…. n] of length n having only lowercase Eng letters. You are also given q queries each having 2 space separated </w:t>
+      </w:r>
+      <w:r>
+        <w:rPr>
+          <w:lang w:val="en-US"/>
+        </w:rPr>
+        <w:t>integers</w:t>
+      </w:r>
+      <w:r>
+        <w:rPr>
+          <w:lang w:val="en-US"/>
+        </w:rPr>
+        <w:t xml:space="preserve"> </w:t>
+      </w:r>
+      <w:proofErr w:type="gramStart"/>
+      <w:r>
+        <w:rPr>
+          <w:lang w:val="en-US"/>
+        </w:rPr>
+        <w:t>l ,</w:t>
+      </w:r>
+      <w:proofErr w:type="gramEnd"/>
+      <w:r>
+        <w:rPr>
+          <w:lang w:val="en-US"/>
+        </w:rPr>
+        <w:t xml:space="preserve"> r (1 based indexed )</w:t>
+      </w:r>
+      <w:r>
+        <w:rPr>
+          <w:lang w:val="en-US"/>
+        </w:rPr>
+        <w:t>. For</w:t>
+      </w:r>
+      <w:r>
+        <w:rPr>
+          <w:lang w:val="en-US"/>
+        </w:rPr>
+        <w:t xml:space="preserve"> each query, you need to print the number of substrings of the string </w:t>
+      </w:r>
+      <w:r>
+        <w:rPr>
+          <w:lang w:val="en-US"/>
+        </w:rPr>
+        <w:t>S [</w:t>
+      </w:r>
+      <w:r>
+        <w:rPr>
+          <w:lang w:val="en-US"/>
+        </w:rPr>
+        <w:t xml:space="preserve">l … </w:t>
+      </w:r>
+      <w:r>
+        <w:rPr>
+          <w:lang w:val="en-US"/>
+        </w:rPr>
+        <w:t>r]</w:t>
+      </w:r>
+      <w:r>
+        <w:rPr>
+          <w:lang w:val="en-US"/>
+        </w:rPr>
+        <w:t xml:space="preserve"> which starts and end with the same character.</w:t>
+      </w:r>
+    </w:p>
+    <w:p>
+      <w:pPr>
+        <w:rPr>
+          <w:u w:val="single"/>
+          <w:lang w:val="en-US"/>
+        </w:rPr>
+      </w:pPr>
+      <w:r>
+        <w:rPr>
+          <w:u w:val="single"/>
+          <w:lang w:val="en-US"/>
+        </w:rPr>
+        <w:t xml:space="preserve">Brute </w:t>
+      </w:r>
+      <w:r>
+        <w:rPr>
+          <w:u w:val="single"/>
+          <w:lang w:val="en-US"/>
+        </w:rPr>
+        <w:t>Force:</w:t>
+      </w:r>
+      <w:r>
+        <w:rPr>
+          <w:u w:val="single"/>
+          <w:lang w:val="en-US"/>
+        </w:rPr>
+        <w:t xml:space="preserve"> </w:t>
+      </w:r>
+    </w:p>
+    <w:p>
+      <w:pPr>
+        <w:rPr>
+          <w:lang w:val="en-US"/>
+        </w:rPr>
+      </w:pPr>
+      <w:r>
+        <w:rPr>
+          <w:lang w:val="en-US"/>
+        </w:rPr>
+        <w:t xml:space="preserve">We need to check all the possible substrings within the </w:t>
+      </w:r>
+      <w:proofErr w:type="gramStart"/>
+      <w:r>
+        <w:rPr>
+          <w:lang w:val="en-US"/>
+        </w:rPr>
+        <w:t>l ,</w:t>
+      </w:r>
+      <w:proofErr w:type="gramEnd"/>
+      <w:r>
+        <w:rPr>
+          <w:lang w:val="en-US"/>
+        </w:rPr>
+        <w:t xml:space="preserve"> r range , if the length is n = r – l + 1</w:t>
+      </w:r>
+      <w:r>
+        <w:rPr>
+          <w:lang w:val="en-US"/>
+        </w:rPr>
+        <w:t xml:space="preserve"> , then we would be going through n*(n</w:t>
+      </w:r>
+      <w:r>
+        <w:rPr>
+          <w:lang w:val="en-US"/>
+        </w:rPr>
+        <w:t>+</w:t>
+      </w:r>
+      <w:r>
+        <w:rPr>
+          <w:lang w:val="en-US"/>
+        </w:rPr>
+        <w:t>1)</w:t>
+      </w:r>
+      <w:r>
+        <w:rPr>
+          <w:lang w:val="en-US"/>
+        </w:rPr>
+        <w:t xml:space="preserve"> number of substrings </w:t>
+      </w:r>
+    </w:p>
+    <w:p>
+      <w:pPr>
+        <w:rPr>
+          <w:lang w:val="en-US"/>
+        </w:rPr>
+      </w:pPr>
+      <w:proofErr w:type="gramStart"/>
+      <w:r>
+        <w:rPr>
+          <w:lang w:val="en-US"/>
+        </w:rPr>
+        <w:t>TC :</w:t>
+      </w:r>
+      <w:proofErr w:type="gramEnd"/>
+      <w:r>
+        <w:rPr>
+          <w:lang w:val="en-US"/>
+        </w:rPr>
+        <w:t xml:space="preserve"> O(N^2) </w:t>
+      </w:r>
+      <w:r>
+        <w:rPr>
+          <w:lang w:val="en-US"/>
+        </w:rPr>
+        <w:t>x Q</w:t>
+      </w:r>
+    </w:p>
+    <w:p>
+      <w:pPr>
+        <w:rPr>
+          <w:lang w:val="en-US"/>
+        </w:rPr>
+      </w:pPr>
+      <w:proofErr w:type="gramStart"/>
+      <w:r>
+        <w:rPr>
+          <w:lang w:val="en-US"/>
+        </w:rPr>
+        <w:t>SC :</w:t>
+      </w:r>
+      <w:proofErr w:type="gramEnd"/>
+      <w:r>
+        <w:rPr>
+          <w:lang w:val="en-US"/>
+        </w:rPr>
+        <w:t xml:space="preserve"> O(1)</w:t>
+      </w:r>
+    </w:p>
+    <w:p>
+      <w:pPr>
+        <w:rPr>
+          <w:lang w:val="en-US"/>
+        </w:rPr>
+      </w:pPr>
+    </w:p>
+    <w:p>
+      <w:pPr>
+        <w:rPr>
+          <w:u w:val="single"/>
+          <w:lang w:val="en-US"/>
+        </w:rPr>
+      </w:pPr>
+      <w:r>
+        <w:rPr>
+          <w:u w:val="single"/>
+          <w:lang w:val="en-US"/>
+        </w:rPr>
+        <w:t>Be</w:t>
+      </w:r>
+      <w:r>
+        <w:rPr>
+          <w:u w:val="single"/>
+          <w:lang w:val="en-US"/>
+        </w:rPr>
+        <w:t>st</w:t>
+      </w:r>
+      <w:r>
+        <w:rPr>
+          <w:u w:val="single"/>
+          <w:lang w:val="en-US"/>
+        </w:rPr>
+        <w:t xml:space="preserve"> </w:t>
+      </w:r>
+      <w:r>
+        <w:rPr>
+          <w:u w:val="single"/>
+          <w:lang w:val="en-US"/>
+        </w:rPr>
+        <w:t>Approach:</w:t>
+      </w:r>
+      <w:r>
+        <w:rPr>
+          <w:u w:val="single"/>
+          <w:lang w:val="en-US"/>
+        </w:rPr>
+        <w:t xml:space="preserve"> </w:t>
+      </w:r>
+    </w:p>
+    <w:p>
+      <w:pPr>
+        <w:rPr>
+          <w:lang w:val="en-US"/>
+        </w:rPr>
+      </w:pPr>
+      <w:r>
+        <w:rPr>
+          <w:lang w:val="en-US"/>
+        </w:rPr>
+        <w:t xml:space="preserve">Let us consider </w:t>
+      </w:r>
+      <w:r>
+        <w:rPr>
+          <w:lang w:val="en-US"/>
+        </w:rPr>
+        <w:t xml:space="preserve">a string </w:t>
+      </w:r>
+      <w:r>
+        <w:rPr>
+          <w:lang w:val="en-US"/>
+        </w:rPr>
+        <w:t>‘</w:t>
+      </w:r>
+      <w:proofErr w:type="spellStart"/>
+      <w:r>
+        <w:rPr>
+          <w:lang w:val="en-US"/>
+        </w:rPr>
+        <w:t>arabbc</w:t>
+      </w:r>
+      <w:proofErr w:type="spellEnd"/>
+      <w:r>
+        <w:rPr>
+          <w:lang w:val="en-US"/>
+        </w:rPr>
+        <w:t>’</w:t>
+      </w:r>
+    </w:p>
+    <w:p>
+      <w:pPr>
+        <w:rPr>
+          <w:lang w:val="en-US"/>
+        </w:rPr>
+      </w:pPr>
+      <w:r>
+        <w:rPr>
+          <w:lang w:val="en-US"/>
+        </w:rPr>
+        <w:t>[</w:t>
+      </w:r>
+      <w:proofErr w:type="gramStart"/>
+      <w:r>
+        <w:rPr>
+          <w:lang w:val="en-US"/>
+        </w:rPr>
+        <w:t>a ,</w:t>
+      </w:r>
+      <w:proofErr w:type="gramEnd"/>
+      <w:r>
+        <w:rPr>
+          <w:lang w:val="en-US"/>
+        </w:rPr>
+        <w:t xml:space="preserve"> r , a , b , b , c , </w:t>
+      </w:r>
+      <w:proofErr w:type="spellStart"/>
+      <w:r>
+        <w:rPr>
+          <w:lang w:val="en-US"/>
+        </w:rPr>
+        <w:t>ara</w:t>
+      </w:r>
+      <w:proofErr w:type="spellEnd"/>
+      <w:r>
+        <w:rPr>
+          <w:lang w:val="en-US"/>
+        </w:rPr>
+        <w:t xml:space="preserve"> , bb]</w:t>
+      </w:r>
+    </w:p>
+    <w:p>
+      <w:pPr>
+        <w:rPr>
+          <w:lang w:val="en-US"/>
+        </w:rPr>
+      </w:pPr>
+      <w:r>
+        <w:rPr>
+          <w:lang w:val="en-US"/>
+        </w:rPr>
+        <w:t>We could see that the number of substrings with that matching criteria will not change even though we change the order of the characters in the string.</w:t>
+      </w:r>
+    </w:p>
+    <w:p>
+      <w:pPr>
+        <w:rPr>
+          <w:lang w:val="en-US"/>
+        </w:rPr>
+      </w:pPr>
+      <w:r>
+        <w:rPr>
+          <w:lang w:val="en-US"/>
+        </w:rPr>
+        <w:t xml:space="preserve">Let’s say </w:t>
+      </w:r>
+      <w:r>
+        <w:rPr>
+          <w:lang w:val="en-US"/>
+        </w:rPr>
+        <w:t xml:space="preserve">even </w:t>
+      </w:r>
+      <w:r>
+        <w:rPr>
+          <w:lang w:val="en-US"/>
+        </w:rPr>
+        <w:t>if we have ‘</w:t>
+      </w:r>
+      <w:proofErr w:type="spellStart"/>
+      <w:r>
+        <w:rPr>
+          <w:lang w:val="en-US"/>
+        </w:rPr>
+        <w:t>acbrab</w:t>
+      </w:r>
+      <w:proofErr w:type="spellEnd"/>
+      <w:r>
+        <w:rPr>
+          <w:lang w:val="en-US"/>
+        </w:rPr>
+        <w:t>’</w:t>
+      </w:r>
+    </w:p>
+    <w:p>
+      <w:pPr>
+        <w:rPr>
+          <w:lang w:val="en-US"/>
+        </w:rPr>
+      </w:pPr>
+      <w:r>
+        <w:rPr>
+          <w:lang w:val="en-US"/>
+        </w:rPr>
+        <w:t>[</w:t>
+      </w:r>
+      <w:proofErr w:type="gramStart"/>
+      <w:r>
+        <w:rPr>
+          <w:lang w:val="en-US"/>
+        </w:rPr>
+        <w:t>a ,</w:t>
+      </w:r>
+      <w:proofErr w:type="gramEnd"/>
+      <w:r>
+        <w:rPr>
+          <w:lang w:val="en-US"/>
+        </w:rPr>
+        <w:t xml:space="preserve"> c , b , r , a , b , </w:t>
+      </w:r>
+      <w:proofErr w:type="spellStart"/>
+      <w:r>
+        <w:rPr>
+          <w:lang w:val="en-US"/>
+        </w:rPr>
+        <w:t>acbra</w:t>
+      </w:r>
+      <w:proofErr w:type="spellEnd"/>
+      <w:r>
+        <w:rPr>
+          <w:lang w:val="en-US"/>
+        </w:rPr>
+        <w:t xml:space="preserve"> , </w:t>
+      </w:r>
+      <w:proofErr w:type="spellStart"/>
+      <w:r>
+        <w:rPr>
+          <w:lang w:val="en-US"/>
+        </w:rPr>
+        <w:t>brab</w:t>
+      </w:r>
+      <w:proofErr w:type="spellEnd"/>
+      <w:r>
+        <w:rPr>
+          <w:lang w:val="en-US"/>
+        </w:rPr>
+        <w:t xml:space="preserve"> ]</w:t>
+      </w:r>
+    </w:p>
+    <w:p>
+      <w:pPr>
+        <w:rPr>
+          <w:lang w:val="en-US"/>
+        </w:rPr>
+      </w:pPr>
+      <w:r>
+        <w:rPr>
+          <w:lang w:val="en-US"/>
+        </w:rPr>
+        <w:t>Hence,</w:t>
+      </w:r>
+      <w:r>
+        <w:rPr>
+          <w:lang w:val="en-US"/>
+        </w:rPr>
+        <w:t xml:space="preserve"> the order does not matter really.</w:t>
+      </w:r>
+    </w:p>
+    <w:p>
+      <w:pPr>
+        <w:rPr>
+          <w:lang w:val="en-US"/>
+        </w:rPr>
+      </w:pPr>
+    </w:p>
+    <w:p>
+      <w:pPr>
+        <w:rPr>
+          <w:lang w:val="en-US"/>
+        </w:rPr>
+      </w:pPr>
+      <w:r>
+        <w:rPr>
+          <w:lang w:val="en-US"/>
+        </w:rPr>
+        <w:lastRenderedPageBreak/>
+        <w:t>So,</w:t>
+      </w:r>
+      <w:r>
+        <w:rPr>
+          <w:lang w:val="en-US"/>
+        </w:rPr>
+        <w:t xml:space="preserve"> if we are able to find the frequency of each character in that query range , we will be able to find number of possible such substrings </w:t>
+      </w:r>
+      <w:r>
+        <w:rPr>
+          <w:lang w:val="en-US"/>
+        </w:rPr>
+        <w:t>, which will be sum of each frequency of char formula f*(f+1)/2</w:t>
+      </w:r>
+      <w:r>
+        <w:rPr>
+          <w:lang w:val="en-US"/>
+        </w:rPr>
+        <w:t xml:space="preserve"> </w:t>
+      </w:r>
+      <w:r>
+        <w:rPr>
+          <w:lang w:val="en-US"/>
+        </w:rPr>
+        <w:t>( the trick we are treating each character together as a string and finding num of strings possible out of it and adding all together as the order does not matter here).</w:t>
+      </w:r>
+    </w:p>
+    <w:p>
+      <w:pPr>
+        <w:rPr>
+          <w:lang w:val="en-US"/>
+        </w:rPr>
+      </w:pPr>
+      <w:r>
+        <w:rPr>
+          <w:lang w:val="en-US"/>
+        </w:rPr>
+        <w:t>But,</w:t>
+      </w:r>
+      <w:r>
+        <w:rPr>
+          <w:lang w:val="en-US"/>
+        </w:rPr>
+        <w:t xml:space="preserve"> here we would need to know the frequency of each characters within the specific range </w:t>
+      </w:r>
+      <w:r>
+        <w:rPr>
+          <w:lang w:val="en-US"/>
+        </w:rPr>
+        <w:t xml:space="preserve">[l … </w:t>
+      </w:r>
+      <w:r>
+        <w:rPr>
+          <w:lang w:val="en-US"/>
+        </w:rPr>
+        <w:t>r</w:t>
+      </w:r>
+      <w:proofErr w:type="gramStart"/>
+      <w:r>
+        <w:rPr>
+          <w:lang w:val="en-US"/>
+        </w:rPr>
+        <w:t>]</w:t>
+      </w:r>
+      <w:r>
+        <w:rPr>
+          <w:lang w:val="en-US"/>
+        </w:rPr>
+        <w:t xml:space="preserve"> </w:t>
+      </w:r>
+      <w:r>
+        <w:rPr>
+          <w:lang w:val="en-US"/>
+        </w:rPr>
+        <w:t>,</w:t>
+      </w:r>
+      <w:proofErr w:type="gramEnd"/>
+      <w:r>
+        <w:rPr>
+          <w:lang w:val="en-US"/>
+        </w:rPr>
+        <w:t xml:space="preserve"> for this we </w:t>
+      </w:r>
+      <w:r>
+        <w:rPr>
+          <w:lang w:val="en-US"/>
+        </w:rPr>
+        <w:t xml:space="preserve">need to </w:t>
+      </w:r>
+      <w:r>
+        <w:rPr>
+          <w:lang w:val="en-US"/>
+        </w:rPr>
+        <w:t xml:space="preserve">maintain a prefix array which will be able to tell </w:t>
+      </w:r>
+      <w:r>
+        <w:rPr>
+          <w:lang w:val="en-US"/>
+        </w:rPr>
+        <w:t xml:space="preserve">the frequency of a specific character till a given index </w:t>
+      </w:r>
+      <w:r>
+        <w:rPr>
+          <w:lang w:val="en-US"/>
+        </w:rPr>
+        <w:t>of string S.</w:t>
+      </w:r>
+    </w:p>
+    <w:p>
+      <w:pPr>
+        <w:rPr>
+          <w:lang w:val="en-US"/>
+        </w:rPr>
+      </w:pPr>
+      <w:r>
+        <w:rPr>
+          <w:lang w:val="en-US"/>
+        </w:rPr>
+        <w:t>Prefix[n+1][26]</w:t>
+      </w:r>
+    </w:p>
+    <w:p>
+      <w:pPr>
+        <w:numPr>
+          <w:ilvl w:val="0"/>
+          <w:numId w:val="8"/>
+        </w:numPr>
+        <w:rPr>
+          <w:lang w:val="en-US"/>
+        </w:rPr>
+      </w:pPr>
+      <w:r>
+        <w:rPr>
+          <w:lang w:val="en-US"/>
+        </w:rPr>
+        <w:t xml:space="preserve">The first dimension (n + 1) allows for indexing from 0 </w:t>
+      </w:r>
+      <w:proofErr w:type="spellStart"/>
+      <w:r>
+        <w:rPr>
+          <w:lang w:val="en-US"/>
+        </w:rPr>
+        <w:t>to n</w:t>
+      </w:r>
+      <w:proofErr w:type="spellEnd"/>
+      <w:r>
+        <w:rPr>
+          <w:lang w:val="en-US"/>
+        </w:rPr>
+        <w:t>, where pre[</w:t>
+      </w:r>
+      <w:proofErr w:type="spellStart"/>
+      <w:r>
+        <w:rPr>
+          <w:lang w:val="en-US"/>
+        </w:rPr>
+        <w:t>i</w:t>
+      </w:r>
+      <w:proofErr w:type="spellEnd"/>
+      <w:r>
+        <w:rPr>
+          <w:lang w:val="en-US"/>
+        </w:rPr>
+        <w:t>] will store the count of each character from the beginning of the string up to the </w:t>
+      </w:r>
+      <w:proofErr w:type="spellStart"/>
+      <w:r>
+        <w:rPr>
+          <w:lang w:val="en-US"/>
+        </w:rPr>
+        <w:t>i-th</w:t>
+      </w:r>
+      <w:proofErr w:type="spellEnd"/>
+      <w:r>
+        <w:rPr>
+          <w:lang w:val="en-US"/>
+        </w:rPr>
+        <w:t> </w:t>
+      </w:r>
+      <w:r>
+        <w:rPr>
+          <w:lang w:val="en-US"/>
+        </w:rPr>
+        <w:t>character</w:t>
+      </w:r>
+      <w:r>
+        <w:rPr>
+          <w:lang w:val="en-US"/>
+        </w:rPr>
+        <w:t xml:space="preserve"> (</w:t>
+      </w:r>
+      <w:r>
+        <w:rPr>
+          <w:lang w:val="en-US"/>
+        </w:rPr>
+        <w:t xml:space="preserve">does not include </w:t>
+      </w:r>
+      <w:proofErr w:type="spellStart"/>
+      <w:r>
+        <w:rPr>
+          <w:lang w:val="en-US"/>
+        </w:rPr>
+        <w:t>i</w:t>
+      </w:r>
+      <w:proofErr w:type="spellEnd"/>
+      <w:r>
+        <w:rPr>
+          <w:lang w:val="en-US"/>
+        </w:rPr>
+        <w:t>)</w:t>
+      </w:r>
+      <w:r>
+        <w:rPr>
+          <w:lang w:val="en-US"/>
+        </w:rPr>
+        <w:t>.</w:t>
+      </w:r>
+    </w:p>
+    <w:p>
+      <w:pPr>
+        <w:numPr>
+          <w:ilvl w:val="0"/>
+          <w:numId w:val="8"/>
+        </w:numPr>
+        <w:rPr>
+          <w:lang w:val="en-US"/>
+        </w:rPr>
+      </w:pPr>
+      <w:r>
+        <w:rPr>
+          <w:lang w:val="en-US"/>
+        </w:rPr>
+        <w:t>The second dimension (26) corresponds to the 26 lowercase English letters ('a' to 'z').</w:t>
+      </w:r>
+    </w:p>
+    <w:p>
+      <w:pPr>
+        <w:numPr>
+          <w:ilvl w:val="0"/>
+          <w:numId w:val="8"/>
+        </w:numPr>
+        <w:rPr>
+          <w:lang w:val="en-US"/>
+        </w:rPr>
+      </w:pPr>
+      <w:r>
+        <w:rPr>
+          <w:b/>
+          <w:bCs/>
+          <w:lang w:val="en-US"/>
+        </w:rPr>
+        <w:t>pre[</w:t>
+      </w:r>
+      <w:proofErr w:type="spellStart"/>
+      <w:r>
+        <w:rPr>
+          <w:b/>
+          <w:bCs/>
+          <w:lang w:val="en-US"/>
+        </w:rPr>
+        <w:t>i</w:t>
+      </w:r>
+      <w:proofErr w:type="spellEnd"/>
+      <w:r>
+        <w:rPr>
+          <w:b/>
+          <w:bCs/>
+          <w:lang w:val="en-US"/>
+        </w:rPr>
+        <w:t>][j]</w:t>
+      </w:r>
+      <w:r>
+        <w:rPr>
+          <w:lang w:val="en-US"/>
+        </w:rPr>
+        <w:t> will contain the count of the </w:t>
+      </w:r>
+      <w:r>
+        <w:rPr>
+          <w:b/>
+          <w:bCs/>
+          <w:lang w:val="en-US"/>
+        </w:rPr>
+        <w:t>j-</w:t>
+      </w:r>
+      <w:proofErr w:type="spellStart"/>
+      <w:r>
+        <w:rPr>
+          <w:b/>
+          <w:bCs/>
+          <w:lang w:val="en-US"/>
+        </w:rPr>
+        <w:t>th</w:t>
+      </w:r>
+      <w:proofErr w:type="spellEnd"/>
+      <w:r>
+        <w:rPr>
+          <w:lang w:val="en-US"/>
+        </w:rPr>
+        <w:t> letter (where </w:t>
+      </w:r>
+      <w:r>
+        <w:rPr>
+          <w:b/>
+          <w:bCs/>
+          <w:lang w:val="en-US"/>
+        </w:rPr>
+        <w:t>j</w:t>
+      </w:r>
+      <w:r>
+        <w:rPr>
+          <w:lang w:val="en-US"/>
+        </w:rPr>
+        <w:t> ranges from 0 to 25) in the substring </w:t>
+      </w:r>
+      <w:r>
+        <w:rPr>
+          <w:b/>
+          <w:bCs/>
+          <w:lang w:val="en-US"/>
+        </w:rPr>
+        <w:t>s</w:t>
+      </w:r>
+      <w:r>
+        <w:rPr>
+          <w:lang w:val="en-US"/>
+        </w:rPr>
+        <w:t> to </w:t>
+      </w:r>
+      <w:r>
+        <w:rPr>
+          <w:b/>
+          <w:bCs/>
+          <w:lang w:val="en-US"/>
+        </w:rPr>
+        <w:t>s[i-1]</w:t>
+      </w:r>
+      <w:r>
+        <w:rPr>
+          <w:lang w:val="en-US"/>
+        </w:rPr>
+        <w:t>.</w:t>
+      </w:r>
+    </w:p>
+    <w:p>
+      <w:pPr>
+        <w:numPr>
+          <w:ilvl w:val="0"/>
+          <w:numId w:val="8"/>
+        </w:numPr>
+        <w:rPr>
+          <w:lang w:val="en-US"/>
+        </w:rPr>
+      </w:pPr>
+      <w:r>
+        <w:rPr>
+          <w:lang w:val="en-US"/>
+        </w:rPr>
+        <w:t xml:space="preserve">We could use size n </w:t>
+      </w:r>
+      <w:r>
+        <w:rPr>
+          <w:lang w:val="en-US"/>
+        </w:rPr>
+        <w:t>also,</w:t>
+      </w:r>
+      <w:r>
+        <w:rPr>
+          <w:lang w:val="en-US"/>
+        </w:rPr>
+        <w:t xml:space="preserve"> but we need to take special care of </w:t>
+      </w:r>
+      <w:r>
+        <w:rPr>
+          <w:b/>
+          <w:bCs/>
+        </w:rPr>
+        <w:t>pre[</w:t>
+      </w:r>
+      <w:proofErr w:type="spellStart"/>
+      <w:r>
+        <w:rPr>
+          <w:b/>
+          <w:bCs/>
+        </w:rPr>
+        <w:t>i</w:t>
+      </w:r>
+      <w:proofErr w:type="spellEnd"/>
+      <w:r>
+        <w:rPr>
+          <w:b/>
+          <w:bCs/>
+        </w:rPr>
+        <w:t>][j] = (e == j) + (</w:t>
+      </w:r>
+      <w:proofErr w:type="spellStart"/>
+      <w:r>
+        <w:rPr>
+          <w:b/>
+          <w:bCs/>
+        </w:rPr>
+        <w:t>i</w:t>
+      </w:r>
+      <w:proofErr w:type="spellEnd"/>
+      <w:r>
+        <w:rPr>
+          <w:b/>
+          <w:bCs/>
+        </w:rPr>
+        <w:t xml:space="preserve"> &gt; </w:t>
+      </w:r>
+      <w:proofErr w:type="gramStart"/>
+      <w:r>
+        <w:rPr>
+          <w:b/>
+          <w:bCs/>
+        </w:rPr>
+        <w:t>0 ?</w:t>
+      </w:r>
+      <w:proofErr w:type="gramEnd"/>
+      <w:r>
+        <w:rPr>
+          <w:b/>
+          <w:bCs/>
+        </w:rPr>
+        <w:t xml:space="preserve"> pre[</w:t>
+      </w:r>
+      <w:proofErr w:type="spellStart"/>
+      <w:r>
+        <w:rPr>
+          <w:b/>
+          <w:bCs/>
+        </w:rPr>
+        <w:t>i</w:t>
+      </w:r>
+      <w:proofErr w:type="spellEnd"/>
+      <w:r>
+        <w:rPr>
+          <w:b/>
+          <w:bCs/>
+        </w:rPr>
+        <w:t xml:space="preserve"> - 1][j] : 0);</w:t>
+      </w:r>
+    </w:p>
+    <w:p>
+      <w:pPr>
+        <w:rPr>
+          <w:lang w:val="en-US"/>
+        </w:rPr>
+      </w:pPr>
+      <w:r>
+        <w:rPr>
+          <w:lang w:val="en-US"/>
+        </w:rPr>
+        <w:t>TC:</w:t>
+      </w:r>
+      <w:r>
+        <w:rPr>
+          <w:lang w:val="en-US"/>
+        </w:rPr>
+        <w:t xml:space="preserve"> </w:t>
+      </w:r>
+      <w:r>
+        <w:rPr>
+          <w:lang w:val="en-US"/>
+        </w:rPr>
+        <w:t>O (</w:t>
+      </w:r>
+      <w:r>
+        <w:rPr>
+          <w:lang w:val="en-US"/>
+        </w:rPr>
+        <w:t>N</w:t>
+      </w:r>
+      <w:r>
+        <w:rPr>
+          <w:lang w:val="en-US"/>
+        </w:rPr>
+        <w:t xml:space="preserve"> x </w:t>
+      </w:r>
+      <w:r>
+        <w:rPr>
+          <w:lang w:val="en-US"/>
+        </w:rPr>
+        <w:t>26)</w:t>
+      </w:r>
+      <w:r>
+        <w:rPr>
+          <w:lang w:val="en-US"/>
+        </w:rPr>
+        <w:t xml:space="preserve"> x Q</w:t>
+      </w:r>
+      <w:r>
+        <w:rPr>
+          <w:lang w:val="en-US"/>
+        </w:rPr>
+        <w:t xml:space="preserve"> </w:t>
+      </w:r>
+      <w:r>
+        <w:rPr>
+          <w:lang w:val="en-US"/>
+        </w:rPr>
+        <w:t xml:space="preserve">  ==&gt; </w:t>
+      </w:r>
+      <w:r>
+        <w:rPr>
+          <w:lang w:val="en-US"/>
+        </w:rPr>
+        <w:t xml:space="preserve"> </w:t>
+      </w:r>
+      <w:r>
+        <w:rPr>
+          <w:lang w:val="en-US"/>
+        </w:rPr>
+        <w:t xml:space="preserve"> </w:t>
+      </w:r>
+      <w:r>
+        <w:rPr>
+          <w:lang w:val="en-US"/>
+        </w:rPr>
+        <w:t>O(N) x Q</w:t>
+      </w:r>
+    </w:p>
+    <w:p>
+      <w:pPr>
+        <w:rPr>
+          <w:lang w:val="en-US"/>
+        </w:rPr>
+      </w:pPr>
+      <w:r>
+        <w:rPr>
+          <w:lang w:val="en-US"/>
+        </w:rPr>
+        <w:t>SC:</w:t>
+      </w:r>
+      <w:r>
+        <w:rPr>
+          <w:lang w:val="en-US"/>
+        </w:rPr>
+        <w:t xml:space="preserve"> </w:t>
+      </w:r>
+      <w:r>
+        <w:rPr>
+          <w:lang w:val="en-US"/>
+        </w:rPr>
+        <w:t>O (</w:t>
+      </w:r>
+      <w:r>
+        <w:rPr>
+          <w:lang w:val="en-US"/>
+        </w:rPr>
+        <w:t>N x 26</w:t>
+      </w:r>
+      <w:r>
+        <w:rPr>
+          <w:lang w:val="en-US"/>
+        </w:rPr>
+        <w:t>)</w:t>
+      </w:r>
+    </w:p>
+    <w:p>
+      <w:pPr>
+        <w:pStyle w:val="Heading1"/>
+        <w:rPr>
           <w:szCs w:val="24"/>
         </w:rPr>
       </w:pPr>
@@ -23469,7 +24568,6 @@
           <w:noProof/>
           <w:szCs w:val="24"/>
         </w:rPr>
-        <w:lastRenderedPageBreak/>
         <w:drawing>
           <wp:inline distT="0" distB="0" distL="0" distR="0" wp14:anchorId="73541514" wp14:editId="7BB9947A">
             <wp:extent cx="5731510" cy="2264410"/>
@@ -24202,6 +25300,60 @@
 <file path=word/numbering.xml><?xml version="1.0" encoding="utf-8"?>
 <w:numbering xmlns:wpc="http://schemas.microsoft.com/office/word/2010/wordprocessingCanvas" xmlns:cx="http://schemas.microsoft.com/office/drawing/2014/chartex" xmlns:cx1="http://schemas.microsoft.com/office/drawing/2015/9/8/chartex" xmlns:cx2="http://schemas.microsoft.com/office/drawing/2015/10/21/chartex" xmlns:cx3="http://schemas.microsoft.com/office/drawing/2016/5/9/chartex" xmlns:cx4="http://schemas.microsoft.com/office/drawing/2016/5/10/chartex" xmlns:cx5="http://schemas.microsoft.com/office/drawing/2016/5/11/chartex" xmlns:cx6="http://schemas.microsoft.com/office/drawing/2016/5/12/chartex" xmlns:cx7="http://schemas.microsoft.com/office/drawing/2016/5/13/chartex" xmlns:cx8="http://schemas.microsoft.com/office/drawing/2016/5/14/chartex" xmlns:mc="http://schemas.openxmlformats.org/markup-compatibility/2006" xmlns:aink="http://schemas.microsoft.com/office/drawing/2016/ink" xmlns:am3d="http://schemas.microsoft.com/office/drawing/2017/model3d" xmlns:o="urn:schemas-microsoft-com:office:office" xmlns:oel="http://schemas.microsoft.com/office/2019/extlst" xmlns:r="http://schemas.openxmlformats.org/officeDocument/2006/relationships" xmlns:m="http://schemas.openxmlformats.org/officeDocument/2006/math" xmlns:v="urn:schemas-microsoft-com:vml" xmlns:wp14="http://schemas.microsoft.com/office/word/2010/wordprocessingDrawing" xmlns:wp="http://schemas.openxmlformats.org/drawingml/2006/wordprocessingDrawing" xmlns:w10="urn:schemas-microsoft-com:office:word" xmlns:w="http://schemas.openxmlformats.org/wordprocessingml/2006/main" xmlns:w14="http://schemas.microsoft.com/office/word/2010/wordml" xmlns:w15="http://schemas.microsoft.com/office/word/2012/wordml" xmlns:w16cex="http://schemas.microsoft.com/office/word/2018/wordml/cex" xmlns:w16cid="http://schemas.microsoft.com/office/word/2016/wordml/cid" xmlns:w16="http://schemas.microsoft.com/office/word/2018/wordml" xmlns:w16du="http://schemas.microsoft.com/office/word/2023/wordml/word16du" xmlns:w16sdtdh="http://schemas.microsoft.com/office/word/2020/wordml/sdtdatahash" xmlns:w16se="http://schemas.microsoft.com/office/word/2015/wordml/symex" xmlns:wpg="http://schemas.microsoft.com/office/word/2010/wordprocessingGroup" xmlns:wpi="http://schemas.microsoft.com/office/word/2010/wordprocessingInk" xmlns:wne="http://schemas.microsoft.com/office/word/2006/wordml" xmlns:wps="http://schemas.microsoft.com/office/word/2010/wordprocessingShape" mc:Ignorable="w14 w15 w16se w16cid w16 w16cex w16sdtdh w16du wp14">
   <w:abstractNum w:abstractNumId="0" w15:restartNumberingAfterBreak="0">
+    <w:nsid w:val="00000001"/>
+    <w:multiLevelType w:val="hybridMultilevel"/>
+    <w:tmpl w:val="FFFFFFFF"/>
+    <w:lvl w:ilvl="0" w:tplc="00000001">
+      <w:start w:val="1"/>
+      <w:numFmt w:val="bullet"/>
+      <w:lvlText w:val="•"/>
+      <w:lvlJc w:val="left"/>
+      <w:pPr>
+        <w:ind w:left="720" w:hanging="360"/>
+      </w:pPr>
+    </w:lvl>
+    <w:lvl w:ilvl="1" w:tplc="FFFFFFFF">
+      <w:numFmt w:val="decimal"/>
+      <w:lvlText w:val=""/>
+      <w:lvlJc w:val="left"/>
+    </w:lvl>
+    <w:lvl w:ilvl="2" w:tplc="FFFFFFFF">
+      <w:numFmt w:val="decimal"/>
+      <w:lvlText w:val=""/>
+      <w:lvlJc w:val="left"/>
+    </w:lvl>
+    <w:lvl w:ilvl="3" w:tplc="FFFFFFFF">
+      <w:numFmt w:val="decimal"/>
+      <w:lvlText w:val=""/>
+      <w:lvlJc w:val="left"/>
+    </w:lvl>
+    <w:lvl w:ilvl="4" w:tplc="FFFFFFFF">
+      <w:numFmt w:val="decimal"/>
+      <w:lvlText w:val=""/>
+      <w:lvlJc w:val="left"/>
+    </w:lvl>
+    <w:lvl w:ilvl="5" w:tplc="FFFFFFFF">
+      <w:numFmt w:val="decimal"/>
+      <w:lvlText w:val=""/>
+      <w:lvlJc w:val="left"/>
+    </w:lvl>
+    <w:lvl w:ilvl="6" w:tplc="FFFFFFFF">
+      <w:numFmt w:val="decimal"/>
+      <w:lvlText w:val=""/>
+      <w:lvlJc w:val="left"/>
+    </w:lvl>
+    <w:lvl w:ilvl="7" w:tplc="FFFFFFFF">
+      <w:numFmt w:val="decimal"/>
+      <w:lvlText w:val=""/>
+      <w:lvlJc w:val="left"/>
+    </w:lvl>
+    <w:lvl w:ilvl="8" w:tplc="FFFFFFFF">
+      <w:numFmt w:val="decimal"/>
+      <w:lvlText w:val=""/>
+      <w:lvlJc w:val="left"/>
+    </w:lvl>
+  </w:abstractNum>
+  <w:abstractNum w:abstractNumId="1" w15:restartNumberingAfterBreak="0">
     <w:nsid w:val="1EC75DA2"/>
     <w:multiLevelType w:val="multilevel"/>
     <w:tmpl w:val="C3F8A9E2"/>
@@ -24319,7 +25471,7 @@
       </w:rPr>
     </w:lvl>
   </w:abstractNum>
-  <w:abstractNum w:abstractNumId="1" w15:restartNumberingAfterBreak="0">
+  <w:abstractNum w:abstractNumId="2" w15:restartNumberingAfterBreak="0">
     <w:nsid w:val="1EFA0F8B"/>
     <w:multiLevelType w:val="multilevel"/>
     <w:tmpl w:val="6562C17E"/>
@@ -24438,7 +25590,7 @@
       </w:rPr>
     </w:lvl>
   </w:abstractNum>
-  <w:abstractNum w:abstractNumId="2" w15:restartNumberingAfterBreak="0">
+  <w:abstractNum w:abstractNumId="3" w15:restartNumberingAfterBreak="0">
     <w:nsid w:val="54436808"/>
     <w:multiLevelType w:val="hybridMultilevel"/>
     <w:tmpl w:val="AD286570"/>
@@ -24527,7 +25679,7 @@
       </w:pPr>
     </w:lvl>
   </w:abstractNum>
-  <w:abstractNum w:abstractNumId="3" w15:restartNumberingAfterBreak="0">
+  <w:abstractNum w:abstractNumId="4" w15:restartNumberingAfterBreak="0">
     <w:nsid w:val="6ADA7493"/>
     <w:multiLevelType w:val="hybridMultilevel"/>
     <w:tmpl w:val="F23ED336"/>
@@ -24613,7 +25765,7 @@
       </w:pPr>
     </w:lvl>
   </w:abstractNum>
-  <w:abstractNum w:abstractNumId="4" w15:restartNumberingAfterBreak="0">
+  <w:abstractNum w:abstractNumId="5" w15:restartNumberingAfterBreak="0">
     <w:nsid w:val="6C3C1ADA"/>
     <w:multiLevelType w:val="hybridMultilevel"/>
     <w:tmpl w:val="2E386AB4"/>
@@ -24725,7 +25877,7 @@
       </w:rPr>
     </w:lvl>
   </w:abstractNum>
-  <w:abstractNum w:abstractNumId="5" w15:restartNumberingAfterBreak="0">
+  <w:abstractNum w:abstractNumId="6" w15:restartNumberingAfterBreak="0">
     <w:nsid w:val="6DB92E01"/>
     <w:multiLevelType w:val="multilevel"/>
     <w:tmpl w:val="C3F8A9E2"/>
@@ -24843,23 +25995,172 @@
       </w:rPr>
     </w:lvl>
   </w:abstractNum>
+  <w:abstractNum w:abstractNumId="7" w15:restartNumberingAfterBreak="0">
+    <w:nsid w:val="6FA4331E"/>
+    <w:multiLevelType w:val="multilevel"/>
+    <w:tmpl w:val="69CC19C6"/>
+    <w:lvl w:ilvl="0">
+      <w:start w:val="1"/>
+      <w:numFmt w:val="bullet"/>
+      <w:lvlText w:val=""/>
+      <w:lvlJc w:val="left"/>
+      <w:pPr>
+        <w:tabs>
+          <w:tab w:val="num" w:pos="720"/>
+        </w:tabs>
+        <w:ind w:left="720" w:hanging="360"/>
+      </w:pPr>
+      <w:rPr>
+        <w:rFonts w:ascii="Symbol" w:hAnsi="Symbol" w:hint="default"/>
+        <w:sz w:val="20"/>
+      </w:rPr>
+    </w:lvl>
+    <w:lvl w:ilvl="1" w:tentative="1">
+      <w:start w:val="1"/>
+      <w:numFmt w:val="bullet"/>
+      <w:lvlText w:val=""/>
+      <w:lvlJc w:val="left"/>
+      <w:pPr>
+        <w:tabs>
+          <w:tab w:val="num" w:pos="1440"/>
+        </w:tabs>
+        <w:ind w:left="1440" w:hanging="360"/>
+      </w:pPr>
+      <w:rPr>
+        <w:rFonts w:ascii="Symbol" w:hAnsi="Symbol" w:hint="default"/>
+        <w:sz w:val="20"/>
+      </w:rPr>
+    </w:lvl>
+    <w:lvl w:ilvl="2" w:tentative="1">
+      <w:start w:val="1"/>
+      <w:numFmt w:val="bullet"/>
+      <w:lvlText w:val=""/>
+      <w:lvlJc w:val="left"/>
+      <w:pPr>
+        <w:tabs>
+          <w:tab w:val="num" w:pos="2160"/>
+        </w:tabs>
+        <w:ind w:left="2160" w:hanging="360"/>
+      </w:pPr>
+      <w:rPr>
+        <w:rFonts w:ascii="Symbol" w:hAnsi="Symbol" w:hint="default"/>
+        <w:sz w:val="20"/>
+      </w:rPr>
+    </w:lvl>
+    <w:lvl w:ilvl="3" w:tentative="1">
+      <w:start w:val="1"/>
+      <w:numFmt w:val="bullet"/>
+      <w:lvlText w:val=""/>
+      <w:lvlJc w:val="left"/>
+      <w:pPr>
+        <w:tabs>
+          <w:tab w:val="num" w:pos="2880"/>
+        </w:tabs>
+        <w:ind w:left="2880" w:hanging="360"/>
+      </w:pPr>
+      <w:rPr>
+        <w:rFonts w:ascii="Symbol" w:hAnsi="Symbol" w:hint="default"/>
+        <w:sz w:val="20"/>
+      </w:rPr>
+    </w:lvl>
+    <w:lvl w:ilvl="4" w:tentative="1">
+      <w:start w:val="1"/>
+      <w:numFmt w:val="bullet"/>
+      <w:lvlText w:val=""/>
+      <w:lvlJc w:val="left"/>
+      <w:pPr>
+        <w:tabs>
+          <w:tab w:val="num" w:pos="3600"/>
+        </w:tabs>
+        <w:ind w:left="3600" w:hanging="360"/>
+      </w:pPr>
+      <w:rPr>
+        <w:rFonts w:ascii="Symbol" w:hAnsi="Symbol" w:hint="default"/>
+        <w:sz w:val="20"/>
+      </w:rPr>
+    </w:lvl>
+    <w:lvl w:ilvl="5" w:tentative="1">
+      <w:start w:val="1"/>
+      <w:numFmt w:val="bullet"/>
+      <w:lvlText w:val=""/>
+      <w:lvlJc w:val="left"/>
+      <w:pPr>
+        <w:tabs>
+          <w:tab w:val="num" w:pos="4320"/>
+        </w:tabs>
+        <w:ind w:left="4320" w:hanging="360"/>
+      </w:pPr>
+      <w:rPr>
+        <w:rFonts w:ascii="Symbol" w:hAnsi="Symbol" w:hint="default"/>
+        <w:sz w:val="20"/>
+      </w:rPr>
+    </w:lvl>
+    <w:lvl w:ilvl="6" w:tentative="1">
+      <w:start w:val="1"/>
+      <w:numFmt w:val="bullet"/>
+      <w:lvlText w:val=""/>
+      <w:lvlJc w:val="left"/>
+      <w:pPr>
+        <w:tabs>
+          <w:tab w:val="num" w:pos="5040"/>
+        </w:tabs>
+        <w:ind w:left="5040" w:hanging="360"/>
+      </w:pPr>
+      <w:rPr>
+        <w:rFonts w:ascii="Symbol" w:hAnsi="Symbol" w:hint="default"/>
+        <w:sz w:val="20"/>
+      </w:rPr>
+    </w:lvl>
+    <w:lvl w:ilvl="7" w:tentative="1">
+      <w:start w:val="1"/>
+      <w:numFmt w:val="bullet"/>
+      <w:lvlText w:val=""/>
+      <w:lvlJc w:val="left"/>
+      <w:pPr>
+        <w:tabs>
+          <w:tab w:val="num" w:pos="5760"/>
+        </w:tabs>
+        <w:ind w:left="5760" w:hanging="360"/>
+      </w:pPr>
+      <w:rPr>
+        <w:rFonts w:ascii="Symbol" w:hAnsi="Symbol" w:hint="default"/>
+        <w:sz w:val="20"/>
+      </w:rPr>
+    </w:lvl>
+    <w:lvl w:ilvl="8" w:tentative="1">
+      <w:start w:val="1"/>
+      <w:numFmt w:val="bullet"/>
+      <w:lvlText w:val=""/>
+      <w:lvlJc w:val="left"/>
+      <w:pPr>
+        <w:tabs>
+          <w:tab w:val="num" w:pos="6480"/>
+        </w:tabs>
+        <w:ind w:left="6480" w:hanging="360"/>
+      </w:pPr>
+      <w:rPr>
+        <w:rFonts w:ascii="Symbol" w:hAnsi="Symbol" w:hint="default"/>
+        <w:sz w:val="20"/>
+      </w:rPr>
+    </w:lvl>
+  </w:abstractNum>
   <w:num w:numId="1" w16cid:durableId="1914392067">
-    <w:abstractNumId w:val="0"/>
+    <w:abstractNumId w:val="1"/>
   </w:num>
   <w:num w:numId="2" w16cid:durableId="819267860">
+    <w:abstractNumId w:val="6"/>
+  </w:num>
+  <w:num w:numId="3" w16cid:durableId="958805212">
+    <w:abstractNumId w:val="2"/>
+  </w:num>
+  <w:num w:numId="4" w16cid:durableId="2051495686">
     <w:abstractNumId w:val="5"/>
   </w:num>
-  <w:num w:numId="3" w16cid:durableId="958805212">
-    <w:abstractNumId w:val="1"/>
-  </w:num>
-  <w:num w:numId="4" w16cid:durableId="2051495686">
-    <w:abstractNumId w:val="4"/>
-  </w:num>
   <w:num w:numId="5" w16cid:durableId="158616459">
-    <w:abstractNumId w:val="2"/>
+    <w:abstractNumId w:val="3"/>
   </w:num>
   <w:num w:numId="6" w16cid:durableId="210504403">
-    <w:abstractNumId w:val="1"/>
+    <w:abstractNumId w:val="2"/>
     <w:lvlOverride w:ilvl="0">
       <w:startOverride w:val="1"/>
     </w:lvlOverride>
@@ -24889,7 +26190,13 @@
     </w:lvlOverride>
   </w:num>
   <w:num w:numId="7" w16cid:durableId="2137219070">
-    <w:abstractNumId w:val="3"/>
+    <w:abstractNumId w:val="4"/>
+  </w:num>
+  <w:num w:numId="8" w16cid:durableId="537621729">
+    <w:abstractNumId w:val="7"/>
+  </w:num>
+  <w:num w:numId="9" w16cid:durableId="1251162498">
+    <w:abstractNumId w:val="0"/>
   </w:num>
 </w:numbering>
 </file>
@@ -25368,7 +26675,6 @@
   <w:style w:type="character" w:default="1" w:styleId="DefaultParagraphFont">
     <w:name w:val="Default Paragraph Font"/>
     <w:uiPriority w:val="1"/>
-    <w:semiHidden/>
     <w:unhideWhenUsed/>
   </w:style>
   <w:style w:type="table" w:default="1" w:styleId="TableNormal">

</xml_diff>

<commit_message>
Get Max Scores Of SubSequence on Thu, Aug 15, 2024  06:47:17 PM
</commit_message>
<xml_diff>
--- a/Hashing/Hashing.docx
+++ b/Hashing/Hashing.docx
@@ -23375,25 +23375,7 @@
         <w:rPr>
           <w:lang w:val="en-US"/>
         </w:rPr>
-        <w:t xml:space="preserve">You are given a string </w:t>
-      </w:r>
-      <w:r>
-        <w:rPr>
-          <w:lang w:val="en-US"/>
-        </w:rPr>
-        <w:t>S [</w:t>
-      </w:r>
-      <w:r>
-        <w:rPr>
-          <w:lang w:val="en-US"/>
-        </w:rPr>
-        <w:t xml:space="preserve">1…. n] of length n having only lowercase Eng letters. You are also given q queries each having 2 space separated </w:t>
-      </w:r>
-      <w:r>
-        <w:rPr>
-          <w:lang w:val="en-US"/>
-        </w:rPr>
-        <w:t>integers</w:t>
+        <w:t>You are given a string S [1…. n] of length n having only lowercase Eng letters. You are also given q queries each having 2 space separated integers</w:t>
       </w:r>
       <w:r>
         <w:rPr>
@@ -23419,37 +23401,7 @@
         <w:rPr>
           <w:lang w:val="en-US"/>
         </w:rPr>
-        <w:t>. For</w:t>
-      </w:r>
-      <w:r>
-        <w:rPr>
-          <w:lang w:val="en-US"/>
-        </w:rPr>
-        <w:t xml:space="preserve"> each query, you need to print the number of substrings of the string </w:t>
-      </w:r>
-      <w:r>
-        <w:rPr>
-          <w:lang w:val="en-US"/>
-        </w:rPr>
-        <w:t>S [</w:t>
-      </w:r>
-      <w:r>
-        <w:rPr>
-          <w:lang w:val="en-US"/>
-        </w:rPr>
-        <w:t xml:space="preserve">l … </w:t>
-      </w:r>
-      <w:r>
-        <w:rPr>
-          <w:lang w:val="en-US"/>
-        </w:rPr>
-        <w:t>r]</w:t>
-      </w:r>
-      <w:r>
-        <w:rPr>
-          <w:lang w:val="en-US"/>
-        </w:rPr>
-        <w:t xml:space="preserve"> which starts and end with the same character.</w:t>
+        <w:t>. For each query, you need to print the number of substrings of the string S [l … r] which starts and end with the same character.</w:t>
       </w:r>
     </w:p>
     <w:p>
@@ -24412,6 +24364,789 @@
           <w:lang w:val="en-US"/>
         </w:rPr>
         <w:t>)</w:t>
+      </w:r>
+    </w:p>
+    <w:p>
+      <w:pPr>
+        <w:pStyle w:val="Heading1"/>
+        <w:rPr>
+          <w:lang w:val="en-US"/>
+        </w:rPr>
+      </w:pPr>
+      <w:r>
+        <w:rPr>
+          <w:lang w:val="en-US"/>
+        </w:rPr>
+        <w:t>Get</w:t>
+      </w:r>
+      <w:r>
+        <w:rPr>
+          <w:lang w:val="en-US"/>
+        </w:rPr>
+        <w:t xml:space="preserve"> </w:t>
+      </w:r>
+      <w:r>
+        <w:rPr>
+          <w:lang w:val="en-US"/>
+        </w:rPr>
+        <w:t>Max</w:t>
+      </w:r>
+      <w:r>
+        <w:rPr>
+          <w:lang w:val="en-US"/>
+        </w:rPr>
+        <w:t xml:space="preserve"> </w:t>
+      </w:r>
+      <w:r>
+        <w:rPr>
+          <w:lang w:val="en-US"/>
+        </w:rPr>
+        <w:t>Score</w:t>
+      </w:r>
+      <w:r>
+        <w:rPr>
+          <w:lang w:val="en-US"/>
+        </w:rPr>
+        <w:t xml:space="preserve"> </w:t>
+      </w:r>
+      <w:r>
+        <w:rPr>
+          <w:lang w:val="en-US"/>
+        </w:rPr>
+        <w:t>of</w:t>
+      </w:r>
+      <w:r>
+        <w:rPr>
+          <w:lang w:val="en-US"/>
+        </w:rPr>
+        <w:t xml:space="preserve"> </w:t>
+      </w:r>
+      <w:r>
+        <w:rPr>
+          <w:lang w:val="en-US"/>
+        </w:rPr>
+        <w:t>Subsequence</w:t>
+      </w:r>
+    </w:p>
+    <w:p>
+      <w:pPr>
+        <w:autoSpaceDE w:val="0"/>
+        <w:autoSpaceDN w:val="0"/>
+        <w:adjustRightInd w:val="0"/>
+        <w:spacing w:after="0" w:line="240" w:lineRule="auto"/>
+        <w:rPr>
+          <w:rFonts w:ascii="AppleSystemUIFont" w:hAnsi="AppleSystemUIFont" w:cs="AppleSystemUIFont"/>
+          <w:kern w:val="0"/>
+          <w:sz w:val="26"/>
+          <w:szCs w:val="26"/>
+          <w:lang w:val="en-US"/>
+        </w:rPr>
+      </w:pPr>
+    </w:p>
+    <w:p>
+      <w:pPr>
+        <w:rPr>
+          <w:lang w:val="en-US"/>
+        </w:rPr>
+      </w:pPr>
+      <w:r>
+        <w:rPr>
+          <w:lang w:val="en-US"/>
+        </w:rPr>
+        <w:t xml:space="preserve">Given an array of size “N”; find a </w:t>
+      </w:r>
+      <w:r>
+        <w:rPr>
+          <w:lang w:val="en-US"/>
+        </w:rPr>
+        <w:t>subsequence</w:t>
+      </w:r>
+      <w:r>
+        <w:rPr>
+          <w:lang w:val="en-US"/>
+        </w:rPr>
+        <w:t xml:space="preserve"> from an array with a particular property and the sum of that subsequence should be maximum possible. </w:t>
+      </w:r>
+    </w:p>
+    <w:p>
+      <w:pPr>
+        <w:rPr>
+          <w:lang w:val="en-US"/>
+        </w:rPr>
+      </w:pPr>
+      <w:r>
+        <w:rPr>
+          <w:lang w:val="en-US"/>
+        </w:rPr>
+        <w:t>A[p[</w:t>
+      </w:r>
+      <w:proofErr w:type="spellStart"/>
+      <w:r>
+        <w:rPr>
+          <w:lang w:val="en-US"/>
+        </w:rPr>
+        <w:t>i</w:t>
+      </w:r>
+      <w:proofErr w:type="spellEnd"/>
+      <w:r>
+        <w:rPr>
+          <w:lang w:val="en-US"/>
+        </w:rPr>
+        <w:t>]] - A[p[j</w:t>
+      </w:r>
+      <w:r>
+        <w:rPr>
+          <w:lang w:val="en-US"/>
+        </w:rPr>
+        <w:t>]] =</w:t>
+      </w:r>
+      <w:r>
+        <w:rPr>
+          <w:lang w:val="en-US"/>
+        </w:rPr>
+        <w:t xml:space="preserve"> p[</w:t>
+      </w:r>
+      <w:proofErr w:type="spellStart"/>
+      <w:r>
+        <w:rPr>
+          <w:lang w:val="en-US"/>
+        </w:rPr>
+        <w:t>i</w:t>
+      </w:r>
+      <w:proofErr w:type="spellEnd"/>
+      <w:r>
+        <w:rPr>
+          <w:lang w:val="en-US"/>
+        </w:rPr>
+        <w:t>] - p[</w:t>
+      </w:r>
+      <w:r>
+        <w:rPr>
+          <w:lang w:val="en-US"/>
+        </w:rPr>
+        <w:t>j</w:t>
+      </w:r>
+      <w:proofErr w:type="gramStart"/>
+      <w:r>
+        <w:rPr>
+          <w:lang w:val="en-US"/>
+        </w:rPr>
+        <w:t>] ,</w:t>
+      </w:r>
+      <w:proofErr w:type="gramEnd"/>
+      <w:r>
+        <w:rPr>
+          <w:lang w:val="en-US"/>
+        </w:rPr>
+        <w:t xml:space="preserve"> here p —&gt; refers to the </w:t>
+      </w:r>
+      <w:r>
+        <w:rPr>
+          <w:lang w:val="en-US"/>
+        </w:rPr>
+        <w:t>position</w:t>
+      </w:r>
+      <w:r>
+        <w:rPr>
+          <w:lang w:val="en-US"/>
+        </w:rPr>
+        <w:t xml:space="preserve"> of the element in the array.</w:t>
+      </w:r>
+    </w:p>
+    <w:p>
+      <w:pPr>
+        <w:rPr>
+          <w:lang w:val="en-US"/>
+        </w:rPr>
+      </w:pPr>
+      <w:r>
+        <w:rPr>
+          <w:lang w:val="en-US"/>
+        </w:rPr>
+        <w:t>Note:</w:t>
+      </w:r>
+      <w:r>
+        <w:rPr>
+          <w:lang w:val="en-US"/>
+        </w:rPr>
+        <w:t xml:space="preserve"> A subsequence of length 1 is always balanced.</w:t>
+      </w:r>
+    </w:p>
+    <w:p>
+      <w:pPr>
+        <w:rPr>
+          <w:lang w:val="en-US"/>
+        </w:rPr>
+      </w:pPr>
+      <w:r>
+        <w:rPr>
+          <w:lang w:val="en-US"/>
+        </w:rPr>
+        <w:t>Example:</w:t>
+      </w:r>
+      <w:r>
+        <w:rPr>
+          <w:lang w:val="en-US"/>
+        </w:rPr>
+        <w:t xml:space="preserve"> </w:t>
+      </w:r>
+      <w:r>
+        <w:rPr>
+          <w:lang w:val="en-US"/>
+        </w:rPr>
+        <w:t>[1 5 3 7 8]</w:t>
+      </w:r>
+    </w:p>
+    <w:p>
+      <w:pPr>
+        <w:rPr>
+          <w:lang w:val="en-US"/>
+        </w:rPr>
+      </w:pPr>
+      <w:r>
+        <w:rPr>
+          <w:lang w:val="en-US"/>
+        </w:rPr>
+        <w:t>There are 2 subsequences which may satisfy the above property</w:t>
+      </w:r>
+    </w:p>
+    <w:p>
+      <w:pPr>
+        <w:rPr>
+          <w:lang w:val="en-US"/>
+        </w:rPr>
+      </w:pPr>
+      <w:r>
+        <w:rPr>
+          <w:lang w:val="en-US"/>
+        </w:rPr>
+        <w:t>[1 3], for the indices [0 2]</w:t>
+      </w:r>
+    </w:p>
+    <w:p>
+      <w:pPr>
+        <w:rPr>
+          <w:lang w:val="en-US"/>
+        </w:rPr>
+      </w:pPr>
+      <w:r>
+        <w:rPr>
+          <w:lang w:val="en-US"/>
+        </w:rPr>
+        <w:t>[5 7 8]</w:t>
+      </w:r>
+      <w:r>
+        <w:rPr>
+          <w:lang w:val="en-US"/>
+        </w:rPr>
+        <w:t>,</w:t>
+      </w:r>
+      <w:r>
+        <w:rPr>
+          <w:lang w:val="en-US"/>
+        </w:rPr>
+        <w:t xml:space="preserve"> for the indices [</w:t>
+      </w:r>
+      <w:r>
+        <w:rPr>
+          <w:lang w:val="en-US"/>
+        </w:rPr>
+        <w:t>1 3 4</w:t>
+      </w:r>
+      <w:r>
+        <w:rPr>
+          <w:lang w:val="en-US"/>
+        </w:rPr>
+        <w:t>]</w:t>
+      </w:r>
+    </w:p>
+    <w:p>
+      <w:pPr>
+        <w:rPr>
+          <w:lang w:val="en-US"/>
+        </w:rPr>
+      </w:pPr>
+      <w:r>
+        <w:rPr>
+          <w:lang w:val="en-US"/>
+        </w:rPr>
+        <w:t>We can take the second subsequence whose sum is the maximum here</w:t>
+      </w:r>
+    </w:p>
+    <w:p>
+      <w:pPr>
+        <w:rPr>
+          <w:lang w:val="en-US"/>
+        </w:rPr>
+      </w:pPr>
+      <w:r>
+        <w:rPr>
+          <w:lang w:val="en-US"/>
+        </w:rPr>
+        <w:lastRenderedPageBreak/>
+        <w:t xml:space="preserve">Ans </w:t>
+      </w:r>
+      <w:r>
+        <w:rPr>
+          <w:lang w:val="en-US"/>
+        </w:rPr>
+        <w:sym w:font="Wingdings" w:char="F0E0"/>
+      </w:r>
+      <w:r>
+        <w:rPr>
+          <w:lang w:val="en-US"/>
+        </w:rPr>
+        <w:t xml:space="preserve"> 5 + 7 + 8 = 20</w:t>
+      </w:r>
+    </w:p>
+    <w:p>
+      <w:pPr>
+        <w:rPr>
+          <w:u w:val="single"/>
+          <w:lang w:val="en-US"/>
+        </w:rPr>
+      </w:pPr>
+      <w:r>
+        <w:rPr>
+          <w:u w:val="single"/>
+          <w:lang w:val="en-US"/>
+        </w:rPr>
+        <w:t>Na</w:t>
+      </w:r>
+      <w:r>
+        <w:rPr>
+          <w:u w:val="single"/>
+          <w:lang w:val="en-US"/>
+        </w:rPr>
+        <w:t>i</w:t>
+      </w:r>
+      <w:r>
+        <w:rPr>
+          <w:u w:val="single"/>
+          <w:lang w:val="en-US"/>
+        </w:rPr>
+        <w:t>ve Approach:</w:t>
+      </w:r>
+      <w:r>
+        <w:rPr>
+          <w:u w:val="single"/>
+          <w:lang w:val="en-US"/>
+        </w:rPr>
+        <w:t xml:space="preserve"> </w:t>
+      </w:r>
+    </w:p>
+    <w:p>
+      <w:pPr>
+        <w:rPr>
+          <w:lang w:val="en-US"/>
+        </w:rPr>
+      </w:pPr>
+      <w:r>
+        <w:rPr>
+          <w:lang w:val="en-US"/>
+        </w:rPr>
+        <w:t xml:space="preserve">We can traverse all the possible subarrays between </w:t>
+      </w:r>
+      <w:proofErr w:type="spellStart"/>
+      <w:proofErr w:type="gramStart"/>
+      <w:r>
+        <w:rPr>
+          <w:lang w:val="en-US"/>
+        </w:rPr>
+        <w:t>i</w:t>
+      </w:r>
+      <w:proofErr w:type="spellEnd"/>
+      <w:r>
+        <w:rPr>
+          <w:lang w:val="en-US"/>
+        </w:rPr>
+        <w:t xml:space="preserve"> ,</w:t>
+      </w:r>
+      <w:proofErr w:type="gramEnd"/>
+      <w:r>
+        <w:rPr>
+          <w:lang w:val="en-US"/>
+        </w:rPr>
+        <w:t xml:space="preserve"> j of the array for this kind of property satisfaction </w:t>
+      </w:r>
+      <w:r>
+        <w:rPr>
+          <w:lang w:val="en-US"/>
+        </w:rPr>
+        <w:t>A[</w:t>
+      </w:r>
+      <w:proofErr w:type="spellStart"/>
+      <w:r>
+        <w:rPr>
+          <w:lang w:val="en-US"/>
+        </w:rPr>
+        <w:t>i</w:t>
+      </w:r>
+      <w:proofErr w:type="spellEnd"/>
+      <w:r>
+        <w:rPr>
+          <w:lang w:val="en-US"/>
+        </w:rPr>
+        <w:t xml:space="preserve">] – A[j] = </w:t>
+      </w:r>
+      <w:proofErr w:type="spellStart"/>
+      <w:r>
+        <w:rPr>
+          <w:lang w:val="en-US"/>
+        </w:rPr>
+        <w:t>i</w:t>
+      </w:r>
+      <w:proofErr w:type="spellEnd"/>
+      <w:r>
+        <w:rPr>
+          <w:lang w:val="en-US"/>
+        </w:rPr>
+        <w:t xml:space="preserve"> – j </w:t>
+      </w:r>
+      <w:r>
+        <w:rPr>
+          <w:lang w:val="en-US"/>
+        </w:rPr>
+        <w:t>, tracking the maximum sum of all of them.</w:t>
+      </w:r>
+    </w:p>
+    <w:p>
+      <w:pPr>
+        <w:rPr>
+          <w:lang w:val="en-US"/>
+        </w:rPr>
+      </w:pPr>
+      <w:r>
+        <w:rPr>
+          <w:lang w:val="en-US"/>
+        </w:rPr>
+        <w:t>T.C:</w:t>
+      </w:r>
+      <w:r>
+        <w:rPr>
+          <w:lang w:val="en-US"/>
+        </w:rPr>
+        <w:t xml:space="preserve"> O(N^2)</w:t>
+      </w:r>
+    </w:p>
+    <w:p>
+      <w:pPr>
+        <w:rPr>
+          <w:lang w:val="en-US"/>
+        </w:rPr>
+      </w:pPr>
+      <w:r>
+        <w:rPr>
+          <w:lang w:val="en-US"/>
+        </w:rPr>
+        <w:t>S.C:</w:t>
+      </w:r>
+      <w:r>
+        <w:rPr>
+          <w:lang w:val="en-US"/>
+        </w:rPr>
+        <w:t xml:space="preserve"> </w:t>
+      </w:r>
+      <w:r>
+        <w:rPr>
+          <w:lang w:val="en-US"/>
+        </w:rPr>
+        <w:t>O (</w:t>
+      </w:r>
+      <w:r>
+        <w:rPr>
+          <w:lang w:val="en-US"/>
+        </w:rPr>
+        <w:t>1)</w:t>
+      </w:r>
+    </w:p>
+    <w:p>
+      <w:pPr>
+        <w:rPr>
+          <w:u w:val="single"/>
+          <w:lang w:val="en-US"/>
+        </w:rPr>
+      </w:pPr>
+      <w:r>
+        <w:rPr>
+          <w:u w:val="single"/>
+          <w:lang w:val="en-US"/>
+        </w:rPr>
+        <w:t xml:space="preserve">Best </w:t>
+      </w:r>
+      <w:r>
+        <w:rPr>
+          <w:u w:val="single"/>
+          <w:lang w:val="en-US"/>
+        </w:rPr>
+        <w:t>Approach:</w:t>
+      </w:r>
+      <w:r>
+        <w:rPr>
+          <w:u w:val="single"/>
+          <w:lang w:val="en-US"/>
+        </w:rPr>
+        <w:t xml:space="preserve"> </w:t>
+      </w:r>
+    </w:p>
+    <w:p>
+      <w:pPr>
+        <w:rPr>
+          <w:lang w:val="en-US"/>
+        </w:rPr>
+      </w:pPr>
+      <w:r>
+        <w:rPr>
+          <w:lang w:val="en-US"/>
+        </w:rPr>
+        <w:t xml:space="preserve">If we analyze the property </w:t>
+      </w:r>
+      <w:r>
+        <w:rPr>
+          <w:lang w:val="en-US"/>
+        </w:rPr>
+        <w:t>here,</w:t>
+      </w:r>
+      <w:r>
+        <w:rPr>
+          <w:lang w:val="en-US"/>
+        </w:rPr>
+        <w:t xml:space="preserve"> </w:t>
+      </w:r>
+      <w:r>
+        <w:rPr>
+          <w:lang w:val="en-US"/>
+        </w:rPr>
+        <w:t>we can deduce the 2</w:t>
+      </w:r>
+      <w:r>
+        <w:rPr>
+          <w:vertAlign w:val="superscript"/>
+          <w:lang w:val="en-US"/>
+        </w:rPr>
+        <w:t>nd</w:t>
+      </w:r>
+      <w:r>
+        <w:rPr>
+          <w:lang w:val="en-US"/>
+        </w:rPr>
+        <w:t xml:space="preserve"> property </w:t>
+      </w:r>
+    </w:p>
+    <w:p>
+      <w:pPr>
+        <w:rPr>
+          <w:lang w:val="en-US"/>
+        </w:rPr>
+      </w:pPr>
+      <w:r>
+        <w:rPr>
+          <w:lang w:val="en-US"/>
+        </w:rPr>
+        <w:t>A[</w:t>
+      </w:r>
+      <w:proofErr w:type="spellStart"/>
+      <w:r>
+        <w:rPr>
+          <w:lang w:val="en-US"/>
+        </w:rPr>
+        <w:t>i</w:t>
+      </w:r>
+      <w:proofErr w:type="spellEnd"/>
+      <w:r>
+        <w:rPr>
+          <w:lang w:val="en-US"/>
+        </w:rPr>
+        <w:t xml:space="preserve">] – A[j] = i – j </w:t>
+      </w:r>
+    </w:p>
+    <w:p>
+      <w:pPr>
+        <w:rPr>
+          <w:lang w:val="en-US"/>
+        </w:rPr>
+      </w:pPr>
+      <w:r>
+        <w:rPr>
+          <w:lang w:val="en-US"/>
+        </w:rPr>
+        <w:t>A[</w:t>
+      </w:r>
+      <w:proofErr w:type="spellStart"/>
+      <w:r>
+        <w:rPr>
+          <w:lang w:val="en-US"/>
+        </w:rPr>
+        <w:t>i</w:t>
+      </w:r>
+      <w:proofErr w:type="spellEnd"/>
+      <w:r>
+        <w:rPr>
+          <w:lang w:val="en-US"/>
+        </w:rPr>
+        <w:t xml:space="preserve">] – </w:t>
+      </w:r>
+      <w:proofErr w:type="spellStart"/>
+      <w:r>
+        <w:rPr>
+          <w:lang w:val="en-US"/>
+        </w:rPr>
+        <w:t>i</w:t>
+      </w:r>
+      <w:proofErr w:type="spellEnd"/>
+      <w:r>
+        <w:rPr>
+          <w:lang w:val="en-US"/>
+        </w:rPr>
+        <w:t xml:space="preserve"> = A[j] – j </w:t>
+      </w:r>
+    </w:p>
+    <w:p>
+      <w:pPr>
+        <w:rPr>
+          <w:lang w:val="en-US"/>
+        </w:rPr>
+      </w:pPr>
+      <w:r>
+        <w:rPr>
+          <w:lang w:val="en-US"/>
+        </w:rPr>
+        <w:t xml:space="preserve">Meaning that at any specific index we need to consider the differences of that index with that </w:t>
+      </w:r>
+      <w:r>
+        <w:rPr>
+          <w:lang w:val="en-US"/>
+        </w:rPr>
+        <w:t>element,</w:t>
+      </w:r>
+      <w:r>
+        <w:rPr>
+          <w:lang w:val="en-US"/>
+        </w:rPr>
+        <w:t xml:space="preserve"> then if that difference is </w:t>
+      </w:r>
+      <w:r>
+        <w:rPr>
+          <w:lang w:val="en-US"/>
+        </w:rPr>
+        <w:t>equal,</w:t>
+      </w:r>
+      <w:r>
+        <w:rPr>
+          <w:lang w:val="en-US"/>
+        </w:rPr>
+        <w:t xml:space="preserve"> it will make a subsequence of that elements.</w:t>
+      </w:r>
+    </w:p>
+    <w:p>
+      <w:pPr>
+        <w:rPr>
+          <w:lang w:val="en-US"/>
+        </w:rPr>
+      </w:pPr>
+      <w:r>
+        <w:rPr>
+          <w:lang w:val="en-US"/>
+        </w:rPr>
+        <w:t>So,</w:t>
+      </w:r>
+      <w:r>
+        <w:rPr>
+          <w:lang w:val="en-US"/>
+        </w:rPr>
+        <w:t xml:space="preserve"> first calculate the ‘diff</w:t>
+      </w:r>
+      <w:r>
+        <w:rPr>
+          <w:lang w:val="en-US"/>
+        </w:rPr>
+        <w:t>’,</w:t>
+      </w:r>
+      <w:r>
+        <w:rPr>
+          <w:lang w:val="en-US"/>
+        </w:rPr>
+        <w:t xml:space="preserve"> then consider </w:t>
+      </w:r>
+      <w:r>
+        <w:rPr>
+          <w:lang w:val="en-US"/>
+        </w:rPr>
+        <w:t xml:space="preserve">a </w:t>
+      </w:r>
+      <w:r>
+        <w:rPr>
+          <w:lang w:val="en-US"/>
+        </w:rPr>
+        <w:t>hash map</w:t>
+      </w:r>
+      <w:r>
+        <w:rPr>
+          <w:lang w:val="en-US"/>
+        </w:rPr>
+        <w:t xml:space="preserve"> for storing the sum of elements of all equal </w:t>
+      </w:r>
+      <w:r>
+        <w:rPr>
+          <w:lang w:val="en-US"/>
+        </w:rPr>
+        <w:t>differences,</w:t>
+      </w:r>
+      <w:r>
+        <w:rPr>
+          <w:lang w:val="en-US"/>
+        </w:rPr>
+        <w:t xml:space="preserve"> find the maximum of all that.</w:t>
+      </w:r>
+    </w:p>
+    <w:p>
+      <w:pPr>
+        <w:rPr>
+          <w:lang w:val="en-US"/>
+        </w:rPr>
+      </w:pPr>
+      <w:r>
+        <w:rPr>
+          <w:lang w:val="en-US"/>
+        </w:rPr>
+        <w:t>TC:</w:t>
+      </w:r>
+      <w:r>
+        <w:rPr>
+          <w:lang w:val="en-US"/>
+        </w:rPr>
+        <w:t xml:space="preserve"> </w:t>
+      </w:r>
+      <w:r>
+        <w:rPr>
+          <w:lang w:val="en-US"/>
+        </w:rPr>
+        <w:t>O(N)</w:t>
+      </w:r>
+    </w:p>
+    <w:p>
+      <w:pPr>
+        <w:rPr>
+          <w:lang w:val="en-US"/>
+        </w:rPr>
+      </w:pPr>
+      <w:r>
+        <w:rPr>
+          <w:lang w:val="en-US"/>
+        </w:rPr>
+        <w:t>SC:</w:t>
+      </w:r>
+      <w:r>
+        <w:rPr>
+          <w:lang w:val="en-US"/>
+        </w:rPr>
+        <w:t xml:space="preserve"> </w:t>
+      </w:r>
+      <w:r>
+        <w:rPr>
+          <w:lang w:val="en-US"/>
+        </w:rPr>
+        <w:t>O(N)</w:t>
       </w:r>
     </w:p>
     <w:p>

</xml_diff>